<commit_message>
Updated documentation (added Selenium)
</commit_message>
<xml_diff>
--- a/Licenta.docx
+++ b/Licenta.docx
@@ -1,6 +1,6 @@
 
 <file path=word/document.xml><?xml version="1.0" encoding="utf-8"?>
-<w:document xmlns:ve="http://schemas.openxmlformats.org/markup-compatibility/2006" xmlns:o="urn:schemas-microsoft-com:office:office" xmlns:r="http://schemas.openxmlformats.org/officeDocument/2006/relationships" xmlns:m="http://schemas.openxmlformats.org/officeDocument/2006/math" xmlns:v="urn:schemas-microsoft-com:vml" xmlns:wp="http://schemas.openxmlformats.org/drawingml/2006/wordprocessingDrawing" xmlns:w10="urn:schemas-microsoft-com:office:word" xmlns:w="http://schemas.openxmlformats.org/wordprocessingml/2006/main" xmlns:wne="http://schemas.microsoft.com/office/word/2006/wordml">
+<w:document xmlns:wpc="http://schemas.microsoft.com/office/word/2010/wordprocessingCanvas" xmlns:cx="http://schemas.microsoft.com/office/drawing/2014/chartex" xmlns:cx1="http://schemas.microsoft.com/office/drawing/2015/9/8/chartex" xmlns:cx2="http://schemas.microsoft.com/office/drawing/2015/10/21/chartex" xmlns:cx3="http://schemas.microsoft.com/office/drawing/2016/5/9/chartex" xmlns:cx4="http://schemas.microsoft.com/office/drawing/2016/5/10/chartex" xmlns:cx5="http://schemas.microsoft.com/office/drawing/2016/5/11/chartex" xmlns:mc="http://schemas.openxmlformats.org/markup-compatibility/2006" xmlns:o="urn:schemas-microsoft-com:office:office" xmlns:r="http://schemas.openxmlformats.org/officeDocument/2006/relationships" xmlns:m="http://schemas.openxmlformats.org/officeDocument/2006/math" xmlns:v="urn:schemas-microsoft-com:vml" xmlns:wp14="http://schemas.microsoft.com/office/word/2010/wordprocessingDrawing" xmlns:wp="http://schemas.openxmlformats.org/drawingml/2006/wordprocessingDrawing" xmlns:w10="urn:schemas-microsoft-com:office:word" xmlns:w="http://schemas.openxmlformats.org/wordprocessingml/2006/main" xmlns:w14="http://schemas.microsoft.com/office/word/2010/wordml" xmlns:w15="http://schemas.microsoft.com/office/word/2012/wordml" xmlns:w16se="http://schemas.microsoft.com/office/word/2015/wordml/symex" xmlns:wpg="http://schemas.microsoft.com/office/word/2010/wordprocessingGroup" xmlns:wpi="http://schemas.microsoft.com/office/word/2010/wordprocessingInk" xmlns:wne="http://schemas.microsoft.com/office/word/2006/wordml" xmlns:wps="http://schemas.microsoft.com/office/word/2010/wordprocessingShape" mc:Ignorable="w14 w15 w16se wp14">
   <w:body>
     <w:sdt>
       <w:sdtPr>
@@ -18,6 +18,7 @@
           <w:docPartUnique/>
         </w:docPartObj>
       </w:sdtPr>
+      <w:sdtEndPr/>
       <w:sdtContent>
         <w:p>
           <w:pPr>
@@ -76,7 +77,7 @@
             </w:rPr>
             <w:fldChar w:fldCharType="separate"/>
           </w:r>
-          <w:hyperlink w:anchor="_Toc483508073" w:history="1">
+          <w:hyperlink w:anchor="_Toc483916835" w:history="1">
             <w:r>
               <w:rPr>
                 <w:rStyle w:val="Hyperlink"/>
@@ -104,7 +105,7 @@
                 <w:noProof/>
                 <w:webHidden/>
               </w:rPr>
-              <w:instrText xml:space="preserve"> PAGEREF _Toc483508073 \h </w:instrText>
+              <w:instrText xml:space="preserve"> PAGEREF _Toc483916835 \h </w:instrText>
             </w:r>
             <w:r>
               <w:rPr>
@@ -146,7 +147,7 @@
               <w:noProof/>
             </w:rPr>
           </w:pPr>
-          <w:hyperlink w:anchor="_Toc483508074" w:history="1">
+          <w:hyperlink w:anchor="_Toc483916836" w:history="1">
             <w:r>
               <w:rPr>
                 <w:rStyle w:val="Hyperlink"/>
@@ -174,7 +175,7 @@
                 <w:noProof/>
                 <w:webHidden/>
               </w:rPr>
-              <w:instrText xml:space="preserve"> PAGEREF _Toc483508074 \h </w:instrText>
+              <w:instrText xml:space="preserve"> PAGEREF _Toc483916836 \h </w:instrText>
             </w:r>
             <w:r>
               <w:rPr>
@@ -216,7 +217,7 @@
               <w:noProof/>
             </w:rPr>
           </w:pPr>
-          <w:hyperlink w:anchor="_Toc483508075" w:history="1">
+          <w:hyperlink w:anchor="_Toc483916837" w:history="1">
             <w:r>
               <w:rPr>
                 <w:rStyle w:val="Hyperlink"/>
@@ -244,7 +245,7 @@
                 <w:noProof/>
                 <w:webHidden/>
               </w:rPr>
-              <w:instrText xml:space="preserve"> PAGEREF _Toc483508075 \h </w:instrText>
+              <w:instrText xml:space="preserve"> PAGEREF _Toc483916837 \h </w:instrText>
             </w:r>
             <w:r>
               <w:rPr>
@@ -286,7 +287,7 @@
               <w:noProof/>
             </w:rPr>
           </w:pPr>
-          <w:hyperlink w:anchor="_Toc483508076" w:history="1">
+          <w:hyperlink w:anchor="_Toc483916838" w:history="1">
             <w:r>
               <w:rPr>
                 <w:rStyle w:val="Hyperlink"/>
@@ -314,7 +315,7 @@
                 <w:noProof/>
                 <w:webHidden/>
               </w:rPr>
-              <w:instrText xml:space="preserve"> PAGEREF _Toc483508076 \h </w:instrText>
+              <w:instrText xml:space="preserve"> PAGEREF _Toc483916838 \h </w:instrText>
             </w:r>
             <w:r>
               <w:rPr>
@@ -356,7 +357,7 @@
               <w:noProof/>
             </w:rPr>
           </w:pPr>
-          <w:hyperlink w:anchor="_Toc483508077" w:history="1">
+          <w:hyperlink w:anchor="_Toc483916839" w:history="1">
             <w:r>
               <w:rPr>
                 <w:rStyle w:val="Hyperlink"/>
@@ -384,7 +385,7 @@
                 <w:noProof/>
                 <w:webHidden/>
               </w:rPr>
-              <w:instrText xml:space="preserve"> PAGEREF _Toc483508077 \h </w:instrText>
+              <w:instrText xml:space="preserve"> PAGEREF _Toc483916839 \h </w:instrText>
             </w:r>
             <w:r>
               <w:rPr>
@@ -426,7 +427,7 @@
               <w:noProof/>
             </w:rPr>
           </w:pPr>
-          <w:hyperlink w:anchor="_Toc483508078" w:history="1">
+          <w:hyperlink w:anchor="_Toc483916840" w:history="1">
             <w:r>
               <w:rPr>
                 <w:rStyle w:val="Hyperlink"/>
@@ -454,7 +455,7 @@
                 <w:noProof/>
                 <w:webHidden/>
               </w:rPr>
-              <w:instrText xml:space="preserve"> PAGEREF _Toc483508078 \h </w:instrText>
+              <w:instrText xml:space="preserve"> PAGEREF _Toc483916840 \h </w:instrText>
             </w:r>
             <w:r>
               <w:rPr>
@@ -496,7 +497,7 @@
               <w:noProof/>
             </w:rPr>
           </w:pPr>
-          <w:hyperlink w:anchor="_Toc483508079" w:history="1">
+          <w:hyperlink w:anchor="_Toc483916841" w:history="1">
             <w:r>
               <w:rPr>
                 <w:rStyle w:val="Hyperlink"/>
@@ -524,7 +525,7 @@
                 <w:noProof/>
                 <w:webHidden/>
               </w:rPr>
-              <w:instrText xml:space="preserve"> PAGEREF _Toc483508079 \h </w:instrText>
+              <w:instrText xml:space="preserve"> PAGEREF _Toc483916841 \h </w:instrText>
             </w:r>
             <w:r>
               <w:rPr>
@@ -566,7 +567,7 @@
               <w:noProof/>
             </w:rPr>
           </w:pPr>
-          <w:hyperlink w:anchor="_Toc483508080" w:history="1">
+          <w:hyperlink w:anchor="_Toc483916842" w:history="1">
             <w:r>
               <w:rPr>
                 <w:rStyle w:val="Hyperlink"/>
@@ -594,7 +595,7 @@
                 <w:noProof/>
                 <w:webHidden/>
               </w:rPr>
-              <w:instrText xml:space="preserve"> PAGEREF _Toc483508080 \h </w:instrText>
+              <w:instrText xml:space="preserve"> PAGEREF _Toc483916842 \h </w:instrText>
             </w:r>
             <w:r>
               <w:rPr>
@@ -636,7 +637,7 @@
               <w:noProof/>
             </w:rPr>
           </w:pPr>
-          <w:hyperlink w:anchor="_Toc483508081" w:history="1">
+          <w:hyperlink w:anchor="_Toc483916843" w:history="1">
             <w:r>
               <w:rPr>
                 <w:rStyle w:val="Hyperlink"/>
@@ -664,7 +665,7 @@
                 <w:noProof/>
                 <w:webHidden/>
               </w:rPr>
-              <w:instrText xml:space="preserve"> PAGEREF _Toc483508081 \h </w:instrText>
+              <w:instrText xml:space="preserve"> PAGEREF _Toc483916843 \h </w:instrText>
             </w:r>
             <w:r>
               <w:rPr>
@@ -706,7 +707,7 @@
               <w:noProof/>
             </w:rPr>
           </w:pPr>
-          <w:hyperlink w:anchor="_Toc483508082" w:history="1">
+          <w:hyperlink w:anchor="_Toc483916844" w:history="1">
             <w:r>
               <w:rPr>
                 <w:rStyle w:val="Hyperlink"/>
@@ -734,7 +735,7 @@
                 <w:noProof/>
                 <w:webHidden/>
               </w:rPr>
-              <w:instrText xml:space="preserve"> PAGEREF _Toc483508082 \h </w:instrText>
+              <w:instrText xml:space="preserve"> PAGEREF _Toc483916844 \h </w:instrText>
             </w:r>
             <w:r>
               <w:rPr>
@@ -776,7 +777,7 @@
               <w:noProof/>
             </w:rPr>
           </w:pPr>
-          <w:hyperlink w:anchor="_Toc483508083" w:history="1">
+          <w:hyperlink w:anchor="_Toc483916845" w:history="1">
             <w:r>
               <w:rPr>
                 <w:rStyle w:val="Hyperlink"/>
@@ -804,7 +805,7 @@
                 <w:noProof/>
                 <w:webHidden/>
               </w:rPr>
-              <w:instrText xml:space="preserve"> PAGEREF _Toc483508083 \h </w:instrText>
+              <w:instrText xml:space="preserve"> PAGEREF _Toc483916845 \h </w:instrText>
             </w:r>
             <w:r>
               <w:rPr>
@@ -825,6 +826,76 @@
                 <w:webHidden/>
               </w:rPr>
               <w:t>3</w:t>
+            </w:r>
+            <w:r>
+              <w:rPr>
+                <w:noProof/>
+                <w:webHidden/>
+              </w:rPr>
+              <w:fldChar w:fldCharType="end"/>
+            </w:r>
+          </w:hyperlink>
+        </w:p>
+        <w:p>
+          <w:pPr>
+            <w:pStyle w:val="TOC4"/>
+            <w:tabs>
+              <w:tab w:val="right" w:leader="dot" w:pos="9350"/>
+            </w:tabs>
+            <w:rPr>
+              <w:rFonts w:eastAsiaTheme="minorEastAsia"/>
+              <w:noProof/>
+            </w:rPr>
+          </w:pPr>
+          <w:hyperlink w:anchor="_Toc483916846" w:history="1">
+            <w:r>
+              <w:rPr>
+                <w:rStyle w:val="Hyperlink"/>
+                <w:rFonts w:ascii="Times New Roman" w:hAnsi="Times New Roman" w:cs="Times New Roman"/>
+                <w:noProof/>
+              </w:rPr>
+              <w:t>Selenium</w:t>
+            </w:r>
+            <w:r>
+              <w:rPr>
+                <w:noProof/>
+                <w:webHidden/>
+              </w:rPr>
+              <w:tab/>
+            </w:r>
+            <w:r>
+              <w:rPr>
+                <w:noProof/>
+                <w:webHidden/>
+              </w:rPr>
+              <w:fldChar w:fldCharType="begin"/>
+            </w:r>
+            <w:r>
+              <w:rPr>
+                <w:noProof/>
+                <w:webHidden/>
+              </w:rPr>
+              <w:instrText xml:space="preserve"> PAGEREF _Toc483916846 \h </w:instrText>
+            </w:r>
+            <w:r>
+              <w:rPr>
+                <w:noProof/>
+                <w:webHidden/>
+              </w:rPr>
+            </w:r>
+            <w:r>
+              <w:rPr>
+                <w:noProof/>
+                <w:webHidden/>
+              </w:rPr>
+              <w:fldChar w:fldCharType="separate"/>
+            </w:r>
+            <w:r>
+              <w:rPr>
+                <w:noProof/>
+                <w:webHidden/>
+              </w:rPr>
+              <w:t>4</w:t>
             </w:r>
             <w:r>
               <w:rPr>
@@ -846,7 +917,7 @@
               <w:noProof/>
             </w:rPr>
           </w:pPr>
-          <w:hyperlink w:anchor="_Toc483508084" w:history="1">
+          <w:hyperlink w:anchor="_Toc483916847" w:history="1">
             <w:r>
               <w:rPr>
                 <w:rStyle w:val="Hyperlink"/>
@@ -874,7 +945,7 @@
                 <w:noProof/>
                 <w:webHidden/>
               </w:rPr>
-              <w:instrText xml:space="preserve"> PAGEREF _Toc483508084 \h </w:instrText>
+              <w:instrText xml:space="preserve"> PAGEREF _Toc483916847 \h </w:instrText>
             </w:r>
             <w:r>
               <w:rPr>
@@ -916,7 +987,7 @@
               <w:noProof/>
             </w:rPr>
           </w:pPr>
-          <w:hyperlink w:anchor="_Toc483508085" w:history="1">
+          <w:hyperlink w:anchor="_Toc483916848" w:history="1">
             <w:r>
               <w:rPr>
                 <w:rStyle w:val="Hyperlink"/>
@@ -944,7 +1015,7 @@
                 <w:noProof/>
                 <w:webHidden/>
               </w:rPr>
-              <w:instrText xml:space="preserve"> PAGEREF _Toc483508085 \h </w:instrText>
+              <w:instrText xml:space="preserve"> PAGEREF _Toc483916848 \h </w:instrText>
             </w:r>
             <w:r>
               <w:rPr>
@@ -986,7 +1057,7 @@
               <w:noProof/>
             </w:rPr>
           </w:pPr>
-          <w:hyperlink w:anchor="_Toc483508086" w:history="1">
+          <w:hyperlink w:anchor="_Toc483916849" w:history="1">
             <w:r>
               <w:rPr>
                 <w:rStyle w:val="Hyperlink"/>
@@ -1014,7 +1085,7 @@
                 <w:noProof/>
                 <w:webHidden/>
               </w:rPr>
-              <w:instrText xml:space="preserve"> PAGEREF _Toc483508086 \h </w:instrText>
+              <w:instrText xml:space="preserve"> PAGEREF _Toc483916849 \h </w:instrText>
             </w:r>
             <w:r>
               <w:rPr>
@@ -1056,7 +1127,7 @@
               <w:noProof/>
             </w:rPr>
           </w:pPr>
-          <w:hyperlink w:anchor="_Toc483508087" w:history="1">
+          <w:hyperlink w:anchor="_Toc483916850" w:history="1">
             <w:r>
               <w:rPr>
                 <w:rStyle w:val="Hyperlink"/>
@@ -1084,7 +1155,7 @@
                 <w:noProof/>
                 <w:webHidden/>
               </w:rPr>
-              <w:instrText xml:space="preserve"> PAGEREF _Toc483508087 \h </w:instrText>
+              <w:instrText xml:space="preserve"> PAGEREF _Toc483916850 \h </w:instrText>
             </w:r>
             <w:r>
               <w:rPr>
@@ -1126,7 +1197,7 @@
               <w:noProof/>
             </w:rPr>
           </w:pPr>
-          <w:hyperlink w:anchor="_Toc483508088" w:history="1">
+          <w:hyperlink w:anchor="_Toc483916851" w:history="1">
             <w:r>
               <w:rPr>
                 <w:rStyle w:val="Hyperlink"/>
@@ -1154,7 +1225,7 @@
                 <w:noProof/>
                 <w:webHidden/>
               </w:rPr>
-              <w:instrText xml:space="preserve"> PAGEREF _Toc483508088 \h </w:instrText>
+              <w:instrText xml:space="preserve"> PAGEREF _Toc483916851 \h </w:instrText>
             </w:r>
             <w:r>
               <w:rPr>
@@ -1196,7 +1267,7 @@
               <w:noProof/>
             </w:rPr>
           </w:pPr>
-          <w:hyperlink w:anchor="_Toc483508089" w:history="1">
+          <w:hyperlink w:anchor="_Toc483916852" w:history="1">
             <w:r>
               <w:rPr>
                 <w:rStyle w:val="Hyperlink"/>
@@ -1224,7 +1295,7 @@
                 <w:noProof/>
                 <w:webHidden/>
               </w:rPr>
-              <w:instrText xml:space="preserve"> PAGEREF _Toc483508089 \h </w:instrText>
+              <w:instrText xml:space="preserve"> PAGEREF _Toc483916852 \h </w:instrText>
             </w:r>
             <w:r>
               <w:rPr>
@@ -1266,7 +1337,7 @@
               <w:noProof/>
             </w:rPr>
           </w:pPr>
-          <w:hyperlink w:anchor="_Toc483508090" w:history="1">
+          <w:hyperlink w:anchor="_Toc483916853" w:history="1">
             <w:r>
               <w:rPr>
                 <w:rStyle w:val="Hyperlink"/>
@@ -1294,7 +1365,7 @@
                 <w:noProof/>
                 <w:webHidden/>
               </w:rPr>
-              <w:instrText xml:space="preserve"> PAGEREF _Toc483508090 \h </w:instrText>
+              <w:instrText xml:space="preserve"> PAGEREF _Toc483916853 \h </w:instrText>
             </w:r>
             <w:r>
               <w:rPr>
@@ -1336,7 +1407,7 @@
               <w:noProof/>
             </w:rPr>
           </w:pPr>
-          <w:hyperlink w:anchor="_Toc483508091" w:history="1">
+          <w:hyperlink w:anchor="_Toc483916854" w:history="1">
             <w:r>
               <w:rPr>
                 <w:rStyle w:val="Hyperlink"/>
@@ -1364,7 +1435,7 @@
                 <w:noProof/>
                 <w:webHidden/>
               </w:rPr>
-              <w:instrText xml:space="preserve"> PAGEREF _Toc483508091 \h </w:instrText>
+              <w:instrText xml:space="preserve"> PAGEREF _Toc483916854 \h </w:instrText>
             </w:r>
             <w:r>
               <w:rPr>
@@ -1406,7 +1477,7 @@
               <w:noProof/>
             </w:rPr>
           </w:pPr>
-          <w:hyperlink w:anchor="_Toc483508092" w:history="1">
+          <w:hyperlink w:anchor="_Toc483916855" w:history="1">
             <w:r>
               <w:rPr>
                 <w:rStyle w:val="Hyperlink"/>
@@ -1434,7 +1505,7 @@
                 <w:noProof/>
                 <w:webHidden/>
               </w:rPr>
-              <w:instrText xml:space="preserve"> PAGEREF _Toc483508092 \h </w:instrText>
+              <w:instrText xml:space="preserve"> PAGEREF _Toc483916855 \h </w:instrText>
             </w:r>
             <w:r>
               <w:rPr>
@@ -1507,7 +1578,7 @@
           <w:rFonts w:ascii="Times New Roman" w:hAnsi="Times New Roman" w:cs="Times New Roman"/>
         </w:rPr>
       </w:pPr>
-      <w:bookmarkStart w:id="0" w:name="_Toc483508073"/>
+      <w:bookmarkStart w:id="0" w:name="_Toc483916835"/>
       <w:proofErr w:type="spellStart"/>
       <w:r>
         <w:rPr>
@@ -1544,7 +1615,7 @@
           <w:rFonts w:ascii="Times New Roman" w:hAnsi="Times New Roman" w:cs="Times New Roman"/>
         </w:rPr>
       </w:pPr>
-      <w:bookmarkStart w:id="1" w:name="_Toc483508074"/>
+      <w:bookmarkStart w:id="1" w:name="_Toc483916836"/>
       <w:proofErr w:type="spellStart"/>
       <w:r>
         <w:rPr>
@@ -1645,7 +1716,7 @@
           <w:rFonts w:ascii="Times New Roman" w:hAnsi="Times New Roman" w:cs="Times New Roman"/>
         </w:rPr>
       </w:pPr>
-      <w:bookmarkStart w:id="2" w:name="_Toc483508075"/>
+      <w:bookmarkStart w:id="2" w:name="_Toc483916837"/>
       <w:r>
         <w:rPr>
           <w:rFonts w:ascii="Times New Roman" w:hAnsi="Times New Roman" w:cs="Times New Roman"/>
@@ -2212,7 +2283,7 @@
           <w:rFonts w:ascii="Times New Roman" w:hAnsi="Times New Roman" w:cs="Times New Roman"/>
         </w:rPr>
       </w:pPr>
-      <w:bookmarkStart w:id="3" w:name="_Toc483508076"/>
+      <w:bookmarkStart w:id="3" w:name="_Toc483916838"/>
       <w:proofErr w:type="spellStart"/>
       <w:r>
         <w:rPr>
@@ -2402,7 +2473,21 @@
         <w:rPr>
           <w:rFonts w:ascii="Times New Roman" w:hAnsi="Times New Roman" w:cs="Times New Roman"/>
         </w:rPr>
-        <w:t xml:space="preserve">, ea </w:t>
+        <w:t xml:space="preserve">, </w:t>
+      </w:r>
+      <w:proofErr w:type="spellStart"/>
+      <w:r>
+        <w:rPr>
+          <w:rFonts w:ascii="Times New Roman" w:hAnsi="Times New Roman" w:cs="Times New Roman"/>
+        </w:rPr>
+        <w:t>ea</w:t>
+      </w:r>
+      <w:proofErr w:type="spellEnd"/>
+      <w:r>
+        <w:rPr>
+          <w:rFonts w:ascii="Times New Roman" w:hAnsi="Times New Roman" w:cs="Times New Roman"/>
+        </w:rPr>
+        <w:t xml:space="preserve"> </w:t>
       </w:r>
       <w:proofErr w:type="spellStart"/>
       <w:r>
@@ -2741,7 +2826,7 @@
           <w:rFonts w:ascii="Times New Roman" w:hAnsi="Times New Roman" w:cs="Times New Roman"/>
         </w:rPr>
       </w:pPr>
-      <w:bookmarkStart w:id="4" w:name="_Toc483508077"/>
+      <w:bookmarkStart w:id="4" w:name="_Toc483916839"/>
       <w:proofErr w:type="spellStart"/>
       <w:r>
         <w:rPr>
@@ -2773,7 +2858,7 @@
           <w:rFonts w:ascii="Times New Roman" w:hAnsi="Times New Roman" w:cs="Times New Roman"/>
         </w:rPr>
       </w:pPr>
-      <w:bookmarkStart w:id="5" w:name="_Toc483508078"/>
+      <w:bookmarkStart w:id="5" w:name="_Toc483916840"/>
       <w:proofErr w:type="spellStart"/>
       <w:r>
         <w:rPr>
@@ -3096,21 +3181,7 @@
         <w:rPr>
           <w:rFonts w:ascii="Times New Roman" w:hAnsi="Times New Roman" w:cs="Times New Roman"/>
         </w:rPr>
-        <w:t xml:space="preserve"> </w:t>
-      </w:r>
-      <w:proofErr w:type="spellStart"/>
-      <w:r>
-        <w:rPr>
-          <w:rFonts w:ascii="Times New Roman" w:hAnsi="Times New Roman" w:cs="Times New Roman"/>
-        </w:rPr>
-        <w:t>fi</w:t>
-      </w:r>
-      <w:proofErr w:type="spellEnd"/>
-      <w:r>
-        <w:rPr>
-          <w:rFonts w:ascii="Times New Roman" w:hAnsi="Times New Roman" w:cs="Times New Roman"/>
-        </w:rPr>
-        <w:t xml:space="preserve"> </w:t>
+        <w:t xml:space="preserve"> fi </w:t>
       </w:r>
       <w:proofErr w:type="spellStart"/>
       <w:r>
@@ -3204,7 +3275,7 @@
           <w:rFonts w:ascii="Times New Roman" w:hAnsi="Times New Roman" w:cs="Times New Roman"/>
         </w:rPr>
       </w:pPr>
-      <w:bookmarkStart w:id="6" w:name="_Toc483508079"/>
+      <w:bookmarkStart w:id="6" w:name="_Toc483916841"/>
       <w:r>
         <w:rPr>
           <w:rFonts w:ascii="Times New Roman" w:hAnsi="Times New Roman" w:cs="Times New Roman"/>
@@ -3617,7 +3688,7 @@
           <w:rFonts w:ascii="Times New Roman" w:hAnsi="Times New Roman" w:cs="Times New Roman"/>
         </w:rPr>
       </w:pPr>
-      <w:bookmarkStart w:id="7" w:name="_Toc483508080"/>
+      <w:bookmarkStart w:id="7" w:name="_Toc483916842"/>
       <w:r>
         <w:rPr>
           <w:rFonts w:ascii="Times New Roman" w:hAnsi="Times New Roman" w:cs="Times New Roman"/>
@@ -3684,27 +3755,13 @@
         <w:rPr>
           <w:rFonts w:ascii="Times New Roman" w:hAnsi="Times New Roman" w:cs="Times New Roman"/>
         </w:rPr>
-        <w:t xml:space="preserve"> </w:t>
-      </w:r>
-      <w:proofErr w:type="spellStart"/>
-      <w:r>
-        <w:rPr>
-          <w:rFonts w:ascii="Times New Roman" w:hAnsi="Times New Roman" w:cs="Times New Roman"/>
-        </w:rPr>
-        <w:t>Angul</w:t>
-      </w:r>
-      <w:r>
-        <w:rPr>
-          <w:rFonts w:ascii="Times New Roman" w:hAnsi="Times New Roman" w:cs="Times New Roman"/>
-        </w:rPr>
-        <w:t>arJS</w:t>
-      </w:r>
-      <w:proofErr w:type="spellEnd"/>
-      <w:r>
-        <w:rPr>
-          <w:rFonts w:ascii="Times New Roman" w:hAnsi="Times New Roman" w:cs="Times New Roman"/>
-        </w:rPr>
-        <w:t xml:space="preserve">, framework de </w:t>
+        <w:t xml:space="preserve"> Angul</w:t>
+      </w:r>
+      <w:r>
+        <w:rPr>
+          <w:rFonts w:ascii="Times New Roman" w:hAnsi="Times New Roman" w:cs="Times New Roman"/>
+        </w:rPr>
+        <w:t xml:space="preserve">arJS, framework de </w:t>
       </w:r>
       <w:proofErr w:type="spellStart"/>
       <w:r>
@@ -3850,21 +3907,7 @@
         <w:rPr>
           <w:rFonts w:ascii="Times New Roman" w:hAnsi="Times New Roman" w:cs="Times New Roman"/>
         </w:rPr>
-        <w:t xml:space="preserve">, </w:t>
-      </w:r>
-      <w:proofErr w:type="spellStart"/>
-      <w:r>
-        <w:rPr>
-          <w:rFonts w:ascii="Times New Roman" w:hAnsi="Times New Roman" w:cs="Times New Roman"/>
-        </w:rPr>
-        <w:t>AngularJS</w:t>
-      </w:r>
-      <w:proofErr w:type="spellEnd"/>
-      <w:r>
-        <w:rPr>
-          <w:rFonts w:ascii="Times New Roman" w:hAnsi="Times New Roman" w:cs="Times New Roman"/>
-        </w:rPr>
-        <w:t xml:space="preserve"> </w:t>
+        <w:t xml:space="preserve">, AngularJS </w:t>
       </w:r>
       <w:proofErr w:type="spellStart"/>
       <w:r>
@@ -5158,21 +5201,7 @@
         <w:rPr>
           <w:rFonts w:ascii="Times New Roman" w:hAnsi="Times New Roman" w:cs="Times New Roman"/>
         </w:rPr>
-        <w:t xml:space="preserve"> pot </w:t>
-      </w:r>
-      <w:proofErr w:type="spellStart"/>
-      <w:r>
-        <w:rPr>
-          <w:rFonts w:ascii="Times New Roman" w:hAnsi="Times New Roman" w:cs="Times New Roman"/>
-        </w:rPr>
-        <w:t>fi</w:t>
-      </w:r>
-      <w:proofErr w:type="spellEnd"/>
-      <w:r>
-        <w:rPr>
-          <w:rFonts w:ascii="Times New Roman" w:hAnsi="Times New Roman" w:cs="Times New Roman"/>
-        </w:rPr>
-        <w:t xml:space="preserve"> </w:t>
+        <w:t xml:space="preserve"> pot fi </w:t>
       </w:r>
       <w:proofErr w:type="spellStart"/>
       <w:r>
@@ -5519,7 +5548,7 @@
           <w:rFonts w:ascii="Times New Roman" w:hAnsi="Times New Roman" w:cs="Times New Roman"/>
         </w:rPr>
       </w:pPr>
-      <w:bookmarkStart w:id="8" w:name="_Toc483508081"/>
+      <w:bookmarkStart w:id="8" w:name="_Toc483916843"/>
       <w:r>
         <w:rPr>
           <w:rFonts w:ascii="Times New Roman" w:hAnsi="Times New Roman" w:cs="Times New Roman"/>
@@ -5543,7 +5572,7 @@
           <w:rFonts w:ascii="Times New Roman" w:hAnsi="Times New Roman" w:cs="Times New Roman"/>
         </w:rPr>
       </w:pPr>
-      <w:bookmarkStart w:id="9" w:name="_Toc483508082"/>
+      <w:bookmarkStart w:id="9" w:name="_Toc483916844"/>
       <w:r>
         <w:rPr>
           <w:rFonts w:ascii="Times New Roman" w:hAnsi="Times New Roman" w:cs="Times New Roman"/>
@@ -5682,15 +5711,7 @@
       </w:r>
       <w:proofErr w:type="spellEnd"/>
       <w:r>
-        <w:t xml:space="preserve"> un </w:t>
-      </w:r>
-      <w:proofErr w:type="spellStart"/>
-      <w:r>
-        <w:t>mapper</w:t>
-      </w:r>
-      <w:proofErr w:type="spellEnd"/>
-      <w:r>
-        <w:t xml:space="preserve"> de </w:t>
+        <w:t xml:space="preserve"> un mapper de </w:t>
       </w:r>
       <w:proofErr w:type="spellStart"/>
       <w:r>
@@ -5885,15 +5906,7 @@
       </w:r>
       <w:proofErr w:type="spellEnd"/>
       <w:r>
-        <w:t xml:space="preserve"> </w:t>
-      </w:r>
-      <w:proofErr w:type="spellStart"/>
-      <w:r>
-        <w:t>fi</w:t>
-      </w:r>
-      <w:proofErr w:type="spellEnd"/>
-      <w:r>
-        <w:t xml:space="preserve"> </w:t>
+        <w:t xml:space="preserve"> fi </w:t>
       </w:r>
       <w:proofErr w:type="spellStart"/>
       <w:r>
@@ -5983,7 +5996,7 @@
           <w:rFonts w:ascii="Times New Roman" w:hAnsi="Times New Roman" w:cs="Times New Roman"/>
         </w:rPr>
       </w:pPr>
-      <w:bookmarkStart w:id="10" w:name="_Toc483508083"/>
+      <w:bookmarkStart w:id="10" w:name="_Toc483916845"/>
       <w:r>
         <w:rPr>
           <w:rFonts w:ascii="Times New Roman" w:hAnsi="Times New Roman" w:cs="Times New Roman"/>
@@ -6304,21 +6317,912 @@
     </w:p>
     <w:p>
       <w:pPr>
+        <w:pStyle w:val="Heading4"/>
+        <w:rPr>
+          <w:rFonts w:ascii="Times New Roman" w:hAnsi="Times New Roman" w:cs="Times New Roman"/>
+        </w:rPr>
+      </w:pPr>
+      <w:bookmarkStart w:id="11" w:name="_Toc483916846"/>
+      <w:r>
+        <w:rPr>
+          <w:rFonts w:ascii="Times New Roman" w:hAnsi="Times New Roman" w:cs="Times New Roman"/>
+        </w:rPr>
+        <w:lastRenderedPageBreak/>
+        <w:t>Selenium</w:t>
+      </w:r>
+      <w:bookmarkEnd w:id="11"/>
+    </w:p>
+    <w:p>
+      <w:pPr>
+        <w:rPr>
+          <w:rFonts w:ascii="Times New Roman" w:hAnsi="Times New Roman" w:cs="Times New Roman"/>
+          <w:sz w:val="24"/>
+        </w:rPr>
+      </w:pPr>
+      <w:r>
+        <w:rPr>
+          <w:rFonts w:ascii="Times New Roman" w:hAnsi="Times New Roman" w:cs="Times New Roman"/>
+          <w:sz w:val="24"/>
+        </w:rPr>
+        <w:tab/>
+        <w:t xml:space="preserve">Este un framework de </w:t>
+      </w:r>
+      <w:proofErr w:type="spellStart"/>
+      <w:r>
+        <w:rPr>
+          <w:rFonts w:ascii="Times New Roman" w:hAnsi="Times New Roman" w:cs="Times New Roman"/>
+          <w:sz w:val="24"/>
+        </w:rPr>
+        <w:t>testare</w:t>
+      </w:r>
+      <w:proofErr w:type="spellEnd"/>
+      <w:r>
+        <w:rPr>
+          <w:rFonts w:ascii="Times New Roman" w:hAnsi="Times New Roman" w:cs="Times New Roman"/>
+          <w:sz w:val="24"/>
+        </w:rPr>
+        <w:t xml:space="preserve"> software </w:t>
+      </w:r>
+      <w:proofErr w:type="spellStart"/>
+      <w:r>
+        <w:rPr>
+          <w:rFonts w:ascii="Times New Roman" w:hAnsi="Times New Roman" w:cs="Times New Roman"/>
+          <w:sz w:val="24"/>
+        </w:rPr>
+        <w:t>portabil</w:t>
+      </w:r>
+      <w:proofErr w:type="spellEnd"/>
+      <w:r>
+        <w:rPr>
+          <w:rFonts w:ascii="Times New Roman" w:hAnsi="Times New Roman" w:cs="Times New Roman"/>
+          <w:sz w:val="24"/>
+        </w:rPr>
+        <w:t xml:space="preserve"> </w:t>
+      </w:r>
+      <w:proofErr w:type="spellStart"/>
+      <w:r>
+        <w:rPr>
+          <w:rFonts w:ascii="Times New Roman" w:hAnsi="Times New Roman" w:cs="Times New Roman"/>
+          <w:sz w:val="24"/>
+        </w:rPr>
+        <w:t>folosit</w:t>
+      </w:r>
+      <w:proofErr w:type="spellEnd"/>
+      <w:r>
+        <w:rPr>
+          <w:rFonts w:ascii="Times New Roman" w:hAnsi="Times New Roman" w:cs="Times New Roman"/>
+          <w:sz w:val="24"/>
+        </w:rPr>
+        <w:t xml:space="preserve"> </w:t>
+      </w:r>
+      <w:proofErr w:type="spellStart"/>
+      <w:r>
+        <w:rPr>
+          <w:rFonts w:ascii="Times New Roman" w:hAnsi="Times New Roman" w:cs="Times New Roman"/>
+          <w:sz w:val="24"/>
+        </w:rPr>
+        <w:t>pentru</w:t>
+      </w:r>
+      <w:proofErr w:type="spellEnd"/>
+      <w:r>
+        <w:rPr>
+          <w:rFonts w:ascii="Times New Roman" w:hAnsi="Times New Roman" w:cs="Times New Roman"/>
+          <w:sz w:val="24"/>
+        </w:rPr>
+        <w:t xml:space="preserve"> </w:t>
+      </w:r>
+      <w:proofErr w:type="spellStart"/>
+      <w:r>
+        <w:rPr>
+          <w:rFonts w:ascii="Times New Roman" w:hAnsi="Times New Roman" w:cs="Times New Roman"/>
+          <w:sz w:val="24"/>
+        </w:rPr>
+        <w:t>aplicații</w:t>
+      </w:r>
+      <w:proofErr w:type="spellEnd"/>
+      <w:r>
+        <w:rPr>
+          <w:rFonts w:ascii="Times New Roman" w:hAnsi="Times New Roman" w:cs="Times New Roman"/>
+          <w:sz w:val="24"/>
+        </w:rPr>
+        <w:t xml:space="preserve"> de tip web. </w:t>
+      </w:r>
+      <w:proofErr w:type="spellStart"/>
+      <w:r>
+        <w:rPr>
+          <w:rFonts w:ascii="Times New Roman" w:hAnsi="Times New Roman" w:cs="Times New Roman"/>
+          <w:sz w:val="24"/>
+        </w:rPr>
+        <w:t>Oferă</w:t>
+      </w:r>
+      <w:proofErr w:type="spellEnd"/>
+      <w:r>
+        <w:rPr>
+          <w:rFonts w:ascii="Times New Roman" w:hAnsi="Times New Roman" w:cs="Times New Roman"/>
+          <w:sz w:val="24"/>
+        </w:rPr>
+        <w:t xml:space="preserve"> o </w:t>
+      </w:r>
+      <w:proofErr w:type="spellStart"/>
+      <w:r>
+        <w:rPr>
+          <w:rFonts w:ascii="Times New Roman" w:hAnsi="Times New Roman" w:cs="Times New Roman"/>
+          <w:sz w:val="24"/>
+        </w:rPr>
+        <w:t>unealtă</w:t>
+      </w:r>
+      <w:proofErr w:type="spellEnd"/>
+      <w:r>
+        <w:rPr>
+          <w:rFonts w:ascii="Times New Roman" w:hAnsi="Times New Roman" w:cs="Times New Roman"/>
+          <w:sz w:val="24"/>
+        </w:rPr>
+        <w:t xml:space="preserve"> </w:t>
+      </w:r>
+      <w:proofErr w:type="spellStart"/>
+      <w:r>
+        <w:rPr>
+          <w:rFonts w:ascii="Times New Roman" w:hAnsi="Times New Roman" w:cs="Times New Roman"/>
+          <w:sz w:val="24"/>
+        </w:rPr>
+        <w:t>pentru</w:t>
+      </w:r>
+      <w:proofErr w:type="spellEnd"/>
+      <w:r>
+        <w:rPr>
+          <w:rFonts w:ascii="Times New Roman" w:hAnsi="Times New Roman" w:cs="Times New Roman"/>
+          <w:sz w:val="24"/>
+        </w:rPr>
+        <w:t xml:space="preserve"> </w:t>
+      </w:r>
+      <w:proofErr w:type="spellStart"/>
+      <w:r>
+        <w:rPr>
+          <w:rFonts w:ascii="Times New Roman" w:hAnsi="Times New Roman" w:cs="Times New Roman"/>
+          <w:sz w:val="24"/>
+        </w:rPr>
+        <w:t>înregistrare</w:t>
+      </w:r>
+      <w:proofErr w:type="spellEnd"/>
+      <w:r>
+        <w:rPr>
+          <w:rFonts w:ascii="Times New Roman" w:hAnsi="Times New Roman" w:cs="Times New Roman"/>
+          <w:sz w:val="24"/>
+        </w:rPr>
+        <w:t xml:space="preserve">/playback </w:t>
+      </w:r>
+      <w:proofErr w:type="spellStart"/>
+      <w:r>
+        <w:rPr>
+          <w:rFonts w:ascii="Times New Roman" w:hAnsi="Times New Roman" w:cs="Times New Roman"/>
+          <w:sz w:val="24"/>
+        </w:rPr>
+        <w:t>pentru</w:t>
+      </w:r>
+      <w:proofErr w:type="spellEnd"/>
+      <w:r>
+        <w:rPr>
+          <w:rFonts w:ascii="Times New Roman" w:hAnsi="Times New Roman" w:cs="Times New Roman"/>
+          <w:sz w:val="24"/>
+        </w:rPr>
+        <w:t xml:space="preserve"> teste </w:t>
+      </w:r>
+      <w:proofErr w:type="spellStart"/>
+      <w:r>
+        <w:rPr>
+          <w:rFonts w:ascii="Times New Roman" w:hAnsi="Times New Roman" w:cs="Times New Roman"/>
+          <w:sz w:val="24"/>
+        </w:rPr>
+        <w:t>fără</w:t>
+      </w:r>
+      <w:proofErr w:type="spellEnd"/>
+      <w:r>
+        <w:rPr>
+          <w:rFonts w:ascii="Times New Roman" w:hAnsi="Times New Roman" w:cs="Times New Roman"/>
+          <w:sz w:val="24"/>
+        </w:rPr>
+        <w:t xml:space="preserve"> a </w:t>
+      </w:r>
+      <w:proofErr w:type="spellStart"/>
+      <w:r>
+        <w:rPr>
+          <w:rFonts w:ascii="Times New Roman" w:hAnsi="Times New Roman" w:cs="Times New Roman"/>
+          <w:sz w:val="24"/>
+        </w:rPr>
+        <w:t>învăța</w:t>
+      </w:r>
+      <w:proofErr w:type="spellEnd"/>
+      <w:r>
+        <w:rPr>
+          <w:rFonts w:ascii="Times New Roman" w:hAnsi="Times New Roman" w:cs="Times New Roman"/>
+          <w:sz w:val="24"/>
+        </w:rPr>
+        <w:t xml:space="preserve"> un </w:t>
+      </w:r>
+      <w:proofErr w:type="spellStart"/>
+      <w:r>
+        <w:rPr>
+          <w:rFonts w:ascii="Times New Roman" w:hAnsi="Times New Roman" w:cs="Times New Roman"/>
+          <w:sz w:val="24"/>
+        </w:rPr>
+        <w:t>limbaj</w:t>
+      </w:r>
+      <w:proofErr w:type="spellEnd"/>
+      <w:r>
+        <w:rPr>
+          <w:rFonts w:ascii="Times New Roman" w:hAnsi="Times New Roman" w:cs="Times New Roman"/>
+          <w:sz w:val="24"/>
+        </w:rPr>
+        <w:t xml:space="preserve"> de </w:t>
+      </w:r>
+      <w:proofErr w:type="spellStart"/>
+      <w:r>
+        <w:rPr>
+          <w:rFonts w:ascii="Times New Roman" w:hAnsi="Times New Roman" w:cs="Times New Roman"/>
+          <w:sz w:val="24"/>
+        </w:rPr>
+        <w:t>testare</w:t>
+      </w:r>
+      <w:proofErr w:type="spellEnd"/>
+      <w:r>
+        <w:rPr>
+          <w:rFonts w:ascii="Times New Roman" w:hAnsi="Times New Roman" w:cs="Times New Roman"/>
+          <w:sz w:val="24"/>
+        </w:rPr>
+        <w:t xml:space="preserve"> specific. De </w:t>
+      </w:r>
+      <w:proofErr w:type="spellStart"/>
+      <w:r>
+        <w:rPr>
+          <w:rFonts w:ascii="Times New Roman" w:hAnsi="Times New Roman" w:cs="Times New Roman"/>
+          <w:sz w:val="24"/>
+        </w:rPr>
+        <w:t>asemenea</w:t>
+      </w:r>
+      <w:proofErr w:type="spellEnd"/>
+      <w:r>
+        <w:rPr>
+          <w:rFonts w:ascii="Times New Roman" w:hAnsi="Times New Roman" w:cs="Times New Roman"/>
+          <w:sz w:val="24"/>
+        </w:rPr>
+        <w:t xml:space="preserve">, </w:t>
+      </w:r>
+      <w:proofErr w:type="spellStart"/>
+      <w:r>
+        <w:rPr>
+          <w:rFonts w:ascii="Times New Roman" w:hAnsi="Times New Roman" w:cs="Times New Roman"/>
+          <w:sz w:val="24"/>
+        </w:rPr>
+        <w:t>oferă</w:t>
+      </w:r>
+      <w:proofErr w:type="spellEnd"/>
+      <w:r>
+        <w:rPr>
+          <w:rFonts w:ascii="Times New Roman" w:hAnsi="Times New Roman" w:cs="Times New Roman"/>
+          <w:sz w:val="24"/>
+        </w:rPr>
+        <w:t xml:space="preserve"> </w:t>
+      </w:r>
+      <w:proofErr w:type="spellStart"/>
+      <w:r>
+        <w:rPr>
+          <w:rFonts w:ascii="Times New Roman" w:hAnsi="Times New Roman" w:cs="Times New Roman"/>
+          <w:sz w:val="24"/>
+        </w:rPr>
+        <w:t>posibilitatea</w:t>
+      </w:r>
+      <w:proofErr w:type="spellEnd"/>
+      <w:r>
+        <w:rPr>
+          <w:rFonts w:ascii="Times New Roman" w:hAnsi="Times New Roman" w:cs="Times New Roman"/>
+          <w:sz w:val="24"/>
+        </w:rPr>
+        <w:t xml:space="preserve"> de a </w:t>
+      </w:r>
+      <w:proofErr w:type="spellStart"/>
+      <w:r>
+        <w:rPr>
+          <w:rFonts w:ascii="Times New Roman" w:hAnsi="Times New Roman" w:cs="Times New Roman"/>
+          <w:sz w:val="24"/>
+        </w:rPr>
+        <w:t>scrie</w:t>
+      </w:r>
+      <w:proofErr w:type="spellEnd"/>
+      <w:r>
+        <w:rPr>
+          <w:rFonts w:ascii="Times New Roman" w:hAnsi="Times New Roman" w:cs="Times New Roman"/>
+          <w:sz w:val="24"/>
+        </w:rPr>
+        <w:t xml:space="preserve"> teste </w:t>
+      </w:r>
+      <w:proofErr w:type="spellStart"/>
+      <w:r>
+        <w:rPr>
+          <w:rFonts w:ascii="Times New Roman" w:hAnsi="Times New Roman" w:cs="Times New Roman"/>
+          <w:sz w:val="24"/>
+        </w:rPr>
+        <w:t>în</w:t>
+      </w:r>
+      <w:proofErr w:type="spellEnd"/>
+      <w:r>
+        <w:rPr>
+          <w:rFonts w:ascii="Times New Roman" w:hAnsi="Times New Roman" w:cs="Times New Roman"/>
+          <w:sz w:val="24"/>
+        </w:rPr>
+        <w:t xml:space="preserve"> diverse </w:t>
+      </w:r>
+      <w:proofErr w:type="spellStart"/>
+      <w:r>
+        <w:rPr>
+          <w:rFonts w:ascii="Times New Roman" w:hAnsi="Times New Roman" w:cs="Times New Roman"/>
+          <w:sz w:val="24"/>
+        </w:rPr>
+        <w:t>limbaje</w:t>
+      </w:r>
+      <w:proofErr w:type="spellEnd"/>
+      <w:r>
+        <w:rPr>
+          <w:rFonts w:ascii="Times New Roman" w:hAnsi="Times New Roman" w:cs="Times New Roman"/>
+          <w:sz w:val="24"/>
+        </w:rPr>
+        <w:t xml:space="preserve"> de </w:t>
+      </w:r>
+      <w:proofErr w:type="spellStart"/>
+      <w:r>
+        <w:rPr>
+          <w:rFonts w:ascii="Times New Roman" w:hAnsi="Times New Roman" w:cs="Times New Roman"/>
+          <w:sz w:val="24"/>
+        </w:rPr>
+        <w:t>programare</w:t>
+      </w:r>
+      <w:proofErr w:type="spellEnd"/>
+      <w:r>
+        <w:rPr>
+          <w:rFonts w:ascii="Times New Roman" w:hAnsi="Times New Roman" w:cs="Times New Roman"/>
+          <w:sz w:val="24"/>
+        </w:rPr>
+        <w:t xml:space="preserve"> cum </w:t>
+      </w:r>
+      <w:proofErr w:type="spellStart"/>
+      <w:r>
+        <w:rPr>
+          <w:rFonts w:ascii="Times New Roman" w:hAnsi="Times New Roman" w:cs="Times New Roman"/>
+          <w:sz w:val="24"/>
+        </w:rPr>
+        <w:t>ar</w:t>
+      </w:r>
+      <w:proofErr w:type="spellEnd"/>
+      <w:r>
+        <w:rPr>
+          <w:rFonts w:ascii="Times New Roman" w:hAnsi="Times New Roman" w:cs="Times New Roman"/>
+          <w:sz w:val="24"/>
+        </w:rPr>
+        <w:t xml:space="preserve"> fi: C#, Java, PHP, Python, Ruby </w:t>
+      </w:r>
+      <w:proofErr w:type="spellStart"/>
+      <w:r>
+        <w:rPr>
+          <w:rFonts w:ascii="Times New Roman" w:hAnsi="Times New Roman" w:cs="Times New Roman"/>
+          <w:sz w:val="24"/>
+        </w:rPr>
+        <w:t>ș.a</w:t>
+      </w:r>
+      <w:proofErr w:type="spellEnd"/>
+      <w:r>
+        <w:rPr>
+          <w:rFonts w:ascii="Times New Roman" w:hAnsi="Times New Roman" w:cs="Times New Roman"/>
+          <w:sz w:val="24"/>
+        </w:rPr>
+        <w:t xml:space="preserve">. </w:t>
+      </w:r>
+      <w:r>
+        <w:rPr>
+          <w:rFonts w:ascii="Times New Roman" w:hAnsi="Times New Roman" w:cs="Times New Roman"/>
+          <w:sz w:val="24"/>
+        </w:rPr>
+        <w:t xml:space="preserve">. </w:t>
+      </w:r>
+      <w:proofErr w:type="spellStart"/>
+      <w:r>
+        <w:rPr>
+          <w:rFonts w:ascii="Arial" w:hAnsi="Arial" w:cs="Arial"/>
+          <w:color w:val="222222"/>
+          <w:sz w:val="21"/>
+          <w:szCs w:val="21"/>
+          <w:shd w:val="clear" w:color="auto" w:fill="FFFFFF"/>
+        </w:rPr>
+        <w:t>Testele</w:t>
+      </w:r>
+      <w:proofErr w:type="spellEnd"/>
+      <w:r>
+        <w:rPr>
+          <w:rFonts w:ascii="Arial" w:hAnsi="Arial" w:cs="Arial"/>
+          <w:color w:val="222222"/>
+          <w:sz w:val="21"/>
+          <w:szCs w:val="21"/>
+          <w:shd w:val="clear" w:color="auto" w:fill="FFFFFF"/>
+        </w:rPr>
+        <w:t xml:space="preserve"> pot </w:t>
+      </w:r>
+      <w:proofErr w:type="spellStart"/>
+      <w:r>
+        <w:rPr>
+          <w:rFonts w:ascii="Arial" w:hAnsi="Arial" w:cs="Arial"/>
+          <w:color w:val="222222"/>
+          <w:sz w:val="21"/>
+          <w:szCs w:val="21"/>
+          <w:shd w:val="clear" w:color="auto" w:fill="FFFFFF"/>
+        </w:rPr>
+        <w:t>rula</w:t>
+      </w:r>
+      <w:proofErr w:type="spellEnd"/>
+      <w:r>
+        <w:rPr>
+          <w:rFonts w:ascii="Arial" w:hAnsi="Arial" w:cs="Arial"/>
+          <w:color w:val="222222"/>
+          <w:sz w:val="21"/>
+          <w:szCs w:val="21"/>
+          <w:shd w:val="clear" w:color="auto" w:fill="FFFFFF"/>
+        </w:rPr>
+        <w:t xml:space="preserve"> </w:t>
+      </w:r>
+      <w:proofErr w:type="spellStart"/>
+      <w:r>
+        <w:rPr>
+          <w:rFonts w:ascii="Arial" w:hAnsi="Arial" w:cs="Arial"/>
+          <w:color w:val="222222"/>
+          <w:sz w:val="21"/>
+          <w:szCs w:val="21"/>
+          <w:shd w:val="clear" w:color="auto" w:fill="FFFFFF"/>
+        </w:rPr>
+        <w:t>pe</w:t>
+      </w:r>
+      <w:proofErr w:type="spellEnd"/>
+      <w:r>
+        <w:rPr>
+          <w:rFonts w:ascii="Arial" w:hAnsi="Arial" w:cs="Arial"/>
+          <w:color w:val="222222"/>
+          <w:sz w:val="21"/>
+          <w:szCs w:val="21"/>
+          <w:shd w:val="clear" w:color="auto" w:fill="FFFFFF"/>
+        </w:rPr>
+        <w:t xml:space="preserve"> </w:t>
+      </w:r>
+      <w:proofErr w:type="spellStart"/>
+      <w:r>
+        <w:rPr>
+          <w:rFonts w:ascii="Arial" w:hAnsi="Arial" w:cs="Arial"/>
+          <w:color w:val="222222"/>
+          <w:sz w:val="21"/>
+          <w:szCs w:val="21"/>
+          <w:shd w:val="clear" w:color="auto" w:fill="FFFFFF"/>
+        </w:rPr>
+        <w:t>browserele</w:t>
+      </w:r>
+      <w:proofErr w:type="spellEnd"/>
+      <w:r>
+        <w:rPr>
+          <w:rFonts w:ascii="Arial" w:hAnsi="Arial" w:cs="Arial"/>
+          <w:color w:val="222222"/>
+          <w:sz w:val="21"/>
+          <w:szCs w:val="21"/>
+          <w:shd w:val="clear" w:color="auto" w:fill="FFFFFF"/>
+        </w:rPr>
+        <w:t xml:space="preserve"> modern. </w:t>
+      </w:r>
+      <w:proofErr w:type="spellStart"/>
+      <w:r>
+        <w:rPr>
+          <w:rFonts w:ascii="Arial" w:hAnsi="Arial" w:cs="Arial"/>
+          <w:color w:val="222222"/>
+          <w:sz w:val="21"/>
+          <w:szCs w:val="21"/>
+          <w:shd w:val="clear" w:color="auto" w:fill="FFFFFF"/>
+        </w:rPr>
+        <w:t>Dezvoltarea</w:t>
+      </w:r>
+      <w:proofErr w:type="spellEnd"/>
+      <w:r>
+        <w:rPr>
+          <w:rFonts w:ascii="Arial" w:hAnsi="Arial" w:cs="Arial"/>
+          <w:color w:val="222222"/>
+          <w:sz w:val="21"/>
+          <w:szCs w:val="21"/>
+          <w:shd w:val="clear" w:color="auto" w:fill="FFFFFF"/>
+        </w:rPr>
+        <w:t xml:space="preserve"> </w:t>
+      </w:r>
+      <w:proofErr w:type="spellStart"/>
+      <w:r>
+        <w:rPr>
+          <w:rFonts w:ascii="Arial" w:hAnsi="Arial" w:cs="Arial"/>
+          <w:color w:val="222222"/>
+          <w:sz w:val="21"/>
+          <w:szCs w:val="21"/>
+          <w:shd w:val="clear" w:color="auto" w:fill="FFFFFF"/>
+        </w:rPr>
+        <w:t>lor</w:t>
+      </w:r>
+      <w:proofErr w:type="spellEnd"/>
+      <w:r>
+        <w:rPr>
+          <w:rFonts w:ascii="Arial" w:hAnsi="Arial" w:cs="Arial"/>
+          <w:color w:val="222222"/>
+          <w:sz w:val="21"/>
+          <w:szCs w:val="21"/>
+          <w:shd w:val="clear" w:color="auto" w:fill="FFFFFF"/>
+        </w:rPr>
+        <w:t xml:space="preserve"> se </w:t>
+      </w:r>
+      <w:proofErr w:type="spellStart"/>
+      <w:r>
+        <w:rPr>
+          <w:rFonts w:ascii="Arial" w:hAnsi="Arial" w:cs="Arial"/>
+          <w:color w:val="222222"/>
+          <w:sz w:val="21"/>
+          <w:szCs w:val="21"/>
+          <w:shd w:val="clear" w:color="auto" w:fill="FFFFFF"/>
+        </w:rPr>
+        <w:t>poate</w:t>
+      </w:r>
+      <w:proofErr w:type="spellEnd"/>
+      <w:r>
+        <w:rPr>
+          <w:rFonts w:ascii="Arial" w:hAnsi="Arial" w:cs="Arial"/>
+          <w:color w:val="222222"/>
+          <w:sz w:val="21"/>
+          <w:szCs w:val="21"/>
+          <w:shd w:val="clear" w:color="auto" w:fill="FFFFFF"/>
+        </w:rPr>
+        <w:t xml:space="preserve"> </w:t>
+      </w:r>
+      <w:proofErr w:type="spellStart"/>
+      <w:r>
+        <w:rPr>
+          <w:rFonts w:ascii="Arial" w:hAnsi="Arial" w:cs="Arial"/>
+          <w:color w:val="222222"/>
+          <w:sz w:val="21"/>
+          <w:szCs w:val="21"/>
+          <w:shd w:val="clear" w:color="auto" w:fill="FFFFFF"/>
+        </w:rPr>
+        <w:t>realiza</w:t>
+      </w:r>
+      <w:proofErr w:type="spellEnd"/>
+      <w:r>
+        <w:rPr>
+          <w:rFonts w:ascii="Arial" w:hAnsi="Arial" w:cs="Arial"/>
+          <w:color w:val="222222"/>
+          <w:sz w:val="21"/>
+          <w:szCs w:val="21"/>
+          <w:shd w:val="clear" w:color="auto" w:fill="FFFFFF"/>
+        </w:rPr>
+        <w:t xml:space="preserve"> </w:t>
+      </w:r>
+      <w:proofErr w:type="spellStart"/>
+      <w:r>
+        <w:rPr>
+          <w:rFonts w:ascii="Arial" w:hAnsi="Arial" w:cs="Arial"/>
+          <w:color w:val="222222"/>
+          <w:sz w:val="21"/>
+          <w:szCs w:val="21"/>
+          <w:shd w:val="clear" w:color="auto" w:fill="FFFFFF"/>
+        </w:rPr>
+        <w:t>atât</w:t>
+      </w:r>
+      <w:proofErr w:type="spellEnd"/>
+      <w:r>
+        <w:rPr>
+          <w:rFonts w:ascii="Arial" w:hAnsi="Arial" w:cs="Arial"/>
+          <w:color w:val="222222"/>
+          <w:sz w:val="21"/>
+          <w:szCs w:val="21"/>
+          <w:shd w:val="clear" w:color="auto" w:fill="FFFFFF"/>
+        </w:rPr>
+        <w:t xml:space="preserve"> </w:t>
+      </w:r>
+      <w:proofErr w:type="spellStart"/>
+      <w:r>
+        <w:rPr>
+          <w:rFonts w:ascii="Arial" w:hAnsi="Arial" w:cs="Arial"/>
+          <w:color w:val="222222"/>
+          <w:sz w:val="21"/>
+          <w:szCs w:val="21"/>
+          <w:shd w:val="clear" w:color="auto" w:fill="FFFFFF"/>
+        </w:rPr>
+        <w:t>pe</w:t>
+      </w:r>
+      <w:proofErr w:type="spellEnd"/>
+      <w:r>
+        <w:rPr>
+          <w:rFonts w:ascii="Arial" w:hAnsi="Arial" w:cs="Arial"/>
+          <w:color w:val="222222"/>
+          <w:sz w:val="21"/>
+          <w:szCs w:val="21"/>
+          <w:shd w:val="clear" w:color="auto" w:fill="FFFFFF"/>
+        </w:rPr>
+        <w:t xml:space="preserve"> Windows </w:t>
+      </w:r>
+      <w:proofErr w:type="spellStart"/>
+      <w:r>
+        <w:rPr>
+          <w:rFonts w:ascii="Arial" w:hAnsi="Arial" w:cs="Arial"/>
+          <w:color w:val="222222"/>
+          <w:sz w:val="21"/>
+          <w:szCs w:val="21"/>
+          <w:shd w:val="clear" w:color="auto" w:fill="FFFFFF"/>
+        </w:rPr>
+        <w:t>cât</w:t>
+      </w:r>
+      <w:proofErr w:type="spellEnd"/>
+      <w:r>
+        <w:rPr>
+          <w:rFonts w:ascii="Arial" w:hAnsi="Arial" w:cs="Arial"/>
+          <w:color w:val="222222"/>
+          <w:sz w:val="21"/>
+          <w:szCs w:val="21"/>
+          <w:shd w:val="clear" w:color="auto" w:fill="FFFFFF"/>
+        </w:rPr>
+        <w:t xml:space="preserve"> </w:t>
+      </w:r>
+      <w:proofErr w:type="spellStart"/>
+      <w:r>
+        <w:rPr>
+          <w:rFonts w:ascii="Arial" w:hAnsi="Arial" w:cs="Arial"/>
+          <w:color w:val="222222"/>
+          <w:sz w:val="21"/>
+          <w:szCs w:val="21"/>
+          <w:shd w:val="clear" w:color="auto" w:fill="FFFFFF"/>
+        </w:rPr>
+        <w:t>și</w:t>
+      </w:r>
+      <w:proofErr w:type="spellEnd"/>
+      <w:r>
+        <w:rPr>
+          <w:rFonts w:ascii="Arial" w:hAnsi="Arial" w:cs="Arial"/>
+          <w:color w:val="222222"/>
+          <w:sz w:val="21"/>
+          <w:szCs w:val="21"/>
+          <w:shd w:val="clear" w:color="auto" w:fill="FFFFFF"/>
+        </w:rPr>
+        <w:t xml:space="preserve"> </w:t>
+      </w:r>
+      <w:proofErr w:type="spellStart"/>
+      <w:r>
+        <w:rPr>
+          <w:rFonts w:ascii="Arial" w:hAnsi="Arial" w:cs="Arial"/>
+          <w:color w:val="222222"/>
+          <w:sz w:val="21"/>
+          <w:szCs w:val="21"/>
+          <w:shd w:val="clear" w:color="auto" w:fill="FFFFFF"/>
+        </w:rPr>
+        <w:t>pe</w:t>
+      </w:r>
+      <w:proofErr w:type="spellEnd"/>
+      <w:r>
+        <w:rPr>
+          <w:rFonts w:ascii="Arial" w:hAnsi="Arial" w:cs="Arial"/>
+          <w:color w:val="222222"/>
+          <w:sz w:val="21"/>
+          <w:szCs w:val="21"/>
+          <w:shd w:val="clear" w:color="auto" w:fill="FFFFFF"/>
+        </w:rPr>
+        <w:t xml:space="preserve"> Linux </w:t>
+      </w:r>
+      <w:proofErr w:type="spellStart"/>
+      <w:r>
+        <w:rPr>
+          <w:rFonts w:ascii="Arial" w:hAnsi="Arial" w:cs="Arial"/>
+          <w:color w:val="222222"/>
+          <w:sz w:val="21"/>
+          <w:szCs w:val="21"/>
+          <w:shd w:val="clear" w:color="auto" w:fill="FFFFFF"/>
+        </w:rPr>
+        <w:t>sau</w:t>
+      </w:r>
+      <w:proofErr w:type="spellEnd"/>
+      <w:r>
+        <w:rPr>
+          <w:rFonts w:ascii="Arial" w:hAnsi="Arial" w:cs="Arial"/>
+          <w:color w:val="222222"/>
+          <w:sz w:val="21"/>
+          <w:szCs w:val="21"/>
+          <w:shd w:val="clear" w:color="auto" w:fill="FFFFFF"/>
+        </w:rPr>
+        <w:t xml:space="preserve"> OS X. Un alt </w:t>
+      </w:r>
+      <w:proofErr w:type="spellStart"/>
+      <w:r>
+        <w:rPr>
+          <w:rFonts w:ascii="Arial" w:hAnsi="Arial" w:cs="Arial"/>
+          <w:color w:val="222222"/>
+          <w:sz w:val="21"/>
+          <w:szCs w:val="21"/>
+          <w:shd w:val="clear" w:color="auto" w:fill="FFFFFF"/>
+        </w:rPr>
+        <w:t>avantaj</w:t>
+      </w:r>
+      <w:proofErr w:type="spellEnd"/>
+      <w:r>
+        <w:rPr>
+          <w:rFonts w:ascii="Arial" w:hAnsi="Arial" w:cs="Arial"/>
+          <w:color w:val="222222"/>
+          <w:sz w:val="21"/>
+          <w:szCs w:val="21"/>
+          <w:shd w:val="clear" w:color="auto" w:fill="FFFFFF"/>
+        </w:rPr>
+        <w:t xml:space="preserve"> </w:t>
+      </w:r>
+      <w:proofErr w:type="spellStart"/>
+      <w:r>
+        <w:rPr>
+          <w:rFonts w:ascii="Arial" w:hAnsi="Arial" w:cs="Arial"/>
+          <w:color w:val="222222"/>
+          <w:sz w:val="21"/>
+          <w:szCs w:val="21"/>
+          <w:shd w:val="clear" w:color="auto" w:fill="FFFFFF"/>
+        </w:rPr>
+        <w:t>este</w:t>
+      </w:r>
+      <w:proofErr w:type="spellEnd"/>
+      <w:r>
+        <w:rPr>
+          <w:rFonts w:ascii="Arial" w:hAnsi="Arial" w:cs="Arial"/>
+          <w:color w:val="222222"/>
+          <w:sz w:val="21"/>
+          <w:szCs w:val="21"/>
+          <w:shd w:val="clear" w:color="auto" w:fill="FFFFFF"/>
+        </w:rPr>
+        <w:t xml:space="preserve"> </w:t>
+      </w:r>
+      <w:proofErr w:type="spellStart"/>
+      <w:r>
+        <w:rPr>
+          <w:rFonts w:ascii="Arial" w:hAnsi="Arial" w:cs="Arial"/>
+          <w:color w:val="222222"/>
+          <w:sz w:val="21"/>
+          <w:szCs w:val="21"/>
+          <w:shd w:val="clear" w:color="auto" w:fill="FFFFFF"/>
+        </w:rPr>
+        <w:t>că</w:t>
+      </w:r>
+      <w:proofErr w:type="spellEnd"/>
+      <w:r>
+        <w:rPr>
+          <w:rFonts w:ascii="Arial" w:hAnsi="Arial" w:cs="Arial"/>
+          <w:color w:val="222222"/>
+          <w:sz w:val="21"/>
+          <w:szCs w:val="21"/>
+          <w:shd w:val="clear" w:color="auto" w:fill="FFFFFF"/>
+        </w:rPr>
+        <w:t xml:space="preserve"> </w:t>
+      </w:r>
+      <w:proofErr w:type="spellStart"/>
+      <w:r>
+        <w:rPr>
+          <w:rFonts w:ascii="Arial" w:hAnsi="Arial" w:cs="Arial"/>
+          <w:color w:val="222222"/>
+          <w:sz w:val="21"/>
+          <w:szCs w:val="21"/>
+          <w:shd w:val="clear" w:color="auto" w:fill="FFFFFF"/>
+        </w:rPr>
+        <w:t>este</w:t>
+      </w:r>
+      <w:proofErr w:type="spellEnd"/>
+      <w:r>
+        <w:rPr>
+          <w:rFonts w:ascii="Arial" w:hAnsi="Arial" w:cs="Arial"/>
+          <w:color w:val="222222"/>
+          <w:sz w:val="21"/>
+          <w:szCs w:val="21"/>
+          <w:shd w:val="clear" w:color="auto" w:fill="FFFFFF"/>
+        </w:rPr>
+        <w:t xml:space="preserve"> open-source </w:t>
+      </w:r>
+      <w:proofErr w:type="spellStart"/>
+      <w:r>
+        <w:rPr>
+          <w:rFonts w:ascii="Arial" w:hAnsi="Arial" w:cs="Arial"/>
+          <w:color w:val="222222"/>
+          <w:sz w:val="21"/>
+          <w:szCs w:val="21"/>
+          <w:shd w:val="clear" w:color="auto" w:fill="FFFFFF"/>
+        </w:rPr>
+        <w:t>și</w:t>
+      </w:r>
+      <w:proofErr w:type="spellEnd"/>
+      <w:r>
+        <w:rPr>
+          <w:rFonts w:ascii="Arial" w:hAnsi="Arial" w:cs="Arial"/>
+          <w:color w:val="222222"/>
+          <w:sz w:val="21"/>
+          <w:szCs w:val="21"/>
+          <w:shd w:val="clear" w:color="auto" w:fill="FFFFFF"/>
+        </w:rPr>
+        <w:t xml:space="preserve"> </w:t>
+      </w:r>
+      <w:proofErr w:type="spellStart"/>
+      <w:r>
+        <w:rPr>
+          <w:rFonts w:ascii="Arial" w:hAnsi="Arial" w:cs="Arial"/>
+          <w:color w:val="222222"/>
+          <w:sz w:val="21"/>
+          <w:szCs w:val="21"/>
+          <w:shd w:val="clear" w:color="auto" w:fill="FFFFFF"/>
+        </w:rPr>
+        <w:t>poate</w:t>
+      </w:r>
+      <w:proofErr w:type="spellEnd"/>
+      <w:r>
+        <w:rPr>
+          <w:rFonts w:ascii="Arial" w:hAnsi="Arial" w:cs="Arial"/>
+          <w:color w:val="222222"/>
+          <w:sz w:val="21"/>
+          <w:szCs w:val="21"/>
+          <w:shd w:val="clear" w:color="auto" w:fill="FFFFFF"/>
+        </w:rPr>
+        <w:t xml:space="preserve"> fi </w:t>
+      </w:r>
+      <w:proofErr w:type="spellStart"/>
+      <w:r>
+        <w:rPr>
+          <w:rFonts w:ascii="Arial" w:hAnsi="Arial" w:cs="Arial"/>
+          <w:color w:val="222222"/>
+          <w:sz w:val="21"/>
+          <w:szCs w:val="21"/>
+          <w:shd w:val="clear" w:color="auto" w:fill="FFFFFF"/>
+        </w:rPr>
+        <w:t>descărcat</w:t>
+      </w:r>
+      <w:proofErr w:type="spellEnd"/>
+      <w:r>
+        <w:rPr>
+          <w:rFonts w:ascii="Arial" w:hAnsi="Arial" w:cs="Arial"/>
+          <w:color w:val="222222"/>
+          <w:sz w:val="21"/>
+          <w:szCs w:val="21"/>
+          <w:shd w:val="clear" w:color="auto" w:fill="FFFFFF"/>
+        </w:rPr>
+        <w:t xml:space="preserve"> </w:t>
+      </w:r>
+      <w:proofErr w:type="spellStart"/>
+      <w:r>
+        <w:rPr>
+          <w:rFonts w:ascii="Arial" w:hAnsi="Arial" w:cs="Arial"/>
+          <w:color w:val="222222"/>
+          <w:sz w:val="21"/>
+          <w:szCs w:val="21"/>
+          <w:shd w:val="clear" w:color="auto" w:fill="FFFFFF"/>
+        </w:rPr>
+        <w:t>gratuit</w:t>
+      </w:r>
+      <w:proofErr w:type="spellEnd"/>
+      <w:r>
+        <w:rPr>
+          <w:rFonts w:ascii="Arial" w:hAnsi="Arial" w:cs="Arial"/>
+          <w:color w:val="222222"/>
+          <w:sz w:val="21"/>
+          <w:szCs w:val="21"/>
+          <w:shd w:val="clear" w:color="auto" w:fill="FFFFFF"/>
+        </w:rPr>
+        <w:t>.</w:t>
+      </w:r>
+    </w:p>
+    <w:p>
+      <w:pPr>
         <w:pStyle w:val="Heading1"/>
         <w:rPr>
           <w:rFonts w:ascii="Times New Roman" w:hAnsi="Times New Roman" w:cs="Times New Roman"/>
         </w:rPr>
       </w:pPr>
-      <w:bookmarkStart w:id="11" w:name="_Toc483508084"/>
-      <w:proofErr w:type="spellStart"/>
-      <w:r>
-        <w:rPr>
-          <w:rFonts w:ascii="Times New Roman" w:hAnsi="Times New Roman" w:cs="Times New Roman"/>
-        </w:rPr>
-        <w:lastRenderedPageBreak/>
+      <w:bookmarkStart w:id="12" w:name="_Toc483916847"/>
+      <w:proofErr w:type="spellStart"/>
+      <w:r>
+        <w:rPr>
+          <w:rFonts w:ascii="Times New Roman" w:hAnsi="Times New Roman" w:cs="Times New Roman"/>
+        </w:rPr>
         <w:t>Contribuţii</w:t>
       </w:r>
-      <w:bookmarkEnd w:id="11"/>
+      <w:bookmarkEnd w:id="12"/>
       <w:proofErr w:type="spellEnd"/>
     </w:p>
     <w:p>
@@ -7564,21 +8468,7 @@
         <w:rPr>
           <w:rFonts w:ascii="Times New Roman" w:hAnsi="Times New Roman" w:cs="Times New Roman"/>
         </w:rPr>
-        <w:t xml:space="preserve"> </w:t>
-      </w:r>
-      <w:proofErr w:type="spellStart"/>
-      <w:r>
-        <w:rPr>
-          <w:rFonts w:ascii="Times New Roman" w:hAnsi="Times New Roman" w:cs="Times New Roman"/>
-        </w:rPr>
-        <w:t>precum</w:t>
-      </w:r>
-      <w:proofErr w:type="spellEnd"/>
-      <w:r>
-        <w:rPr>
-          <w:rFonts w:ascii="Times New Roman" w:hAnsi="Times New Roman" w:cs="Times New Roman"/>
-        </w:rPr>
-        <w:t>:</w:t>
+        <w:t xml:space="preserve"> precum:</w:t>
       </w:r>
     </w:p>
     <w:p>
@@ -8008,6 +8898,160 @@
         <w:rPr>
           <w:rFonts w:ascii="Times New Roman" w:hAnsi="Times New Roman" w:cs="Times New Roman"/>
         </w:rPr>
+        <w:t xml:space="preserve">, </w:t>
+      </w:r>
+      <w:proofErr w:type="spellStart"/>
+      <w:r>
+        <w:rPr>
+          <w:rFonts w:ascii="Times New Roman" w:hAnsi="Times New Roman" w:cs="Times New Roman"/>
+        </w:rPr>
+        <w:t>să</w:t>
+      </w:r>
+      <w:proofErr w:type="spellEnd"/>
+      <w:r>
+        <w:rPr>
+          <w:rFonts w:ascii="Times New Roman" w:hAnsi="Times New Roman" w:cs="Times New Roman"/>
+        </w:rPr>
+        <w:t xml:space="preserve"> fie </w:t>
+      </w:r>
+      <w:proofErr w:type="spellStart"/>
+      <w:r>
+        <w:rPr>
+          <w:rFonts w:ascii="Times New Roman" w:hAnsi="Times New Roman" w:cs="Times New Roman"/>
+        </w:rPr>
+        <w:t>sigură</w:t>
+      </w:r>
+      <w:proofErr w:type="spellEnd"/>
+      <w:r>
+        <w:rPr>
+          <w:rFonts w:ascii="Times New Roman" w:hAnsi="Times New Roman" w:cs="Times New Roman"/>
+        </w:rPr>
+        <w:t xml:space="preserve"> </w:t>
+      </w:r>
+      <w:proofErr w:type="spellStart"/>
+      <w:r>
+        <w:rPr>
+          <w:rFonts w:ascii="Times New Roman" w:hAnsi="Times New Roman" w:cs="Times New Roman"/>
+        </w:rPr>
+        <w:t>și</w:t>
+      </w:r>
+      <w:proofErr w:type="spellEnd"/>
+      <w:r>
+        <w:rPr>
+          <w:rFonts w:ascii="Times New Roman" w:hAnsi="Times New Roman" w:cs="Times New Roman"/>
+        </w:rPr>
+        <w:t xml:space="preserve"> </w:t>
+      </w:r>
+      <w:proofErr w:type="spellStart"/>
+      <w:r>
+        <w:rPr>
+          <w:rFonts w:ascii="Times New Roman" w:hAnsi="Times New Roman" w:cs="Times New Roman"/>
+        </w:rPr>
+        <w:t>să</w:t>
+      </w:r>
+      <w:proofErr w:type="spellEnd"/>
+      <w:r>
+        <w:rPr>
+          <w:rFonts w:ascii="Times New Roman" w:hAnsi="Times New Roman" w:cs="Times New Roman"/>
+        </w:rPr>
+        <w:t xml:space="preserve"> </w:t>
+      </w:r>
+      <w:proofErr w:type="spellStart"/>
+      <w:r>
+        <w:rPr>
+          <w:rFonts w:ascii="Times New Roman" w:hAnsi="Times New Roman" w:cs="Times New Roman"/>
+        </w:rPr>
+        <w:t>păstreze</w:t>
+      </w:r>
+      <w:proofErr w:type="spellEnd"/>
+      <w:r>
+        <w:rPr>
+          <w:rFonts w:ascii="Times New Roman" w:hAnsi="Times New Roman" w:cs="Times New Roman"/>
+        </w:rPr>
+        <w:t xml:space="preserve"> </w:t>
+      </w:r>
+      <w:proofErr w:type="spellStart"/>
+      <w:r>
+        <w:rPr>
+          <w:rFonts w:ascii="Times New Roman" w:hAnsi="Times New Roman" w:cs="Times New Roman"/>
+        </w:rPr>
+        <w:t>confidențialitatea</w:t>
+      </w:r>
+      <w:proofErr w:type="spellEnd"/>
+      <w:r>
+        <w:rPr>
+          <w:rFonts w:ascii="Times New Roman" w:hAnsi="Times New Roman" w:cs="Times New Roman"/>
+        </w:rPr>
+        <w:t xml:space="preserve"> </w:t>
+      </w:r>
+      <w:proofErr w:type="spellStart"/>
+      <w:r>
+        <w:rPr>
+          <w:rFonts w:ascii="Times New Roman" w:hAnsi="Times New Roman" w:cs="Times New Roman"/>
+        </w:rPr>
+        <w:t>informațiilor</w:t>
+      </w:r>
+      <w:proofErr w:type="spellEnd"/>
+      <w:r>
+        <w:rPr>
+          <w:rFonts w:ascii="Times New Roman" w:hAnsi="Times New Roman" w:cs="Times New Roman"/>
+        </w:rPr>
+        <w:t xml:space="preserve"> </w:t>
+      </w:r>
+      <w:proofErr w:type="spellStart"/>
+      <w:r>
+        <w:rPr>
+          <w:rFonts w:ascii="Times New Roman" w:hAnsi="Times New Roman" w:cs="Times New Roman"/>
+        </w:rPr>
+        <w:t>despre</w:t>
+      </w:r>
+      <w:proofErr w:type="spellEnd"/>
+      <w:r>
+        <w:rPr>
+          <w:rFonts w:ascii="Times New Roman" w:hAnsi="Times New Roman" w:cs="Times New Roman"/>
+        </w:rPr>
+        <w:t xml:space="preserve"> </w:t>
+      </w:r>
+      <w:proofErr w:type="spellStart"/>
+      <w:r>
+        <w:rPr>
+          <w:rFonts w:ascii="Times New Roman" w:hAnsi="Times New Roman" w:cs="Times New Roman"/>
+        </w:rPr>
+        <w:t>utilizatori</w:t>
+      </w:r>
+      <w:proofErr w:type="spellEnd"/>
+      <w:r>
+        <w:rPr>
+          <w:rFonts w:ascii="Times New Roman" w:hAnsi="Times New Roman" w:cs="Times New Roman"/>
+        </w:rPr>
+        <w:t xml:space="preserve"> </w:t>
+      </w:r>
+      <w:proofErr w:type="spellStart"/>
+      <w:r>
+        <w:rPr>
+          <w:rFonts w:ascii="Times New Roman" w:hAnsi="Times New Roman" w:cs="Times New Roman"/>
+        </w:rPr>
+        <w:t>sau</w:t>
+      </w:r>
+      <w:proofErr w:type="spellEnd"/>
+      <w:r>
+        <w:rPr>
+          <w:rFonts w:ascii="Times New Roman" w:hAnsi="Times New Roman" w:cs="Times New Roman"/>
+        </w:rPr>
+        <w:t xml:space="preserve"> </w:t>
+      </w:r>
+      <w:proofErr w:type="spellStart"/>
+      <w:r>
+        <w:rPr>
+          <w:rFonts w:ascii="Times New Roman" w:hAnsi="Times New Roman" w:cs="Times New Roman"/>
+        </w:rPr>
+        <w:t>cărți</w:t>
+      </w:r>
+      <w:proofErr w:type="spellEnd"/>
+      <w:r>
+        <w:rPr>
+          <w:rFonts w:ascii="Times New Roman" w:hAnsi="Times New Roman" w:cs="Times New Roman"/>
+        </w:rPr>
         <w:t>:</w:t>
       </w:r>
     </w:p>
@@ -8027,63 +9071,49 @@
         <w:rPr>
           <w:rFonts w:ascii="Times New Roman" w:hAnsi="Times New Roman" w:cs="Times New Roman"/>
         </w:rPr>
-        <w:t>Cererile</w:t>
-      </w:r>
-      <w:proofErr w:type="spellEnd"/>
-      <w:r>
-        <w:rPr>
-          <w:rFonts w:ascii="Times New Roman" w:hAnsi="Times New Roman" w:cs="Times New Roman"/>
-        </w:rPr>
-        <w:t xml:space="preserve"> </w:t>
-      </w:r>
-      <w:proofErr w:type="spellStart"/>
-      <w:r>
-        <w:rPr>
-          <w:rFonts w:ascii="Times New Roman" w:hAnsi="Times New Roman" w:cs="Times New Roman"/>
-        </w:rPr>
-        <w:t>procesate</w:t>
-      </w:r>
-      <w:proofErr w:type="spellEnd"/>
-      <w:r>
-        <w:rPr>
-          <w:rFonts w:ascii="Times New Roman" w:hAnsi="Times New Roman" w:cs="Times New Roman"/>
-        </w:rPr>
-        <w:t xml:space="preserve"> </w:t>
-      </w:r>
-      <w:proofErr w:type="spellStart"/>
-      <w:r>
-        <w:rPr>
-          <w:rFonts w:ascii="Times New Roman" w:hAnsi="Times New Roman" w:cs="Times New Roman"/>
-        </w:rPr>
-        <w:t>asincron</w:t>
-      </w:r>
-      <w:proofErr w:type="spellEnd"/>
-      <w:r>
-        <w:rPr>
-          <w:rFonts w:ascii="Times New Roman" w:hAnsi="Times New Roman" w:cs="Times New Roman"/>
-        </w:rPr>
-        <w:t xml:space="preserve"> </w:t>
-      </w:r>
-      <w:proofErr w:type="spellStart"/>
-      <w:r>
-        <w:rPr>
-          <w:rFonts w:ascii="Times New Roman" w:hAnsi="Times New Roman" w:cs="Times New Roman"/>
-        </w:rPr>
-        <w:t>sau</w:t>
-      </w:r>
-      <w:proofErr w:type="spellEnd"/>
-      <w:r>
-        <w:rPr>
-          <w:rFonts w:ascii="Times New Roman" w:hAnsi="Times New Roman" w:cs="Times New Roman"/>
-        </w:rPr>
-        <w:t xml:space="preserve"> </w:t>
-      </w:r>
-      <w:proofErr w:type="spellStart"/>
-      <w:r>
-        <w:rPr>
-          <w:rFonts w:ascii="Times New Roman" w:hAnsi="Times New Roman" w:cs="Times New Roman"/>
-        </w:rPr>
-        <w:t>sincron</w:t>
+        <w:t>Folosirea</w:t>
+      </w:r>
+      <w:proofErr w:type="spellEnd"/>
+      <w:r>
+        <w:rPr>
+          <w:rFonts w:ascii="Times New Roman" w:hAnsi="Times New Roman" w:cs="Times New Roman"/>
+        </w:rPr>
+        <w:t xml:space="preserve"> </w:t>
+      </w:r>
+      <w:proofErr w:type="spellStart"/>
+      <w:r>
+        <w:rPr>
+          <w:rFonts w:ascii="Times New Roman" w:hAnsi="Times New Roman" w:cs="Times New Roman"/>
+        </w:rPr>
+        <w:t>autentificării</w:t>
+      </w:r>
+      <w:proofErr w:type="spellEnd"/>
+      <w:r>
+        <w:rPr>
+          <w:rFonts w:ascii="Times New Roman" w:hAnsi="Times New Roman" w:cs="Times New Roman"/>
+        </w:rPr>
+        <w:t xml:space="preserve"> </w:t>
+      </w:r>
+      <w:proofErr w:type="spellStart"/>
+      <w:r>
+        <w:rPr>
+          <w:rFonts w:ascii="Times New Roman" w:hAnsi="Times New Roman" w:cs="Times New Roman"/>
+        </w:rPr>
+        <w:t>și</w:t>
+      </w:r>
+      <w:proofErr w:type="spellEnd"/>
+      <w:r>
+        <w:rPr>
+          <w:rFonts w:ascii="Times New Roman" w:hAnsi="Times New Roman" w:cs="Times New Roman"/>
+        </w:rPr>
+        <w:t xml:space="preserve"> </w:t>
+      </w:r>
+      <w:proofErr w:type="spellStart"/>
+      <w:r>
+        <w:rPr>
+          <w:rFonts w:ascii="Times New Roman" w:hAnsi="Times New Roman" w:cs="Times New Roman"/>
+        </w:rPr>
+        <w:t>autorizării</w:t>
       </w:r>
       <w:proofErr w:type="spellEnd"/>
     </w:p>
@@ -8103,29 +9133,65 @@
         <w:rPr>
           <w:rFonts w:ascii="Times New Roman" w:hAnsi="Times New Roman" w:cs="Times New Roman"/>
         </w:rPr>
-        <w:t>Utilizarea</w:t>
-      </w:r>
-      <w:proofErr w:type="spellEnd"/>
-      <w:r>
-        <w:rPr>
-          <w:rFonts w:ascii="Times New Roman" w:hAnsi="Times New Roman" w:cs="Times New Roman"/>
-        </w:rPr>
-        <w:t xml:space="preserve"> </w:t>
-      </w:r>
-      <w:proofErr w:type="spellStart"/>
-      <w:r>
-        <w:rPr>
-          <w:rFonts w:ascii="Times New Roman" w:hAnsi="Times New Roman" w:cs="Times New Roman"/>
-        </w:rPr>
-        <w:t>principiilor</w:t>
-      </w:r>
-      <w:proofErr w:type="spellEnd"/>
-      <w:r>
-        <w:rPr>
-          <w:rFonts w:ascii="Times New Roman" w:hAnsi="Times New Roman" w:cs="Times New Roman"/>
-        </w:rPr>
-        <w:t xml:space="preserve"> SOLID</w:t>
-      </w:r>
+        <w:t>Cererile</w:t>
+      </w:r>
+      <w:proofErr w:type="spellEnd"/>
+      <w:r>
+        <w:rPr>
+          <w:rFonts w:ascii="Times New Roman" w:hAnsi="Times New Roman" w:cs="Times New Roman"/>
+        </w:rPr>
+        <w:t xml:space="preserve"> </w:t>
+      </w:r>
+      <w:proofErr w:type="spellStart"/>
+      <w:r>
+        <w:rPr>
+          <w:rFonts w:ascii="Times New Roman" w:hAnsi="Times New Roman" w:cs="Times New Roman"/>
+        </w:rPr>
+        <w:t>procesate</w:t>
+      </w:r>
+      <w:proofErr w:type="spellEnd"/>
+      <w:r>
+        <w:rPr>
+          <w:rFonts w:ascii="Times New Roman" w:hAnsi="Times New Roman" w:cs="Times New Roman"/>
+        </w:rPr>
+        <w:t xml:space="preserve"> </w:t>
+      </w:r>
+      <w:proofErr w:type="spellStart"/>
+      <w:r>
+        <w:rPr>
+          <w:rFonts w:ascii="Times New Roman" w:hAnsi="Times New Roman" w:cs="Times New Roman"/>
+        </w:rPr>
+        <w:t>asincron</w:t>
+      </w:r>
+      <w:proofErr w:type="spellEnd"/>
+      <w:r>
+        <w:rPr>
+          <w:rFonts w:ascii="Times New Roman" w:hAnsi="Times New Roman" w:cs="Times New Roman"/>
+        </w:rPr>
+        <w:t xml:space="preserve"> </w:t>
+      </w:r>
+      <w:proofErr w:type="spellStart"/>
+      <w:r>
+        <w:rPr>
+          <w:rFonts w:ascii="Times New Roman" w:hAnsi="Times New Roman" w:cs="Times New Roman"/>
+        </w:rPr>
+        <w:t>sau</w:t>
+      </w:r>
+      <w:proofErr w:type="spellEnd"/>
+      <w:r>
+        <w:rPr>
+          <w:rFonts w:ascii="Times New Roman" w:hAnsi="Times New Roman" w:cs="Times New Roman"/>
+        </w:rPr>
+        <w:t xml:space="preserve"> </w:t>
+      </w:r>
+      <w:proofErr w:type="spellStart"/>
+      <w:r>
+        <w:rPr>
+          <w:rFonts w:ascii="Times New Roman" w:hAnsi="Times New Roman" w:cs="Times New Roman"/>
+        </w:rPr>
+        <w:t>sincron</w:t>
+      </w:r>
+      <w:proofErr w:type="spellEnd"/>
     </w:p>
     <w:p>
       <w:pPr>
@@ -8150,61 +9216,101 @@
         <w:rPr>
           <w:rFonts w:ascii="Times New Roman" w:hAnsi="Times New Roman" w:cs="Times New Roman"/>
         </w:rPr>
-        <w:t xml:space="preserve"> de design-pattern-</w:t>
-      </w:r>
-      <w:proofErr w:type="spellStart"/>
-      <w:r>
-        <w:rPr>
-          <w:rFonts w:ascii="Times New Roman" w:hAnsi="Times New Roman" w:cs="Times New Roman"/>
-        </w:rPr>
-        <w:t>uri</w:t>
-      </w:r>
-      <w:proofErr w:type="spellEnd"/>
-      <w:r>
-        <w:rPr>
-          <w:rFonts w:ascii="Times New Roman" w:hAnsi="Times New Roman" w:cs="Times New Roman"/>
-        </w:rPr>
-        <w:t xml:space="preserve"> </w:t>
-      </w:r>
-      <w:proofErr w:type="spellStart"/>
-      <w:r>
-        <w:rPr>
-          <w:rFonts w:ascii="Times New Roman" w:hAnsi="Times New Roman" w:cs="Times New Roman"/>
-        </w:rPr>
-        <w:t>pentru</w:t>
-      </w:r>
-      <w:proofErr w:type="spellEnd"/>
-      <w:r>
-        <w:rPr>
-          <w:rFonts w:ascii="Times New Roman" w:hAnsi="Times New Roman" w:cs="Times New Roman"/>
-        </w:rPr>
-        <w:t xml:space="preserve"> </w:t>
-      </w:r>
-      <w:proofErr w:type="spellStart"/>
-      <w:r>
-        <w:rPr>
-          <w:rFonts w:ascii="Times New Roman" w:hAnsi="Times New Roman" w:cs="Times New Roman"/>
-        </w:rPr>
-        <w:t>separarea</w:t>
-      </w:r>
-      <w:proofErr w:type="spellEnd"/>
-      <w:r>
-        <w:rPr>
-          <w:rFonts w:ascii="Times New Roman" w:hAnsi="Times New Roman" w:cs="Times New Roman"/>
-        </w:rPr>
-        <w:t xml:space="preserve"> </w:t>
-      </w:r>
-      <w:proofErr w:type="spellStart"/>
-      <w:r>
-        <w:rPr>
-          <w:rFonts w:ascii="Times New Roman" w:hAnsi="Times New Roman" w:cs="Times New Roman"/>
-        </w:rPr>
-        <w:t>responsabilităţilor</w:t>
-      </w:r>
-      <w:proofErr w:type="spellEnd"/>
+        <w:t xml:space="preserve"> </w:t>
+      </w:r>
+      <w:proofErr w:type="spellStart"/>
+      <w:r>
+        <w:rPr>
+          <w:rFonts w:ascii="Times New Roman" w:hAnsi="Times New Roman" w:cs="Times New Roman"/>
+        </w:rPr>
+        <w:t>principiilor</w:t>
+      </w:r>
+      <w:proofErr w:type="spellEnd"/>
+      <w:r>
+        <w:rPr>
+          <w:rFonts w:ascii="Times New Roman" w:hAnsi="Times New Roman" w:cs="Times New Roman"/>
+        </w:rPr>
+        <w:t xml:space="preserve"> SOLID</w:t>
+      </w:r>
     </w:p>
     <w:p>
       <w:pPr>
+        <w:pStyle w:val="ListParagraph"/>
+        <w:numPr>
+          <w:ilvl w:val="0"/>
+          <w:numId w:val="5"/>
+        </w:numPr>
+        <w:rPr>
+          <w:rFonts w:ascii="Times New Roman" w:hAnsi="Times New Roman" w:cs="Times New Roman"/>
+        </w:rPr>
+      </w:pPr>
+      <w:proofErr w:type="spellStart"/>
+      <w:r>
+        <w:rPr>
+          <w:rFonts w:ascii="Times New Roman" w:hAnsi="Times New Roman" w:cs="Times New Roman"/>
+        </w:rPr>
+        <w:t>Utilizarea</w:t>
+      </w:r>
+      <w:proofErr w:type="spellEnd"/>
+      <w:r>
+        <w:rPr>
+          <w:rFonts w:ascii="Times New Roman" w:hAnsi="Times New Roman" w:cs="Times New Roman"/>
+        </w:rPr>
+        <w:t xml:space="preserve"> de design-pattern-</w:t>
+      </w:r>
+      <w:proofErr w:type="spellStart"/>
+      <w:r>
+        <w:rPr>
+          <w:rFonts w:ascii="Times New Roman" w:hAnsi="Times New Roman" w:cs="Times New Roman"/>
+        </w:rPr>
+        <w:t>uri</w:t>
+      </w:r>
+      <w:proofErr w:type="spellEnd"/>
+      <w:r>
+        <w:rPr>
+          <w:rFonts w:ascii="Times New Roman" w:hAnsi="Times New Roman" w:cs="Times New Roman"/>
+        </w:rPr>
+        <w:t xml:space="preserve"> </w:t>
+      </w:r>
+      <w:proofErr w:type="spellStart"/>
+      <w:r>
+        <w:rPr>
+          <w:rFonts w:ascii="Times New Roman" w:hAnsi="Times New Roman" w:cs="Times New Roman"/>
+        </w:rPr>
+        <w:t>pentru</w:t>
+      </w:r>
+      <w:proofErr w:type="spellEnd"/>
+      <w:r>
+        <w:rPr>
+          <w:rFonts w:ascii="Times New Roman" w:hAnsi="Times New Roman" w:cs="Times New Roman"/>
+        </w:rPr>
+        <w:t xml:space="preserve"> </w:t>
+      </w:r>
+      <w:proofErr w:type="spellStart"/>
+      <w:r>
+        <w:rPr>
+          <w:rFonts w:ascii="Times New Roman" w:hAnsi="Times New Roman" w:cs="Times New Roman"/>
+        </w:rPr>
+        <w:t>separarea</w:t>
+      </w:r>
+      <w:proofErr w:type="spellEnd"/>
+      <w:r>
+        <w:rPr>
+          <w:rFonts w:ascii="Times New Roman" w:hAnsi="Times New Roman" w:cs="Times New Roman"/>
+        </w:rPr>
+        <w:t xml:space="preserve"> </w:t>
+      </w:r>
+      <w:proofErr w:type="spellStart"/>
+      <w:r>
+        <w:rPr>
+          <w:rFonts w:ascii="Times New Roman" w:hAnsi="Times New Roman" w:cs="Times New Roman"/>
+        </w:rPr>
+        <w:t>responsabilităţilor</w:t>
+      </w:r>
+      <w:proofErr w:type="spellEnd"/>
+    </w:p>
+    <w:p>
+      <w:pPr>
         <w:ind w:left="360"/>
         <w:rPr>
           <w:rFonts w:ascii="Times New Roman" w:hAnsi="Times New Roman" w:cs="Times New Roman"/>
@@ -8298,21 +9404,7 @@
         <w:rPr>
           <w:rFonts w:ascii="Times New Roman" w:hAnsi="Times New Roman" w:cs="Times New Roman"/>
         </w:rPr>
-        <w:t xml:space="preserve"> a </w:t>
-      </w:r>
-      <w:proofErr w:type="spellStart"/>
-      <w:r>
-        <w:rPr>
-          <w:rFonts w:ascii="Times New Roman" w:hAnsi="Times New Roman" w:cs="Times New Roman"/>
-        </w:rPr>
-        <w:t>fi</w:t>
-      </w:r>
-      <w:proofErr w:type="spellEnd"/>
-      <w:r>
-        <w:rPr>
-          <w:rFonts w:ascii="Times New Roman" w:hAnsi="Times New Roman" w:cs="Times New Roman"/>
-        </w:rPr>
-        <w:t xml:space="preserve"> o </w:t>
+        <w:t xml:space="preserve"> a fi o </w:t>
       </w:r>
       <w:proofErr w:type="spellStart"/>
       <w:r>
@@ -8870,21 +9962,7 @@
         <w:rPr>
           <w:rFonts w:ascii="Times New Roman" w:hAnsi="Times New Roman" w:cs="Times New Roman"/>
         </w:rPr>
-        <w:t xml:space="preserve"> pot </w:t>
-      </w:r>
-      <w:proofErr w:type="spellStart"/>
-      <w:r>
-        <w:rPr>
-          <w:rFonts w:ascii="Times New Roman" w:hAnsi="Times New Roman" w:cs="Times New Roman"/>
-        </w:rPr>
-        <w:t>fi</w:t>
-      </w:r>
-      <w:proofErr w:type="spellEnd"/>
-      <w:r>
-        <w:rPr>
-          <w:rFonts w:ascii="Times New Roman" w:hAnsi="Times New Roman" w:cs="Times New Roman"/>
-        </w:rPr>
-        <w:t xml:space="preserve"> </w:t>
+        <w:t xml:space="preserve"> pot fi </w:t>
       </w:r>
       <w:proofErr w:type="spellStart"/>
       <w:r>
@@ -8952,21 +10030,7 @@
         <w:rPr>
           <w:rFonts w:ascii="Times New Roman" w:hAnsi="Times New Roman" w:cs="Times New Roman"/>
         </w:rPr>
-        <w:t xml:space="preserve"> de unit </w:t>
-      </w:r>
-      <w:proofErr w:type="spellStart"/>
-      <w:r>
-        <w:rPr>
-          <w:rFonts w:ascii="Times New Roman" w:hAnsi="Times New Roman" w:cs="Times New Roman"/>
-        </w:rPr>
-        <w:t>teste</w:t>
-      </w:r>
-      <w:proofErr w:type="spellEnd"/>
-      <w:r>
-        <w:rPr>
-          <w:rFonts w:ascii="Times New Roman" w:hAnsi="Times New Roman" w:cs="Times New Roman"/>
-        </w:rPr>
-        <w:t xml:space="preserve"> </w:t>
+        <w:t xml:space="preserve"> de unit teste </w:t>
       </w:r>
       <w:proofErr w:type="spellStart"/>
       <w:r>
@@ -9042,8 +10106,16 @@
         <w:rPr>
           <w:rFonts w:ascii="Times New Roman" w:hAnsi="Times New Roman" w:cs="Times New Roman"/>
         </w:rPr>
-        <w:t xml:space="preserve"> parte</w:t>
-      </w:r>
+        <w:t xml:space="preserve"> </w:t>
+      </w:r>
+      <w:proofErr w:type="spellStart"/>
+      <w:r>
+        <w:rPr>
+          <w:rFonts w:ascii="Times New Roman" w:hAnsi="Times New Roman" w:cs="Times New Roman"/>
+        </w:rPr>
+        <w:t>parte</w:t>
+      </w:r>
+      <w:proofErr w:type="spellEnd"/>
     </w:p>
     <w:p>
       <w:pPr>
@@ -9061,6 +10133,7 @@
         <w:rPr>
           <w:rFonts w:ascii="Times New Roman" w:hAnsi="Times New Roman" w:cs="Times New Roman"/>
         </w:rPr>
+        <w:lastRenderedPageBreak/>
         <w:t>Crearea</w:t>
       </w:r>
       <w:proofErr w:type="spellEnd"/>
@@ -9068,21 +10141,7 @@
         <w:rPr>
           <w:rFonts w:ascii="Times New Roman" w:hAnsi="Times New Roman" w:cs="Times New Roman"/>
         </w:rPr>
-        <w:t xml:space="preserve"> de </w:t>
-      </w:r>
-      <w:proofErr w:type="spellStart"/>
-      <w:r>
-        <w:rPr>
-          <w:rFonts w:ascii="Times New Roman" w:hAnsi="Times New Roman" w:cs="Times New Roman"/>
-        </w:rPr>
-        <w:t>teste</w:t>
-      </w:r>
-      <w:proofErr w:type="spellEnd"/>
-      <w:r>
-        <w:rPr>
-          <w:rFonts w:ascii="Times New Roman" w:hAnsi="Times New Roman" w:cs="Times New Roman"/>
-        </w:rPr>
-        <w:t xml:space="preserve"> de </w:t>
+        <w:t xml:space="preserve"> de teste de </w:t>
       </w:r>
       <w:proofErr w:type="spellStart"/>
       <w:r>
@@ -9186,21 +10245,7 @@
         <w:rPr>
           <w:rFonts w:ascii="Times New Roman" w:hAnsi="Times New Roman" w:cs="Times New Roman"/>
         </w:rPr>
-        <w:t xml:space="preserve"> de </w:t>
-      </w:r>
-      <w:proofErr w:type="spellStart"/>
-      <w:r>
-        <w:rPr>
-          <w:rFonts w:ascii="Times New Roman" w:hAnsi="Times New Roman" w:cs="Times New Roman"/>
-        </w:rPr>
-        <w:t>teste</w:t>
-      </w:r>
-      <w:proofErr w:type="spellEnd"/>
-      <w:r>
-        <w:rPr>
-          <w:rFonts w:ascii="Times New Roman" w:hAnsi="Times New Roman" w:cs="Times New Roman"/>
-        </w:rPr>
-        <w:t xml:space="preserve"> automate </w:t>
+        <w:t xml:space="preserve"> de teste automate </w:t>
       </w:r>
       <w:proofErr w:type="spellStart"/>
       <w:r>
@@ -9288,16 +10333,15 @@
           <w:rFonts w:ascii="Times New Roman" w:hAnsi="Times New Roman" w:cs="Times New Roman"/>
         </w:rPr>
       </w:pPr>
-      <w:bookmarkStart w:id="12" w:name="_Toc483508085"/>
-      <w:proofErr w:type="spellStart"/>
-      <w:r>
-        <w:rPr>
-          <w:rFonts w:ascii="Times New Roman" w:hAnsi="Times New Roman" w:cs="Times New Roman"/>
-        </w:rPr>
-        <w:lastRenderedPageBreak/>
+      <w:bookmarkStart w:id="13" w:name="_Toc483916848"/>
+      <w:proofErr w:type="spellStart"/>
+      <w:r>
+        <w:rPr>
+          <w:rFonts w:ascii="Times New Roman" w:hAnsi="Times New Roman" w:cs="Times New Roman"/>
+        </w:rPr>
         <w:t>Proiectare</w:t>
       </w:r>
-      <w:bookmarkEnd w:id="12"/>
+      <w:bookmarkEnd w:id="13"/>
       <w:proofErr w:type="spellEnd"/>
     </w:p>
     <w:p>
@@ -9307,7 +10351,7 @@
           <w:rFonts w:ascii="Times New Roman" w:hAnsi="Times New Roman" w:cs="Times New Roman"/>
         </w:rPr>
       </w:pPr>
-      <w:bookmarkStart w:id="13" w:name="_Toc483508086"/>
+      <w:bookmarkStart w:id="14" w:name="_Toc483916849"/>
       <w:proofErr w:type="spellStart"/>
       <w:r>
         <w:rPr>
@@ -9329,7 +10373,7 @@
         </w:rPr>
         <w:t>soluției</w:t>
       </w:r>
-      <w:bookmarkEnd w:id="13"/>
+      <w:bookmarkEnd w:id="14"/>
       <w:proofErr w:type="spellEnd"/>
     </w:p>
     <w:p>
@@ -9339,7 +10383,7 @@
           <w:rFonts w:ascii="Times New Roman" w:hAnsi="Times New Roman" w:cs="Times New Roman"/>
         </w:rPr>
       </w:pPr>
-      <w:bookmarkStart w:id="14" w:name="_Toc483508087"/>
+      <w:bookmarkStart w:id="15" w:name="_Toc483916850"/>
       <w:proofErr w:type="spellStart"/>
       <w:r>
         <w:rPr>
@@ -9361,7 +10405,7 @@
         </w:rPr>
         <w:t>datelor</w:t>
       </w:r>
-      <w:bookmarkEnd w:id="14"/>
+      <w:bookmarkEnd w:id="15"/>
       <w:proofErr w:type="spellEnd"/>
     </w:p>
     <w:p>
@@ -9371,7 +10415,7 @@
           <w:rFonts w:ascii="Times New Roman" w:hAnsi="Times New Roman" w:cs="Times New Roman"/>
         </w:rPr>
       </w:pPr>
-      <w:bookmarkStart w:id="15" w:name="_Toc483508088"/>
+      <w:bookmarkStart w:id="16" w:name="_Toc483916851"/>
       <w:proofErr w:type="spellStart"/>
       <w:r>
         <w:rPr>
@@ -9400,7 +10444,7 @@
         </w:rPr>
         <w:t xml:space="preserve"> client – server</w:t>
       </w:r>
-      <w:bookmarkEnd w:id="15"/>
+      <w:bookmarkEnd w:id="16"/>
     </w:p>
     <w:p>
       <w:pPr>
@@ -9409,7 +10453,7 @@
           <w:rFonts w:ascii="Times New Roman" w:hAnsi="Times New Roman" w:cs="Times New Roman"/>
         </w:rPr>
       </w:pPr>
-      <w:bookmarkStart w:id="16" w:name="_Toc483508089"/>
+      <w:bookmarkStart w:id="17" w:name="_Toc483916852"/>
       <w:proofErr w:type="spellStart"/>
       <w:r>
         <w:rPr>
@@ -9431,7 +10475,7 @@
         </w:rPr>
         <w:t>utilizatorul</w:t>
       </w:r>
-      <w:bookmarkEnd w:id="16"/>
+      <w:bookmarkEnd w:id="17"/>
       <w:proofErr w:type="spellEnd"/>
     </w:p>
     <w:p>
@@ -9441,7 +10485,7 @@
           <w:rFonts w:ascii="Times New Roman" w:hAnsi="Times New Roman" w:cs="Times New Roman"/>
         </w:rPr>
       </w:pPr>
-      <w:bookmarkStart w:id="17" w:name="_Toc483508090"/>
+      <w:bookmarkStart w:id="18" w:name="_Toc483916853"/>
       <w:proofErr w:type="spellStart"/>
       <w:r>
         <w:rPr>
@@ -9449,7 +10493,7 @@
         </w:rPr>
         <w:t>Implementare</w:t>
       </w:r>
-      <w:bookmarkEnd w:id="17"/>
+      <w:bookmarkEnd w:id="18"/>
       <w:proofErr w:type="spellEnd"/>
     </w:p>
     <w:p>
@@ -9459,7 +10503,7 @@
           <w:rFonts w:ascii="Times New Roman" w:hAnsi="Times New Roman" w:cs="Times New Roman"/>
         </w:rPr>
       </w:pPr>
-      <w:bookmarkStart w:id="18" w:name="_Toc483508091"/>
+      <w:bookmarkStart w:id="19" w:name="_Toc483916854"/>
       <w:r>
         <w:rPr>
           <w:rFonts w:ascii="Times New Roman" w:hAnsi="Times New Roman" w:cs="Times New Roman"/>
@@ -9473,7 +10517,7 @@
         </w:rPr>
         <w:t>utilizare</w:t>
       </w:r>
-      <w:bookmarkEnd w:id="18"/>
+      <w:bookmarkEnd w:id="19"/>
       <w:proofErr w:type="spellEnd"/>
     </w:p>
     <w:p>
@@ -9483,7 +10527,7 @@
           <w:rFonts w:ascii="Times New Roman" w:hAnsi="Times New Roman" w:cs="Times New Roman"/>
         </w:rPr>
       </w:pPr>
-      <w:bookmarkStart w:id="19" w:name="_Toc483508092"/>
+      <w:bookmarkStart w:id="20" w:name="_Toc483916855"/>
       <w:proofErr w:type="spellStart"/>
       <w:r>
         <w:rPr>
@@ -9491,7 +10535,9 @@
         </w:rPr>
         <w:t>Referințe</w:t>
       </w:r>
-      <w:bookmarkEnd w:id="19"/>
+      <w:bookmarkStart w:id="21" w:name="_GoBack"/>
+      <w:bookmarkEnd w:id="20"/>
+      <w:bookmarkEnd w:id="21"/>
       <w:proofErr w:type="spellEnd"/>
     </w:p>
     <w:sectPr>
@@ -9505,7 +10551,7 @@
 </file>
 
 <file path=word/endnotes.xml><?xml version="1.0" encoding="utf-8"?>
-<w:endnotes xmlns:ve="http://schemas.openxmlformats.org/markup-compatibility/2006" xmlns:o="urn:schemas-microsoft-com:office:office" xmlns:r="http://schemas.openxmlformats.org/officeDocument/2006/relationships" xmlns:m="http://schemas.openxmlformats.org/officeDocument/2006/math" xmlns:v="urn:schemas-microsoft-com:vml" xmlns:wp="http://schemas.openxmlformats.org/drawingml/2006/wordprocessingDrawing" xmlns:w10="urn:schemas-microsoft-com:office:word" xmlns:w="http://schemas.openxmlformats.org/wordprocessingml/2006/main" xmlns:wne="http://schemas.microsoft.com/office/word/2006/wordml">
+<w:endnotes xmlns:wpc="http://schemas.microsoft.com/office/word/2010/wordprocessingCanvas" xmlns:cx="http://schemas.microsoft.com/office/drawing/2014/chartex" xmlns:cx1="http://schemas.microsoft.com/office/drawing/2015/9/8/chartex" xmlns:cx2="http://schemas.microsoft.com/office/drawing/2015/10/21/chartex" xmlns:cx3="http://schemas.microsoft.com/office/drawing/2016/5/9/chartex" xmlns:cx4="http://schemas.microsoft.com/office/drawing/2016/5/10/chartex" xmlns:cx5="http://schemas.microsoft.com/office/drawing/2016/5/11/chartex" xmlns:mc="http://schemas.openxmlformats.org/markup-compatibility/2006" xmlns:o="urn:schemas-microsoft-com:office:office" xmlns:r="http://schemas.openxmlformats.org/officeDocument/2006/relationships" xmlns:m="http://schemas.openxmlformats.org/officeDocument/2006/math" xmlns:v="urn:schemas-microsoft-com:vml" xmlns:wp14="http://schemas.microsoft.com/office/word/2010/wordprocessingDrawing" xmlns:wp="http://schemas.openxmlformats.org/drawingml/2006/wordprocessingDrawing" xmlns:w10="urn:schemas-microsoft-com:office:word" xmlns:w="http://schemas.openxmlformats.org/wordprocessingml/2006/main" xmlns:w14="http://schemas.microsoft.com/office/word/2010/wordml" xmlns:w15="http://schemas.microsoft.com/office/word/2012/wordml" xmlns:w16se="http://schemas.microsoft.com/office/word/2015/wordml/symex" xmlns:wpg="http://schemas.microsoft.com/office/word/2010/wordprocessingGroup" xmlns:wpi="http://schemas.microsoft.com/office/word/2010/wordprocessingInk" xmlns:wne="http://schemas.microsoft.com/office/word/2006/wordml" xmlns:wps="http://schemas.microsoft.com/office/word/2010/wordprocessingShape" mc:Ignorable="w14 w15 w16se wp14">
   <w:endnote w:type="separator" w:id="-1">
     <w:p>
       <w:pPr>
@@ -9530,7 +10576,7 @@
 </file>
 
 <file path=word/footnotes.xml><?xml version="1.0" encoding="utf-8"?>
-<w:footnotes xmlns:ve="http://schemas.openxmlformats.org/markup-compatibility/2006" xmlns:o="urn:schemas-microsoft-com:office:office" xmlns:r="http://schemas.openxmlformats.org/officeDocument/2006/relationships" xmlns:m="http://schemas.openxmlformats.org/officeDocument/2006/math" xmlns:v="urn:schemas-microsoft-com:vml" xmlns:wp="http://schemas.openxmlformats.org/drawingml/2006/wordprocessingDrawing" xmlns:w10="urn:schemas-microsoft-com:office:word" xmlns:w="http://schemas.openxmlformats.org/wordprocessingml/2006/main" xmlns:wne="http://schemas.microsoft.com/office/word/2006/wordml">
+<w:footnotes xmlns:wpc="http://schemas.microsoft.com/office/word/2010/wordprocessingCanvas" xmlns:cx="http://schemas.microsoft.com/office/drawing/2014/chartex" xmlns:cx1="http://schemas.microsoft.com/office/drawing/2015/9/8/chartex" xmlns:cx2="http://schemas.microsoft.com/office/drawing/2015/10/21/chartex" xmlns:cx3="http://schemas.microsoft.com/office/drawing/2016/5/9/chartex" xmlns:cx4="http://schemas.microsoft.com/office/drawing/2016/5/10/chartex" xmlns:cx5="http://schemas.microsoft.com/office/drawing/2016/5/11/chartex" xmlns:mc="http://schemas.openxmlformats.org/markup-compatibility/2006" xmlns:o="urn:schemas-microsoft-com:office:office" xmlns:r="http://schemas.openxmlformats.org/officeDocument/2006/relationships" xmlns:m="http://schemas.openxmlformats.org/officeDocument/2006/math" xmlns:v="urn:schemas-microsoft-com:vml" xmlns:wp14="http://schemas.microsoft.com/office/word/2010/wordprocessingDrawing" xmlns:wp="http://schemas.openxmlformats.org/drawingml/2006/wordprocessingDrawing" xmlns:w10="urn:schemas-microsoft-com:office:word" xmlns:w="http://schemas.openxmlformats.org/wordprocessingml/2006/main" xmlns:w14="http://schemas.microsoft.com/office/word/2010/wordml" xmlns:w15="http://schemas.microsoft.com/office/word/2012/wordml" xmlns:w16se="http://schemas.microsoft.com/office/word/2015/wordml/symex" xmlns:wpg="http://schemas.microsoft.com/office/word/2010/wordprocessingGroup" xmlns:wpi="http://schemas.microsoft.com/office/word/2010/wordprocessingInk" xmlns:wne="http://schemas.microsoft.com/office/word/2006/wordml" xmlns:wps="http://schemas.microsoft.com/office/word/2010/wordprocessingShape" mc:Ignorable="w14 w15 w16se wp14">
   <w:footnote w:type="separator" w:id="-1">
     <w:p>
       <w:pPr>
@@ -9631,8 +10677,8 @@
 </file>
 
 <file path=word/numbering.xml><?xml version="1.0" encoding="utf-8"?>
-<w:numbering xmlns:ve="http://schemas.openxmlformats.org/markup-compatibility/2006" xmlns:o="urn:schemas-microsoft-com:office:office" xmlns:r="http://schemas.openxmlformats.org/officeDocument/2006/relationships" xmlns:m="http://schemas.openxmlformats.org/officeDocument/2006/math" xmlns:v="urn:schemas-microsoft-com:vml" xmlns:wp="http://schemas.openxmlformats.org/drawingml/2006/wordprocessingDrawing" xmlns:w10="urn:schemas-microsoft-com:office:word" xmlns:w="http://schemas.openxmlformats.org/wordprocessingml/2006/main" xmlns:wne="http://schemas.microsoft.com/office/word/2006/wordml">
-  <w:abstractNum w:abstractNumId="0">
+<w:numbering xmlns:wpc="http://schemas.microsoft.com/office/word/2010/wordprocessingCanvas" xmlns:cx="http://schemas.microsoft.com/office/drawing/2014/chartex" xmlns:cx1="http://schemas.microsoft.com/office/drawing/2015/9/8/chartex" xmlns:cx2="http://schemas.microsoft.com/office/drawing/2015/10/21/chartex" xmlns:cx3="http://schemas.microsoft.com/office/drawing/2016/5/9/chartex" xmlns:cx4="http://schemas.microsoft.com/office/drawing/2016/5/10/chartex" xmlns:cx5="http://schemas.microsoft.com/office/drawing/2016/5/11/chartex" xmlns:mc="http://schemas.openxmlformats.org/markup-compatibility/2006" xmlns:o="urn:schemas-microsoft-com:office:office" xmlns:r="http://schemas.openxmlformats.org/officeDocument/2006/relationships" xmlns:m="http://schemas.openxmlformats.org/officeDocument/2006/math" xmlns:v="urn:schemas-microsoft-com:vml" xmlns:wp14="http://schemas.microsoft.com/office/word/2010/wordprocessingDrawing" xmlns:wp="http://schemas.openxmlformats.org/drawingml/2006/wordprocessingDrawing" xmlns:w10="urn:schemas-microsoft-com:office:word" xmlns:w="http://schemas.openxmlformats.org/wordprocessingml/2006/main" xmlns:w14="http://schemas.microsoft.com/office/word/2010/wordml" xmlns:w15="http://schemas.microsoft.com/office/word/2012/wordml" xmlns:w16se="http://schemas.microsoft.com/office/word/2015/wordml/symex" xmlns:wpg="http://schemas.microsoft.com/office/word/2010/wordprocessingGroup" xmlns:wpi="http://schemas.microsoft.com/office/word/2010/wordprocessingInk" xmlns:wne="http://schemas.microsoft.com/office/word/2006/wordml" xmlns:wps="http://schemas.microsoft.com/office/word/2010/wordprocessingShape" mc:Ignorable="w14 w15 w16se wp14">
+  <w:abstractNum w:abstractNumId="0" w15:restartNumberingAfterBreak="0">
     <w:nsid w:val="18E778C8"/>
     <w:multiLevelType w:val="hybridMultilevel"/>
     <w:tmpl w:val="E960917E"/>
@@ -9745,7 +10791,7 @@
       </w:rPr>
     </w:lvl>
   </w:abstractNum>
-  <w:abstractNum w:abstractNumId="1">
+  <w:abstractNum w:abstractNumId="1" w15:restartNumberingAfterBreak="0">
     <w:nsid w:val="32440750"/>
     <w:multiLevelType w:val="hybridMultilevel"/>
     <w:tmpl w:val="8C88D7CC"/>
@@ -9858,7 +10904,7 @@
       </w:rPr>
     </w:lvl>
   </w:abstractNum>
-  <w:abstractNum w:abstractNumId="2">
+  <w:abstractNum w:abstractNumId="2" w15:restartNumberingAfterBreak="0">
     <w:nsid w:val="37864011"/>
     <w:multiLevelType w:val="hybridMultilevel"/>
     <w:tmpl w:val="4E6AC15A"/>
@@ -9971,7 +11017,7 @@
       </w:rPr>
     </w:lvl>
   </w:abstractNum>
-  <w:abstractNum w:abstractNumId="3">
+  <w:abstractNum w:abstractNumId="3" w15:restartNumberingAfterBreak="0">
     <w:nsid w:val="5ACE5D99"/>
     <w:multiLevelType w:val="hybridMultilevel"/>
     <w:tmpl w:val="810E7CB8"/>
@@ -10084,7 +11130,7 @@
       </w:rPr>
     </w:lvl>
   </w:abstractNum>
-  <w:abstractNum w:abstractNumId="4">
+  <w:abstractNum w:abstractNumId="4" w15:restartNumberingAfterBreak="0">
     <w:nsid w:val="65122B10"/>
     <w:multiLevelType w:val="hybridMultilevel"/>
     <w:tmpl w:val="8B362966"/>
@@ -10197,7 +11243,7 @@
       </w:rPr>
     </w:lvl>
   </w:abstractNum>
-  <w:abstractNum w:abstractNumId="5">
+  <w:abstractNum w:abstractNumId="5" w15:restartNumberingAfterBreak="0">
     <w:nsid w:val="75D95C58"/>
     <w:multiLevelType w:val="hybridMultilevel"/>
     <w:tmpl w:val="C0ECB582"/>
@@ -10310,7 +11356,7 @@
       </w:rPr>
     </w:lvl>
   </w:abstractNum>
-  <w:abstractNum w:abstractNumId="6">
+  <w:abstractNum w:abstractNumId="6" w15:restartNumberingAfterBreak="0">
     <w:nsid w:val="795B750D"/>
     <w:multiLevelType w:val="hybridMultilevel"/>
     <w:tmpl w:val="E4A4F12E"/>
@@ -10448,7 +11494,7 @@
 </file>
 
 <file path=word/styles.xml><?xml version="1.0" encoding="utf-8"?>
-<w:styles xmlns:r="http://schemas.openxmlformats.org/officeDocument/2006/relationships" xmlns:w="http://schemas.openxmlformats.org/wordprocessingml/2006/main">
+<w:styles xmlns:mc="http://schemas.openxmlformats.org/markup-compatibility/2006" xmlns:r="http://schemas.openxmlformats.org/officeDocument/2006/relationships" xmlns:w="http://schemas.openxmlformats.org/wordprocessingml/2006/main" xmlns:w14="http://schemas.microsoft.com/office/word/2010/wordml" xmlns:w15="http://schemas.microsoft.com/office/word/2012/wordml" xmlns:w16se="http://schemas.microsoft.com/office/word/2015/wordml/symex" mc:Ignorable="w14 w15 w16se">
   <w:docDefaults>
     <w:rPrDefault>
       <w:rPr>
@@ -10464,144 +11510,381 @@
       </w:pPr>
     </w:pPrDefault>
   </w:docDefaults>
-  <w:latentStyles w:defLockedState="0" w:defUIPriority="99" w:defSemiHidden="1" w:defUnhideWhenUsed="1" w:defQFormat="0" w:count="267">
-    <w:lsdException w:name="Normal" w:semiHidden="0" w:uiPriority="0" w:unhideWhenUsed="0" w:qFormat="1"/>
-    <w:lsdException w:name="heading 1" w:semiHidden="0" w:uiPriority="9" w:unhideWhenUsed="0" w:qFormat="1"/>
-    <w:lsdException w:name="heading 2" w:uiPriority="9" w:qFormat="1"/>
-    <w:lsdException w:name="heading 3" w:uiPriority="9" w:qFormat="1"/>
-    <w:lsdException w:name="heading 4" w:uiPriority="9" w:qFormat="1"/>
-    <w:lsdException w:name="heading 5" w:uiPriority="9" w:qFormat="1"/>
-    <w:lsdException w:name="heading 6" w:uiPriority="9" w:qFormat="1"/>
-    <w:lsdException w:name="heading 7" w:uiPriority="9" w:qFormat="1"/>
-    <w:lsdException w:name="heading 8" w:uiPriority="9" w:qFormat="1"/>
-    <w:lsdException w:name="heading 9" w:uiPriority="9" w:qFormat="1"/>
-    <w:lsdException w:name="toc 1" w:uiPriority="39"/>
-    <w:lsdException w:name="toc 2" w:uiPriority="39"/>
-    <w:lsdException w:name="toc 3" w:uiPriority="39"/>
-    <w:lsdException w:name="toc 4" w:uiPriority="39"/>
-    <w:lsdException w:name="toc 5" w:uiPriority="39"/>
-    <w:lsdException w:name="toc 6" w:uiPriority="39"/>
-    <w:lsdException w:name="toc 7" w:uiPriority="39"/>
-    <w:lsdException w:name="toc 8" w:uiPriority="39"/>
-    <w:lsdException w:name="toc 9" w:uiPriority="39"/>
-    <w:lsdException w:name="caption" w:uiPriority="35" w:qFormat="1"/>
-    <w:lsdException w:name="Title" w:semiHidden="0" w:uiPriority="10" w:unhideWhenUsed="0" w:qFormat="1"/>
-    <w:lsdException w:name="Default Paragraph Font" w:uiPriority="1"/>
-    <w:lsdException w:name="Subtitle" w:semiHidden="0" w:uiPriority="11" w:unhideWhenUsed="0" w:qFormat="1"/>
-    <w:lsdException w:name="Strong" w:semiHidden="0" w:uiPriority="22" w:unhideWhenUsed="0" w:qFormat="1"/>
-    <w:lsdException w:name="Emphasis" w:semiHidden="0" w:uiPriority="20" w:unhideWhenUsed="0" w:qFormat="1"/>
-    <w:lsdException w:name="Table Grid" w:semiHidden="0" w:uiPriority="59" w:unhideWhenUsed="0"/>
-    <w:lsdException w:name="Placeholder Text" w:unhideWhenUsed="0"/>
-    <w:lsdException w:name="No Spacing" w:semiHidden="0" w:uiPriority="1" w:unhideWhenUsed="0" w:qFormat="1"/>
-    <w:lsdException w:name="Light Shading" w:semiHidden="0" w:uiPriority="60" w:unhideWhenUsed="0"/>
-    <w:lsdException w:name="Light List" w:semiHidden="0" w:uiPriority="61" w:unhideWhenUsed="0"/>
-    <w:lsdException w:name="Light Grid" w:semiHidden="0" w:uiPriority="62" w:unhideWhenUsed="0"/>
-    <w:lsdException w:name="Medium Shading 1" w:semiHidden="0" w:uiPriority="63" w:unhideWhenUsed="0"/>
-    <w:lsdException w:name="Medium Shading 2" w:semiHidden="0" w:uiPriority="64" w:unhideWhenUsed="0"/>
-    <w:lsdException w:name="Medium List 1" w:semiHidden="0" w:uiPriority="65" w:unhideWhenUsed="0"/>
-    <w:lsdException w:name="Medium List 2" w:semiHidden="0" w:uiPriority="66" w:unhideWhenUsed="0"/>
-    <w:lsdException w:name="Medium Grid 1" w:semiHidden="0" w:uiPriority="67" w:unhideWhenUsed="0"/>
-    <w:lsdException w:name="Medium Grid 2" w:semiHidden="0" w:uiPriority="68" w:unhideWhenUsed="0"/>
-    <w:lsdException w:name="Medium Grid 3" w:semiHidden="0" w:uiPriority="69" w:unhideWhenUsed="0"/>
-    <w:lsdException w:name="Dark List" w:semiHidden="0" w:uiPriority="70" w:unhideWhenUsed="0"/>
-    <w:lsdException w:name="Colorful Shading" w:semiHidden="0" w:uiPriority="71" w:unhideWhenUsed="0"/>
-    <w:lsdException w:name="Colorful List" w:semiHidden="0" w:uiPriority="72" w:unhideWhenUsed="0"/>
-    <w:lsdException w:name="Colorful Grid" w:semiHidden="0" w:uiPriority="73" w:unhideWhenUsed="0"/>
-    <w:lsdException w:name="Light Shading Accent 1" w:semiHidden="0" w:uiPriority="60" w:unhideWhenUsed="0"/>
-    <w:lsdException w:name="Light List Accent 1" w:semiHidden="0" w:uiPriority="61" w:unhideWhenUsed="0"/>
-    <w:lsdException w:name="Light Grid Accent 1" w:semiHidden="0" w:uiPriority="62" w:unhideWhenUsed="0"/>
-    <w:lsdException w:name="Medium Shading 1 Accent 1" w:semiHidden="0" w:uiPriority="63" w:unhideWhenUsed="0"/>
-    <w:lsdException w:name="Medium Shading 2 Accent 1" w:semiHidden="0" w:uiPriority="64" w:unhideWhenUsed="0"/>
-    <w:lsdException w:name="Medium List 1 Accent 1" w:semiHidden="0" w:uiPriority="65" w:unhideWhenUsed="0"/>
-    <w:lsdException w:name="Revision" w:unhideWhenUsed="0"/>
-    <w:lsdException w:name="List Paragraph" w:semiHidden="0" w:uiPriority="34" w:unhideWhenUsed="0" w:qFormat="1"/>
-    <w:lsdException w:name="Quote" w:semiHidden="0" w:uiPriority="29" w:unhideWhenUsed="0" w:qFormat="1"/>
-    <w:lsdException w:name="Intense Quote" w:semiHidden="0" w:uiPriority="30" w:unhideWhenUsed="0" w:qFormat="1"/>
-    <w:lsdException w:name="Medium List 2 Accent 1" w:semiHidden="0" w:uiPriority="66" w:unhideWhenUsed="0"/>
-    <w:lsdException w:name="Medium Grid 1 Accent 1" w:semiHidden="0" w:uiPriority="67" w:unhideWhenUsed="0"/>
-    <w:lsdException w:name="Medium Grid 2 Accent 1" w:semiHidden="0" w:uiPriority="68" w:unhideWhenUsed="0"/>
-    <w:lsdException w:name="Medium Grid 3 Accent 1" w:semiHidden="0" w:uiPriority="69" w:unhideWhenUsed="0"/>
-    <w:lsdException w:name="Dark List Accent 1" w:semiHidden="0" w:uiPriority="70" w:unhideWhenUsed="0"/>
-    <w:lsdException w:name="Colorful Shading Accent 1" w:semiHidden="0" w:uiPriority="71" w:unhideWhenUsed="0"/>
-    <w:lsdException w:name="Colorful List Accent 1" w:semiHidden="0" w:uiPriority="72" w:unhideWhenUsed="0"/>
-    <w:lsdException w:name="Colorful Grid Accent 1" w:semiHidden="0" w:uiPriority="73" w:unhideWhenUsed="0"/>
-    <w:lsdException w:name="Light Shading Accent 2" w:semiHidden="0" w:uiPriority="60" w:unhideWhenUsed="0"/>
-    <w:lsdException w:name="Light List Accent 2" w:semiHidden="0" w:uiPriority="61" w:unhideWhenUsed="0"/>
-    <w:lsdException w:name="Light Grid Accent 2" w:semiHidden="0" w:uiPriority="62" w:unhideWhenUsed="0"/>
-    <w:lsdException w:name="Medium Shading 1 Accent 2" w:semiHidden="0" w:uiPriority="63" w:unhideWhenUsed="0"/>
-    <w:lsdException w:name="Medium Shading 2 Accent 2" w:semiHidden="0" w:uiPriority="64" w:unhideWhenUsed="0"/>
-    <w:lsdException w:name="Medium List 1 Accent 2" w:semiHidden="0" w:uiPriority="65" w:unhideWhenUsed="0"/>
-    <w:lsdException w:name="Medium List 2 Accent 2" w:semiHidden="0" w:uiPriority="66" w:unhideWhenUsed="0"/>
-    <w:lsdException w:name="Medium Grid 1 Accent 2" w:semiHidden="0" w:uiPriority="67" w:unhideWhenUsed="0"/>
-    <w:lsdException w:name="Medium Grid 2 Accent 2" w:semiHidden="0" w:uiPriority="68" w:unhideWhenUsed="0"/>
-    <w:lsdException w:name="Medium Grid 3 Accent 2" w:semiHidden="0" w:uiPriority="69" w:unhideWhenUsed="0"/>
-    <w:lsdException w:name="Dark List Accent 2" w:semiHidden="0" w:uiPriority="70" w:unhideWhenUsed="0"/>
-    <w:lsdException w:name="Colorful Shading Accent 2" w:semiHidden="0" w:uiPriority="71" w:unhideWhenUsed="0"/>
-    <w:lsdException w:name="Colorful List Accent 2" w:semiHidden="0" w:uiPriority="72" w:unhideWhenUsed="0"/>
-    <w:lsdException w:name="Colorful Grid Accent 2" w:semiHidden="0" w:uiPriority="73" w:unhideWhenUsed="0"/>
-    <w:lsdException w:name="Light Shading Accent 3" w:semiHidden="0" w:uiPriority="60" w:unhideWhenUsed="0"/>
-    <w:lsdException w:name="Light List Accent 3" w:semiHidden="0" w:uiPriority="61" w:unhideWhenUsed="0"/>
-    <w:lsdException w:name="Light Grid Accent 3" w:semiHidden="0" w:uiPriority="62" w:unhideWhenUsed="0"/>
-    <w:lsdException w:name="Medium Shading 1 Accent 3" w:semiHidden="0" w:uiPriority="63" w:unhideWhenUsed="0"/>
-    <w:lsdException w:name="Medium Shading 2 Accent 3" w:semiHidden="0" w:uiPriority="64" w:unhideWhenUsed="0"/>
-    <w:lsdException w:name="Medium List 1 Accent 3" w:semiHidden="0" w:uiPriority="65" w:unhideWhenUsed="0"/>
-    <w:lsdException w:name="Medium List 2 Accent 3" w:semiHidden="0" w:uiPriority="66" w:unhideWhenUsed="0"/>
-    <w:lsdException w:name="Medium Grid 1 Accent 3" w:semiHidden="0" w:uiPriority="67" w:unhideWhenUsed="0"/>
-    <w:lsdException w:name="Medium Grid 2 Accent 3" w:semiHidden="0" w:uiPriority="68" w:unhideWhenUsed="0"/>
-    <w:lsdException w:name="Medium Grid 3 Accent 3" w:semiHidden="0" w:uiPriority="69" w:unhideWhenUsed="0"/>
-    <w:lsdException w:name="Dark List Accent 3" w:semiHidden="0" w:uiPriority="70" w:unhideWhenUsed="0"/>
-    <w:lsdException w:name="Colorful Shading Accent 3" w:semiHidden="0" w:uiPriority="71" w:unhideWhenUsed="0"/>
-    <w:lsdException w:name="Colorful List Accent 3" w:semiHidden="0" w:uiPriority="72" w:unhideWhenUsed="0"/>
-    <w:lsdException w:name="Colorful Grid Accent 3" w:semiHidden="0" w:uiPriority="73" w:unhideWhenUsed="0"/>
-    <w:lsdException w:name="Light Shading Accent 4" w:semiHidden="0" w:uiPriority="60" w:unhideWhenUsed="0"/>
-    <w:lsdException w:name="Light List Accent 4" w:semiHidden="0" w:uiPriority="61" w:unhideWhenUsed="0"/>
-    <w:lsdException w:name="Light Grid Accent 4" w:semiHidden="0" w:uiPriority="62" w:unhideWhenUsed="0"/>
-    <w:lsdException w:name="Medium Shading 1 Accent 4" w:semiHidden="0" w:uiPriority="63" w:unhideWhenUsed="0"/>
-    <w:lsdException w:name="Medium Shading 2 Accent 4" w:semiHidden="0" w:uiPriority="64" w:unhideWhenUsed="0"/>
-    <w:lsdException w:name="Medium List 1 Accent 4" w:semiHidden="0" w:uiPriority="65" w:unhideWhenUsed="0"/>
-    <w:lsdException w:name="Medium List 2 Accent 4" w:semiHidden="0" w:uiPriority="66" w:unhideWhenUsed="0"/>
-    <w:lsdException w:name="Medium Grid 1 Accent 4" w:semiHidden="0" w:uiPriority="67" w:unhideWhenUsed="0"/>
-    <w:lsdException w:name="Medium Grid 2 Accent 4" w:semiHidden="0" w:uiPriority="68" w:unhideWhenUsed="0"/>
-    <w:lsdException w:name="Medium Grid 3 Accent 4" w:semiHidden="0" w:uiPriority="69" w:unhideWhenUsed="0"/>
-    <w:lsdException w:name="Dark List Accent 4" w:semiHidden="0" w:uiPriority="70" w:unhideWhenUsed="0"/>
-    <w:lsdException w:name="Colorful Shading Accent 4" w:semiHidden="0" w:uiPriority="71" w:unhideWhenUsed="0"/>
-    <w:lsdException w:name="Colorful List Accent 4" w:semiHidden="0" w:uiPriority="72" w:unhideWhenUsed="0"/>
-    <w:lsdException w:name="Colorful Grid Accent 4" w:semiHidden="0" w:uiPriority="73" w:unhideWhenUsed="0"/>
-    <w:lsdException w:name="Light Shading Accent 5" w:semiHidden="0" w:uiPriority="60" w:unhideWhenUsed="0"/>
-    <w:lsdException w:name="Light List Accent 5" w:semiHidden="0" w:uiPriority="61" w:unhideWhenUsed="0"/>
-    <w:lsdException w:name="Light Grid Accent 5" w:semiHidden="0" w:uiPriority="62" w:unhideWhenUsed="0"/>
-    <w:lsdException w:name="Medium Shading 1 Accent 5" w:semiHidden="0" w:uiPriority="63" w:unhideWhenUsed="0"/>
-    <w:lsdException w:name="Medium Shading 2 Accent 5" w:semiHidden="0" w:uiPriority="64" w:unhideWhenUsed="0"/>
-    <w:lsdException w:name="Medium List 1 Accent 5" w:semiHidden="0" w:uiPriority="65" w:unhideWhenUsed="0"/>
-    <w:lsdException w:name="Medium List 2 Accent 5" w:semiHidden="0" w:uiPriority="66" w:unhideWhenUsed="0"/>
-    <w:lsdException w:name="Medium Grid 1 Accent 5" w:semiHidden="0" w:uiPriority="67" w:unhideWhenUsed="0"/>
-    <w:lsdException w:name="Medium Grid 2 Accent 5" w:semiHidden="0" w:uiPriority="68" w:unhideWhenUsed="0"/>
-    <w:lsdException w:name="Medium Grid 3 Accent 5" w:semiHidden="0" w:uiPriority="69" w:unhideWhenUsed="0"/>
-    <w:lsdException w:name="Dark List Accent 5" w:semiHidden="0" w:uiPriority="70" w:unhideWhenUsed="0"/>
-    <w:lsdException w:name="Colorful Shading Accent 5" w:semiHidden="0" w:uiPriority="71" w:unhideWhenUsed="0"/>
-    <w:lsdException w:name="Colorful List Accent 5" w:semiHidden="0" w:uiPriority="72" w:unhideWhenUsed="0"/>
-    <w:lsdException w:name="Colorful Grid Accent 5" w:semiHidden="0" w:uiPriority="73" w:unhideWhenUsed="0"/>
-    <w:lsdException w:name="Light Shading Accent 6" w:semiHidden="0" w:uiPriority="60" w:unhideWhenUsed="0"/>
-    <w:lsdException w:name="Light List Accent 6" w:semiHidden="0" w:uiPriority="61" w:unhideWhenUsed="0"/>
-    <w:lsdException w:name="Light Grid Accent 6" w:semiHidden="0" w:uiPriority="62" w:unhideWhenUsed="0"/>
-    <w:lsdException w:name="Medium Shading 1 Accent 6" w:semiHidden="0" w:uiPriority="63" w:unhideWhenUsed="0"/>
-    <w:lsdException w:name="Medium Shading 2 Accent 6" w:semiHidden="0" w:uiPriority="64" w:unhideWhenUsed="0"/>
-    <w:lsdException w:name="Medium List 1 Accent 6" w:semiHidden="0" w:uiPriority="65" w:unhideWhenUsed="0"/>
-    <w:lsdException w:name="Medium List 2 Accent 6" w:semiHidden="0" w:uiPriority="66" w:unhideWhenUsed="0"/>
-    <w:lsdException w:name="Medium Grid 1 Accent 6" w:semiHidden="0" w:uiPriority="67" w:unhideWhenUsed="0"/>
-    <w:lsdException w:name="Medium Grid 2 Accent 6" w:semiHidden="0" w:uiPriority="68" w:unhideWhenUsed="0"/>
-    <w:lsdException w:name="Medium Grid 3 Accent 6" w:semiHidden="0" w:uiPriority="69" w:unhideWhenUsed="0"/>
-    <w:lsdException w:name="Dark List Accent 6" w:semiHidden="0" w:uiPriority="70" w:unhideWhenUsed="0"/>
-    <w:lsdException w:name="Colorful Shading Accent 6" w:semiHidden="0" w:uiPriority="71" w:unhideWhenUsed="0"/>
-    <w:lsdException w:name="Colorful List Accent 6" w:semiHidden="0" w:uiPriority="72" w:unhideWhenUsed="0"/>
-    <w:lsdException w:name="Colorful Grid Accent 6" w:semiHidden="0" w:uiPriority="73" w:unhideWhenUsed="0"/>
-    <w:lsdException w:name="Subtle Emphasis" w:semiHidden="0" w:uiPriority="19" w:unhideWhenUsed="0" w:qFormat="1"/>
-    <w:lsdException w:name="Intense Emphasis" w:semiHidden="0" w:uiPriority="21" w:unhideWhenUsed="0" w:qFormat="1"/>
-    <w:lsdException w:name="Subtle Reference" w:semiHidden="0" w:uiPriority="31" w:unhideWhenUsed="0" w:qFormat="1"/>
-    <w:lsdException w:name="Intense Reference" w:semiHidden="0" w:uiPriority="32" w:unhideWhenUsed="0" w:qFormat="1"/>
-    <w:lsdException w:name="Book Title" w:semiHidden="0" w:uiPriority="33" w:unhideWhenUsed="0" w:qFormat="1"/>
-    <w:lsdException w:name="Bibliography" w:uiPriority="37"/>
-    <w:lsdException w:name="TOC Heading" w:uiPriority="39" w:qFormat="1"/>
+  <w:latentStyles w:defLockedState="0" w:defUIPriority="99" w:defSemiHidden="0" w:defUnhideWhenUsed="0" w:defQFormat="0" w:count="374">
+    <w:lsdException w:name="Normal" w:uiPriority="0" w:qFormat="1"/>
+    <w:lsdException w:name="heading 1" w:uiPriority="9" w:qFormat="1"/>
+    <w:lsdException w:name="heading 2" w:semiHidden="1" w:uiPriority="9" w:unhideWhenUsed="1" w:qFormat="1"/>
+    <w:lsdException w:name="heading 3" w:semiHidden="1" w:uiPriority="9" w:unhideWhenUsed="1" w:qFormat="1"/>
+    <w:lsdException w:name="heading 4" w:semiHidden="1" w:uiPriority="9" w:unhideWhenUsed="1" w:qFormat="1"/>
+    <w:lsdException w:name="heading 5" w:semiHidden="1" w:uiPriority="9" w:unhideWhenUsed="1" w:qFormat="1"/>
+    <w:lsdException w:name="heading 6" w:semiHidden="1" w:uiPriority="9" w:unhideWhenUsed="1" w:qFormat="1"/>
+    <w:lsdException w:name="heading 7" w:semiHidden="1" w:uiPriority="9" w:unhideWhenUsed="1" w:qFormat="1"/>
+    <w:lsdException w:name="heading 8" w:semiHidden="1" w:uiPriority="9" w:unhideWhenUsed="1" w:qFormat="1"/>
+    <w:lsdException w:name="heading 9" w:semiHidden="1" w:uiPriority="9" w:unhideWhenUsed="1" w:qFormat="1"/>
+    <w:lsdException w:name="index 1" w:semiHidden="1" w:unhideWhenUsed="1"/>
+    <w:lsdException w:name="index 2" w:semiHidden="1" w:unhideWhenUsed="1"/>
+    <w:lsdException w:name="index 3" w:semiHidden="1" w:unhideWhenUsed="1"/>
+    <w:lsdException w:name="index 4" w:semiHidden="1" w:unhideWhenUsed="1"/>
+    <w:lsdException w:name="index 5" w:semiHidden="1" w:unhideWhenUsed="1"/>
+    <w:lsdException w:name="index 6" w:semiHidden="1" w:unhideWhenUsed="1"/>
+    <w:lsdException w:name="index 7" w:semiHidden="1" w:unhideWhenUsed="1"/>
+    <w:lsdException w:name="index 8" w:semiHidden="1" w:unhideWhenUsed="1"/>
+    <w:lsdException w:name="index 9" w:semiHidden="1" w:unhideWhenUsed="1"/>
+    <w:lsdException w:name="toc 1" w:semiHidden="1" w:uiPriority="39" w:unhideWhenUsed="1"/>
+    <w:lsdException w:name="toc 2" w:semiHidden="1" w:uiPriority="39" w:unhideWhenUsed="1"/>
+    <w:lsdException w:name="toc 3" w:semiHidden="1" w:uiPriority="39" w:unhideWhenUsed="1"/>
+    <w:lsdException w:name="toc 4" w:semiHidden="1" w:uiPriority="39" w:unhideWhenUsed="1"/>
+    <w:lsdException w:name="toc 5" w:semiHidden="1" w:uiPriority="39" w:unhideWhenUsed="1"/>
+    <w:lsdException w:name="toc 6" w:semiHidden="1" w:uiPriority="39" w:unhideWhenUsed="1"/>
+    <w:lsdException w:name="toc 7" w:semiHidden="1" w:uiPriority="39" w:unhideWhenUsed="1"/>
+    <w:lsdException w:name="toc 8" w:semiHidden="1" w:uiPriority="39" w:unhideWhenUsed="1"/>
+    <w:lsdException w:name="toc 9" w:semiHidden="1" w:uiPriority="39" w:unhideWhenUsed="1"/>
+    <w:lsdException w:name="Normal Indent" w:semiHidden="1" w:unhideWhenUsed="1"/>
+    <w:lsdException w:name="footnote text" w:semiHidden="1" w:unhideWhenUsed="1"/>
+    <w:lsdException w:name="annotation text" w:semiHidden="1" w:unhideWhenUsed="1"/>
+    <w:lsdException w:name="header" w:semiHidden="1" w:unhideWhenUsed="1"/>
+    <w:lsdException w:name="footer" w:semiHidden="1" w:unhideWhenUsed="1"/>
+    <w:lsdException w:name="index heading" w:semiHidden="1" w:unhideWhenUsed="1"/>
+    <w:lsdException w:name="caption" w:semiHidden="1" w:uiPriority="35" w:unhideWhenUsed="1" w:qFormat="1"/>
+    <w:lsdException w:name="table of figures" w:semiHidden="1" w:unhideWhenUsed="1"/>
+    <w:lsdException w:name="envelope address" w:semiHidden="1" w:unhideWhenUsed="1"/>
+    <w:lsdException w:name="envelope return" w:semiHidden="1" w:unhideWhenUsed="1"/>
+    <w:lsdException w:name="footnote reference" w:semiHidden="1" w:unhideWhenUsed="1"/>
+    <w:lsdException w:name="annotation reference" w:semiHidden="1" w:unhideWhenUsed="1"/>
+    <w:lsdException w:name="line number" w:semiHidden="1" w:unhideWhenUsed="1"/>
+    <w:lsdException w:name="page number" w:semiHidden="1" w:unhideWhenUsed="1"/>
+    <w:lsdException w:name="endnote reference" w:semiHidden="1" w:unhideWhenUsed="1"/>
+    <w:lsdException w:name="endnote text" w:semiHidden="1" w:unhideWhenUsed="1"/>
+    <w:lsdException w:name="table of authorities" w:semiHidden="1" w:unhideWhenUsed="1"/>
+    <w:lsdException w:name="macro" w:semiHidden="1" w:unhideWhenUsed="1"/>
+    <w:lsdException w:name="toa heading" w:semiHidden="1" w:unhideWhenUsed="1"/>
+    <w:lsdException w:name="List" w:semiHidden="1" w:unhideWhenUsed="1"/>
+    <w:lsdException w:name="List Bullet" w:semiHidden="1" w:unhideWhenUsed="1"/>
+    <w:lsdException w:name="List Number" w:semiHidden="1" w:unhideWhenUsed="1"/>
+    <w:lsdException w:name="List 2" w:semiHidden="1" w:unhideWhenUsed="1"/>
+    <w:lsdException w:name="List 3" w:semiHidden="1" w:unhideWhenUsed="1"/>
+    <w:lsdException w:name="List 4" w:semiHidden="1" w:unhideWhenUsed="1"/>
+    <w:lsdException w:name="List 5" w:semiHidden="1" w:unhideWhenUsed="1"/>
+    <w:lsdException w:name="List Bullet 2" w:semiHidden="1" w:unhideWhenUsed="1"/>
+    <w:lsdException w:name="List Bullet 3" w:semiHidden="1" w:unhideWhenUsed="1"/>
+    <w:lsdException w:name="List Bullet 4" w:semiHidden="1" w:unhideWhenUsed="1"/>
+    <w:lsdException w:name="List Bullet 5" w:semiHidden="1" w:unhideWhenUsed="1"/>
+    <w:lsdException w:name="List Number 2" w:semiHidden="1" w:unhideWhenUsed="1"/>
+    <w:lsdException w:name="List Number 3" w:semiHidden="1" w:unhideWhenUsed="1"/>
+    <w:lsdException w:name="List Number 4" w:semiHidden="1" w:unhideWhenUsed="1"/>
+    <w:lsdException w:name="List Number 5" w:semiHidden="1" w:unhideWhenUsed="1"/>
+    <w:lsdException w:name="Title" w:uiPriority="10" w:qFormat="1"/>
+    <w:lsdException w:name="Closing" w:semiHidden="1" w:unhideWhenUsed="1"/>
+    <w:lsdException w:name="Signature" w:semiHidden="1" w:unhideWhenUsed="1"/>
+    <w:lsdException w:name="Default Paragraph Font" w:semiHidden="1" w:uiPriority="1" w:unhideWhenUsed="1"/>
+    <w:lsdException w:name="Body Text" w:semiHidden="1" w:unhideWhenUsed="1"/>
+    <w:lsdException w:name="Body Text Indent" w:semiHidden="1" w:unhideWhenUsed="1"/>
+    <w:lsdException w:name="List Continue" w:semiHidden="1" w:unhideWhenUsed="1"/>
+    <w:lsdException w:name="List Continue 2" w:semiHidden="1" w:unhideWhenUsed="1"/>
+    <w:lsdException w:name="List Continue 3" w:semiHidden="1" w:unhideWhenUsed="1"/>
+    <w:lsdException w:name="List Continue 4" w:semiHidden="1" w:unhideWhenUsed="1"/>
+    <w:lsdException w:name="List Continue 5" w:semiHidden="1" w:unhideWhenUsed="1"/>
+    <w:lsdException w:name="Message Header" w:semiHidden="1" w:unhideWhenUsed="1"/>
+    <w:lsdException w:name="Subtitle" w:uiPriority="11" w:qFormat="1"/>
+    <w:lsdException w:name="Salutation" w:semiHidden="1" w:unhideWhenUsed="1"/>
+    <w:lsdException w:name="Date" w:semiHidden="1" w:unhideWhenUsed="1"/>
+    <w:lsdException w:name="Body Text First Indent" w:semiHidden="1" w:unhideWhenUsed="1"/>
+    <w:lsdException w:name="Body Text First Indent 2" w:semiHidden="1" w:unhideWhenUsed="1"/>
+    <w:lsdException w:name="Note Heading" w:semiHidden="1" w:unhideWhenUsed="1"/>
+    <w:lsdException w:name="Body Text 2" w:semiHidden="1" w:unhideWhenUsed="1"/>
+    <w:lsdException w:name="Body Text 3" w:semiHidden="1" w:unhideWhenUsed="1"/>
+    <w:lsdException w:name="Body Text Indent 2" w:semiHidden="1" w:unhideWhenUsed="1"/>
+    <w:lsdException w:name="Body Text Indent 3" w:semiHidden="1" w:unhideWhenUsed="1"/>
+    <w:lsdException w:name="Block Text" w:semiHidden="1" w:unhideWhenUsed="1"/>
+    <w:lsdException w:name="Hyperlink" w:semiHidden="1" w:unhideWhenUsed="1"/>
+    <w:lsdException w:name="FollowedHyperlink" w:semiHidden="1" w:unhideWhenUsed="1"/>
+    <w:lsdException w:name="Strong" w:uiPriority="22" w:qFormat="1"/>
+    <w:lsdException w:name="Emphasis" w:uiPriority="20" w:qFormat="1"/>
+    <w:lsdException w:name="Document Map" w:semiHidden="1" w:unhideWhenUsed="1"/>
+    <w:lsdException w:name="Plain Text" w:semiHidden="1" w:unhideWhenUsed="1"/>
+    <w:lsdException w:name="E-mail Signature" w:semiHidden="1" w:unhideWhenUsed="1"/>
+    <w:lsdException w:name="HTML Top of Form" w:semiHidden="1" w:unhideWhenUsed="1"/>
+    <w:lsdException w:name="HTML Bottom of Form" w:semiHidden="1" w:unhideWhenUsed="1"/>
+    <w:lsdException w:name="Normal (Web)" w:semiHidden="1" w:unhideWhenUsed="1"/>
+    <w:lsdException w:name="HTML Acronym" w:semiHidden="1" w:unhideWhenUsed="1"/>
+    <w:lsdException w:name="HTML Address" w:semiHidden="1" w:unhideWhenUsed="1"/>
+    <w:lsdException w:name="HTML Cite" w:semiHidden="1" w:unhideWhenUsed="1"/>
+    <w:lsdException w:name="HTML Code" w:semiHidden="1" w:unhideWhenUsed="1"/>
+    <w:lsdException w:name="HTML Definition" w:semiHidden="1" w:unhideWhenUsed="1"/>
+    <w:lsdException w:name="HTML Keyboard" w:semiHidden="1" w:unhideWhenUsed="1"/>
+    <w:lsdException w:name="HTML Preformatted" w:semiHidden="1" w:unhideWhenUsed="1"/>
+    <w:lsdException w:name="HTML Sample" w:semiHidden="1" w:unhideWhenUsed="1"/>
+    <w:lsdException w:name="HTML Typewriter" w:semiHidden="1" w:unhideWhenUsed="1"/>
+    <w:lsdException w:name="HTML Variable" w:semiHidden="1" w:unhideWhenUsed="1"/>
+    <w:lsdException w:name="Normal Table" w:semiHidden="1" w:unhideWhenUsed="1"/>
+    <w:lsdException w:name="annotation subject" w:semiHidden="1" w:unhideWhenUsed="1"/>
+    <w:lsdException w:name="No List" w:semiHidden="1" w:unhideWhenUsed="1"/>
+    <w:lsdException w:name="Outline List 1" w:semiHidden="1" w:unhideWhenUsed="1"/>
+    <w:lsdException w:name="Outline List 2" w:semiHidden="1" w:unhideWhenUsed="1"/>
+    <w:lsdException w:name="Outline List 3" w:semiHidden="1" w:unhideWhenUsed="1"/>
+    <w:lsdException w:name="Table Simple 1" w:semiHidden="1" w:unhideWhenUsed="1"/>
+    <w:lsdException w:name="Table Simple 2" w:semiHidden="1" w:unhideWhenUsed="1"/>
+    <w:lsdException w:name="Table Simple 3" w:semiHidden="1" w:unhideWhenUsed="1"/>
+    <w:lsdException w:name="Table Classic 1" w:semiHidden="1" w:unhideWhenUsed="1"/>
+    <w:lsdException w:name="Table Classic 2" w:semiHidden="1" w:unhideWhenUsed="1"/>
+    <w:lsdException w:name="Table Classic 3" w:semiHidden="1" w:unhideWhenUsed="1"/>
+    <w:lsdException w:name="Table Classic 4" w:semiHidden="1" w:unhideWhenUsed="1"/>
+    <w:lsdException w:name="Table Colorful 1" w:semiHidden="1" w:unhideWhenUsed="1"/>
+    <w:lsdException w:name="Table Colorful 2" w:semiHidden="1" w:unhideWhenUsed="1"/>
+    <w:lsdException w:name="Table Colorful 3" w:semiHidden="1" w:unhideWhenUsed="1"/>
+    <w:lsdException w:name="Table Columns 1" w:semiHidden="1" w:unhideWhenUsed="1"/>
+    <w:lsdException w:name="Table Columns 2" w:semiHidden="1" w:unhideWhenUsed="1"/>
+    <w:lsdException w:name="Table Columns 3" w:semiHidden="1" w:unhideWhenUsed="1"/>
+    <w:lsdException w:name="Table Columns 4" w:semiHidden="1" w:unhideWhenUsed="1"/>
+    <w:lsdException w:name="Table Columns 5" w:semiHidden="1" w:unhideWhenUsed="1"/>
+    <w:lsdException w:name="Table Grid 1" w:semiHidden="1" w:unhideWhenUsed="1"/>
+    <w:lsdException w:name="Table Grid 2" w:semiHidden="1" w:unhideWhenUsed="1"/>
+    <w:lsdException w:name="Table Grid 3" w:semiHidden="1" w:unhideWhenUsed="1"/>
+    <w:lsdException w:name="Table Grid 4" w:semiHidden="1" w:unhideWhenUsed="1"/>
+    <w:lsdException w:name="Table Grid 5" w:semiHidden="1" w:unhideWhenUsed="1"/>
+    <w:lsdException w:name="Table Grid 6" w:semiHidden="1" w:unhideWhenUsed="1"/>
+    <w:lsdException w:name="Table Grid 7" w:semiHidden="1" w:unhideWhenUsed="1"/>
+    <w:lsdException w:name="Table Grid 8" w:semiHidden="1" w:unhideWhenUsed="1"/>
+    <w:lsdException w:name="Table List 1" w:semiHidden="1" w:unhideWhenUsed="1"/>
+    <w:lsdException w:name="Table List 2" w:semiHidden="1" w:unhideWhenUsed="1"/>
+    <w:lsdException w:name="Table List 3" w:semiHidden="1" w:unhideWhenUsed="1"/>
+    <w:lsdException w:name="Table List 4" w:semiHidden="1" w:unhideWhenUsed="1"/>
+    <w:lsdException w:name="Table List 5" w:semiHidden="1" w:unhideWhenUsed="1"/>
+    <w:lsdException w:name="Table List 6" w:semiHidden="1" w:unhideWhenUsed="1"/>
+    <w:lsdException w:name="Table List 7" w:semiHidden="1" w:unhideWhenUsed="1"/>
+    <w:lsdException w:name="Table List 8" w:semiHidden="1" w:unhideWhenUsed="1"/>
+    <w:lsdException w:name="Table 3D effects 1" w:semiHidden="1" w:unhideWhenUsed="1"/>
+    <w:lsdException w:name="Table 3D effects 2" w:semiHidden="1" w:unhideWhenUsed="1"/>
+    <w:lsdException w:name="Table 3D effects 3" w:semiHidden="1" w:unhideWhenUsed="1"/>
+    <w:lsdException w:name="Table Contemporary" w:semiHidden="1" w:unhideWhenUsed="1"/>
+    <w:lsdException w:name="Table Elegant" w:semiHidden="1" w:unhideWhenUsed="1"/>
+    <w:lsdException w:name="Table Professional" w:semiHidden="1" w:unhideWhenUsed="1"/>
+    <w:lsdException w:name="Table Subtle 1" w:semiHidden="1" w:unhideWhenUsed="1"/>
+    <w:lsdException w:name="Table Subtle 2" w:semiHidden="1" w:unhideWhenUsed="1"/>
+    <w:lsdException w:name="Table Web 1" w:semiHidden="1" w:unhideWhenUsed="1"/>
+    <w:lsdException w:name="Table Web 2" w:semiHidden="1" w:unhideWhenUsed="1"/>
+    <w:lsdException w:name="Table Web 3" w:semiHidden="1" w:unhideWhenUsed="1"/>
+    <w:lsdException w:name="Balloon Text" w:semiHidden="1" w:unhideWhenUsed="1"/>
+    <w:lsdException w:name="Table Grid" w:semiHidden="1" w:uiPriority="59" w:unhideWhenUsed="1"/>
+    <w:lsdException w:name="Table Theme" w:semiHidden="1" w:unhideWhenUsed="1"/>
+    <w:lsdException w:name="Placeholder Text" w:semiHidden="1"/>
+    <w:lsdException w:name="No Spacing" w:uiPriority="1" w:qFormat="1"/>
+    <w:lsdException w:name="Light Shading" w:uiPriority="60"/>
+    <w:lsdException w:name="Light List" w:uiPriority="61"/>
+    <w:lsdException w:name="Light Grid" w:uiPriority="62"/>
+    <w:lsdException w:name="Medium Shading 1" w:uiPriority="63"/>
+    <w:lsdException w:name="Medium Shading 2" w:uiPriority="64"/>
+    <w:lsdException w:name="Medium List 1" w:uiPriority="65"/>
+    <w:lsdException w:name="Medium List 2" w:uiPriority="66"/>
+    <w:lsdException w:name="Medium Grid 1" w:uiPriority="67"/>
+    <w:lsdException w:name="Medium Grid 2" w:uiPriority="68"/>
+    <w:lsdException w:name="Medium Grid 3" w:uiPriority="69"/>
+    <w:lsdException w:name="Dark List" w:uiPriority="70"/>
+    <w:lsdException w:name="Colorful Shading" w:uiPriority="71"/>
+    <w:lsdException w:name="Colorful List" w:uiPriority="72"/>
+    <w:lsdException w:name="Colorful Grid" w:uiPriority="73"/>
+    <w:lsdException w:name="Light Shading Accent 1" w:uiPriority="60"/>
+    <w:lsdException w:name="Light List Accent 1" w:uiPriority="61"/>
+    <w:lsdException w:name="Light Grid Accent 1" w:uiPriority="62"/>
+    <w:lsdException w:name="Medium Shading 1 Accent 1" w:uiPriority="63"/>
+    <w:lsdException w:name="Medium Shading 2 Accent 1" w:uiPriority="64"/>
+    <w:lsdException w:name="Medium List 1 Accent 1" w:uiPriority="65"/>
+    <w:lsdException w:name="Revision" w:semiHidden="1"/>
+    <w:lsdException w:name="List Paragraph" w:uiPriority="34" w:qFormat="1"/>
+    <w:lsdException w:name="Quote" w:uiPriority="29" w:qFormat="1"/>
+    <w:lsdException w:name="Intense Quote" w:uiPriority="30" w:qFormat="1"/>
+    <w:lsdException w:name="Medium List 2 Accent 1" w:uiPriority="66"/>
+    <w:lsdException w:name="Medium Grid 1 Accent 1" w:uiPriority="67"/>
+    <w:lsdException w:name="Medium Grid 2 Accent 1" w:uiPriority="68"/>
+    <w:lsdException w:name="Medium Grid 3 Accent 1" w:uiPriority="69"/>
+    <w:lsdException w:name="Dark List Accent 1" w:uiPriority="70"/>
+    <w:lsdException w:name="Colorful Shading Accent 1" w:uiPriority="71"/>
+    <w:lsdException w:name="Colorful List Accent 1" w:uiPriority="72"/>
+    <w:lsdException w:name="Colorful Grid Accent 1" w:uiPriority="73"/>
+    <w:lsdException w:name="Light Shading Accent 2" w:uiPriority="60"/>
+    <w:lsdException w:name="Light List Accent 2" w:uiPriority="61"/>
+    <w:lsdException w:name="Light Grid Accent 2" w:uiPriority="62"/>
+    <w:lsdException w:name="Medium Shading 1 Accent 2" w:uiPriority="63"/>
+    <w:lsdException w:name="Medium Shading 2 Accent 2" w:uiPriority="64"/>
+    <w:lsdException w:name="Medium List 1 Accent 2" w:uiPriority="65"/>
+    <w:lsdException w:name="Medium List 2 Accent 2" w:uiPriority="66"/>
+    <w:lsdException w:name="Medium Grid 1 Accent 2" w:uiPriority="67"/>
+    <w:lsdException w:name="Medium Grid 2 Accent 2" w:uiPriority="68"/>
+    <w:lsdException w:name="Medium Grid 3 Accent 2" w:uiPriority="69"/>
+    <w:lsdException w:name="Dark List Accent 2" w:uiPriority="70"/>
+    <w:lsdException w:name="Colorful Shading Accent 2" w:uiPriority="71"/>
+    <w:lsdException w:name="Colorful List Accent 2" w:uiPriority="72"/>
+    <w:lsdException w:name="Colorful Grid Accent 2" w:uiPriority="73"/>
+    <w:lsdException w:name="Light Shading Accent 3" w:uiPriority="60"/>
+    <w:lsdException w:name="Light List Accent 3" w:uiPriority="61"/>
+    <w:lsdException w:name="Light Grid Accent 3" w:uiPriority="62"/>
+    <w:lsdException w:name="Medium Shading 1 Accent 3" w:uiPriority="63"/>
+    <w:lsdException w:name="Medium Shading 2 Accent 3" w:uiPriority="64"/>
+    <w:lsdException w:name="Medium List 1 Accent 3" w:uiPriority="65"/>
+    <w:lsdException w:name="Medium List 2 Accent 3" w:uiPriority="66"/>
+    <w:lsdException w:name="Medium Grid 1 Accent 3" w:uiPriority="67"/>
+    <w:lsdException w:name="Medium Grid 2 Accent 3" w:uiPriority="68"/>
+    <w:lsdException w:name="Medium Grid 3 Accent 3" w:uiPriority="69"/>
+    <w:lsdException w:name="Dark List Accent 3" w:uiPriority="70"/>
+    <w:lsdException w:name="Colorful Shading Accent 3" w:uiPriority="71"/>
+    <w:lsdException w:name="Colorful List Accent 3" w:uiPriority="72"/>
+    <w:lsdException w:name="Colorful Grid Accent 3" w:uiPriority="73"/>
+    <w:lsdException w:name="Light Shading Accent 4" w:uiPriority="60"/>
+    <w:lsdException w:name="Light List Accent 4" w:uiPriority="61"/>
+    <w:lsdException w:name="Light Grid Accent 4" w:uiPriority="62"/>
+    <w:lsdException w:name="Medium Shading 1 Accent 4" w:uiPriority="63"/>
+    <w:lsdException w:name="Medium Shading 2 Accent 4" w:uiPriority="64"/>
+    <w:lsdException w:name="Medium List 1 Accent 4" w:uiPriority="65"/>
+    <w:lsdException w:name="Medium List 2 Accent 4" w:uiPriority="66"/>
+    <w:lsdException w:name="Medium Grid 1 Accent 4" w:uiPriority="67"/>
+    <w:lsdException w:name="Medium Grid 2 Accent 4" w:uiPriority="68"/>
+    <w:lsdException w:name="Medium Grid 3 Accent 4" w:uiPriority="69"/>
+    <w:lsdException w:name="Dark List Accent 4" w:uiPriority="70"/>
+    <w:lsdException w:name="Colorful Shading Accent 4" w:uiPriority="71"/>
+    <w:lsdException w:name="Colorful List Accent 4" w:uiPriority="72"/>
+    <w:lsdException w:name="Colorful Grid Accent 4" w:uiPriority="73"/>
+    <w:lsdException w:name="Light Shading Accent 5" w:uiPriority="60"/>
+    <w:lsdException w:name="Light List Accent 5" w:uiPriority="61"/>
+    <w:lsdException w:name="Light Grid Accent 5" w:uiPriority="62"/>
+    <w:lsdException w:name="Medium Shading 1 Accent 5" w:uiPriority="63"/>
+    <w:lsdException w:name="Medium Shading 2 Accent 5" w:uiPriority="64"/>
+    <w:lsdException w:name="Medium List 1 Accent 5" w:uiPriority="65"/>
+    <w:lsdException w:name="Medium List 2 Accent 5" w:uiPriority="66"/>
+    <w:lsdException w:name="Medium Grid 1 Accent 5" w:uiPriority="67"/>
+    <w:lsdException w:name="Medium Grid 2 Accent 5" w:uiPriority="68"/>
+    <w:lsdException w:name="Medium Grid 3 Accent 5" w:uiPriority="69"/>
+    <w:lsdException w:name="Dark List Accent 5" w:uiPriority="70"/>
+    <w:lsdException w:name="Colorful Shading Accent 5" w:uiPriority="71"/>
+    <w:lsdException w:name="Colorful List Accent 5" w:uiPriority="72"/>
+    <w:lsdException w:name="Colorful Grid Accent 5" w:uiPriority="73"/>
+    <w:lsdException w:name="Light Shading Accent 6" w:uiPriority="60"/>
+    <w:lsdException w:name="Light List Accent 6" w:uiPriority="61"/>
+    <w:lsdException w:name="Light Grid Accent 6" w:uiPriority="62"/>
+    <w:lsdException w:name="Medium Shading 1 Accent 6" w:uiPriority="63"/>
+    <w:lsdException w:name="Medium Shading 2 Accent 6" w:uiPriority="64"/>
+    <w:lsdException w:name="Medium List 1 Accent 6" w:uiPriority="65"/>
+    <w:lsdException w:name="Medium List 2 Accent 6" w:uiPriority="66"/>
+    <w:lsdException w:name="Medium Grid 1 Accent 6" w:uiPriority="67"/>
+    <w:lsdException w:name="Medium Grid 2 Accent 6" w:uiPriority="68"/>
+    <w:lsdException w:name="Medium Grid 3 Accent 6" w:uiPriority="69"/>
+    <w:lsdException w:name="Dark List Accent 6" w:uiPriority="70"/>
+    <w:lsdException w:name="Colorful Shading Accent 6" w:uiPriority="71"/>
+    <w:lsdException w:name="Colorful List Accent 6" w:uiPriority="72"/>
+    <w:lsdException w:name="Colorful Grid Accent 6" w:uiPriority="73"/>
+    <w:lsdException w:name="Subtle Emphasis" w:uiPriority="19" w:qFormat="1"/>
+    <w:lsdException w:name="Intense Emphasis" w:uiPriority="21" w:qFormat="1"/>
+    <w:lsdException w:name="Subtle Reference" w:uiPriority="31" w:qFormat="1"/>
+    <w:lsdException w:name="Intense Reference" w:uiPriority="32" w:qFormat="1"/>
+    <w:lsdException w:name="Book Title" w:uiPriority="33" w:qFormat="1"/>
+    <w:lsdException w:name="Bibliography" w:semiHidden="1" w:uiPriority="37" w:unhideWhenUsed="1"/>
+    <w:lsdException w:name="TOC Heading" w:semiHidden="1" w:uiPriority="39" w:unhideWhenUsed="1" w:qFormat="1"/>
+    <w:lsdException w:name="Plain Table 1" w:uiPriority="41"/>
+    <w:lsdException w:name="Plain Table 2" w:uiPriority="42"/>
+    <w:lsdException w:name="Plain Table 3" w:uiPriority="43"/>
+    <w:lsdException w:name="Plain Table 4" w:uiPriority="44"/>
+    <w:lsdException w:name="Plain Table 5" w:uiPriority="45"/>
+    <w:lsdException w:name="Grid Table Light" w:uiPriority="40"/>
+    <w:lsdException w:name="Grid Table 1 Light" w:uiPriority="46"/>
+    <w:lsdException w:name="Grid Table 2" w:uiPriority="47"/>
+    <w:lsdException w:name="Grid Table 3" w:uiPriority="48"/>
+    <w:lsdException w:name="Grid Table 4" w:uiPriority="49"/>
+    <w:lsdException w:name="Grid Table 5 Dark" w:uiPriority="50"/>
+    <w:lsdException w:name="Grid Table 6 Colorful" w:uiPriority="51"/>
+    <w:lsdException w:name="Grid Table 7 Colorful" w:uiPriority="52"/>
+    <w:lsdException w:name="Grid Table 1 Light Accent 1" w:uiPriority="46"/>
+    <w:lsdException w:name="Grid Table 2 Accent 1" w:uiPriority="47"/>
+    <w:lsdException w:name="Grid Table 3 Accent 1" w:uiPriority="48"/>
+    <w:lsdException w:name="Grid Table 4 Accent 1" w:uiPriority="49"/>
+    <w:lsdException w:name="Grid Table 5 Dark Accent 1" w:uiPriority="50"/>
+    <w:lsdException w:name="Grid Table 6 Colorful Accent 1" w:uiPriority="51"/>
+    <w:lsdException w:name="Grid Table 7 Colorful Accent 1" w:uiPriority="52"/>
+    <w:lsdException w:name="Grid Table 1 Light Accent 2" w:uiPriority="46"/>
+    <w:lsdException w:name="Grid Table 2 Accent 2" w:uiPriority="47"/>
+    <w:lsdException w:name="Grid Table 3 Accent 2" w:uiPriority="48"/>
+    <w:lsdException w:name="Grid Table 4 Accent 2" w:uiPriority="49"/>
+    <w:lsdException w:name="Grid Table 5 Dark Accent 2" w:uiPriority="50"/>
+    <w:lsdException w:name="Grid Table 6 Colorful Accent 2" w:uiPriority="51"/>
+    <w:lsdException w:name="Grid Table 7 Colorful Accent 2" w:uiPriority="52"/>
+    <w:lsdException w:name="Grid Table 1 Light Accent 3" w:uiPriority="46"/>
+    <w:lsdException w:name="Grid Table 2 Accent 3" w:uiPriority="47"/>
+    <w:lsdException w:name="Grid Table 3 Accent 3" w:uiPriority="48"/>
+    <w:lsdException w:name="Grid Table 4 Accent 3" w:uiPriority="49"/>
+    <w:lsdException w:name="Grid Table 5 Dark Accent 3" w:uiPriority="50"/>
+    <w:lsdException w:name="Grid Table 6 Colorful Accent 3" w:uiPriority="51"/>
+    <w:lsdException w:name="Grid Table 7 Colorful Accent 3" w:uiPriority="52"/>
+    <w:lsdException w:name="Grid Table 1 Light Accent 4" w:uiPriority="46"/>
+    <w:lsdException w:name="Grid Table 2 Accent 4" w:uiPriority="47"/>
+    <w:lsdException w:name="Grid Table 3 Accent 4" w:uiPriority="48"/>
+    <w:lsdException w:name="Grid Table 4 Accent 4" w:uiPriority="49"/>
+    <w:lsdException w:name="Grid Table 5 Dark Accent 4" w:uiPriority="50"/>
+    <w:lsdException w:name="Grid Table 6 Colorful Accent 4" w:uiPriority="51"/>
+    <w:lsdException w:name="Grid Table 7 Colorful Accent 4" w:uiPriority="52"/>
+    <w:lsdException w:name="Grid Table 1 Light Accent 5" w:uiPriority="46"/>
+    <w:lsdException w:name="Grid Table 2 Accent 5" w:uiPriority="47"/>
+    <w:lsdException w:name="Grid Table 3 Accent 5" w:uiPriority="48"/>
+    <w:lsdException w:name="Grid Table 4 Accent 5" w:uiPriority="49"/>
+    <w:lsdException w:name="Grid Table 5 Dark Accent 5" w:uiPriority="50"/>
+    <w:lsdException w:name="Grid Table 6 Colorful Accent 5" w:uiPriority="51"/>
+    <w:lsdException w:name="Grid Table 7 Colorful Accent 5" w:uiPriority="52"/>
+    <w:lsdException w:name="Grid Table 1 Light Accent 6" w:uiPriority="46"/>
+    <w:lsdException w:name="Grid Table 2 Accent 6" w:uiPriority="47"/>
+    <w:lsdException w:name="Grid Table 3 Accent 6" w:uiPriority="48"/>
+    <w:lsdException w:name="Grid Table 4 Accent 6" w:uiPriority="49"/>
+    <w:lsdException w:name="Grid Table 5 Dark Accent 6" w:uiPriority="50"/>
+    <w:lsdException w:name="Grid Table 6 Colorful Accent 6" w:uiPriority="51"/>
+    <w:lsdException w:name="Grid Table 7 Colorful Accent 6" w:uiPriority="52"/>
+    <w:lsdException w:name="List Table 1 Light" w:uiPriority="46"/>
+    <w:lsdException w:name="List Table 2" w:uiPriority="47"/>
+    <w:lsdException w:name="List Table 3" w:uiPriority="48"/>
+    <w:lsdException w:name="List Table 4" w:uiPriority="49"/>
+    <w:lsdException w:name="List Table 5 Dark" w:uiPriority="50"/>
+    <w:lsdException w:name="List Table 6 Colorful" w:uiPriority="51"/>
+    <w:lsdException w:name="List Table 7 Colorful" w:uiPriority="52"/>
+    <w:lsdException w:name="List Table 1 Light Accent 1" w:uiPriority="46"/>
+    <w:lsdException w:name="List Table 2 Accent 1" w:uiPriority="47"/>
+    <w:lsdException w:name="List Table 3 Accent 1" w:uiPriority="48"/>
+    <w:lsdException w:name="List Table 4 Accent 1" w:uiPriority="49"/>
+    <w:lsdException w:name="List Table 5 Dark Accent 1" w:uiPriority="50"/>
+    <w:lsdException w:name="List Table 6 Colorful Accent 1" w:uiPriority="51"/>
+    <w:lsdException w:name="List Table 7 Colorful Accent 1" w:uiPriority="52"/>
+    <w:lsdException w:name="List Table 1 Light Accent 2" w:uiPriority="46"/>
+    <w:lsdException w:name="List Table 2 Accent 2" w:uiPriority="47"/>
+    <w:lsdException w:name="List Table 3 Accent 2" w:uiPriority="48"/>
+    <w:lsdException w:name="List Table 4 Accent 2" w:uiPriority="49"/>
+    <w:lsdException w:name="List Table 5 Dark Accent 2" w:uiPriority="50"/>
+    <w:lsdException w:name="List Table 6 Colorful Accent 2" w:uiPriority="51"/>
+    <w:lsdException w:name="List Table 7 Colorful Accent 2" w:uiPriority="52"/>
+    <w:lsdException w:name="List Table 1 Light Accent 3" w:uiPriority="46"/>
+    <w:lsdException w:name="List Table 2 Accent 3" w:uiPriority="47"/>
+    <w:lsdException w:name="List Table 3 Accent 3" w:uiPriority="48"/>
+    <w:lsdException w:name="List Table 4 Accent 3" w:uiPriority="49"/>
+    <w:lsdException w:name="List Table 5 Dark Accent 3" w:uiPriority="50"/>
+    <w:lsdException w:name="List Table 6 Colorful Accent 3" w:uiPriority="51"/>
+    <w:lsdException w:name="List Table 7 Colorful Accent 3" w:uiPriority="52"/>
+    <w:lsdException w:name="List Table 1 Light Accent 4" w:uiPriority="46"/>
+    <w:lsdException w:name="List Table 2 Accent 4" w:uiPriority="47"/>
+    <w:lsdException w:name="List Table 3 Accent 4" w:uiPriority="48"/>
+    <w:lsdException w:name="List Table 4 Accent 4" w:uiPriority="49"/>
+    <w:lsdException w:name="List Table 5 Dark Accent 4" w:uiPriority="50"/>
+    <w:lsdException w:name="List Table 6 Colorful Accent 4" w:uiPriority="51"/>
+    <w:lsdException w:name="List Table 7 Colorful Accent 4" w:uiPriority="52"/>
+    <w:lsdException w:name="List Table 1 Light Accent 5" w:uiPriority="46"/>
+    <w:lsdException w:name="List Table 2 Accent 5" w:uiPriority="47"/>
+    <w:lsdException w:name="List Table 3 Accent 5" w:uiPriority="48"/>
+    <w:lsdException w:name="List Table 4 Accent 5" w:uiPriority="49"/>
+    <w:lsdException w:name="List Table 5 Dark Accent 5" w:uiPriority="50"/>
+    <w:lsdException w:name="List Table 6 Colorful Accent 5" w:uiPriority="51"/>
+    <w:lsdException w:name="List Table 7 Colorful Accent 5" w:uiPriority="52"/>
+    <w:lsdException w:name="List Table 1 Light Accent 6" w:uiPriority="46"/>
+    <w:lsdException w:name="List Table 2 Accent 6" w:uiPriority="47"/>
+    <w:lsdException w:name="List Table 3 Accent 6" w:uiPriority="48"/>
+    <w:lsdException w:name="List Table 4 Accent 6" w:uiPriority="49"/>
+    <w:lsdException w:name="List Table 5 Dark Accent 6" w:uiPriority="50"/>
+    <w:lsdException w:name="List Table 6 Colorful Accent 6" w:uiPriority="51"/>
+    <w:lsdException w:name="List Table 7 Colorful Accent 6" w:uiPriority="52"/>
+    <w:lsdException w:name="Mention" w:semiHidden="1" w:unhideWhenUsed="1"/>
+    <w:lsdException w:name="Smart Hyperlink" w:semiHidden="1" w:unhideWhenUsed="1"/>
+    <w:lsdException w:name="Hashtag" w:semiHidden="1" w:unhideWhenUsed="1"/>
   </w:latentStyles>
   <w:style w:type="paragraph" w:default="1" w:styleId="Normal">
     <w:name w:val="Normal"/>
@@ -10712,7 +11995,6 @@
     <w:uiPriority w:val="99"/>
     <w:semiHidden/>
     <w:unhideWhenUsed/>
-    <w:qFormat/>
     <w:tblPr>
       <w:tblInd w:w="0" w:type="dxa"/>
       <w:tblCellMar>
@@ -11405,7 +12687,7 @@
 </file>
 
 <file path=customXml/itemProps1.xml><?xml version="1.0" encoding="utf-8"?>
-<ds:datastoreItem xmlns:ds="http://schemas.openxmlformats.org/officeDocument/2006/customXml" ds:itemID="{6806AA44-BD50-456B-BAD3-1F2C72FD4E2B}">
+<ds:datastoreItem xmlns:ds="http://schemas.openxmlformats.org/officeDocument/2006/customXml" ds:itemID="{C7F8DE4E-3343-48E1-9284-B2CFBB150D2B}">
   <ds:schemaRefs>
     <ds:schemaRef ds:uri="http://schemas.openxmlformats.org/officeDocument/2006/bibliography"/>
   </ds:schemaRefs>

</xml_diff>

<commit_message>
Added second chapter to documentation (server application)
</commit_message>
<xml_diff>
--- a/Licenta.docx
+++ b/Licenta.docx
@@ -18,7 +18,6 @@
           <w:docPartUnique/>
         </w:docPartObj>
       </w:sdtPr>
-      <w:sdtEndPr/>
       <w:sdtContent>
         <w:p>
           <w:pPr>
@@ -42,8 +41,6 @@
             </w:rPr>
             <w:tab/>
           </w:r>
-          <w:bookmarkStart w:id="0" w:name="_GoBack"/>
-          <w:bookmarkEnd w:id="0"/>
         </w:p>
         <w:p>
           <w:pPr>
@@ -77,7 +74,7 @@
             </w:rPr>
             <w:fldChar w:fldCharType="separate"/>
           </w:r>
-          <w:hyperlink w:anchor="_Toc484353520" w:history="1">
+          <w:hyperlink w:anchor="_Toc484374653" w:history="1">
             <w:r>
               <w:rPr>
                 <w:rStyle w:val="Hyperlink"/>
@@ -105,7 +102,7 @@
                 <w:noProof/>
                 <w:webHidden/>
               </w:rPr>
-              <w:instrText xml:space="preserve"> PAGEREF _Toc484353520 \h </w:instrText>
+              <w:instrText xml:space="preserve"> PAGEREF _Toc484374653 \h </w:instrText>
             </w:r>
             <w:r>
               <w:rPr>
@@ -125,7 +122,7 @@
                 <w:noProof/>
                 <w:webHidden/>
               </w:rPr>
-              <w:t>2</w:t>
+              <w:t>3</w:t>
             </w:r>
             <w:r>
               <w:rPr>
@@ -147,7 +144,7 @@
               <w:noProof/>
             </w:rPr>
           </w:pPr>
-          <w:hyperlink w:anchor="_Toc484353521" w:history="1">
+          <w:hyperlink w:anchor="_Toc484374654" w:history="1">
             <w:r>
               <w:rPr>
                 <w:rStyle w:val="Hyperlink"/>
@@ -175,7 +172,7 @@
                 <w:noProof/>
                 <w:webHidden/>
               </w:rPr>
-              <w:instrText xml:space="preserve"> PAGEREF _Toc484353521 \h </w:instrText>
+              <w:instrText xml:space="preserve"> PAGEREF _Toc484374654 \h </w:instrText>
             </w:r>
             <w:r>
               <w:rPr>
@@ -195,7 +192,7 @@
                 <w:noProof/>
                 <w:webHidden/>
               </w:rPr>
-              <w:t>2</w:t>
+              <w:t>3</w:t>
             </w:r>
             <w:r>
               <w:rPr>
@@ -217,7 +214,7 @@
               <w:noProof/>
             </w:rPr>
           </w:pPr>
-          <w:hyperlink w:anchor="_Toc484353522" w:history="1">
+          <w:hyperlink w:anchor="_Toc484374655" w:history="1">
             <w:r>
               <w:rPr>
                 <w:rStyle w:val="Hyperlink"/>
@@ -245,7 +242,7 @@
                 <w:noProof/>
                 <w:webHidden/>
               </w:rPr>
-              <w:instrText xml:space="preserve"> PAGEREF _Toc484353522 \h </w:instrText>
+              <w:instrText xml:space="preserve"> PAGEREF _Toc484374655 \h </w:instrText>
             </w:r>
             <w:r>
               <w:rPr>
@@ -265,7 +262,7 @@
                 <w:noProof/>
                 <w:webHidden/>
               </w:rPr>
-              <w:t>2</w:t>
+              <w:t>3</w:t>
             </w:r>
             <w:r>
               <w:rPr>
@@ -287,7 +284,7 @@
               <w:noProof/>
             </w:rPr>
           </w:pPr>
-          <w:hyperlink w:anchor="_Toc484353523" w:history="1">
+          <w:hyperlink w:anchor="_Toc484374656" w:history="1">
             <w:r>
               <w:rPr>
                 <w:rStyle w:val="Hyperlink"/>
@@ -315,7 +312,7 @@
                 <w:noProof/>
                 <w:webHidden/>
               </w:rPr>
-              <w:instrText xml:space="preserve"> PAGEREF _Toc484353523 \h </w:instrText>
+              <w:instrText xml:space="preserve"> PAGEREF _Toc484374656 \h </w:instrText>
             </w:r>
             <w:r>
               <w:rPr>
@@ -335,7 +332,7 @@
                 <w:noProof/>
                 <w:webHidden/>
               </w:rPr>
-              <w:t>2</w:t>
+              <w:t>3</w:t>
             </w:r>
             <w:r>
               <w:rPr>
@@ -357,7 +354,7 @@
               <w:noProof/>
             </w:rPr>
           </w:pPr>
-          <w:hyperlink w:anchor="_Toc484353524" w:history="1">
+          <w:hyperlink w:anchor="_Toc484374657" w:history="1">
             <w:r>
               <w:rPr>
                 <w:rStyle w:val="Hyperlink"/>
@@ -385,7 +382,7 @@
                 <w:noProof/>
                 <w:webHidden/>
               </w:rPr>
-              <w:instrText xml:space="preserve"> PAGEREF _Toc484353524 \h </w:instrText>
+              <w:instrText xml:space="preserve"> PAGEREF _Toc484374657 \h </w:instrText>
             </w:r>
             <w:r>
               <w:rPr>
@@ -405,7 +402,7 @@
                 <w:noProof/>
                 <w:webHidden/>
               </w:rPr>
-              <w:t>3</w:t>
+              <w:t>4</w:t>
             </w:r>
             <w:r>
               <w:rPr>
@@ -427,7 +424,7 @@
               <w:noProof/>
             </w:rPr>
           </w:pPr>
-          <w:hyperlink w:anchor="_Toc484353525" w:history="1">
+          <w:hyperlink w:anchor="_Toc484374658" w:history="1">
             <w:r>
               <w:rPr>
                 <w:rStyle w:val="Hyperlink"/>
@@ -455,7 +452,7 @@
                 <w:noProof/>
                 <w:webHidden/>
               </w:rPr>
-              <w:instrText xml:space="preserve"> PAGEREF _Toc484353525 \h </w:instrText>
+              <w:instrText xml:space="preserve"> PAGEREF _Toc484374658 \h </w:instrText>
             </w:r>
             <w:r>
               <w:rPr>
@@ -475,7 +472,7 @@
                 <w:noProof/>
                 <w:webHidden/>
               </w:rPr>
-              <w:t>3</w:t>
+              <w:t>4</w:t>
             </w:r>
             <w:r>
               <w:rPr>
@@ -497,7 +494,7 @@
               <w:noProof/>
             </w:rPr>
           </w:pPr>
-          <w:hyperlink w:anchor="_Toc484353526" w:history="1">
+          <w:hyperlink w:anchor="_Toc484374659" w:history="1">
             <w:r>
               <w:rPr>
                 <w:rStyle w:val="Hyperlink"/>
@@ -525,7 +522,7 @@
                 <w:noProof/>
                 <w:webHidden/>
               </w:rPr>
-              <w:instrText xml:space="preserve"> PAGEREF _Toc484353526 \h </w:instrText>
+              <w:instrText xml:space="preserve"> PAGEREF _Toc484374659 \h </w:instrText>
             </w:r>
             <w:r>
               <w:rPr>
@@ -545,7 +542,7 @@
                 <w:noProof/>
                 <w:webHidden/>
               </w:rPr>
-              <w:t>3</w:t>
+              <w:t>4</w:t>
             </w:r>
             <w:r>
               <w:rPr>
@@ -567,7 +564,7 @@
               <w:noProof/>
             </w:rPr>
           </w:pPr>
-          <w:hyperlink w:anchor="_Toc484353527" w:history="1">
+          <w:hyperlink w:anchor="_Toc484374660" w:history="1">
             <w:r>
               <w:rPr>
                 <w:rStyle w:val="Hyperlink"/>
@@ -595,7 +592,7 @@
                 <w:noProof/>
                 <w:webHidden/>
               </w:rPr>
-              <w:instrText xml:space="preserve"> PAGEREF _Toc484353527 \h </w:instrText>
+              <w:instrText xml:space="preserve"> PAGEREF _Toc484374660 \h </w:instrText>
             </w:r>
             <w:r>
               <w:rPr>
@@ -615,7 +612,7 @@
                 <w:noProof/>
                 <w:webHidden/>
               </w:rPr>
-              <w:t>3</w:t>
+              <w:t>4</w:t>
             </w:r>
             <w:r>
               <w:rPr>
@@ -637,7 +634,7 @@
               <w:noProof/>
             </w:rPr>
           </w:pPr>
-          <w:hyperlink w:anchor="_Toc484353528" w:history="1">
+          <w:hyperlink w:anchor="_Toc484374661" w:history="1">
             <w:r>
               <w:rPr>
                 <w:rStyle w:val="Hyperlink"/>
@@ -665,7 +662,7 @@
                 <w:noProof/>
                 <w:webHidden/>
               </w:rPr>
-              <w:instrText xml:space="preserve"> PAGEREF _Toc484353528 \h </w:instrText>
+              <w:instrText xml:space="preserve"> PAGEREF _Toc484374661 \h </w:instrText>
             </w:r>
             <w:r>
               <w:rPr>
@@ -685,7 +682,7 @@
                 <w:noProof/>
                 <w:webHidden/>
               </w:rPr>
-              <w:t>3</w:t>
+              <w:t>4</w:t>
             </w:r>
             <w:r>
               <w:rPr>
@@ -707,7 +704,7 @@
               <w:noProof/>
             </w:rPr>
           </w:pPr>
-          <w:hyperlink w:anchor="_Toc484353529" w:history="1">
+          <w:hyperlink w:anchor="_Toc484374662" w:history="1">
             <w:r>
               <w:rPr>
                 <w:rStyle w:val="Hyperlink"/>
@@ -735,7 +732,7 @@
                 <w:noProof/>
                 <w:webHidden/>
               </w:rPr>
-              <w:instrText xml:space="preserve"> PAGEREF _Toc484353529 \h </w:instrText>
+              <w:instrText xml:space="preserve"> PAGEREF _Toc484374662 \h </w:instrText>
             </w:r>
             <w:r>
               <w:rPr>
@@ -755,7 +752,7 @@
                 <w:noProof/>
                 <w:webHidden/>
               </w:rPr>
-              <w:t>3</w:t>
+              <w:t>4</w:t>
             </w:r>
             <w:r>
               <w:rPr>
@@ -777,7 +774,7 @@
               <w:noProof/>
             </w:rPr>
           </w:pPr>
-          <w:hyperlink w:anchor="_Toc484353530" w:history="1">
+          <w:hyperlink w:anchor="_Toc484374663" w:history="1">
             <w:r>
               <w:rPr>
                 <w:rStyle w:val="Hyperlink"/>
@@ -805,7 +802,7 @@
                 <w:noProof/>
                 <w:webHidden/>
               </w:rPr>
-              <w:instrText xml:space="preserve"> PAGEREF _Toc484353530 \h </w:instrText>
+              <w:instrText xml:space="preserve"> PAGEREF _Toc484374663 \h </w:instrText>
             </w:r>
             <w:r>
               <w:rPr>
@@ -825,7 +822,7 @@
                 <w:noProof/>
                 <w:webHidden/>
               </w:rPr>
-              <w:t>3</w:t>
+              <w:t>5</w:t>
             </w:r>
             <w:r>
               <w:rPr>
@@ -847,7 +844,7 @@
               <w:noProof/>
             </w:rPr>
           </w:pPr>
-          <w:hyperlink w:anchor="_Toc484353531" w:history="1">
+          <w:hyperlink w:anchor="_Toc484374664" w:history="1">
             <w:r>
               <w:rPr>
                 <w:rStyle w:val="Hyperlink"/>
@@ -875,7 +872,7 @@
                 <w:noProof/>
                 <w:webHidden/>
               </w:rPr>
-              <w:instrText xml:space="preserve"> PAGEREF _Toc484353531 \h </w:instrText>
+              <w:instrText xml:space="preserve"> PAGEREF _Toc484374664 \h </w:instrText>
             </w:r>
             <w:r>
               <w:rPr>
@@ -895,7 +892,7 @@
                 <w:noProof/>
                 <w:webHidden/>
               </w:rPr>
-              <w:t>4</w:t>
+              <w:t>5</w:t>
             </w:r>
             <w:r>
               <w:rPr>
@@ -917,7 +914,7 @@
               <w:noProof/>
             </w:rPr>
           </w:pPr>
-          <w:hyperlink w:anchor="_Toc484353532" w:history="1">
+          <w:hyperlink w:anchor="_Toc484374665" w:history="1">
             <w:r>
               <w:rPr>
                 <w:rStyle w:val="Hyperlink"/>
@@ -945,7 +942,7 @@
                 <w:noProof/>
                 <w:webHidden/>
               </w:rPr>
-              <w:instrText xml:space="preserve"> PAGEREF _Toc484353532 \h </w:instrText>
+              <w:instrText xml:space="preserve"> PAGEREF _Toc484374665 \h </w:instrText>
             </w:r>
             <w:r>
               <w:rPr>
@@ -965,7 +962,7 @@
                 <w:noProof/>
                 <w:webHidden/>
               </w:rPr>
-              <w:t>4</w:t>
+              <w:t>5</w:t>
             </w:r>
             <w:r>
               <w:rPr>
@@ -987,7 +984,7 @@
               <w:noProof/>
             </w:rPr>
           </w:pPr>
-          <w:hyperlink w:anchor="_Toc484353533" w:history="1">
+          <w:hyperlink w:anchor="_Toc484374666" w:history="1">
             <w:r>
               <w:rPr>
                 <w:rStyle w:val="Hyperlink"/>
@@ -1015,7 +1012,7 @@
                 <w:noProof/>
                 <w:webHidden/>
               </w:rPr>
-              <w:instrText xml:space="preserve"> PAGEREF _Toc484353533 \h </w:instrText>
+              <w:instrText xml:space="preserve"> PAGEREF _Toc484374666 \h </w:instrText>
             </w:r>
             <w:r>
               <w:rPr>
@@ -1035,7 +1032,7 @@
                 <w:noProof/>
                 <w:webHidden/>
               </w:rPr>
-              <w:t>5</w:t>
+              <w:t>6</w:t>
             </w:r>
             <w:r>
               <w:rPr>
@@ -1057,7 +1054,7 @@
               <w:noProof/>
             </w:rPr>
           </w:pPr>
-          <w:hyperlink w:anchor="_Toc484353534" w:history="1">
+          <w:hyperlink w:anchor="_Toc484374667" w:history="1">
             <w:r>
               <w:rPr>
                 <w:rStyle w:val="Hyperlink"/>
@@ -1085,7 +1082,7 @@
                 <w:noProof/>
                 <w:webHidden/>
               </w:rPr>
-              <w:instrText xml:space="preserve"> PAGEREF _Toc484353534 \h </w:instrText>
+              <w:instrText xml:space="preserve"> PAGEREF _Toc484374667 \h </w:instrText>
             </w:r>
             <w:r>
               <w:rPr>
@@ -1105,7 +1102,7 @@
                 <w:noProof/>
                 <w:webHidden/>
               </w:rPr>
-              <w:t>5</w:t>
+              <w:t>6</w:t>
             </w:r>
             <w:r>
               <w:rPr>
@@ -1127,7 +1124,7 @@
               <w:noProof/>
             </w:rPr>
           </w:pPr>
-          <w:hyperlink w:anchor="_Toc484353535" w:history="1">
+          <w:hyperlink w:anchor="_Toc484374668" w:history="1">
             <w:r>
               <w:rPr>
                 <w:rStyle w:val="Hyperlink"/>
@@ -1156,7 +1153,7 @@
                 <w:noProof/>
                 <w:webHidden/>
               </w:rPr>
-              <w:instrText xml:space="preserve"> PAGEREF _Toc484353535 \h </w:instrText>
+              <w:instrText xml:space="preserve"> PAGEREF _Toc484374668 \h </w:instrText>
             </w:r>
             <w:r>
               <w:rPr>
@@ -1176,7 +1173,7 @@
                 <w:noProof/>
                 <w:webHidden/>
               </w:rPr>
-              <w:t>5</w:t>
+              <w:t>6</w:t>
             </w:r>
             <w:r>
               <w:rPr>
@@ -1199,7 +1196,7 @@
               <w:noProof/>
             </w:rPr>
           </w:pPr>
-          <w:hyperlink w:anchor="_Toc484353536" w:history="1">
+          <w:hyperlink w:anchor="_Toc484374669" w:history="1">
             <w:r>
               <w:rPr>
                 <w:rStyle w:val="Hyperlink"/>
@@ -1242,7 +1239,7 @@
                 <w:noProof/>
                 <w:webHidden/>
               </w:rPr>
-              <w:instrText xml:space="preserve"> PAGEREF _Toc484353536 \h </w:instrText>
+              <w:instrText xml:space="preserve"> PAGEREF _Toc484374669 \h </w:instrText>
             </w:r>
             <w:r>
               <w:rPr>
@@ -1262,7 +1259,7 @@
                 <w:noProof/>
                 <w:webHidden/>
               </w:rPr>
-              <w:t>5</w:t>
+              <w:t>7</w:t>
             </w:r>
             <w:r>
               <w:rPr>
@@ -1285,7 +1282,7 @@
               <w:noProof/>
             </w:rPr>
           </w:pPr>
-          <w:hyperlink w:anchor="_Toc484353537" w:history="1">
+          <w:hyperlink w:anchor="_Toc484374670" w:history="1">
             <w:r>
               <w:rPr>
                 <w:rStyle w:val="Hyperlink"/>
@@ -1328,7 +1325,7 @@
                 <w:noProof/>
                 <w:webHidden/>
               </w:rPr>
-              <w:instrText xml:space="preserve"> PAGEREF _Toc484353537 \h </w:instrText>
+              <w:instrText xml:space="preserve"> PAGEREF _Toc484374670 \h </w:instrText>
             </w:r>
             <w:r>
               <w:rPr>
@@ -1348,7 +1345,7 @@
                 <w:noProof/>
                 <w:webHidden/>
               </w:rPr>
-              <w:t>6</w:t>
+              <w:t>7</w:t>
             </w:r>
             <w:r>
               <w:rPr>
@@ -1371,7 +1368,7 @@
               <w:noProof/>
             </w:rPr>
           </w:pPr>
-          <w:hyperlink w:anchor="_Toc484353538" w:history="1">
+          <w:hyperlink w:anchor="_Toc484374671" w:history="1">
             <w:r>
               <w:rPr>
                 <w:rStyle w:val="Hyperlink"/>
@@ -1414,7 +1411,7 @@
                 <w:noProof/>
                 <w:webHidden/>
               </w:rPr>
-              <w:instrText xml:space="preserve"> PAGEREF _Toc484353538 \h </w:instrText>
+              <w:instrText xml:space="preserve"> PAGEREF _Toc484374671 \h </w:instrText>
             </w:r>
             <w:r>
               <w:rPr>
@@ -1434,7 +1431,7 @@
                 <w:noProof/>
                 <w:webHidden/>
               </w:rPr>
-              <w:t>6</w:t>
+              <w:t>8</w:t>
             </w:r>
             <w:r>
               <w:rPr>
@@ -1457,7 +1454,7 @@
               <w:noProof/>
             </w:rPr>
           </w:pPr>
-          <w:hyperlink w:anchor="_Toc484353539" w:history="1">
+          <w:hyperlink w:anchor="_Toc484374672" w:history="1">
             <w:r>
               <w:rPr>
                 <w:rStyle w:val="Hyperlink"/>
@@ -1500,7 +1497,7 @@
                 <w:noProof/>
                 <w:webHidden/>
               </w:rPr>
-              <w:instrText xml:space="preserve"> PAGEREF _Toc484353539 \h </w:instrText>
+              <w:instrText xml:space="preserve"> PAGEREF _Toc484374672 \h </w:instrText>
             </w:r>
             <w:r>
               <w:rPr>
@@ -1520,7 +1517,7 @@
                 <w:noProof/>
                 <w:webHidden/>
               </w:rPr>
-              <w:t>7</w:t>
+              <w:t>8</w:t>
             </w:r>
             <w:r>
               <w:rPr>
@@ -1542,7 +1539,7 @@
               <w:noProof/>
             </w:rPr>
           </w:pPr>
-          <w:hyperlink w:anchor="_Toc484353540" w:history="1">
+          <w:hyperlink w:anchor="_Toc484374673" w:history="1">
             <w:r>
               <w:rPr>
                 <w:rStyle w:val="Hyperlink"/>
@@ -1579,7 +1576,7 @@
                 <w:noProof/>
                 <w:webHidden/>
               </w:rPr>
-              <w:instrText xml:space="preserve"> PAGEREF _Toc484353540 \h </w:instrText>
+              <w:instrText xml:space="preserve"> PAGEREF _Toc484374673 \h </w:instrText>
             </w:r>
             <w:r>
               <w:rPr>
@@ -1599,7 +1596,7 @@
                 <w:noProof/>
                 <w:webHidden/>
               </w:rPr>
-              <w:t>7</w:t>
+              <w:t>9</w:t>
             </w:r>
             <w:r>
               <w:rPr>
@@ -1621,7 +1618,7 @@
               <w:noProof/>
             </w:rPr>
           </w:pPr>
-          <w:hyperlink w:anchor="_Toc484353541" w:history="1">
+          <w:hyperlink w:anchor="_Toc484374674" w:history="1">
             <w:r>
               <w:rPr>
                 <w:rStyle w:val="Hyperlink"/>
@@ -1650,7 +1647,7 @@
                 <w:noProof/>
                 <w:webHidden/>
               </w:rPr>
-              <w:instrText xml:space="preserve"> PAGEREF _Toc484353541 \h </w:instrText>
+              <w:instrText xml:space="preserve"> PAGEREF _Toc484374674 \h </w:instrText>
             </w:r>
             <w:r>
               <w:rPr>
@@ -1670,7 +1667,288 @@
                 <w:noProof/>
                 <w:webHidden/>
               </w:rPr>
-              <w:t>7</w:t>
+              <w:t>9</w:t>
+            </w:r>
+            <w:r>
+              <w:rPr>
+                <w:noProof/>
+                <w:webHidden/>
+              </w:rPr>
+              <w:fldChar w:fldCharType="end"/>
+            </w:r>
+          </w:hyperlink>
+        </w:p>
+        <w:p>
+          <w:pPr>
+            <w:pStyle w:val="TOC4"/>
+            <w:tabs>
+              <w:tab w:val="right" w:leader="dot" w:pos="9350"/>
+            </w:tabs>
+            <w:rPr>
+              <w:rFonts w:eastAsiaTheme="minorEastAsia"/>
+              <w:noProof/>
+            </w:rPr>
+          </w:pPr>
+          <w:hyperlink w:anchor="_Toc484374675" w:history="1">
+            <w:r>
+              <w:rPr>
+                <w:rStyle w:val="Hyperlink"/>
+                <w:rFonts w:ascii="Times New Roman" w:hAnsi="Times New Roman" w:cs="Times New Roman"/>
+                <w:noProof/>
+                <w:lang w:val="ro-RO"/>
+              </w:rPr>
+              <w:t>2.2. API Controllers</w:t>
+            </w:r>
+            <w:r>
+              <w:rPr>
+                <w:noProof/>
+                <w:webHidden/>
+              </w:rPr>
+              <w:tab/>
+            </w:r>
+            <w:r>
+              <w:rPr>
+                <w:noProof/>
+                <w:webHidden/>
+              </w:rPr>
+              <w:fldChar w:fldCharType="begin"/>
+            </w:r>
+            <w:r>
+              <w:rPr>
+                <w:noProof/>
+                <w:webHidden/>
+              </w:rPr>
+              <w:instrText xml:space="preserve"> PAGEREF _Toc484374675 \h </w:instrText>
+            </w:r>
+            <w:r>
+              <w:rPr>
+                <w:noProof/>
+                <w:webHidden/>
+              </w:rPr>
+            </w:r>
+            <w:r>
+              <w:rPr>
+                <w:noProof/>
+                <w:webHidden/>
+              </w:rPr>
+              <w:fldChar w:fldCharType="separate"/>
+            </w:r>
+            <w:r>
+              <w:rPr>
+                <w:noProof/>
+                <w:webHidden/>
+              </w:rPr>
+              <w:t>9</w:t>
+            </w:r>
+            <w:r>
+              <w:rPr>
+                <w:noProof/>
+                <w:webHidden/>
+              </w:rPr>
+              <w:fldChar w:fldCharType="end"/>
+            </w:r>
+          </w:hyperlink>
+        </w:p>
+        <w:p>
+          <w:pPr>
+            <w:pStyle w:val="TOC4"/>
+            <w:tabs>
+              <w:tab w:val="right" w:leader="dot" w:pos="9350"/>
+            </w:tabs>
+            <w:rPr>
+              <w:rFonts w:eastAsiaTheme="minorEastAsia"/>
+              <w:noProof/>
+            </w:rPr>
+          </w:pPr>
+          <w:hyperlink w:anchor="_Toc484374676" w:history="1">
+            <w:r>
+              <w:rPr>
+                <w:rStyle w:val="Hyperlink"/>
+                <w:rFonts w:ascii="Times New Roman" w:hAnsi="Times New Roman" w:cs="Times New Roman"/>
+                <w:noProof/>
+              </w:rPr>
+              <w:t>2.3. Service Layer</w:t>
+            </w:r>
+            <w:r>
+              <w:rPr>
+                <w:noProof/>
+                <w:webHidden/>
+              </w:rPr>
+              <w:tab/>
+            </w:r>
+            <w:r>
+              <w:rPr>
+                <w:noProof/>
+                <w:webHidden/>
+              </w:rPr>
+              <w:fldChar w:fldCharType="begin"/>
+            </w:r>
+            <w:r>
+              <w:rPr>
+                <w:noProof/>
+                <w:webHidden/>
+              </w:rPr>
+              <w:instrText xml:space="preserve"> PAGEREF _Toc484374676 \h </w:instrText>
+            </w:r>
+            <w:r>
+              <w:rPr>
+                <w:noProof/>
+                <w:webHidden/>
+              </w:rPr>
+            </w:r>
+            <w:r>
+              <w:rPr>
+                <w:noProof/>
+                <w:webHidden/>
+              </w:rPr>
+              <w:fldChar w:fldCharType="separate"/>
+            </w:r>
+            <w:r>
+              <w:rPr>
+                <w:noProof/>
+                <w:webHidden/>
+              </w:rPr>
+              <w:t>10</w:t>
+            </w:r>
+            <w:r>
+              <w:rPr>
+                <w:noProof/>
+                <w:webHidden/>
+              </w:rPr>
+              <w:fldChar w:fldCharType="end"/>
+            </w:r>
+          </w:hyperlink>
+        </w:p>
+        <w:p>
+          <w:pPr>
+            <w:pStyle w:val="TOC4"/>
+            <w:tabs>
+              <w:tab w:val="right" w:leader="dot" w:pos="9350"/>
+            </w:tabs>
+            <w:rPr>
+              <w:rFonts w:eastAsiaTheme="minorEastAsia"/>
+              <w:noProof/>
+            </w:rPr>
+          </w:pPr>
+          <w:hyperlink w:anchor="_Toc484374677" w:history="1">
+            <w:r>
+              <w:rPr>
+                <w:rStyle w:val="Hyperlink"/>
+                <w:rFonts w:ascii="Times New Roman" w:hAnsi="Times New Roman" w:cs="Times New Roman"/>
+                <w:noProof/>
+              </w:rPr>
+              <w:t>2.4. Data Layer</w:t>
+            </w:r>
+            <w:r>
+              <w:rPr>
+                <w:noProof/>
+                <w:webHidden/>
+              </w:rPr>
+              <w:tab/>
+            </w:r>
+            <w:r>
+              <w:rPr>
+                <w:noProof/>
+                <w:webHidden/>
+              </w:rPr>
+              <w:fldChar w:fldCharType="begin"/>
+            </w:r>
+            <w:r>
+              <w:rPr>
+                <w:noProof/>
+                <w:webHidden/>
+              </w:rPr>
+              <w:instrText xml:space="preserve"> PAGEREF _Toc484374677 \h </w:instrText>
+            </w:r>
+            <w:r>
+              <w:rPr>
+                <w:noProof/>
+                <w:webHidden/>
+              </w:rPr>
+            </w:r>
+            <w:r>
+              <w:rPr>
+                <w:noProof/>
+                <w:webHidden/>
+              </w:rPr>
+              <w:fldChar w:fldCharType="separate"/>
+            </w:r>
+            <w:r>
+              <w:rPr>
+                <w:noProof/>
+                <w:webHidden/>
+              </w:rPr>
+              <w:t>10</w:t>
+            </w:r>
+            <w:r>
+              <w:rPr>
+                <w:noProof/>
+                <w:webHidden/>
+              </w:rPr>
+              <w:fldChar w:fldCharType="end"/>
+            </w:r>
+          </w:hyperlink>
+        </w:p>
+        <w:p>
+          <w:pPr>
+            <w:pStyle w:val="TOC3"/>
+            <w:tabs>
+              <w:tab w:val="right" w:leader="dot" w:pos="9350"/>
+            </w:tabs>
+            <w:rPr>
+              <w:rFonts w:eastAsiaTheme="minorEastAsia"/>
+              <w:noProof/>
+            </w:rPr>
+          </w:pPr>
+          <w:hyperlink w:anchor="_Toc484374678" w:history="1">
+            <w:r>
+              <w:rPr>
+                <w:rStyle w:val="Hyperlink"/>
+                <w:rFonts w:ascii="Times New Roman" w:hAnsi="Times New Roman" w:cs="Times New Roman"/>
+                <w:noProof/>
+              </w:rPr>
+              <w:t>Capitolul 3: Testarea funcţionalităţilor şi asigurarea calităţii</w:t>
+            </w:r>
+            <w:r>
+              <w:rPr>
+                <w:noProof/>
+                <w:webHidden/>
+              </w:rPr>
+              <w:tab/>
+            </w:r>
+            <w:r>
+              <w:rPr>
+                <w:noProof/>
+                <w:webHidden/>
+              </w:rPr>
+              <w:fldChar w:fldCharType="begin"/>
+            </w:r>
+            <w:r>
+              <w:rPr>
+                <w:noProof/>
+                <w:webHidden/>
+              </w:rPr>
+              <w:instrText xml:space="preserve"> PAGEREF _Toc484374678 \h </w:instrText>
+            </w:r>
+            <w:r>
+              <w:rPr>
+                <w:noProof/>
+                <w:webHidden/>
+              </w:rPr>
+            </w:r>
+            <w:r>
+              <w:rPr>
+                <w:noProof/>
+                <w:webHidden/>
+              </w:rPr>
+              <w:fldChar w:fldCharType="separate"/>
+            </w:r>
+            <w:r>
+              <w:rPr>
+                <w:noProof/>
+                <w:webHidden/>
+              </w:rPr>
+              <w:t>11</w:t>
             </w:r>
             <w:r>
               <w:rPr>
@@ -1692,7 +1970,7 @@
               <w:noProof/>
             </w:rPr>
           </w:pPr>
-          <w:hyperlink w:anchor="_Toc484353542" w:history="1">
+          <w:hyperlink w:anchor="_Toc484374679" w:history="1">
             <w:r>
               <w:rPr>
                 <w:rStyle w:val="Hyperlink"/>
@@ -1720,7 +1998,7 @@
                 <w:noProof/>
                 <w:webHidden/>
               </w:rPr>
-              <w:instrText xml:space="preserve"> PAGEREF _Toc484353542 \h </w:instrText>
+              <w:instrText xml:space="preserve"> PAGEREF _Toc484374679 \h </w:instrText>
             </w:r>
             <w:r>
               <w:rPr>
@@ -1740,7 +2018,77 @@
                 <w:noProof/>
                 <w:webHidden/>
               </w:rPr>
-              <w:t>7</w:t>
+              <w:t>11</w:t>
+            </w:r>
+            <w:r>
+              <w:rPr>
+                <w:noProof/>
+                <w:webHidden/>
+              </w:rPr>
+              <w:fldChar w:fldCharType="end"/>
+            </w:r>
+          </w:hyperlink>
+        </w:p>
+        <w:p>
+          <w:pPr>
+            <w:pStyle w:val="TOC3"/>
+            <w:tabs>
+              <w:tab w:val="right" w:leader="dot" w:pos="9350"/>
+            </w:tabs>
+            <w:rPr>
+              <w:rFonts w:eastAsiaTheme="minorEastAsia"/>
+              <w:noProof/>
+            </w:rPr>
+          </w:pPr>
+          <w:hyperlink w:anchor="_Toc484374680" w:history="1">
+            <w:r>
+              <w:rPr>
+                <w:rStyle w:val="Hyperlink"/>
+                <w:rFonts w:ascii="Times New Roman" w:hAnsi="Times New Roman" w:cs="Times New Roman"/>
+                <w:noProof/>
+              </w:rPr>
+              <w:t>Arhitectura bazei de date</w:t>
+            </w:r>
+            <w:r>
+              <w:rPr>
+                <w:noProof/>
+                <w:webHidden/>
+              </w:rPr>
+              <w:tab/>
+            </w:r>
+            <w:r>
+              <w:rPr>
+                <w:noProof/>
+                <w:webHidden/>
+              </w:rPr>
+              <w:fldChar w:fldCharType="begin"/>
+            </w:r>
+            <w:r>
+              <w:rPr>
+                <w:noProof/>
+                <w:webHidden/>
+              </w:rPr>
+              <w:instrText xml:space="preserve"> PAGEREF _Toc484374680 \h </w:instrText>
+            </w:r>
+            <w:r>
+              <w:rPr>
+                <w:noProof/>
+                <w:webHidden/>
+              </w:rPr>
+            </w:r>
+            <w:r>
+              <w:rPr>
+                <w:noProof/>
+                <w:webHidden/>
+              </w:rPr>
+              <w:fldChar w:fldCharType="separate"/>
+            </w:r>
+            <w:r>
+              <w:rPr>
+                <w:noProof/>
+                <w:webHidden/>
+              </w:rPr>
+              <w:t>11</w:t>
             </w:r>
             <w:r>
               <w:rPr>
@@ -1762,7 +2110,7 @@
               <w:noProof/>
             </w:rPr>
           </w:pPr>
-          <w:hyperlink w:anchor="_Toc484353543" w:history="1">
+          <w:hyperlink w:anchor="_Toc484374681" w:history="1">
             <w:r>
               <w:rPr>
                 <w:rStyle w:val="Hyperlink"/>
@@ -1790,7 +2138,7 @@
                 <w:noProof/>
                 <w:webHidden/>
               </w:rPr>
-              <w:instrText xml:space="preserve"> PAGEREF _Toc484353543 \h </w:instrText>
+              <w:instrText xml:space="preserve"> PAGEREF _Toc484374681 \h </w:instrText>
             </w:r>
             <w:r>
               <w:rPr>
@@ -1810,7 +2158,7 @@
                 <w:noProof/>
                 <w:webHidden/>
               </w:rPr>
-              <w:t>7</w:t>
+              <w:t>11</w:t>
             </w:r>
             <w:r>
               <w:rPr>
@@ -1832,7 +2180,7 @@
               <w:noProof/>
             </w:rPr>
           </w:pPr>
-          <w:hyperlink w:anchor="_Toc484353544" w:history="1">
+          <w:hyperlink w:anchor="_Toc484374682" w:history="1">
             <w:r>
               <w:rPr>
                 <w:rStyle w:val="Hyperlink"/>
@@ -1860,7 +2208,7 @@
                 <w:noProof/>
                 <w:webHidden/>
               </w:rPr>
-              <w:instrText xml:space="preserve"> PAGEREF _Toc484353544 \h </w:instrText>
+              <w:instrText xml:space="preserve"> PAGEREF _Toc484374682 \h </w:instrText>
             </w:r>
             <w:r>
               <w:rPr>
@@ -1880,7 +2228,7 @@
                 <w:noProof/>
                 <w:webHidden/>
               </w:rPr>
-              <w:t>7</w:t>
+              <w:t>11</w:t>
             </w:r>
             <w:r>
               <w:rPr>
@@ -1902,7 +2250,7 @@
               <w:noProof/>
             </w:rPr>
           </w:pPr>
-          <w:hyperlink w:anchor="_Toc484353545" w:history="1">
+          <w:hyperlink w:anchor="_Toc484374683" w:history="1">
             <w:r>
               <w:rPr>
                 <w:rStyle w:val="Hyperlink"/>
@@ -1930,7 +2278,7 @@
                 <w:noProof/>
                 <w:webHidden/>
               </w:rPr>
-              <w:instrText xml:space="preserve"> PAGEREF _Toc484353545 \h </w:instrText>
+              <w:instrText xml:space="preserve"> PAGEREF _Toc484374683 \h </w:instrText>
             </w:r>
             <w:r>
               <w:rPr>
@@ -1950,7 +2298,7 @@
                 <w:noProof/>
                 <w:webHidden/>
               </w:rPr>
-              <w:t>7</w:t>
+              <w:t>11</w:t>
             </w:r>
             <w:r>
               <w:rPr>
@@ -1972,7 +2320,7 @@
               <w:noProof/>
             </w:rPr>
           </w:pPr>
-          <w:hyperlink w:anchor="_Toc484353546" w:history="1">
+          <w:hyperlink w:anchor="_Toc484374684" w:history="1">
             <w:r>
               <w:rPr>
                 <w:rStyle w:val="Hyperlink"/>
@@ -2000,7 +2348,7 @@
                 <w:noProof/>
                 <w:webHidden/>
               </w:rPr>
-              <w:instrText xml:space="preserve"> PAGEREF _Toc484353546 \h </w:instrText>
+              <w:instrText xml:space="preserve"> PAGEREF _Toc484374684 \h </w:instrText>
             </w:r>
             <w:r>
               <w:rPr>
@@ -2020,7 +2368,7 @@
                 <w:noProof/>
                 <w:webHidden/>
               </w:rPr>
-              <w:t>7</w:t>
+              <w:t>11</w:t>
             </w:r>
             <w:r>
               <w:rPr>
@@ -2042,7 +2390,7 @@
               <w:noProof/>
             </w:rPr>
           </w:pPr>
-          <w:hyperlink w:anchor="_Toc484353547" w:history="1">
+          <w:hyperlink w:anchor="_Toc484374685" w:history="1">
             <w:r>
               <w:rPr>
                 <w:rStyle w:val="Hyperlink"/>
@@ -2070,7 +2418,7 @@
                 <w:noProof/>
                 <w:webHidden/>
               </w:rPr>
-              <w:instrText xml:space="preserve"> PAGEREF _Toc484353547 \h </w:instrText>
+              <w:instrText xml:space="preserve"> PAGEREF _Toc484374685 \h </w:instrText>
             </w:r>
             <w:r>
               <w:rPr>
@@ -2090,7 +2438,7 @@
                 <w:noProof/>
                 <w:webHidden/>
               </w:rPr>
-              <w:t>7</w:t>
+              <w:t>11</w:t>
             </w:r>
             <w:r>
               <w:rPr>
@@ -2133,7 +2481,6 @@
         <w:rPr>
           <w:rFonts w:ascii="Times New Roman" w:hAnsi="Times New Roman" w:cs="Times New Roman"/>
         </w:rPr>
-        <w:lastRenderedPageBreak/>
         <w:br w:type="page"/>
       </w:r>
     </w:p>
@@ -2144,7 +2491,7 @@
           <w:rFonts w:ascii="Times New Roman" w:hAnsi="Times New Roman" w:cs="Times New Roman"/>
         </w:rPr>
       </w:pPr>
-      <w:bookmarkStart w:id="1" w:name="_Toc484353520"/>
+      <w:bookmarkStart w:id="0" w:name="_Toc484374653"/>
       <w:r>
         <w:rPr>
           <w:rFonts w:ascii="Times New Roman" w:hAnsi="Times New Roman" w:cs="Times New Roman"/>
@@ -2152,41 +2499,41 @@
         <w:lastRenderedPageBreak/>
         <w:t>Introducere</w:t>
       </w:r>
+      <w:bookmarkEnd w:id="0"/>
+    </w:p>
+    <w:p>
+      <w:pPr>
+        <w:rPr>
+          <w:rFonts w:ascii="Times New Roman" w:hAnsi="Times New Roman" w:cs="Times New Roman"/>
+          <w:sz w:val="24"/>
+          <w:szCs w:val="24"/>
+          <w:lang w:val="ro-RO"/>
+        </w:rPr>
+      </w:pPr>
+      <w:r>
+        <w:rPr>
+          <w:rFonts w:ascii="Times New Roman" w:hAnsi="Times New Roman" w:cs="Times New Roman"/>
+          <w:sz w:val="24"/>
+          <w:szCs w:val="24"/>
+        </w:rPr>
+        <w:tab/>
+      </w:r>
+    </w:p>
+    <w:p>
+      <w:pPr>
+        <w:pStyle w:val="Heading2"/>
+        <w:rPr>
+          <w:rFonts w:ascii="Times New Roman" w:hAnsi="Times New Roman" w:cs="Times New Roman"/>
+        </w:rPr>
+      </w:pPr>
+      <w:bookmarkStart w:id="1" w:name="_Toc484374654"/>
+      <w:r>
+        <w:rPr>
+          <w:rFonts w:ascii="Times New Roman" w:hAnsi="Times New Roman" w:cs="Times New Roman"/>
+        </w:rPr>
+        <w:t>Motivaţie</w:t>
+      </w:r>
       <w:bookmarkEnd w:id="1"/>
-    </w:p>
-    <w:p>
-      <w:pPr>
-        <w:rPr>
-          <w:rFonts w:ascii="Times New Roman" w:hAnsi="Times New Roman" w:cs="Times New Roman"/>
-          <w:sz w:val="24"/>
-          <w:szCs w:val="24"/>
-          <w:lang w:val="ro-RO"/>
-        </w:rPr>
-      </w:pPr>
-      <w:r>
-        <w:rPr>
-          <w:rFonts w:ascii="Times New Roman" w:hAnsi="Times New Roman" w:cs="Times New Roman"/>
-          <w:sz w:val="24"/>
-          <w:szCs w:val="24"/>
-        </w:rPr>
-        <w:tab/>
-      </w:r>
-    </w:p>
-    <w:p>
-      <w:pPr>
-        <w:pStyle w:val="Heading2"/>
-        <w:rPr>
-          <w:rFonts w:ascii="Times New Roman" w:hAnsi="Times New Roman" w:cs="Times New Roman"/>
-        </w:rPr>
-      </w:pPr>
-      <w:bookmarkStart w:id="2" w:name="_Toc484353521"/>
-      <w:r>
-        <w:rPr>
-          <w:rFonts w:ascii="Times New Roman" w:hAnsi="Times New Roman" w:cs="Times New Roman"/>
-        </w:rPr>
-        <w:t>Motivaţie</w:t>
-      </w:r>
-      <w:bookmarkEnd w:id="2"/>
     </w:p>
     <w:p>
       <w:pPr>
@@ -2278,19 +2625,21 @@
           <w:rFonts w:ascii="Times New Roman" w:hAnsi="Times New Roman" w:cs="Times New Roman"/>
         </w:rPr>
       </w:pPr>
-      <w:bookmarkStart w:id="3" w:name="_Toc484353522"/>
+      <w:bookmarkStart w:id="2" w:name="_Toc484374655"/>
       <w:r>
         <w:rPr>
           <w:rFonts w:ascii="Times New Roman" w:hAnsi="Times New Roman" w:cs="Times New Roman"/>
         </w:rPr>
         <w:t>Context</w:t>
       </w:r>
-      <w:bookmarkEnd w:id="3"/>
-    </w:p>
-    <w:p>
-      <w:pPr>
-        <w:rPr>
-          <w:rFonts w:ascii="Times New Roman" w:hAnsi="Times New Roman" w:cs="Times New Roman"/>
+      <w:bookmarkEnd w:id="2"/>
+    </w:p>
+    <w:p>
+      <w:pPr>
+        <w:rPr>
+          <w:rFonts w:ascii="Times New Roman" w:hAnsi="Times New Roman" w:cs="Times New Roman"/>
+          <w:sz w:val="24"/>
+          <w:szCs w:val="24"/>
           <w:lang w:val="ro-RO"/>
         </w:rPr>
       </w:pPr>
@@ -2299,17 +2648,28 @@
           <w:rFonts w:ascii="Times New Roman" w:hAnsi="Times New Roman" w:cs="Times New Roman"/>
         </w:rPr>
         <w:tab/>
+      </w:r>
+      <w:r>
+        <w:rPr>
+          <w:rFonts w:ascii="Times New Roman" w:hAnsi="Times New Roman" w:cs="Times New Roman"/>
+          <w:sz w:val="24"/>
+          <w:szCs w:val="24"/>
+        </w:rPr>
         <w:t>Dat fiind faptul că, în momentul în care cineva doreşte să împrumute o carte are nevoie de permis la o bibliotecă</w:t>
       </w:r>
       <w:r>
         <w:rPr>
           <w:rFonts w:ascii="Times New Roman" w:hAnsi="Times New Roman" w:cs="Times New Roman"/>
+          <w:sz w:val="24"/>
+          <w:szCs w:val="24"/>
         </w:rPr>
         <w:t>, permis care nu se oferă în orice condiţii, spre exemplu, anumite biblioteci sunt doar universitare; oferă cărţi spre împrumut doar studenţilor/profesorilor</w:t>
       </w:r>
       <w:r>
         <w:rPr>
           <w:rFonts w:ascii="Times New Roman" w:hAnsi="Times New Roman" w:cs="Times New Roman"/>
+          <w:sz w:val="24"/>
+          <w:szCs w:val="24"/>
           <w:lang w:val="ro-RO"/>
         </w:rPr>
         <w:t xml:space="preserve"> sau anumite cărţi le poţi citi doar la sala de lectură. La o căutare pe google se poate observa că există destul de puţine asemenea aplicaţii, cea</w:t>
@@ -2317,6 +2677,8 @@
       <w:r>
         <w:rPr>
           <w:rFonts w:ascii="Times New Roman" w:hAnsi="Times New Roman" w:cs="Times New Roman"/>
+          <w:sz w:val="24"/>
+          <w:szCs w:val="24"/>
           <w:lang w:val="ro-RO"/>
         </w:rPr>
         <w:t xml:space="preserve"> mai cunoscută fiind Bookster (</w:t>
@@ -2324,6 +2686,8 @@
       <w:r>
         <w:rPr>
           <w:rFonts w:ascii="Times New Roman" w:hAnsi="Times New Roman" w:cs="Times New Roman"/>
+          <w:sz w:val="24"/>
+          <w:szCs w:val="24"/>
           <w:lang w:val="ro-RO"/>
         </w:rPr>
         <w:t>o bibliot</w:t>
@@ -2331,6 +2695,8 @@
       <w:r>
         <w:rPr>
           <w:rFonts w:ascii="Times New Roman" w:hAnsi="Times New Roman" w:cs="Times New Roman"/>
+          <w:sz w:val="24"/>
+          <w:szCs w:val="24"/>
           <w:lang w:val="ro-RO"/>
         </w:rPr>
         <w:t>ecă pentru companii din România</w:t>
@@ -2338,6 +2704,8 @@
       <w:r>
         <w:rPr>
           <w:rFonts w:ascii="Times New Roman" w:hAnsi="Times New Roman" w:cs="Times New Roman"/>
+          <w:sz w:val="24"/>
+          <w:szCs w:val="24"/>
           <w:lang w:val="ro-RO"/>
         </w:rPr>
         <w:t>).</w:t>
@@ -2347,12 +2715,16 @@
       <w:pPr>
         <w:rPr>
           <w:rFonts w:ascii="Times New Roman" w:hAnsi="Times New Roman" w:cs="Times New Roman"/>
-          <w:lang w:val="ro-RO"/>
-        </w:rPr>
-      </w:pPr>
-      <w:r>
-        <w:rPr>
-          <w:rFonts w:ascii="Times New Roman" w:hAnsi="Times New Roman" w:cs="Times New Roman"/>
+          <w:sz w:val="24"/>
+          <w:szCs w:val="24"/>
+          <w:lang w:val="ro-RO"/>
+        </w:rPr>
+      </w:pPr>
+      <w:r>
+        <w:rPr>
+          <w:rFonts w:ascii="Times New Roman" w:hAnsi="Times New Roman" w:cs="Times New Roman"/>
+          <w:sz w:val="24"/>
+          <w:szCs w:val="24"/>
           <w:lang w:val="ro-RO"/>
         </w:rPr>
         <w:tab/>
@@ -2362,6 +2734,8 @@
         <w:rPr>
           <w:rStyle w:val="FootnoteReference"/>
           <w:rFonts w:ascii="Times New Roman" w:hAnsi="Times New Roman" w:cs="Times New Roman"/>
+          <w:sz w:val="24"/>
+          <w:szCs w:val="24"/>
           <w:lang w:val="ro-RO"/>
         </w:rPr>
         <w:footnoteReference w:id="1"/>
@@ -2369,6 +2743,8 @@
       <w:r>
         <w:rPr>
           <w:rFonts w:ascii="Times New Roman" w:hAnsi="Times New Roman" w:cs="Times New Roman"/>
+          <w:sz w:val="24"/>
+          <w:szCs w:val="24"/>
           <w:lang w:val="ro-RO"/>
         </w:rPr>
         <w:t xml:space="preserve"> din anul 2011 interesul pentru lectură este destul de scăzut. De asemenea, datorită numărului continuu în creştere de utilizatori în mediul online</w:t>
@@ -2377,6 +2753,8 @@
         <w:rPr>
           <w:rStyle w:val="FootnoteReference"/>
           <w:rFonts w:ascii="Times New Roman" w:hAnsi="Times New Roman" w:cs="Times New Roman"/>
+          <w:sz w:val="24"/>
+          <w:szCs w:val="24"/>
           <w:lang w:val="ro-RO"/>
         </w:rPr>
         <w:footnoteReference w:id="2"/>
@@ -2384,6 +2762,8 @@
       <w:r>
         <w:rPr>
           <w:rFonts w:ascii="Times New Roman" w:hAnsi="Times New Roman" w:cs="Times New Roman"/>
+          <w:sz w:val="24"/>
+          <w:szCs w:val="24"/>
           <w:lang w:val="ro-RO"/>
         </w:rPr>
         <w:t xml:space="preserve"> consider că o asemenea aplicaţie online ar putea fi benefică.</w:t>
@@ -2396,19 +2776,21 @@
           <w:rFonts w:ascii="Times New Roman" w:hAnsi="Times New Roman" w:cs="Times New Roman"/>
         </w:rPr>
       </w:pPr>
-      <w:bookmarkStart w:id="4" w:name="_Toc484353523"/>
+      <w:bookmarkStart w:id="3" w:name="_Toc484374656"/>
       <w:r>
         <w:rPr>
           <w:rFonts w:ascii="Times New Roman" w:hAnsi="Times New Roman" w:cs="Times New Roman"/>
         </w:rPr>
         <w:t>Cerinţe funcţionale</w:t>
       </w:r>
-      <w:bookmarkEnd w:id="4"/>
-    </w:p>
-    <w:p>
-      <w:pPr>
-        <w:rPr>
-          <w:rFonts w:ascii="Times New Roman" w:hAnsi="Times New Roman" w:cs="Times New Roman"/>
+      <w:bookmarkEnd w:id="3"/>
+    </w:p>
+    <w:p>
+      <w:pPr>
+        <w:rPr>
+          <w:rFonts w:ascii="Times New Roman" w:hAnsi="Times New Roman" w:cs="Times New Roman"/>
+          <w:sz w:val="24"/>
+          <w:szCs w:val="24"/>
           <w:lang w:val="ro-RO"/>
         </w:rPr>
       </w:pPr>
@@ -2417,17 +2799,28 @@
           <w:rFonts w:ascii="Times New Roman" w:hAnsi="Times New Roman" w:cs="Times New Roman"/>
         </w:rPr>
         <w:tab/>
+      </w:r>
+      <w:r>
+        <w:rPr>
+          <w:rFonts w:ascii="Times New Roman" w:hAnsi="Times New Roman" w:cs="Times New Roman"/>
+          <w:sz w:val="24"/>
+          <w:szCs w:val="24"/>
+        </w:rPr>
         <w:t>Pentru a avea un impact pozitiv</w:t>
       </w:r>
       <w:r>
         <w:rPr>
           <w:rFonts w:ascii="Times New Roman" w:hAnsi="Times New Roman" w:cs="Times New Roman"/>
+          <w:sz w:val="24"/>
+          <w:szCs w:val="24"/>
         </w:rPr>
         <w:t xml:space="preserve"> dar şi pentru</w:t>
       </w:r>
       <w:r>
         <w:rPr>
           <w:rFonts w:ascii="Times New Roman" w:hAnsi="Times New Roman" w:cs="Times New Roman"/>
+          <w:sz w:val="24"/>
+          <w:szCs w:val="24"/>
         </w:rPr>
         <w:t xml:space="preserve"> eventualitatea intrării pe piaţă a aplicaţiei, ea va trebui să respecte următoarele cerinţe funcţionale:</w:t>
       </w:r>
@@ -2441,12 +2834,16 @@
         </w:numPr>
         <w:rPr>
           <w:rFonts w:ascii="Times New Roman" w:hAnsi="Times New Roman" w:cs="Times New Roman"/>
-          <w:lang w:val="ro-RO"/>
-        </w:rPr>
-      </w:pPr>
-      <w:r>
-        <w:rPr>
-          <w:rFonts w:ascii="Times New Roman" w:hAnsi="Times New Roman" w:cs="Times New Roman"/>
+          <w:sz w:val="24"/>
+          <w:szCs w:val="24"/>
+          <w:lang w:val="ro-RO"/>
+        </w:rPr>
+      </w:pPr>
+      <w:r>
+        <w:rPr>
+          <w:rFonts w:ascii="Times New Roman" w:hAnsi="Times New Roman" w:cs="Times New Roman"/>
+          <w:sz w:val="24"/>
+          <w:szCs w:val="24"/>
           <w:lang w:val="ro-RO"/>
         </w:rPr>
         <w:t>Utilizatorul va avea posibilitatea de a-şi crea un cont nou</w:t>
@@ -2461,12 +2858,16 @@
         </w:numPr>
         <w:rPr>
           <w:rFonts w:ascii="Times New Roman" w:hAnsi="Times New Roman" w:cs="Times New Roman"/>
-          <w:lang w:val="ro-RO"/>
-        </w:rPr>
-      </w:pPr>
-      <w:r>
-        <w:rPr>
-          <w:rFonts w:ascii="Times New Roman" w:hAnsi="Times New Roman" w:cs="Times New Roman"/>
+          <w:sz w:val="24"/>
+          <w:szCs w:val="24"/>
+          <w:lang w:val="ro-RO"/>
+        </w:rPr>
+      </w:pPr>
+      <w:r>
+        <w:rPr>
+          <w:rFonts w:ascii="Times New Roman" w:hAnsi="Times New Roman" w:cs="Times New Roman"/>
+          <w:sz w:val="24"/>
+          <w:szCs w:val="24"/>
           <w:lang w:val="ro-RO"/>
         </w:rPr>
         <w:t>Utilizatorul va putea folosi ca şi metode de autentificare Google, Facebook sau contul creat la inregistrare</w:t>
@@ -2481,12 +2882,16 @@
         </w:numPr>
         <w:rPr>
           <w:rFonts w:ascii="Times New Roman" w:hAnsi="Times New Roman" w:cs="Times New Roman"/>
-          <w:lang w:val="ro-RO"/>
-        </w:rPr>
-      </w:pPr>
-      <w:r>
-        <w:rPr>
-          <w:rFonts w:ascii="Times New Roman" w:hAnsi="Times New Roman" w:cs="Times New Roman"/>
+          <w:sz w:val="24"/>
+          <w:szCs w:val="24"/>
+          <w:lang w:val="ro-RO"/>
+        </w:rPr>
+      </w:pPr>
+      <w:r>
+        <w:rPr>
+          <w:rFonts w:ascii="Times New Roman" w:hAnsi="Times New Roman" w:cs="Times New Roman"/>
+          <w:sz w:val="24"/>
+          <w:szCs w:val="24"/>
           <w:lang w:val="ro-RO"/>
         </w:rPr>
         <w:t>Utilizatorul va putea să caute cartea dorită în funcţie de anumite opţiuni: titlu, numele autorului, anul publicării cărţii</w:t>
@@ -2501,12 +2906,16 @@
         </w:numPr>
         <w:rPr>
           <w:rFonts w:ascii="Times New Roman" w:hAnsi="Times New Roman" w:cs="Times New Roman"/>
-          <w:lang w:val="ro-RO"/>
-        </w:rPr>
-      </w:pPr>
-      <w:r>
-        <w:rPr>
-          <w:rFonts w:ascii="Times New Roman" w:hAnsi="Times New Roman" w:cs="Times New Roman"/>
+          <w:sz w:val="24"/>
+          <w:szCs w:val="24"/>
+          <w:lang w:val="ro-RO"/>
+        </w:rPr>
+      </w:pPr>
+      <w:r>
+        <w:rPr>
+          <w:rFonts w:ascii="Times New Roman" w:hAnsi="Times New Roman" w:cs="Times New Roman"/>
+          <w:sz w:val="24"/>
+          <w:szCs w:val="24"/>
           <w:lang w:val="ro-RO"/>
         </w:rPr>
         <w:t>Utilizatorul va putea să-şi editeze informaţiile personale</w:t>
@@ -2521,12 +2930,16 @@
         </w:numPr>
         <w:rPr>
           <w:rFonts w:ascii="Times New Roman" w:hAnsi="Times New Roman" w:cs="Times New Roman"/>
-          <w:lang w:val="ro-RO"/>
-        </w:rPr>
-      </w:pPr>
-      <w:r>
-        <w:rPr>
-          <w:rFonts w:ascii="Times New Roman" w:hAnsi="Times New Roman" w:cs="Times New Roman"/>
+          <w:sz w:val="24"/>
+          <w:szCs w:val="24"/>
+          <w:lang w:val="ro-RO"/>
+        </w:rPr>
+      </w:pPr>
+      <w:r>
+        <w:rPr>
+          <w:rFonts w:ascii="Times New Roman" w:hAnsi="Times New Roman" w:cs="Times New Roman"/>
+          <w:sz w:val="24"/>
+          <w:szCs w:val="24"/>
           <w:lang w:val="ro-RO"/>
         </w:rPr>
         <w:t xml:space="preserve">Utilizatorul va putea să-şi </w:t>
@@ -2534,12 +2947,16 @@
       <w:r>
         <w:rPr>
           <w:rFonts w:ascii="Times New Roman" w:hAnsi="Times New Roman" w:cs="Times New Roman"/>
+          <w:sz w:val="24"/>
+          <w:szCs w:val="24"/>
         </w:rPr>
         <w:t>managerieze cărţile pe care le deţine</w:t>
       </w:r>
       <w:r>
         <w:rPr>
           <w:rFonts w:ascii="Times New Roman" w:hAnsi="Times New Roman" w:cs="Times New Roman"/>
+          <w:sz w:val="24"/>
+          <w:szCs w:val="24"/>
           <w:lang w:val="ro-RO"/>
         </w:rPr>
         <w:t xml:space="preserve"> </w:t>
@@ -2554,12 +2971,16 @@
         </w:numPr>
         <w:rPr>
           <w:rFonts w:ascii="Times New Roman" w:hAnsi="Times New Roman" w:cs="Times New Roman"/>
-          <w:lang w:val="ro-RO"/>
-        </w:rPr>
-      </w:pPr>
-      <w:r>
-        <w:rPr>
-          <w:rFonts w:ascii="Times New Roman" w:hAnsi="Times New Roman" w:cs="Times New Roman"/>
+          <w:sz w:val="24"/>
+          <w:szCs w:val="24"/>
+          <w:lang w:val="ro-RO"/>
+        </w:rPr>
+      </w:pPr>
+      <w:r>
+        <w:rPr>
+          <w:rFonts w:ascii="Times New Roman" w:hAnsi="Times New Roman" w:cs="Times New Roman"/>
+          <w:sz w:val="24"/>
+          <w:szCs w:val="24"/>
           <w:lang w:val="ro-RO"/>
         </w:rPr>
         <w:t>Utilizatorul va fi putea fi contactat prin email sau prin intermediul chat-ului</w:t>
@@ -2574,14 +2995,19 @@
         </w:numPr>
         <w:rPr>
           <w:rFonts w:ascii="Times New Roman" w:hAnsi="Times New Roman" w:cs="Times New Roman"/>
-          <w:lang w:val="ro-RO"/>
-        </w:rPr>
-      </w:pPr>
-      <w:r>
-        <w:rPr>
-          <w:rFonts w:ascii="Times New Roman" w:hAnsi="Times New Roman" w:cs="Times New Roman"/>
-          <w:lang w:val="ro-RO"/>
-        </w:rPr>
+          <w:sz w:val="24"/>
+          <w:szCs w:val="24"/>
+          <w:lang w:val="ro-RO"/>
+        </w:rPr>
+      </w:pPr>
+      <w:r>
+        <w:rPr>
+          <w:rFonts w:ascii="Times New Roman" w:hAnsi="Times New Roman" w:cs="Times New Roman"/>
+          <w:sz w:val="24"/>
+          <w:szCs w:val="24"/>
+          <w:lang w:val="ro-RO"/>
+        </w:rPr>
+        <w:lastRenderedPageBreak/>
         <w:t>Utilizatorul va putea să vadă ce utilizatori mai sunt prezenţi pe site şi cărţile pe care aceştia le deţin</w:t>
       </w:r>
     </w:p>
@@ -2594,12 +3020,16 @@
         </w:numPr>
         <w:rPr>
           <w:rFonts w:ascii="Times New Roman" w:hAnsi="Times New Roman" w:cs="Times New Roman"/>
-          <w:lang w:val="ro-RO"/>
-        </w:rPr>
-      </w:pPr>
-      <w:r>
-        <w:rPr>
-          <w:rFonts w:ascii="Times New Roman" w:hAnsi="Times New Roman" w:cs="Times New Roman"/>
+          <w:sz w:val="24"/>
+          <w:szCs w:val="24"/>
+          <w:lang w:val="ro-RO"/>
+        </w:rPr>
+      </w:pPr>
+      <w:r>
+        <w:rPr>
+          <w:rFonts w:ascii="Times New Roman" w:hAnsi="Times New Roman" w:cs="Times New Roman"/>
+          <w:sz w:val="24"/>
+          <w:szCs w:val="24"/>
           <w:lang w:val="ro-RO"/>
         </w:rPr>
         <w:t>Utilizatorul va avea posibilitatea de a se loga</w:t>
@@ -2607,14 +3037,10 @@
       <w:r>
         <w:rPr>
           <w:rFonts w:ascii="Times New Roman" w:hAnsi="Times New Roman" w:cs="Times New Roman"/>
-        </w:rPr>
-        <w:t>/</w:t>
-      </w:r>
-      <w:r>
-        <w:rPr>
-          <w:rFonts w:ascii="Times New Roman" w:hAnsi="Times New Roman" w:cs="Times New Roman"/>
-        </w:rPr>
-        <w:t>deloga</w:t>
+          <w:sz w:val="24"/>
+          <w:szCs w:val="24"/>
+        </w:rPr>
+        <w:t>/deloga</w:t>
       </w:r>
     </w:p>
     <w:p>
@@ -2624,29 +3050,91 @@
           <w:rFonts w:ascii="Times New Roman" w:hAnsi="Times New Roman" w:cs="Times New Roman"/>
         </w:rPr>
       </w:pPr>
-      <w:bookmarkStart w:id="5" w:name="_Toc484353524"/>
-      <w:r>
-        <w:rPr>
-          <w:rFonts w:ascii="Times New Roman" w:hAnsi="Times New Roman" w:cs="Times New Roman"/>
-        </w:rPr>
-        <w:lastRenderedPageBreak/>
+      <w:bookmarkStart w:id="4" w:name="_Toc484374657"/>
+      <w:r>
+        <w:rPr>
+          <w:rFonts w:ascii="Times New Roman" w:hAnsi="Times New Roman" w:cs="Times New Roman"/>
+        </w:rPr>
         <w:t>Abordare tehnică</w:t>
       </w:r>
+      <w:bookmarkEnd w:id="4"/>
+    </w:p>
+    <w:p>
+      <w:pPr>
+        <w:rPr>
+          <w:rFonts w:ascii="Times New Roman" w:hAnsi="Times New Roman" w:cs="Times New Roman"/>
+          <w:sz w:val="24"/>
+          <w:szCs w:val="24"/>
+        </w:rPr>
+      </w:pPr>
+      <w:bookmarkStart w:id="5" w:name="_Toc484374658"/>
+      <w:r>
+        <w:rPr>
+          <w:rStyle w:val="Heading3Char"/>
+          <w:rFonts w:ascii="Times New Roman" w:hAnsi="Times New Roman" w:cs="Times New Roman"/>
+          <w:sz w:val="24"/>
+          <w:szCs w:val="24"/>
+        </w:rPr>
+        <w:t>Baza de date</w:t>
+      </w:r>
       <w:bookmarkEnd w:id="5"/>
     </w:p>
     <w:p>
       <w:pPr>
         <w:rPr>
           <w:rFonts w:ascii="Times New Roman" w:hAnsi="Times New Roman" w:cs="Times New Roman"/>
-        </w:rPr>
-      </w:pPr>
-      <w:bookmarkStart w:id="6" w:name="_Toc484353525"/>
-      <w:r>
-        <w:rPr>
-          <w:rStyle w:val="Heading3Char"/>
-          <w:rFonts w:ascii="Times New Roman" w:hAnsi="Times New Roman" w:cs="Times New Roman"/>
-        </w:rPr>
-        <w:t>Baza de date</w:t>
+          <w:sz w:val="24"/>
+          <w:szCs w:val="24"/>
+        </w:rPr>
+      </w:pPr>
+      <w:r>
+        <w:rPr>
+          <w:rFonts w:ascii="Times New Roman" w:hAnsi="Times New Roman" w:cs="Times New Roman"/>
+        </w:rPr>
+        <w:tab/>
+      </w:r>
+      <w:r>
+        <w:rPr>
+          <w:rFonts w:ascii="Times New Roman" w:hAnsi="Times New Roman" w:cs="Times New Roman"/>
+          <w:sz w:val="24"/>
+          <w:szCs w:val="24"/>
+        </w:rPr>
+        <w:t xml:space="preserve">Pentru baza de date am ales soluţia oferită de cei de la Microsoft, şi anume, Microsoft SQL Server. Este o bază de date relaţională, care are capacitatea de stocare şi expunere a datelor pe baza unor </w:t>
+      </w:r>
+      <w:r>
+        <w:rPr>
+          <w:rFonts w:ascii="Times New Roman" w:hAnsi="Times New Roman" w:cs="Times New Roman"/>
+          <w:sz w:val="24"/>
+          <w:szCs w:val="24"/>
+        </w:rPr>
+        <w:t>cereri</w:t>
+      </w:r>
+      <w:r>
+        <w:rPr>
+          <w:rFonts w:ascii="Times New Roman" w:hAnsi="Times New Roman" w:cs="Times New Roman"/>
+          <w:sz w:val="24"/>
+          <w:szCs w:val="24"/>
+        </w:rPr>
+        <w:t xml:space="preserve"> primite de la solicitant şi poate fi rulată pe acelaşi computer sau pe un computer din reţea.</w:t>
+      </w:r>
+    </w:p>
+    <w:p>
+      <w:pPr>
+        <w:pStyle w:val="Heading3"/>
+        <w:rPr>
+          <w:rFonts w:ascii="Times New Roman" w:hAnsi="Times New Roman" w:cs="Times New Roman"/>
+          <w:sz w:val="24"/>
+          <w:szCs w:val="24"/>
+        </w:rPr>
+      </w:pPr>
+      <w:bookmarkStart w:id="6" w:name="_Toc484374659"/>
+      <w:r>
+        <w:rPr>
+          <w:rFonts w:ascii="Times New Roman" w:hAnsi="Times New Roman" w:cs="Times New Roman"/>
+          <w:sz w:val="24"/>
+          <w:szCs w:val="24"/>
+        </w:rPr>
+        <w:t>Backend</w:t>
       </w:r>
       <w:bookmarkEnd w:id="6"/>
     </w:p>
@@ -2654,6 +3142,8 @@
       <w:pPr>
         <w:rPr>
           <w:rFonts w:ascii="Times New Roman" w:hAnsi="Times New Roman" w:cs="Times New Roman"/>
+          <w:sz w:val="24"/>
+          <w:szCs w:val="24"/>
         </w:rPr>
       </w:pPr>
       <w:r>
@@ -2661,19 +3151,38 @@
           <w:rFonts w:ascii="Times New Roman" w:hAnsi="Times New Roman" w:cs="Times New Roman"/>
         </w:rPr>
         <w:tab/>
-        <w:t xml:space="preserve">Pentru baza de date am ales soluţia oferită de cei de la Microsoft, şi anume, Microsoft SQL Server. Este o bază de date relaţională, care are capacitatea de stocare şi expunere a datelor pe baza unor </w:t>
-      </w:r>
-      <w:r>
-        <w:rPr>
-          <w:rFonts w:ascii="Times New Roman" w:hAnsi="Times New Roman" w:cs="Times New Roman"/>
-        </w:rPr>
-        <w:t>cereri</w:t>
-      </w:r>
-      <w:r>
-        <w:rPr>
-          <w:rFonts w:ascii="Times New Roman" w:hAnsi="Times New Roman" w:cs="Times New Roman"/>
-        </w:rPr>
-        <w:t xml:space="preserve"> primite de la solicitant şi poate fi rulată pe acelaşi computer sau pe un computer din reţea.</w:t>
+      </w:r>
+      <w:r>
+        <w:rPr>
+          <w:rFonts w:ascii="Times New Roman" w:hAnsi="Times New Roman" w:cs="Times New Roman"/>
+          <w:sz w:val="24"/>
+          <w:szCs w:val="24"/>
+        </w:rPr>
+        <w:t xml:space="preserve">Pentru partea de backend voi folosit C#, un limbaj de programare functional, generic, orientat obiect, imperativ, declarativ. De asemenea, această componentă va face legătura între baza de date şi frontend. </w:t>
+      </w:r>
+      <w:r>
+        <w:rPr>
+          <w:rFonts w:ascii="Times New Roman" w:hAnsi="Times New Roman" w:cs="Times New Roman"/>
+          <w:sz w:val="24"/>
+          <w:szCs w:val="24"/>
+        </w:rPr>
+        <w:t xml:space="preserve">Tot aici se vor transmite notificările şi mesajele de la un </w:t>
+      </w:r>
+      <w:r>
+        <w:rPr>
+          <w:rFonts w:ascii="Times New Roman" w:hAnsi="Times New Roman" w:cs="Times New Roman"/>
+          <w:sz w:val="24"/>
+          <w:szCs w:val="24"/>
+        </w:rPr>
+        <w:t>utilizator</w:t>
+      </w:r>
+      <w:r>
+        <w:rPr>
+          <w:rFonts w:ascii="Times New Roman" w:hAnsi="Times New Roman" w:cs="Times New Roman"/>
+          <w:sz w:val="24"/>
+          <w:szCs w:val="24"/>
+        </w:rPr>
+        <w:t xml:space="preserve"> către un altul.</w:t>
       </w:r>
     </w:p>
     <w:p>
@@ -2681,14 +3190,18 @@
         <w:pStyle w:val="Heading3"/>
         <w:rPr>
           <w:rFonts w:ascii="Times New Roman" w:hAnsi="Times New Roman" w:cs="Times New Roman"/>
-        </w:rPr>
-      </w:pPr>
-      <w:bookmarkStart w:id="7" w:name="_Toc484353526"/>
-      <w:r>
-        <w:rPr>
-          <w:rFonts w:ascii="Times New Roman" w:hAnsi="Times New Roman" w:cs="Times New Roman"/>
-        </w:rPr>
-        <w:t>Backend</w:t>
+          <w:sz w:val="24"/>
+          <w:szCs w:val="24"/>
+        </w:rPr>
+      </w:pPr>
+      <w:bookmarkStart w:id="7" w:name="_Toc484374660"/>
+      <w:r>
+        <w:rPr>
+          <w:rFonts w:ascii="Times New Roman" w:hAnsi="Times New Roman" w:cs="Times New Roman"/>
+          <w:sz w:val="24"/>
+          <w:szCs w:val="24"/>
+        </w:rPr>
+        <w:t>Frontend</w:t>
       </w:r>
       <w:bookmarkEnd w:id="7"/>
     </w:p>
@@ -2696,6 +3209,8 @@
       <w:pPr>
         <w:rPr>
           <w:rFonts w:ascii="Times New Roman" w:hAnsi="Times New Roman" w:cs="Times New Roman"/>
+          <w:sz w:val="24"/>
+          <w:szCs w:val="24"/>
         </w:rPr>
       </w:pPr>
       <w:r>
@@ -2703,127 +3218,39 @@
           <w:rFonts w:ascii="Times New Roman" w:hAnsi="Times New Roman" w:cs="Times New Roman"/>
         </w:rPr>
         <w:tab/>
-        <w:t xml:space="preserve">Pentru partea de backend voi folosit C#, un limbaj de programare functional, generic, orientat obiect, imperativ, declarativ. De asemenea, această componentă va face legătura între baza de date şi frontend. </w:t>
-      </w:r>
-      <w:r>
-        <w:rPr>
-          <w:rFonts w:ascii="Times New Roman" w:hAnsi="Times New Roman" w:cs="Times New Roman"/>
-        </w:rPr>
-        <w:t xml:space="preserve">Tot aici se vor transmite notificările şi mesajele de la un </w:t>
-      </w:r>
-      <w:r>
-        <w:rPr>
-          <w:rFonts w:ascii="Times New Roman" w:hAnsi="Times New Roman" w:cs="Times New Roman"/>
-        </w:rPr>
-        <w:t>utilizator</w:t>
-      </w:r>
-      <w:r>
-        <w:rPr>
-          <w:rFonts w:ascii="Times New Roman" w:hAnsi="Times New Roman" w:cs="Times New Roman"/>
-        </w:rPr>
-        <w:t xml:space="preserve"> către un altul.</w:t>
-      </w:r>
-    </w:p>
-    <w:p>
-      <w:pPr>
-        <w:pStyle w:val="Heading3"/>
-        <w:rPr>
-          <w:rFonts w:ascii="Times New Roman" w:hAnsi="Times New Roman" w:cs="Times New Roman"/>
-        </w:rPr>
-      </w:pPr>
-      <w:bookmarkStart w:id="8" w:name="_Toc484353527"/>
-      <w:r>
-        <w:rPr>
-          <w:rFonts w:ascii="Times New Roman" w:hAnsi="Times New Roman" w:cs="Times New Roman"/>
-        </w:rPr>
-        <w:t>Frontend</w:t>
-      </w:r>
-      <w:bookmarkEnd w:id="8"/>
-    </w:p>
-    <w:p>
-      <w:pPr>
-        <w:rPr>
-          <w:rFonts w:ascii="Times New Roman" w:hAnsi="Times New Roman" w:cs="Times New Roman"/>
-        </w:rPr>
-      </w:pPr>
-      <w:r>
-        <w:rPr>
-          <w:rFonts w:ascii="Times New Roman" w:hAnsi="Times New Roman" w:cs="Times New Roman"/>
+      </w:r>
+      <w:r>
+        <w:rPr>
+          <w:rFonts w:ascii="Times New Roman" w:hAnsi="Times New Roman" w:cs="Times New Roman"/>
+          <w:sz w:val="24"/>
+          <w:szCs w:val="24"/>
+        </w:rPr>
+        <w:t xml:space="preserve">La nivel de frontend se vor folosi AngularJS, framework de Javascript (limbaj de nivel înalt şi interpretat), care foloseşte desing pattern-ul MVC. De asemenea, AngularJS oferă posibilitatea de a crea elemente HTML proprii, altele decât cele specifice limbajului. Structura de bază a acestui framework este bazată pe servicii, controllere şi directive. </w:t>
+      </w:r>
+    </w:p>
+    <w:p>
+      <w:pPr>
+        <w:rPr>
+          <w:rFonts w:ascii="Times New Roman" w:hAnsi="Times New Roman" w:cs="Times New Roman"/>
+          <w:sz w:val="24"/>
+          <w:szCs w:val="24"/>
+        </w:rPr>
+      </w:pPr>
+      <w:r>
+        <w:rPr>
+          <w:rFonts w:ascii="Times New Roman" w:hAnsi="Times New Roman" w:cs="Times New Roman"/>
+          <w:sz w:val="24"/>
+          <w:szCs w:val="24"/>
         </w:rPr>
         <w:tab/>
-      </w:r>
-      <w:r>
-        <w:rPr>
-          <w:rFonts w:ascii="Times New Roman" w:hAnsi="Times New Roman" w:cs="Times New Roman"/>
-        </w:rPr>
-        <w:t>La nivel de frontend se vor folosi Angul</w:t>
-      </w:r>
-      <w:r>
-        <w:rPr>
-          <w:rFonts w:ascii="Times New Roman" w:hAnsi="Times New Roman" w:cs="Times New Roman"/>
-        </w:rPr>
-        <w:t>arJS, framework de Javascript (</w:t>
-      </w:r>
-      <w:r>
-        <w:rPr>
-          <w:rFonts w:ascii="Times New Roman" w:hAnsi="Times New Roman" w:cs="Times New Roman"/>
-        </w:rPr>
-        <w:t>limbaj</w:t>
-      </w:r>
-      <w:r>
-        <w:rPr>
-          <w:rFonts w:ascii="Times New Roman" w:hAnsi="Times New Roman" w:cs="Times New Roman"/>
-        </w:rPr>
-        <w:t xml:space="preserve"> de nivel înalt şi interpretat</w:t>
-      </w:r>
-      <w:r>
-        <w:rPr>
-          <w:rFonts w:ascii="Times New Roman" w:hAnsi="Times New Roman" w:cs="Times New Roman"/>
-        </w:rPr>
-        <w:t>), care foloseşte desing pattern-ul MVC.</w:t>
-      </w:r>
-      <w:r>
-        <w:rPr>
-          <w:rFonts w:ascii="Times New Roman" w:hAnsi="Times New Roman" w:cs="Times New Roman"/>
-        </w:rPr>
-        <w:t xml:space="preserve"> De asemenea, AngularJS oferă posibilitatea de a crea elemente HTML proprii, altele decât cele specifice limbajului. Structura de bază a acestui framework este bazată pe servicii, controllere şi directive.</w:t>
-      </w:r>
-      <w:r>
-        <w:rPr>
-          <w:rFonts w:ascii="Times New Roman" w:hAnsi="Times New Roman" w:cs="Times New Roman"/>
-        </w:rPr>
-        <w:t xml:space="preserve"> </w:t>
-      </w:r>
-    </w:p>
-    <w:p>
-      <w:pPr>
-        <w:rPr>
-          <w:rFonts w:ascii="Times New Roman" w:hAnsi="Times New Roman" w:cs="Times New Roman"/>
-        </w:rPr>
-      </w:pPr>
-      <w:r>
-        <w:rPr>
-          <w:rFonts w:ascii="Times New Roman" w:hAnsi="Times New Roman" w:cs="Times New Roman"/>
-        </w:rPr>
-        <w:tab/>
-        <w:t>De asemenea, p</w:t>
-      </w:r>
-      <w:r>
-        <w:rPr>
-          <w:rFonts w:ascii="Times New Roman" w:hAnsi="Times New Roman" w:cs="Times New Roman"/>
-        </w:rPr>
-        <w:t xml:space="preserve">entru </w:t>
-      </w:r>
-      <w:r>
-        <w:rPr>
-          <w:rFonts w:ascii="Times New Roman" w:hAnsi="Times New Roman" w:cs="Times New Roman"/>
-        </w:rPr>
-        <w:t>a face partea vizuală cât mai plăcută pentru utilizatorul final se va folosi CSS,</w:t>
+        <w:t>De asemenea, pentru a face partea vizuală cât mai plăcută pentru utilizatorul final se va folosi CSS,</w:t>
       </w:r>
       <w:r>
         <w:rPr>
           <w:rFonts w:ascii="Times New Roman" w:hAnsi="Times New Roman" w:cs="Times New Roman"/>
           <w:color w:val="222222"/>
+          <w:sz w:val="24"/>
+          <w:szCs w:val="24"/>
           <w:shd w:val="clear" w:color="auto" w:fill="FFFFFF"/>
         </w:rPr>
         <w:t xml:space="preserve"> un standard pentru formatarea elementelor unui document</w:t>
@@ -2833,6 +3260,8 @@
           <w:rStyle w:val="apple-converted-space"/>
           <w:rFonts w:ascii="Times New Roman" w:hAnsi="Times New Roman" w:cs="Times New Roman"/>
           <w:color w:val="222222"/>
+          <w:sz w:val="24"/>
+          <w:szCs w:val="24"/>
           <w:shd w:val="clear" w:color="auto" w:fill="FFFFFF"/>
         </w:rPr>
         <w:t xml:space="preserve"> HTML.</w:t>
@@ -2841,31 +3270,19 @@
         <w:rPr>
           <w:rFonts w:ascii="Times New Roman" w:hAnsi="Times New Roman" w:cs="Times New Roman"/>
           <w:color w:val="222222"/>
+          <w:sz w:val="24"/>
+          <w:szCs w:val="24"/>
           <w:shd w:val="clear" w:color="auto" w:fill="FFFFFF"/>
         </w:rPr>
-        <w:t xml:space="preserve"> Stilurile se pot atașa elementelor HTML prin intermediul unor fișiere externe sau în cadrul documentului</w:t>
-      </w:r>
-      <w:r>
-        <w:rPr>
+        <w:t xml:space="preserve"> Stilurile se pot atașa elementelor HTML prin intermediul unor fișiere externe sau în cadrul documentului prin elementul</w:t>
+      </w:r>
+      <w:r>
+        <w:rPr>
+          <w:rStyle w:val="apple-converted-space"/>
           <w:rFonts w:ascii="Times New Roman" w:hAnsi="Times New Roman" w:cs="Times New Roman"/>
           <w:color w:val="222222"/>
-          <w:shd w:val="clear" w:color="auto" w:fill="FFFFFF"/>
-        </w:rPr>
-        <w:t xml:space="preserve"> </w:t>
-      </w:r>
-      <w:r>
-        <w:rPr>
-          <w:rFonts w:ascii="Times New Roman" w:hAnsi="Times New Roman" w:cs="Times New Roman"/>
-          <w:color w:val="222222"/>
-          <w:shd w:val="clear" w:color="auto" w:fill="FFFFFF"/>
-        </w:rPr>
-        <w:t>prin elementul</w:t>
-      </w:r>
-      <w:r>
-        <w:rPr>
-          <w:rStyle w:val="apple-converted-space"/>
-          <w:rFonts w:ascii="Times New Roman" w:hAnsi="Times New Roman" w:cs="Times New Roman"/>
-          <w:color w:val="222222"/>
+          <w:sz w:val="24"/>
+          <w:szCs w:val="24"/>
           <w:shd w:val="clear" w:color="auto" w:fill="FFFFFF"/>
         </w:rPr>
         <w:t> </w:t>
@@ -2875,8 +3292,8 @@
           <w:rStyle w:val="HTMLTypewriter"/>
           <w:rFonts w:ascii="Times New Roman" w:eastAsiaTheme="minorHAnsi" w:hAnsi="Times New Roman" w:cs="Times New Roman"/>
           <w:color w:val="222222"/>
-          <w:sz w:val="22"/>
-          <w:szCs w:val="22"/>
+          <w:sz w:val="24"/>
+          <w:szCs w:val="24"/>
           <w:shd w:val="clear" w:color="auto" w:fill="FFFFFF"/>
         </w:rPr>
         <w:t>&lt;style&gt;</w:t>
@@ -2886,6 +3303,8 @@
           <w:rStyle w:val="apple-converted-space"/>
           <w:rFonts w:ascii="Times New Roman" w:hAnsi="Times New Roman" w:cs="Times New Roman"/>
           <w:color w:val="222222"/>
+          <w:sz w:val="24"/>
+          <w:szCs w:val="24"/>
           <w:shd w:val="clear" w:color="auto" w:fill="FFFFFF"/>
         </w:rPr>
         <w:t> </w:t>
@@ -2894,6 +3313,8 @@
         <w:rPr>
           <w:rFonts w:ascii="Times New Roman" w:hAnsi="Times New Roman" w:cs="Times New Roman"/>
           <w:color w:val="222222"/>
+          <w:sz w:val="24"/>
+          <w:szCs w:val="24"/>
           <w:shd w:val="clear" w:color="auto" w:fill="FFFFFF"/>
         </w:rPr>
         <w:t>și/sau atributul</w:t>
@@ -2903,6 +3324,8 @@
           <w:rStyle w:val="apple-converted-space"/>
           <w:rFonts w:ascii="Times New Roman" w:hAnsi="Times New Roman" w:cs="Times New Roman"/>
           <w:color w:val="222222"/>
+          <w:sz w:val="24"/>
+          <w:szCs w:val="24"/>
           <w:shd w:val="clear" w:color="auto" w:fill="FFFFFF"/>
         </w:rPr>
         <w:t> </w:t>
@@ -2912,68 +3335,34 @@
           <w:rStyle w:val="HTMLTypewriter"/>
           <w:rFonts w:ascii="Times New Roman" w:eastAsiaTheme="minorHAnsi" w:hAnsi="Times New Roman" w:cs="Times New Roman"/>
           <w:color w:val="222222"/>
-          <w:sz w:val="22"/>
-          <w:szCs w:val="22"/>
+          <w:sz w:val="24"/>
+          <w:szCs w:val="24"/>
           <w:shd w:val="clear" w:color="auto" w:fill="FFFFFF"/>
         </w:rPr>
-        <w:t>style</w:t>
-      </w:r>
-      <w:r>
-        <w:rPr>
-          <w:rStyle w:val="HTMLTypewriter"/>
-          <w:rFonts w:ascii="Times New Roman" w:eastAsiaTheme="minorHAnsi" w:hAnsi="Times New Roman" w:cs="Times New Roman"/>
-          <w:color w:val="222222"/>
-          <w:sz w:val="22"/>
-          <w:szCs w:val="22"/>
-          <w:shd w:val="clear" w:color="auto" w:fill="FFFFFF"/>
-        </w:rPr>
-        <w:t>. Cu alte cuvinte, CSS este canditatul ideal pentru partea de web design.</w:t>
-      </w:r>
-    </w:p>
-    <w:p>
-      <w:pPr>
-        <w:rPr>
-          <w:rFonts w:ascii="Times New Roman" w:hAnsi="Times New Roman" w:cs="Times New Roman"/>
-        </w:rPr>
-      </w:pPr>
-      <w:r>
-        <w:rPr>
-          <w:rFonts w:ascii="Times New Roman" w:hAnsi="Times New Roman" w:cs="Times New Roman"/>
+        <w:t>style. Cu alte cuvinte, CSS este canditatul ideal pentru partea de web design.</w:t>
+      </w:r>
+    </w:p>
+    <w:p>
+      <w:pPr>
+        <w:rPr>
+          <w:rFonts w:ascii="Times New Roman" w:hAnsi="Times New Roman" w:cs="Times New Roman"/>
+        </w:rPr>
+      </w:pPr>
+      <w:r>
+        <w:rPr>
+          <w:rFonts w:ascii="Times New Roman" w:hAnsi="Times New Roman" w:cs="Times New Roman"/>
+          <w:sz w:val="24"/>
+          <w:szCs w:val="24"/>
         </w:rPr>
         <w:tab/>
-        <w:t>P</w:t>
-      </w:r>
-      <w:r>
-        <w:rPr>
-          <w:rFonts w:ascii="Times New Roman" w:hAnsi="Times New Roman" w:cs="Times New Roman"/>
-        </w:rPr>
-        <w:t xml:space="preserve">entru crearea </w:t>
-      </w:r>
-      <w:r>
-        <w:rPr>
-          <w:rFonts w:ascii="Times New Roman" w:hAnsi="Times New Roman" w:cs="Times New Roman"/>
-        </w:rPr>
-        <w:t xml:space="preserve">efectivă a </w:t>
-      </w:r>
-      <w:r>
-        <w:rPr>
-          <w:rFonts w:ascii="Times New Roman" w:hAnsi="Times New Roman" w:cs="Times New Roman"/>
-        </w:rPr>
-        <w:t xml:space="preserve">paginilor se va folosi HTML. </w:t>
-      </w:r>
-      <w:r>
-        <w:t>E</w:t>
-      </w:r>
-      <w:r>
-        <w:rPr>
-          <w:rFonts w:ascii="Times New Roman" w:hAnsi="Times New Roman" w:cs="Times New Roman"/>
-        </w:rPr>
-        <w:t>ste un</w:t>
+        <w:t>Pentru crearea efectivă a paginilor se va folosi HTML. Este un</w:t>
       </w:r>
       <w:r>
         <w:rPr>
           <w:rStyle w:val="apple-converted-space"/>
           <w:rFonts w:ascii="Times New Roman" w:hAnsi="Times New Roman" w:cs="Times New Roman"/>
+          <w:sz w:val="24"/>
+          <w:szCs w:val="24"/>
         </w:rPr>
         <w:t> </w:t>
       </w:r>
@@ -2983,6 +3372,8 @@
             <w:rStyle w:val="Hyperlink"/>
             <w:rFonts w:ascii="Times New Roman" w:hAnsi="Times New Roman" w:cs="Times New Roman"/>
             <w:color w:val="auto"/>
+            <w:sz w:val="24"/>
+            <w:szCs w:val="24"/>
             <w:u w:val="none"/>
           </w:rPr>
           <w:t>limbaj de marcare</w:t>
@@ -2992,12 +3383,16 @@
         <w:rPr>
           <w:rStyle w:val="apple-converted-space"/>
           <w:rFonts w:ascii="Times New Roman" w:hAnsi="Times New Roman" w:cs="Times New Roman"/>
+          <w:sz w:val="24"/>
+          <w:szCs w:val="24"/>
         </w:rPr>
         <w:t> </w:t>
       </w:r>
       <w:r>
         <w:rPr>
           <w:rFonts w:ascii="Times New Roman" w:hAnsi="Times New Roman" w:cs="Times New Roman"/>
+          <w:sz w:val="24"/>
+          <w:szCs w:val="24"/>
         </w:rPr>
         <w:t>utilizat pentru crearea paginilor web ce pot fi afișate într-un</w:t>
       </w:r>
@@ -3005,6 +3400,8 @@
         <w:rPr>
           <w:rStyle w:val="apple-converted-space"/>
           <w:rFonts w:ascii="Times New Roman" w:hAnsi="Times New Roman" w:cs="Times New Roman"/>
+          <w:sz w:val="24"/>
+          <w:szCs w:val="24"/>
         </w:rPr>
         <w:t> </w:t>
       </w:r>
@@ -3014,6 +3411,8 @@
             <w:rStyle w:val="Hyperlink"/>
             <w:rFonts w:ascii="Times New Roman" w:hAnsi="Times New Roman" w:cs="Times New Roman"/>
             <w:color w:val="auto"/>
+            <w:sz w:val="24"/>
+            <w:szCs w:val="24"/>
             <w:u w:val="none"/>
           </w:rPr>
           <w:t>browser</w:t>
@@ -3023,28 +3422,25 @@
         <w:rPr>
           <w:rStyle w:val="apple-converted-space"/>
           <w:rFonts w:ascii="Times New Roman" w:hAnsi="Times New Roman" w:cs="Times New Roman"/>
+          <w:sz w:val="24"/>
+          <w:szCs w:val="24"/>
         </w:rPr>
         <w:t> </w:t>
       </w:r>
       <w:r>
         <w:rPr>
           <w:rFonts w:ascii="Times New Roman" w:hAnsi="Times New Roman" w:cs="Times New Roman"/>
-        </w:rPr>
-        <w:t>(sau navigator). Scopul HTML este mai degrabă prezentarea informațiilor – paragrafe, fonturi, tabele ș.a.m.d. – decât descrierea semanticii documentului.</w:t>
-      </w:r>
-      <w:r>
-        <w:t xml:space="preserve"> </w:t>
-      </w:r>
-      <w:r>
-        <w:rPr>
-          <w:rFonts w:ascii="Times New Roman" w:hAnsi="Times New Roman" w:cs="Times New Roman"/>
-        </w:rPr>
-        <w:t>Specificațiile HTML sunt dictate de</w:t>
+          <w:sz w:val="24"/>
+          <w:szCs w:val="24"/>
+        </w:rPr>
+        <w:t>(sau navigator). Scopul HTML este mai degrabă prezentarea informațiilor – paragrafe, fonturi, tabele ș.a.m.d. – decât descrierea semanticii documentului. Specificațiile HTML sunt dictate de</w:t>
       </w:r>
       <w:r>
         <w:rPr>
           <w:rStyle w:val="apple-converted-space"/>
           <w:rFonts w:ascii="Times New Roman" w:hAnsi="Times New Roman" w:cs="Times New Roman"/>
+          <w:sz w:val="24"/>
+          <w:szCs w:val="24"/>
         </w:rPr>
         <w:t> </w:t>
       </w:r>
@@ -3054,6 +3450,8 @@
             <w:rStyle w:val="Hyperlink"/>
             <w:rFonts w:ascii="Times New Roman" w:hAnsi="Times New Roman" w:cs="Times New Roman"/>
             <w:color w:val="auto"/>
+            <w:sz w:val="24"/>
+            <w:szCs w:val="24"/>
             <w:u w:val="none"/>
           </w:rPr>
           <w:t>World Wide Web Consortium</w:t>
@@ -3063,12 +3461,16 @@
         <w:rPr>
           <w:rStyle w:val="apple-converted-space"/>
           <w:rFonts w:ascii="Times New Roman" w:hAnsi="Times New Roman" w:cs="Times New Roman"/>
+          <w:sz w:val="24"/>
+          <w:szCs w:val="24"/>
         </w:rPr>
         <w:t> </w:t>
       </w:r>
       <w:r>
         <w:rPr>
           <w:rFonts w:ascii="Times New Roman" w:hAnsi="Times New Roman" w:cs="Times New Roman"/>
+          <w:sz w:val="24"/>
+          <w:szCs w:val="24"/>
         </w:rPr>
         <w:t>(W3C).</w:t>
       </w:r>
@@ -3084,32 +3486,36 @@
         <w:pStyle w:val="Heading3"/>
         <w:rPr>
           <w:rFonts w:ascii="Times New Roman" w:hAnsi="Times New Roman" w:cs="Times New Roman"/>
-        </w:rPr>
-      </w:pPr>
-      <w:bookmarkStart w:id="9" w:name="_Toc484353528"/>
-      <w:r>
-        <w:rPr>
-          <w:rFonts w:ascii="Times New Roman" w:hAnsi="Times New Roman" w:cs="Times New Roman"/>
+          <w:sz w:val="24"/>
+          <w:szCs w:val="24"/>
+        </w:rPr>
+      </w:pPr>
+      <w:bookmarkStart w:id="8" w:name="_Toc484374661"/>
+      <w:r>
+        <w:rPr>
+          <w:rFonts w:ascii="Times New Roman" w:hAnsi="Times New Roman" w:cs="Times New Roman"/>
+          <w:sz w:val="24"/>
+          <w:szCs w:val="24"/>
         </w:rPr>
         <w:t>Framework-uri</w:t>
       </w:r>
+      <w:bookmarkEnd w:id="8"/>
+    </w:p>
+    <w:p>
+      <w:pPr>
+        <w:pStyle w:val="Heading4"/>
+        <w:rPr>
+          <w:rFonts w:ascii="Times New Roman" w:hAnsi="Times New Roman" w:cs="Times New Roman"/>
+        </w:rPr>
+      </w:pPr>
+      <w:bookmarkStart w:id="9" w:name="_Toc484374662"/>
+      <w:r>
+        <w:rPr>
+          <w:rFonts w:ascii="Times New Roman" w:hAnsi="Times New Roman" w:cs="Times New Roman"/>
+        </w:rPr>
+        <w:t>Entity Framework Core</w:t>
+      </w:r>
       <w:bookmarkEnd w:id="9"/>
-    </w:p>
-    <w:p>
-      <w:pPr>
-        <w:pStyle w:val="Heading4"/>
-        <w:rPr>
-          <w:rFonts w:ascii="Times New Roman" w:hAnsi="Times New Roman" w:cs="Times New Roman"/>
-        </w:rPr>
-      </w:pPr>
-      <w:bookmarkStart w:id="10" w:name="_Toc484353529"/>
-      <w:r>
-        <w:rPr>
-          <w:rFonts w:ascii="Times New Roman" w:hAnsi="Times New Roman" w:cs="Times New Roman"/>
-        </w:rPr>
-        <w:t>Entity Framework Core</w:t>
-      </w:r>
-      <w:bookmarkEnd w:id="10"/>
     </w:p>
     <w:p>
       <w:pPr>
@@ -3127,7 +3533,11 @@
         <w:t xml:space="preserve"> </w:t>
       </w:r>
       <w:r>
-        <w:t xml:space="preserve">(ORM, mai pe scurt), care le oferă dezvoltatorilor de .NET posibilitatea de a lucra cu o bază de date folosind obiecte .NET. Totodată, elimină nevoia de a scrie cod pentru a accesa baza de date, cod pe care în mod normal un programator </w:t>
+        <w:t xml:space="preserve">(ORM, mai pe scurt), care le oferă dezvoltatorilor de .NET posibilitatea de a lucra cu o bază de date folosind obiecte .NET. Totodată, elimină nevoia de a </w:t>
+      </w:r>
+      <w:r>
+        <w:lastRenderedPageBreak/>
+        <w:t xml:space="preserve">scrie cod pentru a accesa baza de date, cod pe care în mod normal un programator </w:t>
       </w:r>
       <w:r>
         <w:t xml:space="preserve">oricum </w:t>
@@ -3146,14 +3556,14 @@
           <w:rFonts w:ascii="Times New Roman" w:hAnsi="Times New Roman" w:cs="Times New Roman"/>
         </w:rPr>
       </w:pPr>
-      <w:bookmarkStart w:id="11" w:name="_Toc484353530"/>
+      <w:bookmarkStart w:id="10" w:name="_Toc484374663"/>
       <w:r>
         <w:rPr>
           <w:rFonts w:ascii="Times New Roman" w:hAnsi="Times New Roman" w:cs="Times New Roman"/>
         </w:rPr>
         <w:t>Bootstrap</w:t>
       </w:r>
-      <w:bookmarkEnd w:id="11"/>
+      <w:bookmarkEnd w:id="10"/>
     </w:p>
     <w:p>
       <w:pPr>
@@ -3176,21 +3586,21 @@
           <w:rFonts w:ascii="Times New Roman" w:hAnsi="Times New Roman" w:cs="Times New Roman"/>
         </w:rPr>
       </w:pPr>
-      <w:bookmarkStart w:id="12" w:name="_Toc484353531"/>
-      <w:r>
-        <w:rPr>
-          <w:rFonts w:ascii="Times New Roman" w:hAnsi="Times New Roman" w:cs="Times New Roman"/>
-        </w:rPr>
-        <w:lastRenderedPageBreak/>
+      <w:bookmarkStart w:id="11" w:name="_Toc484374664"/>
+      <w:r>
+        <w:rPr>
+          <w:rFonts w:ascii="Times New Roman" w:hAnsi="Times New Roman" w:cs="Times New Roman"/>
+        </w:rPr>
         <w:t>Selenium</w:t>
       </w:r>
-      <w:bookmarkEnd w:id="12"/>
-    </w:p>
-    <w:p>
-      <w:pPr>
-        <w:rPr>
-          <w:rFonts w:ascii="Times New Roman" w:hAnsi="Times New Roman" w:cs="Times New Roman"/>
-          <w:sz w:val="24"/>
+      <w:bookmarkEnd w:id="11"/>
+    </w:p>
+    <w:p>
+      <w:pPr>
+        <w:rPr>
+          <w:rFonts w:ascii="Times New Roman" w:hAnsi="Times New Roman" w:cs="Times New Roman"/>
+          <w:sz w:val="24"/>
+          <w:szCs w:val="24"/>
         </w:rPr>
       </w:pPr>
       <w:r>
@@ -3210,10 +3620,10 @@
       </w:r>
       <w:r>
         <w:rPr>
-          <w:rFonts w:ascii="Arial" w:hAnsi="Arial" w:cs="Arial"/>
+          <w:rFonts w:ascii="Times New Roman" w:hAnsi="Times New Roman" w:cs="Times New Roman"/>
           <w:color w:val="222222"/>
-          <w:sz w:val="21"/>
-          <w:szCs w:val="21"/>
+          <w:sz w:val="24"/>
+          <w:szCs w:val="24"/>
           <w:shd w:val="clear" w:color="auto" w:fill="FFFFFF"/>
         </w:rPr>
         <w:t>Testele pot rula pe browserele modern. Dezvoltarea lor se poate realiza atât pe Windows cât și pe Linux sau OS X. Un alt avantaj este că este open-source și poate fi descărcat gratuit.</w:t>
@@ -3226,19 +3636,21 @@
           <w:rFonts w:ascii="Times New Roman" w:hAnsi="Times New Roman" w:cs="Times New Roman"/>
         </w:rPr>
       </w:pPr>
-      <w:bookmarkStart w:id="13" w:name="_Toc484353532"/>
+      <w:bookmarkStart w:id="12" w:name="_Toc484374665"/>
       <w:r>
         <w:rPr>
           <w:rFonts w:ascii="Times New Roman" w:hAnsi="Times New Roman" w:cs="Times New Roman"/>
         </w:rPr>
         <w:t>Contribuţii</w:t>
       </w:r>
-      <w:bookmarkEnd w:id="13"/>
-    </w:p>
-    <w:p>
-      <w:pPr>
-        <w:rPr>
-          <w:rFonts w:ascii="Times New Roman" w:hAnsi="Times New Roman" w:cs="Times New Roman"/>
+      <w:bookmarkEnd w:id="12"/>
+    </w:p>
+    <w:p>
+      <w:pPr>
+        <w:rPr>
+          <w:rFonts w:ascii="Times New Roman" w:hAnsi="Times New Roman" w:cs="Times New Roman"/>
+          <w:sz w:val="24"/>
+          <w:szCs w:val="24"/>
         </w:rPr>
       </w:pPr>
       <w:r>
@@ -3247,24 +3659,32 @@
       <w:r>
         <w:rPr>
           <w:rFonts w:ascii="Times New Roman" w:hAnsi="Times New Roman" w:cs="Times New Roman"/>
+          <w:sz w:val="24"/>
+          <w:szCs w:val="24"/>
         </w:rPr>
         <w:t xml:space="preserve">Lucrarea este structurată în patru capitole mari, fiecare din ele tratând, pe rând, procesul de dezvoltare din cele două perspective principale(client şi server). Se va oferi motivaţia pentru anumite decizii luate pe parcursul proceseului de dezvoltare dar şi detalii relativ la implementare sau eventuale diferenţe care există comparând elemente similare. De asemenea, </w:t>
       </w:r>
       <w:r>
         <w:rPr>
           <w:rFonts w:ascii="Times New Roman" w:hAnsi="Times New Roman" w:cs="Times New Roman"/>
+          <w:sz w:val="24"/>
+          <w:szCs w:val="24"/>
         </w:rPr>
         <w:t>se vor oferi detalii despre asigurarea calităţii produsului şi a funcţionalităţii pe termen scurt şi lung.</w:t>
       </w:r>
       <w:r>
         <w:rPr>
           <w:rFonts w:ascii="Times New Roman" w:hAnsi="Times New Roman" w:cs="Times New Roman"/>
+          <w:sz w:val="24"/>
+          <w:szCs w:val="24"/>
         </w:rPr>
         <w:t xml:space="preserve"> Cele patru capitole sunt enumerate mai jos</w:t>
       </w:r>
       <w:r>
         <w:rPr>
           <w:rFonts w:ascii="Times New Roman" w:hAnsi="Times New Roman" w:cs="Times New Roman"/>
+          <w:sz w:val="24"/>
+          <w:szCs w:val="24"/>
         </w:rPr>
         <w:t xml:space="preserve">: </w:t>
       </w:r>
@@ -3278,17 +3698,23 @@
         </w:numPr>
         <w:rPr>
           <w:rFonts w:ascii="Times New Roman" w:hAnsi="Times New Roman" w:cs="Times New Roman"/>
-        </w:rPr>
-      </w:pPr>
-      <w:r>
-        <w:rPr>
-          <w:rFonts w:ascii="Times New Roman" w:hAnsi="Times New Roman" w:cs="Times New Roman"/>
+          <w:sz w:val="24"/>
+          <w:szCs w:val="24"/>
+        </w:rPr>
+      </w:pPr>
+      <w:r>
+        <w:rPr>
+          <w:rFonts w:ascii="Times New Roman" w:hAnsi="Times New Roman" w:cs="Times New Roman"/>
+          <w:sz w:val="24"/>
+          <w:szCs w:val="24"/>
         </w:rPr>
         <w:t>Capitolul 1: Dezvoltarea aplicaț</w:t>
       </w:r>
       <w:r>
         <w:rPr>
           <w:rFonts w:ascii="Times New Roman" w:hAnsi="Times New Roman" w:cs="Times New Roman"/>
+          <w:sz w:val="24"/>
+          <w:szCs w:val="24"/>
         </w:rPr>
         <w:t>iei client</w:t>
       </w:r>
@@ -3302,11 +3728,15 @@
         </w:numPr>
         <w:rPr>
           <w:rFonts w:ascii="Times New Roman" w:hAnsi="Times New Roman" w:cs="Times New Roman"/>
-        </w:rPr>
-      </w:pPr>
-      <w:r>
-        <w:rPr>
-          <w:rFonts w:ascii="Times New Roman" w:hAnsi="Times New Roman" w:cs="Times New Roman"/>
+          <w:sz w:val="24"/>
+          <w:szCs w:val="24"/>
+        </w:rPr>
+      </w:pPr>
+      <w:r>
+        <w:rPr>
+          <w:rFonts w:ascii="Times New Roman" w:hAnsi="Times New Roman" w:cs="Times New Roman"/>
+          <w:sz w:val="24"/>
+          <w:szCs w:val="24"/>
         </w:rPr>
         <w:t>Capitolul 2: Dezvoltarea aplicației server</w:t>
       </w:r>
@@ -3320,31 +3750,25 @@
         </w:numPr>
         <w:rPr>
           <w:rFonts w:ascii="Times New Roman" w:hAnsi="Times New Roman" w:cs="Times New Roman"/>
-        </w:rPr>
-      </w:pPr>
-      <w:r>
-        <w:rPr>
-          <w:rFonts w:ascii="Times New Roman" w:hAnsi="Times New Roman" w:cs="Times New Roman"/>
-        </w:rPr>
-        <w:t>Capitolul 3: Baza de date</w:t>
-      </w:r>
-    </w:p>
-    <w:p>
-      <w:pPr>
-        <w:pStyle w:val="ListParagraph"/>
-        <w:numPr>
-          <w:ilvl w:val="0"/>
-          <w:numId w:val="1"/>
-        </w:numPr>
-        <w:rPr>
-          <w:rFonts w:ascii="Times New Roman" w:hAnsi="Times New Roman" w:cs="Times New Roman"/>
-        </w:rPr>
-      </w:pPr>
-      <w:r>
-        <w:rPr>
-          <w:rFonts w:ascii="Times New Roman" w:hAnsi="Times New Roman" w:cs="Times New Roman"/>
-        </w:rPr>
-        <w:t>Capitolul 4: Testarea funcţionalităţilor şi asigurarea calităţii</w:t>
+          <w:sz w:val="24"/>
+          <w:szCs w:val="24"/>
+        </w:rPr>
+      </w:pPr>
+      <w:r>
+        <w:rPr>
+          <w:rFonts w:ascii="Times New Roman" w:hAnsi="Times New Roman" w:cs="Times New Roman"/>
+          <w:sz w:val="24"/>
+          <w:szCs w:val="24"/>
+        </w:rPr>
+        <w:t>Capitolul 3</w:t>
+      </w:r>
+      <w:r>
+        <w:rPr>
+          <w:rFonts w:ascii="Times New Roman" w:hAnsi="Times New Roman" w:cs="Times New Roman"/>
+          <w:sz w:val="24"/>
+          <w:szCs w:val="24"/>
+        </w:rPr>
+        <w:t>: Testarea funcţionalităţilor şi asigurarea calităţii</w:t>
       </w:r>
     </w:p>
     <w:p>
@@ -3352,11 +3776,15 @@
         <w:ind w:left="360"/>
         <w:rPr>
           <w:rFonts w:ascii="Times New Roman" w:hAnsi="Times New Roman" w:cs="Times New Roman"/>
-        </w:rPr>
-      </w:pPr>
-      <w:r>
-        <w:rPr>
-          <w:rFonts w:ascii="Times New Roman" w:hAnsi="Times New Roman" w:cs="Times New Roman"/>
+          <w:sz w:val="24"/>
+          <w:szCs w:val="24"/>
+        </w:rPr>
+      </w:pPr>
+      <w:r>
+        <w:rPr>
+          <w:rFonts w:ascii="Times New Roman" w:hAnsi="Times New Roman" w:cs="Times New Roman"/>
+          <w:sz w:val="24"/>
+          <w:szCs w:val="24"/>
         </w:rPr>
         <w:tab/>
         <w:t>În cadrul dezvoltării aplicaţiei client s-au avut în vedere aspecte precum:</w:t>
@@ -3371,11 +3799,15 @@
         </w:numPr>
         <w:rPr>
           <w:rFonts w:ascii="Times New Roman" w:hAnsi="Times New Roman" w:cs="Times New Roman"/>
-        </w:rPr>
-      </w:pPr>
-      <w:r>
-        <w:rPr>
-          <w:rFonts w:ascii="Times New Roman" w:hAnsi="Times New Roman" w:cs="Times New Roman"/>
+          <w:sz w:val="24"/>
+          <w:szCs w:val="24"/>
+        </w:rPr>
+      </w:pPr>
+      <w:r>
+        <w:rPr>
+          <w:rFonts w:ascii="Times New Roman" w:hAnsi="Times New Roman" w:cs="Times New Roman"/>
+          <w:sz w:val="24"/>
+          <w:szCs w:val="24"/>
         </w:rPr>
         <w:t>Să fie user-friendly şi intuitivă</w:t>
       </w:r>
@@ -3389,11 +3821,15 @@
         </w:numPr>
         <w:rPr>
           <w:rFonts w:ascii="Times New Roman" w:hAnsi="Times New Roman" w:cs="Times New Roman"/>
-        </w:rPr>
-      </w:pPr>
-      <w:r>
-        <w:rPr>
-          <w:rFonts w:ascii="Times New Roman" w:hAnsi="Times New Roman" w:cs="Times New Roman"/>
+          <w:sz w:val="24"/>
+          <w:szCs w:val="24"/>
+        </w:rPr>
+      </w:pPr>
+      <w:r>
+        <w:rPr>
+          <w:rFonts w:ascii="Times New Roman" w:hAnsi="Times New Roman" w:cs="Times New Roman"/>
+          <w:sz w:val="24"/>
+          <w:szCs w:val="24"/>
         </w:rPr>
         <w:t>Să fie rapidă</w:t>
       </w:r>
@@ -3407,11 +3843,15 @@
         </w:numPr>
         <w:rPr>
           <w:rFonts w:ascii="Times New Roman" w:hAnsi="Times New Roman" w:cs="Times New Roman"/>
-        </w:rPr>
-      </w:pPr>
-      <w:r>
-        <w:rPr>
-          <w:rFonts w:ascii="Times New Roman" w:hAnsi="Times New Roman" w:cs="Times New Roman"/>
+          <w:sz w:val="24"/>
+          <w:szCs w:val="24"/>
+        </w:rPr>
+      </w:pPr>
+      <w:r>
+        <w:rPr>
+          <w:rFonts w:ascii="Times New Roman" w:hAnsi="Times New Roman" w:cs="Times New Roman"/>
+          <w:sz w:val="24"/>
+          <w:szCs w:val="24"/>
         </w:rPr>
         <w:t>Să fie scalabilă în funcţie de dispozitivul folosit</w:t>
       </w:r>
@@ -3425,11 +3865,15 @@
         </w:numPr>
         <w:rPr>
           <w:rFonts w:ascii="Times New Roman" w:hAnsi="Times New Roman" w:cs="Times New Roman"/>
-        </w:rPr>
-      </w:pPr>
-      <w:r>
-        <w:rPr>
-          <w:rFonts w:ascii="Times New Roman" w:hAnsi="Times New Roman" w:cs="Times New Roman"/>
+          <w:sz w:val="24"/>
+          <w:szCs w:val="24"/>
+        </w:rPr>
+      </w:pPr>
+      <w:r>
+        <w:rPr>
+          <w:rFonts w:ascii="Times New Roman" w:hAnsi="Times New Roman" w:cs="Times New Roman"/>
+          <w:sz w:val="24"/>
+          <w:szCs w:val="24"/>
         </w:rPr>
         <w:t>Utilizarea de design-pattern-uri pentru separarea responsabilităţilor</w:t>
       </w:r>
@@ -3439,11 +3883,15 @@
         <w:ind w:left="360"/>
         <w:rPr>
           <w:rFonts w:ascii="Times New Roman" w:hAnsi="Times New Roman" w:cs="Times New Roman"/>
-        </w:rPr>
-      </w:pPr>
-      <w:r>
-        <w:rPr>
-          <w:rFonts w:ascii="Times New Roman" w:hAnsi="Times New Roman" w:cs="Times New Roman"/>
+          <w:sz w:val="24"/>
+          <w:szCs w:val="24"/>
+        </w:rPr>
+      </w:pPr>
+      <w:r>
+        <w:rPr>
+          <w:rFonts w:ascii="Times New Roman" w:hAnsi="Times New Roman" w:cs="Times New Roman"/>
+          <w:sz w:val="24"/>
+          <w:szCs w:val="24"/>
         </w:rPr>
         <w:tab/>
         <w:t>Pe partea de server s-a avut în vedere ca aplicaţia să facă faţă unui volum consistent de utilizatori</w:t>
@@ -3451,12 +3899,16 @@
       <w:r>
         <w:rPr>
           <w:rFonts w:ascii="Times New Roman" w:hAnsi="Times New Roman" w:cs="Times New Roman"/>
+          <w:sz w:val="24"/>
+          <w:szCs w:val="24"/>
         </w:rPr>
         <w:t>, să fie sigură și să păstreze confidențialitatea informațiilor despre utilizatori sau cărți</w:t>
       </w:r>
       <w:r>
         <w:rPr>
           <w:rFonts w:ascii="Times New Roman" w:hAnsi="Times New Roman" w:cs="Times New Roman"/>
+          <w:sz w:val="24"/>
+          <w:szCs w:val="24"/>
         </w:rPr>
         <w:t>:</w:t>
       </w:r>
@@ -3470,11 +3922,15 @@
         </w:numPr>
         <w:rPr>
           <w:rFonts w:ascii="Times New Roman" w:hAnsi="Times New Roman" w:cs="Times New Roman"/>
-        </w:rPr>
-      </w:pPr>
-      <w:r>
-        <w:rPr>
-          <w:rFonts w:ascii="Times New Roman" w:hAnsi="Times New Roman" w:cs="Times New Roman"/>
+          <w:sz w:val="24"/>
+          <w:szCs w:val="24"/>
+        </w:rPr>
+      </w:pPr>
+      <w:r>
+        <w:rPr>
+          <w:rFonts w:ascii="Times New Roman" w:hAnsi="Times New Roman" w:cs="Times New Roman"/>
+          <w:sz w:val="24"/>
+          <w:szCs w:val="24"/>
         </w:rPr>
         <w:t>Folosirea autentificării și autorizării</w:t>
       </w:r>
@@ -3488,13 +3944,17 @@
         </w:numPr>
         <w:rPr>
           <w:rFonts w:ascii="Times New Roman" w:hAnsi="Times New Roman" w:cs="Times New Roman"/>
-        </w:rPr>
-      </w:pPr>
-      <w:r>
-        <w:rPr>
-          <w:rFonts w:ascii="Times New Roman" w:hAnsi="Times New Roman" w:cs="Times New Roman"/>
-        </w:rPr>
-        <w:t>Cererile procesate asincron sau sincron</w:t>
+          <w:sz w:val="24"/>
+          <w:szCs w:val="24"/>
+        </w:rPr>
+      </w:pPr>
+      <w:r>
+        <w:rPr>
+          <w:rFonts w:ascii="Times New Roman" w:hAnsi="Times New Roman" w:cs="Times New Roman"/>
+          <w:sz w:val="24"/>
+          <w:szCs w:val="24"/>
+        </w:rPr>
+        <w:t>Autentificare bazată pe roluri</w:t>
       </w:r>
     </w:p>
     <w:p>
@@ -3506,13 +3966,18 @@
         </w:numPr>
         <w:rPr>
           <w:rFonts w:ascii="Times New Roman" w:hAnsi="Times New Roman" w:cs="Times New Roman"/>
-        </w:rPr>
-      </w:pPr>
-      <w:r>
-        <w:rPr>
-          <w:rFonts w:ascii="Times New Roman" w:hAnsi="Times New Roman" w:cs="Times New Roman"/>
-        </w:rPr>
-        <w:t>Utilizarea principiilor SOLID</w:t>
+          <w:sz w:val="24"/>
+          <w:szCs w:val="24"/>
+        </w:rPr>
+      </w:pPr>
+      <w:r>
+        <w:rPr>
+          <w:rFonts w:ascii="Times New Roman" w:hAnsi="Times New Roman" w:cs="Times New Roman"/>
+          <w:sz w:val="24"/>
+          <w:szCs w:val="24"/>
+        </w:rPr>
+        <w:lastRenderedPageBreak/>
+        <w:t>Cererile procesate asincron sau sincron</w:t>
       </w:r>
     </w:p>
     <w:p>
@@ -3524,11 +3989,37 @@
         </w:numPr>
         <w:rPr>
           <w:rFonts w:ascii="Times New Roman" w:hAnsi="Times New Roman" w:cs="Times New Roman"/>
-        </w:rPr>
-      </w:pPr>
-      <w:r>
-        <w:rPr>
-          <w:rFonts w:ascii="Times New Roman" w:hAnsi="Times New Roman" w:cs="Times New Roman"/>
+          <w:sz w:val="24"/>
+          <w:szCs w:val="24"/>
+        </w:rPr>
+      </w:pPr>
+      <w:r>
+        <w:rPr>
+          <w:rFonts w:ascii="Times New Roman" w:hAnsi="Times New Roman" w:cs="Times New Roman"/>
+          <w:sz w:val="24"/>
+          <w:szCs w:val="24"/>
+        </w:rPr>
+        <w:t>Utilizarea principiilor SOLID</w:t>
+      </w:r>
+    </w:p>
+    <w:p>
+      <w:pPr>
+        <w:pStyle w:val="ListParagraph"/>
+        <w:numPr>
+          <w:ilvl w:val="0"/>
+          <w:numId w:val="5"/>
+        </w:numPr>
+        <w:rPr>
+          <w:rFonts w:ascii="Times New Roman" w:hAnsi="Times New Roman" w:cs="Times New Roman"/>
+          <w:sz w:val="24"/>
+          <w:szCs w:val="24"/>
+        </w:rPr>
+      </w:pPr>
+      <w:r>
+        <w:rPr>
+          <w:rFonts w:ascii="Times New Roman" w:hAnsi="Times New Roman" w:cs="Times New Roman"/>
+          <w:sz w:val="24"/>
+          <w:szCs w:val="24"/>
         </w:rPr>
         <w:t>Utilizarea de design-pattern-uri pentru separarea responsabilităţilor</w:t>
       </w:r>
@@ -3538,11 +4029,15 @@
         <w:ind w:left="360"/>
         <w:rPr>
           <w:rFonts w:ascii="Times New Roman" w:hAnsi="Times New Roman" w:cs="Times New Roman"/>
-        </w:rPr>
-      </w:pPr>
-      <w:r>
-        <w:rPr>
-          <w:rFonts w:ascii="Times New Roman" w:hAnsi="Times New Roman" w:cs="Times New Roman"/>
+          <w:sz w:val="24"/>
+          <w:szCs w:val="24"/>
+        </w:rPr>
+      </w:pPr>
+      <w:r>
+        <w:rPr>
+          <w:rFonts w:ascii="Times New Roman" w:hAnsi="Times New Roman" w:cs="Times New Roman"/>
+          <w:sz w:val="24"/>
+          <w:szCs w:val="24"/>
         </w:rPr>
         <w:tab/>
         <w:t>În ceea ce priveşte baza de date s-a dorit a fi o bază de date de dimensiuni reduse dar robustă:</w:t>
@@ -3557,11 +4052,15 @@
         </w:numPr>
         <w:rPr>
           <w:rFonts w:ascii="Times New Roman" w:hAnsi="Times New Roman" w:cs="Times New Roman"/>
-        </w:rPr>
-      </w:pPr>
-      <w:r>
-        <w:rPr>
-          <w:rFonts w:ascii="Times New Roman" w:hAnsi="Times New Roman" w:cs="Times New Roman"/>
+          <w:sz w:val="24"/>
+          <w:szCs w:val="24"/>
+        </w:rPr>
+      </w:pPr>
+      <w:r>
+        <w:rPr>
+          <w:rFonts w:ascii="Times New Roman" w:hAnsi="Times New Roman" w:cs="Times New Roman"/>
+          <w:sz w:val="24"/>
+          <w:szCs w:val="24"/>
         </w:rPr>
         <w:t>Legăturile între tabele folosind chei străine</w:t>
       </w:r>
@@ -3575,11 +4074,15 @@
         </w:numPr>
         <w:rPr>
           <w:rFonts w:ascii="Times New Roman" w:hAnsi="Times New Roman" w:cs="Times New Roman"/>
-        </w:rPr>
-      </w:pPr>
-      <w:r>
-        <w:rPr>
-          <w:rFonts w:ascii="Times New Roman" w:hAnsi="Times New Roman" w:cs="Times New Roman"/>
+          <w:sz w:val="24"/>
+          <w:szCs w:val="24"/>
+        </w:rPr>
+      </w:pPr>
+      <w:r>
+        <w:rPr>
+          <w:rFonts w:ascii="Times New Roman" w:hAnsi="Times New Roman" w:cs="Times New Roman"/>
+          <w:sz w:val="24"/>
+          <w:szCs w:val="24"/>
         </w:rPr>
         <w:t>Utilizarea de chei primare compuse din alte chei străine</w:t>
       </w:r>
@@ -3589,11 +4092,15 @@
         <w:ind w:left="360"/>
         <w:rPr>
           <w:rFonts w:ascii="Times New Roman" w:hAnsi="Times New Roman" w:cs="Times New Roman"/>
-        </w:rPr>
-      </w:pPr>
-      <w:r>
-        <w:rPr>
-          <w:rFonts w:ascii="Times New Roman" w:hAnsi="Times New Roman" w:cs="Times New Roman"/>
+          <w:sz w:val="24"/>
+          <w:szCs w:val="24"/>
+        </w:rPr>
+      </w:pPr>
+      <w:r>
+        <w:rPr>
+          <w:rFonts w:ascii="Times New Roman" w:hAnsi="Times New Roman" w:cs="Times New Roman"/>
+          <w:sz w:val="24"/>
+          <w:szCs w:val="24"/>
         </w:rPr>
         <w:tab/>
         <w:t>Testarea funţionalităţii şi asigurarea calităţii are ca scopuri esenţiale asigurarea faptului că aplicaţia respectă cerinţele funcţionale şi posibilitatea de dezvoltare, îmbunătăţire, aspecte ce pot fi aduse pe viitor:</w:t>
@@ -3608,23 +4115,31 @@
         </w:numPr>
         <w:rPr>
           <w:rFonts w:ascii="Times New Roman" w:hAnsi="Times New Roman" w:cs="Times New Roman"/>
-        </w:rPr>
-      </w:pPr>
-      <w:r>
-        <w:rPr>
-          <w:rFonts w:ascii="Times New Roman" w:hAnsi="Times New Roman" w:cs="Times New Roman"/>
+          <w:sz w:val="24"/>
+          <w:szCs w:val="24"/>
+        </w:rPr>
+      </w:pPr>
+      <w:r>
+        <w:rPr>
+          <w:rFonts w:ascii="Times New Roman" w:hAnsi="Times New Roman" w:cs="Times New Roman"/>
+          <w:sz w:val="24"/>
+          <w:szCs w:val="24"/>
         </w:rPr>
         <w:t>Crearea de unit teste pentru fiecare modul</w:t>
       </w:r>
       <w:r>
         <w:rPr>
           <w:rFonts w:ascii="Times New Roman" w:hAnsi="Times New Roman" w:cs="Times New Roman"/>
+          <w:sz w:val="24"/>
+          <w:szCs w:val="24"/>
         </w:rPr>
         <w:t xml:space="preserve"> şi layer</w:t>
       </w:r>
       <w:r>
         <w:rPr>
           <w:rFonts w:ascii="Times New Roman" w:hAnsi="Times New Roman" w:cs="Times New Roman"/>
+          <w:sz w:val="24"/>
+          <w:szCs w:val="24"/>
         </w:rPr>
         <w:t xml:space="preserve"> în parte</w:t>
       </w:r>
@@ -3638,13 +4153,16 @@
         </w:numPr>
         <w:rPr>
           <w:rFonts w:ascii="Times New Roman" w:hAnsi="Times New Roman" w:cs="Times New Roman"/>
-        </w:rPr>
-      </w:pPr>
-      <w:r>
-        <w:rPr>
-          <w:rFonts w:ascii="Times New Roman" w:hAnsi="Times New Roman" w:cs="Times New Roman"/>
-        </w:rPr>
-        <w:lastRenderedPageBreak/>
+          <w:sz w:val="24"/>
+          <w:szCs w:val="24"/>
+        </w:rPr>
+      </w:pPr>
+      <w:r>
+        <w:rPr>
+          <w:rFonts w:ascii="Times New Roman" w:hAnsi="Times New Roman" w:cs="Times New Roman"/>
+          <w:sz w:val="24"/>
+          <w:szCs w:val="24"/>
+        </w:rPr>
         <w:t>Crearea de teste de integrare pentru verificarea funcţionalităţii modulelor împreună</w:t>
       </w:r>
     </w:p>
@@ -3657,11 +4175,15 @@
         </w:numPr>
         <w:rPr>
           <w:rFonts w:ascii="Times New Roman" w:hAnsi="Times New Roman" w:cs="Times New Roman"/>
-        </w:rPr>
-      </w:pPr>
-      <w:r>
-        <w:rPr>
-          <w:rFonts w:ascii="Times New Roman" w:hAnsi="Times New Roman" w:cs="Times New Roman"/>
+          <w:sz w:val="24"/>
+          <w:szCs w:val="24"/>
+        </w:rPr>
+      </w:pPr>
+      <w:r>
+        <w:rPr>
+          <w:rFonts w:ascii="Times New Roman" w:hAnsi="Times New Roman" w:cs="Times New Roman"/>
+          <w:sz w:val="24"/>
+          <w:szCs w:val="24"/>
         </w:rPr>
         <w:t>Crearea de teste automate pentru verificarea funcţionalităţii din punctul de vedere al utilizatorului</w:t>
       </w:r>
@@ -3673,35 +4195,37 @@
           <w:rFonts w:ascii="Times New Roman" w:hAnsi="Times New Roman" w:cs="Times New Roman"/>
         </w:rPr>
       </w:pPr>
-      <w:bookmarkStart w:id="14" w:name="_Toc484353533"/>
+      <w:bookmarkStart w:id="13" w:name="_Toc484374666"/>
       <w:r>
         <w:rPr>
           <w:rFonts w:ascii="Times New Roman" w:hAnsi="Times New Roman" w:cs="Times New Roman"/>
         </w:rPr>
         <w:t>Proiectare</w:t>
       </w:r>
+      <w:bookmarkEnd w:id="13"/>
+    </w:p>
+    <w:p>
+      <w:pPr>
+        <w:pStyle w:val="Heading2"/>
+        <w:rPr>
+          <w:rFonts w:ascii="Times New Roman" w:hAnsi="Times New Roman" w:cs="Times New Roman"/>
+        </w:rPr>
+      </w:pPr>
+      <w:bookmarkStart w:id="14" w:name="_Toc484374667"/>
+      <w:r>
+        <w:rPr>
+          <w:rFonts w:ascii="Times New Roman" w:hAnsi="Times New Roman" w:cs="Times New Roman"/>
+        </w:rPr>
+        <w:t>Arhitectura soluției</w:t>
+      </w:r>
       <w:bookmarkEnd w:id="14"/>
     </w:p>
     <w:p>
       <w:pPr>
-        <w:pStyle w:val="Heading2"/>
-        <w:rPr>
-          <w:rFonts w:ascii="Times New Roman" w:hAnsi="Times New Roman" w:cs="Times New Roman"/>
-        </w:rPr>
-      </w:pPr>
-      <w:bookmarkStart w:id="15" w:name="_Toc484353534"/>
-      <w:r>
-        <w:rPr>
-          <w:rFonts w:ascii="Times New Roman" w:hAnsi="Times New Roman" w:cs="Times New Roman"/>
-        </w:rPr>
-        <w:t>Arhitectura soluției</w:t>
-      </w:r>
-      <w:bookmarkEnd w:id="15"/>
-    </w:p>
-    <w:p>
-      <w:pPr>
-        <w:rPr>
-          <w:rFonts w:ascii="Times New Roman" w:hAnsi="Times New Roman" w:cs="Times New Roman"/>
+        <w:rPr>
+          <w:rFonts w:ascii="Times New Roman" w:hAnsi="Times New Roman" w:cs="Times New Roman"/>
+          <w:sz w:val="24"/>
+          <w:szCs w:val="24"/>
           <w:lang w:val="ro-RO"/>
         </w:rPr>
       </w:pPr>
@@ -3710,11 +4234,20 @@
           <w:rFonts w:ascii="Times New Roman" w:hAnsi="Times New Roman" w:cs="Times New Roman"/>
         </w:rPr>
         <w:tab/>
+      </w:r>
+      <w:r>
+        <w:rPr>
+          <w:rFonts w:ascii="Times New Roman" w:hAnsi="Times New Roman" w:cs="Times New Roman"/>
+          <w:sz w:val="24"/>
+          <w:szCs w:val="24"/>
+        </w:rPr>
         <w:t>Arhitectura general</w:t>
       </w:r>
       <w:r>
         <w:rPr>
           <w:rFonts w:ascii="Times New Roman" w:hAnsi="Times New Roman" w:cs="Times New Roman"/>
+          <w:sz w:val="24"/>
+          <w:szCs w:val="24"/>
           <w:lang w:val="ro-RO"/>
         </w:rPr>
         <w:t>ă a soluţiei(aplicaţiei) nu este diferită faţă de cea a unei aplicaţii web obişnuite. Ea cuprinde trei părţi mari şi importante: clientul, serverul şi baza de date. Comunicarea generală se face după cum urmează: clientul trimite o cerere către server, acesta din urmă o evaluează. Dacă este cazul, se trimite o cerere către baza de date şi se aşteaptă un răspuns, altfel serverul va evalua cererea primită de la client şi va pregăti un răspuns. Indiferent de scenariu, după pregătirea răspunsului de către server, acesta va trimite înapoi către client acest răspuns, iar pe partea clientului vor apărea modificările necesare. Următoarea diagramă ilustrează arhitectura generală a aplicaţiei:</w:t>
@@ -3781,23 +4314,29 @@
         <w:pStyle w:val="Heading3"/>
         <w:rPr>
           <w:rFonts w:ascii="Times New Roman" w:hAnsi="Times New Roman" w:cs="Times New Roman"/>
-          <w:lang w:val="ro-RO"/>
-        </w:rPr>
-      </w:pPr>
-      <w:bookmarkStart w:id="16" w:name="_Toc484353535"/>
-      <w:r>
-        <w:rPr>
-          <w:rFonts w:ascii="Times New Roman" w:hAnsi="Times New Roman" w:cs="Times New Roman"/>
+          <w:sz w:val="24"/>
+          <w:szCs w:val="24"/>
+          <w:lang w:val="ro-RO"/>
+        </w:rPr>
+      </w:pPr>
+      <w:bookmarkStart w:id="15" w:name="_Toc484374668"/>
+      <w:r>
+        <w:rPr>
+          <w:rFonts w:ascii="Times New Roman" w:hAnsi="Times New Roman" w:cs="Times New Roman"/>
+          <w:sz w:val="24"/>
+          <w:szCs w:val="24"/>
           <w:lang w:val="ro-RO"/>
         </w:rPr>
         <w:t>Capitolul 1: Dezvoltarea aplicaţiei client</w:t>
       </w:r>
-      <w:bookmarkEnd w:id="16"/>
-    </w:p>
-    <w:p>
-      <w:pPr>
-        <w:rPr>
-          <w:rFonts w:ascii="Times New Roman" w:hAnsi="Times New Roman" w:cs="Times New Roman"/>
+      <w:bookmarkEnd w:id="15"/>
+    </w:p>
+    <w:p>
+      <w:pPr>
+        <w:rPr>
+          <w:rFonts w:ascii="Times New Roman" w:hAnsi="Times New Roman" w:cs="Times New Roman"/>
+          <w:sz w:val="24"/>
+          <w:szCs w:val="24"/>
           <w:lang w:val="ro-RO"/>
         </w:rPr>
       </w:pPr>
@@ -3807,12 +4346,32 @@
           <w:lang w:val="ro-RO"/>
         </w:rPr>
         <w:tab/>
-        <w:t>Aplicaţia client are ca scop facilitarea procesului de comunicare, de obţinere şi oferire de informaţii între utilizatori prin intermediul unei conexiuni la Internet. Aplicaţia a fost dezvoltată cu ajutorul editorului pus la dispoziţie de cei de la Microsoft – Visual Studio 2017 Enterprise. Pe parcursul dezvoltării s-a avut în vedere utilizarea tehnicilor necesare pentru obţinerea unei aplicaţii de tip SPA</w:t>
+      </w:r>
+      <w:r>
+        <w:rPr>
+          <w:rFonts w:ascii="Times New Roman" w:hAnsi="Times New Roman" w:cs="Times New Roman"/>
+          <w:sz w:val="24"/>
+          <w:szCs w:val="24"/>
+          <w:lang w:val="ro-RO"/>
+        </w:rPr>
+        <w:t xml:space="preserve">Aplicaţia client are ca scop facilitarea procesului de comunicare, de obţinere şi oferire de informaţii între utilizatori prin intermediul unei conexiuni la Internet. Aplicaţia a fost dezvoltată cu ajutorul editorului pus la dispoziţie de cei de la Microsoft – Visual Studio 2017 Enterprise. Pe </w:t>
+      </w:r>
+      <w:r>
+        <w:rPr>
+          <w:rFonts w:ascii="Times New Roman" w:hAnsi="Times New Roman" w:cs="Times New Roman"/>
+          <w:sz w:val="24"/>
+          <w:szCs w:val="24"/>
+          <w:lang w:val="ro-RO"/>
+        </w:rPr>
+        <w:lastRenderedPageBreak/>
+        <w:t>parcursul dezvoltării s-a avut în vedere utilizarea tehnicilor necesare pentru obţinerea unei aplicaţii de tip SPA</w:t>
       </w:r>
       <w:r>
         <w:rPr>
           <w:rStyle w:val="FootnoteReference"/>
           <w:rFonts w:ascii="Times New Roman" w:hAnsi="Times New Roman" w:cs="Times New Roman"/>
+          <w:sz w:val="24"/>
+          <w:szCs w:val="24"/>
           <w:lang w:val="ro-RO"/>
         </w:rPr>
         <w:footnoteReference w:id="3"/>
@@ -3820,6 +4379,8 @@
       <w:r>
         <w:rPr>
           <w:rFonts w:ascii="Times New Roman" w:hAnsi="Times New Roman" w:cs="Times New Roman"/>
+          <w:sz w:val="24"/>
+          <w:szCs w:val="24"/>
           <w:lang w:val="ro-RO"/>
         </w:rPr>
         <w:t xml:space="preserve"> astfel încât utilizatorul să obţină rezultate mai rapide afişate în pagină iar aplicaţia să fie utilizabilă în condiţii reale, pe multiple dispozitive. Tehnicile folosite vor fi descrise</w:t>
@@ -3827,6 +4388,8 @@
       <w:r>
         <w:rPr>
           <w:rFonts w:ascii="Times New Roman" w:hAnsi="Times New Roman" w:cs="Times New Roman"/>
+          <w:sz w:val="24"/>
+          <w:szCs w:val="24"/>
           <w:lang w:val="ro-RO"/>
         </w:rPr>
         <w:t>,</w:t>
@@ -3834,6 +4397,8 @@
       <w:r>
         <w:rPr>
           <w:rFonts w:ascii="Times New Roman" w:hAnsi="Times New Roman" w:cs="Times New Roman"/>
+          <w:sz w:val="24"/>
+          <w:szCs w:val="24"/>
           <w:lang w:val="ro-RO"/>
         </w:rPr>
         <w:t xml:space="preserve"> </w:t>
@@ -3841,6 +4406,8 @@
       <w:r>
         <w:rPr>
           <w:rFonts w:ascii="Times New Roman" w:hAnsi="Times New Roman" w:cs="Times New Roman"/>
+          <w:sz w:val="24"/>
+          <w:szCs w:val="24"/>
           <w:lang w:val="ro-RO"/>
         </w:rPr>
         <w:t>pe larg, în subcapitolele ce vor urma.</w:t>
@@ -3857,80 +4424,85 @@
           <w:rFonts w:ascii="Times New Roman" w:hAnsi="Times New Roman" w:cs="Times New Roman"/>
         </w:rPr>
       </w:pPr>
-      <w:bookmarkStart w:id="17" w:name="_Toc484353536"/>
+      <w:bookmarkStart w:id="16" w:name="_Toc484374669"/>
       <w:r>
         <w:rPr>
           <w:rFonts w:ascii="Times New Roman" w:hAnsi="Times New Roman" w:cs="Times New Roman"/>
         </w:rPr>
         <w:t>Arhitectura generală a aplicației</w:t>
       </w:r>
-      <w:bookmarkEnd w:id="17"/>
+      <w:bookmarkEnd w:id="16"/>
     </w:p>
     <w:p>
       <w:pPr>
         <w:ind w:firstLine="720"/>
         <w:rPr>
           <w:rFonts w:ascii="Times New Roman" w:hAnsi="Times New Roman" w:cs="Times New Roman"/>
-        </w:rPr>
-      </w:pPr>
-      <w:r>
-        <w:rPr>
-          <w:rFonts w:ascii="Times New Roman" w:hAnsi="Times New Roman" w:cs="Times New Roman"/>
-        </w:rPr>
-        <w:t>Arhitectura aplicaţiei client este puţin diferită de cea a unei aplicaţii client de tip web obişnuite.</w:t>
-      </w:r>
-      <w:r>
-        <w:rPr>
-          <w:rFonts w:ascii="Times New Roman" w:hAnsi="Times New Roman" w:cs="Times New Roman"/>
+          <w:sz w:val="24"/>
+          <w:szCs w:val="24"/>
+        </w:rPr>
+      </w:pPr>
+      <w:r>
+        <w:rPr>
+          <w:rFonts w:ascii="Times New Roman" w:hAnsi="Times New Roman" w:cs="Times New Roman"/>
+          <w:sz w:val="24"/>
+          <w:szCs w:val="24"/>
+        </w:rPr>
+        <w:t xml:space="preserve">Arhitectura aplicaţiei client este puţin diferită de cea a unei aplicaţii client de tip web obişnuite. </w:t>
+      </w:r>
+      <w:r>
+        <w:rPr>
+          <w:rFonts w:ascii="Times New Roman" w:hAnsi="Times New Roman" w:cs="Times New Roman"/>
+          <w:sz w:val="24"/>
+          <w:szCs w:val="24"/>
+        </w:rPr>
+        <w:t>Astfel, cererile utilizatorului vor fi preluate din partea de view</w:t>
+      </w:r>
+      <w:r>
+        <w:rPr>
+          <w:rFonts w:ascii="Times New Roman" w:hAnsi="Times New Roman" w:cs="Times New Roman"/>
+          <w:sz w:val="24"/>
+          <w:szCs w:val="24"/>
         </w:rPr>
         <w:t xml:space="preserve"> </w:t>
       </w:r>
       <w:r>
         <w:rPr>
           <w:rFonts w:ascii="Times New Roman" w:hAnsi="Times New Roman" w:cs="Times New Roman"/>
-        </w:rPr>
-        <w:t>Astfel, cererile utilizatorului vor fi preluate din partea de view</w:t>
-      </w:r>
-      <w:r>
-        <w:rPr>
-          <w:rFonts w:ascii="Times New Roman" w:hAnsi="Times New Roman" w:cs="Times New Roman"/>
+          <w:sz w:val="24"/>
+          <w:szCs w:val="24"/>
+        </w:rPr>
+        <w:t>(fie că este vorba de butoane, câmpuri de input, hyperlink-uri) şi vor fi transmise către controllerul Angular specific</w:t>
+      </w:r>
+      <w:r>
+        <w:rPr>
+          <w:rFonts w:ascii="Times New Roman" w:hAnsi="Times New Roman" w:cs="Times New Roman"/>
+          <w:sz w:val="24"/>
+          <w:szCs w:val="24"/>
         </w:rPr>
         <w:t xml:space="preserve"> </w:t>
       </w:r>
       <w:r>
         <w:rPr>
           <w:rFonts w:ascii="Times New Roman" w:hAnsi="Times New Roman" w:cs="Times New Roman"/>
-        </w:rPr>
-        <w:t>(fie că este vorba de butoane, câmpuri de input, hyperlink-uri) şi vor fi transmise către controllerul Angular specific</w:t>
-      </w:r>
-      <w:r>
-        <w:rPr>
-          <w:rFonts w:ascii="Times New Roman" w:hAnsi="Times New Roman" w:cs="Times New Roman"/>
-        </w:rPr>
-        <w:t xml:space="preserve"> </w:t>
-      </w:r>
-      <w:r>
-        <w:rPr>
-          <w:rFonts w:ascii="Times New Roman" w:hAnsi="Times New Roman" w:cs="Times New Roman"/>
-        </w:rPr>
-        <w:t xml:space="preserve">(fiecare view, în parte, are asignat câte un controller care se ocupă de administrarea primului menţionat). De aici, controllerul Angular preia cererea şi dacă este necesar o trimite mai departe către un serviciu Angular, urmând apoi să aştepte un răspuns. Acesta, în cele din urmă, va fi delegatul care va trimite cererea către aplicaţia server. Serviciul va aştepta un răspuns de la server după care va întoarce rezultatele necesare către controller, iar </w:t>
-      </w:r>
-      <w:r>
-        <w:rPr>
-          <w:rFonts w:ascii="Times New Roman" w:hAnsi="Times New Roman" w:cs="Times New Roman"/>
-        </w:rPr>
-        <w:lastRenderedPageBreak/>
-        <w:t xml:space="preserve">acesta, la rândul său, va transmite modificările necesare către view. </w:t>
-      </w:r>
-      <w:r>
-        <w:rPr>
-          <w:rFonts w:ascii="Times New Roman" w:hAnsi="Times New Roman" w:cs="Times New Roman"/>
+          <w:sz w:val="24"/>
+          <w:szCs w:val="24"/>
+        </w:rPr>
+        <w:t xml:space="preserve">(fiecare view, în parte, are asignat câte un controller care se ocupă de administrarea primului menţionat). De aici, controllerul Angular preia cererea şi dacă este necesar o trimite mai departe către un serviciu Angular, urmând apoi să aştepte un răspuns. Acesta, în cele din urmă, va fi delegatul care va trimite cererea către aplicaţia server. Serviciul va aştepta un răspuns de la server după care va întoarce rezultatele necesare către controller, iar acesta, la rândul său, va transmite modificările necesare către view. </w:t>
+      </w:r>
+      <w:r>
+        <w:rPr>
+          <w:rFonts w:ascii="Times New Roman" w:hAnsi="Times New Roman" w:cs="Times New Roman"/>
+          <w:sz w:val="24"/>
+          <w:szCs w:val="24"/>
         </w:rPr>
         <w:t xml:space="preserve">Această aplicaţie trebuie să fie capabilă să ofere utilizatorului o experienţă plăcută de utilizare, să fie uşor de folosit şi să notifice utilizatorul </w:t>
       </w:r>
       <w:r>
         <w:rPr>
           <w:rFonts w:ascii="Times New Roman" w:hAnsi="Times New Roman" w:cs="Times New Roman"/>
+          <w:sz w:val="24"/>
+          <w:szCs w:val="24"/>
         </w:rPr>
         <w:t xml:space="preserve">în legătură cu mesaje noi. Diagrama aplicaţiei client poate fi văzută mai jos, după cum urmează: </w:t>
       </w:r>
@@ -4001,7 +4573,7 @@
           <w:rFonts w:ascii="Times New Roman" w:hAnsi="Times New Roman" w:cs="Times New Roman"/>
         </w:rPr>
       </w:pPr>
-      <w:bookmarkStart w:id="18" w:name="_Toc484353537"/>
+      <w:bookmarkStart w:id="17" w:name="_Toc484374670"/>
       <w:r>
         <w:rPr>
           <w:rFonts w:ascii="Times New Roman" w:hAnsi="Times New Roman" w:cs="Times New Roman"/>
@@ -4014,30 +4586,30 @@
         </w:rPr>
         <w:t>iews</w:t>
       </w:r>
-      <w:bookmarkEnd w:id="18"/>
+      <w:bookmarkEnd w:id="17"/>
     </w:p>
     <w:p>
       <w:pPr>
         <w:ind w:firstLine="720"/>
         <w:rPr>
           <w:rFonts w:ascii="Times New Roman" w:hAnsi="Times New Roman" w:cs="Times New Roman"/>
-        </w:rPr>
-      </w:pPr>
-      <w:r>
-        <w:rPr>
-          <w:rFonts w:ascii="Times New Roman" w:hAnsi="Times New Roman" w:cs="Times New Roman"/>
-        </w:rPr>
-        <w:t xml:space="preserve">Utilizatorul va avea contact direct cu partea de Angular Views a aplicaţiei client. Deşi ele sunt menţionate </w:t>
-      </w:r>
-      <w:r>
-        <w:rPr>
-          <w:rFonts w:ascii="Times New Roman" w:hAnsi="Times New Roman" w:cs="Times New Roman"/>
-        </w:rPr>
-        <w:t>la plural, component principal este reprezentată de un view general, similar unei pagini de home. Diferenţa esenţială faţă de aplicaţiile web clasice vine acum în discuţie. Deoarece Angular permite dezvoltarea de aplicaţii de tip SPA</w:t>
-      </w:r>
-      <w:r>
-        <w:rPr>
-          <w:rFonts w:ascii="Times New Roman" w:hAnsi="Times New Roman" w:cs="Times New Roman"/>
+          <w:sz w:val="24"/>
+          <w:szCs w:val="24"/>
+        </w:rPr>
+      </w:pPr>
+      <w:r>
+        <w:rPr>
+          <w:rFonts w:ascii="Times New Roman" w:hAnsi="Times New Roman" w:cs="Times New Roman"/>
+          <w:sz w:val="24"/>
+          <w:szCs w:val="24"/>
+        </w:rPr>
+        <w:t>Utilizatorul va avea contact direct cu partea de Angular Views a aplicaţiei client. Deşi ele sunt menţionate la plural, component principal este reprezentată de un view general, similar unei pagini de home. Diferenţa esenţială faţă de aplicaţiile web clasice vine acum în discuţie. Deoarece Angular permite dezvoltarea de aplicaţii de tip SPA</w:t>
+      </w:r>
+      <w:r>
+        <w:rPr>
+          <w:rFonts w:ascii="Times New Roman" w:hAnsi="Times New Roman" w:cs="Times New Roman"/>
+          <w:sz w:val="24"/>
+          <w:szCs w:val="24"/>
           <w:vertAlign w:val="superscript"/>
         </w:rPr>
         <w:t>3</w:t>
@@ -4045,6 +4617,8 @@
       <w:r>
         <w:rPr>
           <w:rFonts w:ascii="Times New Roman" w:hAnsi="Times New Roman" w:cs="Times New Roman"/>
+          <w:sz w:val="24"/>
+          <w:szCs w:val="24"/>
         </w:rPr>
         <w:t xml:space="preserve">, asta înseamnă că nu vom încărca de fiecare data o întreagă pagină web ci doar o anumită porţiune, porţiune care este definite sub formă de view. De aceea avem mai multe view-uri în aplicaţie, însă scheletul este acelaşi, având astfel posibilitatea de a modifica doar anumite porţiuni ale view-ului principal şi renunţând astfel la clasica reîncărcare a tuturor elementelor de pe o pagină HTML standard. </w:t>
       </w:r>
@@ -4054,18 +4628,33 @@
         <w:ind w:firstLine="720"/>
         <w:rPr>
           <w:rFonts w:ascii="Times New Roman" w:hAnsi="Times New Roman" w:cs="Times New Roman"/>
-          <w:lang w:val="ro-RO"/>
-        </w:rPr>
-      </w:pPr>
-      <w:r>
-        <w:rPr>
-          <w:rFonts w:ascii="Times New Roman" w:hAnsi="Times New Roman" w:cs="Times New Roman"/>
-        </w:rPr>
-        <w:t xml:space="preserve">Sintaxa pentru un asemenea view este similară cu cea a unei pagini HTML, cu menţiunea că unele elemente pe care le găsim într-o pagină standard devin redundante. Unele dintre acestea ar fi: &lt;html&gt;&lt;/html&gt;, &lt;head&gt;&lt;/head&gt;, &lt;body&gt;&lt;/body&gt;. </w:t>
-      </w:r>
-      <w:r>
-        <w:rPr>
-          <w:rFonts w:ascii="Times New Roman" w:hAnsi="Times New Roman" w:cs="Times New Roman"/>
+          <w:sz w:val="24"/>
+          <w:szCs w:val="24"/>
+          <w:lang w:val="ro-RO"/>
+        </w:rPr>
+      </w:pPr>
+      <w:r>
+        <w:rPr>
+          <w:rFonts w:ascii="Times New Roman" w:hAnsi="Times New Roman" w:cs="Times New Roman"/>
+          <w:sz w:val="24"/>
+          <w:szCs w:val="24"/>
+        </w:rPr>
+        <w:t xml:space="preserve">Sintaxa pentru un asemenea view este similară cu cea a unei pagini HTML, cu menţiunea că unele elemente pe care le găsim într-o pagină standard devin redundante. Unele dintre acestea </w:t>
+      </w:r>
+      <w:r>
+        <w:rPr>
+          <w:rFonts w:ascii="Times New Roman" w:hAnsi="Times New Roman" w:cs="Times New Roman"/>
+          <w:sz w:val="24"/>
+          <w:szCs w:val="24"/>
+        </w:rPr>
+        <w:lastRenderedPageBreak/>
+        <w:t xml:space="preserve">ar fi: &lt;html&gt;&lt;/html&gt;, &lt;head&gt;&lt;/head&gt;, &lt;body&gt;&lt;/body&gt;. </w:t>
+      </w:r>
+      <w:r>
+        <w:rPr>
+          <w:rFonts w:ascii="Times New Roman" w:hAnsi="Times New Roman" w:cs="Times New Roman"/>
+          <w:sz w:val="24"/>
+          <w:szCs w:val="24"/>
           <w:lang w:val="ro-RO"/>
         </w:rPr>
         <w:t xml:space="preserve">Astfel, un view poate să înceapă foarte bine, fără nicio problemă cu elemente de tipul: </w:t>
@@ -4073,12 +4662,16 @@
       <w:r>
         <w:rPr>
           <w:rFonts w:ascii="Times New Roman" w:hAnsi="Times New Roman" w:cs="Times New Roman"/>
+          <w:sz w:val="24"/>
+          <w:szCs w:val="24"/>
         </w:rPr>
         <w:t xml:space="preserve">&lt;div&gt;&lt;/div&gt;, &lt;table&gt;&lt;/table&gt;, &lt;span&gt;&lt;/span&gt; </w:t>
       </w:r>
       <w:r>
         <w:rPr>
           <w:rFonts w:ascii="Times New Roman" w:hAnsi="Times New Roman" w:cs="Times New Roman"/>
+          <w:sz w:val="24"/>
+          <w:szCs w:val="24"/>
           <w:lang w:val="ro-RO"/>
         </w:rPr>
         <w:t xml:space="preserve">ş.a. Singura excepţie de la această abordare o reprezintă view-ul general, aşa numitul index.html. Această pagină arată în totalitate ca o pagină HTML autentică relativ la părţile de </w:t>
@@ -4086,12 +4679,16 @@
       <w:r>
         <w:rPr>
           <w:rFonts w:ascii="Times New Roman" w:hAnsi="Times New Roman" w:cs="Times New Roman"/>
+          <w:sz w:val="24"/>
+          <w:szCs w:val="24"/>
         </w:rPr>
         <w:t>&lt;head&gt;, &lt;body&gt;, &lt;script&gt;. A</w:t>
       </w:r>
       <w:r>
         <w:rPr>
           <w:rFonts w:ascii="Times New Roman" w:hAnsi="Times New Roman" w:cs="Times New Roman"/>
+          <w:sz w:val="24"/>
+          <w:szCs w:val="24"/>
           <w:lang w:val="ro-RO"/>
         </w:rPr>
         <w:t>şadar, view-urile sunt cele pe care utilizatorul le va întâlni în aplicaţie şi va interacţiona cu aceasta prin intermediul lor.</w:t>
@@ -4108,14 +4705,14 @@
           <w:rFonts w:ascii="Times New Roman" w:hAnsi="Times New Roman" w:cs="Times New Roman"/>
         </w:rPr>
       </w:pPr>
-      <w:bookmarkStart w:id="19" w:name="_Toc484353538"/>
+      <w:bookmarkStart w:id="18" w:name="_Toc484374671"/>
       <w:r>
         <w:rPr>
           <w:rFonts w:ascii="Times New Roman" w:hAnsi="Times New Roman" w:cs="Times New Roman"/>
         </w:rPr>
         <w:t>Angular Controllers</w:t>
       </w:r>
-      <w:bookmarkEnd w:id="19"/>
+      <w:bookmarkEnd w:id="18"/>
       <w:r>
         <w:rPr>
           <w:rFonts w:ascii="Times New Roman" w:hAnsi="Times New Roman" w:cs="Times New Roman"/>
@@ -4128,17 +4725,23 @@
         <w:ind w:firstLine="720"/>
         <w:rPr>
           <w:rFonts w:ascii="Times New Roman" w:hAnsi="Times New Roman" w:cs="Times New Roman"/>
-        </w:rPr>
-      </w:pPr>
-      <w:r>
-        <w:rPr>
-          <w:rFonts w:ascii="Times New Roman" w:hAnsi="Times New Roman" w:cs="Times New Roman"/>
+          <w:sz w:val="24"/>
+          <w:szCs w:val="24"/>
+        </w:rPr>
+      </w:pPr>
+      <w:r>
+        <w:rPr>
+          <w:rFonts w:ascii="Times New Roman" w:hAnsi="Times New Roman" w:cs="Times New Roman"/>
+          <w:sz w:val="24"/>
+          <w:szCs w:val="24"/>
         </w:rPr>
         <w:t>A doua componentă a aplicaţiei client, extrem de importantă şi partea centrală din punctul meu de vedere, este reprezentată de controllerele Angular</w:t>
       </w:r>
       <w:r>
         <w:rPr>
           <w:rFonts w:ascii="Times New Roman" w:hAnsi="Times New Roman" w:cs="Times New Roman"/>
+          <w:sz w:val="24"/>
+          <w:szCs w:val="24"/>
         </w:rPr>
         <w:t>. Aceste componente sunt definite, de regulă, câte unul pe fiecare view. Acest fapt este realizat pentru a aplica un best practice asupra codului şi pentru respectarea principiului de separare a responsabilităţilor. Aşadar, fiecare view are asignat un controller care se ocupă de managementul view-ului respectiv.</w:t>
       </w:r>
@@ -4148,11 +4751,15 @@
         <w:ind w:firstLine="720"/>
         <w:rPr>
           <w:rFonts w:ascii="Times New Roman" w:hAnsi="Times New Roman" w:cs="Times New Roman"/>
-        </w:rPr>
-      </w:pPr>
-      <w:r>
-        <w:rPr>
-          <w:rFonts w:ascii="Times New Roman" w:hAnsi="Times New Roman" w:cs="Times New Roman"/>
+          <w:sz w:val="24"/>
+          <w:szCs w:val="24"/>
+        </w:rPr>
+      </w:pPr>
+      <w:r>
+        <w:rPr>
+          <w:rFonts w:ascii="Times New Roman" w:hAnsi="Times New Roman" w:cs="Times New Roman"/>
+          <w:sz w:val="24"/>
+          <w:szCs w:val="24"/>
         </w:rPr>
         <w:t xml:space="preserve">Ceea ce face controller-ul atât de puternic este faptul că el este cel care se ocupă de modificările survenite în partea de view dar şi în partea de servicii. Astfel, el este cel care notifică view-ul în privinţa unor schimbări şi tot el este cel care trimite cereri către servicii, pe care le vom detalia în subcapitolul următor, pentru a primi datele cerute sau transmise de utilizator, prin intermediul view-ului. </w:t>
       </w:r>
@@ -4162,32 +4769,33 @@
         <w:ind w:firstLine="720"/>
         <w:rPr>
           <w:rFonts w:ascii="Times New Roman" w:hAnsi="Times New Roman" w:cs="Times New Roman"/>
-        </w:rPr>
-      </w:pPr>
-      <w:r>
-        <w:rPr>
-          <w:rFonts w:ascii="Times New Roman" w:hAnsi="Times New Roman" w:cs="Times New Roman"/>
+          <w:sz w:val="24"/>
+          <w:szCs w:val="24"/>
+        </w:rPr>
+      </w:pPr>
+      <w:r>
+        <w:rPr>
+          <w:rFonts w:ascii="Times New Roman" w:hAnsi="Times New Roman" w:cs="Times New Roman"/>
+          <w:sz w:val="24"/>
+          <w:szCs w:val="24"/>
         </w:rPr>
         <w:t>De asemenea, controller-ul este</w:t>
       </w:r>
       <w:r>
         <w:rPr>
           <w:rFonts w:ascii="Times New Roman" w:hAnsi="Times New Roman" w:cs="Times New Roman"/>
+          <w:sz w:val="24"/>
+          <w:szCs w:val="24"/>
         </w:rPr>
         <w:t xml:space="preserve"> puntea de legătură între view şi datele care trebuiesc transmise către aplicaţia server. </w:t>
       </w:r>
       <w:r>
         <w:rPr>
           <w:rFonts w:ascii="Times New Roman" w:hAnsi="Times New Roman" w:cs="Times New Roman"/>
-        </w:rPr>
-        <w:t xml:space="preserve">Totodată, deoarece abordarea a fost aleasă în acest mod, câte un controller pe </w:t>
-      </w:r>
-      <w:r>
-        <w:rPr>
-          <w:rFonts w:ascii="Times New Roman" w:hAnsi="Times New Roman" w:cs="Times New Roman"/>
-        </w:rPr>
-        <w:lastRenderedPageBreak/>
-        <w:t>fiecare view, va duce la creşterea vitezei de execuţie şi rezolvare a cererilor, un aspect esenţial urmărit de aplicaţiile contemporane şi implicit, de aplicaţia de faţă.</w:t>
+          <w:sz w:val="24"/>
+          <w:szCs w:val="24"/>
+        </w:rPr>
+        <w:t>Totodată, deoarece abordarea a fost aleasă în acest mod, câte un controller pe fiecare view, va duce la creşterea vitezei de execuţie şi rezolvare a cererilor, un aspect esenţial urmărit de aplicaţiile contemporane şi implicit, de aplicaţia de faţă.</w:t>
       </w:r>
     </w:p>
     <w:p>
@@ -4201,14 +4809,14 @@
           <w:rFonts w:ascii="Times New Roman" w:hAnsi="Times New Roman" w:cs="Times New Roman"/>
         </w:rPr>
       </w:pPr>
-      <w:bookmarkStart w:id="20" w:name="_Toc484353539"/>
+      <w:bookmarkStart w:id="19" w:name="_Toc484374672"/>
       <w:r>
         <w:rPr>
           <w:rFonts w:ascii="Times New Roman" w:hAnsi="Times New Roman" w:cs="Times New Roman"/>
         </w:rPr>
         <w:t>Angular Services</w:t>
       </w:r>
-      <w:bookmarkEnd w:id="20"/>
+      <w:bookmarkEnd w:id="19"/>
     </w:p>
     <w:p>
       <w:pPr>
@@ -4218,44 +4826,26 @@
         <w:ind w:firstLine="720"/>
         <w:rPr>
           <w:color w:val="333333"/>
-          <w:sz w:val="22"/>
-          <w:szCs w:val="22"/>
-        </w:rPr>
-      </w:pPr>
-      <w:r>
-        <w:rPr>
-          <w:sz w:val="22"/>
-          <w:szCs w:val="22"/>
-        </w:rPr>
+        </w:rPr>
+      </w:pPr>
+      <w:r>
         <w:t xml:space="preserve">Ultima componentă majoră şi esenţială a aplicaţiei client este reprezentată de serviciile Angular. </w:t>
       </w:r>
       <w:r>
-        <w:rPr>
-          <w:sz w:val="22"/>
-          <w:szCs w:val="22"/>
-        </w:rPr>
         <w:t xml:space="preserve">Aceste servicii sunt obiecte ce pot fi </w:t>
       </w:r>
       <w:r>
         <w:rPr>
-          <w:sz w:val="22"/>
-          <w:szCs w:val="22"/>
           <w:lang w:val="ro-RO"/>
         </w:rPr>
         <w:t>î</w:t>
       </w:r>
       <w:r>
-        <w:rPr>
-          <w:sz w:val="22"/>
-          <w:szCs w:val="22"/>
-        </w:rPr>
         <w:t>nlocuite şi sunt legate împreună folosind dependency injection. Cu ajutorul lor se poate organiza şi partaja codul în aplicaţie.</w:t>
       </w:r>
       <w:r>
         <w:rPr>
           <w:color w:val="333333"/>
-          <w:sz w:val="22"/>
-          <w:szCs w:val="22"/>
         </w:rPr>
         <w:t xml:space="preserve"> Serviciile se bazează pe două design pattern-uri: Lazy initialization şi Singleton. </w:t>
       </w:r>
@@ -4268,15 +4858,11 @@
         <w:ind w:firstLine="720"/>
         <w:rPr>
           <w:color w:val="333333"/>
-          <w:sz w:val="22"/>
-          <w:szCs w:val="22"/>
         </w:rPr>
       </w:pPr>
       <w:r>
         <w:rPr>
           <w:color w:val="333333"/>
-          <w:sz w:val="22"/>
-          <w:szCs w:val="22"/>
         </w:rPr>
         <w:t xml:space="preserve">Deoarece folosesc aceste design pattern-uri, serviciile Angular oferă diferite avantaje precum: </w:t>
       </w:r>
@@ -4293,31 +4879,23 @@
         <w:rPr>
           <w:rFonts w:ascii="Helvetica" w:hAnsi="Helvetica"/>
           <w:color w:val="333333"/>
-          <w:sz w:val="21"/>
-          <w:szCs w:val="21"/>
         </w:rPr>
       </w:pPr>
       <w:r>
         <w:rPr>
           <w:color w:val="333333"/>
-          <w:sz w:val="22"/>
-          <w:szCs w:val="22"/>
         </w:rPr>
         <w:t>Iniţi</w:t>
       </w:r>
       <w:r>
         <w:rPr>
           <w:color w:val="333333"/>
-          <w:sz w:val="22"/>
-          <w:szCs w:val="22"/>
         </w:rPr>
         <w:t>a</w:t>
       </w:r>
       <w:r>
         <w:rPr>
           <w:color w:val="333333"/>
-          <w:sz w:val="22"/>
-          <w:szCs w:val="22"/>
         </w:rPr>
         <w:t xml:space="preserve">lizarea în momentul în care avem nevoie de anumite resurse </w:t>
       </w:r>
@@ -4334,15 +4912,11 @@
         <w:rPr>
           <w:rFonts w:ascii="Helvetica" w:hAnsi="Helvetica"/>
           <w:color w:val="333333"/>
-          <w:sz w:val="21"/>
-          <w:szCs w:val="21"/>
         </w:rPr>
       </w:pPr>
       <w:r>
         <w:rPr>
           <w:color w:val="333333"/>
-          <w:sz w:val="22"/>
-          <w:szCs w:val="22"/>
         </w:rPr>
         <w:t>Crearea unei singure instanţe de-a lungul rulării aplicaţiei</w:t>
       </w:r>
@@ -4359,15 +4933,11 @@
         <w:rPr>
           <w:rFonts w:ascii="Helvetica" w:hAnsi="Helvetica"/>
           <w:color w:val="333333"/>
-          <w:sz w:val="21"/>
-          <w:szCs w:val="21"/>
         </w:rPr>
       </w:pPr>
       <w:r>
         <w:rPr>
           <w:color w:val="333333"/>
-          <w:sz w:val="22"/>
-          <w:szCs w:val="22"/>
         </w:rPr>
         <w:t>Evitarea consumului inutil de resurse</w:t>
       </w:r>
@@ -4384,23 +4954,17 @@
         <w:rPr>
           <w:rFonts w:ascii="Helvetica" w:hAnsi="Helvetica"/>
           <w:color w:val="333333"/>
-          <w:sz w:val="21"/>
-          <w:szCs w:val="21"/>
         </w:rPr>
       </w:pPr>
       <w:r>
         <w:rPr>
           <w:color w:val="333333"/>
-          <w:sz w:val="22"/>
-          <w:szCs w:val="22"/>
         </w:rPr>
         <w:t>Cre</w:t>
       </w:r>
       <w:r>
         <w:rPr>
           <w:color w:val="333333"/>
-          <w:sz w:val="22"/>
-          <w:szCs w:val="22"/>
           <w:lang w:val="ro-RO"/>
         </w:rPr>
         <w:t>şterea performanţelor datorită consumului mai redus de resurse</w:t>
@@ -4414,31 +4978,23 @@
         <w:ind w:firstLine="720"/>
         <w:rPr>
           <w:color w:val="333333"/>
-          <w:sz w:val="22"/>
-          <w:szCs w:val="22"/>
         </w:rPr>
       </w:pPr>
       <w:r>
         <w:rPr>
           <w:color w:val="333333"/>
-          <w:sz w:val="22"/>
-          <w:szCs w:val="22"/>
         </w:rPr>
         <w:t>De asemenea, serviciile Angular sunt cele care fac cererile către API-ul aplicaţiei, un API care oferă resursele necesare aplicaţiei client. Această componentă va fi detaliată mai pe larg în capitolul dedicate aplicaţiei server. Aşadar, serviciile sunt cele care fac legătura între aplicaţia server şi cererile primite de la utilizator</w:t>
       </w:r>
       <w:r>
         <w:rPr>
           <w:color w:val="333333"/>
-          <w:sz w:val="22"/>
-          <w:szCs w:val="22"/>
         </w:rPr>
         <w:t xml:space="preserve"> – pot fi considerate, pe bună dreptate, legătura între cele două aplicaţii.</w:t>
       </w:r>
       <w:r>
         <w:rPr>
           <w:color w:val="333333"/>
-          <w:sz w:val="22"/>
-          <w:szCs w:val="22"/>
         </w:rPr>
         <w:t xml:space="preserve"> </w:t>
       </w:r>
@@ -4448,58 +5004,741 @@
         <w:pStyle w:val="Heading3"/>
         <w:rPr>
           <w:rFonts w:ascii="Times New Roman" w:hAnsi="Times New Roman" w:cs="Times New Roman"/>
-          <w:lang w:val="ro-RO"/>
-        </w:rPr>
-      </w:pPr>
-      <w:bookmarkStart w:id="21" w:name="_Toc484353540"/>
-      <w:r>
-        <w:rPr>
-          <w:rFonts w:ascii="Times New Roman" w:hAnsi="Times New Roman" w:cs="Times New Roman"/>
-        </w:rPr>
+          <w:sz w:val="24"/>
+          <w:szCs w:val="24"/>
+          <w:lang w:val="ro-RO"/>
+        </w:rPr>
+      </w:pPr>
+      <w:bookmarkStart w:id="20" w:name="_Toc484374673"/>
+      <w:r>
+        <w:rPr>
+          <w:rFonts w:ascii="Times New Roman" w:hAnsi="Times New Roman" w:cs="Times New Roman"/>
+          <w:sz w:val="24"/>
+          <w:szCs w:val="24"/>
+        </w:rPr>
+        <w:lastRenderedPageBreak/>
         <w:t>Capitolul 2: Dezvoltarea aplica</w:t>
       </w:r>
       <w:r>
         <w:rPr>
           <w:rFonts w:ascii="Times New Roman" w:hAnsi="Times New Roman" w:cs="Times New Roman"/>
+          <w:sz w:val="24"/>
+          <w:szCs w:val="24"/>
           <w:lang w:val="ro-RO"/>
         </w:rPr>
         <w:t>ţiei server</w:t>
       </w:r>
+      <w:bookmarkEnd w:id="20"/>
+    </w:p>
+    <w:p>
+      <w:pPr>
+        <w:pStyle w:val="Heading4"/>
+        <w:rPr>
+          <w:rFonts w:ascii="Times New Roman" w:hAnsi="Times New Roman" w:cs="Times New Roman"/>
+          <w:lang w:val="ro-RO"/>
+        </w:rPr>
+      </w:pPr>
+      <w:bookmarkStart w:id="21" w:name="_Toc484374674"/>
+      <w:r>
+        <w:rPr>
+          <w:rFonts w:ascii="Times New Roman" w:hAnsi="Times New Roman" w:cs="Times New Roman"/>
+          <w:lang w:val="ro-RO"/>
+        </w:rPr>
+        <w:t>2.1. Arhitectura generală a aplicaţiei</w:t>
+      </w:r>
       <w:bookmarkEnd w:id="21"/>
     </w:p>
     <w:p>
       <w:pPr>
+        <w:ind w:firstLine="720"/>
+        <w:rPr>
+          <w:rFonts w:ascii="Times New Roman" w:hAnsi="Times New Roman" w:cs="Times New Roman"/>
+          <w:sz w:val="24"/>
+          <w:szCs w:val="24"/>
+        </w:rPr>
+      </w:pPr>
+      <w:r>
+        <w:rPr>
+          <w:rFonts w:ascii="Times New Roman" w:hAnsi="Times New Roman" w:cs="Times New Roman"/>
+          <w:sz w:val="24"/>
+          <w:szCs w:val="24"/>
+        </w:rPr>
+        <w:t>Pe partea de server s-a avut în vedere ca aplicaţia să facă faţă unui volum consistent de utilizatori, să fie sigură și să păstreze confidențialitatea informațiilor</w:t>
+      </w:r>
+      <w:r>
+        <w:rPr>
+          <w:rFonts w:ascii="Times New Roman" w:hAnsi="Times New Roman" w:cs="Times New Roman"/>
+          <w:sz w:val="24"/>
+          <w:szCs w:val="24"/>
+        </w:rPr>
+        <w:t xml:space="preserve"> personale</w:t>
+      </w:r>
+      <w:r>
+        <w:rPr>
+          <w:rFonts w:ascii="Times New Roman" w:hAnsi="Times New Roman" w:cs="Times New Roman"/>
+          <w:sz w:val="24"/>
+          <w:szCs w:val="24"/>
+        </w:rPr>
+        <w:t xml:space="preserve"> despre utilizatori sau cărți</w:t>
+      </w:r>
+      <w:r>
+        <w:rPr>
+          <w:rFonts w:ascii="Times New Roman" w:hAnsi="Times New Roman" w:cs="Times New Roman"/>
+          <w:sz w:val="24"/>
+          <w:szCs w:val="24"/>
+        </w:rPr>
+        <w:t>. Astfel, utilizatorul poate accesa aplicaţia fie autentificat, fie nu, cu menţiunea că dacă nu este autentificat accessul la anumite resurse din aplicaţie îi va fi restricţionat acelui utilizator.</w:t>
+      </w:r>
+    </w:p>
+    <w:p>
+      <w:pPr>
+        <w:ind w:firstLine="720"/>
+        <w:rPr>
+          <w:rFonts w:ascii="Times New Roman" w:hAnsi="Times New Roman" w:cs="Times New Roman"/>
+          <w:sz w:val="24"/>
+          <w:szCs w:val="24"/>
+        </w:rPr>
+      </w:pPr>
+      <w:r>
+        <w:rPr>
+          <w:rFonts w:ascii="Times New Roman" w:hAnsi="Times New Roman" w:cs="Times New Roman"/>
+          <w:sz w:val="24"/>
+          <w:szCs w:val="24"/>
+        </w:rPr>
+        <w:t>De asemenea, accesul în aplicaţie, ca şi utilizator conectat este realizat pe bază de roluri. Astfel, un utilizator poate avea unul din cele trei roluri posibile: Admin, Author, User. Se poate deduce astfel că în funcţie de rolul pe care îl deţine, utilizatorul va avea access sau nu la mai multe resurse, totul depinzând de gradul de încredere oferit de rolul asignat. O diagram</w:t>
+      </w:r>
+      <w:r>
+        <w:rPr>
+          <w:rFonts w:ascii="Times New Roman" w:hAnsi="Times New Roman" w:cs="Times New Roman"/>
+          <w:sz w:val="24"/>
+          <w:szCs w:val="24"/>
+        </w:rPr>
+        <w:t>ă</w:t>
+      </w:r>
+      <w:r>
+        <w:rPr>
+          <w:rFonts w:ascii="Times New Roman" w:hAnsi="Times New Roman" w:cs="Times New Roman"/>
+          <w:sz w:val="24"/>
+          <w:szCs w:val="24"/>
+        </w:rPr>
+        <w:t xml:space="preserve"> sumară a aplicaţiei server poate fi vizualizată mai jos:</w:t>
+      </w:r>
+    </w:p>
+    <w:p>
+      <w:pPr>
+        <w:ind w:firstLine="720"/>
+        <w:rPr>
+          <w:rFonts w:ascii="Times New Roman" w:hAnsi="Times New Roman" w:cs="Times New Roman"/>
+          <w:sz w:val="24"/>
+          <w:szCs w:val="24"/>
+        </w:rPr>
+      </w:pPr>
+      <w:r>
+        <w:rPr>
+          <w:rFonts w:ascii="Times New Roman" w:hAnsi="Times New Roman" w:cs="Times New Roman"/>
+          <w:noProof/>
+          <w:sz w:val="24"/>
+          <w:szCs w:val="24"/>
+        </w:rPr>
+        <w:drawing>
+          <wp:inline distT="0" distB="0" distL="0" distR="0">
+            <wp:extent cx="5943600" cy="2938145"/>
+            <wp:effectExtent l="0" t="0" r="0" b="0"/>
+            <wp:docPr id="3" name="Picture 3"/>
+            <wp:cNvGraphicFramePr>
+              <a:graphicFrameLocks xmlns:a="http://schemas.openxmlformats.org/drawingml/2006/main" noChangeAspect="1"/>
+            </wp:cNvGraphicFramePr>
+            <a:graphic xmlns:a="http://schemas.openxmlformats.org/drawingml/2006/main">
+              <a:graphicData uri="http://schemas.openxmlformats.org/drawingml/2006/picture">
+                <pic:pic xmlns:pic="http://schemas.openxmlformats.org/drawingml/2006/picture">
+                  <pic:nvPicPr>
+                    <pic:cNvPr id="3" name="BookishNetServer.png"/>
+                    <pic:cNvPicPr/>
+                  </pic:nvPicPr>
+                  <pic:blipFill>
+                    <a:blip r:embed="rId13">
+                      <a:extLst>
+                        <a:ext uri="{28A0092B-C50C-407E-A947-70E740481C1C}">
+                          <a14:useLocalDpi xmlns:a14="http://schemas.microsoft.com/office/drawing/2010/main" val="0"/>
+                        </a:ext>
+                      </a:extLst>
+                    </a:blip>
+                    <a:stretch>
+                      <a:fillRect/>
+                    </a:stretch>
+                  </pic:blipFill>
+                  <pic:spPr>
+                    <a:xfrm>
+                      <a:off x="0" y="0"/>
+                      <a:ext cx="5943600" cy="2938145"/>
+                    </a:xfrm>
+                    <a:prstGeom prst="rect">
+                      <a:avLst/>
+                    </a:prstGeom>
+                  </pic:spPr>
+                </pic:pic>
+              </a:graphicData>
+            </a:graphic>
+          </wp:inline>
+        </w:drawing>
+      </w:r>
+    </w:p>
+    <w:p>
+      <w:pPr>
         <w:pStyle w:val="Heading4"/>
         <w:rPr>
           <w:rFonts w:ascii="Times New Roman" w:hAnsi="Times New Roman" w:cs="Times New Roman"/>
           <w:lang w:val="ro-RO"/>
         </w:rPr>
       </w:pPr>
-      <w:bookmarkStart w:id="22" w:name="_Toc484353541"/>
-      <w:r>
-        <w:rPr>
-          <w:rFonts w:ascii="Times New Roman" w:hAnsi="Times New Roman" w:cs="Times New Roman"/>
-          <w:lang w:val="ro-RO"/>
-        </w:rPr>
-        <w:t>2.1. Arhitectura generală a aplicaţiei</w:t>
+      <w:bookmarkStart w:id="22" w:name="_Toc484374675"/>
+      <w:r>
+        <w:rPr>
+          <w:rFonts w:ascii="Times New Roman" w:hAnsi="Times New Roman" w:cs="Times New Roman"/>
+          <w:lang w:val="ro-RO"/>
+        </w:rPr>
+        <w:t>2.2. API Controllers</w:t>
       </w:r>
       <w:bookmarkEnd w:id="22"/>
     </w:p>
     <w:p>
       <w:pPr>
+        <w:ind w:firstLine="720"/>
+        <w:rPr>
+          <w:rFonts w:ascii="Times New Roman" w:hAnsi="Times New Roman" w:cs="Times New Roman"/>
+          <w:sz w:val="24"/>
+          <w:szCs w:val="24"/>
+          <w:lang w:val="ro-RO"/>
+        </w:rPr>
+      </w:pPr>
+      <w:r>
+        <w:rPr>
+          <w:rFonts w:ascii="Times New Roman" w:hAnsi="Times New Roman" w:cs="Times New Roman"/>
+          <w:sz w:val="24"/>
+          <w:szCs w:val="24"/>
+          <w:lang w:val="ro-RO"/>
+        </w:rPr>
+        <w:t>Odată cu trimiterea cererii de la client şi sosirea ei pe partea de server, prima componentă cu care are loc interacţiunea este unul dintre controllerele serviciului REST</w:t>
+      </w:r>
+      <w:r>
+        <w:rPr>
+          <w:rStyle w:val="FootnoteReference"/>
+          <w:rFonts w:ascii="Times New Roman" w:hAnsi="Times New Roman" w:cs="Times New Roman"/>
+          <w:sz w:val="24"/>
+          <w:szCs w:val="24"/>
+          <w:lang w:val="ro-RO"/>
+        </w:rPr>
+        <w:footnoteReference w:id="4"/>
+      </w:r>
+      <w:r>
+        <w:rPr>
+          <w:rFonts w:ascii="Times New Roman" w:hAnsi="Times New Roman" w:cs="Times New Roman"/>
+          <w:sz w:val="24"/>
+          <w:szCs w:val="24"/>
+          <w:lang w:val="ro-RO"/>
+        </w:rPr>
+        <w:t xml:space="preserve"> realizat folosind Web API</w:t>
+      </w:r>
+      <w:r>
+        <w:rPr>
+          <w:rStyle w:val="FootnoteReference"/>
+          <w:rFonts w:ascii="Times New Roman" w:hAnsi="Times New Roman" w:cs="Times New Roman"/>
+          <w:sz w:val="24"/>
+          <w:szCs w:val="24"/>
+          <w:lang w:val="ro-RO"/>
+        </w:rPr>
+        <w:footnoteReference w:id="5"/>
+      </w:r>
+      <w:r>
+        <w:rPr>
+          <w:rFonts w:ascii="Times New Roman" w:hAnsi="Times New Roman" w:cs="Times New Roman"/>
+          <w:sz w:val="24"/>
+          <w:szCs w:val="24"/>
+          <w:lang w:val="ro-RO"/>
+        </w:rPr>
+        <w:t xml:space="preserve">. </w:t>
+      </w:r>
+      <w:r>
+        <w:rPr>
+          <w:rFonts w:ascii="Times New Roman" w:hAnsi="Times New Roman" w:cs="Times New Roman"/>
+          <w:sz w:val="24"/>
+          <w:szCs w:val="24"/>
+          <w:lang w:val="ro-RO"/>
+        </w:rPr>
+        <w:t xml:space="preserve">De la acest nivel, serverul propagă cererea la nivelul următor, urmând apoi să aştepte primirea unui răspuns, fie de succes, fie de eşec. </w:t>
+      </w:r>
+    </w:p>
+    <w:p>
+      <w:pPr>
+        <w:ind w:firstLine="720"/>
+        <w:rPr>
+          <w:rFonts w:ascii="Times New Roman" w:hAnsi="Times New Roman" w:cs="Times New Roman"/>
+          <w:sz w:val="24"/>
+          <w:szCs w:val="24"/>
+          <w:lang w:val="ro-RO"/>
+        </w:rPr>
+      </w:pPr>
+      <w:r>
+        <w:rPr>
+          <w:rFonts w:ascii="Times New Roman" w:hAnsi="Times New Roman" w:cs="Times New Roman"/>
+          <w:sz w:val="24"/>
+          <w:szCs w:val="24"/>
+          <w:lang w:val="ro-RO"/>
+        </w:rPr>
+        <w:t>După ce se primeşte un răspuns, serverul întoarce înapoi clientului</w:t>
+      </w:r>
+      <w:r>
+        <w:rPr>
+          <w:rFonts w:ascii="Times New Roman" w:hAnsi="Times New Roman" w:cs="Times New Roman"/>
+          <w:sz w:val="24"/>
+          <w:szCs w:val="24"/>
+          <w:lang w:val="ro-RO"/>
+        </w:rPr>
+        <w:t xml:space="preserve"> fie</w:t>
+      </w:r>
+      <w:r>
+        <w:rPr>
+          <w:rFonts w:ascii="Times New Roman" w:hAnsi="Times New Roman" w:cs="Times New Roman"/>
+          <w:sz w:val="24"/>
+          <w:szCs w:val="24"/>
+          <w:lang w:val="ro-RO"/>
+        </w:rPr>
+        <w:t xml:space="preserve"> reprezentarea resursei dorite la o anumită adresă URL</w:t>
+      </w:r>
+      <w:r>
+        <w:rPr>
+          <w:rFonts w:ascii="Times New Roman" w:hAnsi="Times New Roman" w:cs="Times New Roman"/>
+          <w:sz w:val="24"/>
+          <w:szCs w:val="24"/>
+          <w:lang w:val="ro-RO"/>
+        </w:rPr>
+        <w:t xml:space="preserve"> fie un răspuns cu eroarea întâlnită în timpul procesării </w:t>
+      </w:r>
+      <w:r>
+        <w:rPr>
+          <w:rFonts w:ascii="Times New Roman" w:hAnsi="Times New Roman" w:cs="Times New Roman"/>
+          <w:sz w:val="24"/>
+          <w:szCs w:val="24"/>
+          <w:lang w:val="ro-RO"/>
+        </w:rPr>
+        <w:lastRenderedPageBreak/>
+        <w:t>cererii (de exemplu, în caz de eşec se poate returna status code-ul 404 – cu semnificaţia că  resursa solicitată nu a fost găsită)</w:t>
+      </w:r>
+      <w:r>
+        <w:rPr>
+          <w:rFonts w:ascii="Times New Roman" w:hAnsi="Times New Roman" w:cs="Times New Roman"/>
+          <w:sz w:val="24"/>
+          <w:szCs w:val="24"/>
+          <w:lang w:val="ro-RO"/>
+        </w:rPr>
+        <w:t>.</w:t>
+      </w:r>
+    </w:p>
+    <w:p>
+      <w:pPr>
+        <w:ind w:firstLine="720"/>
+        <w:rPr>
+          <w:rFonts w:ascii="Times New Roman" w:hAnsi="Times New Roman" w:cs="Times New Roman"/>
+          <w:sz w:val="24"/>
+          <w:szCs w:val="24"/>
+          <w:lang w:val="ro-RO"/>
+        </w:rPr>
+      </w:pPr>
+      <w:r>
+        <w:rPr>
+          <w:rFonts w:ascii="Times New Roman" w:hAnsi="Times New Roman" w:cs="Times New Roman"/>
+          <w:sz w:val="24"/>
+          <w:szCs w:val="24"/>
+          <w:lang w:val="ro-RO"/>
+        </w:rPr>
+        <w:t xml:space="preserve">Un lucru important care se realizează aici şi merită menţionat este injectarea serviciului corespunzător pentru rezolvarea cererii în constructorul controller-ului. Acest procedeu se foloseşte pentru a duce la reducerea cuplajului între diferite clase. Totodată, un alt beneficiu al pattern-ului dependency injection este observabil la scrierea de Unit Teste, componente pe care le vom detalia în capitolul corespunzător.  </w:t>
+      </w:r>
+    </w:p>
+    <w:p>
+      <w:pPr>
+        <w:ind w:firstLine="720"/>
+        <w:rPr>
+          <w:rFonts w:ascii="Times New Roman" w:hAnsi="Times New Roman" w:cs="Times New Roman"/>
+          <w:sz w:val="24"/>
+          <w:szCs w:val="24"/>
+        </w:rPr>
+      </w:pPr>
+      <w:r>
+        <w:rPr>
+          <w:rFonts w:ascii="Times New Roman" w:hAnsi="Times New Roman" w:cs="Times New Roman"/>
+          <w:sz w:val="24"/>
+          <w:szCs w:val="24"/>
+          <w:lang w:val="ro-RO"/>
+        </w:rPr>
+        <w:t>De asemenea, tot la acest nivel</w:t>
+      </w:r>
+      <w:r>
+        <w:rPr>
+          <w:rFonts w:ascii="Times New Roman" w:hAnsi="Times New Roman" w:cs="Times New Roman"/>
+          <w:sz w:val="24"/>
+          <w:szCs w:val="24"/>
+          <w:lang w:val="ro-RO"/>
+        </w:rPr>
+        <w:t xml:space="preserve"> se stabilesc şi operaţiile care pot fi făcute cu sau fără autentificare. Dacă atributul de autorizare ar lipsi din aceste controllere atunci, nu ar mai fi necesară autentificarea pentru a obţine informaţii din baza de date sau chiar pentru a modifica anumite date. În acest caz, accesul ar putea fi restricţionat doar pe partea de client, iar un atacator ar putea profita destul de uşor de această vulnerabilitate a aplicaţiei pentru a citi</w:t>
+      </w:r>
+      <w:r>
+        <w:rPr>
+          <w:rFonts w:ascii="Times New Roman" w:hAnsi="Times New Roman" w:cs="Times New Roman"/>
+          <w:sz w:val="24"/>
+          <w:szCs w:val="24"/>
+        </w:rPr>
+        <w:t>/</w:t>
+      </w:r>
+      <w:r>
+        <w:rPr>
+          <w:rFonts w:ascii="Times New Roman" w:hAnsi="Times New Roman" w:cs="Times New Roman"/>
+          <w:sz w:val="24"/>
+          <w:szCs w:val="24"/>
+          <w:lang w:val="ro-RO"/>
+        </w:rPr>
+        <w:t>modifica</w:t>
+      </w:r>
+      <w:r>
+        <w:rPr>
+          <w:rFonts w:ascii="Times New Roman" w:hAnsi="Times New Roman" w:cs="Times New Roman"/>
+          <w:sz w:val="24"/>
+          <w:szCs w:val="24"/>
+        </w:rPr>
+        <w:t xml:space="preserve"> </w:t>
+      </w:r>
+      <w:r>
+        <w:rPr>
+          <w:rFonts w:ascii="Times New Roman" w:hAnsi="Times New Roman" w:cs="Times New Roman"/>
+          <w:sz w:val="24"/>
+          <w:szCs w:val="24"/>
+          <w:lang w:val="ro-RO"/>
+        </w:rPr>
+        <w:t>date preţioase.</w:t>
+      </w:r>
+    </w:p>
+    <w:p>
+      <w:pPr>
+        <w:pStyle w:val="Heading4"/>
+        <w:rPr>
+          <w:rFonts w:ascii="Times New Roman" w:hAnsi="Times New Roman" w:cs="Times New Roman"/>
+        </w:rPr>
+      </w:pPr>
+      <w:bookmarkStart w:id="23" w:name="_Toc484374676"/>
+      <w:r>
+        <w:rPr>
+          <w:rFonts w:ascii="Times New Roman" w:hAnsi="Times New Roman" w:cs="Times New Roman"/>
+        </w:rPr>
+        <w:t>2.3. Service Layer</w:t>
+      </w:r>
+      <w:bookmarkEnd w:id="23"/>
+    </w:p>
+    <w:p>
+      <w:pPr>
+        <w:ind w:firstLine="720"/>
+        <w:rPr>
+          <w:rFonts w:ascii="Times New Roman" w:hAnsi="Times New Roman" w:cs="Times New Roman"/>
+          <w:sz w:val="24"/>
+          <w:szCs w:val="24"/>
+          <w:lang w:val="ro-RO"/>
+        </w:rPr>
+      </w:pPr>
+      <w:r>
+        <w:rPr>
+          <w:rFonts w:ascii="Times New Roman" w:hAnsi="Times New Roman" w:cs="Times New Roman"/>
+          <w:sz w:val="24"/>
+          <w:szCs w:val="24"/>
+        </w:rPr>
+        <w:t>Acest nivel al aplica</w:t>
+      </w:r>
+      <w:r>
+        <w:rPr>
+          <w:rFonts w:ascii="Times New Roman" w:hAnsi="Times New Roman" w:cs="Times New Roman"/>
+          <w:sz w:val="24"/>
+          <w:szCs w:val="24"/>
+          <w:lang w:val="ro-RO"/>
+        </w:rPr>
+        <w:t>ţiei a fost creat</w:t>
+      </w:r>
+      <w:r>
+        <w:rPr>
+          <w:rFonts w:ascii="Times New Roman" w:hAnsi="Times New Roman" w:cs="Times New Roman"/>
+          <w:sz w:val="24"/>
+          <w:szCs w:val="24"/>
+          <w:lang w:val="ro-RO"/>
+        </w:rPr>
+        <w:t xml:space="preserve"> în mod special pentru a crea o legătură între controllerele din nivelul superior şi nivelul de mai jos – Data layer.</w:t>
+      </w:r>
+      <w:r>
+        <w:rPr>
+          <w:rFonts w:ascii="Times New Roman" w:hAnsi="Times New Roman" w:cs="Times New Roman"/>
+          <w:sz w:val="24"/>
+          <w:szCs w:val="24"/>
+          <w:lang w:val="ro-RO"/>
+        </w:rPr>
+        <w:t xml:space="preserve"> </w:t>
+      </w:r>
+      <w:r>
+        <w:rPr>
+          <w:rFonts w:ascii="Times New Roman" w:hAnsi="Times New Roman" w:cs="Times New Roman"/>
+          <w:sz w:val="24"/>
+          <w:szCs w:val="24"/>
+          <w:lang w:val="ro-RO"/>
+        </w:rPr>
+        <w:t>Am ales acest lucru pentru a separa şi mai bine responsabilităţile fiecărui nivel. Astfel, am evitat contactul direct din acest nivel cu baza de date dar şi contactul direct cu aplicaţia client.</w:t>
+      </w:r>
+    </w:p>
+    <w:p>
+      <w:pPr>
+        <w:ind w:firstLine="720"/>
+        <w:rPr>
+          <w:rFonts w:ascii="Times New Roman" w:hAnsi="Times New Roman" w:cs="Times New Roman"/>
+          <w:sz w:val="24"/>
+          <w:szCs w:val="24"/>
+          <w:lang w:val="ro-RO"/>
+        </w:rPr>
+      </w:pPr>
+      <w:r>
+        <w:rPr>
+          <w:rFonts w:ascii="Times New Roman" w:hAnsi="Times New Roman" w:cs="Times New Roman"/>
+          <w:sz w:val="24"/>
+          <w:szCs w:val="24"/>
+          <w:lang w:val="ro-RO"/>
+        </w:rPr>
+        <w:t>Lucrurile sunt similare în ceea ce priveşte drumul pe care îl are de parcurs cererea. Se primeşte cererea, se trimite către nivelul de mai jos şi se aşteaptă un răspuns. De asemenea, se poate spune că acest nivel este mai mult unul de transport pentru a facilita transmisia datelor între diferitele nivele ale aplicaţiei. Acest lucru a fost realizat pentru a ajuta şi mai mult la separarea responsabilităţilor.</w:t>
+      </w:r>
+    </w:p>
+    <w:p>
+      <w:pPr>
+        <w:pStyle w:val="Heading4"/>
+        <w:rPr>
+          <w:rFonts w:ascii="Times New Roman" w:hAnsi="Times New Roman" w:cs="Times New Roman"/>
+        </w:rPr>
+      </w:pPr>
+      <w:bookmarkStart w:id="24" w:name="_Toc484374677"/>
+      <w:r>
+        <w:rPr>
+          <w:rFonts w:ascii="Times New Roman" w:hAnsi="Times New Roman" w:cs="Times New Roman"/>
+        </w:rPr>
+        <w:t>2.4. Data Layer</w:t>
+      </w:r>
+      <w:bookmarkEnd w:id="24"/>
+    </w:p>
+    <w:p>
+      <w:pPr>
+        <w:ind w:firstLine="720"/>
+        <w:rPr>
+          <w:rFonts w:ascii="Times New Roman" w:hAnsi="Times New Roman" w:cs="Times New Roman"/>
+          <w:sz w:val="24"/>
+          <w:szCs w:val="24"/>
+        </w:rPr>
+      </w:pPr>
+      <w:r>
+        <w:rPr>
+          <w:rFonts w:ascii="Times New Roman" w:hAnsi="Times New Roman" w:cs="Times New Roman"/>
+          <w:sz w:val="24"/>
+          <w:szCs w:val="24"/>
+        </w:rPr>
+        <w:t xml:space="preserve">La acest nivel, aplicaţia pregăteşte interacţiunea cu baza de date. Pentru a facilita accesul la baza de date dar şi pentru a preveni </w:t>
+      </w:r>
+      <w:r>
+        <w:rPr>
+          <w:rFonts w:ascii="Times New Roman" w:hAnsi="Times New Roman" w:cs="Times New Roman"/>
+          <w:sz w:val="24"/>
+          <w:szCs w:val="24"/>
+        </w:rPr>
+        <w:t>modificarea comenzilor Sql trimise către baza de date</w:t>
+      </w:r>
+      <w:r>
+        <w:rPr>
+          <w:rFonts w:ascii="Times New Roman" w:hAnsi="Times New Roman" w:cs="Times New Roman"/>
+          <w:sz w:val="24"/>
+          <w:szCs w:val="24"/>
+        </w:rPr>
+        <w:t xml:space="preserve"> s-a folosit</w:t>
+      </w:r>
+      <w:r>
+        <w:rPr>
+          <w:rFonts w:ascii="Times New Roman" w:hAnsi="Times New Roman" w:cs="Times New Roman"/>
+          <w:sz w:val="24"/>
+          <w:szCs w:val="24"/>
+        </w:rPr>
+        <w:t xml:space="preserve"> Entity Framework Core. </w:t>
+      </w:r>
+      <w:r>
+        <w:rPr>
+          <w:rFonts w:ascii="Times New Roman" w:hAnsi="Times New Roman" w:cs="Times New Roman"/>
+          <w:sz w:val="24"/>
+          <w:szCs w:val="24"/>
+        </w:rPr>
+        <w:t xml:space="preserve"> </w:t>
+      </w:r>
+      <w:r>
+        <w:rPr>
+          <w:rFonts w:ascii="Times New Roman" w:hAnsi="Times New Roman" w:cs="Times New Roman"/>
+          <w:sz w:val="24"/>
+          <w:szCs w:val="24"/>
+        </w:rPr>
+        <w:t xml:space="preserve">Astfel, acest nivel conţine atât modelele pentru crearea bazei de date dar şi Repository-uri pentru a apela efectiv operaţiile ce vor fi operate pe baza de date. </w:t>
+      </w:r>
+    </w:p>
+    <w:p>
+      <w:pPr>
+        <w:ind w:firstLine="720"/>
+        <w:rPr>
+          <w:rFonts w:ascii="Times New Roman" w:hAnsi="Times New Roman" w:cs="Times New Roman"/>
+          <w:sz w:val="24"/>
+          <w:szCs w:val="24"/>
+        </w:rPr>
+      </w:pPr>
+      <w:r>
+        <w:rPr>
+          <w:rFonts w:ascii="Times New Roman" w:hAnsi="Times New Roman" w:cs="Times New Roman"/>
+          <w:sz w:val="24"/>
+          <w:szCs w:val="24"/>
+        </w:rPr>
+        <w:t>Fiecare model în parte are o interfaţă şi un repository care implementează interfaţa specific. S-au creat atât operaţiile CRUD</w:t>
+      </w:r>
+      <w:r>
+        <w:rPr>
+          <w:rStyle w:val="FootnoteReference"/>
+          <w:rFonts w:ascii="Times New Roman" w:hAnsi="Times New Roman" w:cs="Times New Roman"/>
+          <w:sz w:val="24"/>
+          <w:szCs w:val="24"/>
+        </w:rPr>
+        <w:footnoteReference w:id="6"/>
+      </w:r>
+      <w:r>
+        <w:rPr>
+          <w:rFonts w:ascii="Times New Roman" w:hAnsi="Times New Roman" w:cs="Times New Roman"/>
+          <w:sz w:val="24"/>
+          <w:szCs w:val="24"/>
+        </w:rPr>
+        <w:t xml:space="preserve"> dar şi alte operaţii suplimentare pentru a aduce doar anumite rânduri din baza de date. Crearea de interfeţe a fost aleasă pentru a respecta al patrulea</w:t>
+      </w:r>
+      <w:r>
+        <w:rPr>
+          <w:rFonts w:ascii="Times New Roman" w:hAnsi="Times New Roman" w:cs="Times New Roman"/>
+          <w:sz w:val="24"/>
+          <w:szCs w:val="24"/>
+        </w:rPr>
+        <w:t xml:space="preserve"> principiu din SOLID, şi anume, principiul segregării interfeţei. În acest mod, fiecare clasă ce va implementa o anumită interfaţă se va ocupa de un model în parte, realizându-se, în acelaşi timp şi separarea în funcţie de entitatea dorită.</w:t>
+      </w:r>
+    </w:p>
+    <w:p>
+      <w:pPr>
+        <w:pStyle w:val="Heading3"/>
+        <w:rPr>
+          <w:rFonts w:ascii="Times New Roman" w:hAnsi="Times New Roman" w:cs="Times New Roman"/>
+          <w:sz w:val="24"/>
+          <w:szCs w:val="24"/>
+        </w:rPr>
+      </w:pPr>
+      <w:bookmarkStart w:id="25" w:name="_Toc484374678"/>
+      <w:r>
+        <w:rPr>
+          <w:rFonts w:ascii="Times New Roman" w:hAnsi="Times New Roman" w:cs="Times New Roman"/>
+          <w:sz w:val="24"/>
+          <w:szCs w:val="24"/>
+        </w:rPr>
+        <w:lastRenderedPageBreak/>
+        <w:t xml:space="preserve">Capitolul 3: </w:t>
+      </w:r>
+      <w:r>
+        <w:rPr>
+          <w:rFonts w:ascii="Times New Roman" w:hAnsi="Times New Roman" w:cs="Times New Roman"/>
+          <w:sz w:val="24"/>
+          <w:szCs w:val="24"/>
+        </w:rPr>
+        <w:t>Testarea funcţionalităţilor şi asigurarea calităţii</w:t>
+      </w:r>
+      <w:bookmarkEnd w:id="25"/>
+    </w:p>
+    <w:p>
+      <w:pPr>
         <w:pStyle w:val="Heading2"/>
         <w:rPr>
           <w:rFonts w:ascii="Times New Roman" w:hAnsi="Times New Roman" w:cs="Times New Roman"/>
         </w:rPr>
       </w:pPr>
-      <w:bookmarkStart w:id="23" w:name="_Toc484353542"/>
+      <w:bookmarkStart w:id="26" w:name="_Toc484374679"/>
       <w:r>
         <w:rPr>
           <w:rFonts w:ascii="Times New Roman" w:hAnsi="Times New Roman" w:cs="Times New Roman"/>
         </w:rPr>
         <w:t>Modelarea datelor</w:t>
       </w:r>
-      <w:bookmarkEnd w:id="23"/>
+      <w:bookmarkEnd w:id="26"/>
+    </w:p>
+    <w:p>
+      <w:pPr>
+        <w:pStyle w:val="Heading3"/>
+        <w:rPr>
+          <w:rFonts w:ascii="Times New Roman" w:hAnsi="Times New Roman" w:cs="Times New Roman"/>
+          <w:sz w:val="24"/>
+          <w:szCs w:val="24"/>
+        </w:rPr>
+      </w:pPr>
+      <w:bookmarkStart w:id="27" w:name="_Toc484374680"/>
+      <w:r>
+        <w:rPr>
+          <w:rFonts w:ascii="Times New Roman" w:hAnsi="Times New Roman" w:cs="Times New Roman"/>
+          <w:sz w:val="24"/>
+          <w:szCs w:val="24"/>
+        </w:rPr>
+        <w:t>Arhitectura bazei de date</w:t>
+      </w:r>
+      <w:bookmarkEnd w:id="27"/>
+    </w:p>
+    <w:p>
+      <w:pPr>
+        <w:jc w:val="center"/>
+      </w:pPr>
+      <w:r>
+        <w:rPr>
+          <w:noProof/>
+        </w:rPr>
+        <w:drawing>
+          <wp:inline distT="0" distB="0" distL="0" distR="0">
+            <wp:extent cx="5943600" cy="3918585"/>
+            <wp:effectExtent l="0" t="0" r="0" b="5715"/>
+            <wp:docPr id="5" name="Picture 5"/>
+            <wp:cNvGraphicFramePr>
+              <a:graphicFrameLocks xmlns:a="http://schemas.openxmlformats.org/drawingml/2006/main" noChangeAspect="1"/>
+            </wp:cNvGraphicFramePr>
+            <a:graphic xmlns:a="http://schemas.openxmlformats.org/drawingml/2006/main">
+              <a:graphicData uri="http://schemas.openxmlformats.org/drawingml/2006/picture">
+                <pic:pic xmlns:pic="http://schemas.openxmlformats.org/drawingml/2006/picture">
+                  <pic:nvPicPr>
+                    <pic:cNvPr id="5" name="BookishNetDatabaseDiagram.png"/>
+                    <pic:cNvPicPr/>
+                  </pic:nvPicPr>
+                  <pic:blipFill>
+                    <a:blip r:embed="rId14">
+                      <a:extLst>
+                        <a:ext uri="{28A0092B-C50C-407E-A947-70E740481C1C}">
+                          <a14:useLocalDpi xmlns:a14="http://schemas.microsoft.com/office/drawing/2010/main" val="0"/>
+                        </a:ext>
+                      </a:extLst>
+                    </a:blip>
+                    <a:stretch>
+                      <a:fillRect/>
+                    </a:stretch>
+                  </pic:blipFill>
+                  <pic:spPr>
+                    <a:xfrm>
+                      <a:off x="0" y="0"/>
+                      <a:ext cx="5943600" cy="3918585"/>
+                    </a:xfrm>
+                    <a:prstGeom prst="rect">
+                      <a:avLst/>
+                    </a:prstGeom>
+                  </pic:spPr>
+                </pic:pic>
+              </a:graphicData>
+            </a:graphic>
+          </wp:inline>
+        </w:drawing>
+      </w:r>
     </w:p>
     <w:p>
       <w:pPr>
@@ -4508,14 +5747,14 @@
           <w:rFonts w:ascii="Times New Roman" w:hAnsi="Times New Roman" w:cs="Times New Roman"/>
         </w:rPr>
       </w:pPr>
-      <w:bookmarkStart w:id="24" w:name="_Toc484353543"/>
+      <w:bookmarkStart w:id="28" w:name="_Toc484374681"/>
       <w:r>
         <w:rPr>
           <w:rFonts w:ascii="Times New Roman" w:hAnsi="Times New Roman" w:cs="Times New Roman"/>
         </w:rPr>
         <w:t>Protocoale de comunicare client – server</w:t>
       </w:r>
-      <w:bookmarkEnd w:id="24"/>
+      <w:bookmarkEnd w:id="28"/>
     </w:p>
     <w:p>
       <w:pPr>
@@ -4524,14 +5763,14 @@
           <w:rFonts w:ascii="Times New Roman" w:hAnsi="Times New Roman" w:cs="Times New Roman"/>
         </w:rPr>
       </w:pPr>
-      <w:bookmarkStart w:id="25" w:name="_Toc484353544"/>
+      <w:bookmarkStart w:id="29" w:name="_Toc484374682"/>
       <w:r>
         <w:rPr>
           <w:rFonts w:ascii="Times New Roman" w:hAnsi="Times New Roman" w:cs="Times New Roman"/>
         </w:rPr>
         <w:t>Interfața cu utilizatorul</w:t>
       </w:r>
-      <w:bookmarkEnd w:id="25"/>
+      <w:bookmarkEnd w:id="29"/>
     </w:p>
     <w:p>
       <w:pPr>
@@ -4540,14 +5779,14 @@
           <w:rFonts w:ascii="Times New Roman" w:hAnsi="Times New Roman" w:cs="Times New Roman"/>
         </w:rPr>
       </w:pPr>
-      <w:bookmarkStart w:id="26" w:name="_Toc484353545"/>
+      <w:bookmarkStart w:id="30" w:name="_Toc484374683"/>
       <w:r>
         <w:rPr>
           <w:rFonts w:ascii="Times New Roman" w:hAnsi="Times New Roman" w:cs="Times New Roman"/>
         </w:rPr>
         <w:t>Implementare</w:t>
       </w:r>
-      <w:bookmarkEnd w:id="26"/>
+      <w:bookmarkEnd w:id="30"/>
     </w:p>
     <w:p>
       <w:pPr>
@@ -4556,14 +5795,14 @@
           <w:rFonts w:ascii="Times New Roman" w:hAnsi="Times New Roman" w:cs="Times New Roman"/>
         </w:rPr>
       </w:pPr>
-      <w:bookmarkStart w:id="27" w:name="_Toc484353546"/>
+      <w:bookmarkStart w:id="31" w:name="_Toc484374684"/>
       <w:r>
         <w:rPr>
           <w:rFonts w:ascii="Times New Roman" w:hAnsi="Times New Roman" w:cs="Times New Roman"/>
         </w:rPr>
         <w:t>Manual de utilizare</w:t>
       </w:r>
-      <w:bookmarkEnd w:id="27"/>
+      <w:bookmarkEnd w:id="31"/>
     </w:p>
     <w:p>
       <w:pPr>
@@ -4572,14 +5811,16 @@
           <w:rFonts w:ascii="Times New Roman" w:hAnsi="Times New Roman" w:cs="Times New Roman"/>
         </w:rPr>
       </w:pPr>
-      <w:bookmarkStart w:id="28" w:name="_Toc484353547"/>
+      <w:bookmarkStart w:id="32" w:name="_Toc484374685"/>
       <w:r>
         <w:rPr>
           <w:rFonts w:ascii="Times New Roman" w:hAnsi="Times New Roman" w:cs="Times New Roman"/>
         </w:rPr>
         <w:t>Referințe</w:t>
       </w:r>
-      <w:bookmarkEnd w:id="28"/>
+      <w:bookmarkStart w:id="33" w:name="_GoBack"/>
+      <w:bookmarkEnd w:id="32"/>
+      <w:bookmarkEnd w:id="33"/>
     </w:p>
     <w:sectPr>
       <w:pgSz w:w="12240" w:h="15840"/>
@@ -4653,10 +5894,7 @@
         <w:footnoteRef/>
       </w:r>
       <w:r>
-        <w:t xml:space="preserve"> </w:t>
-      </w:r>
-      <w:r>
-        <w:t xml:space="preserve">Obiceiuri lectură - </w:t>
+        <w:t xml:space="preserve"> Obiceiuri lectură - </w:t>
       </w:r>
       <w:r>
         <w:t>http://www.ires.com.ro/articol/172/obiceiurile-de-lectura-ale-romanilor</w:t>
@@ -4712,6 +5950,138 @@
           <w:shd w:val="clear" w:color="auto" w:fill="FFFFFF"/>
         </w:rPr>
         <w:t>aplicaţie de tip web sau site web al cărui conţinut să poate fi mapat pe o singură pagină, urmărindu-se astfel simularea unei aplicaţii desktop ca şi experienţă a utilizatorului. Într-o asemenea aplicaţie, fie tot codul necesar – HTML, Javascript, CSS – este primit la o singură încărcare de pagină, fie anumite resurse sunt încărcate în mod dynamic şi adăugate în pagină, ca răspuns la acţiunile utilizatorului.</w:t>
+      </w:r>
+    </w:p>
+  </w:footnote>
+  <w:footnote w:id="4">
+    <w:p>
+      <w:pPr>
+        <w:pStyle w:val="FootnoteText"/>
+        <w:rPr>
+          <w:lang w:val="ro-RO"/>
+        </w:rPr>
+      </w:pPr>
+      <w:r>
+        <w:rPr>
+          <w:rStyle w:val="FootnoteReference"/>
+        </w:rPr>
+        <w:footnoteRef/>
+      </w:r>
+      <w:r>
+        <w:t xml:space="preserve"> Stil architectural de dezvoltare a aplicaţiilor web cu focalizare asupra reprezentării datelor</w:t>
+      </w:r>
+    </w:p>
+  </w:footnote>
+  <w:footnote w:id="5">
+    <w:p>
+      <w:pPr>
+        <w:pStyle w:val="FootnoteText"/>
+        <w:rPr>
+          <w:lang w:val="ro-RO"/>
+        </w:rPr>
+      </w:pPr>
+      <w:r>
+        <w:rPr>
+          <w:rStyle w:val="FootnoteReference"/>
+        </w:rPr>
+        <w:footnoteRef/>
+      </w:r>
+      <w:r>
+        <w:t xml:space="preserve"> </w:t>
+      </w:r>
+      <w:r>
+        <w:rPr>
+          <w:rFonts w:cstheme="minorHAnsi"/>
+          <w:b/>
+          <w:bCs/>
+          <w:color w:val="222222"/>
+          <w:shd w:val="clear" w:color="auto" w:fill="FFFFFF"/>
+        </w:rPr>
+        <w:t>API</w:t>
+      </w:r>
+      <w:r>
+        <w:rPr>
+          <w:rFonts w:cstheme="minorHAnsi"/>
+          <w:b/>
+          <w:bCs/>
+          <w:color w:val="222222"/>
+          <w:shd w:val="clear" w:color="auto" w:fill="FFFFFF"/>
+        </w:rPr>
+        <w:t xml:space="preserve"> -</w:t>
+      </w:r>
+      <w:r>
+        <w:rPr>
+          <w:rStyle w:val="apple-converted-space"/>
+          <w:rFonts w:cstheme="minorHAnsi"/>
+          <w:color w:val="222222"/>
+          <w:shd w:val="clear" w:color="auto" w:fill="FFFFFF"/>
+        </w:rPr>
+        <w:t> </w:t>
+      </w:r>
+      <w:r>
+        <w:rPr>
+          <w:rFonts w:cstheme="minorHAnsi"/>
+          <w:color w:val="222222"/>
+          <w:shd w:val="clear" w:color="auto" w:fill="FFFFFF"/>
+        </w:rPr>
+        <w:t xml:space="preserve">interfaţă de programare a unei aplicaţii </w:t>
+      </w:r>
+      <w:r>
+        <w:rPr>
+          <w:rFonts w:cstheme="minorHAnsi"/>
+          <w:color w:val="222222"/>
+          <w:shd w:val="clear" w:color="auto" w:fill="FFFFFF"/>
+        </w:rPr>
+        <w:t>pentru un server sau un browser web</w:t>
+      </w:r>
+      <w:r>
+        <w:rPr>
+          <w:rFonts w:cstheme="minorHAnsi"/>
+          <w:color w:val="222222"/>
+          <w:shd w:val="clear" w:color="auto" w:fill="FFFFFF"/>
+        </w:rPr>
+        <w:t>.</w:t>
+      </w:r>
+      <w:r>
+        <w:rPr>
+          <w:rFonts w:cstheme="minorHAnsi"/>
+          <w:color w:val="222222"/>
+          <w:shd w:val="clear" w:color="auto" w:fill="FFFFFF"/>
+        </w:rPr>
+        <w:t xml:space="preserve"> Este un concept de dezvoltare web, este folosit de obicei de o aplicaţie web pe partea de client</w:t>
+      </w:r>
+      <w:r>
+        <w:rPr>
+          <w:rFonts w:cstheme="minorHAnsi"/>
+          <w:color w:val="222222"/>
+          <w:shd w:val="clear" w:color="auto" w:fill="FFFFFF"/>
+        </w:rPr>
+        <w:t xml:space="preserve"> </w:t>
+      </w:r>
+    </w:p>
+  </w:footnote>
+  <w:footnote w:id="6">
+    <w:p>
+      <w:pPr>
+        <w:pStyle w:val="FootnoteText"/>
+        <w:rPr>
+          <w:lang w:val="ro-RO"/>
+        </w:rPr>
+      </w:pPr>
+      <w:r>
+        <w:rPr>
+          <w:rStyle w:val="FootnoteReference"/>
+        </w:rPr>
+        <w:footnoteRef/>
+      </w:r>
+      <w:r>
+        <w:t xml:space="preserve"> </w:t>
+      </w:r>
+      <w:r>
+        <w:rPr>
+          <w:lang w:val="ro-RO"/>
+        </w:rPr>
+        <w:t xml:space="preserve">CRUD – Create, Read, Update, Delete respectiv operaţiile de adăugare, citire, modificare şi ştergere </w:t>
       </w:r>
     </w:p>
   </w:footnote>
@@ -7157,7 +8527,7 @@
 </file>
 
 <file path=customXml/itemProps1.xml><?xml version="1.0" encoding="utf-8"?>
-<ds:datastoreItem xmlns:ds="http://schemas.openxmlformats.org/officeDocument/2006/customXml" ds:itemID="{2469829B-6FE1-4931-8233-B28468A78830}">
+<ds:datastoreItem xmlns:ds="http://schemas.openxmlformats.org/officeDocument/2006/customXml" ds:itemID="{75BFA4C9-B5B5-402D-8559-B222F19697D1}">
   <ds:schemaRefs>
     <ds:schemaRef ds:uri="http://schemas.openxmlformats.org/officeDocument/2006/bibliography"/>
   </ds:schemaRefs>

</xml_diff>

<commit_message>
Added database diagram, entities/tables and relationsphips between them (documentation update)
</commit_message>
<xml_diff>
--- a/Licenta.docx
+++ b/Licenta.docx
@@ -41,6 +41,8 @@
             </w:rPr>
             <w:tab/>
           </w:r>
+          <w:bookmarkStart w:id="0" w:name="_GoBack"/>
+          <w:bookmarkEnd w:id="0"/>
         </w:p>
         <w:p>
           <w:pPr>
@@ -74,7 +76,7 @@
             </w:rPr>
             <w:fldChar w:fldCharType="separate"/>
           </w:r>
-          <w:hyperlink w:anchor="_Toc484374653" w:history="1">
+          <w:hyperlink w:anchor="_Toc484442921" w:history="1">
             <w:r>
               <w:rPr>
                 <w:rStyle w:val="Hyperlink"/>
@@ -102,7 +104,7 @@
                 <w:noProof/>
                 <w:webHidden/>
               </w:rPr>
-              <w:instrText xml:space="preserve"> PAGEREF _Toc484374653 \h </w:instrText>
+              <w:instrText xml:space="preserve"> PAGEREF _Toc484442921 \h </w:instrText>
             </w:r>
             <w:r>
               <w:rPr>
@@ -144,7 +146,7 @@
               <w:noProof/>
             </w:rPr>
           </w:pPr>
-          <w:hyperlink w:anchor="_Toc484374654" w:history="1">
+          <w:hyperlink w:anchor="_Toc484442922" w:history="1">
             <w:r>
               <w:rPr>
                 <w:rStyle w:val="Hyperlink"/>
@@ -172,7 +174,7 @@
                 <w:noProof/>
                 <w:webHidden/>
               </w:rPr>
-              <w:instrText xml:space="preserve"> PAGEREF _Toc484374654 \h </w:instrText>
+              <w:instrText xml:space="preserve"> PAGEREF _Toc484442922 \h </w:instrText>
             </w:r>
             <w:r>
               <w:rPr>
@@ -214,7 +216,7 @@
               <w:noProof/>
             </w:rPr>
           </w:pPr>
-          <w:hyperlink w:anchor="_Toc484374655" w:history="1">
+          <w:hyperlink w:anchor="_Toc484442923" w:history="1">
             <w:r>
               <w:rPr>
                 <w:rStyle w:val="Hyperlink"/>
@@ -242,7 +244,7 @@
                 <w:noProof/>
                 <w:webHidden/>
               </w:rPr>
-              <w:instrText xml:space="preserve"> PAGEREF _Toc484374655 \h </w:instrText>
+              <w:instrText xml:space="preserve"> PAGEREF _Toc484442923 \h </w:instrText>
             </w:r>
             <w:r>
               <w:rPr>
@@ -284,7 +286,7 @@
               <w:noProof/>
             </w:rPr>
           </w:pPr>
-          <w:hyperlink w:anchor="_Toc484374656" w:history="1">
+          <w:hyperlink w:anchor="_Toc484442924" w:history="1">
             <w:r>
               <w:rPr>
                 <w:rStyle w:val="Hyperlink"/>
@@ -312,7 +314,7 @@
                 <w:noProof/>
                 <w:webHidden/>
               </w:rPr>
-              <w:instrText xml:space="preserve"> PAGEREF _Toc484374656 \h </w:instrText>
+              <w:instrText xml:space="preserve"> PAGEREF _Toc484442924 \h </w:instrText>
             </w:r>
             <w:r>
               <w:rPr>
@@ -354,7 +356,7 @@
               <w:noProof/>
             </w:rPr>
           </w:pPr>
-          <w:hyperlink w:anchor="_Toc484374657" w:history="1">
+          <w:hyperlink w:anchor="_Toc484442925" w:history="1">
             <w:r>
               <w:rPr>
                 <w:rStyle w:val="Hyperlink"/>
@@ -382,7 +384,7 @@
                 <w:noProof/>
                 <w:webHidden/>
               </w:rPr>
-              <w:instrText xml:space="preserve"> PAGEREF _Toc484374657 \h </w:instrText>
+              <w:instrText xml:space="preserve"> PAGEREF _Toc484442925 \h </w:instrText>
             </w:r>
             <w:r>
               <w:rPr>
@@ -424,7 +426,7 @@
               <w:noProof/>
             </w:rPr>
           </w:pPr>
-          <w:hyperlink w:anchor="_Toc484374658" w:history="1">
+          <w:hyperlink w:anchor="_Toc484442926" w:history="1">
             <w:r>
               <w:rPr>
                 <w:rStyle w:val="Hyperlink"/>
@@ -452,7 +454,7 @@
                 <w:noProof/>
                 <w:webHidden/>
               </w:rPr>
-              <w:instrText xml:space="preserve"> PAGEREF _Toc484374658 \h </w:instrText>
+              <w:instrText xml:space="preserve"> PAGEREF _Toc484442926 \h </w:instrText>
             </w:r>
             <w:r>
               <w:rPr>
@@ -494,7 +496,7 @@
               <w:noProof/>
             </w:rPr>
           </w:pPr>
-          <w:hyperlink w:anchor="_Toc484374659" w:history="1">
+          <w:hyperlink w:anchor="_Toc484442927" w:history="1">
             <w:r>
               <w:rPr>
                 <w:rStyle w:val="Hyperlink"/>
@@ -522,7 +524,7 @@
                 <w:noProof/>
                 <w:webHidden/>
               </w:rPr>
-              <w:instrText xml:space="preserve"> PAGEREF _Toc484374659 \h </w:instrText>
+              <w:instrText xml:space="preserve"> PAGEREF _Toc484442927 \h </w:instrText>
             </w:r>
             <w:r>
               <w:rPr>
@@ -564,7 +566,7 @@
               <w:noProof/>
             </w:rPr>
           </w:pPr>
-          <w:hyperlink w:anchor="_Toc484374660" w:history="1">
+          <w:hyperlink w:anchor="_Toc484442928" w:history="1">
             <w:r>
               <w:rPr>
                 <w:rStyle w:val="Hyperlink"/>
@@ -592,7 +594,7 @@
                 <w:noProof/>
                 <w:webHidden/>
               </w:rPr>
-              <w:instrText xml:space="preserve"> PAGEREF _Toc484374660 \h </w:instrText>
+              <w:instrText xml:space="preserve"> PAGEREF _Toc484442928 \h </w:instrText>
             </w:r>
             <w:r>
               <w:rPr>
@@ -634,7 +636,7 @@
               <w:noProof/>
             </w:rPr>
           </w:pPr>
-          <w:hyperlink w:anchor="_Toc484374661" w:history="1">
+          <w:hyperlink w:anchor="_Toc484442929" w:history="1">
             <w:r>
               <w:rPr>
                 <w:rStyle w:val="Hyperlink"/>
@@ -662,7 +664,7 @@
                 <w:noProof/>
                 <w:webHidden/>
               </w:rPr>
-              <w:instrText xml:space="preserve"> PAGEREF _Toc484374661 \h </w:instrText>
+              <w:instrText xml:space="preserve"> PAGEREF _Toc484442929 \h </w:instrText>
             </w:r>
             <w:r>
               <w:rPr>
@@ -704,7 +706,7 @@
               <w:noProof/>
             </w:rPr>
           </w:pPr>
-          <w:hyperlink w:anchor="_Toc484374662" w:history="1">
+          <w:hyperlink w:anchor="_Toc484442930" w:history="1">
             <w:r>
               <w:rPr>
                 <w:rStyle w:val="Hyperlink"/>
@@ -732,7 +734,7 @@
                 <w:noProof/>
                 <w:webHidden/>
               </w:rPr>
-              <w:instrText xml:space="preserve"> PAGEREF _Toc484374662 \h </w:instrText>
+              <w:instrText xml:space="preserve"> PAGEREF _Toc484442930 \h </w:instrText>
             </w:r>
             <w:r>
               <w:rPr>
@@ -774,7 +776,7 @@
               <w:noProof/>
             </w:rPr>
           </w:pPr>
-          <w:hyperlink w:anchor="_Toc484374663" w:history="1">
+          <w:hyperlink w:anchor="_Toc484442931" w:history="1">
             <w:r>
               <w:rPr>
                 <w:rStyle w:val="Hyperlink"/>
@@ -802,7 +804,7 @@
                 <w:noProof/>
                 <w:webHidden/>
               </w:rPr>
-              <w:instrText xml:space="preserve"> PAGEREF _Toc484374663 \h </w:instrText>
+              <w:instrText xml:space="preserve"> PAGEREF _Toc484442931 \h </w:instrText>
             </w:r>
             <w:r>
               <w:rPr>
@@ -844,7 +846,7 @@
               <w:noProof/>
             </w:rPr>
           </w:pPr>
-          <w:hyperlink w:anchor="_Toc484374664" w:history="1">
+          <w:hyperlink w:anchor="_Toc484442932" w:history="1">
             <w:r>
               <w:rPr>
                 <w:rStyle w:val="Hyperlink"/>
@@ -872,7 +874,7 @@
                 <w:noProof/>
                 <w:webHidden/>
               </w:rPr>
-              <w:instrText xml:space="preserve"> PAGEREF _Toc484374664 \h </w:instrText>
+              <w:instrText xml:space="preserve"> PAGEREF _Toc484442932 \h </w:instrText>
             </w:r>
             <w:r>
               <w:rPr>
@@ -914,7 +916,7 @@
               <w:noProof/>
             </w:rPr>
           </w:pPr>
-          <w:hyperlink w:anchor="_Toc484374665" w:history="1">
+          <w:hyperlink w:anchor="_Toc484442933" w:history="1">
             <w:r>
               <w:rPr>
                 <w:rStyle w:val="Hyperlink"/>
@@ -942,7 +944,7 @@
                 <w:noProof/>
                 <w:webHidden/>
               </w:rPr>
-              <w:instrText xml:space="preserve"> PAGEREF _Toc484374665 \h </w:instrText>
+              <w:instrText xml:space="preserve"> PAGEREF _Toc484442933 \h </w:instrText>
             </w:r>
             <w:r>
               <w:rPr>
@@ -984,7 +986,7 @@
               <w:noProof/>
             </w:rPr>
           </w:pPr>
-          <w:hyperlink w:anchor="_Toc484374666" w:history="1">
+          <w:hyperlink w:anchor="_Toc484442934" w:history="1">
             <w:r>
               <w:rPr>
                 <w:rStyle w:val="Hyperlink"/>
@@ -1012,7 +1014,7 @@
                 <w:noProof/>
                 <w:webHidden/>
               </w:rPr>
-              <w:instrText xml:space="preserve"> PAGEREF _Toc484374666 \h </w:instrText>
+              <w:instrText xml:space="preserve"> PAGEREF _Toc484442934 \h </w:instrText>
             </w:r>
             <w:r>
               <w:rPr>
@@ -1054,7 +1056,7 @@
               <w:noProof/>
             </w:rPr>
           </w:pPr>
-          <w:hyperlink w:anchor="_Toc484374667" w:history="1">
+          <w:hyperlink w:anchor="_Toc484442935" w:history="1">
             <w:r>
               <w:rPr>
                 <w:rStyle w:val="Hyperlink"/>
@@ -1082,7 +1084,7 @@
                 <w:noProof/>
                 <w:webHidden/>
               </w:rPr>
-              <w:instrText xml:space="preserve"> PAGEREF _Toc484374667 \h </w:instrText>
+              <w:instrText xml:space="preserve"> PAGEREF _Toc484442935 \h </w:instrText>
             </w:r>
             <w:r>
               <w:rPr>
@@ -1124,7 +1126,7 @@
               <w:noProof/>
             </w:rPr>
           </w:pPr>
-          <w:hyperlink w:anchor="_Toc484374668" w:history="1">
+          <w:hyperlink w:anchor="_Toc484442936" w:history="1">
             <w:r>
               <w:rPr>
                 <w:rStyle w:val="Hyperlink"/>
@@ -1153,7 +1155,7 @@
                 <w:noProof/>
                 <w:webHidden/>
               </w:rPr>
-              <w:instrText xml:space="preserve"> PAGEREF _Toc484374668 \h </w:instrText>
+              <w:instrText xml:space="preserve"> PAGEREF _Toc484442936 \h </w:instrText>
             </w:r>
             <w:r>
               <w:rPr>
@@ -1196,7 +1198,7 @@
               <w:noProof/>
             </w:rPr>
           </w:pPr>
-          <w:hyperlink w:anchor="_Toc484374669" w:history="1">
+          <w:hyperlink w:anchor="_Toc484442937" w:history="1">
             <w:r>
               <w:rPr>
                 <w:rStyle w:val="Hyperlink"/>
@@ -1239,7 +1241,7 @@
                 <w:noProof/>
                 <w:webHidden/>
               </w:rPr>
-              <w:instrText xml:space="preserve"> PAGEREF _Toc484374669 \h </w:instrText>
+              <w:instrText xml:space="preserve"> PAGEREF _Toc484442937 \h </w:instrText>
             </w:r>
             <w:r>
               <w:rPr>
@@ -1282,7 +1284,7 @@
               <w:noProof/>
             </w:rPr>
           </w:pPr>
-          <w:hyperlink w:anchor="_Toc484374670" w:history="1">
+          <w:hyperlink w:anchor="_Toc484442938" w:history="1">
             <w:r>
               <w:rPr>
                 <w:rStyle w:val="Hyperlink"/>
@@ -1325,7 +1327,7 @@
                 <w:noProof/>
                 <w:webHidden/>
               </w:rPr>
-              <w:instrText xml:space="preserve"> PAGEREF _Toc484374670 \h </w:instrText>
+              <w:instrText xml:space="preserve"> PAGEREF _Toc484442938 \h </w:instrText>
             </w:r>
             <w:r>
               <w:rPr>
@@ -1368,7 +1370,7 @@
               <w:noProof/>
             </w:rPr>
           </w:pPr>
-          <w:hyperlink w:anchor="_Toc484374671" w:history="1">
+          <w:hyperlink w:anchor="_Toc484442939" w:history="1">
             <w:r>
               <w:rPr>
                 <w:rStyle w:val="Hyperlink"/>
@@ -1411,7 +1413,7 @@
                 <w:noProof/>
                 <w:webHidden/>
               </w:rPr>
-              <w:instrText xml:space="preserve"> PAGEREF _Toc484374671 \h </w:instrText>
+              <w:instrText xml:space="preserve"> PAGEREF _Toc484442939 \h </w:instrText>
             </w:r>
             <w:r>
               <w:rPr>
@@ -1454,7 +1456,7 @@
               <w:noProof/>
             </w:rPr>
           </w:pPr>
-          <w:hyperlink w:anchor="_Toc484374672" w:history="1">
+          <w:hyperlink w:anchor="_Toc484442940" w:history="1">
             <w:r>
               <w:rPr>
                 <w:rStyle w:val="Hyperlink"/>
@@ -1497,7 +1499,7 @@
                 <w:noProof/>
                 <w:webHidden/>
               </w:rPr>
-              <w:instrText xml:space="preserve"> PAGEREF _Toc484374672 \h </w:instrText>
+              <w:instrText xml:space="preserve"> PAGEREF _Toc484442940 \h </w:instrText>
             </w:r>
             <w:r>
               <w:rPr>
@@ -1539,7 +1541,7 @@
               <w:noProof/>
             </w:rPr>
           </w:pPr>
-          <w:hyperlink w:anchor="_Toc484374673" w:history="1">
+          <w:hyperlink w:anchor="_Toc484442941" w:history="1">
             <w:r>
               <w:rPr>
                 <w:rStyle w:val="Hyperlink"/>
@@ -1576,7 +1578,7 @@
                 <w:noProof/>
                 <w:webHidden/>
               </w:rPr>
-              <w:instrText xml:space="preserve"> PAGEREF _Toc484374673 \h </w:instrText>
+              <w:instrText xml:space="preserve"> PAGEREF _Toc484442941 \h </w:instrText>
             </w:r>
             <w:r>
               <w:rPr>
@@ -1618,7 +1620,7 @@
               <w:noProof/>
             </w:rPr>
           </w:pPr>
-          <w:hyperlink w:anchor="_Toc484374674" w:history="1">
+          <w:hyperlink w:anchor="_Toc484442942" w:history="1">
             <w:r>
               <w:rPr>
                 <w:rStyle w:val="Hyperlink"/>
@@ -1647,7 +1649,7 @@
                 <w:noProof/>
                 <w:webHidden/>
               </w:rPr>
-              <w:instrText xml:space="preserve"> PAGEREF _Toc484374674 \h </w:instrText>
+              <w:instrText xml:space="preserve"> PAGEREF _Toc484442942 \h </w:instrText>
             </w:r>
             <w:r>
               <w:rPr>
@@ -1689,7 +1691,7 @@
               <w:noProof/>
             </w:rPr>
           </w:pPr>
-          <w:hyperlink w:anchor="_Toc484374675" w:history="1">
+          <w:hyperlink w:anchor="_Toc484442943" w:history="1">
             <w:r>
               <w:rPr>
                 <w:rStyle w:val="Hyperlink"/>
@@ -1718,7 +1720,7 @@
                 <w:noProof/>
                 <w:webHidden/>
               </w:rPr>
-              <w:instrText xml:space="preserve"> PAGEREF _Toc484374675 \h </w:instrText>
+              <w:instrText xml:space="preserve"> PAGEREF _Toc484442943 \h </w:instrText>
             </w:r>
             <w:r>
               <w:rPr>
@@ -1760,7 +1762,7 @@
               <w:noProof/>
             </w:rPr>
           </w:pPr>
-          <w:hyperlink w:anchor="_Toc484374676" w:history="1">
+          <w:hyperlink w:anchor="_Toc484442944" w:history="1">
             <w:r>
               <w:rPr>
                 <w:rStyle w:val="Hyperlink"/>
@@ -1788,7 +1790,7 @@
                 <w:noProof/>
                 <w:webHidden/>
               </w:rPr>
-              <w:instrText xml:space="preserve"> PAGEREF _Toc484374676 \h </w:instrText>
+              <w:instrText xml:space="preserve"> PAGEREF _Toc484442944 \h </w:instrText>
             </w:r>
             <w:r>
               <w:rPr>
@@ -1830,7 +1832,7 @@
               <w:noProof/>
             </w:rPr>
           </w:pPr>
-          <w:hyperlink w:anchor="_Toc484374677" w:history="1">
+          <w:hyperlink w:anchor="_Toc484442945" w:history="1">
             <w:r>
               <w:rPr>
                 <w:rStyle w:val="Hyperlink"/>
@@ -1858,7 +1860,7 @@
                 <w:noProof/>
                 <w:webHidden/>
               </w:rPr>
-              <w:instrText xml:space="preserve"> PAGEREF _Toc484374677 \h </w:instrText>
+              <w:instrText xml:space="preserve"> PAGEREF _Toc484442945 \h </w:instrText>
             </w:r>
             <w:r>
               <w:rPr>
@@ -1900,7 +1902,7 @@
               <w:noProof/>
             </w:rPr>
           </w:pPr>
-          <w:hyperlink w:anchor="_Toc484374678" w:history="1">
+          <w:hyperlink w:anchor="_Toc484442946" w:history="1">
             <w:r>
               <w:rPr>
                 <w:rStyle w:val="Hyperlink"/>
@@ -1928,7 +1930,7 @@
                 <w:noProof/>
                 <w:webHidden/>
               </w:rPr>
-              <w:instrText xml:space="preserve"> PAGEREF _Toc484374678 \h </w:instrText>
+              <w:instrText xml:space="preserve"> PAGEREF _Toc484442946 \h </w:instrText>
             </w:r>
             <w:r>
               <w:rPr>
@@ -1970,7 +1972,7 @@
               <w:noProof/>
             </w:rPr>
           </w:pPr>
-          <w:hyperlink w:anchor="_Toc484374679" w:history="1">
+          <w:hyperlink w:anchor="_Toc484442947" w:history="1">
             <w:r>
               <w:rPr>
                 <w:rStyle w:val="Hyperlink"/>
@@ -1998,7 +2000,7 @@
                 <w:noProof/>
                 <w:webHidden/>
               </w:rPr>
-              <w:instrText xml:space="preserve"> PAGEREF _Toc484374679 \h </w:instrText>
+              <w:instrText xml:space="preserve"> PAGEREF _Toc484442947 \h </w:instrText>
             </w:r>
             <w:r>
               <w:rPr>
@@ -2040,7 +2042,7 @@
               <w:noProof/>
             </w:rPr>
           </w:pPr>
-          <w:hyperlink w:anchor="_Toc484374680" w:history="1">
+          <w:hyperlink w:anchor="_Toc484442948" w:history="1">
             <w:r>
               <w:rPr>
                 <w:rStyle w:val="Hyperlink"/>
@@ -2068,7 +2070,7 @@
                 <w:noProof/>
                 <w:webHidden/>
               </w:rPr>
-              <w:instrText xml:space="preserve"> PAGEREF _Toc484374680 \h </w:instrText>
+              <w:instrText xml:space="preserve"> PAGEREF _Toc484442948 \h </w:instrText>
             </w:r>
             <w:r>
               <w:rPr>
@@ -2089,6 +2091,1178 @@
                 <w:webHidden/>
               </w:rPr>
               <w:t>11</w:t>
+            </w:r>
+            <w:r>
+              <w:rPr>
+                <w:noProof/>
+                <w:webHidden/>
+              </w:rPr>
+              <w:fldChar w:fldCharType="end"/>
+            </w:r>
+          </w:hyperlink>
+        </w:p>
+        <w:p>
+          <w:pPr>
+            <w:pStyle w:val="TOC3"/>
+            <w:tabs>
+              <w:tab w:val="right" w:leader="dot" w:pos="9350"/>
+            </w:tabs>
+            <w:rPr>
+              <w:rFonts w:eastAsiaTheme="minorEastAsia"/>
+              <w:noProof/>
+            </w:rPr>
+          </w:pPr>
+          <w:hyperlink w:anchor="_Toc484442949" w:history="1">
+            <w:r>
+              <w:rPr>
+                <w:rStyle w:val="Hyperlink"/>
+                <w:rFonts w:ascii="Times New Roman" w:hAnsi="Times New Roman" w:cs="Times New Roman"/>
+                <w:noProof/>
+              </w:rPr>
+              <w:t>Entităţi</w:t>
+            </w:r>
+            <w:r>
+              <w:rPr>
+                <w:noProof/>
+                <w:webHidden/>
+              </w:rPr>
+              <w:tab/>
+            </w:r>
+            <w:r>
+              <w:rPr>
+                <w:noProof/>
+                <w:webHidden/>
+              </w:rPr>
+              <w:fldChar w:fldCharType="begin"/>
+            </w:r>
+            <w:r>
+              <w:rPr>
+                <w:noProof/>
+                <w:webHidden/>
+              </w:rPr>
+              <w:instrText xml:space="preserve"> PAGEREF _Toc484442949 \h </w:instrText>
+            </w:r>
+            <w:r>
+              <w:rPr>
+                <w:noProof/>
+                <w:webHidden/>
+              </w:rPr>
+            </w:r>
+            <w:r>
+              <w:rPr>
+                <w:noProof/>
+                <w:webHidden/>
+              </w:rPr>
+              <w:fldChar w:fldCharType="separate"/>
+            </w:r>
+            <w:r>
+              <w:rPr>
+                <w:noProof/>
+                <w:webHidden/>
+              </w:rPr>
+              <w:t>11</w:t>
+            </w:r>
+            <w:r>
+              <w:rPr>
+                <w:noProof/>
+                <w:webHidden/>
+              </w:rPr>
+              <w:fldChar w:fldCharType="end"/>
+            </w:r>
+          </w:hyperlink>
+        </w:p>
+        <w:p>
+          <w:pPr>
+            <w:pStyle w:val="TOC4"/>
+            <w:tabs>
+              <w:tab w:val="left" w:pos="1100"/>
+              <w:tab w:val="right" w:leader="dot" w:pos="9350"/>
+            </w:tabs>
+            <w:rPr>
+              <w:rFonts w:eastAsiaTheme="minorEastAsia"/>
+              <w:noProof/>
+            </w:rPr>
+          </w:pPr>
+          <w:hyperlink w:anchor="_Toc484442950" w:history="1">
+            <w:r>
+              <w:rPr>
+                <w:rStyle w:val="Hyperlink"/>
+                <w:rFonts w:ascii="Times New Roman" w:hAnsi="Times New Roman" w:cs="Times New Roman"/>
+                <w:noProof/>
+              </w:rPr>
+              <w:t>1.</w:t>
+            </w:r>
+            <w:r>
+              <w:rPr>
+                <w:rFonts w:eastAsiaTheme="minorEastAsia"/>
+                <w:noProof/>
+              </w:rPr>
+              <w:tab/>
+            </w:r>
+            <w:r>
+              <w:rPr>
+                <w:rStyle w:val="Hyperlink"/>
+                <w:rFonts w:ascii="Times New Roman" w:hAnsi="Times New Roman" w:cs="Times New Roman"/>
+                <w:noProof/>
+              </w:rPr>
+              <w:t>Books</w:t>
+            </w:r>
+            <w:r>
+              <w:rPr>
+                <w:noProof/>
+                <w:webHidden/>
+              </w:rPr>
+              <w:tab/>
+            </w:r>
+            <w:r>
+              <w:rPr>
+                <w:noProof/>
+                <w:webHidden/>
+              </w:rPr>
+              <w:fldChar w:fldCharType="begin"/>
+            </w:r>
+            <w:r>
+              <w:rPr>
+                <w:noProof/>
+                <w:webHidden/>
+              </w:rPr>
+              <w:instrText xml:space="preserve"> PAGEREF _Toc484442950 \h </w:instrText>
+            </w:r>
+            <w:r>
+              <w:rPr>
+                <w:noProof/>
+                <w:webHidden/>
+              </w:rPr>
+            </w:r>
+            <w:r>
+              <w:rPr>
+                <w:noProof/>
+                <w:webHidden/>
+              </w:rPr>
+              <w:fldChar w:fldCharType="separate"/>
+            </w:r>
+            <w:r>
+              <w:rPr>
+                <w:noProof/>
+                <w:webHidden/>
+              </w:rPr>
+              <w:t>11</w:t>
+            </w:r>
+            <w:r>
+              <w:rPr>
+                <w:noProof/>
+                <w:webHidden/>
+              </w:rPr>
+              <w:fldChar w:fldCharType="end"/>
+            </w:r>
+          </w:hyperlink>
+        </w:p>
+        <w:p>
+          <w:pPr>
+            <w:pStyle w:val="TOC4"/>
+            <w:tabs>
+              <w:tab w:val="left" w:pos="1100"/>
+              <w:tab w:val="right" w:leader="dot" w:pos="9350"/>
+            </w:tabs>
+            <w:rPr>
+              <w:rFonts w:eastAsiaTheme="minorEastAsia"/>
+              <w:noProof/>
+            </w:rPr>
+          </w:pPr>
+          <w:hyperlink w:anchor="_Toc484442951" w:history="1">
+            <w:r>
+              <w:rPr>
+                <w:rStyle w:val="Hyperlink"/>
+                <w:rFonts w:ascii="Times New Roman" w:hAnsi="Times New Roman" w:cs="Times New Roman"/>
+                <w:noProof/>
+              </w:rPr>
+              <w:t>2.</w:t>
+            </w:r>
+            <w:r>
+              <w:rPr>
+                <w:rFonts w:eastAsiaTheme="minorEastAsia"/>
+                <w:noProof/>
+              </w:rPr>
+              <w:tab/>
+            </w:r>
+            <w:r>
+              <w:rPr>
+                <w:rStyle w:val="Hyperlink"/>
+                <w:rFonts w:ascii="Times New Roman" w:hAnsi="Times New Roman" w:cs="Times New Roman"/>
+                <w:noProof/>
+              </w:rPr>
+              <w:t>Reviews</w:t>
+            </w:r>
+            <w:r>
+              <w:rPr>
+                <w:noProof/>
+                <w:webHidden/>
+              </w:rPr>
+              <w:tab/>
+            </w:r>
+            <w:r>
+              <w:rPr>
+                <w:noProof/>
+                <w:webHidden/>
+              </w:rPr>
+              <w:fldChar w:fldCharType="begin"/>
+            </w:r>
+            <w:r>
+              <w:rPr>
+                <w:noProof/>
+                <w:webHidden/>
+              </w:rPr>
+              <w:instrText xml:space="preserve"> PAGEREF _Toc484442951 \h </w:instrText>
+            </w:r>
+            <w:r>
+              <w:rPr>
+                <w:noProof/>
+                <w:webHidden/>
+              </w:rPr>
+            </w:r>
+            <w:r>
+              <w:rPr>
+                <w:noProof/>
+                <w:webHidden/>
+              </w:rPr>
+              <w:fldChar w:fldCharType="separate"/>
+            </w:r>
+            <w:r>
+              <w:rPr>
+                <w:noProof/>
+                <w:webHidden/>
+              </w:rPr>
+              <w:t>12</w:t>
+            </w:r>
+            <w:r>
+              <w:rPr>
+                <w:noProof/>
+                <w:webHidden/>
+              </w:rPr>
+              <w:fldChar w:fldCharType="end"/>
+            </w:r>
+          </w:hyperlink>
+        </w:p>
+        <w:p>
+          <w:pPr>
+            <w:pStyle w:val="TOC4"/>
+            <w:tabs>
+              <w:tab w:val="left" w:pos="1100"/>
+              <w:tab w:val="right" w:leader="dot" w:pos="9350"/>
+            </w:tabs>
+            <w:rPr>
+              <w:rFonts w:eastAsiaTheme="minorEastAsia"/>
+              <w:noProof/>
+            </w:rPr>
+          </w:pPr>
+          <w:hyperlink w:anchor="_Toc484442952" w:history="1">
+            <w:r>
+              <w:rPr>
+                <w:rStyle w:val="Hyperlink"/>
+                <w:rFonts w:ascii="Times New Roman" w:hAnsi="Times New Roman" w:cs="Times New Roman"/>
+                <w:noProof/>
+              </w:rPr>
+              <w:t>3.</w:t>
+            </w:r>
+            <w:r>
+              <w:rPr>
+                <w:rFonts w:eastAsiaTheme="minorEastAsia"/>
+                <w:noProof/>
+              </w:rPr>
+              <w:tab/>
+            </w:r>
+            <w:r>
+              <w:rPr>
+                <w:rStyle w:val="Hyperlink"/>
+                <w:rFonts w:ascii="Times New Roman" w:hAnsi="Times New Roman" w:cs="Times New Roman"/>
+                <w:noProof/>
+              </w:rPr>
+              <w:t>Genres</w:t>
+            </w:r>
+            <w:r>
+              <w:rPr>
+                <w:noProof/>
+                <w:webHidden/>
+              </w:rPr>
+              <w:tab/>
+            </w:r>
+            <w:r>
+              <w:rPr>
+                <w:noProof/>
+                <w:webHidden/>
+              </w:rPr>
+              <w:fldChar w:fldCharType="begin"/>
+            </w:r>
+            <w:r>
+              <w:rPr>
+                <w:noProof/>
+                <w:webHidden/>
+              </w:rPr>
+              <w:instrText xml:space="preserve"> PAGEREF _Toc484442952 \h </w:instrText>
+            </w:r>
+            <w:r>
+              <w:rPr>
+                <w:noProof/>
+                <w:webHidden/>
+              </w:rPr>
+            </w:r>
+            <w:r>
+              <w:rPr>
+                <w:noProof/>
+                <w:webHidden/>
+              </w:rPr>
+              <w:fldChar w:fldCharType="separate"/>
+            </w:r>
+            <w:r>
+              <w:rPr>
+                <w:noProof/>
+                <w:webHidden/>
+              </w:rPr>
+              <w:t>12</w:t>
+            </w:r>
+            <w:r>
+              <w:rPr>
+                <w:noProof/>
+                <w:webHidden/>
+              </w:rPr>
+              <w:fldChar w:fldCharType="end"/>
+            </w:r>
+          </w:hyperlink>
+        </w:p>
+        <w:p>
+          <w:pPr>
+            <w:pStyle w:val="TOC4"/>
+            <w:tabs>
+              <w:tab w:val="left" w:pos="1100"/>
+              <w:tab w:val="right" w:leader="dot" w:pos="9350"/>
+            </w:tabs>
+            <w:rPr>
+              <w:rFonts w:eastAsiaTheme="minorEastAsia"/>
+              <w:noProof/>
+            </w:rPr>
+          </w:pPr>
+          <w:hyperlink w:anchor="_Toc484442953" w:history="1">
+            <w:r>
+              <w:rPr>
+                <w:rStyle w:val="Hyperlink"/>
+                <w:rFonts w:ascii="Times New Roman" w:hAnsi="Times New Roman" w:cs="Times New Roman"/>
+                <w:noProof/>
+              </w:rPr>
+              <w:t>4.</w:t>
+            </w:r>
+            <w:r>
+              <w:rPr>
+                <w:rFonts w:eastAsiaTheme="minorEastAsia"/>
+                <w:noProof/>
+              </w:rPr>
+              <w:tab/>
+            </w:r>
+            <w:r>
+              <w:rPr>
+                <w:rStyle w:val="Hyperlink"/>
+                <w:rFonts w:ascii="Times New Roman" w:hAnsi="Times New Roman" w:cs="Times New Roman"/>
+                <w:noProof/>
+              </w:rPr>
+              <w:t>BookAuthor</w:t>
+            </w:r>
+            <w:r>
+              <w:rPr>
+                <w:noProof/>
+                <w:webHidden/>
+              </w:rPr>
+              <w:tab/>
+            </w:r>
+            <w:r>
+              <w:rPr>
+                <w:noProof/>
+                <w:webHidden/>
+              </w:rPr>
+              <w:fldChar w:fldCharType="begin"/>
+            </w:r>
+            <w:r>
+              <w:rPr>
+                <w:noProof/>
+                <w:webHidden/>
+              </w:rPr>
+              <w:instrText xml:space="preserve"> PAGEREF _Toc484442953 \h </w:instrText>
+            </w:r>
+            <w:r>
+              <w:rPr>
+                <w:noProof/>
+                <w:webHidden/>
+              </w:rPr>
+            </w:r>
+            <w:r>
+              <w:rPr>
+                <w:noProof/>
+                <w:webHidden/>
+              </w:rPr>
+              <w:fldChar w:fldCharType="separate"/>
+            </w:r>
+            <w:r>
+              <w:rPr>
+                <w:noProof/>
+                <w:webHidden/>
+              </w:rPr>
+              <w:t>12</w:t>
+            </w:r>
+            <w:r>
+              <w:rPr>
+                <w:noProof/>
+                <w:webHidden/>
+              </w:rPr>
+              <w:fldChar w:fldCharType="end"/>
+            </w:r>
+          </w:hyperlink>
+        </w:p>
+        <w:p>
+          <w:pPr>
+            <w:pStyle w:val="TOC4"/>
+            <w:tabs>
+              <w:tab w:val="left" w:pos="1100"/>
+              <w:tab w:val="right" w:leader="dot" w:pos="9350"/>
+            </w:tabs>
+            <w:rPr>
+              <w:rFonts w:eastAsiaTheme="minorEastAsia"/>
+              <w:noProof/>
+            </w:rPr>
+          </w:pPr>
+          <w:hyperlink w:anchor="_Toc484442954" w:history="1">
+            <w:r>
+              <w:rPr>
+                <w:rStyle w:val="Hyperlink"/>
+                <w:rFonts w:ascii="Times New Roman" w:hAnsi="Times New Roman" w:cs="Times New Roman"/>
+                <w:noProof/>
+              </w:rPr>
+              <w:t>5.</w:t>
+            </w:r>
+            <w:r>
+              <w:rPr>
+                <w:rFonts w:eastAsiaTheme="minorEastAsia"/>
+                <w:noProof/>
+              </w:rPr>
+              <w:tab/>
+            </w:r>
+            <w:r>
+              <w:rPr>
+                <w:rStyle w:val="Hyperlink"/>
+                <w:rFonts w:ascii="Times New Roman" w:hAnsi="Times New Roman" w:cs="Times New Roman"/>
+                <w:noProof/>
+              </w:rPr>
+              <w:t>Users</w:t>
+            </w:r>
+            <w:r>
+              <w:rPr>
+                <w:noProof/>
+                <w:webHidden/>
+              </w:rPr>
+              <w:tab/>
+            </w:r>
+            <w:r>
+              <w:rPr>
+                <w:noProof/>
+                <w:webHidden/>
+              </w:rPr>
+              <w:fldChar w:fldCharType="begin"/>
+            </w:r>
+            <w:r>
+              <w:rPr>
+                <w:noProof/>
+                <w:webHidden/>
+              </w:rPr>
+              <w:instrText xml:space="preserve"> PAGEREF _Toc484442954 \h </w:instrText>
+            </w:r>
+            <w:r>
+              <w:rPr>
+                <w:noProof/>
+                <w:webHidden/>
+              </w:rPr>
+            </w:r>
+            <w:r>
+              <w:rPr>
+                <w:noProof/>
+                <w:webHidden/>
+              </w:rPr>
+              <w:fldChar w:fldCharType="separate"/>
+            </w:r>
+            <w:r>
+              <w:rPr>
+                <w:noProof/>
+                <w:webHidden/>
+              </w:rPr>
+              <w:t>12</w:t>
+            </w:r>
+            <w:r>
+              <w:rPr>
+                <w:noProof/>
+                <w:webHidden/>
+              </w:rPr>
+              <w:fldChar w:fldCharType="end"/>
+            </w:r>
+          </w:hyperlink>
+        </w:p>
+        <w:p>
+          <w:pPr>
+            <w:pStyle w:val="TOC4"/>
+            <w:tabs>
+              <w:tab w:val="left" w:pos="1100"/>
+              <w:tab w:val="right" w:leader="dot" w:pos="9350"/>
+            </w:tabs>
+            <w:rPr>
+              <w:rFonts w:eastAsiaTheme="minorEastAsia"/>
+              <w:noProof/>
+            </w:rPr>
+          </w:pPr>
+          <w:hyperlink w:anchor="_Toc484442955" w:history="1">
+            <w:r>
+              <w:rPr>
+                <w:rStyle w:val="Hyperlink"/>
+                <w:rFonts w:ascii="Times New Roman" w:hAnsi="Times New Roman" w:cs="Times New Roman"/>
+                <w:noProof/>
+              </w:rPr>
+              <w:t>6.</w:t>
+            </w:r>
+            <w:r>
+              <w:rPr>
+                <w:rFonts w:eastAsiaTheme="minorEastAsia"/>
+                <w:noProof/>
+              </w:rPr>
+              <w:tab/>
+            </w:r>
+            <w:r>
+              <w:rPr>
+                <w:rStyle w:val="Hyperlink"/>
+                <w:rFonts w:ascii="Times New Roman" w:hAnsi="Times New Roman" w:cs="Times New Roman"/>
+                <w:noProof/>
+              </w:rPr>
+              <w:t>Roles</w:t>
+            </w:r>
+            <w:r>
+              <w:rPr>
+                <w:noProof/>
+                <w:webHidden/>
+              </w:rPr>
+              <w:tab/>
+            </w:r>
+            <w:r>
+              <w:rPr>
+                <w:noProof/>
+                <w:webHidden/>
+              </w:rPr>
+              <w:fldChar w:fldCharType="begin"/>
+            </w:r>
+            <w:r>
+              <w:rPr>
+                <w:noProof/>
+                <w:webHidden/>
+              </w:rPr>
+              <w:instrText xml:space="preserve"> PAGEREF _Toc484442955 \h </w:instrText>
+            </w:r>
+            <w:r>
+              <w:rPr>
+                <w:noProof/>
+                <w:webHidden/>
+              </w:rPr>
+            </w:r>
+            <w:r>
+              <w:rPr>
+                <w:noProof/>
+                <w:webHidden/>
+              </w:rPr>
+              <w:fldChar w:fldCharType="separate"/>
+            </w:r>
+            <w:r>
+              <w:rPr>
+                <w:noProof/>
+                <w:webHidden/>
+              </w:rPr>
+              <w:t>12</w:t>
+            </w:r>
+            <w:r>
+              <w:rPr>
+                <w:noProof/>
+                <w:webHidden/>
+              </w:rPr>
+              <w:fldChar w:fldCharType="end"/>
+            </w:r>
+          </w:hyperlink>
+        </w:p>
+        <w:p>
+          <w:pPr>
+            <w:pStyle w:val="TOC4"/>
+            <w:tabs>
+              <w:tab w:val="left" w:pos="1100"/>
+              <w:tab w:val="right" w:leader="dot" w:pos="9350"/>
+            </w:tabs>
+            <w:rPr>
+              <w:rFonts w:eastAsiaTheme="minorEastAsia"/>
+              <w:noProof/>
+            </w:rPr>
+          </w:pPr>
+          <w:hyperlink w:anchor="_Toc484442956" w:history="1">
+            <w:r>
+              <w:rPr>
+                <w:rStyle w:val="Hyperlink"/>
+                <w:rFonts w:ascii="Times New Roman" w:hAnsi="Times New Roman" w:cs="Times New Roman"/>
+                <w:noProof/>
+              </w:rPr>
+              <w:t>7.</w:t>
+            </w:r>
+            <w:r>
+              <w:rPr>
+                <w:rFonts w:eastAsiaTheme="minorEastAsia"/>
+                <w:noProof/>
+              </w:rPr>
+              <w:tab/>
+            </w:r>
+            <w:r>
+              <w:rPr>
+                <w:rStyle w:val="Hyperlink"/>
+                <w:rFonts w:ascii="Times New Roman" w:hAnsi="Times New Roman" w:cs="Times New Roman"/>
+                <w:noProof/>
+              </w:rPr>
+              <w:t>Messages</w:t>
+            </w:r>
+            <w:r>
+              <w:rPr>
+                <w:noProof/>
+                <w:webHidden/>
+              </w:rPr>
+              <w:tab/>
+            </w:r>
+            <w:r>
+              <w:rPr>
+                <w:noProof/>
+                <w:webHidden/>
+              </w:rPr>
+              <w:fldChar w:fldCharType="begin"/>
+            </w:r>
+            <w:r>
+              <w:rPr>
+                <w:noProof/>
+                <w:webHidden/>
+              </w:rPr>
+              <w:instrText xml:space="preserve"> PAGEREF _Toc484442956 \h </w:instrText>
+            </w:r>
+            <w:r>
+              <w:rPr>
+                <w:noProof/>
+                <w:webHidden/>
+              </w:rPr>
+            </w:r>
+            <w:r>
+              <w:rPr>
+                <w:noProof/>
+                <w:webHidden/>
+              </w:rPr>
+              <w:fldChar w:fldCharType="separate"/>
+            </w:r>
+            <w:r>
+              <w:rPr>
+                <w:noProof/>
+                <w:webHidden/>
+              </w:rPr>
+              <w:t>13</w:t>
+            </w:r>
+            <w:r>
+              <w:rPr>
+                <w:noProof/>
+                <w:webHidden/>
+              </w:rPr>
+              <w:fldChar w:fldCharType="end"/>
+            </w:r>
+          </w:hyperlink>
+        </w:p>
+        <w:p>
+          <w:pPr>
+            <w:pStyle w:val="TOC3"/>
+            <w:tabs>
+              <w:tab w:val="right" w:leader="dot" w:pos="9350"/>
+            </w:tabs>
+            <w:rPr>
+              <w:rFonts w:eastAsiaTheme="minorEastAsia"/>
+              <w:noProof/>
+            </w:rPr>
+          </w:pPr>
+          <w:hyperlink w:anchor="_Toc484442957" w:history="1">
+            <w:r>
+              <w:rPr>
+                <w:rStyle w:val="Hyperlink"/>
+                <w:rFonts w:ascii="Times New Roman" w:hAnsi="Times New Roman" w:cs="Times New Roman"/>
+                <w:noProof/>
+              </w:rPr>
+              <w:t>Relaţii între entităţi</w:t>
+            </w:r>
+            <w:r>
+              <w:rPr>
+                <w:noProof/>
+                <w:webHidden/>
+              </w:rPr>
+              <w:tab/>
+            </w:r>
+            <w:r>
+              <w:rPr>
+                <w:noProof/>
+                <w:webHidden/>
+              </w:rPr>
+              <w:fldChar w:fldCharType="begin"/>
+            </w:r>
+            <w:r>
+              <w:rPr>
+                <w:noProof/>
+                <w:webHidden/>
+              </w:rPr>
+              <w:instrText xml:space="preserve"> PAGEREF _Toc484442957 \h </w:instrText>
+            </w:r>
+            <w:r>
+              <w:rPr>
+                <w:noProof/>
+                <w:webHidden/>
+              </w:rPr>
+            </w:r>
+            <w:r>
+              <w:rPr>
+                <w:noProof/>
+                <w:webHidden/>
+              </w:rPr>
+              <w:fldChar w:fldCharType="separate"/>
+            </w:r>
+            <w:r>
+              <w:rPr>
+                <w:noProof/>
+                <w:webHidden/>
+              </w:rPr>
+              <w:t>13</w:t>
+            </w:r>
+            <w:r>
+              <w:rPr>
+                <w:noProof/>
+                <w:webHidden/>
+              </w:rPr>
+              <w:fldChar w:fldCharType="end"/>
+            </w:r>
+          </w:hyperlink>
+        </w:p>
+        <w:p>
+          <w:pPr>
+            <w:pStyle w:val="TOC4"/>
+            <w:tabs>
+              <w:tab w:val="left" w:pos="1100"/>
+              <w:tab w:val="right" w:leader="dot" w:pos="9350"/>
+            </w:tabs>
+            <w:rPr>
+              <w:rFonts w:eastAsiaTheme="minorEastAsia"/>
+              <w:noProof/>
+            </w:rPr>
+          </w:pPr>
+          <w:hyperlink w:anchor="_Toc484442958" w:history="1">
+            <w:r>
+              <w:rPr>
+                <w:rStyle w:val="Hyperlink"/>
+                <w:rFonts w:ascii="Times New Roman" w:hAnsi="Times New Roman" w:cs="Times New Roman"/>
+                <w:noProof/>
+              </w:rPr>
+              <w:t>1.</w:t>
+            </w:r>
+            <w:r>
+              <w:rPr>
+                <w:rFonts w:eastAsiaTheme="minorEastAsia"/>
+                <w:noProof/>
+              </w:rPr>
+              <w:tab/>
+            </w:r>
+            <w:r>
+              <w:rPr>
+                <w:rStyle w:val="Hyperlink"/>
+                <w:rFonts w:ascii="Times New Roman" w:hAnsi="Times New Roman" w:cs="Times New Roman"/>
+                <w:noProof/>
+              </w:rPr>
+              <w:t>Users-Books</w:t>
+            </w:r>
+            <w:r>
+              <w:rPr>
+                <w:noProof/>
+                <w:webHidden/>
+              </w:rPr>
+              <w:tab/>
+            </w:r>
+            <w:r>
+              <w:rPr>
+                <w:noProof/>
+                <w:webHidden/>
+              </w:rPr>
+              <w:fldChar w:fldCharType="begin"/>
+            </w:r>
+            <w:r>
+              <w:rPr>
+                <w:noProof/>
+                <w:webHidden/>
+              </w:rPr>
+              <w:instrText xml:space="preserve"> PAGEREF _Toc484442958 \h </w:instrText>
+            </w:r>
+            <w:r>
+              <w:rPr>
+                <w:noProof/>
+                <w:webHidden/>
+              </w:rPr>
+            </w:r>
+            <w:r>
+              <w:rPr>
+                <w:noProof/>
+                <w:webHidden/>
+              </w:rPr>
+              <w:fldChar w:fldCharType="separate"/>
+            </w:r>
+            <w:r>
+              <w:rPr>
+                <w:noProof/>
+                <w:webHidden/>
+              </w:rPr>
+              <w:t>13</w:t>
+            </w:r>
+            <w:r>
+              <w:rPr>
+                <w:noProof/>
+                <w:webHidden/>
+              </w:rPr>
+              <w:fldChar w:fldCharType="end"/>
+            </w:r>
+          </w:hyperlink>
+        </w:p>
+        <w:p>
+          <w:pPr>
+            <w:pStyle w:val="TOC4"/>
+            <w:tabs>
+              <w:tab w:val="left" w:pos="1100"/>
+              <w:tab w:val="right" w:leader="dot" w:pos="9350"/>
+            </w:tabs>
+            <w:rPr>
+              <w:rFonts w:eastAsiaTheme="minorEastAsia"/>
+              <w:noProof/>
+            </w:rPr>
+          </w:pPr>
+          <w:hyperlink w:anchor="_Toc484442959" w:history="1">
+            <w:r>
+              <w:rPr>
+                <w:rStyle w:val="Hyperlink"/>
+                <w:rFonts w:ascii="Times New Roman" w:hAnsi="Times New Roman" w:cs="Times New Roman"/>
+                <w:noProof/>
+              </w:rPr>
+              <w:t>2.</w:t>
+            </w:r>
+            <w:r>
+              <w:rPr>
+                <w:rFonts w:eastAsiaTheme="minorEastAsia"/>
+                <w:noProof/>
+              </w:rPr>
+              <w:tab/>
+            </w:r>
+            <w:r>
+              <w:rPr>
+                <w:rStyle w:val="Hyperlink"/>
+                <w:rFonts w:ascii="Times New Roman" w:hAnsi="Times New Roman" w:cs="Times New Roman"/>
+                <w:noProof/>
+              </w:rPr>
+              <w:t>Users-Messages</w:t>
+            </w:r>
+            <w:r>
+              <w:rPr>
+                <w:noProof/>
+                <w:webHidden/>
+              </w:rPr>
+              <w:tab/>
+            </w:r>
+            <w:r>
+              <w:rPr>
+                <w:noProof/>
+                <w:webHidden/>
+              </w:rPr>
+              <w:fldChar w:fldCharType="begin"/>
+            </w:r>
+            <w:r>
+              <w:rPr>
+                <w:noProof/>
+                <w:webHidden/>
+              </w:rPr>
+              <w:instrText xml:space="preserve"> PAGEREF _Toc484442959 \h </w:instrText>
+            </w:r>
+            <w:r>
+              <w:rPr>
+                <w:noProof/>
+                <w:webHidden/>
+              </w:rPr>
+            </w:r>
+            <w:r>
+              <w:rPr>
+                <w:noProof/>
+                <w:webHidden/>
+              </w:rPr>
+              <w:fldChar w:fldCharType="separate"/>
+            </w:r>
+            <w:r>
+              <w:rPr>
+                <w:noProof/>
+                <w:webHidden/>
+              </w:rPr>
+              <w:t>13</w:t>
+            </w:r>
+            <w:r>
+              <w:rPr>
+                <w:noProof/>
+                <w:webHidden/>
+              </w:rPr>
+              <w:fldChar w:fldCharType="end"/>
+            </w:r>
+          </w:hyperlink>
+        </w:p>
+        <w:p>
+          <w:pPr>
+            <w:pStyle w:val="TOC4"/>
+            <w:tabs>
+              <w:tab w:val="left" w:pos="1100"/>
+              <w:tab w:val="right" w:leader="dot" w:pos="9350"/>
+            </w:tabs>
+            <w:rPr>
+              <w:rFonts w:eastAsiaTheme="minorEastAsia"/>
+              <w:noProof/>
+            </w:rPr>
+          </w:pPr>
+          <w:hyperlink w:anchor="_Toc484442960" w:history="1">
+            <w:r>
+              <w:rPr>
+                <w:rStyle w:val="Hyperlink"/>
+                <w:rFonts w:ascii="Times New Roman" w:hAnsi="Times New Roman" w:cs="Times New Roman"/>
+                <w:noProof/>
+              </w:rPr>
+              <w:t>3.</w:t>
+            </w:r>
+            <w:r>
+              <w:rPr>
+                <w:rFonts w:eastAsiaTheme="minorEastAsia"/>
+                <w:noProof/>
+              </w:rPr>
+              <w:tab/>
+            </w:r>
+            <w:r>
+              <w:rPr>
+                <w:rStyle w:val="Hyperlink"/>
+                <w:rFonts w:ascii="Times New Roman" w:hAnsi="Times New Roman" w:cs="Times New Roman"/>
+                <w:noProof/>
+              </w:rPr>
+              <w:t>Users-Roles</w:t>
+            </w:r>
+            <w:r>
+              <w:rPr>
+                <w:noProof/>
+                <w:webHidden/>
+              </w:rPr>
+              <w:tab/>
+            </w:r>
+            <w:r>
+              <w:rPr>
+                <w:noProof/>
+                <w:webHidden/>
+              </w:rPr>
+              <w:fldChar w:fldCharType="begin"/>
+            </w:r>
+            <w:r>
+              <w:rPr>
+                <w:noProof/>
+                <w:webHidden/>
+              </w:rPr>
+              <w:instrText xml:space="preserve"> PAGEREF _Toc484442960 \h </w:instrText>
+            </w:r>
+            <w:r>
+              <w:rPr>
+                <w:noProof/>
+                <w:webHidden/>
+              </w:rPr>
+            </w:r>
+            <w:r>
+              <w:rPr>
+                <w:noProof/>
+                <w:webHidden/>
+              </w:rPr>
+              <w:fldChar w:fldCharType="separate"/>
+            </w:r>
+            <w:r>
+              <w:rPr>
+                <w:noProof/>
+                <w:webHidden/>
+              </w:rPr>
+              <w:t>13</w:t>
+            </w:r>
+            <w:r>
+              <w:rPr>
+                <w:noProof/>
+                <w:webHidden/>
+              </w:rPr>
+              <w:fldChar w:fldCharType="end"/>
+            </w:r>
+          </w:hyperlink>
+        </w:p>
+        <w:p>
+          <w:pPr>
+            <w:pStyle w:val="TOC4"/>
+            <w:tabs>
+              <w:tab w:val="left" w:pos="1100"/>
+              <w:tab w:val="right" w:leader="dot" w:pos="9350"/>
+            </w:tabs>
+            <w:rPr>
+              <w:rFonts w:eastAsiaTheme="minorEastAsia"/>
+              <w:noProof/>
+            </w:rPr>
+          </w:pPr>
+          <w:hyperlink w:anchor="_Toc484442961" w:history="1">
+            <w:r>
+              <w:rPr>
+                <w:rStyle w:val="Hyperlink"/>
+                <w:rFonts w:ascii="Times New Roman" w:hAnsi="Times New Roman" w:cs="Times New Roman"/>
+                <w:noProof/>
+              </w:rPr>
+              <w:t>4.</w:t>
+            </w:r>
+            <w:r>
+              <w:rPr>
+                <w:rFonts w:eastAsiaTheme="minorEastAsia"/>
+                <w:noProof/>
+              </w:rPr>
+              <w:tab/>
+            </w:r>
+            <w:r>
+              <w:rPr>
+                <w:rStyle w:val="Hyperlink"/>
+                <w:rFonts w:ascii="Times New Roman" w:hAnsi="Times New Roman" w:cs="Times New Roman"/>
+                <w:noProof/>
+              </w:rPr>
+              <w:t>Books-Reviews</w:t>
+            </w:r>
+            <w:r>
+              <w:rPr>
+                <w:noProof/>
+                <w:webHidden/>
+              </w:rPr>
+              <w:tab/>
+            </w:r>
+            <w:r>
+              <w:rPr>
+                <w:noProof/>
+                <w:webHidden/>
+              </w:rPr>
+              <w:fldChar w:fldCharType="begin"/>
+            </w:r>
+            <w:r>
+              <w:rPr>
+                <w:noProof/>
+                <w:webHidden/>
+              </w:rPr>
+              <w:instrText xml:space="preserve"> PAGEREF _Toc484442961 \h </w:instrText>
+            </w:r>
+            <w:r>
+              <w:rPr>
+                <w:noProof/>
+                <w:webHidden/>
+              </w:rPr>
+            </w:r>
+            <w:r>
+              <w:rPr>
+                <w:noProof/>
+                <w:webHidden/>
+              </w:rPr>
+              <w:fldChar w:fldCharType="separate"/>
+            </w:r>
+            <w:r>
+              <w:rPr>
+                <w:noProof/>
+                <w:webHidden/>
+              </w:rPr>
+              <w:t>13</w:t>
+            </w:r>
+            <w:r>
+              <w:rPr>
+                <w:noProof/>
+                <w:webHidden/>
+              </w:rPr>
+              <w:fldChar w:fldCharType="end"/>
+            </w:r>
+          </w:hyperlink>
+        </w:p>
+        <w:p>
+          <w:pPr>
+            <w:pStyle w:val="TOC4"/>
+            <w:tabs>
+              <w:tab w:val="left" w:pos="1100"/>
+              <w:tab w:val="right" w:leader="dot" w:pos="9350"/>
+            </w:tabs>
+            <w:rPr>
+              <w:rFonts w:eastAsiaTheme="minorEastAsia"/>
+              <w:noProof/>
+            </w:rPr>
+          </w:pPr>
+          <w:hyperlink w:anchor="_Toc484442962" w:history="1">
+            <w:r>
+              <w:rPr>
+                <w:rStyle w:val="Hyperlink"/>
+                <w:rFonts w:ascii="Times New Roman" w:hAnsi="Times New Roman" w:cs="Times New Roman"/>
+                <w:noProof/>
+              </w:rPr>
+              <w:t>5.</w:t>
+            </w:r>
+            <w:r>
+              <w:rPr>
+                <w:rFonts w:eastAsiaTheme="minorEastAsia"/>
+                <w:noProof/>
+              </w:rPr>
+              <w:tab/>
+            </w:r>
+            <w:r>
+              <w:rPr>
+                <w:rStyle w:val="Hyperlink"/>
+                <w:rFonts w:ascii="Times New Roman" w:hAnsi="Times New Roman" w:cs="Times New Roman"/>
+                <w:noProof/>
+              </w:rPr>
+              <w:t>Books-Genres</w:t>
+            </w:r>
+            <w:r>
+              <w:rPr>
+                <w:noProof/>
+                <w:webHidden/>
+              </w:rPr>
+              <w:tab/>
+            </w:r>
+            <w:r>
+              <w:rPr>
+                <w:noProof/>
+                <w:webHidden/>
+              </w:rPr>
+              <w:fldChar w:fldCharType="begin"/>
+            </w:r>
+            <w:r>
+              <w:rPr>
+                <w:noProof/>
+                <w:webHidden/>
+              </w:rPr>
+              <w:instrText xml:space="preserve"> PAGEREF _Toc484442962 \h </w:instrText>
+            </w:r>
+            <w:r>
+              <w:rPr>
+                <w:noProof/>
+                <w:webHidden/>
+              </w:rPr>
+            </w:r>
+            <w:r>
+              <w:rPr>
+                <w:noProof/>
+                <w:webHidden/>
+              </w:rPr>
+              <w:fldChar w:fldCharType="separate"/>
+            </w:r>
+            <w:r>
+              <w:rPr>
+                <w:noProof/>
+                <w:webHidden/>
+              </w:rPr>
+              <w:t>13</w:t>
             </w:r>
             <w:r>
               <w:rPr>
@@ -2110,7 +3284,7 @@
               <w:noProof/>
             </w:rPr>
           </w:pPr>
-          <w:hyperlink w:anchor="_Toc484374681" w:history="1">
+          <w:hyperlink w:anchor="_Toc484442963" w:history="1">
             <w:r>
               <w:rPr>
                 <w:rStyle w:val="Hyperlink"/>
@@ -2138,7 +3312,7 @@
                 <w:noProof/>
                 <w:webHidden/>
               </w:rPr>
-              <w:instrText xml:space="preserve"> PAGEREF _Toc484374681 \h </w:instrText>
+              <w:instrText xml:space="preserve"> PAGEREF _Toc484442963 \h </w:instrText>
             </w:r>
             <w:r>
               <w:rPr>
@@ -2158,7 +3332,7 @@
                 <w:noProof/>
                 <w:webHidden/>
               </w:rPr>
-              <w:t>11</w:t>
+              <w:t>14</w:t>
             </w:r>
             <w:r>
               <w:rPr>
@@ -2180,7 +3354,7 @@
               <w:noProof/>
             </w:rPr>
           </w:pPr>
-          <w:hyperlink w:anchor="_Toc484374682" w:history="1">
+          <w:hyperlink w:anchor="_Toc484442964" w:history="1">
             <w:r>
               <w:rPr>
                 <w:rStyle w:val="Hyperlink"/>
@@ -2208,7 +3382,7 @@
                 <w:noProof/>
                 <w:webHidden/>
               </w:rPr>
-              <w:instrText xml:space="preserve"> PAGEREF _Toc484374682 \h </w:instrText>
+              <w:instrText xml:space="preserve"> PAGEREF _Toc484442964 \h </w:instrText>
             </w:r>
             <w:r>
               <w:rPr>
@@ -2228,7 +3402,7 @@
                 <w:noProof/>
                 <w:webHidden/>
               </w:rPr>
-              <w:t>11</w:t>
+              <w:t>14</w:t>
             </w:r>
             <w:r>
               <w:rPr>
@@ -2250,7 +3424,7 @@
               <w:noProof/>
             </w:rPr>
           </w:pPr>
-          <w:hyperlink w:anchor="_Toc484374683" w:history="1">
+          <w:hyperlink w:anchor="_Toc484442965" w:history="1">
             <w:r>
               <w:rPr>
                 <w:rStyle w:val="Hyperlink"/>
@@ -2278,7 +3452,7 @@
                 <w:noProof/>
                 <w:webHidden/>
               </w:rPr>
-              <w:instrText xml:space="preserve"> PAGEREF _Toc484374683 \h </w:instrText>
+              <w:instrText xml:space="preserve"> PAGEREF _Toc484442965 \h </w:instrText>
             </w:r>
             <w:r>
               <w:rPr>
@@ -2298,7 +3472,7 @@
                 <w:noProof/>
                 <w:webHidden/>
               </w:rPr>
-              <w:t>11</w:t>
+              <w:t>14</w:t>
             </w:r>
             <w:r>
               <w:rPr>
@@ -2320,7 +3494,7 @@
               <w:noProof/>
             </w:rPr>
           </w:pPr>
-          <w:hyperlink w:anchor="_Toc484374684" w:history="1">
+          <w:hyperlink w:anchor="_Toc484442966" w:history="1">
             <w:r>
               <w:rPr>
                 <w:rStyle w:val="Hyperlink"/>
@@ -2348,7 +3522,7 @@
                 <w:noProof/>
                 <w:webHidden/>
               </w:rPr>
-              <w:instrText xml:space="preserve"> PAGEREF _Toc484374684 \h </w:instrText>
+              <w:instrText xml:space="preserve"> PAGEREF _Toc484442966 \h </w:instrText>
             </w:r>
             <w:r>
               <w:rPr>
@@ -2368,7 +3542,7 @@
                 <w:noProof/>
                 <w:webHidden/>
               </w:rPr>
-              <w:t>11</w:t>
+              <w:t>14</w:t>
             </w:r>
             <w:r>
               <w:rPr>
@@ -2390,7 +3564,7 @@
               <w:noProof/>
             </w:rPr>
           </w:pPr>
-          <w:hyperlink w:anchor="_Toc484374685" w:history="1">
+          <w:hyperlink w:anchor="_Toc484442967" w:history="1">
             <w:r>
               <w:rPr>
                 <w:rStyle w:val="Hyperlink"/>
@@ -2418,7 +3592,7 @@
                 <w:noProof/>
                 <w:webHidden/>
               </w:rPr>
-              <w:instrText xml:space="preserve"> PAGEREF _Toc484374685 \h </w:instrText>
+              <w:instrText xml:space="preserve"> PAGEREF _Toc484442967 \h </w:instrText>
             </w:r>
             <w:r>
               <w:rPr>
@@ -2438,7 +3612,7 @@
                 <w:noProof/>
                 <w:webHidden/>
               </w:rPr>
-              <w:t>11</w:t>
+              <w:t>14</w:t>
             </w:r>
             <w:r>
               <w:rPr>
@@ -2491,7 +3665,7 @@
           <w:rFonts w:ascii="Times New Roman" w:hAnsi="Times New Roman" w:cs="Times New Roman"/>
         </w:rPr>
       </w:pPr>
-      <w:bookmarkStart w:id="0" w:name="_Toc484374653"/>
+      <w:bookmarkStart w:id="1" w:name="_Toc484442921"/>
       <w:r>
         <w:rPr>
           <w:rFonts w:ascii="Times New Roman" w:hAnsi="Times New Roman" w:cs="Times New Roman"/>
@@ -2499,7 +3673,7 @@
         <w:lastRenderedPageBreak/>
         <w:t>Introducere</w:t>
       </w:r>
-      <w:bookmarkEnd w:id="0"/>
+      <w:bookmarkEnd w:id="1"/>
     </w:p>
     <w:p>
       <w:pPr>
@@ -2526,14 +3700,14 @@
           <w:rFonts w:ascii="Times New Roman" w:hAnsi="Times New Roman" w:cs="Times New Roman"/>
         </w:rPr>
       </w:pPr>
-      <w:bookmarkStart w:id="1" w:name="_Toc484374654"/>
+      <w:bookmarkStart w:id="2" w:name="_Toc484442922"/>
       <w:r>
         <w:rPr>
           <w:rFonts w:ascii="Times New Roman" w:hAnsi="Times New Roman" w:cs="Times New Roman"/>
         </w:rPr>
         <w:t>Motivaţie</w:t>
       </w:r>
-      <w:bookmarkEnd w:id="1"/>
+      <w:bookmarkEnd w:id="2"/>
     </w:p>
     <w:p>
       <w:pPr>
@@ -2625,14 +3799,14 @@
           <w:rFonts w:ascii="Times New Roman" w:hAnsi="Times New Roman" w:cs="Times New Roman"/>
         </w:rPr>
       </w:pPr>
-      <w:bookmarkStart w:id="2" w:name="_Toc484374655"/>
+      <w:bookmarkStart w:id="3" w:name="_Toc484442923"/>
       <w:r>
         <w:rPr>
           <w:rFonts w:ascii="Times New Roman" w:hAnsi="Times New Roman" w:cs="Times New Roman"/>
         </w:rPr>
         <w:t>Context</w:t>
       </w:r>
-      <w:bookmarkEnd w:id="2"/>
+      <w:bookmarkEnd w:id="3"/>
     </w:p>
     <w:p>
       <w:pPr>
@@ -2776,14 +3950,14 @@
           <w:rFonts w:ascii="Times New Roman" w:hAnsi="Times New Roman" w:cs="Times New Roman"/>
         </w:rPr>
       </w:pPr>
-      <w:bookmarkStart w:id="3" w:name="_Toc484374656"/>
+      <w:bookmarkStart w:id="4" w:name="_Toc484442924"/>
       <w:r>
         <w:rPr>
           <w:rFonts w:ascii="Times New Roman" w:hAnsi="Times New Roman" w:cs="Times New Roman"/>
         </w:rPr>
         <w:t>Cerinţe funcţionale</w:t>
       </w:r>
-      <w:bookmarkEnd w:id="3"/>
+      <w:bookmarkEnd w:id="4"/>
     </w:p>
     <w:p>
       <w:pPr>
@@ -3050,24 +4224,24 @@
           <w:rFonts w:ascii="Times New Roman" w:hAnsi="Times New Roman" w:cs="Times New Roman"/>
         </w:rPr>
       </w:pPr>
-      <w:bookmarkStart w:id="4" w:name="_Toc484374657"/>
+      <w:bookmarkStart w:id="5" w:name="_Toc484442925"/>
       <w:r>
         <w:rPr>
           <w:rFonts w:ascii="Times New Roman" w:hAnsi="Times New Roman" w:cs="Times New Roman"/>
         </w:rPr>
         <w:t>Abordare tehnică</w:t>
       </w:r>
-      <w:bookmarkEnd w:id="4"/>
-    </w:p>
-    <w:p>
-      <w:pPr>
-        <w:rPr>
-          <w:rFonts w:ascii="Times New Roman" w:hAnsi="Times New Roman" w:cs="Times New Roman"/>
-          <w:sz w:val="24"/>
-          <w:szCs w:val="24"/>
-        </w:rPr>
-      </w:pPr>
-      <w:bookmarkStart w:id="5" w:name="_Toc484374658"/>
+      <w:bookmarkEnd w:id="5"/>
+    </w:p>
+    <w:p>
+      <w:pPr>
+        <w:rPr>
+          <w:rFonts w:ascii="Times New Roman" w:hAnsi="Times New Roman" w:cs="Times New Roman"/>
+          <w:sz w:val="24"/>
+          <w:szCs w:val="24"/>
+        </w:rPr>
+      </w:pPr>
+      <w:bookmarkStart w:id="6" w:name="_Toc484442926"/>
       <w:r>
         <w:rPr>
           <w:rStyle w:val="Heading3Char"/>
@@ -3077,7 +4251,7 @@
         </w:rPr>
         <w:t>Baza de date</w:t>
       </w:r>
-      <w:bookmarkEnd w:id="5"/>
+      <w:bookmarkEnd w:id="6"/>
     </w:p>
     <w:p>
       <w:pPr>
@@ -3127,7 +4301,7 @@
           <w:szCs w:val="24"/>
         </w:rPr>
       </w:pPr>
-      <w:bookmarkStart w:id="6" w:name="_Toc484374659"/>
+      <w:bookmarkStart w:id="7" w:name="_Toc484442927"/>
       <w:r>
         <w:rPr>
           <w:rFonts w:ascii="Times New Roman" w:hAnsi="Times New Roman" w:cs="Times New Roman"/>
@@ -3136,7 +4310,7 @@
         </w:rPr>
         <w:t>Backend</w:t>
       </w:r>
-      <w:bookmarkEnd w:id="6"/>
+      <w:bookmarkEnd w:id="7"/>
     </w:p>
     <w:p>
       <w:pPr>
@@ -3194,7 +4368,7 @@
           <w:szCs w:val="24"/>
         </w:rPr>
       </w:pPr>
-      <w:bookmarkStart w:id="7" w:name="_Toc484374660"/>
+      <w:bookmarkStart w:id="8" w:name="_Toc484442928"/>
       <w:r>
         <w:rPr>
           <w:rFonts w:ascii="Times New Roman" w:hAnsi="Times New Roman" w:cs="Times New Roman"/>
@@ -3203,7 +4377,7 @@
         </w:rPr>
         <w:t>Frontend</w:t>
       </w:r>
-      <w:bookmarkEnd w:id="7"/>
+      <w:bookmarkEnd w:id="8"/>
     </w:p>
     <w:p>
       <w:pPr>
@@ -3490,7 +4664,7 @@
           <w:szCs w:val="24"/>
         </w:rPr>
       </w:pPr>
-      <w:bookmarkStart w:id="8" w:name="_Toc484374661"/>
+      <w:bookmarkStart w:id="9" w:name="_Toc484442929"/>
       <w:r>
         <w:rPr>
           <w:rFonts w:ascii="Times New Roman" w:hAnsi="Times New Roman" w:cs="Times New Roman"/>
@@ -3499,7 +4673,7 @@
         </w:rPr>
         <w:t>Framework-uri</w:t>
       </w:r>
-      <w:bookmarkEnd w:id="8"/>
+      <w:bookmarkEnd w:id="9"/>
     </w:p>
     <w:p>
       <w:pPr>
@@ -3508,14 +4682,14 @@
           <w:rFonts w:ascii="Times New Roman" w:hAnsi="Times New Roman" w:cs="Times New Roman"/>
         </w:rPr>
       </w:pPr>
-      <w:bookmarkStart w:id="9" w:name="_Toc484374662"/>
+      <w:bookmarkStart w:id="10" w:name="_Toc484442930"/>
       <w:r>
         <w:rPr>
           <w:rFonts w:ascii="Times New Roman" w:hAnsi="Times New Roman" w:cs="Times New Roman"/>
         </w:rPr>
         <w:t>Entity Framework Core</w:t>
       </w:r>
-      <w:bookmarkEnd w:id="9"/>
+      <w:bookmarkEnd w:id="10"/>
     </w:p>
     <w:p>
       <w:pPr>
@@ -3556,14 +4730,14 @@
           <w:rFonts w:ascii="Times New Roman" w:hAnsi="Times New Roman" w:cs="Times New Roman"/>
         </w:rPr>
       </w:pPr>
-      <w:bookmarkStart w:id="10" w:name="_Toc484374663"/>
+      <w:bookmarkStart w:id="11" w:name="_Toc484442931"/>
       <w:r>
         <w:rPr>
           <w:rFonts w:ascii="Times New Roman" w:hAnsi="Times New Roman" w:cs="Times New Roman"/>
         </w:rPr>
         <w:t>Bootstrap</w:t>
       </w:r>
-      <w:bookmarkEnd w:id="10"/>
+      <w:bookmarkEnd w:id="11"/>
     </w:p>
     <w:p>
       <w:pPr>
@@ -3586,14 +4760,14 @@
           <w:rFonts w:ascii="Times New Roman" w:hAnsi="Times New Roman" w:cs="Times New Roman"/>
         </w:rPr>
       </w:pPr>
-      <w:bookmarkStart w:id="11" w:name="_Toc484374664"/>
+      <w:bookmarkStart w:id="12" w:name="_Toc484442932"/>
       <w:r>
         <w:rPr>
           <w:rFonts w:ascii="Times New Roman" w:hAnsi="Times New Roman" w:cs="Times New Roman"/>
         </w:rPr>
         <w:t>Selenium</w:t>
       </w:r>
-      <w:bookmarkEnd w:id="11"/>
+      <w:bookmarkEnd w:id="12"/>
     </w:p>
     <w:p>
       <w:pPr>
@@ -3636,14 +4810,14 @@
           <w:rFonts w:ascii="Times New Roman" w:hAnsi="Times New Roman" w:cs="Times New Roman"/>
         </w:rPr>
       </w:pPr>
-      <w:bookmarkStart w:id="12" w:name="_Toc484374665"/>
+      <w:bookmarkStart w:id="13" w:name="_Toc484442933"/>
       <w:r>
         <w:rPr>
           <w:rFonts w:ascii="Times New Roman" w:hAnsi="Times New Roman" w:cs="Times New Roman"/>
         </w:rPr>
         <w:t>Contribuţii</w:t>
       </w:r>
-      <w:bookmarkEnd w:id="12"/>
+      <w:bookmarkEnd w:id="13"/>
     </w:p>
     <w:p>
       <w:pPr>
@@ -4195,14 +5369,14 @@
           <w:rFonts w:ascii="Times New Roman" w:hAnsi="Times New Roman" w:cs="Times New Roman"/>
         </w:rPr>
       </w:pPr>
-      <w:bookmarkStart w:id="13" w:name="_Toc484374666"/>
+      <w:bookmarkStart w:id="14" w:name="_Toc484442934"/>
       <w:r>
         <w:rPr>
           <w:rFonts w:ascii="Times New Roman" w:hAnsi="Times New Roman" w:cs="Times New Roman"/>
         </w:rPr>
         <w:t>Proiectare</w:t>
       </w:r>
-      <w:bookmarkEnd w:id="13"/>
+      <w:bookmarkEnd w:id="14"/>
     </w:p>
     <w:p>
       <w:pPr>
@@ -4211,14 +5385,14 @@
           <w:rFonts w:ascii="Times New Roman" w:hAnsi="Times New Roman" w:cs="Times New Roman"/>
         </w:rPr>
       </w:pPr>
-      <w:bookmarkStart w:id="14" w:name="_Toc484374667"/>
+      <w:bookmarkStart w:id="15" w:name="_Toc484442935"/>
       <w:r>
         <w:rPr>
           <w:rFonts w:ascii="Times New Roman" w:hAnsi="Times New Roman" w:cs="Times New Roman"/>
         </w:rPr>
         <w:t>Arhitectura soluției</w:t>
       </w:r>
-      <w:bookmarkEnd w:id="14"/>
+      <w:bookmarkEnd w:id="15"/>
     </w:p>
     <w:p>
       <w:pPr>
@@ -4319,7 +5493,7 @@
           <w:lang w:val="ro-RO"/>
         </w:rPr>
       </w:pPr>
-      <w:bookmarkStart w:id="15" w:name="_Toc484374668"/>
+      <w:bookmarkStart w:id="16" w:name="_Toc484442936"/>
       <w:r>
         <w:rPr>
           <w:rFonts w:ascii="Times New Roman" w:hAnsi="Times New Roman" w:cs="Times New Roman"/>
@@ -4329,7 +5503,7 @@
         </w:rPr>
         <w:t>Capitolul 1: Dezvoltarea aplicaţiei client</w:t>
       </w:r>
-      <w:bookmarkEnd w:id="15"/>
+      <w:bookmarkEnd w:id="16"/>
     </w:p>
     <w:p>
       <w:pPr>
@@ -4424,14 +5598,14 @@
           <w:rFonts w:ascii="Times New Roman" w:hAnsi="Times New Roman" w:cs="Times New Roman"/>
         </w:rPr>
       </w:pPr>
-      <w:bookmarkStart w:id="16" w:name="_Toc484374669"/>
+      <w:bookmarkStart w:id="17" w:name="_Toc484442937"/>
       <w:r>
         <w:rPr>
           <w:rFonts w:ascii="Times New Roman" w:hAnsi="Times New Roman" w:cs="Times New Roman"/>
         </w:rPr>
         <w:t>Arhitectura generală a aplicației</w:t>
       </w:r>
-      <w:bookmarkEnd w:id="16"/>
+      <w:bookmarkEnd w:id="17"/>
     </w:p>
     <w:p>
       <w:pPr>
@@ -4573,7 +5747,7 @@
           <w:rFonts w:ascii="Times New Roman" w:hAnsi="Times New Roman" w:cs="Times New Roman"/>
         </w:rPr>
       </w:pPr>
-      <w:bookmarkStart w:id="17" w:name="_Toc484374670"/>
+      <w:bookmarkStart w:id="18" w:name="_Toc484442938"/>
       <w:r>
         <w:rPr>
           <w:rFonts w:ascii="Times New Roman" w:hAnsi="Times New Roman" w:cs="Times New Roman"/>
@@ -4586,7 +5760,7 @@
         </w:rPr>
         <w:t>iews</w:t>
       </w:r>
-      <w:bookmarkEnd w:id="17"/>
+      <w:bookmarkEnd w:id="18"/>
     </w:p>
     <w:p>
       <w:pPr>
@@ -4705,14 +5879,14 @@
           <w:rFonts w:ascii="Times New Roman" w:hAnsi="Times New Roman" w:cs="Times New Roman"/>
         </w:rPr>
       </w:pPr>
-      <w:bookmarkStart w:id="18" w:name="_Toc484374671"/>
+      <w:bookmarkStart w:id="19" w:name="_Toc484442939"/>
       <w:r>
         <w:rPr>
           <w:rFonts w:ascii="Times New Roman" w:hAnsi="Times New Roman" w:cs="Times New Roman"/>
         </w:rPr>
         <w:t>Angular Controllers</w:t>
       </w:r>
-      <w:bookmarkEnd w:id="18"/>
+      <w:bookmarkEnd w:id="19"/>
       <w:r>
         <w:rPr>
           <w:rFonts w:ascii="Times New Roman" w:hAnsi="Times New Roman" w:cs="Times New Roman"/>
@@ -4809,14 +5983,14 @@
           <w:rFonts w:ascii="Times New Roman" w:hAnsi="Times New Roman" w:cs="Times New Roman"/>
         </w:rPr>
       </w:pPr>
-      <w:bookmarkStart w:id="19" w:name="_Toc484374672"/>
+      <w:bookmarkStart w:id="20" w:name="_Toc484442940"/>
       <w:r>
         <w:rPr>
           <w:rFonts w:ascii="Times New Roman" w:hAnsi="Times New Roman" w:cs="Times New Roman"/>
         </w:rPr>
         <w:t>Angular Services</w:t>
       </w:r>
-      <w:bookmarkEnd w:id="19"/>
+      <w:bookmarkEnd w:id="20"/>
     </w:p>
     <w:p>
       <w:pPr>
@@ -5009,7 +6183,7 @@
           <w:lang w:val="ro-RO"/>
         </w:rPr>
       </w:pPr>
-      <w:bookmarkStart w:id="20" w:name="_Toc484374673"/>
+      <w:bookmarkStart w:id="21" w:name="_Toc484442941"/>
       <w:r>
         <w:rPr>
           <w:rFonts w:ascii="Times New Roman" w:hAnsi="Times New Roman" w:cs="Times New Roman"/>
@@ -5028,7 +6202,7 @@
         </w:rPr>
         <w:t>ţiei server</w:t>
       </w:r>
-      <w:bookmarkEnd w:id="20"/>
+      <w:bookmarkEnd w:id="21"/>
     </w:p>
     <w:p>
       <w:pPr>
@@ -5038,7 +6212,7 @@
           <w:lang w:val="ro-RO"/>
         </w:rPr>
       </w:pPr>
-      <w:bookmarkStart w:id="21" w:name="_Toc484374674"/>
+      <w:bookmarkStart w:id="22" w:name="_Toc484442942"/>
       <w:r>
         <w:rPr>
           <w:rFonts w:ascii="Times New Roman" w:hAnsi="Times New Roman" w:cs="Times New Roman"/>
@@ -5046,7 +6220,7 @@
         </w:rPr>
         <w:t>2.1. Arhitectura generală a aplicaţiei</w:t>
       </w:r>
-      <w:bookmarkEnd w:id="21"/>
+      <w:bookmarkEnd w:id="22"/>
     </w:p>
     <w:p>
       <w:pPr>
@@ -5191,7 +6365,7 @@
           <w:lang w:val="ro-RO"/>
         </w:rPr>
       </w:pPr>
-      <w:bookmarkStart w:id="22" w:name="_Toc484374675"/>
+      <w:bookmarkStart w:id="23" w:name="_Toc484442943"/>
       <w:r>
         <w:rPr>
           <w:rFonts w:ascii="Times New Roman" w:hAnsi="Times New Roman" w:cs="Times New Roman"/>
@@ -5199,7 +6373,7 @@
         </w:rPr>
         <w:t>2.2. API Controllers</w:t>
       </w:r>
-      <w:bookmarkEnd w:id="22"/>
+      <w:bookmarkEnd w:id="23"/>
     </w:p>
     <w:p>
       <w:pPr>
@@ -5423,14 +6597,14 @@
           <w:rFonts w:ascii="Times New Roman" w:hAnsi="Times New Roman" w:cs="Times New Roman"/>
         </w:rPr>
       </w:pPr>
-      <w:bookmarkStart w:id="23" w:name="_Toc484374676"/>
+      <w:bookmarkStart w:id="24" w:name="_Toc484442944"/>
       <w:r>
         <w:rPr>
           <w:rFonts w:ascii="Times New Roman" w:hAnsi="Times New Roman" w:cs="Times New Roman"/>
         </w:rPr>
         <w:t>2.3. Service Layer</w:t>
       </w:r>
-      <w:bookmarkEnd w:id="23"/>
+      <w:bookmarkEnd w:id="24"/>
     </w:p>
     <w:p>
       <w:pPr>
@@ -5514,14 +6688,14 @@
           <w:rFonts w:ascii="Times New Roman" w:hAnsi="Times New Roman" w:cs="Times New Roman"/>
         </w:rPr>
       </w:pPr>
-      <w:bookmarkStart w:id="24" w:name="_Toc484374677"/>
+      <w:bookmarkStart w:id="25" w:name="_Toc484442945"/>
       <w:r>
         <w:rPr>
           <w:rFonts w:ascii="Times New Roman" w:hAnsi="Times New Roman" w:cs="Times New Roman"/>
         </w:rPr>
         <w:t>2.4. Data Layer</w:t>
       </w:r>
-      <w:bookmarkEnd w:id="24"/>
+      <w:bookmarkEnd w:id="25"/>
     </w:p>
     <w:p>
       <w:pPr>
@@ -5633,7 +6807,7 @@
           <w:szCs w:val="24"/>
         </w:rPr>
       </w:pPr>
-      <w:bookmarkStart w:id="25" w:name="_Toc484374678"/>
+      <w:bookmarkStart w:id="26" w:name="_Toc484442946"/>
       <w:r>
         <w:rPr>
           <w:rFonts w:ascii="Times New Roman" w:hAnsi="Times New Roman" w:cs="Times New Roman"/>
@@ -5651,7 +6825,7 @@
         </w:rPr>
         <w:t>Testarea funcţionalităţilor şi asigurarea calităţii</w:t>
       </w:r>
-      <w:bookmarkEnd w:id="25"/>
+      <w:bookmarkEnd w:id="26"/>
     </w:p>
     <w:p>
       <w:pPr>
@@ -5660,14 +6834,14 @@
           <w:rFonts w:ascii="Times New Roman" w:hAnsi="Times New Roman" w:cs="Times New Roman"/>
         </w:rPr>
       </w:pPr>
-      <w:bookmarkStart w:id="26" w:name="_Toc484374679"/>
+      <w:bookmarkStart w:id="27" w:name="_Toc484442947"/>
       <w:r>
         <w:rPr>
           <w:rFonts w:ascii="Times New Roman" w:hAnsi="Times New Roman" w:cs="Times New Roman"/>
         </w:rPr>
         <w:t>Modelarea datelor</w:t>
       </w:r>
-      <w:bookmarkEnd w:id="26"/>
+      <w:bookmarkEnd w:id="27"/>
     </w:p>
     <w:p>
       <w:pPr>
@@ -5678,7 +6852,7 @@
           <w:szCs w:val="24"/>
         </w:rPr>
       </w:pPr>
-      <w:bookmarkStart w:id="27" w:name="_Toc484374680"/>
+      <w:bookmarkStart w:id="28" w:name="_Toc484442948"/>
       <w:r>
         <w:rPr>
           <w:rFonts w:ascii="Times New Roman" w:hAnsi="Times New Roman" w:cs="Times New Roman"/>
@@ -5687,7 +6861,46 @@
         </w:rPr>
         <w:t>Arhitectura bazei de date</w:t>
       </w:r>
-      <w:bookmarkEnd w:id="27"/>
+      <w:bookmarkEnd w:id="28"/>
+    </w:p>
+    <w:p>
+      <w:pPr>
+        <w:rPr>
+          <w:rFonts w:ascii="Times New Roman" w:hAnsi="Times New Roman" w:cs="Times New Roman"/>
+          <w:sz w:val="24"/>
+          <w:szCs w:val="24"/>
+          <w:lang w:val="ro-RO"/>
+        </w:rPr>
+      </w:pPr>
+      <w:r>
+        <w:tab/>
+      </w:r>
+      <w:r>
+        <w:rPr>
+          <w:rFonts w:ascii="Times New Roman" w:hAnsi="Times New Roman" w:cs="Times New Roman"/>
+          <w:sz w:val="24"/>
+          <w:szCs w:val="24"/>
+        </w:rPr>
+        <w:t xml:space="preserve">Pentru realizarea </w:t>
+      </w:r>
+      <w:r>
+        <w:rPr>
+          <w:rFonts w:ascii="Times New Roman" w:hAnsi="Times New Roman" w:cs="Times New Roman"/>
+          <w:sz w:val="24"/>
+          <w:szCs w:val="24"/>
+          <w:lang w:val="ro-RO"/>
+        </w:rPr>
+        <w:t>bazei de date s-a avut în vedere consistenţa datelor şi dimensiunea redusă a acesteia</w:t>
+      </w:r>
+      <w:r>
+        <w:rPr>
+          <w:rFonts w:ascii="Times New Roman" w:hAnsi="Times New Roman" w:cs="Times New Roman"/>
+          <w:sz w:val="24"/>
+          <w:szCs w:val="24"/>
+          <w:lang w:val="ro-RO"/>
+        </w:rPr>
+        <w:t xml:space="preserve">. S-a dorit ca atât numărul de tabele dar şi relaţiile aferente între ele să fie cât mai redus. S-a recurs astfel la soluţia de a se introduce şapte entităţi, aşa cum se poate vedea şi în diagrama de mai jos, entităţi care vor fi detaliate în cele ce urmează. </w:t>
+      </w:r>
     </w:p>
     <w:p>
       <w:pPr>
@@ -5742,19 +6955,633 @@
     </w:p>
     <w:p>
       <w:pPr>
+        <w:pStyle w:val="Heading3"/>
+        <w:rPr>
+          <w:rFonts w:ascii="Times New Roman" w:hAnsi="Times New Roman" w:cs="Times New Roman"/>
+          <w:sz w:val="24"/>
+          <w:szCs w:val="24"/>
+        </w:rPr>
+      </w:pPr>
+      <w:bookmarkStart w:id="29" w:name="_Toc484442949"/>
+      <w:r>
+        <w:rPr>
+          <w:rFonts w:ascii="Times New Roman" w:hAnsi="Times New Roman" w:cs="Times New Roman"/>
+          <w:sz w:val="24"/>
+          <w:szCs w:val="24"/>
+        </w:rPr>
+        <w:t>Entităţi</w:t>
+      </w:r>
+      <w:bookmarkEnd w:id="29"/>
+    </w:p>
+    <w:p>
+      <w:pPr>
+        <w:pStyle w:val="Heading4"/>
+        <w:numPr>
+          <w:ilvl w:val="0"/>
+          <w:numId w:val="11"/>
+        </w:numPr>
+        <w:rPr>
+          <w:rFonts w:ascii="Times New Roman" w:hAnsi="Times New Roman" w:cs="Times New Roman"/>
+        </w:rPr>
+      </w:pPr>
+      <w:bookmarkStart w:id="30" w:name="_Toc484442950"/>
+      <w:r>
+        <w:rPr>
+          <w:rFonts w:ascii="Times New Roman" w:hAnsi="Times New Roman" w:cs="Times New Roman"/>
+        </w:rPr>
+        <w:t>Books</w:t>
+      </w:r>
+      <w:bookmarkEnd w:id="30"/>
+    </w:p>
+    <w:p>
+      <w:pPr>
+        <w:rPr>
+          <w:rFonts w:ascii="Times New Roman" w:hAnsi="Times New Roman" w:cs="Times New Roman"/>
+          <w:sz w:val="24"/>
+          <w:szCs w:val="24"/>
+          <w:lang w:val="ro-RO"/>
+        </w:rPr>
+      </w:pPr>
+      <w:r>
+        <w:tab/>
+      </w:r>
+      <w:r>
+        <w:rPr>
+          <w:rFonts w:ascii="Times New Roman" w:hAnsi="Times New Roman" w:cs="Times New Roman"/>
+          <w:sz w:val="24"/>
+          <w:szCs w:val="24"/>
+        </w:rPr>
+        <w:t>Entitatea centrală a acestei scheme este reprezentată prin tabela Books. Ea conţine diverse informaţii necesare pe care o carte le poate co</w:t>
+      </w:r>
+      <w:r>
+        <w:rPr>
+          <w:rFonts w:ascii="Times New Roman" w:hAnsi="Times New Roman" w:cs="Times New Roman"/>
+          <w:sz w:val="24"/>
+          <w:szCs w:val="24"/>
+        </w:rPr>
+        <w:t xml:space="preserve">nţine. Se poate vedea cu uşurinţă care este cheia primară, şi anume, coloana Id care are proprietetea de autoincrementare şi este de tip număr întreg. Pe baza acestei coloane se poate identitifica, în mod unic, o înregistrare de tip carte a tabelei. Celelalte câmpuri ale tabelei se împart în două  secţiuni: obligatorii (trebuie introdusă o valoare în respectivele coloane) sau neobligatorii (câmpurile respective pot avea sau nu valori). Cele obligatorii sunt după cum urmează: </w:t>
+      </w:r>
+      <w:r>
+        <w:rPr>
+          <w:rFonts w:ascii="Times New Roman" w:hAnsi="Times New Roman" w:cs="Times New Roman"/>
+          <w:sz w:val="24"/>
+          <w:szCs w:val="24"/>
+        </w:rPr>
+        <w:t>Title, AuthorName, Timestamp, IsDeleted</w:t>
+      </w:r>
+      <w:r>
+        <w:rPr>
+          <w:rFonts w:ascii="Times New Roman" w:hAnsi="Times New Roman" w:cs="Times New Roman"/>
+          <w:sz w:val="24"/>
+          <w:szCs w:val="24"/>
+        </w:rPr>
+        <w:t>, GenreId, LoanerId</w:t>
+      </w:r>
+      <w:r>
+        <w:rPr>
+          <w:rFonts w:ascii="Times New Roman" w:hAnsi="Times New Roman" w:cs="Times New Roman"/>
+          <w:sz w:val="24"/>
+          <w:szCs w:val="24"/>
+        </w:rPr>
+        <w:t xml:space="preserve"> iar celelalte care nu s-au menţionat nu sunt obligatorii.</w:t>
+      </w:r>
+      <w:r>
+        <w:rPr>
+          <w:rFonts w:ascii="Times New Roman" w:hAnsi="Times New Roman" w:cs="Times New Roman"/>
+          <w:sz w:val="24"/>
+          <w:szCs w:val="24"/>
+        </w:rPr>
+        <w:t xml:space="preserve"> </w:t>
+      </w:r>
+    </w:p>
+    <w:p>
+      <w:pPr>
+        <w:pStyle w:val="Heading4"/>
+        <w:numPr>
+          <w:ilvl w:val="0"/>
+          <w:numId w:val="11"/>
+        </w:numPr>
+        <w:rPr>
+          <w:rFonts w:ascii="Times New Roman" w:hAnsi="Times New Roman" w:cs="Times New Roman"/>
+        </w:rPr>
+      </w:pPr>
+      <w:bookmarkStart w:id="31" w:name="_Toc484442951"/>
+      <w:r>
+        <w:rPr>
+          <w:rFonts w:ascii="Times New Roman" w:hAnsi="Times New Roman" w:cs="Times New Roman"/>
+        </w:rPr>
+        <w:lastRenderedPageBreak/>
+        <w:t>Reviews</w:t>
+      </w:r>
+      <w:bookmarkEnd w:id="31"/>
+    </w:p>
+    <w:p>
+      <w:pPr>
+        <w:ind w:firstLine="720"/>
+        <w:rPr>
+          <w:rFonts w:ascii="Times New Roman" w:hAnsi="Times New Roman" w:cs="Times New Roman"/>
+          <w:sz w:val="24"/>
+          <w:szCs w:val="24"/>
+        </w:rPr>
+      </w:pPr>
+      <w:r>
+        <w:rPr>
+          <w:rFonts w:ascii="Times New Roman" w:hAnsi="Times New Roman" w:cs="Times New Roman"/>
+          <w:sz w:val="24"/>
+          <w:szCs w:val="24"/>
+        </w:rPr>
+        <w:t>Este o entitate secundară, mai redusă ca şi dimensiune decât precedent şi are ca rol principal reţinerea unor informaţii suplimentare despre entitate de tip carte. Tabela are o cheie primară, denumită Id pe baza căreia se poate identifica în mod unic fiecare review primit de către o entitate carte. Există şi aici câmpuri obligatorii: BookId, Timestamp, IsDeleted şi câmpuri neobligatorii: ReviewText, Stars.</w:t>
+      </w:r>
+    </w:p>
+    <w:p>
+      <w:pPr>
+        <w:pStyle w:val="Heading4"/>
+        <w:numPr>
+          <w:ilvl w:val="0"/>
+          <w:numId w:val="11"/>
+        </w:numPr>
+        <w:rPr>
+          <w:rFonts w:ascii="Times New Roman" w:hAnsi="Times New Roman" w:cs="Times New Roman"/>
+        </w:rPr>
+      </w:pPr>
+      <w:bookmarkStart w:id="32" w:name="_Toc484442952"/>
+      <w:r>
+        <w:rPr>
+          <w:rFonts w:ascii="Times New Roman" w:hAnsi="Times New Roman" w:cs="Times New Roman"/>
+        </w:rPr>
+        <w:t>Genres</w:t>
+      </w:r>
+      <w:bookmarkEnd w:id="32"/>
+    </w:p>
+    <w:p>
+      <w:pPr>
+        <w:ind w:firstLine="720"/>
+        <w:rPr>
+          <w:rFonts w:ascii="Times New Roman" w:hAnsi="Times New Roman" w:cs="Times New Roman"/>
+          <w:sz w:val="24"/>
+          <w:szCs w:val="24"/>
+        </w:rPr>
+      </w:pPr>
+      <w:r>
+        <w:rPr>
+          <w:rFonts w:ascii="Times New Roman" w:hAnsi="Times New Roman" w:cs="Times New Roman"/>
+          <w:sz w:val="24"/>
+          <w:szCs w:val="24"/>
+        </w:rPr>
+        <w:t>Această entitate are ca scop determinarea unui gen anume pentru o entitate de tip carte, aşadar, orice carte va avea asignat un anume gen. Spre exemplu, o carte ar putea avea genul Romantic, o alta genul Aventura, o alta genul Science Fiction ş.a. Ca şi câmpuri prezente în tabelă</w:t>
+      </w:r>
+      <w:r>
+        <w:rPr>
+          <w:rFonts w:ascii="Times New Roman" w:hAnsi="Times New Roman" w:cs="Times New Roman"/>
+          <w:sz w:val="24"/>
+          <w:szCs w:val="24"/>
+        </w:rPr>
+        <w:t xml:space="preserve"> avem aceeaşi împărţire clasică – obligatorii: Name, IsDeleted – şi neobligatorii: Description.</w:t>
+      </w:r>
+    </w:p>
+    <w:p>
+      <w:pPr>
+        <w:pStyle w:val="Heading4"/>
+        <w:numPr>
+          <w:ilvl w:val="0"/>
+          <w:numId w:val="11"/>
+        </w:numPr>
+        <w:rPr>
+          <w:rFonts w:ascii="Times New Roman" w:hAnsi="Times New Roman" w:cs="Times New Roman"/>
+        </w:rPr>
+      </w:pPr>
+      <w:bookmarkStart w:id="33" w:name="_Toc484442953"/>
+      <w:r>
+        <w:rPr>
+          <w:rFonts w:ascii="Times New Roman" w:hAnsi="Times New Roman" w:cs="Times New Roman"/>
+        </w:rPr>
+        <w:t>BookAuthor</w:t>
+      </w:r>
+      <w:bookmarkEnd w:id="33"/>
+    </w:p>
+    <w:p>
+      <w:pPr>
+        <w:ind w:firstLine="720"/>
+        <w:rPr>
+          <w:rFonts w:ascii="Times New Roman" w:hAnsi="Times New Roman" w:cs="Times New Roman"/>
+          <w:sz w:val="24"/>
+          <w:szCs w:val="24"/>
+        </w:rPr>
+      </w:pPr>
+      <w:r>
+        <w:rPr>
+          <w:rFonts w:ascii="Times New Roman" w:hAnsi="Times New Roman" w:cs="Times New Roman"/>
+          <w:sz w:val="24"/>
+          <w:szCs w:val="24"/>
+        </w:rPr>
+        <w:t>Entitatea (tabela) BookAuthor poate fi văzută doar ca o unitate de legătură între entitatea de tip carte (prezentată mai sus) şi entitatea de tip utilizator (ce urmează a fi prezentată mai jos). Spre deosebire de orice altă entitate din schemă, aceasta conţine doar două câmpuri: BookId şi AuthorId, fiecare dintre ele fiind o cheie străină către tabela Books, respectiv Users şi împreună formează cheia primară a tabelei, folosită pentru a identifica în mod unic fiecare înregistrare. Acest lucru duce la evitarea duplicatelor în tabela Books şi/sau Users.</w:t>
+      </w:r>
+    </w:p>
+    <w:p>
+      <w:pPr>
+        <w:pStyle w:val="Heading4"/>
+        <w:numPr>
+          <w:ilvl w:val="0"/>
+          <w:numId w:val="11"/>
+        </w:numPr>
+        <w:rPr>
+          <w:rFonts w:ascii="Times New Roman" w:hAnsi="Times New Roman" w:cs="Times New Roman"/>
+        </w:rPr>
+      </w:pPr>
+      <w:bookmarkStart w:id="34" w:name="_Toc484442954"/>
+      <w:r>
+        <w:rPr>
+          <w:rFonts w:ascii="Times New Roman" w:hAnsi="Times New Roman" w:cs="Times New Roman"/>
+        </w:rPr>
+        <w:t>Users</w:t>
+      </w:r>
+      <w:bookmarkEnd w:id="34"/>
+    </w:p>
+    <w:p>
+      <w:pPr>
+        <w:ind w:firstLine="720"/>
+        <w:rPr>
+          <w:rFonts w:ascii="Times New Roman" w:hAnsi="Times New Roman" w:cs="Times New Roman"/>
+          <w:sz w:val="24"/>
+          <w:szCs w:val="24"/>
+        </w:rPr>
+      </w:pPr>
+      <w:r>
+        <w:rPr>
+          <w:rFonts w:ascii="Times New Roman" w:hAnsi="Times New Roman" w:cs="Times New Roman"/>
+          <w:sz w:val="24"/>
+          <w:szCs w:val="24"/>
+        </w:rPr>
+        <w:t>Tabela de users este folosită pentru memorarea utilizatorilor, mai precis a detaliilor despre aceştia. Această entitate este cea de-a doua entitate principală a bazei de date, de ea legându-se alte entităţi (relaţiile vor fi detaliate mai jos). Aici vom găsi informaţiile necesare despre utilizatori, cum ar fi cele obligatorii: Email, Username, Password, RoleId, Timestamp, DateOfBirth, IsDeleted dar şi informaţii neobligatorii: Address, Phone, FirstName, SecondName, PenName (în cazul în care utilizatorul este scriitor)</w:t>
+      </w:r>
+      <w:r>
+        <w:rPr>
+          <w:rFonts w:ascii="Times New Roman" w:hAnsi="Times New Roman" w:cs="Times New Roman"/>
+          <w:sz w:val="24"/>
+          <w:szCs w:val="24"/>
+        </w:rPr>
+        <w:t>.</w:t>
+      </w:r>
+    </w:p>
+    <w:p>
+      <w:pPr>
+        <w:pStyle w:val="Heading4"/>
+        <w:numPr>
+          <w:ilvl w:val="0"/>
+          <w:numId w:val="11"/>
+        </w:numPr>
+        <w:rPr>
+          <w:rFonts w:ascii="Times New Roman" w:hAnsi="Times New Roman" w:cs="Times New Roman"/>
+        </w:rPr>
+      </w:pPr>
+      <w:bookmarkStart w:id="35" w:name="_Toc484442955"/>
+      <w:r>
+        <w:rPr>
+          <w:rFonts w:ascii="Times New Roman" w:hAnsi="Times New Roman" w:cs="Times New Roman"/>
+        </w:rPr>
+        <w:t>Roles</w:t>
+      </w:r>
+      <w:bookmarkEnd w:id="35"/>
+    </w:p>
+    <w:p>
+      <w:pPr>
+        <w:ind w:firstLine="720"/>
+        <w:rPr>
+          <w:rFonts w:ascii="Times New Roman" w:hAnsi="Times New Roman" w:cs="Times New Roman"/>
+          <w:sz w:val="24"/>
+          <w:szCs w:val="24"/>
+        </w:rPr>
+      </w:pPr>
+      <w:r>
+        <w:rPr>
+          <w:rFonts w:ascii="Times New Roman" w:hAnsi="Times New Roman" w:cs="Times New Roman"/>
+          <w:sz w:val="24"/>
+          <w:szCs w:val="24"/>
+        </w:rPr>
+        <w:t>Această entitate, deşi mai redusă ca dimensiuni este un element destul de important al schemei deoarece aici sunt stocate rolurile disponibile în aplicaţie dar şi informaţii despre cine deţine rolul respective. Tabela are doar trei câmpuri, toate dintre ele fiind obligatorii. Primul câmp este cel de Id, care este şi cheia primară pentru tabelă. Celelalte două câmpuri sunt RoleName, unde se reţine efectiv valoarea rolului şi IsDeleted, câmp de tip Boolean pentru a determina dacă înregistrarea a primit sau nu o cerere de a fi ştearsă. Acest câmp a fost folosit în toate tabelele pentru a evita operaţia clasică de ştergere şi a o înlocui cu una virtuală</w:t>
+      </w:r>
+      <w:r>
+        <w:rPr>
+          <w:rStyle w:val="FootnoteReference"/>
+          <w:rFonts w:ascii="Times New Roman" w:hAnsi="Times New Roman" w:cs="Times New Roman"/>
+          <w:sz w:val="24"/>
+          <w:szCs w:val="24"/>
+        </w:rPr>
+        <w:footnoteReference w:id="7"/>
+      </w:r>
+      <w:r>
+        <w:rPr>
+          <w:rFonts w:ascii="Times New Roman" w:hAnsi="Times New Roman" w:cs="Times New Roman"/>
+          <w:sz w:val="24"/>
+          <w:szCs w:val="24"/>
+        </w:rPr>
+        <w:t>, astfel datele nu vor fi pierdute total la o cerere de ştergere.</w:t>
+      </w:r>
+    </w:p>
+    <w:p>
+      <w:pPr>
+        <w:pStyle w:val="Heading4"/>
+        <w:numPr>
+          <w:ilvl w:val="0"/>
+          <w:numId w:val="11"/>
+        </w:numPr>
+        <w:rPr>
+          <w:rFonts w:ascii="Times New Roman" w:hAnsi="Times New Roman" w:cs="Times New Roman"/>
+        </w:rPr>
+      </w:pPr>
+      <w:bookmarkStart w:id="36" w:name="_Toc484442956"/>
+      <w:r>
+        <w:rPr>
+          <w:rFonts w:ascii="Times New Roman" w:hAnsi="Times New Roman" w:cs="Times New Roman"/>
+        </w:rPr>
+        <w:lastRenderedPageBreak/>
+        <w:t>Messages</w:t>
+      </w:r>
+      <w:bookmarkEnd w:id="36"/>
+    </w:p>
+    <w:p>
+      <w:pPr>
+        <w:ind w:firstLine="720"/>
+        <w:rPr>
+          <w:rFonts w:ascii="Times New Roman" w:hAnsi="Times New Roman" w:cs="Times New Roman"/>
+          <w:sz w:val="24"/>
+          <w:szCs w:val="24"/>
+        </w:rPr>
+      </w:pPr>
+      <w:r>
+        <w:rPr>
+          <w:rFonts w:ascii="Times New Roman" w:hAnsi="Times New Roman" w:cs="Times New Roman"/>
+          <w:sz w:val="24"/>
+          <w:szCs w:val="24"/>
+        </w:rPr>
+        <w:t>Ultima entitate a tabelei este reprezentată de un istoric al conversaţiilor, aşa cum ar mai putea fi numit. Aici se vor stoca mesajele pe care utilizatorii le-au purtat de-a lungul timpului în interiorul aplicaţiei.</w:t>
+      </w:r>
+      <w:r>
+        <w:rPr>
+          <w:rFonts w:ascii="Times New Roman" w:hAnsi="Times New Roman" w:cs="Times New Roman"/>
+          <w:sz w:val="24"/>
+          <w:szCs w:val="24"/>
+        </w:rPr>
+        <w:t xml:space="preserve"> Tabela conţine o cheie primară, formată din două chei străine: SenderId şi ReceiverId. De asemenea, mai există câmpul obligatoriu IsDeleted şi câmpul optional Content.</w:t>
+      </w:r>
+    </w:p>
+    <w:p>
+      <w:pPr>
+        <w:pStyle w:val="Heading3"/>
+      </w:pPr>
+      <w:bookmarkStart w:id="37" w:name="_Toc484442957"/>
+      <w:r>
+        <w:rPr>
+          <w:rFonts w:ascii="Times New Roman" w:hAnsi="Times New Roman" w:cs="Times New Roman"/>
+          <w:sz w:val="24"/>
+          <w:szCs w:val="24"/>
+        </w:rPr>
+        <w:t>Relaţii între entităţi</w:t>
+      </w:r>
+      <w:bookmarkEnd w:id="37"/>
+      <w:r>
+        <w:t xml:space="preserve"> </w:t>
+      </w:r>
+    </w:p>
+    <w:p>
+      <w:pPr>
+        <w:pStyle w:val="Heading4"/>
+        <w:numPr>
+          <w:ilvl w:val="0"/>
+          <w:numId w:val="12"/>
+        </w:numPr>
+        <w:rPr>
+          <w:rFonts w:ascii="Times New Roman" w:hAnsi="Times New Roman" w:cs="Times New Roman"/>
+        </w:rPr>
+      </w:pPr>
+      <w:bookmarkStart w:id="38" w:name="_Toc484442958"/>
+      <w:r>
+        <w:rPr>
+          <w:rFonts w:ascii="Times New Roman" w:hAnsi="Times New Roman" w:cs="Times New Roman"/>
+        </w:rPr>
+        <w:t>Users-Books</w:t>
+      </w:r>
+      <w:bookmarkEnd w:id="38"/>
+    </w:p>
+    <w:p>
+      <w:pPr>
+        <w:ind w:firstLine="720"/>
+        <w:rPr>
+          <w:rFonts w:ascii="Times New Roman" w:hAnsi="Times New Roman" w:cs="Times New Roman"/>
+          <w:sz w:val="24"/>
+          <w:szCs w:val="24"/>
+        </w:rPr>
+      </w:pPr>
+      <w:r>
+        <w:rPr>
+          <w:rFonts w:ascii="Times New Roman" w:hAnsi="Times New Roman" w:cs="Times New Roman"/>
+          <w:sz w:val="24"/>
+          <w:szCs w:val="24"/>
+        </w:rPr>
+        <w:t xml:space="preserve">Relaţia între utilizatori şi cărţi este una de tip many-to-many. Asta înseamnă că o carte poate avea mai mulţi utilizatori (acest aspect a fost gândit pentru situaţia în care o carte este scrisă de mai mulţi autori) dar şi un utilizator poate avea mai multe cărţi (ele pot fi împrumutate sau gata spre a fi împrumutate). Soluţia cea mai simplă, dar cu redundanţe multiple ar fi fost să se introducă câte o cheie străină reprezentând identificatorul celelilate entităţi în fiecare tabel. Pentru a evita o asemenea situaţie s-a creat un tabel separate, BookAuthor, unde se vor reţine doar identificatorii unici ai fiecărei părţi implicate. </w:t>
+      </w:r>
+    </w:p>
+    <w:p>
+      <w:pPr>
+        <w:pStyle w:val="Heading4"/>
+        <w:numPr>
+          <w:ilvl w:val="0"/>
+          <w:numId w:val="12"/>
+        </w:numPr>
+        <w:rPr>
+          <w:rFonts w:ascii="Times New Roman" w:hAnsi="Times New Roman" w:cs="Times New Roman"/>
+        </w:rPr>
+      </w:pPr>
+      <w:bookmarkStart w:id="39" w:name="_Toc484442959"/>
+      <w:r>
+        <w:rPr>
+          <w:rFonts w:ascii="Times New Roman" w:hAnsi="Times New Roman" w:cs="Times New Roman"/>
+        </w:rPr>
+        <w:t>Users-Messages</w:t>
+      </w:r>
+      <w:bookmarkEnd w:id="39"/>
+    </w:p>
+    <w:p>
+      <w:pPr>
+        <w:ind w:firstLine="720"/>
+        <w:rPr>
+          <w:rFonts w:ascii="Times New Roman" w:hAnsi="Times New Roman" w:cs="Times New Roman"/>
+          <w:sz w:val="24"/>
+          <w:szCs w:val="24"/>
+        </w:rPr>
+      </w:pPr>
+      <w:r>
+        <w:rPr>
+          <w:rFonts w:ascii="Times New Roman" w:hAnsi="Times New Roman" w:cs="Times New Roman"/>
+          <w:sz w:val="24"/>
+          <w:szCs w:val="24"/>
+        </w:rPr>
+        <w:t>Relaţia între aceste entităţi este de tip one-to-many. Aceasta implică faptul că un utilizator poate avea mai multe mesaje, cu alte cuvinte o listă de mesaje. Referinţa acestui fapt s-a făcut prin cheia primară compusă din tabela Messages, alcătuită din două chei străine: SenderId şi ReceiverId. Relaţia poate fi văzută şi în schema generală a bazei de date.</w:t>
+      </w:r>
+    </w:p>
+    <w:p>
+      <w:pPr>
+        <w:pStyle w:val="Heading4"/>
+        <w:numPr>
+          <w:ilvl w:val="0"/>
+          <w:numId w:val="12"/>
+        </w:numPr>
+        <w:rPr>
+          <w:rFonts w:ascii="Times New Roman" w:hAnsi="Times New Roman" w:cs="Times New Roman"/>
+        </w:rPr>
+      </w:pPr>
+      <w:bookmarkStart w:id="40" w:name="_Toc484442960"/>
+      <w:r>
+        <w:rPr>
+          <w:rFonts w:ascii="Times New Roman" w:hAnsi="Times New Roman" w:cs="Times New Roman"/>
+        </w:rPr>
+        <w:t>Users-Roles</w:t>
+      </w:r>
+      <w:bookmarkEnd w:id="40"/>
+    </w:p>
+    <w:p>
+      <w:pPr>
+        <w:ind w:firstLine="720"/>
+        <w:rPr>
+          <w:rFonts w:ascii="Times New Roman" w:hAnsi="Times New Roman" w:cs="Times New Roman"/>
+          <w:sz w:val="24"/>
+          <w:szCs w:val="24"/>
+        </w:rPr>
+      </w:pPr>
+      <w:r>
+        <w:rPr>
+          <w:rFonts w:ascii="Times New Roman" w:hAnsi="Times New Roman" w:cs="Times New Roman"/>
+          <w:sz w:val="24"/>
+          <w:szCs w:val="24"/>
+        </w:rPr>
+        <w:t>Aşa cum am menţionat şi mai sus, în aplicaţie vor exista mai multe tipuri de roluri, fiecare utilizator având un rol specific. Aceasta implică o relaţie de tip one-to-many de la Roles către Users. Astfel, fiecare utilizator va avea un singur rol şi numai unul la un moment dat iar un rol va putea avea mai mulţi utilizatori. Această legătură s-a realizat prin adăugarea câmpului RoleId în tabela Users ca şi cheie străină.</w:t>
+      </w:r>
+    </w:p>
+    <w:p>
+      <w:pPr>
+        <w:pStyle w:val="Heading4"/>
+        <w:numPr>
+          <w:ilvl w:val="0"/>
+          <w:numId w:val="12"/>
+        </w:numPr>
+        <w:rPr>
+          <w:rFonts w:ascii="Times New Roman" w:hAnsi="Times New Roman" w:cs="Times New Roman"/>
+        </w:rPr>
+      </w:pPr>
+      <w:bookmarkStart w:id="41" w:name="_Toc484442961"/>
+      <w:r>
+        <w:rPr>
+          <w:rFonts w:ascii="Times New Roman" w:hAnsi="Times New Roman" w:cs="Times New Roman"/>
+        </w:rPr>
+        <w:t>Books-Reviews</w:t>
+      </w:r>
+      <w:bookmarkEnd w:id="41"/>
+    </w:p>
+    <w:p>
+      <w:pPr>
+        <w:ind w:firstLine="720"/>
+        <w:rPr>
+          <w:rFonts w:ascii="Times New Roman" w:hAnsi="Times New Roman" w:cs="Times New Roman"/>
+          <w:sz w:val="24"/>
+          <w:szCs w:val="24"/>
+        </w:rPr>
+      </w:pPr>
+      <w:r>
+        <w:rPr>
+          <w:rFonts w:ascii="Times New Roman" w:hAnsi="Times New Roman" w:cs="Times New Roman"/>
+          <w:sz w:val="24"/>
+          <w:szCs w:val="24"/>
+        </w:rPr>
+        <w:t>O carte are nevoie şi de comentarii, păreri, recomandări, de aceea am ajuns la concluzia că este necesar pentru a stabili această legătură între entităţi de o relaţie one-to-many de la Books către Reviews. Pentru a realiza acest lucru, s-a adăugat în tabela Reviews un câmp denumit BookId, câmp ce reprezintă o cheiă străină pentru Reviews venită de la tabela Books.</w:t>
+      </w:r>
+    </w:p>
+    <w:p>
+      <w:pPr>
+        <w:pStyle w:val="Heading4"/>
+        <w:numPr>
+          <w:ilvl w:val="0"/>
+          <w:numId w:val="12"/>
+        </w:numPr>
+        <w:rPr>
+          <w:rFonts w:ascii="Times New Roman" w:hAnsi="Times New Roman" w:cs="Times New Roman"/>
+        </w:rPr>
+      </w:pPr>
+      <w:bookmarkStart w:id="42" w:name="_Toc484442962"/>
+      <w:r>
+        <w:rPr>
+          <w:rFonts w:ascii="Times New Roman" w:hAnsi="Times New Roman" w:cs="Times New Roman"/>
+        </w:rPr>
+        <w:t>Books-Genres</w:t>
+      </w:r>
+      <w:bookmarkEnd w:id="42"/>
+    </w:p>
+    <w:p>
+      <w:pPr>
+        <w:ind w:firstLine="720"/>
+        <w:rPr>
+          <w:rFonts w:ascii="Times New Roman" w:hAnsi="Times New Roman" w:cs="Times New Roman"/>
+          <w:sz w:val="24"/>
+          <w:szCs w:val="24"/>
+        </w:rPr>
+      </w:pPr>
+      <w:r>
+        <w:rPr>
+          <w:rFonts w:ascii="Times New Roman" w:hAnsi="Times New Roman" w:cs="Times New Roman"/>
+          <w:sz w:val="24"/>
+          <w:szCs w:val="24"/>
+        </w:rPr>
+        <w:t xml:space="preserve">Fiecare carte va avea asignat un anumit gen. Pornind de la această </w:t>
+      </w:r>
+      <w:r>
+        <w:rPr>
+          <w:rFonts w:ascii="Times New Roman" w:hAnsi="Times New Roman" w:cs="Times New Roman"/>
+          <w:sz w:val="24"/>
+          <w:szCs w:val="24"/>
+        </w:rPr>
+        <w:t>premisă</w:t>
+      </w:r>
+      <w:r>
+        <w:rPr>
+          <w:rFonts w:ascii="Times New Roman" w:hAnsi="Times New Roman" w:cs="Times New Roman"/>
+          <w:sz w:val="24"/>
+          <w:szCs w:val="24"/>
+        </w:rPr>
+        <w:t xml:space="preserve"> am ajuns la concluzia că este necesară o legătură între tabelele Books şi Genres. În acelaşi timp, acelaşi gen, poate să fie acontat la mai multe cărţi aşadar, relaţia care s-a definit a fost de tipul one-to-many în sensul Genres-Books. Astfel, tabela Books a primit un câmp suplimentar, GenreId</w:t>
+      </w:r>
+      <w:r>
+        <w:rPr>
+          <w:rFonts w:ascii="Times New Roman" w:hAnsi="Times New Roman" w:cs="Times New Roman"/>
+          <w:sz w:val="24"/>
+          <w:szCs w:val="24"/>
+        </w:rPr>
+        <w:t>, adăugat ca şi cheie străină cu referinţă către o entitate de tip gen.</w:t>
+      </w:r>
+    </w:p>
+    <w:p>
+      <w:pPr>
+        <w:rPr>
+          <w:rFonts w:ascii="Times New Roman" w:hAnsi="Times New Roman" w:cs="Times New Roman"/>
+          <w:sz w:val="24"/>
+          <w:szCs w:val="24"/>
+        </w:rPr>
+      </w:pPr>
+    </w:p>
+    <w:p>
+      <w:pPr>
         <w:pStyle w:val="Heading2"/>
         <w:rPr>
           <w:rFonts w:ascii="Times New Roman" w:hAnsi="Times New Roman" w:cs="Times New Roman"/>
         </w:rPr>
       </w:pPr>
-      <w:bookmarkStart w:id="28" w:name="_Toc484374681"/>
-      <w:r>
-        <w:rPr>
-          <w:rFonts w:ascii="Times New Roman" w:hAnsi="Times New Roman" w:cs="Times New Roman"/>
-        </w:rPr>
+      <w:bookmarkStart w:id="43" w:name="_Toc484442963"/>
+      <w:r>
+        <w:rPr>
+          <w:rFonts w:ascii="Times New Roman" w:hAnsi="Times New Roman" w:cs="Times New Roman"/>
+        </w:rPr>
+        <w:lastRenderedPageBreak/>
         <w:t>Protocoale de comunicare client – server</w:t>
       </w:r>
-      <w:bookmarkEnd w:id="28"/>
+      <w:bookmarkEnd w:id="43"/>
     </w:p>
     <w:p>
       <w:pPr>
@@ -5763,14 +7590,14 @@
           <w:rFonts w:ascii="Times New Roman" w:hAnsi="Times New Roman" w:cs="Times New Roman"/>
         </w:rPr>
       </w:pPr>
-      <w:bookmarkStart w:id="29" w:name="_Toc484374682"/>
+      <w:bookmarkStart w:id="44" w:name="_Toc484442964"/>
       <w:r>
         <w:rPr>
           <w:rFonts w:ascii="Times New Roman" w:hAnsi="Times New Roman" w:cs="Times New Roman"/>
         </w:rPr>
         <w:t>Interfața cu utilizatorul</w:t>
       </w:r>
-      <w:bookmarkEnd w:id="29"/>
+      <w:bookmarkEnd w:id="44"/>
     </w:p>
     <w:p>
       <w:pPr>
@@ -5779,14 +7606,14 @@
           <w:rFonts w:ascii="Times New Roman" w:hAnsi="Times New Roman" w:cs="Times New Roman"/>
         </w:rPr>
       </w:pPr>
-      <w:bookmarkStart w:id="30" w:name="_Toc484374683"/>
+      <w:bookmarkStart w:id="45" w:name="_Toc484442965"/>
       <w:r>
         <w:rPr>
           <w:rFonts w:ascii="Times New Roman" w:hAnsi="Times New Roman" w:cs="Times New Roman"/>
         </w:rPr>
         <w:t>Implementare</w:t>
       </w:r>
-      <w:bookmarkEnd w:id="30"/>
+      <w:bookmarkEnd w:id="45"/>
     </w:p>
     <w:p>
       <w:pPr>
@@ -5795,14 +7622,14 @@
           <w:rFonts w:ascii="Times New Roman" w:hAnsi="Times New Roman" w:cs="Times New Roman"/>
         </w:rPr>
       </w:pPr>
-      <w:bookmarkStart w:id="31" w:name="_Toc484374684"/>
+      <w:bookmarkStart w:id="46" w:name="_Toc484442966"/>
       <w:r>
         <w:rPr>
           <w:rFonts w:ascii="Times New Roman" w:hAnsi="Times New Roman" w:cs="Times New Roman"/>
         </w:rPr>
         <w:t>Manual de utilizare</w:t>
       </w:r>
-      <w:bookmarkEnd w:id="31"/>
+      <w:bookmarkEnd w:id="46"/>
     </w:p>
     <w:p>
       <w:pPr>
@@ -5811,16 +7638,14 @@
           <w:rFonts w:ascii="Times New Roman" w:hAnsi="Times New Roman" w:cs="Times New Roman"/>
         </w:rPr>
       </w:pPr>
-      <w:bookmarkStart w:id="32" w:name="_Toc484374685"/>
+      <w:bookmarkStart w:id="47" w:name="_Toc484442967"/>
       <w:r>
         <w:rPr>
           <w:rFonts w:ascii="Times New Roman" w:hAnsi="Times New Roman" w:cs="Times New Roman"/>
         </w:rPr>
         <w:t>Referințe</w:t>
       </w:r>
-      <w:bookmarkStart w:id="33" w:name="_GoBack"/>
-      <w:bookmarkEnd w:id="32"/>
-      <w:bookmarkEnd w:id="33"/>
+      <w:bookmarkEnd w:id="47"/>
     </w:p>
     <w:sectPr>
       <w:pgSz w:w="12240" w:h="15840"/>
@@ -5939,10 +7764,7 @@
         <w:footnoteRef/>
       </w:r>
       <w:r>
-        <w:t xml:space="preserve"> </w:t>
-      </w:r>
-      <w:r>
-        <w:t xml:space="preserve">SPA(Single-page application) – </w:t>
+        <w:t xml:space="preserve"> SPA(Single-page application) – </w:t>
       </w:r>
       <w:r>
         <w:rPr>
@@ -6082,6 +7904,28 @@
           <w:lang w:val="ro-RO"/>
         </w:rPr>
         <w:t xml:space="preserve">CRUD – Create, Read, Update, Delete respectiv operaţiile de adăugare, citire, modificare şi ştergere </w:t>
+      </w:r>
+    </w:p>
+  </w:footnote>
+  <w:footnote w:id="7">
+    <w:p>
+      <w:pPr>
+        <w:pStyle w:val="FootnoteText"/>
+        <w:rPr>
+          <w:lang w:val="ro-RO"/>
+        </w:rPr>
+      </w:pPr>
+      <w:r>
+        <w:rPr>
+          <w:rStyle w:val="FootnoteReference"/>
+        </w:rPr>
+        <w:footnoteRef/>
+      </w:r>
+      <w:r>
+        <w:t xml:space="preserve"> </w:t>
+      </w:r>
+      <w:r>
+        <w:t>Oferirea posibilităţii de a reactiva anumite înregistrări care s-au droit a fi eliminate în trecut. Renunţarea la metoda clasică de ştergere a înregistrărilor din baza de date fără posibilitate de recuperare.</w:t>
       </w:r>
     </w:p>
   </w:footnote>
@@ -6204,6 +8048,95 @@
     </w:lvl>
   </w:abstractNum>
   <w:abstractNum w:abstractNumId="1" w15:restartNumberingAfterBreak="0">
+    <w:nsid w:val="1DE225A2"/>
+    <w:multiLevelType w:val="hybridMultilevel"/>
+    <w:tmpl w:val="15C6B704"/>
+    <w:lvl w:ilvl="0" w:tplc="0409000F">
+      <w:start w:val="1"/>
+      <w:numFmt w:val="decimal"/>
+      <w:lvlText w:val="%1."/>
+      <w:lvlJc w:val="left"/>
+      <w:pPr>
+        <w:ind w:left="720" w:hanging="360"/>
+      </w:pPr>
+      <w:rPr>
+        <w:rFonts w:hint="default"/>
+      </w:rPr>
+    </w:lvl>
+    <w:lvl w:ilvl="1" w:tplc="04090019" w:tentative="1">
+      <w:start w:val="1"/>
+      <w:numFmt w:val="lowerLetter"/>
+      <w:lvlText w:val="%2."/>
+      <w:lvlJc w:val="left"/>
+      <w:pPr>
+        <w:ind w:left="1440" w:hanging="360"/>
+      </w:pPr>
+    </w:lvl>
+    <w:lvl w:ilvl="2" w:tplc="0409001B" w:tentative="1">
+      <w:start w:val="1"/>
+      <w:numFmt w:val="lowerRoman"/>
+      <w:lvlText w:val="%3."/>
+      <w:lvlJc w:val="right"/>
+      <w:pPr>
+        <w:ind w:left="2160" w:hanging="180"/>
+      </w:pPr>
+    </w:lvl>
+    <w:lvl w:ilvl="3" w:tplc="0409000F" w:tentative="1">
+      <w:start w:val="1"/>
+      <w:numFmt w:val="decimal"/>
+      <w:lvlText w:val="%4."/>
+      <w:lvlJc w:val="left"/>
+      <w:pPr>
+        <w:ind w:left="2880" w:hanging="360"/>
+      </w:pPr>
+    </w:lvl>
+    <w:lvl w:ilvl="4" w:tplc="04090019" w:tentative="1">
+      <w:start w:val="1"/>
+      <w:numFmt w:val="lowerLetter"/>
+      <w:lvlText w:val="%5."/>
+      <w:lvlJc w:val="left"/>
+      <w:pPr>
+        <w:ind w:left="3600" w:hanging="360"/>
+      </w:pPr>
+    </w:lvl>
+    <w:lvl w:ilvl="5" w:tplc="0409001B" w:tentative="1">
+      <w:start w:val="1"/>
+      <w:numFmt w:val="lowerRoman"/>
+      <w:lvlText w:val="%6."/>
+      <w:lvlJc w:val="right"/>
+      <w:pPr>
+        <w:ind w:left="4320" w:hanging="180"/>
+      </w:pPr>
+    </w:lvl>
+    <w:lvl w:ilvl="6" w:tplc="0409000F" w:tentative="1">
+      <w:start w:val="1"/>
+      <w:numFmt w:val="decimal"/>
+      <w:lvlText w:val="%7."/>
+      <w:lvlJc w:val="left"/>
+      <w:pPr>
+        <w:ind w:left="5040" w:hanging="360"/>
+      </w:pPr>
+    </w:lvl>
+    <w:lvl w:ilvl="7" w:tplc="04090019" w:tentative="1">
+      <w:start w:val="1"/>
+      <w:numFmt w:val="lowerLetter"/>
+      <w:lvlText w:val="%8."/>
+      <w:lvlJc w:val="left"/>
+      <w:pPr>
+        <w:ind w:left="5760" w:hanging="360"/>
+      </w:pPr>
+    </w:lvl>
+    <w:lvl w:ilvl="8" w:tplc="0409001B" w:tentative="1">
+      <w:start w:val="1"/>
+      <w:numFmt w:val="lowerRoman"/>
+      <w:lvlText w:val="%9."/>
+      <w:lvlJc w:val="right"/>
+      <w:pPr>
+        <w:ind w:left="6480" w:hanging="180"/>
+      </w:pPr>
+    </w:lvl>
+  </w:abstractNum>
+  <w:abstractNum w:abstractNumId="2" w15:restartNumberingAfterBreak="0">
     <w:nsid w:val="2B8A1889"/>
     <w:multiLevelType w:val="multilevel"/>
     <w:tmpl w:val="F1C82FF8"/>
@@ -6316,7 +8249,7 @@
       </w:rPr>
     </w:lvl>
   </w:abstractNum>
-  <w:abstractNum w:abstractNumId="2" w15:restartNumberingAfterBreak="0">
+  <w:abstractNum w:abstractNumId="3" w15:restartNumberingAfterBreak="0">
     <w:nsid w:val="32440750"/>
     <w:multiLevelType w:val="hybridMultilevel"/>
     <w:tmpl w:val="8C88D7CC"/>
@@ -6429,7 +8362,7 @@
       </w:rPr>
     </w:lvl>
   </w:abstractNum>
-  <w:abstractNum w:abstractNumId="3" w15:restartNumberingAfterBreak="0">
+  <w:abstractNum w:abstractNumId="4" w15:restartNumberingAfterBreak="0">
     <w:nsid w:val="37864011"/>
     <w:multiLevelType w:val="hybridMultilevel"/>
     <w:tmpl w:val="4E6AC15A"/>
@@ -6542,7 +8475,7 @@
       </w:rPr>
     </w:lvl>
   </w:abstractNum>
-  <w:abstractNum w:abstractNumId="4" w15:restartNumberingAfterBreak="0">
+  <w:abstractNum w:abstractNumId="5" w15:restartNumberingAfterBreak="0">
     <w:nsid w:val="5ACE5D99"/>
     <w:multiLevelType w:val="hybridMultilevel"/>
     <w:tmpl w:val="810E7CB8"/>
@@ -6655,7 +8588,7 @@
       </w:rPr>
     </w:lvl>
   </w:abstractNum>
-  <w:abstractNum w:abstractNumId="5" w15:restartNumberingAfterBreak="0">
+  <w:abstractNum w:abstractNumId="6" w15:restartNumberingAfterBreak="0">
     <w:nsid w:val="5F591913"/>
     <w:multiLevelType w:val="hybridMultilevel"/>
     <w:tmpl w:val="3D9854D0"/>
@@ -6768,7 +8701,7 @@
       </w:rPr>
     </w:lvl>
   </w:abstractNum>
-  <w:abstractNum w:abstractNumId="6" w15:restartNumberingAfterBreak="0">
+  <w:abstractNum w:abstractNumId="7" w15:restartNumberingAfterBreak="0">
     <w:nsid w:val="6223293C"/>
     <w:multiLevelType w:val="multilevel"/>
     <w:tmpl w:val="3648E112"/>
@@ -6917,7 +8850,96 @@
       </w:rPr>
     </w:lvl>
   </w:abstractNum>
-  <w:abstractNum w:abstractNumId="7" w15:restartNumberingAfterBreak="0">
+  <w:abstractNum w:abstractNumId="8" w15:restartNumberingAfterBreak="0">
+    <w:nsid w:val="630625FB"/>
+    <w:multiLevelType w:val="hybridMultilevel"/>
+    <w:tmpl w:val="7C6E023C"/>
+    <w:lvl w:ilvl="0" w:tplc="0409000F">
+      <w:start w:val="1"/>
+      <w:numFmt w:val="decimal"/>
+      <w:lvlText w:val="%1."/>
+      <w:lvlJc w:val="left"/>
+      <w:pPr>
+        <w:ind w:left="720" w:hanging="360"/>
+      </w:pPr>
+      <w:rPr>
+        <w:rFonts w:hint="default"/>
+      </w:rPr>
+    </w:lvl>
+    <w:lvl w:ilvl="1" w:tplc="04090019" w:tentative="1">
+      <w:start w:val="1"/>
+      <w:numFmt w:val="lowerLetter"/>
+      <w:lvlText w:val="%2."/>
+      <w:lvlJc w:val="left"/>
+      <w:pPr>
+        <w:ind w:left="1440" w:hanging="360"/>
+      </w:pPr>
+    </w:lvl>
+    <w:lvl w:ilvl="2" w:tplc="0409001B" w:tentative="1">
+      <w:start w:val="1"/>
+      <w:numFmt w:val="lowerRoman"/>
+      <w:lvlText w:val="%3."/>
+      <w:lvlJc w:val="right"/>
+      <w:pPr>
+        <w:ind w:left="2160" w:hanging="180"/>
+      </w:pPr>
+    </w:lvl>
+    <w:lvl w:ilvl="3" w:tplc="0409000F" w:tentative="1">
+      <w:start w:val="1"/>
+      <w:numFmt w:val="decimal"/>
+      <w:lvlText w:val="%4."/>
+      <w:lvlJc w:val="left"/>
+      <w:pPr>
+        <w:ind w:left="2880" w:hanging="360"/>
+      </w:pPr>
+    </w:lvl>
+    <w:lvl w:ilvl="4" w:tplc="04090019" w:tentative="1">
+      <w:start w:val="1"/>
+      <w:numFmt w:val="lowerLetter"/>
+      <w:lvlText w:val="%5."/>
+      <w:lvlJc w:val="left"/>
+      <w:pPr>
+        <w:ind w:left="3600" w:hanging="360"/>
+      </w:pPr>
+    </w:lvl>
+    <w:lvl w:ilvl="5" w:tplc="0409001B" w:tentative="1">
+      <w:start w:val="1"/>
+      <w:numFmt w:val="lowerRoman"/>
+      <w:lvlText w:val="%6."/>
+      <w:lvlJc w:val="right"/>
+      <w:pPr>
+        <w:ind w:left="4320" w:hanging="180"/>
+      </w:pPr>
+    </w:lvl>
+    <w:lvl w:ilvl="6" w:tplc="0409000F" w:tentative="1">
+      <w:start w:val="1"/>
+      <w:numFmt w:val="decimal"/>
+      <w:lvlText w:val="%7."/>
+      <w:lvlJc w:val="left"/>
+      <w:pPr>
+        <w:ind w:left="5040" w:hanging="360"/>
+      </w:pPr>
+    </w:lvl>
+    <w:lvl w:ilvl="7" w:tplc="04090019" w:tentative="1">
+      <w:start w:val="1"/>
+      <w:numFmt w:val="lowerLetter"/>
+      <w:lvlText w:val="%8."/>
+      <w:lvlJc w:val="left"/>
+      <w:pPr>
+        <w:ind w:left="5760" w:hanging="360"/>
+      </w:pPr>
+    </w:lvl>
+    <w:lvl w:ilvl="8" w:tplc="0409001B" w:tentative="1">
+      <w:start w:val="1"/>
+      <w:numFmt w:val="lowerRoman"/>
+      <w:lvlText w:val="%9."/>
+      <w:lvlJc w:val="right"/>
+      <w:pPr>
+        <w:ind w:left="6480" w:hanging="180"/>
+      </w:pPr>
+    </w:lvl>
+  </w:abstractNum>
+  <w:abstractNum w:abstractNumId="9" w15:restartNumberingAfterBreak="0">
     <w:nsid w:val="65122B10"/>
     <w:multiLevelType w:val="hybridMultilevel"/>
     <w:tmpl w:val="8B362966"/>
@@ -7030,7 +9052,7 @@
       </w:rPr>
     </w:lvl>
   </w:abstractNum>
-  <w:abstractNum w:abstractNumId="8" w15:restartNumberingAfterBreak="0">
+  <w:abstractNum w:abstractNumId="10" w15:restartNumberingAfterBreak="0">
     <w:nsid w:val="75D95C58"/>
     <w:multiLevelType w:val="hybridMultilevel"/>
     <w:tmpl w:val="C0ECB582"/>
@@ -7143,7 +9165,7 @@
       </w:rPr>
     </w:lvl>
   </w:abstractNum>
-  <w:abstractNum w:abstractNumId="9" w15:restartNumberingAfterBreak="0">
+  <w:abstractNum w:abstractNumId="11" w15:restartNumberingAfterBreak="0">
     <w:nsid w:val="795B750D"/>
     <w:multiLevelType w:val="hybridMultilevel"/>
     <w:tmpl w:val="E4A4F12E"/>
@@ -7260,31 +9282,37 @@
     <w:abstractNumId w:val="0"/>
   </w:num>
   <w:num w:numId="2">
+    <w:abstractNumId w:val="10"/>
+  </w:num>
+  <w:num w:numId="3">
+    <w:abstractNumId w:val="3"/>
+  </w:num>
+  <w:num w:numId="4">
+    <w:abstractNumId w:val="5"/>
+  </w:num>
+  <w:num w:numId="5">
+    <w:abstractNumId w:val="4"/>
+  </w:num>
+  <w:num w:numId="6">
+    <w:abstractNumId w:val="11"/>
+  </w:num>
+  <w:num w:numId="7">
+    <w:abstractNumId w:val="9"/>
+  </w:num>
+  <w:num w:numId="8">
+    <w:abstractNumId w:val="2"/>
+  </w:num>
+  <w:num w:numId="9">
+    <w:abstractNumId w:val="7"/>
+  </w:num>
+  <w:num w:numId="10">
+    <w:abstractNumId w:val="6"/>
+  </w:num>
+  <w:num w:numId="11">
     <w:abstractNumId w:val="8"/>
   </w:num>
-  <w:num w:numId="3">
-    <w:abstractNumId w:val="2"/>
-  </w:num>
-  <w:num w:numId="4">
-    <w:abstractNumId w:val="4"/>
-  </w:num>
-  <w:num w:numId="5">
-    <w:abstractNumId w:val="3"/>
-  </w:num>
-  <w:num w:numId="6">
-    <w:abstractNumId w:val="9"/>
-  </w:num>
-  <w:num w:numId="7">
-    <w:abstractNumId w:val="7"/>
-  </w:num>
-  <w:num w:numId="8">
+  <w:num w:numId="12">
     <w:abstractNumId w:val="1"/>
-  </w:num>
-  <w:num w:numId="9">
-    <w:abstractNumId w:val="6"/>
-  </w:num>
-  <w:num w:numId="10">
-    <w:abstractNumId w:val="5"/>
   </w:num>
 </w:numbering>
 </file>
@@ -8527,7 +10555,7 @@
 </file>
 
 <file path=customXml/itemProps1.xml><?xml version="1.0" encoding="utf-8"?>
-<ds:datastoreItem xmlns:ds="http://schemas.openxmlformats.org/officeDocument/2006/customXml" ds:itemID="{75BFA4C9-B5B5-402D-8559-B222F19697D1}">
+<ds:datastoreItem xmlns:ds="http://schemas.openxmlformats.org/officeDocument/2006/customXml" ds:itemID="{991C77A6-52B8-42A4-A419-CA994F93A083}">
   <ds:schemaRefs>
     <ds:schemaRef ds:uri="http://schemas.openxmlformats.org/officeDocument/2006/bibliography"/>
   </ds:schemaRefs>

</xml_diff>

<commit_message>
Unit tests and acceptance (update documentation)
Chapter 3: Finished Unit tests and started acceptance tests
</commit_message>
<xml_diff>
--- a/Licenta.docx
+++ b/Licenta.docx
@@ -41,8 +41,6 @@
             </w:rPr>
             <w:tab/>
           </w:r>
-          <w:bookmarkStart w:id="0" w:name="_GoBack"/>
-          <w:bookmarkEnd w:id="0"/>
         </w:p>
         <w:p>
           <w:pPr>
@@ -76,7 +74,7 @@
             </w:rPr>
             <w:fldChar w:fldCharType="separate"/>
           </w:r>
-          <w:hyperlink w:anchor="_Toc484442921" w:history="1">
+          <w:hyperlink w:anchor="_Toc484511485" w:history="1">
             <w:r>
               <w:rPr>
                 <w:rStyle w:val="Hyperlink"/>
@@ -104,7 +102,7 @@
                 <w:noProof/>
                 <w:webHidden/>
               </w:rPr>
-              <w:instrText xml:space="preserve"> PAGEREF _Toc484442921 \h </w:instrText>
+              <w:instrText xml:space="preserve"> PAGEREF _Toc484511485 \h </w:instrText>
             </w:r>
             <w:r>
               <w:rPr>
@@ -146,7 +144,7 @@
               <w:noProof/>
             </w:rPr>
           </w:pPr>
-          <w:hyperlink w:anchor="_Toc484442922" w:history="1">
+          <w:hyperlink w:anchor="_Toc484511486" w:history="1">
             <w:r>
               <w:rPr>
                 <w:rStyle w:val="Hyperlink"/>
@@ -174,7 +172,7 @@
                 <w:noProof/>
                 <w:webHidden/>
               </w:rPr>
-              <w:instrText xml:space="preserve"> PAGEREF _Toc484442922 \h </w:instrText>
+              <w:instrText xml:space="preserve"> PAGEREF _Toc484511486 \h </w:instrText>
             </w:r>
             <w:r>
               <w:rPr>
@@ -216,7 +214,7 @@
               <w:noProof/>
             </w:rPr>
           </w:pPr>
-          <w:hyperlink w:anchor="_Toc484442923" w:history="1">
+          <w:hyperlink w:anchor="_Toc484511487" w:history="1">
             <w:r>
               <w:rPr>
                 <w:rStyle w:val="Hyperlink"/>
@@ -244,7 +242,7 @@
                 <w:noProof/>
                 <w:webHidden/>
               </w:rPr>
-              <w:instrText xml:space="preserve"> PAGEREF _Toc484442923 \h </w:instrText>
+              <w:instrText xml:space="preserve"> PAGEREF _Toc484511487 \h </w:instrText>
             </w:r>
             <w:r>
               <w:rPr>
@@ -286,7 +284,7 @@
               <w:noProof/>
             </w:rPr>
           </w:pPr>
-          <w:hyperlink w:anchor="_Toc484442924" w:history="1">
+          <w:hyperlink w:anchor="_Toc484511488" w:history="1">
             <w:r>
               <w:rPr>
                 <w:rStyle w:val="Hyperlink"/>
@@ -314,7 +312,7 @@
                 <w:noProof/>
                 <w:webHidden/>
               </w:rPr>
-              <w:instrText xml:space="preserve"> PAGEREF _Toc484442924 \h </w:instrText>
+              <w:instrText xml:space="preserve"> PAGEREF _Toc484511488 \h </w:instrText>
             </w:r>
             <w:r>
               <w:rPr>
@@ -356,7 +354,7 @@
               <w:noProof/>
             </w:rPr>
           </w:pPr>
-          <w:hyperlink w:anchor="_Toc484442925" w:history="1">
+          <w:hyperlink w:anchor="_Toc484511489" w:history="1">
             <w:r>
               <w:rPr>
                 <w:rStyle w:val="Hyperlink"/>
@@ -384,7 +382,7 @@
                 <w:noProof/>
                 <w:webHidden/>
               </w:rPr>
-              <w:instrText xml:space="preserve"> PAGEREF _Toc484442925 \h </w:instrText>
+              <w:instrText xml:space="preserve"> PAGEREF _Toc484511489 \h </w:instrText>
             </w:r>
             <w:r>
               <w:rPr>
@@ -426,7 +424,7 @@
               <w:noProof/>
             </w:rPr>
           </w:pPr>
-          <w:hyperlink w:anchor="_Toc484442926" w:history="1">
+          <w:hyperlink w:anchor="_Toc484511490" w:history="1">
             <w:r>
               <w:rPr>
                 <w:rStyle w:val="Hyperlink"/>
@@ -454,7 +452,7 @@
                 <w:noProof/>
                 <w:webHidden/>
               </w:rPr>
-              <w:instrText xml:space="preserve"> PAGEREF _Toc484442926 \h </w:instrText>
+              <w:instrText xml:space="preserve"> PAGEREF _Toc484511490 \h </w:instrText>
             </w:r>
             <w:r>
               <w:rPr>
@@ -496,7 +494,7 @@
               <w:noProof/>
             </w:rPr>
           </w:pPr>
-          <w:hyperlink w:anchor="_Toc484442927" w:history="1">
+          <w:hyperlink w:anchor="_Toc484511491" w:history="1">
             <w:r>
               <w:rPr>
                 <w:rStyle w:val="Hyperlink"/>
@@ -524,7 +522,7 @@
                 <w:noProof/>
                 <w:webHidden/>
               </w:rPr>
-              <w:instrText xml:space="preserve"> PAGEREF _Toc484442927 \h </w:instrText>
+              <w:instrText xml:space="preserve"> PAGEREF _Toc484511491 \h </w:instrText>
             </w:r>
             <w:r>
               <w:rPr>
@@ -566,7 +564,7 @@
               <w:noProof/>
             </w:rPr>
           </w:pPr>
-          <w:hyperlink w:anchor="_Toc484442928" w:history="1">
+          <w:hyperlink w:anchor="_Toc484511492" w:history="1">
             <w:r>
               <w:rPr>
                 <w:rStyle w:val="Hyperlink"/>
@@ -594,7 +592,7 @@
                 <w:noProof/>
                 <w:webHidden/>
               </w:rPr>
-              <w:instrText xml:space="preserve"> PAGEREF _Toc484442928 \h </w:instrText>
+              <w:instrText xml:space="preserve"> PAGEREF _Toc484511492 \h </w:instrText>
             </w:r>
             <w:r>
               <w:rPr>
@@ -636,7 +634,7 @@
               <w:noProof/>
             </w:rPr>
           </w:pPr>
-          <w:hyperlink w:anchor="_Toc484442929" w:history="1">
+          <w:hyperlink w:anchor="_Toc484511493" w:history="1">
             <w:r>
               <w:rPr>
                 <w:rStyle w:val="Hyperlink"/>
@@ -664,7 +662,7 @@
                 <w:noProof/>
                 <w:webHidden/>
               </w:rPr>
-              <w:instrText xml:space="preserve"> PAGEREF _Toc484442929 \h </w:instrText>
+              <w:instrText xml:space="preserve"> PAGEREF _Toc484511493 \h </w:instrText>
             </w:r>
             <w:r>
               <w:rPr>
@@ -706,7 +704,7 @@
               <w:noProof/>
             </w:rPr>
           </w:pPr>
-          <w:hyperlink w:anchor="_Toc484442930" w:history="1">
+          <w:hyperlink w:anchor="_Toc484511494" w:history="1">
             <w:r>
               <w:rPr>
                 <w:rStyle w:val="Hyperlink"/>
@@ -734,7 +732,7 @@
                 <w:noProof/>
                 <w:webHidden/>
               </w:rPr>
-              <w:instrText xml:space="preserve"> PAGEREF _Toc484442930 \h </w:instrText>
+              <w:instrText xml:space="preserve"> PAGEREF _Toc484511494 \h </w:instrText>
             </w:r>
             <w:r>
               <w:rPr>
@@ -776,7 +774,7 @@
               <w:noProof/>
             </w:rPr>
           </w:pPr>
-          <w:hyperlink w:anchor="_Toc484442931" w:history="1">
+          <w:hyperlink w:anchor="_Toc484511495" w:history="1">
             <w:r>
               <w:rPr>
                 <w:rStyle w:val="Hyperlink"/>
@@ -804,7 +802,7 @@
                 <w:noProof/>
                 <w:webHidden/>
               </w:rPr>
-              <w:instrText xml:space="preserve"> PAGEREF _Toc484442931 \h </w:instrText>
+              <w:instrText xml:space="preserve"> PAGEREF _Toc484511495 \h </w:instrText>
             </w:r>
             <w:r>
               <w:rPr>
@@ -846,7 +844,7 @@
               <w:noProof/>
             </w:rPr>
           </w:pPr>
-          <w:hyperlink w:anchor="_Toc484442932" w:history="1">
+          <w:hyperlink w:anchor="_Toc484511496" w:history="1">
             <w:r>
               <w:rPr>
                 <w:rStyle w:val="Hyperlink"/>
@@ -874,7 +872,7 @@
                 <w:noProof/>
                 <w:webHidden/>
               </w:rPr>
-              <w:instrText xml:space="preserve"> PAGEREF _Toc484442932 \h </w:instrText>
+              <w:instrText xml:space="preserve"> PAGEREF _Toc484511496 \h </w:instrText>
             </w:r>
             <w:r>
               <w:rPr>
@@ -916,7 +914,7 @@
               <w:noProof/>
             </w:rPr>
           </w:pPr>
-          <w:hyperlink w:anchor="_Toc484442933" w:history="1">
+          <w:hyperlink w:anchor="_Toc484511497" w:history="1">
             <w:r>
               <w:rPr>
                 <w:rStyle w:val="Hyperlink"/>
@@ -944,7 +942,7 @@
                 <w:noProof/>
                 <w:webHidden/>
               </w:rPr>
-              <w:instrText xml:space="preserve"> PAGEREF _Toc484442933 \h </w:instrText>
+              <w:instrText xml:space="preserve"> PAGEREF _Toc484511497 \h </w:instrText>
             </w:r>
             <w:r>
               <w:rPr>
@@ -986,7 +984,7 @@
               <w:noProof/>
             </w:rPr>
           </w:pPr>
-          <w:hyperlink w:anchor="_Toc484442934" w:history="1">
+          <w:hyperlink w:anchor="_Toc484511498" w:history="1">
             <w:r>
               <w:rPr>
                 <w:rStyle w:val="Hyperlink"/>
@@ -1014,7 +1012,7 @@
                 <w:noProof/>
                 <w:webHidden/>
               </w:rPr>
-              <w:instrText xml:space="preserve"> PAGEREF _Toc484442934 \h </w:instrText>
+              <w:instrText xml:space="preserve"> PAGEREF _Toc484511498 \h </w:instrText>
             </w:r>
             <w:r>
               <w:rPr>
@@ -1056,7 +1054,7 @@
               <w:noProof/>
             </w:rPr>
           </w:pPr>
-          <w:hyperlink w:anchor="_Toc484442935" w:history="1">
+          <w:hyperlink w:anchor="_Toc484511499" w:history="1">
             <w:r>
               <w:rPr>
                 <w:rStyle w:val="Hyperlink"/>
@@ -1084,7 +1082,7 @@
                 <w:noProof/>
                 <w:webHidden/>
               </w:rPr>
-              <w:instrText xml:space="preserve"> PAGEREF _Toc484442935 \h </w:instrText>
+              <w:instrText xml:space="preserve"> PAGEREF _Toc484511499 \h </w:instrText>
             </w:r>
             <w:r>
               <w:rPr>
@@ -1126,7 +1124,7 @@
               <w:noProof/>
             </w:rPr>
           </w:pPr>
-          <w:hyperlink w:anchor="_Toc484442936" w:history="1">
+          <w:hyperlink w:anchor="_Toc484511500" w:history="1">
             <w:r>
               <w:rPr>
                 <w:rStyle w:val="Hyperlink"/>
@@ -1155,7 +1153,7 @@
                 <w:noProof/>
                 <w:webHidden/>
               </w:rPr>
-              <w:instrText xml:space="preserve"> PAGEREF _Toc484442936 \h </w:instrText>
+              <w:instrText xml:space="preserve"> PAGEREF _Toc484511500 \h </w:instrText>
             </w:r>
             <w:r>
               <w:rPr>
@@ -1198,7 +1196,7 @@
               <w:noProof/>
             </w:rPr>
           </w:pPr>
-          <w:hyperlink w:anchor="_Toc484442937" w:history="1">
+          <w:hyperlink w:anchor="_Toc484511501" w:history="1">
             <w:r>
               <w:rPr>
                 <w:rStyle w:val="Hyperlink"/>
@@ -1241,7 +1239,7 @@
                 <w:noProof/>
                 <w:webHidden/>
               </w:rPr>
-              <w:instrText xml:space="preserve"> PAGEREF _Toc484442937 \h </w:instrText>
+              <w:instrText xml:space="preserve"> PAGEREF _Toc484511501 \h </w:instrText>
             </w:r>
             <w:r>
               <w:rPr>
@@ -1284,7 +1282,7 @@
               <w:noProof/>
             </w:rPr>
           </w:pPr>
-          <w:hyperlink w:anchor="_Toc484442938" w:history="1">
+          <w:hyperlink w:anchor="_Toc484511502" w:history="1">
             <w:r>
               <w:rPr>
                 <w:rStyle w:val="Hyperlink"/>
@@ -1327,7 +1325,7 @@
                 <w:noProof/>
                 <w:webHidden/>
               </w:rPr>
-              <w:instrText xml:space="preserve"> PAGEREF _Toc484442938 \h </w:instrText>
+              <w:instrText xml:space="preserve"> PAGEREF _Toc484511502 \h </w:instrText>
             </w:r>
             <w:r>
               <w:rPr>
@@ -1370,7 +1368,7 @@
               <w:noProof/>
             </w:rPr>
           </w:pPr>
-          <w:hyperlink w:anchor="_Toc484442939" w:history="1">
+          <w:hyperlink w:anchor="_Toc484511503" w:history="1">
             <w:r>
               <w:rPr>
                 <w:rStyle w:val="Hyperlink"/>
@@ -1413,7 +1411,7 @@
                 <w:noProof/>
                 <w:webHidden/>
               </w:rPr>
-              <w:instrText xml:space="preserve"> PAGEREF _Toc484442939 \h </w:instrText>
+              <w:instrText xml:space="preserve"> PAGEREF _Toc484511503 \h </w:instrText>
             </w:r>
             <w:r>
               <w:rPr>
@@ -1456,7 +1454,7 @@
               <w:noProof/>
             </w:rPr>
           </w:pPr>
-          <w:hyperlink w:anchor="_Toc484442940" w:history="1">
+          <w:hyperlink w:anchor="_Toc484511504" w:history="1">
             <w:r>
               <w:rPr>
                 <w:rStyle w:val="Hyperlink"/>
@@ -1499,7 +1497,7 @@
                 <w:noProof/>
                 <w:webHidden/>
               </w:rPr>
-              <w:instrText xml:space="preserve"> PAGEREF _Toc484442940 \h </w:instrText>
+              <w:instrText xml:space="preserve"> PAGEREF _Toc484511504 \h </w:instrText>
             </w:r>
             <w:r>
               <w:rPr>
@@ -1541,7 +1539,7 @@
               <w:noProof/>
             </w:rPr>
           </w:pPr>
-          <w:hyperlink w:anchor="_Toc484442941" w:history="1">
+          <w:hyperlink w:anchor="_Toc484511505" w:history="1">
             <w:r>
               <w:rPr>
                 <w:rStyle w:val="Hyperlink"/>
@@ -1578,7 +1576,7 @@
                 <w:noProof/>
                 <w:webHidden/>
               </w:rPr>
-              <w:instrText xml:space="preserve"> PAGEREF _Toc484442941 \h </w:instrText>
+              <w:instrText xml:space="preserve"> PAGEREF _Toc484511505 \h </w:instrText>
             </w:r>
             <w:r>
               <w:rPr>
@@ -1620,7 +1618,7 @@
               <w:noProof/>
             </w:rPr>
           </w:pPr>
-          <w:hyperlink w:anchor="_Toc484442942" w:history="1">
+          <w:hyperlink w:anchor="_Toc484511506" w:history="1">
             <w:r>
               <w:rPr>
                 <w:rStyle w:val="Hyperlink"/>
@@ -1649,7 +1647,7 @@
                 <w:noProof/>
                 <w:webHidden/>
               </w:rPr>
-              <w:instrText xml:space="preserve"> PAGEREF _Toc484442942 \h </w:instrText>
+              <w:instrText xml:space="preserve"> PAGEREF _Toc484511506 \h </w:instrText>
             </w:r>
             <w:r>
               <w:rPr>
@@ -1691,7 +1689,7 @@
               <w:noProof/>
             </w:rPr>
           </w:pPr>
-          <w:hyperlink w:anchor="_Toc484442943" w:history="1">
+          <w:hyperlink w:anchor="_Toc484511507" w:history="1">
             <w:r>
               <w:rPr>
                 <w:rStyle w:val="Hyperlink"/>
@@ -1720,7 +1718,7 @@
                 <w:noProof/>
                 <w:webHidden/>
               </w:rPr>
-              <w:instrText xml:space="preserve"> PAGEREF _Toc484442943 \h </w:instrText>
+              <w:instrText xml:space="preserve"> PAGEREF _Toc484511507 \h </w:instrText>
             </w:r>
             <w:r>
               <w:rPr>
@@ -1762,7 +1760,7 @@
               <w:noProof/>
             </w:rPr>
           </w:pPr>
-          <w:hyperlink w:anchor="_Toc484442944" w:history="1">
+          <w:hyperlink w:anchor="_Toc484511508" w:history="1">
             <w:r>
               <w:rPr>
                 <w:rStyle w:val="Hyperlink"/>
@@ -1790,7 +1788,7 @@
                 <w:noProof/>
                 <w:webHidden/>
               </w:rPr>
-              <w:instrText xml:space="preserve"> PAGEREF _Toc484442944 \h </w:instrText>
+              <w:instrText xml:space="preserve"> PAGEREF _Toc484511508 \h </w:instrText>
             </w:r>
             <w:r>
               <w:rPr>
@@ -1832,7 +1830,7 @@
               <w:noProof/>
             </w:rPr>
           </w:pPr>
-          <w:hyperlink w:anchor="_Toc484442945" w:history="1">
+          <w:hyperlink w:anchor="_Toc484511509" w:history="1">
             <w:r>
               <w:rPr>
                 <w:rStyle w:val="Hyperlink"/>
@@ -1860,7 +1858,7 @@
                 <w:noProof/>
                 <w:webHidden/>
               </w:rPr>
-              <w:instrText xml:space="preserve"> PAGEREF _Toc484442945 \h </w:instrText>
+              <w:instrText xml:space="preserve"> PAGEREF _Toc484511509 \h </w:instrText>
             </w:r>
             <w:r>
               <w:rPr>
@@ -1902,7 +1900,7 @@
               <w:noProof/>
             </w:rPr>
           </w:pPr>
-          <w:hyperlink w:anchor="_Toc484442946" w:history="1">
+          <w:hyperlink w:anchor="_Toc484511510" w:history="1">
             <w:r>
               <w:rPr>
                 <w:rStyle w:val="Hyperlink"/>
@@ -1930,217 +1928,7 @@
                 <w:noProof/>
                 <w:webHidden/>
               </w:rPr>
-              <w:instrText xml:space="preserve"> PAGEREF _Toc484442946 \h </w:instrText>
-            </w:r>
-            <w:r>
-              <w:rPr>
-                <w:noProof/>
-                <w:webHidden/>
-              </w:rPr>
-            </w:r>
-            <w:r>
-              <w:rPr>
-                <w:noProof/>
-                <w:webHidden/>
-              </w:rPr>
-              <w:fldChar w:fldCharType="separate"/>
-            </w:r>
-            <w:r>
-              <w:rPr>
-                <w:noProof/>
-                <w:webHidden/>
-              </w:rPr>
-              <w:t>11</w:t>
-            </w:r>
-            <w:r>
-              <w:rPr>
-                <w:noProof/>
-                <w:webHidden/>
-              </w:rPr>
-              <w:fldChar w:fldCharType="end"/>
-            </w:r>
-          </w:hyperlink>
-        </w:p>
-        <w:p>
-          <w:pPr>
-            <w:pStyle w:val="TOC2"/>
-            <w:tabs>
-              <w:tab w:val="right" w:leader="dot" w:pos="9350"/>
-            </w:tabs>
-            <w:rPr>
-              <w:rFonts w:eastAsiaTheme="minorEastAsia"/>
-              <w:noProof/>
-            </w:rPr>
-          </w:pPr>
-          <w:hyperlink w:anchor="_Toc484442947" w:history="1">
-            <w:r>
-              <w:rPr>
-                <w:rStyle w:val="Hyperlink"/>
-                <w:rFonts w:ascii="Times New Roman" w:hAnsi="Times New Roman" w:cs="Times New Roman"/>
-                <w:noProof/>
-              </w:rPr>
-              <w:t>Modelarea datelor</w:t>
-            </w:r>
-            <w:r>
-              <w:rPr>
-                <w:noProof/>
-                <w:webHidden/>
-              </w:rPr>
-              <w:tab/>
-            </w:r>
-            <w:r>
-              <w:rPr>
-                <w:noProof/>
-                <w:webHidden/>
-              </w:rPr>
-              <w:fldChar w:fldCharType="begin"/>
-            </w:r>
-            <w:r>
-              <w:rPr>
-                <w:noProof/>
-                <w:webHidden/>
-              </w:rPr>
-              <w:instrText xml:space="preserve"> PAGEREF _Toc484442947 \h </w:instrText>
-            </w:r>
-            <w:r>
-              <w:rPr>
-                <w:noProof/>
-                <w:webHidden/>
-              </w:rPr>
-            </w:r>
-            <w:r>
-              <w:rPr>
-                <w:noProof/>
-                <w:webHidden/>
-              </w:rPr>
-              <w:fldChar w:fldCharType="separate"/>
-            </w:r>
-            <w:r>
-              <w:rPr>
-                <w:noProof/>
-                <w:webHidden/>
-              </w:rPr>
-              <w:t>11</w:t>
-            </w:r>
-            <w:r>
-              <w:rPr>
-                <w:noProof/>
-                <w:webHidden/>
-              </w:rPr>
-              <w:fldChar w:fldCharType="end"/>
-            </w:r>
-          </w:hyperlink>
-        </w:p>
-        <w:p>
-          <w:pPr>
-            <w:pStyle w:val="TOC3"/>
-            <w:tabs>
-              <w:tab w:val="right" w:leader="dot" w:pos="9350"/>
-            </w:tabs>
-            <w:rPr>
-              <w:rFonts w:eastAsiaTheme="minorEastAsia"/>
-              <w:noProof/>
-            </w:rPr>
-          </w:pPr>
-          <w:hyperlink w:anchor="_Toc484442948" w:history="1">
-            <w:r>
-              <w:rPr>
-                <w:rStyle w:val="Hyperlink"/>
-                <w:rFonts w:ascii="Times New Roman" w:hAnsi="Times New Roman" w:cs="Times New Roman"/>
-                <w:noProof/>
-              </w:rPr>
-              <w:t>Arhitectura bazei de date</w:t>
-            </w:r>
-            <w:r>
-              <w:rPr>
-                <w:noProof/>
-                <w:webHidden/>
-              </w:rPr>
-              <w:tab/>
-            </w:r>
-            <w:r>
-              <w:rPr>
-                <w:noProof/>
-                <w:webHidden/>
-              </w:rPr>
-              <w:fldChar w:fldCharType="begin"/>
-            </w:r>
-            <w:r>
-              <w:rPr>
-                <w:noProof/>
-                <w:webHidden/>
-              </w:rPr>
-              <w:instrText xml:space="preserve"> PAGEREF _Toc484442948 \h </w:instrText>
-            </w:r>
-            <w:r>
-              <w:rPr>
-                <w:noProof/>
-                <w:webHidden/>
-              </w:rPr>
-            </w:r>
-            <w:r>
-              <w:rPr>
-                <w:noProof/>
-                <w:webHidden/>
-              </w:rPr>
-              <w:fldChar w:fldCharType="separate"/>
-            </w:r>
-            <w:r>
-              <w:rPr>
-                <w:noProof/>
-                <w:webHidden/>
-              </w:rPr>
-              <w:t>11</w:t>
-            </w:r>
-            <w:r>
-              <w:rPr>
-                <w:noProof/>
-                <w:webHidden/>
-              </w:rPr>
-              <w:fldChar w:fldCharType="end"/>
-            </w:r>
-          </w:hyperlink>
-        </w:p>
-        <w:p>
-          <w:pPr>
-            <w:pStyle w:val="TOC3"/>
-            <w:tabs>
-              <w:tab w:val="right" w:leader="dot" w:pos="9350"/>
-            </w:tabs>
-            <w:rPr>
-              <w:rFonts w:eastAsiaTheme="minorEastAsia"/>
-              <w:noProof/>
-            </w:rPr>
-          </w:pPr>
-          <w:hyperlink w:anchor="_Toc484442949" w:history="1">
-            <w:r>
-              <w:rPr>
-                <w:rStyle w:val="Hyperlink"/>
-                <w:rFonts w:ascii="Times New Roman" w:hAnsi="Times New Roman" w:cs="Times New Roman"/>
-                <w:noProof/>
-              </w:rPr>
-              <w:t>Entităţi</w:t>
-            </w:r>
-            <w:r>
-              <w:rPr>
-                <w:noProof/>
-                <w:webHidden/>
-              </w:rPr>
-              <w:tab/>
-            </w:r>
-            <w:r>
-              <w:rPr>
-                <w:noProof/>
-                <w:webHidden/>
-              </w:rPr>
-              <w:fldChar w:fldCharType="begin"/>
-            </w:r>
-            <w:r>
-              <w:rPr>
-                <w:noProof/>
-                <w:webHidden/>
-              </w:rPr>
-              <w:instrText xml:space="preserve"> PAGEREF _Toc484442949 \h </w:instrText>
+              <w:instrText xml:space="preserve"> PAGEREF _Toc484511510 \h </w:instrText>
             </w:r>
             <w:r>
               <w:rPr>
@@ -2183,7 +1971,7 @@
               <w:noProof/>
             </w:rPr>
           </w:pPr>
-          <w:hyperlink w:anchor="_Toc484442950" w:history="1">
+          <w:hyperlink w:anchor="_Toc484511511" w:history="1">
             <w:r>
               <w:rPr>
                 <w:rStyle w:val="Hyperlink"/>
@@ -2205,7 +1993,7 @@
                 <w:rFonts w:ascii="Times New Roman" w:hAnsi="Times New Roman" w:cs="Times New Roman"/>
                 <w:noProof/>
               </w:rPr>
-              <w:t>Books</w:t>
+              <w:t>Unit tests</w:t>
             </w:r>
             <w:r>
               <w:rPr>
@@ -2226,7 +2014,7 @@
                 <w:noProof/>
                 <w:webHidden/>
               </w:rPr>
-              <w:instrText xml:space="preserve"> PAGEREF _Toc484442950 \h </w:instrText>
+              <w:instrText xml:space="preserve"> PAGEREF _Toc484511511 \h </w:instrText>
             </w:r>
             <w:r>
               <w:rPr>
@@ -2269,7 +2057,7 @@
               <w:noProof/>
             </w:rPr>
           </w:pPr>
-          <w:hyperlink w:anchor="_Toc484442951" w:history="1">
+          <w:hyperlink w:anchor="_Toc484511512" w:history="1">
             <w:r>
               <w:rPr>
                 <w:rStyle w:val="Hyperlink"/>
@@ -2291,7 +2079,7 @@
                 <w:rFonts w:ascii="Times New Roman" w:hAnsi="Times New Roman" w:cs="Times New Roman"/>
                 <w:noProof/>
               </w:rPr>
-              <w:t>Reviews</w:t>
+              <w:t>Integration tests</w:t>
             </w:r>
             <w:r>
               <w:rPr>
@@ -2312,7 +2100,7 @@
                 <w:noProof/>
                 <w:webHidden/>
               </w:rPr>
-              <w:instrText xml:space="preserve"> PAGEREF _Toc484442951 \h </w:instrText>
+              <w:instrText xml:space="preserve"> PAGEREF _Toc484511512 \h </w:instrText>
             </w:r>
             <w:r>
               <w:rPr>
@@ -2332,7 +2120,7 @@
                 <w:noProof/>
                 <w:webHidden/>
               </w:rPr>
-              <w:t>12</w:t>
+              <w:t>13</w:t>
             </w:r>
             <w:r>
               <w:rPr>
@@ -2355,7 +2143,7 @@
               <w:noProof/>
             </w:rPr>
           </w:pPr>
-          <w:hyperlink w:anchor="_Toc484442952" w:history="1">
+          <w:hyperlink w:anchor="_Toc484511513" w:history="1">
             <w:r>
               <w:rPr>
                 <w:rStyle w:val="Hyperlink"/>
@@ -2377,7 +2165,7 @@
                 <w:rFonts w:ascii="Times New Roman" w:hAnsi="Times New Roman" w:cs="Times New Roman"/>
                 <w:noProof/>
               </w:rPr>
-              <w:t>Genres</w:t>
+              <w:t>Acceptance tests</w:t>
             </w:r>
             <w:r>
               <w:rPr>
@@ -2398,7 +2186,7 @@
                 <w:noProof/>
                 <w:webHidden/>
               </w:rPr>
-              <w:instrText xml:space="preserve"> PAGEREF _Toc484442952 \h </w:instrText>
+              <w:instrText xml:space="preserve"> PAGEREF _Toc484511513 \h </w:instrText>
             </w:r>
             <w:r>
               <w:rPr>
@@ -2418,7 +2206,217 @@
                 <w:noProof/>
                 <w:webHidden/>
               </w:rPr>
-              <w:t>12</w:t>
+              <w:t>13</w:t>
+            </w:r>
+            <w:r>
+              <w:rPr>
+                <w:noProof/>
+                <w:webHidden/>
+              </w:rPr>
+              <w:fldChar w:fldCharType="end"/>
+            </w:r>
+          </w:hyperlink>
+        </w:p>
+        <w:p>
+          <w:pPr>
+            <w:pStyle w:val="TOC2"/>
+            <w:tabs>
+              <w:tab w:val="right" w:leader="dot" w:pos="9350"/>
+            </w:tabs>
+            <w:rPr>
+              <w:rFonts w:eastAsiaTheme="minorEastAsia"/>
+              <w:noProof/>
+            </w:rPr>
+          </w:pPr>
+          <w:hyperlink w:anchor="_Toc484511514" w:history="1">
+            <w:r>
+              <w:rPr>
+                <w:rStyle w:val="Hyperlink"/>
+                <w:rFonts w:ascii="Times New Roman" w:hAnsi="Times New Roman" w:cs="Times New Roman"/>
+                <w:noProof/>
+              </w:rPr>
+              <w:t>Modelarea datelor</w:t>
+            </w:r>
+            <w:r>
+              <w:rPr>
+                <w:noProof/>
+                <w:webHidden/>
+              </w:rPr>
+              <w:tab/>
+            </w:r>
+            <w:r>
+              <w:rPr>
+                <w:noProof/>
+                <w:webHidden/>
+              </w:rPr>
+              <w:fldChar w:fldCharType="begin"/>
+            </w:r>
+            <w:r>
+              <w:rPr>
+                <w:noProof/>
+                <w:webHidden/>
+              </w:rPr>
+              <w:instrText xml:space="preserve"> PAGEREF _Toc484511514 \h </w:instrText>
+            </w:r>
+            <w:r>
+              <w:rPr>
+                <w:noProof/>
+                <w:webHidden/>
+              </w:rPr>
+            </w:r>
+            <w:r>
+              <w:rPr>
+                <w:noProof/>
+                <w:webHidden/>
+              </w:rPr>
+              <w:fldChar w:fldCharType="separate"/>
+            </w:r>
+            <w:r>
+              <w:rPr>
+                <w:noProof/>
+                <w:webHidden/>
+              </w:rPr>
+              <w:t>13</w:t>
+            </w:r>
+            <w:r>
+              <w:rPr>
+                <w:noProof/>
+                <w:webHidden/>
+              </w:rPr>
+              <w:fldChar w:fldCharType="end"/>
+            </w:r>
+          </w:hyperlink>
+        </w:p>
+        <w:p>
+          <w:pPr>
+            <w:pStyle w:val="TOC3"/>
+            <w:tabs>
+              <w:tab w:val="right" w:leader="dot" w:pos="9350"/>
+            </w:tabs>
+            <w:rPr>
+              <w:rFonts w:eastAsiaTheme="minorEastAsia"/>
+              <w:noProof/>
+            </w:rPr>
+          </w:pPr>
+          <w:hyperlink w:anchor="_Toc484511515" w:history="1">
+            <w:r>
+              <w:rPr>
+                <w:rStyle w:val="Hyperlink"/>
+                <w:rFonts w:ascii="Times New Roman" w:hAnsi="Times New Roman" w:cs="Times New Roman"/>
+                <w:noProof/>
+              </w:rPr>
+              <w:t>Arhitectura bazei de date</w:t>
+            </w:r>
+            <w:r>
+              <w:rPr>
+                <w:noProof/>
+                <w:webHidden/>
+              </w:rPr>
+              <w:tab/>
+            </w:r>
+            <w:r>
+              <w:rPr>
+                <w:noProof/>
+                <w:webHidden/>
+              </w:rPr>
+              <w:fldChar w:fldCharType="begin"/>
+            </w:r>
+            <w:r>
+              <w:rPr>
+                <w:noProof/>
+                <w:webHidden/>
+              </w:rPr>
+              <w:instrText xml:space="preserve"> PAGEREF _Toc484511515 \h </w:instrText>
+            </w:r>
+            <w:r>
+              <w:rPr>
+                <w:noProof/>
+                <w:webHidden/>
+              </w:rPr>
+            </w:r>
+            <w:r>
+              <w:rPr>
+                <w:noProof/>
+                <w:webHidden/>
+              </w:rPr>
+              <w:fldChar w:fldCharType="separate"/>
+            </w:r>
+            <w:r>
+              <w:rPr>
+                <w:noProof/>
+                <w:webHidden/>
+              </w:rPr>
+              <w:t>13</w:t>
+            </w:r>
+            <w:r>
+              <w:rPr>
+                <w:noProof/>
+                <w:webHidden/>
+              </w:rPr>
+              <w:fldChar w:fldCharType="end"/>
+            </w:r>
+          </w:hyperlink>
+        </w:p>
+        <w:p>
+          <w:pPr>
+            <w:pStyle w:val="TOC3"/>
+            <w:tabs>
+              <w:tab w:val="right" w:leader="dot" w:pos="9350"/>
+            </w:tabs>
+            <w:rPr>
+              <w:rFonts w:eastAsiaTheme="minorEastAsia"/>
+              <w:noProof/>
+            </w:rPr>
+          </w:pPr>
+          <w:hyperlink w:anchor="_Toc484511516" w:history="1">
+            <w:r>
+              <w:rPr>
+                <w:rStyle w:val="Hyperlink"/>
+                <w:rFonts w:ascii="Times New Roman" w:hAnsi="Times New Roman" w:cs="Times New Roman"/>
+                <w:noProof/>
+              </w:rPr>
+              <w:t>Entităţi</w:t>
+            </w:r>
+            <w:r>
+              <w:rPr>
+                <w:noProof/>
+                <w:webHidden/>
+              </w:rPr>
+              <w:tab/>
+            </w:r>
+            <w:r>
+              <w:rPr>
+                <w:noProof/>
+                <w:webHidden/>
+              </w:rPr>
+              <w:fldChar w:fldCharType="begin"/>
+            </w:r>
+            <w:r>
+              <w:rPr>
+                <w:noProof/>
+                <w:webHidden/>
+              </w:rPr>
+              <w:instrText xml:space="preserve"> PAGEREF _Toc484511516 \h </w:instrText>
+            </w:r>
+            <w:r>
+              <w:rPr>
+                <w:noProof/>
+                <w:webHidden/>
+              </w:rPr>
+            </w:r>
+            <w:r>
+              <w:rPr>
+                <w:noProof/>
+                <w:webHidden/>
+              </w:rPr>
+              <w:fldChar w:fldCharType="separate"/>
+            </w:r>
+            <w:r>
+              <w:rPr>
+                <w:noProof/>
+                <w:webHidden/>
+              </w:rPr>
+              <w:t>14</w:t>
             </w:r>
             <w:r>
               <w:rPr>
@@ -2441,14 +2439,14 @@
               <w:noProof/>
             </w:rPr>
           </w:pPr>
-          <w:hyperlink w:anchor="_Toc484442953" w:history="1">
+          <w:hyperlink w:anchor="_Toc484511517" w:history="1">
             <w:r>
               <w:rPr>
                 <w:rStyle w:val="Hyperlink"/>
                 <w:rFonts w:ascii="Times New Roman" w:hAnsi="Times New Roman" w:cs="Times New Roman"/>
                 <w:noProof/>
               </w:rPr>
-              <w:t>4.</w:t>
+              <w:t>1.</w:t>
             </w:r>
             <w:r>
               <w:rPr>
@@ -2463,7 +2461,7 @@
                 <w:rFonts w:ascii="Times New Roman" w:hAnsi="Times New Roman" w:cs="Times New Roman"/>
                 <w:noProof/>
               </w:rPr>
-              <w:t>BookAuthor</w:t>
+              <w:t>Books</w:t>
             </w:r>
             <w:r>
               <w:rPr>
@@ -2484,7 +2482,7 @@
                 <w:noProof/>
                 <w:webHidden/>
               </w:rPr>
-              <w:instrText xml:space="preserve"> PAGEREF _Toc484442953 \h </w:instrText>
+              <w:instrText xml:space="preserve"> PAGEREF _Toc484511517 \h </w:instrText>
             </w:r>
             <w:r>
               <w:rPr>
@@ -2504,7 +2502,7 @@
                 <w:noProof/>
                 <w:webHidden/>
               </w:rPr>
-              <w:t>12</w:t>
+              <w:t>14</w:t>
             </w:r>
             <w:r>
               <w:rPr>
@@ -2527,14 +2525,14 @@
               <w:noProof/>
             </w:rPr>
           </w:pPr>
-          <w:hyperlink w:anchor="_Toc484442954" w:history="1">
+          <w:hyperlink w:anchor="_Toc484511518" w:history="1">
             <w:r>
               <w:rPr>
                 <w:rStyle w:val="Hyperlink"/>
                 <w:rFonts w:ascii="Times New Roman" w:hAnsi="Times New Roman" w:cs="Times New Roman"/>
                 <w:noProof/>
               </w:rPr>
-              <w:t>5.</w:t>
+              <w:t>2.</w:t>
             </w:r>
             <w:r>
               <w:rPr>
@@ -2549,7 +2547,7 @@
                 <w:rFonts w:ascii="Times New Roman" w:hAnsi="Times New Roman" w:cs="Times New Roman"/>
                 <w:noProof/>
               </w:rPr>
-              <w:t>Users</w:t>
+              <w:t>Reviews</w:t>
             </w:r>
             <w:r>
               <w:rPr>
@@ -2570,7 +2568,7 @@
                 <w:noProof/>
                 <w:webHidden/>
               </w:rPr>
-              <w:instrText xml:space="preserve"> PAGEREF _Toc484442954 \h </w:instrText>
+              <w:instrText xml:space="preserve"> PAGEREF _Toc484511518 \h </w:instrText>
             </w:r>
             <w:r>
               <w:rPr>
@@ -2590,7 +2588,7 @@
                 <w:noProof/>
                 <w:webHidden/>
               </w:rPr>
-              <w:t>12</w:t>
+              <w:t>14</w:t>
             </w:r>
             <w:r>
               <w:rPr>
@@ -2613,14 +2611,14 @@
               <w:noProof/>
             </w:rPr>
           </w:pPr>
-          <w:hyperlink w:anchor="_Toc484442955" w:history="1">
+          <w:hyperlink w:anchor="_Toc484511519" w:history="1">
             <w:r>
               <w:rPr>
                 <w:rStyle w:val="Hyperlink"/>
                 <w:rFonts w:ascii="Times New Roman" w:hAnsi="Times New Roman" w:cs="Times New Roman"/>
                 <w:noProof/>
               </w:rPr>
-              <w:t>6.</w:t>
+              <w:t>3.</w:t>
             </w:r>
             <w:r>
               <w:rPr>
@@ -2635,7 +2633,7 @@
                 <w:rFonts w:ascii="Times New Roman" w:hAnsi="Times New Roman" w:cs="Times New Roman"/>
                 <w:noProof/>
               </w:rPr>
-              <w:t>Roles</w:t>
+              <w:t>Genres</w:t>
             </w:r>
             <w:r>
               <w:rPr>
@@ -2656,7 +2654,7 @@
                 <w:noProof/>
                 <w:webHidden/>
               </w:rPr>
-              <w:instrText xml:space="preserve"> PAGEREF _Toc484442955 \h </w:instrText>
+              <w:instrText xml:space="preserve"> PAGEREF _Toc484511519 \h </w:instrText>
             </w:r>
             <w:r>
               <w:rPr>
@@ -2676,7 +2674,7 @@
                 <w:noProof/>
                 <w:webHidden/>
               </w:rPr>
-              <w:t>12</w:t>
+              <w:t>14</w:t>
             </w:r>
             <w:r>
               <w:rPr>
@@ -2699,14 +2697,14 @@
               <w:noProof/>
             </w:rPr>
           </w:pPr>
-          <w:hyperlink w:anchor="_Toc484442956" w:history="1">
+          <w:hyperlink w:anchor="_Toc484511520" w:history="1">
             <w:r>
               <w:rPr>
                 <w:rStyle w:val="Hyperlink"/>
                 <w:rFonts w:ascii="Times New Roman" w:hAnsi="Times New Roman" w:cs="Times New Roman"/>
                 <w:noProof/>
               </w:rPr>
-              <w:t>7.</w:t>
+              <w:t>4.</w:t>
             </w:r>
             <w:r>
               <w:rPr>
@@ -2721,7 +2719,7 @@
                 <w:rFonts w:ascii="Times New Roman" w:hAnsi="Times New Roman" w:cs="Times New Roman"/>
                 <w:noProof/>
               </w:rPr>
-              <w:t>Messages</w:t>
+              <w:t>BookAuthor</w:t>
             </w:r>
             <w:r>
               <w:rPr>
@@ -2742,7 +2740,7 @@
                 <w:noProof/>
                 <w:webHidden/>
               </w:rPr>
-              <w:instrText xml:space="preserve"> PAGEREF _Toc484442956 \h </w:instrText>
+              <w:instrText xml:space="preserve"> PAGEREF _Toc484511520 \h </w:instrText>
             </w:r>
             <w:r>
               <w:rPr>
@@ -2762,77 +2760,7 @@
                 <w:noProof/>
                 <w:webHidden/>
               </w:rPr>
-              <w:t>13</w:t>
-            </w:r>
-            <w:r>
-              <w:rPr>
-                <w:noProof/>
-                <w:webHidden/>
-              </w:rPr>
-              <w:fldChar w:fldCharType="end"/>
-            </w:r>
-          </w:hyperlink>
-        </w:p>
-        <w:p>
-          <w:pPr>
-            <w:pStyle w:val="TOC3"/>
-            <w:tabs>
-              <w:tab w:val="right" w:leader="dot" w:pos="9350"/>
-            </w:tabs>
-            <w:rPr>
-              <w:rFonts w:eastAsiaTheme="minorEastAsia"/>
-              <w:noProof/>
-            </w:rPr>
-          </w:pPr>
-          <w:hyperlink w:anchor="_Toc484442957" w:history="1">
-            <w:r>
-              <w:rPr>
-                <w:rStyle w:val="Hyperlink"/>
-                <w:rFonts w:ascii="Times New Roman" w:hAnsi="Times New Roman" w:cs="Times New Roman"/>
-                <w:noProof/>
-              </w:rPr>
-              <w:t>Relaţii între entităţi</w:t>
-            </w:r>
-            <w:r>
-              <w:rPr>
-                <w:noProof/>
-                <w:webHidden/>
-              </w:rPr>
-              <w:tab/>
-            </w:r>
-            <w:r>
-              <w:rPr>
-                <w:noProof/>
-                <w:webHidden/>
-              </w:rPr>
-              <w:fldChar w:fldCharType="begin"/>
-            </w:r>
-            <w:r>
-              <w:rPr>
-                <w:noProof/>
-                <w:webHidden/>
-              </w:rPr>
-              <w:instrText xml:space="preserve"> PAGEREF _Toc484442957 \h </w:instrText>
-            </w:r>
-            <w:r>
-              <w:rPr>
-                <w:noProof/>
-                <w:webHidden/>
-              </w:rPr>
-            </w:r>
-            <w:r>
-              <w:rPr>
-                <w:noProof/>
-                <w:webHidden/>
-              </w:rPr>
-              <w:fldChar w:fldCharType="separate"/>
-            </w:r>
-            <w:r>
-              <w:rPr>
-                <w:noProof/>
-                <w:webHidden/>
-              </w:rPr>
-              <w:t>13</w:t>
+              <w:t>14</w:t>
             </w:r>
             <w:r>
               <w:rPr>
@@ -2855,14 +2783,14 @@
               <w:noProof/>
             </w:rPr>
           </w:pPr>
-          <w:hyperlink w:anchor="_Toc484442958" w:history="1">
+          <w:hyperlink w:anchor="_Toc484511521" w:history="1">
             <w:r>
               <w:rPr>
                 <w:rStyle w:val="Hyperlink"/>
                 <w:rFonts w:ascii="Times New Roman" w:hAnsi="Times New Roman" w:cs="Times New Roman"/>
                 <w:noProof/>
               </w:rPr>
-              <w:t>1.</w:t>
+              <w:t>5.</w:t>
             </w:r>
             <w:r>
               <w:rPr>
@@ -2877,7 +2805,7 @@
                 <w:rFonts w:ascii="Times New Roman" w:hAnsi="Times New Roman" w:cs="Times New Roman"/>
                 <w:noProof/>
               </w:rPr>
-              <w:t>Users-Books</w:t>
+              <w:t>Users</w:t>
             </w:r>
             <w:r>
               <w:rPr>
@@ -2898,7 +2826,7 @@
                 <w:noProof/>
                 <w:webHidden/>
               </w:rPr>
-              <w:instrText xml:space="preserve"> PAGEREF _Toc484442958 \h </w:instrText>
+              <w:instrText xml:space="preserve"> PAGEREF _Toc484511521 \h </w:instrText>
             </w:r>
             <w:r>
               <w:rPr>
@@ -2918,7 +2846,7 @@
                 <w:noProof/>
                 <w:webHidden/>
               </w:rPr>
-              <w:t>13</w:t>
+              <w:t>14</w:t>
             </w:r>
             <w:r>
               <w:rPr>
@@ -2941,14 +2869,14 @@
               <w:noProof/>
             </w:rPr>
           </w:pPr>
-          <w:hyperlink w:anchor="_Toc484442959" w:history="1">
+          <w:hyperlink w:anchor="_Toc484511522" w:history="1">
             <w:r>
               <w:rPr>
                 <w:rStyle w:val="Hyperlink"/>
                 <w:rFonts w:ascii="Times New Roman" w:hAnsi="Times New Roman" w:cs="Times New Roman"/>
                 <w:noProof/>
               </w:rPr>
-              <w:t>2.</w:t>
+              <w:t>6.</w:t>
             </w:r>
             <w:r>
               <w:rPr>
@@ -2963,7 +2891,7 @@
                 <w:rFonts w:ascii="Times New Roman" w:hAnsi="Times New Roman" w:cs="Times New Roman"/>
                 <w:noProof/>
               </w:rPr>
-              <w:t>Users-Messages</w:t>
+              <w:t>Roles</w:t>
             </w:r>
             <w:r>
               <w:rPr>
@@ -2984,7 +2912,7 @@
                 <w:noProof/>
                 <w:webHidden/>
               </w:rPr>
-              <w:instrText xml:space="preserve"> PAGEREF _Toc484442959 \h </w:instrText>
+              <w:instrText xml:space="preserve"> PAGEREF _Toc484511522 \h </w:instrText>
             </w:r>
             <w:r>
               <w:rPr>
@@ -3004,7 +2932,7 @@
                 <w:noProof/>
                 <w:webHidden/>
               </w:rPr>
-              <w:t>13</w:t>
+              <w:t>15</w:t>
             </w:r>
             <w:r>
               <w:rPr>
@@ -3027,14 +2955,14 @@
               <w:noProof/>
             </w:rPr>
           </w:pPr>
-          <w:hyperlink w:anchor="_Toc484442960" w:history="1">
+          <w:hyperlink w:anchor="_Toc484511523" w:history="1">
             <w:r>
               <w:rPr>
                 <w:rStyle w:val="Hyperlink"/>
                 <w:rFonts w:ascii="Times New Roman" w:hAnsi="Times New Roman" w:cs="Times New Roman"/>
                 <w:noProof/>
               </w:rPr>
-              <w:t>3.</w:t>
+              <w:t>7.</w:t>
             </w:r>
             <w:r>
               <w:rPr>
@@ -3049,7 +2977,7 @@
                 <w:rFonts w:ascii="Times New Roman" w:hAnsi="Times New Roman" w:cs="Times New Roman"/>
                 <w:noProof/>
               </w:rPr>
-              <w:t>Users-Roles</w:t>
+              <w:t>Messages</w:t>
             </w:r>
             <w:r>
               <w:rPr>
@@ -3070,7 +2998,7 @@
                 <w:noProof/>
                 <w:webHidden/>
               </w:rPr>
-              <w:instrText xml:space="preserve"> PAGEREF _Toc484442960 \h </w:instrText>
+              <w:instrText xml:space="preserve"> PAGEREF _Toc484511523 \h </w:instrText>
             </w:r>
             <w:r>
               <w:rPr>
@@ -3090,7 +3018,77 @@
                 <w:noProof/>
                 <w:webHidden/>
               </w:rPr>
-              <w:t>13</w:t>
+              <w:t>15</w:t>
+            </w:r>
+            <w:r>
+              <w:rPr>
+                <w:noProof/>
+                <w:webHidden/>
+              </w:rPr>
+              <w:fldChar w:fldCharType="end"/>
+            </w:r>
+          </w:hyperlink>
+        </w:p>
+        <w:p>
+          <w:pPr>
+            <w:pStyle w:val="TOC3"/>
+            <w:tabs>
+              <w:tab w:val="right" w:leader="dot" w:pos="9350"/>
+            </w:tabs>
+            <w:rPr>
+              <w:rFonts w:eastAsiaTheme="minorEastAsia"/>
+              <w:noProof/>
+            </w:rPr>
+          </w:pPr>
+          <w:hyperlink w:anchor="_Toc484511524" w:history="1">
+            <w:r>
+              <w:rPr>
+                <w:rStyle w:val="Hyperlink"/>
+                <w:rFonts w:ascii="Times New Roman" w:hAnsi="Times New Roman" w:cs="Times New Roman"/>
+                <w:noProof/>
+              </w:rPr>
+              <w:t>Relaţii între entităţi</w:t>
+            </w:r>
+            <w:r>
+              <w:rPr>
+                <w:noProof/>
+                <w:webHidden/>
+              </w:rPr>
+              <w:tab/>
+            </w:r>
+            <w:r>
+              <w:rPr>
+                <w:noProof/>
+                <w:webHidden/>
+              </w:rPr>
+              <w:fldChar w:fldCharType="begin"/>
+            </w:r>
+            <w:r>
+              <w:rPr>
+                <w:noProof/>
+                <w:webHidden/>
+              </w:rPr>
+              <w:instrText xml:space="preserve"> PAGEREF _Toc484511524 \h </w:instrText>
+            </w:r>
+            <w:r>
+              <w:rPr>
+                <w:noProof/>
+                <w:webHidden/>
+              </w:rPr>
+            </w:r>
+            <w:r>
+              <w:rPr>
+                <w:noProof/>
+                <w:webHidden/>
+              </w:rPr>
+              <w:fldChar w:fldCharType="separate"/>
+            </w:r>
+            <w:r>
+              <w:rPr>
+                <w:noProof/>
+                <w:webHidden/>
+              </w:rPr>
+              <w:t>15</w:t>
             </w:r>
             <w:r>
               <w:rPr>
@@ -3113,14 +3111,14 @@
               <w:noProof/>
             </w:rPr>
           </w:pPr>
-          <w:hyperlink w:anchor="_Toc484442961" w:history="1">
+          <w:hyperlink w:anchor="_Toc484511525" w:history="1">
             <w:r>
               <w:rPr>
                 <w:rStyle w:val="Hyperlink"/>
                 <w:rFonts w:ascii="Times New Roman" w:hAnsi="Times New Roman" w:cs="Times New Roman"/>
                 <w:noProof/>
               </w:rPr>
-              <w:t>4.</w:t>
+              <w:t>1.</w:t>
             </w:r>
             <w:r>
               <w:rPr>
@@ -3135,7 +3133,7 @@
                 <w:rFonts w:ascii="Times New Roman" w:hAnsi="Times New Roman" w:cs="Times New Roman"/>
                 <w:noProof/>
               </w:rPr>
-              <w:t>Books-Reviews</w:t>
+              <w:t>Users-Books</w:t>
             </w:r>
             <w:r>
               <w:rPr>
@@ -3156,7 +3154,7 @@
                 <w:noProof/>
                 <w:webHidden/>
               </w:rPr>
-              <w:instrText xml:space="preserve"> PAGEREF _Toc484442961 \h </w:instrText>
+              <w:instrText xml:space="preserve"> PAGEREF _Toc484511525 \h </w:instrText>
             </w:r>
             <w:r>
               <w:rPr>
@@ -3176,7 +3174,7 @@
                 <w:noProof/>
                 <w:webHidden/>
               </w:rPr>
-              <w:t>13</w:t>
+              <w:t>15</w:t>
             </w:r>
             <w:r>
               <w:rPr>
@@ -3199,14 +3197,14 @@
               <w:noProof/>
             </w:rPr>
           </w:pPr>
-          <w:hyperlink w:anchor="_Toc484442962" w:history="1">
+          <w:hyperlink w:anchor="_Toc484511526" w:history="1">
             <w:r>
               <w:rPr>
                 <w:rStyle w:val="Hyperlink"/>
                 <w:rFonts w:ascii="Times New Roman" w:hAnsi="Times New Roman" w:cs="Times New Roman"/>
                 <w:noProof/>
               </w:rPr>
-              <w:t>5.</w:t>
+              <w:t>2.</w:t>
             </w:r>
             <w:r>
               <w:rPr>
@@ -3221,6 +3219,264 @@
                 <w:rFonts w:ascii="Times New Roman" w:hAnsi="Times New Roman" w:cs="Times New Roman"/>
                 <w:noProof/>
               </w:rPr>
+              <w:t>Users-Messages</w:t>
+            </w:r>
+            <w:r>
+              <w:rPr>
+                <w:noProof/>
+                <w:webHidden/>
+              </w:rPr>
+              <w:tab/>
+            </w:r>
+            <w:r>
+              <w:rPr>
+                <w:noProof/>
+                <w:webHidden/>
+              </w:rPr>
+              <w:fldChar w:fldCharType="begin"/>
+            </w:r>
+            <w:r>
+              <w:rPr>
+                <w:noProof/>
+                <w:webHidden/>
+              </w:rPr>
+              <w:instrText xml:space="preserve"> PAGEREF _Toc484511526 \h </w:instrText>
+            </w:r>
+            <w:r>
+              <w:rPr>
+                <w:noProof/>
+                <w:webHidden/>
+              </w:rPr>
+            </w:r>
+            <w:r>
+              <w:rPr>
+                <w:noProof/>
+                <w:webHidden/>
+              </w:rPr>
+              <w:fldChar w:fldCharType="separate"/>
+            </w:r>
+            <w:r>
+              <w:rPr>
+                <w:noProof/>
+                <w:webHidden/>
+              </w:rPr>
+              <w:t>15</w:t>
+            </w:r>
+            <w:r>
+              <w:rPr>
+                <w:noProof/>
+                <w:webHidden/>
+              </w:rPr>
+              <w:fldChar w:fldCharType="end"/>
+            </w:r>
+          </w:hyperlink>
+        </w:p>
+        <w:p>
+          <w:pPr>
+            <w:pStyle w:val="TOC4"/>
+            <w:tabs>
+              <w:tab w:val="left" w:pos="1100"/>
+              <w:tab w:val="right" w:leader="dot" w:pos="9350"/>
+            </w:tabs>
+            <w:rPr>
+              <w:rFonts w:eastAsiaTheme="minorEastAsia"/>
+              <w:noProof/>
+            </w:rPr>
+          </w:pPr>
+          <w:hyperlink w:anchor="_Toc484511527" w:history="1">
+            <w:r>
+              <w:rPr>
+                <w:rStyle w:val="Hyperlink"/>
+                <w:rFonts w:ascii="Times New Roman" w:hAnsi="Times New Roman" w:cs="Times New Roman"/>
+                <w:noProof/>
+              </w:rPr>
+              <w:t>3.</w:t>
+            </w:r>
+            <w:r>
+              <w:rPr>
+                <w:rFonts w:eastAsiaTheme="minorEastAsia"/>
+                <w:noProof/>
+              </w:rPr>
+              <w:tab/>
+            </w:r>
+            <w:r>
+              <w:rPr>
+                <w:rStyle w:val="Hyperlink"/>
+                <w:rFonts w:ascii="Times New Roman" w:hAnsi="Times New Roman" w:cs="Times New Roman"/>
+                <w:noProof/>
+              </w:rPr>
+              <w:t>Users-Roles</w:t>
+            </w:r>
+            <w:r>
+              <w:rPr>
+                <w:noProof/>
+                <w:webHidden/>
+              </w:rPr>
+              <w:tab/>
+            </w:r>
+            <w:r>
+              <w:rPr>
+                <w:noProof/>
+                <w:webHidden/>
+              </w:rPr>
+              <w:fldChar w:fldCharType="begin"/>
+            </w:r>
+            <w:r>
+              <w:rPr>
+                <w:noProof/>
+                <w:webHidden/>
+              </w:rPr>
+              <w:instrText xml:space="preserve"> PAGEREF _Toc484511527 \h </w:instrText>
+            </w:r>
+            <w:r>
+              <w:rPr>
+                <w:noProof/>
+                <w:webHidden/>
+              </w:rPr>
+            </w:r>
+            <w:r>
+              <w:rPr>
+                <w:noProof/>
+                <w:webHidden/>
+              </w:rPr>
+              <w:fldChar w:fldCharType="separate"/>
+            </w:r>
+            <w:r>
+              <w:rPr>
+                <w:noProof/>
+                <w:webHidden/>
+              </w:rPr>
+              <w:t>15</w:t>
+            </w:r>
+            <w:r>
+              <w:rPr>
+                <w:noProof/>
+                <w:webHidden/>
+              </w:rPr>
+              <w:fldChar w:fldCharType="end"/>
+            </w:r>
+          </w:hyperlink>
+        </w:p>
+        <w:p>
+          <w:pPr>
+            <w:pStyle w:val="TOC4"/>
+            <w:tabs>
+              <w:tab w:val="left" w:pos="1100"/>
+              <w:tab w:val="right" w:leader="dot" w:pos="9350"/>
+            </w:tabs>
+            <w:rPr>
+              <w:rFonts w:eastAsiaTheme="minorEastAsia"/>
+              <w:noProof/>
+            </w:rPr>
+          </w:pPr>
+          <w:hyperlink w:anchor="_Toc484511528" w:history="1">
+            <w:r>
+              <w:rPr>
+                <w:rStyle w:val="Hyperlink"/>
+                <w:rFonts w:ascii="Times New Roman" w:hAnsi="Times New Roman" w:cs="Times New Roman"/>
+                <w:noProof/>
+              </w:rPr>
+              <w:t>4.</w:t>
+            </w:r>
+            <w:r>
+              <w:rPr>
+                <w:rFonts w:eastAsiaTheme="minorEastAsia"/>
+                <w:noProof/>
+              </w:rPr>
+              <w:tab/>
+            </w:r>
+            <w:r>
+              <w:rPr>
+                <w:rStyle w:val="Hyperlink"/>
+                <w:rFonts w:ascii="Times New Roman" w:hAnsi="Times New Roman" w:cs="Times New Roman"/>
+                <w:noProof/>
+              </w:rPr>
+              <w:t>Books-Reviews</w:t>
+            </w:r>
+            <w:r>
+              <w:rPr>
+                <w:noProof/>
+                <w:webHidden/>
+              </w:rPr>
+              <w:tab/>
+            </w:r>
+            <w:r>
+              <w:rPr>
+                <w:noProof/>
+                <w:webHidden/>
+              </w:rPr>
+              <w:fldChar w:fldCharType="begin"/>
+            </w:r>
+            <w:r>
+              <w:rPr>
+                <w:noProof/>
+                <w:webHidden/>
+              </w:rPr>
+              <w:instrText xml:space="preserve"> PAGEREF _Toc484511528 \h </w:instrText>
+            </w:r>
+            <w:r>
+              <w:rPr>
+                <w:noProof/>
+                <w:webHidden/>
+              </w:rPr>
+            </w:r>
+            <w:r>
+              <w:rPr>
+                <w:noProof/>
+                <w:webHidden/>
+              </w:rPr>
+              <w:fldChar w:fldCharType="separate"/>
+            </w:r>
+            <w:r>
+              <w:rPr>
+                <w:noProof/>
+                <w:webHidden/>
+              </w:rPr>
+              <w:t>16</w:t>
+            </w:r>
+            <w:r>
+              <w:rPr>
+                <w:noProof/>
+                <w:webHidden/>
+              </w:rPr>
+              <w:fldChar w:fldCharType="end"/>
+            </w:r>
+          </w:hyperlink>
+        </w:p>
+        <w:p>
+          <w:pPr>
+            <w:pStyle w:val="TOC4"/>
+            <w:tabs>
+              <w:tab w:val="left" w:pos="1100"/>
+              <w:tab w:val="right" w:leader="dot" w:pos="9350"/>
+            </w:tabs>
+            <w:rPr>
+              <w:rFonts w:eastAsiaTheme="minorEastAsia"/>
+              <w:noProof/>
+            </w:rPr>
+          </w:pPr>
+          <w:hyperlink w:anchor="_Toc484511529" w:history="1">
+            <w:r>
+              <w:rPr>
+                <w:rStyle w:val="Hyperlink"/>
+                <w:rFonts w:ascii="Times New Roman" w:hAnsi="Times New Roman" w:cs="Times New Roman"/>
+                <w:noProof/>
+              </w:rPr>
+              <w:t>5.</w:t>
+            </w:r>
+            <w:r>
+              <w:rPr>
+                <w:rFonts w:eastAsiaTheme="minorEastAsia"/>
+                <w:noProof/>
+              </w:rPr>
+              <w:tab/>
+            </w:r>
+            <w:r>
+              <w:rPr>
+                <w:rStyle w:val="Hyperlink"/>
+                <w:rFonts w:ascii="Times New Roman" w:hAnsi="Times New Roman" w:cs="Times New Roman"/>
+                <w:noProof/>
+              </w:rPr>
               <w:t>Books-Genres</w:t>
             </w:r>
             <w:r>
@@ -3242,7 +3498,7 @@
                 <w:noProof/>
                 <w:webHidden/>
               </w:rPr>
-              <w:instrText xml:space="preserve"> PAGEREF _Toc484442962 \h </w:instrText>
+              <w:instrText xml:space="preserve"> PAGEREF _Toc484511529 \h </w:instrText>
             </w:r>
             <w:r>
               <w:rPr>
@@ -3262,7 +3518,7 @@
                 <w:noProof/>
                 <w:webHidden/>
               </w:rPr>
-              <w:t>13</w:t>
+              <w:t>16</w:t>
             </w:r>
             <w:r>
               <w:rPr>
@@ -3284,7 +3540,7 @@
               <w:noProof/>
             </w:rPr>
           </w:pPr>
-          <w:hyperlink w:anchor="_Toc484442963" w:history="1">
+          <w:hyperlink w:anchor="_Toc484511530" w:history="1">
             <w:r>
               <w:rPr>
                 <w:rStyle w:val="Hyperlink"/>
@@ -3312,7 +3568,7 @@
                 <w:noProof/>
                 <w:webHidden/>
               </w:rPr>
-              <w:instrText xml:space="preserve"> PAGEREF _Toc484442963 \h </w:instrText>
+              <w:instrText xml:space="preserve"> PAGEREF _Toc484511530 \h </w:instrText>
             </w:r>
             <w:r>
               <w:rPr>
@@ -3332,7 +3588,7 @@
                 <w:noProof/>
                 <w:webHidden/>
               </w:rPr>
-              <w:t>14</w:t>
+              <w:t>16</w:t>
             </w:r>
             <w:r>
               <w:rPr>
@@ -3354,7 +3610,7 @@
               <w:noProof/>
             </w:rPr>
           </w:pPr>
-          <w:hyperlink w:anchor="_Toc484442964" w:history="1">
+          <w:hyperlink w:anchor="_Toc484511531" w:history="1">
             <w:r>
               <w:rPr>
                 <w:rStyle w:val="Hyperlink"/>
@@ -3382,7 +3638,7 @@
                 <w:noProof/>
                 <w:webHidden/>
               </w:rPr>
-              <w:instrText xml:space="preserve"> PAGEREF _Toc484442964 \h </w:instrText>
+              <w:instrText xml:space="preserve"> PAGEREF _Toc484511531 \h </w:instrText>
             </w:r>
             <w:r>
               <w:rPr>
@@ -3402,7 +3658,7 @@
                 <w:noProof/>
                 <w:webHidden/>
               </w:rPr>
-              <w:t>14</w:t>
+              <w:t>16</w:t>
             </w:r>
             <w:r>
               <w:rPr>
@@ -3424,7 +3680,7 @@
               <w:noProof/>
             </w:rPr>
           </w:pPr>
-          <w:hyperlink w:anchor="_Toc484442965" w:history="1">
+          <w:hyperlink w:anchor="_Toc484511532" w:history="1">
             <w:r>
               <w:rPr>
                 <w:rStyle w:val="Hyperlink"/>
@@ -3452,7 +3708,7 @@
                 <w:noProof/>
                 <w:webHidden/>
               </w:rPr>
-              <w:instrText xml:space="preserve"> PAGEREF _Toc484442965 \h </w:instrText>
+              <w:instrText xml:space="preserve"> PAGEREF _Toc484511532 \h </w:instrText>
             </w:r>
             <w:r>
               <w:rPr>
@@ -3472,7 +3728,7 @@
                 <w:noProof/>
                 <w:webHidden/>
               </w:rPr>
-              <w:t>14</w:t>
+              <w:t>16</w:t>
             </w:r>
             <w:r>
               <w:rPr>
@@ -3494,7 +3750,7 @@
               <w:noProof/>
             </w:rPr>
           </w:pPr>
-          <w:hyperlink w:anchor="_Toc484442966" w:history="1">
+          <w:hyperlink w:anchor="_Toc484511533" w:history="1">
             <w:r>
               <w:rPr>
                 <w:rStyle w:val="Hyperlink"/>
@@ -3522,7 +3778,7 @@
                 <w:noProof/>
                 <w:webHidden/>
               </w:rPr>
-              <w:instrText xml:space="preserve"> PAGEREF _Toc484442966 \h </w:instrText>
+              <w:instrText xml:space="preserve"> PAGEREF _Toc484511533 \h </w:instrText>
             </w:r>
             <w:r>
               <w:rPr>
@@ -3542,7 +3798,7 @@
                 <w:noProof/>
                 <w:webHidden/>
               </w:rPr>
-              <w:t>14</w:t>
+              <w:t>16</w:t>
             </w:r>
             <w:r>
               <w:rPr>
@@ -3564,7 +3820,7 @@
               <w:noProof/>
             </w:rPr>
           </w:pPr>
-          <w:hyperlink w:anchor="_Toc484442967" w:history="1">
+          <w:hyperlink w:anchor="_Toc484511534" w:history="1">
             <w:r>
               <w:rPr>
                 <w:rStyle w:val="Hyperlink"/>
@@ -3592,7 +3848,7 @@
                 <w:noProof/>
                 <w:webHidden/>
               </w:rPr>
-              <w:instrText xml:space="preserve"> PAGEREF _Toc484442967 \h </w:instrText>
+              <w:instrText xml:space="preserve"> PAGEREF _Toc484511534 \h </w:instrText>
             </w:r>
             <w:r>
               <w:rPr>
@@ -3612,7 +3868,7 @@
                 <w:noProof/>
                 <w:webHidden/>
               </w:rPr>
-              <w:t>14</w:t>
+              <w:t>16</w:t>
             </w:r>
             <w:r>
               <w:rPr>
@@ -3665,7 +3921,7 @@
           <w:rFonts w:ascii="Times New Roman" w:hAnsi="Times New Roman" w:cs="Times New Roman"/>
         </w:rPr>
       </w:pPr>
-      <w:bookmarkStart w:id="1" w:name="_Toc484442921"/>
+      <w:bookmarkStart w:id="0" w:name="_Toc484511485"/>
       <w:r>
         <w:rPr>
           <w:rFonts w:ascii="Times New Roman" w:hAnsi="Times New Roman" w:cs="Times New Roman"/>
@@ -3673,41 +3929,41 @@
         <w:lastRenderedPageBreak/>
         <w:t>Introducere</w:t>
       </w:r>
+      <w:bookmarkEnd w:id="0"/>
+    </w:p>
+    <w:p>
+      <w:pPr>
+        <w:rPr>
+          <w:rFonts w:ascii="Times New Roman" w:hAnsi="Times New Roman" w:cs="Times New Roman"/>
+          <w:sz w:val="24"/>
+          <w:szCs w:val="24"/>
+          <w:lang w:val="ro-RO"/>
+        </w:rPr>
+      </w:pPr>
+      <w:r>
+        <w:rPr>
+          <w:rFonts w:ascii="Times New Roman" w:hAnsi="Times New Roman" w:cs="Times New Roman"/>
+          <w:sz w:val="24"/>
+          <w:szCs w:val="24"/>
+        </w:rPr>
+        <w:tab/>
+      </w:r>
+    </w:p>
+    <w:p>
+      <w:pPr>
+        <w:pStyle w:val="Heading2"/>
+        <w:rPr>
+          <w:rFonts w:ascii="Times New Roman" w:hAnsi="Times New Roman" w:cs="Times New Roman"/>
+        </w:rPr>
+      </w:pPr>
+      <w:bookmarkStart w:id="1" w:name="_Toc484511486"/>
+      <w:r>
+        <w:rPr>
+          <w:rFonts w:ascii="Times New Roman" w:hAnsi="Times New Roman" w:cs="Times New Roman"/>
+        </w:rPr>
+        <w:t>Motivaţie</w:t>
+      </w:r>
       <w:bookmarkEnd w:id="1"/>
-    </w:p>
-    <w:p>
-      <w:pPr>
-        <w:rPr>
-          <w:rFonts w:ascii="Times New Roman" w:hAnsi="Times New Roman" w:cs="Times New Roman"/>
-          <w:sz w:val="24"/>
-          <w:szCs w:val="24"/>
-          <w:lang w:val="ro-RO"/>
-        </w:rPr>
-      </w:pPr>
-      <w:r>
-        <w:rPr>
-          <w:rFonts w:ascii="Times New Roman" w:hAnsi="Times New Roman" w:cs="Times New Roman"/>
-          <w:sz w:val="24"/>
-          <w:szCs w:val="24"/>
-        </w:rPr>
-        <w:tab/>
-      </w:r>
-    </w:p>
-    <w:p>
-      <w:pPr>
-        <w:pStyle w:val="Heading2"/>
-        <w:rPr>
-          <w:rFonts w:ascii="Times New Roman" w:hAnsi="Times New Roman" w:cs="Times New Roman"/>
-        </w:rPr>
-      </w:pPr>
-      <w:bookmarkStart w:id="2" w:name="_Toc484442922"/>
-      <w:r>
-        <w:rPr>
-          <w:rFonts w:ascii="Times New Roman" w:hAnsi="Times New Roman" w:cs="Times New Roman"/>
-        </w:rPr>
-        <w:t>Motivaţie</w:t>
-      </w:r>
-      <w:bookmarkEnd w:id="2"/>
     </w:p>
     <w:p>
       <w:pPr>
@@ -3799,14 +4055,14 @@
           <w:rFonts w:ascii="Times New Roman" w:hAnsi="Times New Roman" w:cs="Times New Roman"/>
         </w:rPr>
       </w:pPr>
-      <w:bookmarkStart w:id="3" w:name="_Toc484442923"/>
+      <w:bookmarkStart w:id="2" w:name="_Toc484511487"/>
       <w:r>
         <w:rPr>
           <w:rFonts w:ascii="Times New Roman" w:hAnsi="Times New Roman" w:cs="Times New Roman"/>
         </w:rPr>
         <w:t>Context</w:t>
       </w:r>
-      <w:bookmarkEnd w:id="3"/>
+      <w:bookmarkEnd w:id="2"/>
     </w:p>
     <w:p>
       <w:pPr>
@@ -3950,14 +4206,14 @@
           <w:rFonts w:ascii="Times New Roman" w:hAnsi="Times New Roman" w:cs="Times New Roman"/>
         </w:rPr>
       </w:pPr>
-      <w:bookmarkStart w:id="4" w:name="_Toc484442924"/>
+      <w:bookmarkStart w:id="3" w:name="_Toc484511488"/>
       <w:r>
         <w:rPr>
           <w:rFonts w:ascii="Times New Roman" w:hAnsi="Times New Roman" w:cs="Times New Roman"/>
         </w:rPr>
         <w:t>Cerinţe funcţionale</w:t>
       </w:r>
-      <w:bookmarkEnd w:id="4"/>
+      <w:bookmarkEnd w:id="3"/>
     </w:p>
     <w:p>
       <w:pPr>
@@ -4224,13 +4480,33 @@
           <w:rFonts w:ascii="Times New Roman" w:hAnsi="Times New Roman" w:cs="Times New Roman"/>
         </w:rPr>
       </w:pPr>
-      <w:bookmarkStart w:id="5" w:name="_Toc484442925"/>
+      <w:bookmarkStart w:id="4" w:name="_Toc484511489"/>
       <w:r>
         <w:rPr>
           <w:rFonts w:ascii="Times New Roman" w:hAnsi="Times New Roman" w:cs="Times New Roman"/>
         </w:rPr>
         <w:t>Abordare tehnică</w:t>
       </w:r>
+      <w:bookmarkEnd w:id="4"/>
+    </w:p>
+    <w:p>
+      <w:pPr>
+        <w:rPr>
+          <w:rFonts w:ascii="Times New Roman" w:hAnsi="Times New Roman" w:cs="Times New Roman"/>
+          <w:sz w:val="24"/>
+          <w:szCs w:val="24"/>
+        </w:rPr>
+      </w:pPr>
+      <w:bookmarkStart w:id="5" w:name="_Toc484511490"/>
+      <w:r>
+        <w:rPr>
+          <w:rStyle w:val="Heading3Char"/>
+          <w:rFonts w:ascii="Times New Roman" w:hAnsi="Times New Roman" w:cs="Times New Roman"/>
+          <w:sz w:val="24"/>
+          <w:szCs w:val="24"/>
+        </w:rPr>
+        <w:t>Baza de date</w:t>
+      </w:r>
       <w:bookmarkEnd w:id="5"/>
     </w:p>
     <w:p>
@@ -4241,15 +4517,70 @@
           <w:szCs w:val="24"/>
         </w:rPr>
       </w:pPr>
-      <w:bookmarkStart w:id="6" w:name="_Toc484442926"/>
-      <w:r>
-        <w:rPr>
-          <w:rStyle w:val="Heading3Char"/>
-          <w:rFonts w:ascii="Times New Roman" w:hAnsi="Times New Roman" w:cs="Times New Roman"/>
-          <w:sz w:val="24"/>
-          <w:szCs w:val="24"/>
-        </w:rPr>
-        <w:t>Baza de date</w:t>
+      <w:r>
+        <w:rPr>
+          <w:rFonts w:ascii="Times New Roman" w:hAnsi="Times New Roman" w:cs="Times New Roman"/>
+        </w:rPr>
+        <w:tab/>
+      </w:r>
+      <w:r>
+        <w:rPr>
+          <w:rFonts w:ascii="Times New Roman" w:hAnsi="Times New Roman" w:cs="Times New Roman"/>
+          <w:sz w:val="24"/>
+          <w:szCs w:val="24"/>
+        </w:rPr>
+        <w:t>Pentru baza de date am ales soluţia oferită de cei de la Microsoft, şi anume, Microsoft SQL Server. Este o b</w:t>
+      </w:r>
+      <w:r>
+        <w:rPr>
+          <w:rFonts w:ascii="Times New Roman" w:hAnsi="Times New Roman" w:cs="Times New Roman"/>
+          <w:sz w:val="24"/>
+          <w:szCs w:val="24"/>
+        </w:rPr>
+        <w:t xml:space="preserve">ază de date relaţională, care are </w:t>
+      </w:r>
+      <w:r>
+        <w:rPr>
+          <w:rFonts w:ascii="Times New Roman" w:hAnsi="Times New Roman" w:cs="Times New Roman"/>
+          <w:sz w:val="24"/>
+          <w:szCs w:val="24"/>
+        </w:rPr>
+        <w:t xml:space="preserve">capacitatea de stocare şi expunere a datelor pe baza unor </w:t>
+      </w:r>
+      <w:r>
+        <w:rPr>
+          <w:rFonts w:ascii="Times New Roman" w:hAnsi="Times New Roman" w:cs="Times New Roman"/>
+          <w:sz w:val="24"/>
+          <w:szCs w:val="24"/>
+        </w:rPr>
+        <w:t>cereri</w:t>
+      </w:r>
+      <w:r>
+        <w:rPr>
+          <w:rFonts w:ascii="Times New Roman" w:hAnsi="Times New Roman" w:cs="Times New Roman"/>
+          <w:sz w:val="24"/>
+          <w:szCs w:val="24"/>
+        </w:rPr>
+        <w:t xml:space="preserve"> primite de la solicitant şi poate fi rulată pe acelaşi computer sau pe un computer din reţea.</w:t>
+      </w:r>
+    </w:p>
+    <w:p>
+      <w:pPr>
+        <w:pStyle w:val="Heading3"/>
+        <w:rPr>
+          <w:rFonts w:ascii="Times New Roman" w:hAnsi="Times New Roman" w:cs="Times New Roman"/>
+          <w:sz w:val="24"/>
+          <w:szCs w:val="24"/>
+        </w:rPr>
+      </w:pPr>
+      <w:bookmarkStart w:id="6" w:name="_Toc484511491"/>
+      <w:r>
+        <w:rPr>
+          <w:rFonts w:ascii="Times New Roman" w:hAnsi="Times New Roman" w:cs="Times New Roman"/>
+          <w:sz w:val="24"/>
+          <w:szCs w:val="24"/>
+        </w:rPr>
+        <w:t>Backend</w:t>
       </w:r>
       <w:bookmarkEnd w:id="6"/>
     </w:p>
@@ -4273,23 +4604,31 @@
           <w:sz w:val="24"/>
           <w:szCs w:val="24"/>
         </w:rPr>
-        <w:t xml:space="preserve">Pentru baza de date am ales soluţia oferită de cei de la Microsoft, şi anume, Microsoft SQL Server. Este o bază de date relaţională, care are capacitatea de stocare şi expunere a datelor pe baza unor </w:t>
-      </w:r>
-      <w:r>
-        <w:rPr>
-          <w:rFonts w:ascii="Times New Roman" w:hAnsi="Times New Roman" w:cs="Times New Roman"/>
-          <w:sz w:val="24"/>
-          <w:szCs w:val="24"/>
-        </w:rPr>
-        <w:t>cereri</w:t>
-      </w:r>
-      <w:r>
-        <w:rPr>
-          <w:rFonts w:ascii="Times New Roman" w:hAnsi="Times New Roman" w:cs="Times New Roman"/>
-          <w:sz w:val="24"/>
-          <w:szCs w:val="24"/>
-        </w:rPr>
-        <w:t xml:space="preserve"> primite de la solicitant şi poate fi rulată pe acelaşi computer sau pe un computer din reţea.</w:t>
+        <w:t xml:space="preserve">Pentru partea de backend voi folosit C#, un limbaj de programare functional, generic, orientat obiect, imperativ, declarativ. De asemenea, această componentă va face legătura între baza de date şi frontend. </w:t>
+      </w:r>
+      <w:r>
+        <w:rPr>
+          <w:rFonts w:ascii="Times New Roman" w:hAnsi="Times New Roman" w:cs="Times New Roman"/>
+          <w:sz w:val="24"/>
+          <w:szCs w:val="24"/>
+        </w:rPr>
+        <w:t xml:space="preserve">Tot aici se vor transmite notificările şi mesajele de la un </w:t>
+      </w:r>
+      <w:r>
+        <w:rPr>
+          <w:rFonts w:ascii="Times New Roman" w:hAnsi="Times New Roman" w:cs="Times New Roman"/>
+          <w:sz w:val="24"/>
+          <w:szCs w:val="24"/>
+        </w:rPr>
+        <w:t>utilizator</w:t>
+      </w:r>
+      <w:r>
+        <w:rPr>
+          <w:rFonts w:ascii="Times New Roman" w:hAnsi="Times New Roman" w:cs="Times New Roman"/>
+          <w:sz w:val="24"/>
+          <w:szCs w:val="24"/>
+        </w:rPr>
+        <w:t xml:space="preserve"> către un altul.</w:t>
       </w:r>
     </w:p>
     <w:p>
@@ -4301,83 +4640,16 @@
           <w:szCs w:val="24"/>
         </w:rPr>
       </w:pPr>
-      <w:bookmarkStart w:id="7" w:name="_Toc484442927"/>
-      <w:r>
-        <w:rPr>
-          <w:rFonts w:ascii="Times New Roman" w:hAnsi="Times New Roman" w:cs="Times New Roman"/>
-          <w:sz w:val="24"/>
-          <w:szCs w:val="24"/>
-        </w:rPr>
-        <w:t>Backend</w:t>
+      <w:bookmarkStart w:id="7" w:name="_Toc484511492"/>
+      <w:r>
+        <w:rPr>
+          <w:rFonts w:ascii="Times New Roman" w:hAnsi="Times New Roman" w:cs="Times New Roman"/>
+          <w:sz w:val="24"/>
+          <w:szCs w:val="24"/>
+        </w:rPr>
+        <w:t>Frontend</w:t>
       </w:r>
       <w:bookmarkEnd w:id="7"/>
-    </w:p>
-    <w:p>
-      <w:pPr>
-        <w:rPr>
-          <w:rFonts w:ascii="Times New Roman" w:hAnsi="Times New Roman" w:cs="Times New Roman"/>
-          <w:sz w:val="24"/>
-          <w:szCs w:val="24"/>
-        </w:rPr>
-      </w:pPr>
-      <w:r>
-        <w:rPr>
-          <w:rFonts w:ascii="Times New Roman" w:hAnsi="Times New Roman" w:cs="Times New Roman"/>
-        </w:rPr>
-        <w:tab/>
-      </w:r>
-      <w:r>
-        <w:rPr>
-          <w:rFonts w:ascii="Times New Roman" w:hAnsi="Times New Roman" w:cs="Times New Roman"/>
-          <w:sz w:val="24"/>
-          <w:szCs w:val="24"/>
-        </w:rPr>
-        <w:t xml:space="preserve">Pentru partea de backend voi folosit C#, un limbaj de programare functional, generic, orientat obiect, imperativ, declarativ. De asemenea, această componentă va face legătura între baza de date şi frontend. </w:t>
-      </w:r>
-      <w:r>
-        <w:rPr>
-          <w:rFonts w:ascii="Times New Roman" w:hAnsi="Times New Roman" w:cs="Times New Roman"/>
-          <w:sz w:val="24"/>
-          <w:szCs w:val="24"/>
-        </w:rPr>
-        <w:t xml:space="preserve">Tot aici se vor transmite notificările şi mesajele de la un </w:t>
-      </w:r>
-      <w:r>
-        <w:rPr>
-          <w:rFonts w:ascii="Times New Roman" w:hAnsi="Times New Roman" w:cs="Times New Roman"/>
-          <w:sz w:val="24"/>
-          <w:szCs w:val="24"/>
-        </w:rPr>
-        <w:t>utilizator</w:t>
-      </w:r>
-      <w:r>
-        <w:rPr>
-          <w:rFonts w:ascii="Times New Roman" w:hAnsi="Times New Roman" w:cs="Times New Roman"/>
-          <w:sz w:val="24"/>
-          <w:szCs w:val="24"/>
-        </w:rPr>
-        <w:t xml:space="preserve"> către un altul.</w:t>
-      </w:r>
-    </w:p>
-    <w:p>
-      <w:pPr>
-        <w:pStyle w:val="Heading3"/>
-        <w:rPr>
-          <w:rFonts w:ascii="Times New Roman" w:hAnsi="Times New Roman" w:cs="Times New Roman"/>
-          <w:sz w:val="24"/>
-          <w:szCs w:val="24"/>
-        </w:rPr>
-      </w:pPr>
-      <w:bookmarkStart w:id="8" w:name="_Toc484442928"/>
-      <w:r>
-        <w:rPr>
-          <w:rFonts w:ascii="Times New Roman" w:hAnsi="Times New Roman" w:cs="Times New Roman"/>
-          <w:sz w:val="24"/>
-          <w:szCs w:val="24"/>
-        </w:rPr>
-        <w:t>Frontend</w:t>
-      </w:r>
-      <w:bookmarkEnd w:id="8"/>
     </w:p>
     <w:p>
       <w:pPr>
@@ -4664,7 +4936,7 @@
           <w:szCs w:val="24"/>
         </w:rPr>
       </w:pPr>
-      <w:bookmarkStart w:id="9" w:name="_Toc484442929"/>
+      <w:bookmarkStart w:id="8" w:name="_Toc484511493"/>
       <w:r>
         <w:rPr>
           <w:rFonts w:ascii="Times New Roman" w:hAnsi="Times New Roman" w:cs="Times New Roman"/>
@@ -4673,23 +4945,23 @@
         </w:rPr>
         <w:t>Framework-uri</w:t>
       </w:r>
+      <w:bookmarkEnd w:id="8"/>
+    </w:p>
+    <w:p>
+      <w:pPr>
+        <w:pStyle w:val="Heading4"/>
+        <w:rPr>
+          <w:rFonts w:ascii="Times New Roman" w:hAnsi="Times New Roman" w:cs="Times New Roman"/>
+        </w:rPr>
+      </w:pPr>
+      <w:bookmarkStart w:id="9" w:name="_Toc484511494"/>
+      <w:r>
+        <w:rPr>
+          <w:rFonts w:ascii="Times New Roman" w:hAnsi="Times New Roman" w:cs="Times New Roman"/>
+        </w:rPr>
+        <w:t>Entity Framework Core</w:t>
+      </w:r>
       <w:bookmarkEnd w:id="9"/>
-    </w:p>
-    <w:p>
-      <w:pPr>
-        <w:pStyle w:val="Heading4"/>
-        <w:rPr>
-          <w:rFonts w:ascii="Times New Roman" w:hAnsi="Times New Roman" w:cs="Times New Roman"/>
-        </w:rPr>
-      </w:pPr>
-      <w:bookmarkStart w:id="10" w:name="_Toc484442930"/>
-      <w:r>
-        <w:rPr>
-          <w:rFonts w:ascii="Times New Roman" w:hAnsi="Times New Roman" w:cs="Times New Roman"/>
-        </w:rPr>
-        <w:t>Entity Framework Core</w:t>
-      </w:r>
-      <w:bookmarkEnd w:id="10"/>
     </w:p>
     <w:p>
       <w:pPr>
@@ -4730,14 +5002,14 @@
           <w:rFonts w:ascii="Times New Roman" w:hAnsi="Times New Roman" w:cs="Times New Roman"/>
         </w:rPr>
       </w:pPr>
-      <w:bookmarkStart w:id="11" w:name="_Toc484442931"/>
+      <w:bookmarkStart w:id="10" w:name="_Toc484511495"/>
       <w:r>
         <w:rPr>
           <w:rFonts w:ascii="Times New Roman" w:hAnsi="Times New Roman" w:cs="Times New Roman"/>
         </w:rPr>
         <w:t>Bootstrap</w:t>
       </w:r>
-      <w:bookmarkEnd w:id="11"/>
+      <w:bookmarkEnd w:id="10"/>
     </w:p>
     <w:p>
       <w:pPr>
@@ -4760,13 +5032,63 @@
           <w:rFonts w:ascii="Times New Roman" w:hAnsi="Times New Roman" w:cs="Times New Roman"/>
         </w:rPr>
       </w:pPr>
-      <w:bookmarkStart w:id="12" w:name="_Toc484442932"/>
+      <w:bookmarkStart w:id="11" w:name="_Toc484511496"/>
       <w:r>
         <w:rPr>
           <w:rFonts w:ascii="Times New Roman" w:hAnsi="Times New Roman" w:cs="Times New Roman"/>
         </w:rPr>
         <w:t>Selenium</w:t>
       </w:r>
+      <w:bookmarkEnd w:id="11"/>
+    </w:p>
+    <w:p>
+      <w:pPr>
+        <w:rPr>
+          <w:rFonts w:ascii="Times New Roman" w:hAnsi="Times New Roman" w:cs="Times New Roman"/>
+          <w:sz w:val="24"/>
+          <w:szCs w:val="24"/>
+        </w:rPr>
+      </w:pPr>
+      <w:r>
+        <w:rPr>
+          <w:rFonts w:ascii="Times New Roman" w:hAnsi="Times New Roman" w:cs="Times New Roman"/>
+          <w:sz w:val="24"/>
+        </w:rPr>
+        <w:tab/>
+        <w:t>Este un framework de testare software portabil folosit pentru aplicații de tip web. Oferă o unealtă pentru înregistrare/playback pentru teste fără a învăța un limbaj de testare specific. De asemenea, oferă posibilitatea de a scrie teste în diverse limbaje de programare cum ar fi: C</w:t>
+      </w:r>
+      <w:r>
+        <w:rPr>
+          <w:rFonts w:ascii="Times New Roman" w:hAnsi="Times New Roman" w:cs="Times New Roman"/>
+          <w:sz w:val="24"/>
+        </w:rPr>
+        <w:t xml:space="preserve">#, Java, PHP, Python, Ruby ș.a. </w:t>
+      </w:r>
+      <w:r>
+        <w:rPr>
+          <w:rFonts w:ascii="Times New Roman" w:hAnsi="Times New Roman" w:cs="Times New Roman"/>
+          <w:color w:val="222222"/>
+          <w:sz w:val="24"/>
+          <w:szCs w:val="24"/>
+          <w:shd w:val="clear" w:color="auto" w:fill="FFFFFF"/>
+        </w:rPr>
+        <w:t>Testele pot rula pe browserele modern. Dezvoltarea lor se poate realiza atât pe Windows cât și pe Linux sau OS X. Un alt avantaj este că este open-source și poate fi descărcat gratuit.</w:t>
+      </w:r>
+    </w:p>
+    <w:p>
+      <w:pPr>
+        <w:pStyle w:val="Heading1"/>
+        <w:rPr>
+          <w:rFonts w:ascii="Times New Roman" w:hAnsi="Times New Roman" w:cs="Times New Roman"/>
+        </w:rPr>
+      </w:pPr>
+      <w:bookmarkStart w:id="12" w:name="_Toc484511497"/>
+      <w:r>
+        <w:rPr>
+          <w:rFonts w:ascii="Times New Roman" w:hAnsi="Times New Roman" w:cs="Times New Roman"/>
+        </w:rPr>
+        <w:t>Contribuţii</w:t>
+      </w:r>
       <w:bookmarkEnd w:id="12"/>
     </w:p>
     <w:p>
@@ -4778,65 +5100,31 @@
         </w:rPr>
       </w:pPr>
       <w:r>
-        <w:rPr>
-          <w:rFonts w:ascii="Times New Roman" w:hAnsi="Times New Roman" w:cs="Times New Roman"/>
-          <w:sz w:val="24"/>
-        </w:rPr>
         <w:tab/>
-        <w:t xml:space="preserve">Este un framework de testare software portabil folosit pentru aplicații de tip web. Oferă o unealtă pentru înregistrare/playback pentru teste fără a învăța un limbaj de testare specific. De asemenea, oferă posibilitatea de a scrie teste în diverse limbaje de programare cum ar fi: C#, Java, PHP, Python, Ruby ș.a. </w:t>
-      </w:r>
-      <w:r>
-        <w:rPr>
-          <w:rFonts w:ascii="Times New Roman" w:hAnsi="Times New Roman" w:cs="Times New Roman"/>
-          <w:sz w:val="24"/>
-        </w:rPr>
-        <w:t xml:space="preserve">. </w:t>
-      </w:r>
-      <w:r>
-        <w:rPr>
-          <w:rFonts w:ascii="Times New Roman" w:hAnsi="Times New Roman" w:cs="Times New Roman"/>
-          <w:color w:val="222222"/>
-          <w:sz w:val="24"/>
-          <w:szCs w:val="24"/>
-          <w:shd w:val="clear" w:color="auto" w:fill="FFFFFF"/>
-        </w:rPr>
-        <w:t>Testele pot rula pe browserele modern. Dezvoltarea lor se poate realiza atât pe Windows cât și pe Linux sau OS X. Un alt avantaj este că este open-source și poate fi descărcat gratuit.</w:t>
-      </w:r>
-    </w:p>
-    <w:p>
-      <w:pPr>
-        <w:pStyle w:val="Heading1"/>
-        <w:rPr>
-          <w:rFonts w:ascii="Times New Roman" w:hAnsi="Times New Roman" w:cs="Times New Roman"/>
-        </w:rPr>
-      </w:pPr>
-      <w:bookmarkStart w:id="13" w:name="_Toc484442933"/>
-      <w:r>
-        <w:rPr>
-          <w:rFonts w:ascii="Times New Roman" w:hAnsi="Times New Roman" w:cs="Times New Roman"/>
-        </w:rPr>
-        <w:t>Contribuţii</w:t>
-      </w:r>
-      <w:bookmarkEnd w:id="13"/>
-    </w:p>
-    <w:p>
-      <w:pPr>
-        <w:rPr>
-          <w:rFonts w:ascii="Times New Roman" w:hAnsi="Times New Roman" w:cs="Times New Roman"/>
-          <w:sz w:val="24"/>
-          <w:szCs w:val="24"/>
-        </w:rPr>
-      </w:pPr>
-      <w:r>
-        <w:tab/>
-      </w:r>
-      <w:r>
-        <w:rPr>
-          <w:rFonts w:ascii="Times New Roman" w:hAnsi="Times New Roman" w:cs="Times New Roman"/>
-          <w:sz w:val="24"/>
-          <w:szCs w:val="24"/>
-        </w:rPr>
-        <w:t xml:space="preserve">Lucrarea este structurată în patru capitole mari, fiecare din ele tratând, pe rând, procesul de dezvoltare din cele două perspective principale(client şi server). Se va oferi motivaţia pentru anumite decizii luate pe parcursul proceseului de dezvoltare dar şi detalii relativ la implementare sau eventuale diferenţe care există comparând elemente similare. De asemenea, </w:t>
+      </w:r>
+      <w:r>
+        <w:rPr>
+          <w:rFonts w:ascii="Times New Roman" w:hAnsi="Times New Roman" w:cs="Times New Roman"/>
+          <w:sz w:val="24"/>
+          <w:szCs w:val="24"/>
+        </w:rPr>
+        <w:t>Lucrarea este structurată în patru capitole mari, fiecare din ele tratând, pe rând, procesul de dezvoltare din cele două perspective principale</w:t>
+      </w:r>
+      <w:r>
+        <w:rPr>
+          <w:rFonts w:ascii="Times New Roman" w:hAnsi="Times New Roman" w:cs="Times New Roman"/>
+          <w:sz w:val="24"/>
+          <w:szCs w:val="24"/>
+        </w:rPr>
+        <w:t xml:space="preserve"> </w:t>
+      </w:r>
+      <w:r>
+        <w:rPr>
+          <w:rFonts w:ascii="Times New Roman" w:hAnsi="Times New Roman" w:cs="Times New Roman"/>
+          <w:sz w:val="24"/>
+          <w:szCs w:val="24"/>
+        </w:rPr>
+        <w:t xml:space="preserve">(client şi server). Se va oferi motivaţia pentru anumite decizii luate pe parcursul proceseului de dezvoltare dar şi detalii relativ la implementare sau eventuale diferenţe care există comparând elemente similare. De asemenea, </w:t>
       </w:r>
       <w:r>
         <w:rPr>
@@ -5361,6 +5649,14 @@
         </w:rPr>
         <w:t>Crearea de teste automate pentru verificarea funcţionalităţii din punctul de vedere al utilizatorului</w:t>
       </w:r>
+      <w:r>
+        <w:rPr>
+          <w:rFonts w:ascii="Times New Roman" w:hAnsi="Times New Roman" w:cs="Times New Roman"/>
+          <w:sz w:val="24"/>
+          <w:szCs w:val="24"/>
+        </w:rPr>
+        <w:t xml:space="preserve"> final</w:t>
+      </w:r>
     </w:p>
     <w:p>
       <w:pPr>
@@ -5369,30 +5665,30 @@
           <w:rFonts w:ascii="Times New Roman" w:hAnsi="Times New Roman" w:cs="Times New Roman"/>
         </w:rPr>
       </w:pPr>
-      <w:bookmarkStart w:id="14" w:name="_Toc484442934"/>
+      <w:bookmarkStart w:id="13" w:name="_Toc484511498"/>
       <w:r>
         <w:rPr>
           <w:rFonts w:ascii="Times New Roman" w:hAnsi="Times New Roman" w:cs="Times New Roman"/>
         </w:rPr>
         <w:t>Proiectare</w:t>
       </w:r>
+      <w:bookmarkEnd w:id="13"/>
+    </w:p>
+    <w:p>
+      <w:pPr>
+        <w:pStyle w:val="Heading2"/>
+        <w:rPr>
+          <w:rFonts w:ascii="Times New Roman" w:hAnsi="Times New Roman" w:cs="Times New Roman"/>
+        </w:rPr>
+      </w:pPr>
+      <w:bookmarkStart w:id="14" w:name="_Toc484511499"/>
+      <w:r>
+        <w:rPr>
+          <w:rFonts w:ascii="Times New Roman" w:hAnsi="Times New Roman" w:cs="Times New Roman"/>
+        </w:rPr>
+        <w:t>Arhitectura soluției</w:t>
+      </w:r>
       <w:bookmarkEnd w:id="14"/>
-    </w:p>
-    <w:p>
-      <w:pPr>
-        <w:pStyle w:val="Heading2"/>
-        <w:rPr>
-          <w:rFonts w:ascii="Times New Roman" w:hAnsi="Times New Roman" w:cs="Times New Roman"/>
-        </w:rPr>
-      </w:pPr>
-      <w:bookmarkStart w:id="15" w:name="_Toc484442935"/>
-      <w:r>
-        <w:rPr>
-          <w:rFonts w:ascii="Times New Roman" w:hAnsi="Times New Roman" w:cs="Times New Roman"/>
-        </w:rPr>
-        <w:t>Arhitectura soluției</w:t>
-      </w:r>
-      <w:bookmarkEnd w:id="15"/>
     </w:p>
     <w:p>
       <w:pPr>
@@ -5493,7 +5789,7 @@
           <w:lang w:val="ro-RO"/>
         </w:rPr>
       </w:pPr>
-      <w:bookmarkStart w:id="16" w:name="_Toc484442936"/>
+      <w:bookmarkStart w:id="15" w:name="_Toc484511500"/>
       <w:r>
         <w:rPr>
           <w:rFonts w:ascii="Times New Roman" w:hAnsi="Times New Roman" w:cs="Times New Roman"/>
@@ -5503,7 +5799,7 @@
         </w:rPr>
         <w:t>Capitolul 1: Dezvoltarea aplicaţiei client</w:t>
       </w:r>
-      <w:bookmarkEnd w:id="16"/>
+      <w:bookmarkEnd w:id="15"/>
     </w:p>
     <w:p>
       <w:pPr>
@@ -5598,14 +5894,14 @@
           <w:rFonts w:ascii="Times New Roman" w:hAnsi="Times New Roman" w:cs="Times New Roman"/>
         </w:rPr>
       </w:pPr>
-      <w:bookmarkStart w:id="17" w:name="_Toc484442937"/>
+      <w:bookmarkStart w:id="16" w:name="_Toc484511501"/>
       <w:r>
         <w:rPr>
           <w:rFonts w:ascii="Times New Roman" w:hAnsi="Times New Roman" w:cs="Times New Roman"/>
         </w:rPr>
         <w:t>Arhitectura generală a aplicației</w:t>
       </w:r>
-      <w:bookmarkEnd w:id="17"/>
+      <w:bookmarkEnd w:id="16"/>
     </w:p>
     <w:p>
       <w:pPr>
@@ -5747,7 +6043,7 @@
           <w:rFonts w:ascii="Times New Roman" w:hAnsi="Times New Roman" w:cs="Times New Roman"/>
         </w:rPr>
       </w:pPr>
-      <w:bookmarkStart w:id="18" w:name="_Toc484442938"/>
+      <w:bookmarkStart w:id="17" w:name="_Toc484511502"/>
       <w:r>
         <w:rPr>
           <w:rFonts w:ascii="Times New Roman" w:hAnsi="Times New Roman" w:cs="Times New Roman"/>
@@ -5760,7 +6056,7 @@
         </w:rPr>
         <w:t>iews</w:t>
       </w:r>
-      <w:bookmarkEnd w:id="18"/>
+      <w:bookmarkEnd w:id="17"/>
     </w:p>
     <w:p>
       <w:pPr>
@@ -5879,14 +6175,14 @@
           <w:rFonts w:ascii="Times New Roman" w:hAnsi="Times New Roman" w:cs="Times New Roman"/>
         </w:rPr>
       </w:pPr>
-      <w:bookmarkStart w:id="19" w:name="_Toc484442939"/>
+      <w:bookmarkStart w:id="18" w:name="_Toc484511503"/>
       <w:r>
         <w:rPr>
           <w:rFonts w:ascii="Times New Roman" w:hAnsi="Times New Roman" w:cs="Times New Roman"/>
         </w:rPr>
         <w:t>Angular Controllers</w:t>
       </w:r>
-      <w:bookmarkEnd w:id="19"/>
+      <w:bookmarkEnd w:id="18"/>
       <w:r>
         <w:rPr>
           <w:rFonts w:ascii="Times New Roman" w:hAnsi="Times New Roman" w:cs="Times New Roman"/>
@@ -5983,14 +6279,14 @@
           <w:rFonts w:ascii="Times New Roman" w:hAnsi="Times New Roman" w:cs="Times New Roman"/>
         </w:rPr>
       </w:pPr>
-      <w:bookmarkStart w:id="20" w:name="_Toc484442940"/>
+      <w:bookmarkStart w:id="19" w:name="_Toc484511504"/>
       <w:r>
         <w:rPr>
           <w:rFonts w:ascii="Times New Roman" w:hAnsi="Times New Roman" w:cs="Times New Roman"/>
         </w:rPr>
         <w:t>Angular Services</w:t>
       </w:r>
-      <w:bookmarkEnd w:id="20"/>
+      <w:bookmarkEnd w:id="19"/>
     </w:p>
     <w:p>
       <w:pPr>
@@ -6183,7 +6479,7 @@
           <w:lang w:val="ro-RO"/>
         </w:rPr>
       </w:pPr>
-      <w:bookmarkStart w:id="21" w:name="_Toc484442941"/>
+      <w:bookmarkStart w:id="20" w:name="_Toc484511505"/>
       <w:r>
         <w:rPr>
           <w:rFonts w:ascii="Times New Roman" w:hAnsi="Times New Roman" w:cs="Times New Roman"/>
@@ -6202,25 +6498,25 @@
         </w:rPr>
         <w:t>ţiei server</w:t>
       </w:r>
+      <w:bookmarkEnd w:id="20"/>
+    </w:p>
+    <w:p>
+      <w:pPr>
+        <w:pStyle w:val="Heading4"/>
+        <w:rPr>
+          <w:rFonts w:ascii="Times New Roman" w:hAnsi="Times New Roman" w:cs="Times New Roman"/>
+          <w:lang w:val="ro-RO"/>
+        </w:rPr>
+      </w:pPr>
+      <w:bookmarkStart w:id="21" w:name="_Toc484511506"/>
+      <w:r>
+        <w:rPr>
+          <w:rFonts w:ascii="Times New Roman" w:hAnsi="Times New Roman" w:cs="Times New Roman"/>
+          <w:lang w:val="ro-RO"/>
+        </w:rPr>
+        <w:t>2.1. Arhitectura generală a aplicaţiei</w:t>
+      </w:r>
       <w:bookmarkEnd w:id="21"/>
-    </w:p>
-    <w:p>
-      <w:pPr>
-        <w:pStyle w:val="Heading4"/>
-        <w:rPr>
-          <w:rFonts w:ascii="Times New Roman" w:hAnsi="Times New Roman" w:cs="Times New Roman"/>
-          <w:lang w:val="ro-RO"/>
-        </w:rPr>
-      </w:pPr>
-      <w:bookmarkStart w:id="22" w:name="_Toc484442942"/>
-      <w:r>
-        <w:rPr>
-          <w:rFonts w:ascii="Times New Roman" w:hAnsi="Times New Roman" w:cs="Times New Roman"/>
-          <w:lang w:val="ro-RO"/>
-        </w:rPr>
-        <w:t>2.1. Arhitectura generală a aplicaţiei</w:t>
-      </w:r>
-      <w:bookmarkEnd w:id="22"/>
     </w:p>
     <w:p>
       <w:pPr>
@@ -6365,7 +6661,7 @@
           <w:lang w:val="ro-RO"/>
         </w:rPr>
       </w:pPr>
-      <w:bookmarkStart w:id="23" w:name="_Toc484442943"/>
+      <w:bookmarkStart w:id="22" w:name="_Toc484511507"/>
       <w:r>
         <w:rPr>
           <w:rFonts w:ascii="Times New Roman" w:hAnsi="Times New Roman" w:cs="Times New Roman"/>
@@ -6373,7 +6669,7 @@
         </w:rPr>
         <w:t>2.2. API Controllers</w:t>
       </w:r>
-      <w:bookmarkEnd w:id="23"/>
+      <w:bookmarkEnd w:id="22"/>
     </w:p>
     <w:p>
       <w:pPr>
@@ -6597,13 +6893,104 @@
           <w:rFonts w:ascii="Times New Roman" w:hAnsi="Times New Roman" w:cs="Times New Roman"/>
         </w:rPr>
       </w:pPr>
-      <w:bookmarkStart w:id="24" w:name="_Toc484442944"/>
+      <w:bookmarkStart w:id="23" w:name="_Toc484511508"/>
       <w:r>
         <w:rPr>
           <w:rFonts w:ascii="Times New Roman" w:hAnsi="Times New Roman" w:cs="Times New Roman"/>
         </w:rPr>
         <w:t>2.3. Service Layer</w:t>
       </w:r>
+      <w:bookmarkEnd w:id="23"/>
+    </w:p>
+    <w:p>
+      <w:pPr>
+        <w:ind w:firstLine="720"/>
+        <w:rPr>
+          <w:rFonts w:ascii="Times New Roman" w:hAnsi="Times New Roman" w:cs="Times New Roman"/>
+          <w:sz w:val="24"/>
+          <w:szCs w:val="24"/>
+          <w:lang w:val="ro-RO"/>
+        </w:rPr>
+      </w:pPr>
+      <w:r>
+        <w:rPr>
+          <w:rFonts w:ascii="Times New Roman" w:hAnsi="Times New Roman" w:cs="Times New Roman"/>
+          <w:sz w:val="24"/>
+          <w:szCs w:val="24"/>
+        </w:rPr>
+        <w:t>Acest nivel al aplica</w:t>
+      </w:r>
+      <w:r>
+        <w:rPr>
+          <w:rFonts w:ascii="Times New Roman" w:hAnsi="Times New Roman" w:cs="Times New Roman"/>
+          <w:sz w:val="24"/>
+          <w:szCs w:val="24"/>
+          <w:lang w:val="ro-RO"/>
+        </w:rPr>
+        <w:t>ţiei a fost creat</w:t>
+      </w:r>
+      <w:r>
+        <w:rPr>
+          <w:rFonts w:ascii="Times New Roman" w:hAnsi="Times New Roman" w:cs="Times New Roman"/>
+          <w:sz w:val="24"/>
+          <w:szCs w:val="24"/>
+          <w:lang w:val="ro-RO"/>
+        </w:rPr>
+        <w:t xml:space="preserve"> în mod special pentru a crea o legătură între controllerele din nivelul superior şi nivelul de mai jos – Data layer.</w:t>
+      </w:r>
+      <w:r>
+        <w:rPr>
+          <w:rFonts w:ascii="Times New Roman" w:hAnsi="Times New Roman" w:cs="Times New Roman"/>
+          <w:sz w:val="24"/>
+          <w:szCs w:val="24"/>
+          <w:lang w:val="ro-RO"/>
+        </w:rPr>
+        <w:t xml:space="preserve"> </w:t>
+      </w:r>
+      <w:r>
+        <w:rPr>
+          <w:rFonts w:ascii="Times New Roman" w:hAnsi="Times New Roman" w:cs="Times New Roman"/>
+          <w:sz w:val="24"/>
+          <w:szCs w:val="24"/>
+          <w:lang w:val="ro-RO"/>
+        </w:rPr>
+        <w:t>Am ales acest lucru pentru a separa şi mai bine responsabilităţile fiecărui nivel. Astfel, am evitat contactul direct din acest nivel cu baza de date dar şi contactul direct cu aplicaţia client.</w:t>
+      </w:r>
+    </w:p>
+    <w:p>
+      <w:pPr>
+        <w:ind w:firstLine="720"/>
+        <w:rPr>
+          <w:rFonts w:ascii="Times New Roman" w:hAnsi="Times New Roman" w:cs="Times New Roman"/>
+          <w:sz w:val="24"/>
+          <w:szCs w:val="24"/>
+          <w:lang w:val="ro-RO"/>
+        </w:rPr>
+      </w:pPr>
+      <w:r>
+        <w:rPr>
+          <w:rFonts w:ascii="Times New Roman" w:hAnsi="Times New Roman" w:cs="Times New Roman"/>
+          <w:sz w:val="24"/>
+          <w:szCs w:val="24"/>
+          <w:lang w:val="ro-RO"/>
+        </w:rPr>
+        <w:t>Lucrurile sunt similare în ceea ce priveşte drumul pe care îl are de parcurs cererea. Se primeşte cererea, se trimite către nivelul de mai jos şi se aşteaptă un răspuns. De asemenea, se poate spune că acest nivel este mai mult unul de transport pentru a facilita transmisia datelor între diferitele nivele ale aplicaţiei. Acest lucru a fost realizat pentru a ajuta şi mai mult la separarea responsabilităţilor.</w:t>
+      </w:r>
+    </w:p>
+    <w:p>
+      <w:pPr>
+        <w:pStyle w:val="Heading4"/>
+        <w:rPr>
+          <w:rFonts w:ascii="Times New Roman" w:hAnsi="Times New Roman" w:cs="Times New Roman"/>
+        </w:rPr>
+      </w:pPr>
+      <w:bookmarkStart w:id="24" w:name="_Toc484511509"/>
+      <w:r>
+        <w:rPr>
+          <w:rFonts w:ascii="Times New Roman" w:hAnsi="Times New Roman" w:cs="Times New Roman"/>
+        </w:rPr>
+        <w:t>2.4. Data Layer</w:t>
+      </w:r>
       <w:bookmarkEnd w:id="24"/>
     </w:p>
     <w:p>
@@ -6613,41 +7000,45 @@
           <w:rFonts w:ascii="Times New Roman" w:hAnsi="Times New Roman" w:cs="Times New Roman"/>
           <w:sz w:val="24"/>
           <w:szCs w:val="24"/>
-          <w:lang w:val="ro-RO"/>
-        </w:rPr>
-      </w:pPr>
-      <w:r>
-        <w:rPr>
-          <w:rFonts w:ascii="Times New Roman" w:hAnsi="Times New Roman" w:cs="Times New Roman"/>
-          <w:sz w:val="24"/>
-          <w:szCs w:val="24"/>
-        </w:rPr>
-        <w:t>Acest nivel al aplica</w:t>
-      </w:r>
-      <w:r>
-        <w:rPr>
-          <w:rFonts w:ascii="Times New Roman" w:hAnsi="Times New Roman" w:cs="Times New Roman"/>
-          <w:sz w:val="24"/>
-          <w:szCs w:val="24"/>
-          <w:lang w:val="ro-RO"/>
-        </w:rPr>
-        <w:t>ţiei a fost creat</w:t>
-      </w:r>
-      <w:r>
-        <w:rPr>
-          <w:rFonts w:ascii="Times New Roman" w:hAnsi="Times New Roman" w:cs="Times New Roman"/>
-          <w:sz w:val="24"/>
-          <w:szCs w:val="24"/>
-          <w:lang w:val="ro-RO"/>
-        </w:rPr>
-        <w:t xml:space="preserve"> în mod special pentru a crea o legătură între controllerele din nivelul superior şi nivelul de mai jos – Data layer.</w:t>
-      </w:r>
-      <w:r>
-        <w:rPr>
-          <w:rFonts w:ascii="Times New Roman" w:hAnsi="Times New Roman" w:cs="Times New Roman"/>
-          <w:sz w:val="24"/>
-          <w:szCs w:val="24"/>
-          <w:lang w:val="ro-RO"/>
+        </w:rPr>
+      </w:pPr>
+      <w:r>
+        <w:rPr>
+          <w:rFonts w:ascii="Times New Roman" w:hAnsi="Times New Roman" w:cs="Times New Roman"/>
+          <w:sz w:val="24"/>
+          <w:szCs w:val="24"/>
+        </w:rPr>
+        <w:t xml:space="preserve">La acest nivel, aplicaţia pregăteşte interacţiunea cu baza de date. Pentru a facilita accesul la baza de date dar şi pentru a preveni </w:t>
+      </w:r>
+      <w:r>
+        <w:rPr>
+          <w:rFonts w:ascii="Times New Roman" w:hAnsi="Times New Roman" w:cs="Times New Roman"/>
+          <w:sz w:val="24"/>
+          <w:szCs w:val="24"/>
+        </w:rPr>
+        <w:t>modificarea comenzilor Sql trimise către baza de date</w:t>
+      </w:r>
+      <w:r>
+        <w:rPr>
+          <w:rFonts w:ascii="Times New Roman" w:hAnsi="Times New Roman" w:cs="Times New Roman"/>
+          <w:sz w:val="24"/>
+          <w:szCs w:val="24"/>
+        </w:rPr>
+        <w:t xml:space="preserve"> s-a folosit</w:t>
+      </w:r>
+      <w:r>
+        <w:rPr>
+          <w:rFonts w:ascii="Times New Roman" w:hAnsi="Times New Roman" w:cs="Times New Roman"/>
+          <w:sz w:val="24"/>
+          <w:szCs w:val="24"/>
+        </w:rPr>
+        <w:t xml:space="preserve"> Entity Framework Core. </w:t>
+      </w:r>
+      <w:r>
+        <w:rPr>
+          <w:rFonts w:ascii="Times New Roman" w:hAnsi="Times New Roman" w:cs="Times New Roman"/>
+          <w:sz w:val="24"/>
+          <w:szCs w:val="24"/>
         </w:rPr>
         <w:t xml:space="preserve"> </w:t>
       </w:r>
@@ -6656,9 +7047,8 @@
           <w:rFonts w:ascii="Times New Roman" w:hAnsi="Times New Roman" w:cs="Times New Roman"/>
           <w:sz w:val="24"/>
           <w:szCs w:val="24"/>
-          <w:lang w:val="ro-RO"/>
-        </w:rPr>
-        <w:t>Am ales acest lucru pentru a separa şi mai bine responsabilităţile fiecărui nivel. Astfel, am evitat contactul direct din acest nivel cu baza de date dar şi contactul direct cu aplicaţia client.</w:t>
+        </w:rPr>
+        <w:t xml:space="preserve">Astfel, acest nivel conţine atât modelele pentru crearea bazei de date dar şi Repository-uri pentru a apela efectiv operaţiile ce vor fi operate pe baza de date. </w:t>
       </w:r>
     </w:p>
     <w:p>
@@ -6668,100 +7058,6 @@
           <w:rFonts w:ascii="Times New Roman" w:hAnsi="Times New Roman" w:cs="Times New Roman"/>
           <w:sz w:val="24"/>
           <w:szCs w:val="24"/>
-          <w:lang w:val="ro-RO"/>
-        </w:rPr>
-      </w:pPr>
-      <w:r>
-        <w:rPr>
-          <w:rFonts w:ascii="Times New Roman" w:hAnsi="Times New Roman" w:cs="Times New Roman"/>
-          <w:sz w:val="24"/>
-          <w:szCs w:val="24"/>
-          <w:lang w:val="ro-RO"/>
-        </w:rPr>
-        <w:t>Lucrurile sunt similare în ceea ce priveşte drumul pe care îl are de parcurs cererea. Se primeşte cererea, se trimite către nivelul de mai jos şi se aşteaptă un răspuns. De asemenea, se poate spune că acest nivel este mai mult unul de transport pentru a facilita transmisia datelor între diferitele nivele ale aplicaţiei. Acest lucru a fost realizat pentru a ajuta şi mai mult la separarea responsabilităţilor.</w:t>
-      </w:r>
-    </w:p>
-    <w:p>
-      <w:pPr>
-        <w:pStyle w:val="Heading4"/>
-        <w:rPr>
-          <w:rFonts w:ascii="Times New Roman" w:hAnsi="Times New Roman" w:cs="Times New Roman"/>
-        </w:rPr>
-      </w:pPr>
-      <w:bookmarkStart w:id="25" w:name="_Toc484442945"/>
-      <w:r>
-        <w:rPr>
-          <w:rFonts w:ascii="Times New Roman" w:hAnsi="Times New Roman" w:cs="Times New Roman"/>
-        </w:rPr>
-        <w:t>2.4. Data Layer</w:t>
-      </w:r>
-      <w:bookmarkEnd w:id="25"/>
-    </w:p>
-    <w:p>
-      <w:pPr>
-        <w:ind w:firstLine="720"/>
-        <w:rPr>
-          <w:rFonts w:ascii="Times New Roman" w:hAnsi="Times New Roman" w:cs="Times New Roman"/>
-          <w:sz w:val="24"/>
-          <w:szCs w:val="24"/>
-        </w:rPr>
-      </w:pPr>
-      <w:r>
-        <w:rPr>
-          <w:rFonts w:ascii="Times New Roman" w:hAnsi="Times New Roman" w:cs="Times New Roman"/>
-          <w:sz w:val="24"/>
-          <w:szCs w:val="24"/>
-        </w:rPr>
-        <w:t xml:space="preserve">La acest nivel, aplicaţia pregăteşte interacţiunea cu baza de date. Pentru a facilita accesul la baza de date dar şi pentru a preveni </w:t>
-      </w:r>
-      <w:r>
-        <w:rPr>
-          <w:rFonts w:ascii="Times New Roman" w:hAnsi="Times New Roman" w:cs="Times New Roman"/>
-          <w:sz w:val="24"/>
-          <w:szCs w:val="24"/>
-        </w:rPr>
-        <w:t>modificarea comenzilor Sql trimise către baza de date</w:t>
-      </w:r>
-      <w:r>
-        <w:rPr>
-          <w:rFonts w:ascii="Times New Roman" w:hAnsi="Times New Roman" w:cs="Times New Roman"/>
-          <w:sz w:val="24"/>
-          <w:szCs w:val="24"/>
-        </w:rPr>
-        <w:t xml:space="preserve"> s-a folosit</w:t>
-      </w:r>
-      <w:r>
-        <w:rPr>
-          <w:rFonts w:ascii="Times New Roman" w:hAnsi="Times New Roman" w:cs="Times New Roman"/>
-          <w:sz w:val="24"/>
-          <w:szCs w:val="24"/>
-        </w:rPr>
-        <w:t xml:space="preserve"> Entity Framework Core. </w:t>
-      </w:r>
-      <w:r>
-        <w:rPr>
-          <w:rFonts w:ascii="Times New Roman" w:hAnsi="Times New Roman" w:cs="Times New Roman"/>
-          <w:sz w:val="24"/>
-          <w:szCs w:val="24"/>
-        </w:rPr>
-        <w:t xml:space="preserve"> </w:t>
-      </w:r>
-      <w:r>
-        <w:rPr>
-          <w:rFonts w:ascii="Times New Roman" w:hAnsi="Times New Roman" w:cs="Times New Roman"/>
-          <w:sz w:val="24"/>
-          <w:szCs w:val="24"/>
-        </w:rPr>
-        <w:t xml:space="preserve">Astfel, acest nivel conţine atât modelele pentru crearea bazei de date dar şi Repository-uri pentru a apela efectiv operaţiile ce vor fi operate pe baza de date. </w:t>
-      </w:r>
-    </w:p>
-    <w:p>
-      <w:pPr>
-        <w:ind w:firstLine="720"/>
-        <w:rPr>
-          <w:rFonts w:ascii="Times New Roman" w:hAnsi="Times New Roman" w:cs="Times New Roman"/>
-          <w:sz w:val="24"/>
-          <w:szCs w:val="24"/>
         </w:rPr>
       </w:pPr>
       <w:r>
@@ -6807,7 +7103,7 @@
           <w:szCs w:val="24"/>
         </w:rPr>
       </w:pPr>
-      <w:bookmarkStart w:id="26" w:name="_Toc484442946"/>
+      <w:bookmarkStart w:id="25" w:name="_Toc484511510"/>
       <w:r>
         <w:rPr>
           <w:rFonts w:ascii="Times New Roman" w:hAnsi="Times New Roman" w:cs="Times New Roman"/>
@@ -6825,23 +7121,839 @@
         </w:rPr>
         <w:t>Testarea funcţionalităţilor şi asigurarea calităţii</w:t>
       </w:r>
+      <w:bookmarkEnd w:id="25"/>
+    </w:p>
+    <w:p>
+      <w:pPr>
+        <w:pStyle w:val="Heading4"/>
+        <w:numPr>
+          <w:ilvl w:val="0"/>
+          <w:numId w:val="13"/>
+        </w:numPr>
+        <w:rPr>
+          <w:rFonts w:ascii="Times New Roman" w:hAnsi="Times New Roman" w:cs="Times New Roman"/>
+        </w:rPr>
+      </w:pPr>
+      <w:bookmarkStart w:id="26" w:name="_Toc484511511"/>
+      <w:r>
+        <w:rPr>
+          <w:rFonts w:ascii="Times New Roman" w:hAnsi="Times New Roman" w:cs="Times New Roman"/>
+        </w:rPr>
+        <w:t>Unit tests</w:t>
+      </w:r>
       <w:bookmarkEnd w:id="26"/>
     </w:p>
     <w:p>
       <w:pPr>
+        <w:ind w:firstLine="720"/>
+        <w:rPr>
+          <w:rFonts w:ascii="Times New Roman" w:hAnsi="Times New Roman" w:cs="Times New Roman"/>
+          <w:sz w:val="24"/>
+          <w:szCs w:val="24"/>
+          <w:lang w:val="ro-RO"/>
+        </w:rPr>
+      </w:pPr>
+      <w:r>
+        <w:rPr>
+          <w:rFonts w:ascii="Times New Roman" w:hAnsi="Times New Roman" w:cs="Times New Roman"/>
+          <w:sz w:val="24"/>
+          <w:szCs w:val="24"/>
+        </w:rPr>
+        <w:t xml:space="preserve">Pentru a verifica </w:t>
+      </w:r>
+      <w:r>
+        <w:rPr>
+          <w:rFonts w:ascii="Times New Roman" w:hAnsi="Times New Roman" w:cs="Times New Roman"/>
+          <w:sz w:val="24"/>
+          <w:szCs w:val="24"/>
+          <w:lang w:val="ro-RO"/>
+        </w:rPr>
+        <w:t>funcționalitatea fiecărui modul în parte am folosit așa numita strategie de Unit Testing</w:t>
+      </w:r>
+      <w:r>
+        <w:rPr>
+          <w:rStyle w:val="FootnoteReference"/>
+          <w:rFonts w:ascii="Times New Roman" w:hAnsi="Times New Roman" w:cs="Times New Roman"/>
+          <w:sz w:val="24"/>
+          <w:szCs w:val="24"/>
+          <w:lang w:val="ro-RO"/>
+        </w:rPr>
+        <w:footnoteReference w:id="7"/>
+      </w:r>
+      <w:r>
+        <w:rPr>
+          <w:rFonts w:ascii="Times New Roman" w:hAnsi="Times New Roman" w:cs="Times New Roman"/>
+          <w:sz w:val="24"/>
+          <w:szCs w:val="24"/>
+          <w:lang w:val="ro-RO"/>
+        </w:rPr>
+        <w:t>. Astfel, pentru fiecare modul în parte, în cazul aplicației de față pentru fiecare Repository, s-a creat o clasă separată care să se ocupe cu verificarea funcționalităților pentru respectivul Repository. Așadar, fiecare metodă din clasa principală a fost testată și verificată că întoarce un rezultat corespunzător în clasa de test.</w:t>
+      </w:r>
+    </w:p>
+    <w:p>
+      <w:pPr>
+        <w:ind w:firstLine="720"/>
+        <w:rPr>
+          <w:rFonts w:ascii="Times New Roman" w:hAnsi="Times New Roman" w:cs="Times New Roman"/>
+          <w:sz w:val="24"/>
+          <w:szCs w:val="24"/>
+          <w:lang w:val="ro-RO"/>
+        </w:rPr>
+      </w:pPr>
+      <w:r>
+        <w:rPr>
+          <w:rFonts w:ascii="Times New Roman" w:hAnsi="Times New Roman" w:cs="Times New Roman"/>
+          <w:sz w:val="24"/>
+          <w:szCs w:val="24"/>
+          <w:lang w:val="ro-RO"/>
+        </w:rPr>
+        <w:t>Această tehnică are și avantaje și dezavantaje</w:t>
+      </w:r>
+      <w:r>
+        <w:rPr>
+          <w:rFonts w:ascii="Times New Roman" w:hAnsi="Times New Roman" w:cs="Times New Roman"/>
+          <w:sz w:val="24"/>
+          <w:szCs w:val="24"/>
+          <w:lang w:val="ro-RO"/>
+        </w:rPr>
+        <w:t xml:space="preserve"> pe care le voi prezenta pe scurt în cele ce urmează. Ca și dezavantaje ale scrierii de Unit Teste putem enumera: timpul alocat pentru a realiza teste potrivite poate fi semnificativ, nu toate erorile pot fi detectate aici – spre exemplu, cele de integrare. Unele dintre avantajele Unit Testelor sunt următoarele: erorile pot fi găsite într-o fază inițială a procesului de dezvoltare, codul este reutilizabil și mai ușor de făcut debugging, costurile de reparare a bug-urilor sunt mult mai reduse, eficiență crescută cu privire la mentenanța și schimbările ce pot surveni în cod. </w:t>
+      </w:r>
+    </w:p>
+    <w:p>
+      <w:pPr>
+        <w:ind w:firstLine="720"/>
+        <w:rPr>
+          <w:rFonts w:ascii="Times New Roman" w:hAnsi="Times New Roman" w:cs="Times New Roman"/>
+          <w:sz w:val="24"/>
+          <w:szCs w:val="24"/>
+        </w:rPr>
+      </w:pPr>
+      <w:r>
+        <w:rPr>
+          <w:rFonts w:ascii="Times New Roman" w:hAnsi="Times New Roman" w:cs="Times New Roman"/>
+          <w:sz w:val="24"/>
+          <w:szCs w:val="24"/>
+          <w:lang w:val="ro-RO"/>
+        </w:rPr>
+        <w:t xml:space="preserve">Având în minte toate aceste lucruri am hotărît că este potrivit să folosesc această tehnică în cadrul aplicației pentru a repera mai ușor erorile deși inițial am alocat o bună măsură de timp pentru a le scrie. Acum, după ce le-am finisat, pot spune că s-a meritat timpul alocat pentru a le construi </w:t>
+      </w:r>
+      <w:r>
+        <w:rPr>
+          <w:rFonts w:ascii="Times New Roman" w:hAnsi="Times New Roman" w:cs="Times New Roman"/>
+          <w:sz w:val="24"/>
+          <w:szCs w:val="24"/>
+          <w:lang w:val="ro-RO"/>
+        </w:rPr>
+        <w:t>și sunt hotărît să folosesc această tehnică și pe viitor, ori de câte ori voi avea ocazia.</w:t>
+      </w:r>
+    </w:p>
+    <w:p>
+      <w:pPr>
+        <w:ind w:firstLine="720"/>
+        <w:rPr>
+          <w:rFonts w:ascii="Times New Roman" w:hAnsi="Times New Roman" w:cs="Times New Roman"/>
+          <w:sz w:val="24"/>
+          <w:szCs w:val="24"/>
+          <w:lang w:val="ro-RO"/>
+        </w:rPr>
+      </w:pPr>
+      <w:r>
+        <w:rPr>
+          <w:rFonts w:ascii="Times New Roman" w:hAnsi="Times New Roman" w:cs="Times New Roman"/>
+          <w:sz w:val="24"/>
+          <w:szCs w:val="24"/>
+        </w:rPr>
+        <w:t>Un alt aspect important din punctul meu de vedere este c</w:t>
+      </w:r>
+      <w:r>
+        <w:rPr>
+          <w:rFonts w:ascii="Times New Roman" w:hAnsi="Times New Roman" w:cs="Times New Roman"/>
+          <w:sz w:val="24"/>
+          <w:szCs w:val="24"/>
+          <w:lang w:val="ro-RO"/>
+        </w:rPr>
+        <w:t>ă Unit Testele îți oferă posibilitatea de a a scrie cod. Astfel, dacă ești un pasionat de IT cum este și cazul meu, acest aspect nu este deloc de neglijat.</w:t>
+      </w:r>
+    </w:p>
+    <w:p>
+      <w:pPr>
+        <w:ind w:firstLine="720"/>
+        <w:rPr>
+          <w:rFonts w:ascii="Times New Roman" w:hAnsi="Times New Roman" w:cs="Times New Roman"/>
+          <w:sz w:val="24"/>
+          <w:szCs w:val="24"/>
+          <w:lang w:val="ro-RO"/>
+        </w:rPr>
+      </w:pPr>
+      <w:r>
+        <w:rPr>
+          <w:rFonts w:ascii="Times New Roman" w:hAnsi="Times New Roman" w:cs="Times New Roman"/>
+          <w:sz w:val="24"/>
+          <w:szCs w:val="24"/>
+          <w:lang w:val="ro-RO"/>
+        </w:rPr>
+        <w:t xml:space="preserve">De asemenea, pentru a-ți crea teste bune/potrivite trebuie să eviți să folosești datele reale care există în baza de date. În acest moment, ai la dispoziție două soluții pentru a nu folosi aceste date: fie folosești o bază de date de test, fie folosești </w:t>
+      </w:r>
+      <w:r>
+        <w:rPr>
+          <w:rFonts w:ascii="Times New Roman" w:hAnsi="Times New Roman" w:cs="Times New Roman"/>
+          <w:sz w:val="24"/>
+          <w:szCs w:val="24"/>
+          <w:lang w:val="ro-RO"/>
+        </w:rPr>
+        <w:t>mock-uri. Soluția aleasă de mine este cea varianta a doua pentru că simulează foarte bine, din punctul meu de vedere, o bază de date reală. Mai multe detalii despre Mock-uri se vor găsi în secțiunea de Implementare.</w:t>
+      </w:r>
+    </w:p>
+    <w:p>
+      <w:pPr>
+        <w:ind w:firstLine="720"/>
+        <w:rPr>
+          <w:rFonts w:ascii="Times New Roman" w:hAnsi="Times New Roman" w:cs="Times New Roman"/>
+          <w:sz w:val="24"/>
+          <w:szCs w:val="24"/>
+          <w:lang w:val="ro-RO"/>
+        </w:rPr>
+      </w:pPr>
+      <w:r>
+        <w:rPr>
+          <w:rFonts w:ascii="Times New Roman" w:hAnsi="Times New Roman" w:cs="Times New Roman"/>
+          <w:sz w:val="24"/>
+          <w:szCs w:val="24"/>
+          <w:lang w:val="ro-RO"/>
+        </w:rPr>
+        <w:t xml:space="preserve">Ca și arhitectură, un Unit Test are câteva componente specifice, unele dintre ele obligatorii, altele nu. Diagrama generală a unei clase de test se află prezentată în imaginea de mai jos, urmând ca apoi să ofer detalierea fiecărei componente în parte: </w:t>
+      </w:r>
+    </w:p>
+    <w:p>
+      <w:pPr>
+        <w:ind w:firstLine="720"/>
+        <w:jc w:val="center"/>
+        <w:rPr>
+          <w:rFonts w:ascii="Times New Roman" w:hAnsi="Times New Roman" w:cs="Times New Roman"/>
+          <w:sz w:val="24"/>
+          <w:szCs w:val="24"/>
+          <w:lang w:val="ro-RO"/>
+        </w:rPr>
+      </w:pPr>
+      <w:r>
+        <w:rPr>
+          <w:rFonts w:ascii="Times New Roman" w:hAnsi="Times New Roman" w:cs="Times New Roman"/>
+          <w:noProof/>
+          <w:sz w:val="24"/>
+          <w:szCs w:val="24"/>
+        </w:rPr>
+        <w:lastRenderedPageBreak/>
+        <w:drawing>
+          <wp:inline distT="0" distB="0" distL="0" distR="0">
+            <wp:extent cx="4027357" cy="2752320"/>
+            <wp:effectExtent l="0" t="0" r="0" b="0"/>
+            <wp:docPr id="4" name="Picture 4"/>
+            <wp:cNvGraphicFramePr>
+              <a:graphicFrameLocks xmlns:a="http://schemas.openxmlformats.org/drawingml/2006/main" noChangeAspect="1"/>
+            </wp:cNvGraphicFramePr>
+            <a:graphic xmlns:a="http://schemas.openxmlformats.org/drawingml/2006/main">
+              <a:graphicData uri="http://schemas.openxmlformats.org/drawingml/2006/picture">
+                <pic:pic xmlns:pic="http://schemas.openxmlformats.org/drawingml/2006/picture">
+                  <pic:nvPicPr>
+                    <pic:cNvPr id="4" name="pattern.png"/>
+                    <pic:cNvPicPr/>
+                  </pic:nvPicPr>
+                  <pic:blipFill>
+                    <a:blip r:embed="rId14">
+                      <a:extLst>
+                        <a:ext uri="{28A0092B-C50C-407E-A947-70E740481C1C}">
+                          <a14:useLocalDpi xmlns:a14="http://schemas.microsoft.com/office/drawing/2010/main" val="0"/>
+                        </a:ext>
+                      </a:extLst>
+                    </a:blip>
+                    <a:stretch>
+                      <a:fillRect/>
+                    </a:stretch>
+                  </pic:blipFill>
+                  <pic:spPr>
+                    <a:xfrm>
+                      <a:off x="0" y="0"/>
+                      <a:ext cx="4027357" cy="2752320"/>
+                    </a:xfrm>
+                    <a:prstGeom prst="rect">
+                      <a:avLst/>
+                    </a:prstGeom>
+                  </pic:spPr>
+                </pic:pic>
+              </a:graphicData>
+            </a:graphic>
+          </wp:inline>
+        </w:drawing>
+      </w:r>
+    </w:p>
+    <w:p>
+      <w:pPr>
+        <w:ind w:firstLine="720"/>
+        <w:rPr>
+          <w:rFonts w:ascii="Times New Roman" w:hAnsi="Times New Roman" w:cs="Times New Roman"/>
+          <w:sz w:val="24"/>
+          <w:szCs w:val="24"/>
+          <w:lang w:val="ro-RO"/>
+        </w:rPr>
+      </w:pPr>
+      <w:r>
+        <w:rPr>
+          <w:rFonts w:ascii="Times New Roman" w:hAnsi="Times New Roman" w:cs="Times New Roman"/>
+          <w:sz w:val="24"/>
+          <w:szCs w:val="24"/>
+          <w:lang w:val="ro-RO"/>
+        </w:rPr>
+        <w:t>Când se dorește crearea unei clase de test se folosește o adnotare deasupra acesteia. Această adnotare diferă în funcție de framework-ul</w:t>
+      </w:r>
+      <w:r>
+        <w:rPr>
+          <w:rStyle w:val="FootnoteReference"/>
+          <w:rFonts w:ascii="Times New Roman" w:hAnsi="Times New Roman" w:cs="Times New Roman"/>
+          <w:sz w:val="24"/>
+          <w:szCs w:val="24"/>
+          <w:lang w:val="ro-RO"/>
+        </w:rPr>
+        <w:footnoteReference w:id="8"/>
+      </w:r>
+      <w:r>
+        <w:rPr>
+          <w:rFonts w:ascii="Times New Roman" w:hAnsi="Times New Roman" w:cs="Times New Roman"/>
+          <w:sz w:val="24"/>
+          <w:szCs w:val="24"/>
+          <w:lang w:val="ro-RO"/>
+        </w:rPr>
+        <w:t xml:space="preserve"> folosit</w:t>
+      </w:r>
+      <w:r>
+        <w:rPr>
+          <w:rFonts w:ascii="Times New Roman" w:hAnsi="Times New Roman" w:cs="Times New Roman"/>
+          <w:sz w:val="24"/>
+          <w:szCs w:val="24"/>
+          <w:lang w:val="ro-RO"/>
+        </w:rPr>
+        <w:t xml:space="preserve">. În cazul de față, adnotarea </w:t>
+      </w:r>
+      <w:r>
+        <w:rPr>
+          <w:rFonts w:ascii="Times New Roman" w:hAnsi="Times New Roman" w:cs="Times New Roman"/>
+          <w:i/>
+          <w:sz w:val="24"/>
+          <w:szCs w:val="24"/>
+          <w:lang w:val="ro-RO"/>
+        </w:rPr>
+        <w:t xml:space="preserve">TestFixture </w:t>
+      </w:r>
+      <w:r>
+        <w:rPr>
+          <w:rFonts w:ascii="Times New Roman" w:hAnsi="Times New Roman" w:cs="Times New Roman"/>
+          <w:sz w:val="24"/>
+          <w:szCs w:val="24"/>
+          <w:lang w:val="ro-RO"/>
+        </w:rPr>
+        <w:t xml:space="preserve">este specifică framework-ului </w:t>
+      </w:r>
+      <w:r>
+        <w:rPr>
+          <w:rFonts w:ascii="Times New Roman" w:hAnsi="Times New Roman" w:cs="Times New Roman"/>
+          <w:b/>
+          <w:i/>
+          <w:sz w:val="24"/>
+          <w:szCs w:val="24"/>
+          <w:lang w:val="ro-RO"/>
+        </w:rPr>
+        <w:t>N</w:t>
+      </w:r>
+      <w:r>
+        <w:rPr>
+          <w:rFonts w:ascii="Times New Roman" w:hAnsi="Times New Roman" w:cs="Times New Roman"/>
+          <w:b/>
+          <w:i/>
+          <w:sz w:val="24"/>
+          <w:szCs w:val="24"/>
+          <w:lang w:val="ro-RO"/>
+        </w:rPr>
+        <w:t>U</w:t>
+      </w:r>
+      <w:r>
+        <w:rPr>
+          <w:rFonts w:ascii="Times New Roman" w:hAnsi="Times New Roman" w:cs="Times New Roman"/>
+          <w:b/>
+          <w:i/>
+          <w:sz w:val="24"/>
+          <w:szCs w:val="24"/>
+          <w:lang w:val="ro-RO"/>
+        </w:rPr>
+        <w:t>nit</w:t>
+      </w:r>
+      <w:r>
+        <w:rPr>
+          <w:rFonts w:ascii="Times New Roman" w:hAnsi="Times New Roman" w:cs="Times New Roman"/>
+          <w:b/>
+          <w:i/>
+          <w:sz w:val="24"/>
+          <w:szCs w:val="24"/>
+          <w:lang w:val="ro-RO"/>
+        </w:rPr>
+        <w:t xml:space="preserve">. </w:t>
+      </w:r>
+      <w:r>
+        <w:rPr>
+          <w:rFonts w:ascii="Times New Roman" w:hAnsi="Times New Roman" w:cs="Times New Roman"/>
+          <w:sz w:val="24"/>
+          <w:szCs w:val="24"/>
+          <w:lang w:val="ro-RO"/>
+        </w:rPr>
+        <w:t>Ceea ce face de fapt acest atribut este faptul că marchează clasa ca fiind o clasă de test. Astfel, compilatorul va ști sa trateze acea clasă în mod diferit, ca pe una de test, și se va aștepta să găsească în interiorul ei metodă/metode de test.</w:t>
+      </w:r>
+    </w:p>
+    <w:p>
+      <w:pPr>
+        <w:ind w:firstLine="720"/>
+        <w:rPr>
+          <w:rFonts w:ascii="Times New Roman" w:hAnsi="Times New Roman" w:cs="Times New Roman"/>
+          <w:sz w:val="24"/>
+          <w:szCs w:val="24"/>
+          <w:lang w:val="ro-RO"/>
+        </w:rPr>
+      </w:pPr>
+      <w:r>
+        <w:rPr>
+          <w:rFonts w:ascii="Times New Roman" w:hAnsi="Times New Roman" w:cs="Times New Roman"/>
+          <w:sz w:val="24"/>
+          <w:szCs w:val="24"/>
+          <w:lang w:val="ro-RO"/>
+        </w:rPr>
+        <w:t xml:space="preserve">Al doilea atribut prezent în figură este </w:t>
+      </w:r>
+      <w:r>
+        <w:rPr>
+          <w:rFonts w:ascii="Times New Roman" w:hAnsi="Times New Roman" w:cs="Times New Roman"/>
+          <w:i/>
+          <w:sz w:val="24"/>
+          <w:szCs w:val="24"/>
+          <w:lang w:val="ro-RO"/>
+        </w:rPr>
+        <w:t>SetUp</w:t>
+      </w:r>
+      <w:r>
+        <w:rPr>
+          <w:rFonts w:ascii="Times New Roman" w:hAnsi="Times New Roman" w:cs="Times New Roman"/>
+          <w:sz w:val="24"/>
+          <w:szCs w:val="24"/>
+          <w:lang w:val="ro-RO"/>
+        </w:rPr>
+        <w:t xml:space="preserve">. De menționat faptul că toate atributele prezente în această diagramă sunt specifice pentru NUnit. Atributul </w:t>
+      </w:r>
+      <w:r>
+        <w:rPr>
+          <w:rFonts w:ascii="Times New Roman" w:hAnsi="Times New Roman" w:cs="Times New Roman"/>
+          <w:i/>
+          <w:sz w:val="24"/>
+          <w:szCs w:val="24"/>
+          <w:lang w:val="ro-RO"/>
+        </w:rPr>
+        <w:t>SetUp</w:t>
+      </w:r>
+      <w:r>
+        <w:rPr>
+          <w:rFonts w:ascii="Times New Roman" w:hAnsi="Times New Roman" w:cs="Times New Roman"/>
+          <w:sz w:val="24"/>
+          <w:szCs w:val="24"/>
+          <w:lang w:val="ro-RO"/>
+        </w:rPr>
+        <w:t xml:space="preserve"> se folosește, de regulă când există teste care doresc să împartă resurse comune. Metoda care are atributul acesta specificat deasupra ei va rula de fiecare dată înainte de a începe efectiv rularea metodei de test. Acest atribut nu este obligatoriu.</w:t>
+      </w:r>
+    </w:p>
+    <w:p>
+      <w:pPr>
+        <w:ind w:firstLine="720"/>
+        <w:rPr>
+          <w:rFonts w:ascii="Times New Roman" w:hAnsi="Times New Roman" w:cs="Times New Roman"/>
+          <w:sz w:val="24"/>
+          <w:szCs w:val="24"/>
+        </w:rPr>
+      </w:pPr>
+      <w:r>
+        <w:rPr>
+          <w:rFonts w:ascii="Times New Roman" w:hAnsi="Times New Roman" w:cs="Times New Roman"/>
+          <w:sz w:val="24"/>
+          <w:szCs w:val="24"/>
+          <w:lang w:val="ro-RO"/>
+        </w:rPr>
+        <w:t xml:space="preserve">Atributul </w:t>
+      </w:r>
+      <w:r>
+        <w:rPr>
+          <w:rFonts w:ascii="Times New Roman" w:hAnsi="Times New Roman" w:cs="Times New Roman"/>
+          <w:i/>
+          <w:sz w:val="24"/>
+          <w:szCs w:val="24"/>
+          <w:lang w:val="ro-RO"/>
+        </w:rPr>
+        <w:t xml:space="preserve">Test </w:t>
+      </w:r>
+      <w:r>
+        <w:rPr>
+          <w:rFonts w:ascii="Times New Roman" w:hAnsi="Times New Roman" w:cs="Times New Roman"/>
+          <w:sz w:val="24"/>
+          <w:szCs w:val="24"/>
+          <w:lang w:val="ro-RO"/>
+        </w:rPr>
+        <w:t xml:space="preserve">reprezintă efectiv metoda de test. În interiorul acesteia se introduce codul cu apelul către metoda din clasa de bază ce se dorește a fi testată. De regulă, este recomandat a se folosi un singur apel pe metodă pentru a testa un singur caz, dar există și posibilitatea de a face apeluri către mai multe metode – este considerat a fi un </w:t>
+      </w:r>
+      <w:r>
+        <w:rPr>
+          <w:rFonts w:ascii="Times New Roman" w:hAnsi="Times New Roman" w:cs="Times New Roman"/>
+          <w:sz w:val="24"/>
+          <w:szCs w:val="24"/>
+        </w:rPr>
+        <w:t>“</w:t>
+      </w:r>
+      <w:r>
+        <w:rPr>
+          <w:rFonts w:ascii="Times New Roman" w:hAnsi="Times New Roman" w:cs="Times New Roman"/>
+          <w:sz w:val="24"/>
+          <w:szCs w:val="24"/>
+          <w:lang w:val="ro-RO"/>
+        </w:rPr>
+        <w:t>bad practice</w:t>
+      </w:r>
+      <w:r>
+        <w:rPr>
+          <w:rFonts w:ascii="Times New Roman" w:hAnsi="Times New Roman" w:cs="Times New Roman"/>
+          <w:sz w:val="24"/>
+          <w:szCs w:val="24"/>
+        </w:rPr>
+        <w:t xml:space="preserve">”. </w:t>
+      </w:r>
+    </w:p>
+    <w:p>
+      <w:pPr>
+        <w:ind w:firstLine="720"/>
+        <w:rPr>
+          <w:rFonts w:ascii="Times New Roman" w:hAnsi="Times New Roman" w:cs="Times New Roman"/>
+          <w:sz w:val="24"/>
+          <w:szCs w:val="24"/>
+          <w:lang w:val="ro-RO"/>
+        </w:rPr>
+      </w:pPr>
+      <w:r>
+        <w:rPr>
+          <w:rFonts w:ascii="Times New Roman" w:hAnsi="Times New Roman" w:cs="Times New Roman"/>
+          <w:sz w:val="24"/>
+          <w:szCs w:val="24"/>
+        </w:rPr>
+        <w:t xml:space="preserve">Ultimul atribut este cel de </w:t>
+      </w:r>
+      <w:r>
+        <w:rPr>
+          <w:rFonts w:ascii="Times New Roman" w:hAnsi="Times New Roman" w:cs="Times New Roman"/>
+          <w:i/>
+          <w:sz w:val="24"/>
+          <w:szCs w:val="24"/>
+        </w:rPr>
+        <w:t>TearDown</w:t>
+      </w:r>
+      <w:r>
+        <w:rPr>
+          <w:rFonts w:ascii="Times New Roman" w:hAnsi="Times New Roman" w:cs="Times New Roman"/>
+          <w:sz w:val="24"/>
+          <w:szCs w:val="24"/>
+        </w:rPr>
+        <w:t xml:space="preserve"> și este folosit pentru a elibera resursele folosite. Metoda cu acest atribut specificat deasupra ei, va rula de fiecare data la finalul unui test. De regulă, este folosită când există și o metodă cu atributul </w:t>
+      </w:r>
+      <w:r>
+        <w:rPr>
+          <w:rFonts w:ascii="Times New Roman" w:hAnsi="Times New Roman" w:cs="Times New Roman"/>
+          <w:i/>
+          <w:sz w:val="24"/>
+          <w:szCs w:val="24"/>
+        </w:rPr>
+        <w:t>SetUp.</w:t>
+      </w:r>
+      <w:r>
+        <w:rPr>
+          <w:rFonts w:ascii="Times New Roman" w:hAnsi="Times New Roman" w:cs="Times New Roman"/>
+          <w:sz w:val="24"/>
+          <w:szCs w:val="24"/>
+        </w:rPr>
+        <w:t xml:space="preserve"> Aici se pot găsi instrucțiuni de închidere a conexiunii a baza de date sau golirea anumitor variabile.</w:t>
+      </w:r>
+      <w:r>
+        <w:rPr>
+          <w:rFonts w:ascii="Times New Roman" w:hAnsi="Times New Roman" w:cs="Times New Roman"/>
+          <w:sz w:val="24"/>
+          <w:szCs w:val="24"/>
+          <w:lang w:val="ro-RO"/>
+        </w:rPr>
+        <w:t xml:space="preserve"> </w:t>
+      </w:r>
+    </w:p>
+    <w:p>
+      <w:pPr>
+        <w:pStyle w:val="Heading4"/>
+        <w:numPr>
+          <w:ilvl w:val="0"/>
+          <w:numId w:val="13"/>
+        </w:numPr>
+        <w:rPr>
+          <w:rFonts w:ascii="Times New Roman" w:hAnsi="Times New Roman" w:cs="Times New Roman"/>
+        </w:rPr>
+      </w:pPr>
+      <w:bookmarkStart w:id="27" w:name="_Toc484511512"/>
+      <w:r>
+        <w:rPr>
+          <w:rFonts w:ascii="Times New Roman" w:hAnsi="Times New Roman" w:cs="Times New Roman"/>
+        </w:rPr>
+        <w:lastRenderedPageBreak/>
+        <w:t>Integration tests</w:t>
+      </w:r>
+      <w:bookmarkEnd w:id="27"/>
+    </w:p>
+    <w:p>
+      <w:pPr>
+        <w:jc w:val="center"/>
+      </w:pPr>
+      <w:r>
+        <w:rPr>
+          <w:noProof/>
+        </w:rPr>
+        <w:drawing>
+          <wp:inline distT="0" distB="0" distL="0" distR="0">
+            <wp:extent cx="2400300" cy="1714500"/>
+            <wp:effectExtent l="0" t="0" r="0" b="0"/>
+            <wp:docPr id="6" name="Picture 6"/>
+            <wp:cNvGraphicFramePr>
+              <a:graphicFrameLocks xmlns:a="http://schemas.openxmlformats.org/drawingml/2006/main" noChangeAspect="1"/>
+            </wp:cNvGraphicFramePr>
+            <a:graphic xmlns:a="http://schemas.openxmlformats.org/drawingml/2006/main">
+              <a:graphicData uri="http://schemas.openxmlformats.org/drawingml/2006/picture">
+                <pic:pic xmlns:pic="http://schemas.openxmlformats.org/drawingml/2006/picture">
+                  <pic:nvPicPr>
+                    <pic:cNvPr id="6" name="What-is-IntegrationTesting.jpg"/>
+                    <pic:cNvPicPr/>
+                  </pic:nvPicPr>
+                  <pic:blipFill>
+                    <a:blip r:embed="rId15">
+                      <a:extLst>
+                        <a:ext uri="{28A0092B-C50C-407E-A947-70E740481C1C}">
+                          <a14:useLocalDpi xmlns:a14="http://schemas.microsoft.com/office/drawing/2010/main" val="0"/>
+                        </a:ext>
+                      </a:extLst>
+                    </a:blip>
+                    <a:stretch>
+                      <a:fillRect/>
+                    </a:stretch>
+                  </pic:blipFill>
+                  <pic:spPr>
+                    <a:xfrm>
+                      <a:off x="0" y="0"/>
+                      <a:ext cx="2400300" cy="1714500"/>
+                    </a:xfrm>
+                    <a:prstGeom prst="rect">
+                      <a:avLst/>
+                    </a:prstGeom>
+                  </pic:spPr>
+                </pic:pic>
+              </a:graphicData>
+            </a:graphic>
+          </wp:inline>
+        </w:drawing>
+      </w:r>
+    </w:p>
+    <w:p>
+      <w:pPr>
+        <w:pStyle w:val="Heading4"/>
+        <w:numPr>
+          <w:ilvl w:val="0"/>
+          <w:numId w:val="13"/>
+        </w:numPr>
+        <w:rPr>
+          <w:rFonts w:ascii="Times New Roman" w:hAnsi="Times New Roman" w:cs="Times New Roman"/>
+        </w:rPr>
+      </w:pPr>
+      <w:bookmarkStart w:id="28" w:name="_Toc484511513"/>
+      <w:r>
+        <w:rPr>
+          <w:rFonts w:ascii="Times New Roman" w:hAnsi="Times New Roman" w:cs="Times New Roman"/>
+        </w:rPr>
+        <w:t>Acceptance tests</w:t>
+      </w:r>
+      <w:bookmarkEnd w:id="28"/>
+    </w:p>
+    <w:p>
+      <w:pPr>
+        <w:ind w:firstLine="720"/>
+        <w:rPr>
+          <w:rFonts w:ascii="Times New Roman" w:hAnsi="Times New Roman" w:cs="Times New Roman"/>
+          <w:sz w:val="24"/>
+          <w:szCs w:val="24"/>
+        </w:rPr>
+      </w:pPr>
+      <w:r>
+        <w:rPr>
+          <w:rFonts w:ascii="Times New Roman" w:hAnsi="Times New Roman" w:cs="Times New Roman"/>
+          <w:sz w:val="24"/>
+          <w:szCs w:val="24"/>
+        </w:rPr>
+        <w:t xml:space="preserve">Pentru a putea verifica </w:t>
+      </w:r>
+      <w:r>
+        <w:rPr>
+          <w:rFonts w:ascii="Times New Roman" w:hAnsi="Times New Roman" w:cs="Times New Roman"/>
+          <w:sz w:val="24"/>
+          <w:szCs w:val="24"/>
+        </w:rPr>
+        <w:t>că aplicația îndeplinește cerințele funcționale din punctul de vedere al utilizatorului final am ales să folosesc strategia numită Acceptance testing</w:t>
+      </w:r>
+      <w:r>
+        <w:rPr>
+          <w:rStyle w:val="FootnoteReference"/>
+          <w:rFonts w:ascii="Times New Roman" w:hAnsi="Times New Roman" w:cs="Times New Roman"/>
+          <w:sz w:val="24"/>
+          <w:szCs w:val="24"/>
+        </w:rPr>
+        <w:footnoteReference w:id="9"/>
+      </w:r>
+      <w:r>
+        <w:rPr>
+          <w:rFonts w:ascii="Times New Roman" w:hAnsi="Times New Roman" w:cs="Times New Roman"/>
+          <w:sz w:val="24"/>
+          <w:szCs w:val="24"/>
+        </w:rPr>
+        <w:t>.</w:t>
+      </w:r>
+      <w:r>
+        <w:rPr>
+          <w:rFonts w:ascii="Times New Roman" w:hAnsi="Times New Roman" w:cs="Times New Roman"/>
+          <w:sz w:val="24"/>
+          <w:szCs w:val="24"/>
+        </w:rPr>
+        <w:t xml:space="preserve"> Prin aceasta se dorește să se simuleze cât mai bine comportamentul pe care aplicația îl va avea când va ajunge la clientul final. De asemenea, se va testa în același timp interacțiunea pe care o va putea avea utilizatorul cu aplicația.</w:t>
+      </w:r>
+    </w:p>
+    <w:p>
+      <w:pPr>
+        <w:ind w:firstLine="720"/>
+        <w:rPr>
+          <w:rFonts w:ascii="Times New Roman" w:hAnsi="Times New Roman" w:cs="Times New Roman"/>
+          <w:sz w:val="24"/>
+          <w:szCs w:val="24"/>
+        </w:rPr>
+      </w:pPr>
+      <w:r>
+        <w:rPr>
+          <w:rFonts w:ascii="Times New Roman" w:hAnsi="Times New Roman" w:cs="Times New Roman"/>
+          <w:sz w:val="24"/>
+          <w:szCs w:val="24"/>
+        </w:rPr>
+        <w:t>Un alt lucru ce merită menționat este că aceste teste sunt automate. Astfel, am renunțat la varianta de a le folosi pe cele manuale. Un beneficiu major al acestui lucru</w:t>
+      </w:r>
+      <w:r>
+        <w:rPr>
+          <w:rFonts w:ascii="Times New Roman" w:hAnsi="Times New Roman" w:cs="Times New Roman"/>
+          <w:sz w:val="24"/>
+          <w:szCs w:val="24"/>
+        </w:rPr>
+        <w:t xml:space="preserve"> este faptul că le scrii o singură data și apoi le poți reutiliza, comparativ cu cele manuale pe care ești nevoit să le iei de fiecare dată de la capăt.  O diagram generală arată unde sunt poziționate aceste teste în procesul de dezvoltare:</w:t>
+      </w:r>
+    </w:p>
+    <w:p>
+      <w:pPr>
+        <w:ind w:firstLine="720"/>
+        <w:jc w:val="center"/>
+        <w:rPr>
+          <w:rFonts w:ascii="Times New Roman" w:hAnsi="Times New Roman" w:cs="Times New Roman"/>
+          <w:sz w:val="24"/>
+          <w:szCs w:val="24"/>
+        </w:rPr>
+      </w:pPr>
+      <w:r>
+        <w:rPr>
+          <w:rFonts w:ascii="Times New Roman" w:hAnsi="Times New Roman" w:cs="Times New Roman"/>
+          <w:noProof/>
+          <w:sz w:val="24"/>
+          <w:szCs w:val="24"/>
+        </w:rPr>
+        <w:drawing>
+          <wp:inline distT="0" distB="0" distL="0" distR="0">
+            <wp:extent cx="2724150" cy="2581275"/>
+            <wp:effectExtent l="0" t="0" r="0" b="9525"/>
+            <wp:docPr id="7" name="Picture 7"/>
+            <wp:cNvGraphicFramePr>
+              <a:graphicFrameLocks xmlns:a="http://schemas.openxmlformats.org/drawingml/2006/main" noChangeAspect="1"/>
+            </wp:cNvGraphicFramePr>
+            <a:graphic xmlns:a="http://schemas.openxmlformats.org/drawingml/2006/main">
+              <a:graphicData uri="http://schemas.openxmlformats.org/drawingml/2006/picture">
+                <pic:pic xmlns:pic="http://schemas.openxmlformats.org/drawingml/2006/picture">
+                  <pic:nvPicPr>
+                    <pic:cNvPr id="7" name="acceptance_testing.jpg"/>
+                    <pic:cNvPicPr/>
+                  </pic:nvPicPr>
+                  <pic:blipFill>
+                    <a:blip r:embed="rId16">
+                      <a:extLst>
+                        <a:ext uri="{28A0092B-C50C-407E-A947-70E740481C1C}">
+                          <a14:useLocalDpi xmlns:a14="http://schemas.microsoft.com/office/drawing/2010/main" val="0"/>
+                        </a:ext>
+                      </a:extLst>
+                    </a:blip>
+                    <a:stretch>
+                      <a:fillRect/>
+                    </a:stretch>
+                  </pic:blipFill>
+                  <pic:spPr>
+                    <a:xfrm>
+                      <a:off x="0" y="0"/>
+                      <a:ext cx="2724150" cy="2581275"/>
+                    </a:xfrm>
+                    <a:prstGeom prst="rect">
+                      <a:avLst/>
+                    </a:prstGeom>
+                  </pic:spPr>
+                </pic:pic>
+              </a:graphicData>
+            </a:graphic>
+          </wp:inline>
+        </w:drawing>
+      </w:r>
+      <w:bookmarkStart w:id="29" w:name="_GoBack"/>
+      <w:bookmarkEnd w:id="29"/>
+    </w:p>
+    <w:p>
+      <w:pPr>
+        <w:ind w:firstLine="720"/>
+        <w:rPr>
+          <w:rFonts w:ascii="Times New Roman" w:hAnsi="Times New Roman" w:cs="Times New Roman"/>
+          <w:sz w:val="24"/>
+          <w:szCs w:val="24"/>
+        </w:rPr>
+      </w:pPr>
+      <w:r>
+        <w:rPr>
+          <w:rFonts w:ascii="Times New Roman" w:hAnsi="Times New Roman" w:cs="Times New Roman"/>
+          <w:sz w:val="24"/>
+          <w:szCs w:val="24"/>
+        </w:rPr>
+        <w:t xml:space="preserve"> </w:t>
+      </w:r>
+    </w:p>
+    <w:p>
+      <w:pPr>
         <w:pStyle w:val="Heading2"/>
         <w:rPr>
           <w:rFonts w:ascii="Times New Roman" w:hAnsi="Times New Roman" w:cs="Times New Roman"/>
         </w:rPr>
       </w:pPr>
-      <w:bookmarkStart w:id="27" w:name="_Toc484442947"/>
-      <w:r>
-        <w:rPr>
-          <w:rFonts w:ascii="Times New Roman" w:hAnsi="Times New Roman" w:cs="Times New Roman"/>
-        </w:rPr>
+      <w:bookmarkStart w:id="30" w:name="_Toc484511514"/>
+      <w:r>
+        <w:rPr>
+          <w:rFonts w:ascii="Times New Roman" w:hAnsi="Times New Roman" w:cs="Times New Roman"/>
+        </w:rPr>
+        <w:lastRenderedPageBreak/>
         <w:t>Modelarea datelor</w:t>
       </w:r>
-      <w:bookmarkEnd w:id="27"/>
+      <w:bookmarkEnd w:id="30"/>
     </w:p>
     <w:p>
       <w:pPr>
@@ -6852,7 +7964,7 @@
           <w:szCs w:val="24"/>
         </w:rPr>
       </w:pPr>
-      <w:bookmarkStart w:id="28" w:name="_Toc484442948"/>
+      <w:bookmarkStart w:id="31" w:name="_Toc484511515"/>
       <w:r>
         <w:rPr>
           <w:rFonts w:ascii="Times New Roman" w:hAnsi="Times New Roman" w:cs="Times New Roman"/>
@@ -6861,7 +7973,7 @@
         </w:rPr>
         <w:t>Arhitectura bazei de date</w:t>
       </w:r>
-      <w:bookmarkEnd w:id="28"/>
+      <w:bookmarkEnd w:id="31"/>
     </w:p>
     <w:p>
       <w:pPr>
@@ -6926,7 +8038,7 @@
                     <pic:cNvPicPr/>
                   </pic:nvPicPr>
                   <pic:blipFill>
-                    <a:blip r:embed="rId14">
+                    <a:blip r:embed="rId17">
                       <a:extLst>
                         <a:ext uri="{28A0092B-C50C-407E-A947-70E740481C1C}">
                           <a14:useLocalDpi xmlns:a14="http://schemas.microsoft.com/office/drawing/2010/main" val="0"/>
@@ -6962,7 +8074,7 @@
           <w:szCs w:val="24"/>
         </w:rPr>
       </w:pPr>
-      <w:bookmarkStart w:id="29" w:name="_Toc484442949"/>
+      <w:bookmarkStart w:id="32" w:name="_Toc484511516"/>
       <w:r>
         <w:rPr>
           <w:rFonts w:ascii="Times New Roman" w:hAnsi="Times New Roman" w:cs="Times New Roman"/>
@@ -6971,7 +8083,7 @@
         </w:rPr>
         <w:t>Entităţi</w:t>
       </w:r>
-      <w:bookmarkEnd w:id="29"/>
+      <w:bookmarkEnd w:id="32"/>
     </w:p>
     <w:p>
       <w:pPr>
@@ -6984,14 +8096,14 @@
           <w:rFonts w:ascii="Times New Roman" w:hAnsi="Times New Roman" w:cs="Times New Roman"/>
         </w:rPr>
       </w:pPr>
-      <w:bookmarkStart w:id="30" w:name="_Toc484442950"/>
+      <w:bookmarkStart w:id="33" w:name="_Toc484511517"/>
       <w:r>
         <w:rPr>
           <w:rFonts w:ascii="Times New Roman" w:hAnsi="Times New Roman" w:cs="Times New Roman"/>
         </w:rPr>
         <w:t>Books</w:t>
       </w:r>
-      <w:bookmarkEnd w:id="30"/>
+      <w:bookmarkEnd w:id="33"/>
     </w:p>
     <w:p>
       <w:pPr>
@@ -7065,7 +8177,7 @@
           <w:rFonts w:ascii="Times New Roman" w:hAnsi="Times New Roman" w:cs="Times New Roman"/>
         </w:rPr>
       </w:pPr>
-      <w:bookmarkStart w:id="31" w:name="_Toc484442951"/>
+      <w:bookmarkStart w:id="34" w:name="_Toc484511518"/>
       <w:r>
         <w:rPr>
           <w:rFonts w:ascii="Times New Roman" w:hAnsi="Times New Roman" w:cs="Times New Roman"/>
@@ -7073,7 +8185,7 @@
         <w:lastRenderedPageBreak/>
         <w:t>Reviews</w:t>
       </w:r>
-      <w:bookmarkEnd w:id="31"/>
+      <w:bookmarkEnd w:id="34"/>
     </w:p>
     <w:p>
       <w:pPr>
@@ -7104,14 +8216,14 @@
           <w:rFonts w:ascii="Times New Roman" w:hAnsi="Times New Roman" w:cs="Times New Roman"/>
         </w:rPr>
       </w:pPr>
-      <w:bookmarkStart w:id="32" w:name="_Toc484442952"/>
+      <w:bookmarkStart w:id="35" w:name="_Toc484511519"/>
       <w:r>
         <w:rPr>
           <w:rFonts w:ascii="Times New Roman" w:hAnsi="Times New Roman" w:cs="Times New Roman"/>
         </w:rPr>
         <w:t>Genres</w:t>
       </w:r>
-      <w:bookmarkEnd w:id="32"/>
+      <w:bookmarkEnd w:id="35"/>
     </w:p>
     <w:p>
       <w:pPr>
@@ -7150,14 +8262,14 @@
           <w:rFonts w:ascii="Times New Roman" w:hAnsi="Times New Roman" w:cs="Times New Roman"/>
         </w:rPr>
       </w:pPr>
-      <w:bookmarkStart w:id="33" w:name="_Toc484442953"/>
+      <w:bookmarkStart w:id="36" w:name="_Toc484511520"/>
       <w:r>
         <w:rPr>
           <w:rFonts w:ascii="Times New Roman" w:hAnsi="Times New Roman" w:cs="Times New Roman"/>
         </w:rPr>
         <w:t>BookAuthor</w:t>
       </w:r>
-      <w:bookmarkEnd w:id="33"/>
+      <w:bookmarkEnd w:id="36"/>
     </w:p>
     <w:p>
       <w:pPr>
@@ -7188,14 +8300,14 @@
           <w:rFonts w:ascii="Times New Roman" w:hAnsi="Times New Roman" w:cs="Times New Roman"/>
         </w:rPr>
       </w:pPr>
-      <w:bookmarkStart w:id="34" w:name="_Toc484442954"/>
+      <w:bookmarkStart w:id="37" w:name="_Toc484511521"/>
       <w:r>
         <w:rPr>
           <w:rFonts w:ascii="Times New Roman" w:hAnsi="Times New Roman" w:cs="Times New Roman"/>
         </w:rPr>
         <w:t>Users</w:t>
       </w:r>
-      <w:bookmarkEnd w:id="34"/>
+      <w:bookmarkEnd w:id="37"/>
     </w:p>
     <w:p>
       <w:pPr>
@@ -7234,14 +8346,14 @@
           <w:rFonts w:ascii="Times New Roman" w:hAnsi="Times New Roman" w:cs="Times New Roman"/>
         </w:rPr>
       </w:pPr>
-      <w:bookmarkStart w:id="35" w:name="_Toc484442955"/>
+      <w:bookmarkStart w:id="38" w:name="_Toc484511522"/>
       <w:r>
         <w:rPr>
           <w:rFonts w:ascii="Times New Roman" w:hAnsi="Times New Roman" w:cs="Times New Roman"/>
         </w:rPr>
         <w:t>Roles</w:t>
       </w:r>
-      <w:bookmarkEnd w:id="35"/>
+      <w:bookmarkEnd w:id="38"/>
     </w:p>
     <w:p>
       <w:pPr>
@@ -7267,7 +8379,7 @@
           <w:sz w:val="24"/>
           <w:szCs w:val="24"/>
         </w:rPr>
-        <w:footnoteReference w:id="7"/>
+        <w:footnoteReference w:id="10"/>
       </w:r>
       <w:r>
         <w:rPr>
@@ -7289,7 +8401,7 @@
           <w:rFonts w:ascii="Times New Roman" w:hAnsi="Times New Roman" w:cs="Times New Roman"/>
         </w:rPr>
       </w:pPr>
-      <w:bookmarkStart w:id="36" w:name="_Toc484442956"/>
+      <w:bookmarkStart w:id="39" w:name="_Toc484511523"/>
       <w:r>
         <w:rPr>
           <w:rFonts w:ascii="Times New Roman" w:hAnsi="Times New Roman" w:cs="Times New Roman"/>
@@ -7297,7 +8409,7 @@
         <w:lastRenderedPageBreak/>
         <w:t>Messages</w:t>
       </w:r>
-      <w:bookmarkEnd w:id="36"/>
+      <w:bookmarkEnd w:id="39"/>
     </w:p>
     <w:p>
       <w:pPr>
@@ -7329,7 +8441,7 @@
       <w:pPr>
         <w:pStyle w:val="Heading3"/>
       </w:pPr>
-      <w:bookmarkStart w:id="37" w:name="_Toc484442957"/>
+      <w:bookmarkStart w:id="40" w:name="_Toc484511524"/>
       <w:r>
         <w:rPr>
           <w:rFonts w:ascii="Times New Roman" w:hAnsi="Times New Roman" w:cs="Times New Roman"/>
@@ -7338,7 +8450,7 @@
         </w:rPr>
         <w:t>Relaţii între entităţi</w:t>
       </w:r>
-      <w:bookmarkEnd w:id="37"/>
+      <w:bookmarkEnd w:id="40"/>
       <w:r>
         <w:t xml:space="preserve"> </w:t>
       </w:r>
@@ -7354,14 +8466,14 @@
           <w:rFonts w:ascii="Times New Roman" w:hAnsi="Times New Roman" w:cs="Times New Roman"/>
         </w:rPr>
       </w:pPr>
-      <w:bookmarkStart w:id="38" w:name="_Toc484442958"/>
+      <w:bookmarkStart w:id="41" w:name="_Toc484511525"/>
       <w:r>
         <w:rPr>
           <w:rFonts w:ascii="Times New Roman" w:hAnsi="Times New Roman" w:cs="Times New Roman"/>
         </w:rPr>
         <w:t>Users-Books</w:t>
       </w:r>
-      <w:bookmarkEnd w:id="38"/>
+      <w:bookmarkEnd w:id="41"/>
     </w:p>
     <w:p>
       <w:pPr>
@@ -7392,14 +8504,14 @@
           <w:rFonts w:ascii="Times New Roman" w:hAnsi="Times New Roman" w:cs="Times New Roman"/>
         </w:rPr>
       </w:pPr>
-      <w:bookmarkStart w:id="39" w:name="_Toc484442959"/>
+      <w:bookmarkStart w:id="42" w:name="_Toc484511526"/>
       <w:r>
         <w:rPr>
           <w:rFonts w:ascii="Times New Roman" w:hAnsi="Times New Roman" w:cs="Times New Roman"/>
         </w:rPr>
         <w:t>Users-Messages</w:t>
       </w:r>
-      <w:bookmarkEnd w:id="39"/>
+      <w:bookmarkEnd w:id="42"/>
     </w:p>
     <w:p>
       <w:pPr>
@@ -7430,14 +8542,14 @@
           <w:rFonts w:ascii="Times New Roman" w:hAnsi="Times New Roman" w:cs="Times New Roman"/>
         </w:rPr>
       </w:pPr>
-      <w:bookmarkStart w:id="40" w:name="_Toc484442960"/>
+      <w:bookmarkStart w:id="43" w:name="_Toc484511527"/>
       <w:r>
         <w:rPr>
           <w:rFonts w:ascii="Times New Roman" w:hAnsi="Times New Roman" w:cs="Times New Roman"/>
         </w:rPr>
         <w:t>Users-Roles</w:t>
       </w:r>
-      <w:bookmarkEnd w:id="40"/>
+      <w:bookmarkEnd w:id="43"/>
     </w:p>
     <w:p>
       <w:pPr>
@@ -7468,14 +8580,14 @@
           <w:rFonts w:ascii="Times New Roman" w:hAnsi="Times New Roman" w:cs="Times New Roman"/>
         </w:rPr>
       </w:pPr>
-      <w:bookmarkStart w:id="41" w:name="_Toc484442961"/>
+      <w:bookmarkStart w:id="44" w:name="_Toc484511528"/>
       <w:r>
         <w:rPr>
           <w:rFonts w:ascii="Times New Roman" w:hAnsi="Times New Roman" w:cs="Times New Roman"/>
         </w:rPr>
         <w:t>Books-Reviews</w:t>
       </w:r>
-      <w:bookmarkEnd w:id="41"/>
+      <w:bookmarkEnd w:id="44"/>
     </w:p>
     <w:p>
       <w:pPr>
@@ -7506,14 +8618,14 @@
           <w:rFonts w:ascii="Times New Roman" w:hAnsi="Times New Roman" w:cs="Times New Roman"/>
         </w:rPr>
       </w:pPr>
-      <w:bookmarkStart w:id="42" w:name="_Toc484442962"/>
+      <w:bookmarkStart w:id="45" w:name="_Toc484511529"/>
       <w:r>
         <w:rPr>
           <w:rFonts w:ascii="Times New Roman" w:hAnsi="Times New Roman" w:cs="Times New Roman"/>
         </w:rPr>
         <w:t>Books-Genres</w:t>
       </w:r>
-      <w:bookmarkEnd w:id="42"/>
+      <w:bookmarkEnd w:id="45"/>
     </w:p>
     <w:p>
       <w:pPr>
@@ -7573,7 +8685,7 @@
           <w:rFonts w:ascii="Times New Roman" w:hAnsi="Times New Roman" w:cs="Times New Roman"/>
         </w:rPr>
       </w:pPr>
-      <w:bookmarkStart w:id="43" w:name="_Toc484442963"/>
+      <w:bookmarkStart w:id="46" w:name="_Toc484511530"/>
       <w:r>
         <w:rPr>
           <w:rFonts w:ascii="Times New Roman" w:hAnsi="Times New Roman" w:cs="Times New Roman"/>
@@ -7581,7 +8693,7 @@
         <w:lastRenderedPageBreak/>
         <w:t>Protocoale de comunicare client – server</w:t>
       </w:r>
-      <w:bookmarkEnd w:id="43"/>
+      <w:bookmarkEnd w:id="46"/>
     </w:p>
     <w:p>
       <w:pPr>
@@ -7590,14 +8702,14 @@
           <w:rFonts w:ascii="Times New Roman" w:hAnsi="Times New Roman" w:cs="Times New Roman"/>
         </w:rPr>
       </w:pPr>
-      <w:bookmarkStart w:id="44" w:name="_Toc484442964"/>
+      <w:bookmarkStart w:id="47" w:name="_Toc484511531"/>
       <w:r>
         <w:rPr>
           <w:rFonts w:ascii="Times New Roman" w:hAnsi="Times New Roman" w:cs="Times New Roman"/>
         </w:rPr>
         <w:t>Interfața cu utilizatorul</w:t>
       </w:r>
-      <w:bookmarkEnd w:id="44"/>
+      <w:bookmarkEnd w:id="47"/>
     </w:p>
     <w:p>
       <w:pPr>
@@ -7606,14 +8718,14 @@
           <w:rFonts w:ascii="Times New Roman" w:hAnsi="Times New Roman" w:cs="Times New Roman"/>
         </w:rPr>
       </w:pPr>
-      <w:bookmarkStart w:id="45" w:name="_Toc484442965"/>
+      <w:bookmarkStart w:id="48" w:name="_Toc484511532"/>
       <w:r>
         <w:rPr>
           <w:rFonts w:ascii="Times New Roman" w:hAnsi="Times New Roman" w:cs="Times New Roman"/>
         </w:rPr>
         <w:t>Implementare</w:t>
       </w:r>
-      <w:bookmarkEnd w:id="45"/>
+      <w:bookmarkEnd w:id="48"/>
     </w:p>
     <w:p>
       <w:pPr>
@@ -7622,14 +8734,14 @@
           <w:rFonts w:ascii="Times New Roman" w:hAnsi="Times New Roman" w:cs="Times New Roman"/>
         </w:rPr>
       </w:pPr>
-      <w:bookmarkStart w:id="46" w:name="_Toc484442966"/>
+      <w:bookmarkStart w:id="49" w:name="_Toc484511533"/>
       <w:r>
         <w:rPr>
           <w:rFonts w:ascii="Times New Roman" w:hAnsi="Times New Roman" w:cs="Times New Roman"/>
         </w:rPr>
         <w:t>Manual de utilizare</w:t>
       </w:r>
-      <w:bookmarkEnd w:id="46"/>
+      <w:bookmarkEnd w:id="49"/>
     </w:p>
     <w:p>
       <w:pPr>
@@ -7638,14 +8750,14 @@
           <w:rFonts w:ascii="Times New Roman" w:hAnsi="Times New Roman" w:cs="Times New Roman"/>
         </w:rPr>
       </w:pPr>
-      <w:bookmarkStart w:id="47" w:name="_Toc484442967"/>
+      <w:bookmarkStart w:id="50" w:name="_Toc484511534"/>
       <w:r>
         <w:rPr>
           <w:rFonts w:ascii="Times New Roman" w:hAnsi="Times New Roman" w:cs="Times New Roman"/>
         </w:rPr>
         <w:t>Referințe</w:t>
       </w:r>
-      <w:bookmarkEnd w:id="47"/>
+      <w:bookmarkEnd w:id="50"/>
     </w:p>
     <w:sectPr>
       <w:pgSz w:w="12240" w:h="15840"/>
@@ -7912,7 +9024,11 @@
       <w:pPr>
         <w:pStyle w:val="FootnoteText"/>
         <w:rPr>
-          <w:lang w:val="ro-RO"/>
+          <w:rFonts w:cstheme="minorHAnsi"/>
+          <w:bCs/>
+          <w:i/>
+          <w:color w:val="000000" w:themeColor="text1"/>
+          <w:shd w:val="clear" w:color="auto" w:fill="FFFFFF"/>
         </w:rPr>
       </w:pPr>
       <w:r>
@@ -7922,10 +9038,160 @@
         <w:footnoteRef/>
       </w:r>
       <w:r>
+        <w:rPr>
+          <w:rFonts w:cstheme="minorHAnsi"/>
+          <w:i/>
+          <w:color w:val="000000" w:themeColor="text1"/>
+        </w:rPr>
         <w:t xml:space="preserve"> </w:t>
       </w:r>
       <w:r>
-        <w:t>Oferirea posibilităţii de a reactiva anumite înregistrări care s-au droit a fi eliminate în trecut. Renunţarea la metoda clasică de ştergere a înregistrărilor din baza de date fără posibilitate de recuperare.</w:t>
+        <w:rPr>
+          <w:rStyle w:val="Strong"/>
+          <w:rFonts w:cstheme="minorHAnsi"/>
+          <w:i/>
+          <w:color w:val="000000" w:themeColor="text1"/>
+          <w:shd w:val="clear" w:color="auto" w:fill="FFFFFF"/>
+        </w:rPr>
+        <w:t>Unit Testing</w:t>
+      </w:r>
+      <w:r>
+        <w:rPr>
+          <w:rStyle w:val="Strong"/>
+          <w:rFonts w:cstheme="minorHAnsi"/>
+          <w:i/>
+          <w:color w:val="000000" w:themeColor="text1"/>
+          <w:shd w:val="clear" w:color="auto" w:fill="FFFFFF"/>
+        </w:rPr>
+        <w:t xml:space="preserve"> – </w:t>
+      </w:r>
+      <w:r>
+        <w:rPr>
+          <w:rStyle w:val="Strong"/>
+          <w:rFonts w:cstheme="minorHAnsi"/>
+          <w:b w:val="0"/>
+          <w:i/>
+          <w:color w:val="000000" w:themeColor="text1"/>
+          <w:shd w:val="clear" w:color="auto" w:fill="FFFFFF"/>
+        </w:rPr>
+        <w:t>nivel de testare software unde unități individuale/componente ale unui soft sunt testate</w:t>
+      </w:r>
+      <w:r>
+        <w:rPr>
+          <w:rFonts w:cstheme="minorHAnsi"/>
+          <w:i/>
+          <w:color w:val="000000" w:themeColor="text1"/>
+          <w:shd w:val="clear" w:color="auto" w:fill="FFFFFF"/>
+        </w:rPr>
+        <w:t xml:space="preserve">. </w:t>
+      </w:r>
+      <w:r>
+        <w:rPr>
+          <w:rFonts w:cstheme="minorHAnsi"/>
+          <w:i/>
+          <w:color w:val="000000" w:themeColor="text1"/>
+          <w:shd w:val="clear" w:color="auto" w:fill="FFFFFF"/>
+        </w:rPr>
+        <w:t>Scopul este de a valida că fiecare unitate component a software-ului funcționează corespunzător</w:t>
+      </w:r>
+      <w:r>
+        <w:rPr>
+          <w:rFonts w:cstheme="minorHAnsi"/>
+          <w:i/>
+          <w:color w:val="000000" w:themeColor="text1"/>
+          <w:shd w:val="clear" w:color="auto" w:fill="FFFFFF"/>
+        </w:rPr>
+        <w:t>.</w:t>
+      </w:r>
+    </w:p>
+  </w:footnote>
+  <w:footnote w:id="8">
+    <w:p>
+      <w:pPr>
+        <w:pStyle w:val="FootnoteText"/>
+        <w:rPr>
+          <w:rFonts w:cstheme="minorHAnsi"/>
+          <w:lang w:val="ro-RO"/>
+        </w:rPr>
+      </w:pPr>
+      <w:r>
+        <w:rPr>
+          <w:rStyle w:val="FootnoteReference"/>
+        </w:rPr>
+        <w:footnoteRef/>
+      </w:r>
+      <w:r>
+        <w:t xml:space="preserve"> </w:t>
+      </w:r>
+      <w:r>
+        <w:rPr>
+          <w:rFonts w:cstheme="minorHAnsi"/>
+          <w:color w:val="222222"/>
+          <w:shd w:val="clear" w:color="auto" w:fill="FFFFFF"/>
+        </w:rPr>
+        <w:t xml:space="preserve">Unit testing frameworks </w:t>
+      </w:r>
+      <w:r>
+        <w:rPr>
+          <w:rFonts w:cstheme="minorHAnsi"/>
+          <w:color w:val="222222"/>
+          <w:shd w:val="clear" w:color="auto" w:fill="FFFFFF"/>
+        </w:rPr>
+        <w:t xml:space="preserve">sunt cel mai des întâlnite sub formă de produse de tip third-party care nu sunt incluse în pachetul de bază al compilatorului. Ele ajută la simplificarea procesului de unit testing și sunt dezvoltate pentru o variatate de limbaje de programare. Cele mai folosite framework-uri în Visual sunt: </w:t>
+      </w:r>
+      <w:r>
+        <w:rPr>
+          <w:rFonts w:cstheme="minorHAnsi"/>
+          <w:color w:val="222222"/>
+          <w:shd w:val="clear" w:color="auto" w:fill="FFFFFF"/>
+        </w:rPr>
+        <w:t>MSTest/Visual Studio, NUnit și xUnit.NET</w:t>
+      </w:r>
+      <w:r>
+        <w:rPr>
+          <w:rFonts w:cstheme="minorHAnsi"/>
+          <w:color w:val="222222"/>
+          <w:shd w:val="clear" w:color="auto" w:fill="FFFFFF"/>
+        </w:rPr>
+        <w:t>.</w:t>
+      </w:r>
+    </w:p>
+  </w:footnote>
+  <w:footnote w:id="9">
+    <w:p>
+      <w:pPr>
+        <w:pStyle w:val="FootnoteText"/>
+        <w:rPr>
+          <w:lang w:val="ro-RO"/>
+        </w:rPr>
+      </w:pPr>
+      <w:r>
+        <w:rPr>
+          <w:rStyle w:val="FootnoteReference"/>
+        </w:rPr>
+        <w:footnoteRef/>
+      </w:r>
+      <w:r>
+        <w:t xml:space="preserve"> Metodă de testare formală centrată pe respectarea nevoilor utilizatorului, a cerințelor și pe procesele business menite spre a determina dacă un sistem satisface criteriile de acceptare. De asemenea, permite utilizatorului, clientului sau altei entități autorizate să determine dacă sistemul construit va fi acceptat sau nu pentru livrare.</w:t>
+      </w:r>
+    </w:p>
+  </w:footnote>
+  <w:footnote w:id="10">
+    <w:p>
+      <w:pPr>
+        <w:pStyle w:val="FootnoteText"/>
+        <w:rPr>
+          <w:lang w:val="ro-RO"/>
+        </w:rPr>
+      </w:pPr>
+      <w:r>
+        <w:rPr>
+          <w:rStyle w:val="FootnoteReference"/>
+        </w:rPr>
+        <w:footnoteRef/>
+      </w:r>
+      <w:r>
+        <w:t xml:space="preserve"> Oferirea posibilităţii de a reactiva anumite înregistrări care s-au droit a fi eliminate în trecut. Renunţarea la metoda clasică de ştergere a înregistrărilor din baza de date fără posibilitate de recuperare.</w:t>
       </w:r>
     </w:p>
   </w:footnote>
@@ -8363,6 +9629,95 @@
     </w:lvl>
   </w:abstractNum>
   <w:abstractNum w:abstractNumId="4" w15:restartNumberingAfterBreak="0">
+    <w:nsid w:val="33CD74C3"/>
+    <w:multiLevelType w:val="hybridMultilevel"/>
+    <w:tmpl w:val="BA22576E"/>
+    <w:lvl w:ilvl="0" w:tplc="0409000F">
+      <w:start w:val="1"/>
+      <w:numFmt w:val="decimal"/>
+      <w:lvlText w:val="%1."/>
+      <w:lvlJc w:val="left"/>
+      <w:pPr>
+        <w:ind w:left="720" w:hanging="360"/>
+      </w:pPr>
+      <w:rPr>
+        <w:rFonts w:hint="default"/>
+      </w:rPr>
+    </w:lvl>
+    <w:lvl w:ilvl="1" w:tplc="04090019" w:tentative="1">
+      <w:start w:val="1"/>
+      <w:numFmt w:val="lowerLetter"/>
+      <w:lvlText w:val="%2."/>
+      <w:lvlJc w:val="left"/>
+      <w:pPr>
+        <w:ind w:left="1440" w:hanging="360"/>
+      </w:pPr>
+    </w:lvl>
+    <w:lvl w:ilvl="2" w:tplc="0409001B" w:tentative="1">
+      <w:start w:val="1"/>
+      <w:numFmt w:val="lowerRoman"/>
+      <w:lvlText w:val="%3."/>
+      <w:lvlJc w:val="right"/>
+      <w:pPr>
+        <w:ind w:left="2160" w:hanging="180"/>
+      </w:pPr>
+    </w:lvl>
+    <w:lvl w:ilvl="3" w:tplc="0409000F" w:tentative="1">
+      <w:start w:val="1"/>
+      <w:numFmt w:val="decimal"/>
+      <w:lvlText w:val="%4."/>
+      <w:lvlJc w:val="left"/>
+      <w:pPr>
+        <w:ind w:left="2880" w:hanging="360"/>
+      </w:pPr>
+    </w:lvl>
+    <w:lvl w:ilvl="4" w:tplc="04090019" w:tentative="1">
+      <w:start w:val="1"/>
+      <w:numFmt w:val="lowerLetter"/>
+      <w:lvlText w:val="%5."/>
+      <w:lvlJc w:val="left"/>
+      <w:pPr>
+        <w:ind w:left="3600" w:hanging="360"/>
+      </w:pPr>
+    </w:lvl>
+    <w:lvl w:ilvl="5" w:tplc="0409001B" w:tentative="1">
+      <w:start w:val="1"/>
+      <w:numFmt w:val="lowerRoman"/>
+      <w:lvlText w:val="%6."/>
+      <w:lvlJc w:val="right"/>
+      <w:pPr>
+        <w:ind w:left="4320" w:hanging="180"/>
+      </w:pPr>
+    </w:lvl>
+    <w:lvl w:ilvl="6" w:tplc="0409000F" w:tentative="1">
+      <w:start w:val="1"/>
+      <w:numFmt w:val="decimal"/>
+      <w:lvlText w:val="%7."/>
+      <w:lvlJc w:val="left"/>
+      <w:pPr>
+        <w:ind w:left="5040" w:hanging="360"/>
+      </w:pPr>
+    </w:lvl>
+    <w:lvl w:ilvl="7" w:tplc="04090019" w:tentative="1">
+      <w:start w:val="1"/>
+      <w:numFmt w:val="lowerLetter"/>
+      <w:lvlText w:val="%8."/>
+      <w:lvlJc w:val="left"/>
+      <w:pPr>
+        <w:ind w:left="5760" w:hanging="360"/>
+      </w:pPr>
+    </w:lvl>
+    <w:lvl w:ilvl="8" w:tplc="0409001B" w:tentative="1">
+      <w:start w:val="1"/>
+      <w:numFmt w:val="lowerRoman"/>
+      <w:lvlText w:val="%9."/>
+      <w:lvlJc w:val="right"/>
+      <w:pPr>
+        <w:ind w:left="6480" w:hanging="180"/>
+      </w:pPr>
+    </w:lvl>
+  </w:abstractNum>
+  <w:abstractNum w:abstractNumId="5" w15:restartNumberingAfterBreak="0">
     <w:nsid w:val="37864011"/>
     <w:multiLevelType w:val="hybridMultilevel"/>
     <w:tmpl w:val="4E6AC15A"/>
@@ -8475,7 +9830,7 @@
       </w:rPr>
     </w:lvl>
   </w:abstractNum>
-  <w:abstractNum w:abstractNumId="5" w15:restartNumberingAfterBreak="0">
+  <w:abstractNum w:abstractNumId="6" w15:restartNumberingAfterBreak="0">
     <w:nsid w:val="5ACE5D99"/>
     <w:multiLevelType w:val="hybridMultilevel"/>
     <w:tmpl w:val="810E7CB8"/>
@@ -8588,7 +9943,7 @@
       </w:rPr>
     </w:lvl>
   </w:abstractNum>
-  <w:abstractNum w:abstractNumId="6" w15:restartNumberingAfterBreak="0">
+  <w:abstractNum w:abstractNumId="7" w15:restartNumberingAfterBreak="0">
     <w:nsid w:val="5F591913"/>
     <w:multiLevelType w:val="hybridMultilevel"/>
     <w:tmpl w:val="3D9854D0"/>
@@ -8701,7 +10056,7 @@
       </w:rPr>
     </w:lvl>
   </w:abstractNum>
-  <w:abstractNum w:abstractNumId="7" w15:restartNumberingAfterBreak="0">
+  <w:abstractNum w:abstractNumId="8" w15:restartNumberingAfterBreak="0">
     <w:nsid w:val="6223293C"/>
     <w:multiLevelType w:val="multilevel"/>
     <w:tmpl w:val="3648E112"/>
@@ -8850,7 +10205,7 @@
       </w:rPr>
     </w:lvl>
   </w:abstractNum>
-  <w:abstractNum w:abstractNumId="8" w15:restartNumberingAfterBreak="0">
+  <w:abstractNum w:abstractNumId="9" w15:restartNumberingAfterBreak="0">
     <w:nsid w:val="630625FB"/>
     <w:multiLevelType w:val="hybridMultilevel"/>
     <w:tmpl w:val="7C6E023C"/>
@@ -8939,7 +10294,7 @@
       </w:pPr>
     </w:lvl>
   </w:abstractNum>
-  <w:abstractNum w:abstractNumId="9" w15:restartNumberingAfterBreak="0">
+  <w:abstractNum w:abstractNumId="10" w15:restartNumberingAfterBreak="0">
     <w:nsid w:val="65122B10"/>
     <w:multiLevelType w:val="hybridMultilevel"/>
     <w:tmpl w:val="8B362966"/>
@@ -9052,7 +10407,7 @@
       </w:rPr>
     </w:lvl>
   </w:abstractNum>
-  <w:abstractNum w:abstractNumId="10" w15:restartNumberingAfterBreak="0">
+  <w:abstractNum w:abstractNumId="11" w15:restartNumberingAfterBreak="0">
     <w:nsid w:val="75D95C58"/>
     <w:multiLevelType w:val="hybridMultilevel"/>
     <w:tmpl w:val="C0ECB582"/>
@@ -9165,7 +10520,7 @@
       </w:rPr>
     </w:lvl>
   </w:abstractNum>
-  <w:abstractNum w:abstractNumId="11" w15:restartNumberingAfterBreak="0">
+  <w:abstractNum w:abstractNumId="12" w15:restartNumberingAfterBreak="0">
     <w:nsid w:val="795B750D"/>
     <w:multiLevelType w:val="hybridMultilevel"/>
     <w:tmpl w:val="E4A4F12E"/>
@@ -9282,37 +10637,40 @@
     <w:abstractNumId w:val="0"/>
   </w:num>
   <w:num w:numId="2">
-    <w:abstractNumId w:val="10"/>
+    <w:abstractNumId w:val="11"/>
   </w:num>
   <w:num w:numId="3">
     <w:abstractNumId w:val="3"/>
   </w:num>
   <w:num w:numId="4">
+    <w:abstractNumId w:val="6"/>
+  </w:num>
+  <w:num w:numId="5">
     <w:abstractNumId w:val="5"/>
   </w:num>
-  <w:num w:numId="5">
-    <w:abstractNumId w:val="4"/>
-  </w:num>
   <w:num w:numId="6">
-    <w:abstractNumId w:val="11"/>
+    <w:abstractNumId w:val="12"/>
   </w:num>
   <w:num w:numId="7">
-    <w:abstractNumId w:val="9"/>
+    <w:abstractNumId w:val="10"/>
   </w:num>
   <w:num w:numId="8">
     <w:abstractNumId w:val="2"/>
   </w:num>
   <w:num w:numId="9">
+    <w:abstractNumId w:val="8"/>
+  </w:num>
+  <w:num w:numId="10">
     <w:abstractNumId w:val="7"/>
   </w:num>
-  <w:num w:numId="10">
-    <w:abstractNumId w:val="6"/>
-  </w:num>
   <w:num w:numId="11">
-    <w:abstractNumId w:val="8"/>
+    <w:abstractNumId w:val="9"/>
   </w:num>
   <w:num w:numId="12">
     <w:abstractNumId w:val="1"/>
+  </w:num>
+  <w:num w:numId="13">
+    <w:abstractNumId w:val="4"/>
   </w:num>
 </w:numbering>
 </file>
@@ -10264,6 +11622,17 @@
       <w:szCs w:val="24"/>
     </w:rPr>
   </w:style>
+  <w:style w:type="character" w:styleId="Strong">
+    <w:name w:val="Strong"/>
+    <w:basedOn w:val="DefaultParagraphFont"/>
+    <w:uiPriority w:val="22"/>
+    <w:qFormat/>
+    <w:rsid w:val="00BD0713"/>
+    <w:rPr>
+      <w:b/>
+      <w:bCs/>
+    </w:rPr>
+  </w:style>
 </w:styles>
 </file>
 
@@ -10555,7 +11924,7 @@
 </file>
 
 <file path=customXml/itemProps1.xml><?xml version="1.0" encoding="utf-8"?>
-<ds:datastoreItem xmlns:ds="http://schemas.openxmlformats.org/officeDocument/2006/customXml" ds:itemID="{991C77A6-52B8-42A4-A419-CA994F93A083}">
+<ds:datastoreItem xmlns:ds="http://schemas.openxmlformats.org/officeDocument/2006/customXml" ds:itemID="{39E8A969-18B7-4AC6-811C-F667A4BDEE62}">
   <ds:schemaRefs>
     <ds:schemaRef ds:uri="http://schemas.openxmlformats.org/officeDocument/2006/bibliography"/>
   </ds:schemaRefs>

</xml_diff>

<commit_message>
finished user interface (UX and UI) (documentation update)
</commit_message>
<xml_diff>
--- a/Licenta.docx
+++ b/Licenta.docx
@@ -271,16 +271,7 @@
           <w:sz w:val="36"/>
           <w:szCs w:val="36"/>
         </w:rPr>
-        <w:t>Sesiunea:</w:t>
-      </w:r>
-      <w:r>
-        <w:rPr>
-          <w:rFonts w:ascii="Times New Roman" w:hAnsi="Times New Roman" w:cs="Times New Roman"/>
-          <w:b/>
-          <w:sz w:val="36"/>
-          <w:szCs w:val="36"/>
-        </w:rPr>
-        <w:t xml:space="preserve"> </w:t>
+        <w:t xml:space="preserve">Sesiunea: </w:t>
       </w:r>
       <w:r>
         <w:rPr>
@@ -537,9 +528,12 @@
           <w:sz w:val="36"/>
           <w:szCs w:val="36"/>
         </w:rPr>
-        <w:t>Ursan Teofil-</w:t>
-      </w:r>
-      <w:r>
+        <w:t>Ursan Teofil-Cosmin</w:t>
+      </w:r>
+    </w:p>
+    <w:p>
+      <w:pPr>
+        <w:jc w:val="center"/>
         <w:rPr>
           <w:rFonts w:ascii="Times New Roman" w:hAnsi="Times New Roman" w:cs="Times New Roman"/>
           <w:b/>
@@ -547,7 +541,74 @@
           <w:sz w:val="36"/>
           <w:szCs w:val="36"/>
         </w:rPr>
-        <w:t>Cosmin</w:t>
+      </w:pPr>
+    </w:p>
+    <w:p>
+      <w:pPr>
+        <w:jc w:val="center"/>
+        <w:rPr>
+          <w:rFonts w:ascii="Times New Roman" w:hAnsi="Times New Roman" w:cs="Times New Roman"/>
+          <w:b/>
+          <w:sz w:val="36"/>
+          <w:szCs w:val="36"/>
+        </w:rPr>
+      </w:pPr>
+      <w:r>
+        <w:rPr>
+          <w:rFonts w:ascii="Times New Roman" w:hAnsi="Times New Roman" w:cs="Times New Roman"/>
+          <w:b/>
+          <w:sz w:val="36"/>
+          <w:szCs w:val="36"/>
+        </w:rPr>
+        <w:t xml:space="preserve">Sesiunea: </w:t>
+      </w:r>
+      <w:r>
+        <w:rPr>
+          <w:rFonts w:ascii="Times New Roman" w:hAnsi="Times New Roman" w:cs="Times New Roman"/>
+          <w:sz w:val="36"/>
+          <w:szCs w:val="36"/>
+        </w:rPr>
+        <w:t>Iulie, 2017</w:t>
+      </w:r>
+    </w:p>
+    <w:p>
+      <w:pPr>
+        <w:jc w:val="center"/>
+        <w:rPr>
+          <w:rFonts w:ascii="Times New Roman" w:hAnsi="Times New Roman" w:cs="Times New Roman"/>
+          <w:b/>
+          <w:sz w:val="36"/>
+          <w:szCs w:val="36"/>
+        </w:rPr>
+      </w:pPr>
+    </w:p>
+    <w:p>
+      <w:pPr>
+        <w:jc w:val="center"/>
+        <w:rPr>
+          <w:rFonts w:ascii="Times New Roman" w:hAnsi="Times New Roman" w:cs="Times New Roman"/>
+          <w:b/>
+          <w:sz w:val="36"/>
+          <w:szCs w:val="36"/>
+        </w:rPr>
+      </w:pPr>
+    </w:p>
+    <w:p>
+      <w:pPr>
+        <w:jc w:val="center"/>
+        <w:rPr>
+          <w:rFonts w:ascii="Times New Roman" w:hAnsi="Times New Roman" w:cs="Times New Roman"/>
+          <w:sz w:val="28"/>
+          <w:szCs w:val="28"/>
+        </w:rPr>
+      </w:pPr>
+      <w:r>
+        <w:rPr>
+          <w:rFonts w:ascii="Times New Roman" w:hAnsi="Times New Roman" w:cs="Times New Roman"/>
+          <w:sz w:val="28"/>
+          <w:szCs w:val="28"/>
+        </w:rPr>
+        <w:t>Coordonator Ştiinţific:</w:t>
       </w:r>
     </w:p>
     <w:p>
@@ -561,78 +622,7 @@
           <w:szCs w:val="36"/>
         </w:rPr>
       </w:pPr>
-    </w:p>
-    <w:p>
-      <w:pPr>
-        <w:jc w:val="center"/>
-        <w:rPr>
-          <w:rFonts w:ascii="Times New Roman" w:hAnsi="Times New Roman" w:cs="Times New Roman"/>
-          <w:b/>
-          <w:sz w:val="36"/>
-          <w:szCs w:val="36"/>
-        </w:rPr>
-      </w:pPr>
-      <w:r>
-        <w:rPr>
-          <w:rFonts w:ascii="Times New Roman" w:hAnsi="Times New Roman" w:cs="Times New Roman"/>
-          <w:b/>
-          <w:sz w:val="36"/>
-          <w:szCs w:val="36"/>
-        </w:rPr>
-        <w:t xml:space="preserve">Sesiunea: </w:t>
-      </w:r>
-      <w:r>
-        <w:rPr>
-          <w:rFonts w:ascii="Times New Roman" w:hAnsi="Times New Roman" w:cs="Times New Roman"/>
-          <w:sz w:val="36"/>
-          <w:szCs w:val="36"/>
-        </w:rPr>
-        <w:t>Iulie, 2017</w:t>
-      </w:r>
-    </w:p>
-    <w:p>
-      <w:pPr>
-        <w:jc w:val="center"/>
-        <w:rPr>
-          <w:rFonts w:ascii="Times New Roman" w:hAnsi="Times New Roman" w:cs="Times New Roman"/>
-          <w:b/>
-          <w:sz w:val="36"/>
-          <w:szCs w:val="36"/>
-        </w:rPr>
-      </w:pPr>
-    </w:p>
-    <w:p>
-      <w:pPr>
-        <w:jc w:val="center"/>
-        <w:rPr>
-          <w:rFonts w:ascii="Times New Roman" w:hAnsi="Times New Roman" w:cs="Times New Roman"/>
-          <w:b/>
-          <w:sz w:val="36"/>
-          <w:szCs w:val="36"/>
-        </w:rPr>
-      </w:pPr>
-    </w:p>
-    <w:p>
-      <w:pPr>
-        <w:jc w:val="center"/>
-        <w:rPr>
-          <w:rFonts w:ascii="Times New Roman" w:hAnsi="Times New Roman" w:cs="Times New Roman"/>
-          <w:sz w:val="28"/>
-          <w:szCs w:val="28"/>
-        </w:rPr>
-      </w:pPr>
-      <w:r>
-        <w:rPr>
-          <w:rFonts w:ascii="Times New Roman" w:hAnsi="Times New Roman" w:cs="Times New Roman"/>
-          <w:sz w:val="28"/>
-          <w:szCs w:val="28"/>
-        </w:rPr>
-        <w:t>Coordonator Ştiinţific:</w:t>
-      </w:r>
-    </w:p>
-    <w:p>
-      <w:pPr>
-        <w:jc w:val="center"/>
+      <w:r>
         <w:rPr>
           <w:rFonts w:ascii="Times New Roman" w:hAnsi="Times New Roman" w:cs="Times New Roman"/>
           <w:b/>
@@ -640,6 +630,18 @@
           <w:sz w:val="36"/>
           <w:szCs w:val="36"/>
         </w:rPr>
+        <w:t>Asistent, dr. Vasile Alaiba</w:t>
+      </w:r>
+    </w:p>
+    <w:p>
+      <w:pPr>
+        <w:jc w:val="center"/>
+        <w:rPr>
+          <w:rFonts w:ascii="Times New Roman" w:hAnsi="Times New Roman" w:cs="Times New Roman"/>
+          <w:b/>
+          <w:sz w:val="24"/>
+          <w:szCs w:val="24"/>
+        </w:rPr>
       </w:pPr>
       <w:r>
         <w:rPr>
@@ -649,27 +651,6 @@
           <w:sz w:val="36"/>
           <w:szCs w:val="36"/>
         </w:rPr>
-        <w:t>Asistent, dr. Vasile Alaiba</w:t>
-      </w:r>
-    </w:p>
-    <w:p>
-      <w:pPr>
-        <w:jc w:val="center"/>
-        <w:rPr>
-          <w:rFonts w:ascii="Times New Roman" w:hAnsi="Times New Roman" w:cs="Times New Roman"/>
-          <w:b/>
-          <w:sz w:val="24"/>
-          <w:szCs w:val="24"/>
-        </w:rPr>
-      </w:pPr>
-      <w:r>
-        <w:rPr>
-          <w:rFonts w:ascii="Times New Roman" w:hAnsi="Times New Roman" w:cs="Times New Roman"/>
-          <w:b/>
-          <w:i/>
-          <w:sz w:val="36"/>
-          <w:szCs w:val="36"/>
-        </w:rPr>
         <w:br w:type="page"/>
       </w:r>
       <w:r>
@@ -734,15 +715,7 @@
           <w:sz w:val="24"/>
           <w:szCs w:val="24"/>
         </w:rPr>
-        <w:t xml:space="preserve"> Lucrarea de licență cu titlul </w:t>
-      </w:r>
-      <w:r>
-        <w:rPr>
-          <w:rFonts w:ascii="Times New Roman" w:hAnsi="Times New Roman" w:cs="Times New Roman"/>
-          <w:sz w:val="24"/>
-          <w:szCs w:val="24"/>
-        </w:rPr>
-        <w:t>„</w:t>
+        <w:t xml:space="preserve"> Lucrarea de licență cu titlul „</w:t>
       </w:r>
       <w:r>
         <w:rPr>
@@ -1083,23 +1056,7 @@
           <w:szCs w:val="24"/>
         </w:rPr>
         <w:tab/>
-        <w:t xml:space="preserve">Absolvent </w:t>
-      </w:r>
-      <w:r>
-        <w:rPr>
-          <w:rFonts w:ascii="Times New Roman" w:hAnsi="Times New Roman" w:cs="Times New Roman"/>
-          <w:sz w:val="24"/>
-          <w:szCs w:val="24"/>
-        </w:rPr>
-        <w:t>Ursan Teofil-Cosmin</w:t>
-      </w:r>
-      <w:r>
-        <w:rPr>
-          <w:rFonts w:ascii="Times New Roman" w:hAnsi="Times New Roman" w:cs="Times New Roman"/>
-          <w:sz w:val="24"/>
-          <w:szCs w:val="24"/>
-        </w:rPr>
-        <w:t xml:space="preserve">   </w:t>
+        <w:t xml:space="preserve">Absolvent Ursan Teofil-Cosmin   </w:t>
       </w:r>
     </w:p>
     <w:p>
@@ -1490,111 +1447,64 @@
             </w:rPr>
             <w:fldChar w:fldCharType="separate"/>
           </w:r>
-          <w:bookmarkStart w:id="0" w:name="_GoBack"/>
-          <w:bookmarkEnd w:id="0"/>
-          <w:r>
-            <w:rPr>
-              <w:rStyle w:val="Hyperlink"/>
-              <w:noProof/>
-            </w:rPr>
-            <w:fldChar w:fldCharType="begin"/>
-          </w:r>
-          <w:r>
-            <w:rPr>
-              <w:rStyle w:val="Hyperlink"/>
-              <w:noProof/>
-            </w:rPr>
-            <w:instrText xml:space="preserve"> </w:instrText>
-          </w:r>
-          <w:r>
-            <w:rPr>
-              <w:noProof/>
-            </w:rPr>
-            <w:instrText>HYPERLINK \l "_Toc484613423"</w:instrText>
-          </w:r>
-          <w:r>
-            <w:rPr>
-              <w:rStyle w:val="Hyperlink"/>
-              <w:noProof/>
-            </w:rPr>
-            <w:instrText xml:space="preserve"> </w:instrText>
-          </w:r>
-          <w:r>
-            <w:rPr>
-              <w:rStyle w:val="Hyperlink"/>
-              <w:noProof/>
-            </w:rPr>
-          </w:r>
-          <w:r>
-            <w:rPr>
-              <w:rStyle w:val="Hyperlink"/>
-              <w:noProof/>
-            </w:rPr>
-            <w:fldChar w:fldCharType="separate"/>
-          </w:r>
-          <w:r>
-            <w:rPr>
-              <w:rStyle w:val="Hyperlink"/>
-              <w:rFonts w:ascii="Times New Roman" w:hAnsi="Times New Roman" w:cs="Times New Roman"/>
-              <w:noProof/>
-            </w:rPr>
-            <w:t>Introducere</w:t>
-          </w:r>
-          <w:r>
-            <w:rPr>
-              <w:noProof/>
-              <w:webHidden/>
-            </w:rPr>
-            <w:tab/>
-          </w:r>
-          <w:r>
-            <w:rPr>
-              <w:noProof/>
-              <w:webHidden/>
-            </w:rPr>
-            <w:fldChar w:fldCharType="begin"/>
-          </w:r>
-          <w:r>
-            <w:rPr>
-              <w:noProof/>
-              <w:webHidden/>
-            </w:rPr>
-            <w:instrText xml:space="preserve"> PAGEREF _Toc484613423 \h </w:instrText>
-          </w:r>
-          <w:r>
-            <w:rPr>
-              <w:noProof/>
-              <w:webHidden/>
-            </w:rPr>
-          </w:r>
-          <w:r>
-            <w:rPr>
-              <w:noProof/>
-              <w:webHidden/>
-            </w:rPr>
-            <w:fldChar w:fldCharType="separate"/>
-          </w:r>
-          <w:r>
-            <w:rPr>
-              <w:noProof/>
-              <w:webHidden/>
-            </w:rPr>
-            <w:t>7</w:t>
-          </w:r>
-          <w:r>
-            <w:rPr>
-              <w:noProof/>
-              <w:webHidden/>
-            </w:rPr>
-            <w:fldChar w:fldCharType="end"/>
-          </w:r>
-          <w:r>
-            <w:rPr>
-              <w:rStyle w:val="Hyperlink"/>
-              <w:noProof/>
-            </w:rPr>
-            <w:fldChar w:fldCharType="end"/>
-          </w:r>
+          <w:hyperlink w:anchor="_Toc484613423" w:history="1">
+            <w:r>
+              <w:rPr>
+                <w:rStyle w:val="Hyperlink"/>
+                <w:rFonts w:ascii="Times New Roman" w:hAnsi="Times New Roman" w:cs="Times New Roman"/>
+                <w:noProof/>
+              </w:rPr>
+              <w:t>Introducere</w:t>
+            </w:r>
+            <w:r>
+              <w:rPr>
+                <w:noProof/>
+                <w:webHidden/>
+              </w:rPr>
+              <w:tab/>
+            </w:r>
+            <w:r>
+              <w:rPr>
+                <w:noProof/>
+                <w:webHidden/>
+              </w:rPr>
+              <w:fldChar w:fldCharType="begin"/>
+            </w:r>
+            <w:r>
+              <w:rPr>
+                <w:noProof/>
+                <w:webHidden/>
+              </w:rPr>
+              <w:instrText xml:space="preserve"> PAGEREF _Toc484613423 \h </w:instrText>
+            </w:r>
+            <w:r>
+              <w:rPr>
+                <w:noProof/>
+                <w:webHidden/>
+              </w:rPr>
+            </w:r>
+            <w:r>
+              <w:rPr>
+                <w:noProof/>
+                <w:webHidden/>
+              </w:rPr>
+              <w:fldChar w:fldCharType="separate"/>
+            </w:r>
+            <w:r>
+              <w:rPr>
+                <w:noProof/>
+                <w:webHidden/>
+              </w:rPr>
+              <w:t>7</w:t>
+            </w:r>
+            <w:r>
+              <w:rPr>
+                <w:noProof/>
+                <w:webHidden/>
+              </w:rPr>
+              <w:fldChar w:fldCharType="end"/>
+            </w:r>
+          </w:hyperlink>
         </w:p>
         <w:p>
           <w:pPr>
@@ -5944,7 +5854,7 @@
           <w:rFonts w:ascii="Times New Roman" w:hAnsi="Times New Roman" w:cs="Times New Roman"/>
         </w:rPr>
       </w:pPr>
-      <w:bookmarkStart w:id="1" w:name="_Toc484613423"/>
+      <w:bookmarkStart w:id="0" w:name="_Toc484613423"/>
       <w:r>
         <w:rPr>
           <w:rFonts w:ascii="Times New Roman" w:hAnsi="Times New Roman" w:cs="Times New Roman"/>
@@ -5952,41 +5862,41 @@
         <w:lastRenderedPageBreak/>
         <w:t>Introducere</w:t>
       </w:r>
+      <w:bookmarkEnd w:id="0"/>
+    </w:p>
+    <w:p>
+      <w:pPr>
+        <w:rPr>
+          <w:rFonts w:ascii="Times New Roman" w:hAnsi="Times New Roman" w:cs="Times New Roman"/>
+          <w:sz w:val="24"/>
+          <w:szCs w:val="24"/>
+          <w:lang w:val="ro-RO"/>
+        </w:rPr>
+      </w:pPr>
+      <w:r>
+        <w:rPr>
+          <w:rFonts w:ascii="Times New Roman" w:hAnsi="Times New Roman" w:cs="Times New Roman"/>
+          <w:sz w:val="24"/>
+          <w:szCs w:val="24"/>
+        </w:rPr>
+        <w:tab/>
+      </w:r>
+    </w:p>
+    <w:p>
+      <w:pPr>
+        <w:pStyle w:val="Heading2"/>
+        <w:rPr>
+          <w:rFonts w:ascii="Times New Roman" w:hAnsi="Times New Roman" w:cs="Times New Roman"/>
+        </w:rPr>
+      </w:pPr>
+      <w:bookmarkStart w:id="1" w:name="_Toc484613424"/>
+      <w:r>
+        <w:rPr>
+          <w:rFonts w:ascii="Times New Roman" w:hAnsi="Times New Roman" w:cs="Times New Roman"/>
+        </w:rPr>
+        <w:t>Motivaţie</w:t>
+      </w:r>
       <w:bookmarkEnd w:id="1"/>
-    </w:p>
-    <w:p>
-      <w:pPr>
-        <w:rPr>
-          <w:rFonts w:ascii="Times New Roman" w:hAnsi="Times New Roman" w:cs="Times New Roman"/>
-          <w:sz w:val="24"/>
-          <w:szCs w:val="24"/>
-          <w:lang w:val="ro-RO"/>
-        </w:rPr>
-      </w:pPr>
-      <w:r>
-        <w:rPr>
-          <w:rFonts w:ascii="Times New Roman" w:hAnsi="Times New Roman" w:cs="Times New Roman"/>
-          <w:sz w:val="24"/>
-          <w:szCs w:val="24"/>
-        </w:rPr>
-        <w:tab/>
-      </w:r>
-    </w:p>
-    <w:p>
-      <w:pPr>
-        <w:pStyle w:val="Heading2"/>
-        <w:rPr>
-          <w:rFonts w:ascii="Times New Roman" w:hAnsi="Times New Roman" w:cs="Times New Roman"/>
-        </w:rPr>
-      </w:pPr>
-      <w:bookmarkStart w:id="2" w:name="_Toc484613424"/>
-      <w:r>
-        <w:rPr>
-          <w:rFonts w:ascii="Times New Roman" w:hAnsi="Times New Roman" w:cs="Times New Roman"/>
-        </w:rPr>
-        <w:t>Motivaţie</w:t>
-      </w:r>
-      <w:bookmarkEnd w:id="2"/>
     </w:p>
     <w:p>
       <w:pPr>
@@ -6078,14 +5988,14 @@
           <w:rFonts w:ascii="Times New Roman" w:hAnsi="Times New Roman" w:cs="Times New Roman"/>
         </w:rPr>
       </w:pPr>
-      <w:bookmarkStart w:id="3" w:name="_Toc484613425"/>
+      <w:bookmarkStart w:id="2" w:name="_Toc484613425"/>
       <w:r>
         <w:rPr>
           <w:rFonts w:ascii="Times New Roman" w:hAnsi="Times New Roman" w:cs="Times New Roman"/>
         </w:rPr>
         <w:t>Context</w:t>
       </w:r>
-      <w:bookmarkEnd w:id="3"/>
+      <w:bookmarkEnd w:id="2"/>
     </w:p>
     <w:p>
       <w:pPr>
@@ -6229,14 +6139,14 @@
           <w:rFonts w:ascii="Times New Roman" w:hAnsi="Times New Roman" w:cs="Times New Roman"/>
         </w:rPr>
       </w:pPr>
-      <w:bookmarkStart w:id="4" w:name="_Toc484613426"/>
+      <w:bookmarkStart w:id="3" w:name="_Toc484613426"/>
       <w:r>
         <w:rPr>
           <w:rFonts w:ascii="Times New Roman" w:hAnsi="Times New Roman" w:cs="Times New Roman"/>
         </w:rPr>
         <w:t>Cerinţe funcţionale</w:t>
       </w:r>
-      <w:bookmarkEnd w:id="4"/>
+      <w:bookmarkEnd w:id="3"/>
     </w:p>
     <w:p>
       <w:pPr>
@@ -6503,13 +6413,33 @@
           <w:rFonts w:ascii="Times New Roman" w:hAnsi="Times New Roman" w:cs="Times New Roman"/>
         </w:rPr>
       </w:pPr>
-      <w:bookmarkStart w:id="5" w:name="_Toc484613427"/>
+      <w:bookmarkStart w:id="4" w:name="_Toc484613427"/>
       <w:r>
         <w:rPr>
           <w:rFonts w:ascii="Times New Roman" w:hAnsi="Times New Roman" w:cs="Times New Roman"/>
         </w:rPr>
         <w:t>Abordare tehnică</w:t>
       </w:r>
+      <w:bookmarkEnd w:id="4"/>
+    </w:p>
+    <w:p>
+      <w:pPr>
+        <w:rPr>
+          <w:rFonts w:ascii="Times New Roman" w:hAnsi="Times New Roman" w:cs="Times New Roman"/>
+          <w:sz w:val="24"/>
+          <w:szCs w:val="24"/>
+        </w:rPr>
+      </w:pPr>
+      <w:bookmarkStart w:id="5" w:name="_Toc484613428"/>
+      <w:r>
+        <w:rPr>
+          <w:rStyle w:val="Heading3Char"/>
+          <w:rFonts w:ascii="Times New Roman" w:hAnsi="Times New Roman" w:cs="Times New Roman"/>
+          <w:sz w:val="24"/>
+          <w:szCs w:val="24"/>
+        </w:rPr>
+        <w:t>Baza de date</w:t>
+      </w:r>
       <w:bookmarkEnd w:id="5"/>
     </w:p>
     <w:p>
@@ -6520,15 +6450,70 @@
           <w:szCs w:val="24"/>
         </w:rPr>
       </w:pPr>
-      <w:bookmarkStart w:id="6" w:name="_Toc484613428"/>
-      <w:r>
-        <w:rPr>
-          <w:rStyle w:val="Heading3Char"/>
-          <w:rFonts w:ascii="Times New Roman" w:hAnsi="Times New Roman" w:cs="Times New Roman"/>
-          <w:sz w:val="24"/>
-          <w:szCs w:val="24"/>
-        </w:rPr>
-        <w:t>Baza de date</w:t>
+      <w:r>
+        <w:rPr>
+          <w:rFonts w:ascii="Times New Roman" w:hAnsi="Times New Roman" w:cs="Times New Roman"/>
+        </w:rPr>
+        <w:tab/>
+      </w:r>
+      <w:r>
+        <w:rPr>
+          <w:rFonts w:ascii="Times New Roman" w:hAnsi="Times New Roman" w:cs="Times New Roman"/>
+          <w:sz w:val="24"/>
+          <w:szCs w:val="24"/>
+        </w:rPr>
+        <w:t>Pentru baza de date am ales soluţia oferită de cei de la Microsoft, şi anume, Microsoft SQL Server. Este o b</w:t>
+      </w:r>
+      <w:r>
+        <w:rPr>
+          <w:rFonts w:ascii="Times New Roman" w:hAnsi="Times New Roman" w:cs="Times New Roman"/>
+          <w:sz w:val="24"/>
+          <w:szCs w:val="24"/>
+        </w:rPr>
+        <w:t xml:space="preserve">ază de date relaţională, care are </w:t>
+      </w:r>
+      <w:r>
+        <w:rPr>
+          <w:rFonts w:ascii="Times New Roman" w:hAnsi="Times New Roman" w:cs="Times New Roman"/>
+          <w:sz w:val="24"/>
+          <w:szCs w:val="24"/>
+        </w:rPr>
+        <w:t xml:space="preserve">capacitatea de stocare şi expunere a datelor pe baza unor </w:t>
+      </w:r>
+      <w:r>
+        <w:rPr>
+          <w:rFonts w:ascii="Times New Roman" w:hAnsi="Times New Roman" w:cs="Times New Roman"/>
+          <w:sz w:val="24"/>
+          <w:szCs w:val="24"/>
+        </w:rPr>
+        <w:t>cereri</w:t>
+      </w:r>
+      <w:r>
+        <w:rPr>
+          <w:rFonts w:ascii="Times New Roman" w:hAnsi="Times New Roman" w:cs="Times New Roman"/>
+          <w:sz w:val="24"/>
+          <w:szCs w:val="24"/>
+        </w:rPr>
+        <w:t xml:space="preserve"> primite de la solicitant şi poate fi rulată pe acelaşi computer sau pe un computer din reţea.</w:t>
+      </w:r>
+    </w:p>
+    <w:p>
+      <w:pPr>
+        <w:pStyle w:val="Heading3"/>
+        <w:rPr>
+          <w:rFonts w:ascii="Times New Roman" w:hAnsi="Times New Roman" w:cs="Times New Roman"/>
+          <w:sz w:val="24"/>
+          <w:szCs w:val="24"/>
+        </w:rPr>
+      </w:pPr>
+      <w:bookmarkStart w:id="6" w:name="_Toc484613429"/>
+      <w:r>
+        <w:rPr>
+          <w:rFonts w:ascii="Times New Roman" w:hAnsi="Times New Roman" w:cs="Times New Roman"/>
+          <w:sz w:val="24"/>
+          <w:szCs w:val="24"/>
+        </w:rPr>
+        <w:t>Backend</w:t>
       </w:r>
       <w:bookmarkEnd w:id="6"/>
     </w:p>
@@ -6552,39 +6537,31 @@
           <w:sz w:val="24"/>
           <w:szCs w:val="24"/>
         </w:rPr>
-        <w:t>Pentru baza de date am ales soluţia oferită de cei de la Microsoft, şi anume, Microsoft SQL Server. Este o b</w:t>
-      </w:r>
-      <w:r>
-        <w:rPr>
-          <w:rFonts w:ascii="Times New Roman" w:hAnsi="Times New Roman" w:cs="Times New Roman"/>
-          <w:sz w:val="24"/>
-          <w:szCs w:val="24"/>
-        </w:rPr>
-        <w:t xml:space="preserve">ază de date relaţională, care are </w:t>
-      </w:r>
-      <w:r>
-        <w:rPr>
-          <w:rFonts w:ascii="Times New Roman" w:hAnsi="Times New Roman" w:cs="Times New Roman"/>
-          <w:sz w:val="24"/>
-          <w:szCs w:val="24"/>
-        </w:rPr>
-        <w:t xml:space="preserve">capacitatea de stocare şi expunere a datelor pe baza unor </w:t>
-      </w:r>
-      <w:r>
-        <w:rPr>
-          <w:rFonts w:ascii="Times New Roman" w:hAnsi="Times New Roman" w:cs="Times New Roman"/>
-          <w:sz w:val="24"/>
-          <w:szCs w:val="24"/>
-        </w:rPr>
-        <w:t>cereri</w:t>
-      </w:r>
-      <w:r>
-        <w:rPr>
-          <w:rFonts w:ascii="Times New Roman" w:hAnsi="Times New Roman" w:cs="Times New Roman"/>
-          <w:sz w:val="24"/>
-          <w:szCs w:val="24"/>
-        </w:rPr>
-        <w:t xml:space="preserve"> primite de la solicitant şi poate fi rulată pe acelaşi computer sau pe un computer din reţea.</w:t>
+        <w:t xml:space="preserve">Pentru partea de backend voi folosit C#, un limbaj de programare functional, generic, orientat obiect, imperativ, declarativ. De asemenea, această componentă va face legătura între baza de date şi frontend. </w:t>
+      </w:r>
+      <w:r>
+        <w:rPr>
+          <w:rFonts w:ascii="Times New Roman" w:hAnsi="Times New Roman" w:cs="Times New Roman"/>
+          <w:sz w:val="24"/>
+          <w:szCs w:val="24"/>
+        </w:rPr>
+        <w:t xml:space="preserve">Tot aici se vor transmite notificările şi mesajele de la un </w:t>
+      </w:r>
+      <w:r>
+        <w:rPr>
+          <w:rFonts w:ascii="Times New Roman" w:hAnsi="Times New Roman" w:cs="Times New Roman"/>
+          <w:sz w:val="24"/>
+          <w:szCs w:val="24"/>
+        </w:rPr>
+        <w:t>utilizator</w:t>
+      </w:r>
+      <w:r>
+        <w:rPr>
+          <w:rFonts w:ascii="Times New Roman" w:hAnsi="Times New Roman" w:cs="Times New Roman"/>
+          <w:sz w:val="24"/>
+          <w:szCs w:val="24"/>
+        </w:rPr>
+        <w:t xml:space="preserve"> către un altul.</w:t>
       </w:r>
     </w:p>
     <w:p>
@@ -6596,83 +6573,16 @@
           <w:szCs w:val="24"/>
         </w:rPr>
       </w:pPr>
-      <w:bookmarkStart w:id="7" w:name="_Toc484613429"/>
-      <w:r>
-        <w:rPr>
-          <w:rFonts w:ascii="Times New Roman" w:hAnsi="Times New Roman" w:cs="Times New Roman"/>
-          <w:sz w:val="24"/>
-          <w:szCs w:val="24"/>
-        </w:rPr>
-        <w:t>Backend</w:t>
+      <w:bookmarkStart w:id="7" w:name="_Toc484613430"/>
+      <w:r>
+        <w:rPr>
+          <w:rFonts w:ascii="Times New Roman" w:hAnsi="Times New Roman" w:cs="Times New Roman"/>
+          <w:sz w:val="24"/>
+          <w:szCs w:val="24"/>
+        </w:rPr>
+        <w:t>Frontend</w:t>
       </w:r>
       <w:bookmarkEnd w:id="7"/>
-    </w:p>
-    <w:p>
-      <w:pPr>
-        <w:rPr>
-          <w:rFonts w:ascii="Times New Roman" w:hAnsi="Times New Roman" w:cs="Times New Roman"/>
-          <w:sz w:val="24"/>
-          <w:szCs w:val="24"/>
-        </w:rPr>
-      </w:pPr>
-      <w:r>
-        <w:rPr>
-          <w:rFonts w:ascii="Times New Roman" w:hAnsi="Times New Roman" w:cs="Times New Roman"/>
-        </w:rPr>
-        <w:tab/>
-      </w:r>
-      <w:r>
-        <w:rPr>
-          <w:rFonts w:ascii="Times New Roman" w:hAnsi="Times New Roman" w:cs="Times New Roman"/>
-          <w:sz w:val="24"/>
-          <w:szCs w:val="24"/>
-        </w:rPr>
-        <w:t xml:space="preserve">Pentru partea de backend voi folosit C#, un limbaj de programare functional, generic, orientat obiect, imperativ, declarativ. De asemenea, această componentă va face legătura între baza de date şi frontend. </w:t>
-      </w:r>
-      <w:r>
-        <w:rPr>
-          <w:rFonts w:ascii="Times New Roman" w:hAnsi="Times New Roman" w:cs="Times New Roman"/>
-          <w:sz w:val="24"/>
-          <w:szCs w:val="24"/>
-        </w:rPr>
-        <w:t xml:space="preserve">Tot aici se vor transmite notificările şi mesajele de la un </w:t>
-      </w:r>
-      <w:r>
-        <w:rPr>
-          <w:rFonts w:ascii="Times New Roman" w:hAnsi="Times New Roman" w:cs="Times New Roman"/>
-          <w:sz w:val="24"/>
-          <w:szCs w:val="24"/>
-        </w:rPr>
-        <w:t>utilizator</w:t>
-      </w:r>
-      <w:r>
-        <w:rPr>
-          <w:rFonts w:ascii="Times New Roman" w:hAnsi="Times New Roman" w:cs="Times New Roman"/>
-          <w:sz w:val="24"/>
-          <w:szCs w:val="24"/>
-        </w:rPr>
-        <w:t xml:space="preserve"> către un altul.</w:t>
-      </w:r>
-    </w:p>
-    <w:p>
-      <w:pPr>
-        <w:pStyle w:val="Heading3"/>
-        <w:rPr>
-          <w:rFonts w:ascii="Times New Roman" w:hAnsi="Times New Roman" w:cs="Times New Roman"/>
-          <w:sz w:val="24"/>
-          <w:szCs w:val="24"/>
-        </w:rPr>
-      </w:pPr>
-      <w:bookmarkStart w:id="8" w:name="_Toc484613430"/>
-      <w:r>
-        <w:rPr>
-          <w:rFonts w:ascii="Times New Roman" w:hAnsi="Times New Roman" w:cs="Times New Roman"/>
-          <w:sz w:val="24"/>
-          <w:szCs w:val="24"/>
-        </w:rPr>
-        <w:t>Frontend</w:t>
-      </w:r>
-      <w:bookmarkEnd w:id="8"/>
     </w:p>
     <w:p>
       <w:pPr>
@@ -6959,7 +6869,7 @@
           <w:szCs w:val="24"/>
         </w:rPr>
       </w:pPr>
-      <w:bookmarkStart w:id="9" w:name="_Toc484613431"/>
+      <w:bookmarkStart w:id="8" w:name="_Toc484613431"/>
       <w:r>
         <w:rPr>
           <w:rFonts w:ascii="Times New Roman" w:hAnsi="Times New Roman" w:cs="Times New Roman"/>
@@ -6968,23 +6878,23 @@
         </w:rPr>
         <w:t>Framework-uri</w:t>
       </w:r>
+      <w:bookmarkEnd w:id="8"/>
+    </w:p>
+    <w:p>
+      <w:pPr>
+        <w:pStyle w:val="Heading4"/>
+        <w:rPr>
+          <w:rFonts w:ascii="Times New Roman" w:hAnsi="Times New Roman" w:cs="Times New Roman"/>
+        </w:rPr>
+      </w:pPr>
+      <w:bookmarkStart w:id="9" w:name="_Toc484613432"/>
+      <w:r>
+        <w:rPr>
+          <w:rFonts w:ascii="Times New Roman" w:hAnsi="Times New Roman" w:cs="Times New Roman"/>
+        </w:rPr>
+        <w:t>Entity Framework Core</w:t>
+      </w:r>
       <w:bookmarkEnd w:id="9"/>
-    </w:p>
-    <w:p>
-      <w:pPr>
-        <w:pStyle w:val="Heading4"/>
-        <w:rPr>
-          <w:rFonts w:ascii="Times New Roman" w:hAnsi="Times New Roman" w:cs="Times New Roman"/>
-        </w:rPr>
-      </w:pPr>
-      <w:bookmarkStart w:id="10" w:name="_Toc484613432"/>
-      <w:r>
-        <w:rPr>
-          <w:rFonts w:ascii="Times New Roman" w:hAnsi="Times New Roman" w:cs="Times New Roman"/>
-        </w:rPr>
-        <w:t>Entity Framework Core</w:t>
-      </w:r>
-      <w:bookmarkEnd w:id="10"/>
     </w:p>
     <w:p>
       <w:pPr>
@@ -7025,14 +6935,14 @@
           <w:rFonts w:ascii="Times New Roman" w:hAnsi="Times New Roman" w:cs="Times New Roman"/>
         </w:rPr>
       </w:pPr>
-      <w:bookmarkStart w:id="11" w:name="_Toc484613433"/>
+      <w:bookmarkStart w:id="10" w:name="_Toc484613433"/>
       <w:r>
         <w:rPr>
           <w:rFonts w:ascii="Times New Roman" w:hAnsi="Times New Roman" w:cs="Times New Roman"/>
         </w:rPr>
         <w:t>Bootstrap</w:t>
       </w:r>
-      <w:bookmarkEnd w:id="11"/>
+      <w:bookmarkEnd w:id="10"/>
     </w:p>
     <w:p>
       <w:pPr>
@@ -7055,14 +6965,14 @@
           <w:rFonts w:ascii="Times New Roman" w:hAnsi="Times New Roman" w:cs="Times New Roman"/>
         </w:rPr>
       </w:pPr>
-      <w:bookmarkStart w:id="12" w:name="_Toc484613434"/>
+      <w:bookmarkStart w:id="11" w:name="_Toc484613434"/>
       <w:r>
         <w:rPr>
           <w:rFonts w:ascii="Times New Roman" w:hAnsi="Times New Roman" w:cs="Times New Roman"/>
         </w:rPr>
         <w:t>Selenium</w:t>
       </w:r>
-      <w:bookmarkEnd w:id="12"/>
+      <w:bookmarkEnd w:id="11"/>
     </w:p>
     <w:p>
       <w:pPr>
@@ -7107,67 +7017,67 @@
           <w:rFonts w:ascii="Times New Roman" w:hAnsi="Times New Roman" w:cs="Times New Roman"/>
         </w:rPr>
       </w:pPr>
-      <w:bookmarkStart w:id="13" w:name="_Toc484613435"/>
+      <w:bookmarkStart w:id="12" w:name="_Toc484613435"/>
       <w:r>
         <w:rPr>
           <w:rFonts w:ascii="Times New Roman" w:hAnsi="Times New Roman" w:cs="Times New Roman"/>
         </w:rPr>
         <w:t>Swagger</w:t>
       </w:r>
+      <w:bookmarkEnd w:id="12"/>
+    </w:p>
+    <w:p>
+      <w:pPr>
+        <w:rPr>
+          <w:rFonts w:ascii="Times New Roman" w:hAnsi="Times New Roman" w:cs="Times New Roman"/>
+          <w:sz w:val="24"/>
+          <w:szCs w:val="24"/>
+        </w:rPr>
+      </w:pPr>
+      <w:r>
+        <w:tab/>
+      </w:r>
+      <w:r>
+        <w:rPr>
+          <w:rFonts w:ascii="Times New Roman" w:hAnsi="Times New Roman" w:cs="Times New Roman"/>
+          <w:sz w:val="24"/>
+          <w:szCs w:val="24"/>
+        </w:rPr>
+        <w:t>Este cel mai popular și cel mai mare framework realizat pentru OAS</w:t>
+      </w:r>
+      <w:r>
+        <w:rPr>
+          <w:rStyle w:val="FootnoteReference"/>
+          <w:rFonts w:ascii="Times New Roman" w:hAnsi="Times New Roman" w:cs="Times New Roman"/>
+          <w:sz w:val="24"/>
+          <w:szCs w:val="24"/>
+        </w:rPr>
+        <w:footnoteReference w:id="3"/>
+      </w:r>
+      <w:r>
+        <w:rPr>
+          <w:rFonts w:ascii="Times New Roman" w:hAnsi="Times New Roman" w:cs="Times New Roman"/>
+          <w:sz w:val="24"/>
+          <w:szCs w:val="24"/>
+        </w:rPr>
+        <w:t>. El permite procesul de dezvoltare asupra întregului ciclu de viață al unui API, de la design și documentație, până la testare și ajungerea la clientul final. Unul dintre beneficiile acestui framework este că îți permite crearea documentației pentru un serviciu web REST în mod automat.</w:t>
+      </w:r>
+    </w:p>
+    <w:p>
+      <w:pPr>
+        <w:pStyle w:val="Heading1"/>
+        <w:rPr>
+          <w:rFonts w:ascii="Times New Roman" w:hAnsi="Times New Roman" w:cs="Times New Roman"/>
+        </w:rPr>
+      </w:pPr>
+      <w:bookmarkStart w:id="13" w:name="_Toc484613436"/>
+      <w:r>
+        <w:rPr>
+          <w:rFonts w:ascii="Times New Roman" w:hAnsi="Times New Roman" w:cs="Times New Roman"/>
+        </w:rPr>
+        <w:t>Contribuţii</w:t>
+      </w:r>
       <w:bookmarkEnd w:id="13"/>
-    </w:p>
-    <w:p>
-      <w:pPr>
-        <w:rPr>
-          <w:rFonts w:ascii="Times New Roman" w:hAnsi="Times New Roman" w:cs="Times New Roman"/>
-          <w:sz w:val="24"/>
-          <w:szCs w:val="24"/>
-        </w:rPr>
-      </w:pPr>
-      <w:r>
-        <w:tab/>
-      </w:r>
-      <w:r>
-        <w:rPr>
-          <w:rFonts w:ascii="Times New Roman" w:hAnsi="Times New Roman" w:cs="Times New Roman"/>
-          <w:sz w:val="24"/>
-          <w:szCs w:val="24"/>
-        </w:rPr>
-        <w:t>Este cel mai popular și cel mai mare framework realizat pentru OAS</w:t>
-      </w:r>
-      <w:r>
-        <w:rPr>
-          <w:rStyle w:val="FootnoteReference"/>
-          <w:rFonts w:ascii="Times New Roman" w:hAnsi="Times New Roman" w:cs="Times New Roman"/>
-          <w:sz w:val="24"/>
-          <w:szCs w:val="24"/>
-        </w:rPr>
-        <w:footnoteReference w:id="3"/>
-      </w:r>
-      <w:r>
-        <w:rPr>
-          <w:rFonts w:ascii="Times New Roman" w:hAnsi="Times New Roman" w:cs="Times New Roman"/>
-          <w:sz w:val="24"/>
-          <w:szCs w:val="24"/>
-        </w:rPr>
-        <w:t>. El permite procesul de dezvoltare asupra întregului ciclu de viață al unui API, de la design și documentație, până la testare și ajungerea la clientul final. Unul dintre beneficiile acestui framework este că îți permite crearea documentației pentru un serviciu web REST în mod automat.</w:t>
-      </w:r>
-    </w:p>
-    <w:p>
-      <w:pPr>
-        <w:pStyle w:val="Heading1"/>
-        <w:rPr>
-          <w:rFonts w:ascii="Times New Roman" w:hAnsi="Times New Roman" w:cs="Times New Roman"/>
-        </w:rPr>
-      </w:pPr>
-      <w:bookmarkStart w:id="14" w:name="_Toc484613436"/>
-      <w:r>
-        <w:rPr>
-          <w:rFonts w:ascii="Times New Roman" w:hAnsi="Times New Roman" w:cs="Times New Roman"/>
-        </w:rPr>
-        <w:t>Contribuţii</w:t>
-      </w:r>
-      <w:bookmarkEnd w:id="14"/>
     </w:p>
     <w:p>
       <w:pPr>
@@ -7743,30 +7653,30 @@
           <w:rFonts w:ascii="Times New Roman" w:hAnsi="Times New Roman" w:cs="Times New Roman"/>
         </w:rPr>
       </w:pPr>
-      <w:bookmarkStart w:id="15" w:name="_Toc484613437"/>
+      <w:bookmarkStart w:id="14" w:name="_Toc484613437"/>
       <w:r>
         <w:rPr>
           <w:rFonts w:ascii="Times New Roman" w:hAnsi="Times New Roman" w:cs="Times New Roman"/>
         </w:rPr>
         <w:t>Proiectare</w:t>
       </w:r>
+      <w:bookmarkEnd w:id="14"/>
+    </w:p>
+    <w:p>
+      <w:pPr>
+        <w:pStyle w:val="Heading2"/>
+        <w:rPr>
+          <w:rFonts w:ascii="Times New Roman" w:hAnsi="Times New Roman" w:cs="Times New Roman"/>
+        </w:rPr>
+      </w:pPr>
+      <w:bookmarkStart w:id="15" w:name="_Toc484613438"/>
+      <w:r>
+        <w:rPr>
+          <w:rFonts w:ascii="Times New Roman" w:hAnsi="Times New Roman" w:cs="Times New Roman"/>
+        </w:rPr>
+        <w:t>Arhitectura soluției</w:t>
+      </w:r>
       <w:bookmarkEnd w:id="15"/>
-    </w:p>
-    <w:p>
-      <w:pPr>
-        <w:pStyle w:val="Heading2"/>
-        <w:rPr>
-          <w:rFonts w:ascii="Times New Roman" w:hAnsi="Times New Roman" w:cs="Times New Roman"/>
-        </w:rPr>
-      </w:pPr>
-      <w:bookmarkStart w:id="16" w:name="_Toc484613438"/>
-      <w:r>
-        <w:rPr>
-          <w:rFonts w:ascii="Times New Roman" w:hAnsi="Times New Roman" w:cs="Times New Roman"/>
-        </w:rPr>
-        <w:t>Arhitectura soluției</w:t>
-      </w:r>
-      <w:bookmarkEnd w:id="16"/>
     </w:p>
     <w:p>
       <w:pPr>
@@ -7868,7 +7778,7 @@
           <w:lang w:val="ro-RO"/>
         </w:rPr>
       </w:pPr>
-      <w:bookmarkStart w:id="17" w:name="_Toc484613439"/>
+      <w:bookmarkStart w:id="16" w:name="_Toc484613439"/>
       <w:r>
         <w:rPr>
           <w:rFonts w:ascii="Times New Roman" w:hAnsi="Times New Roman" w:cs="Times New Roman"/>
@@ -7878,7 +7788,7 @@
         </w:rPr>
         <w:t>Capitolul 1: Dezvoltarea aplicaţiei client</w:t>
       </w:r>
-      <w:bookmarkEnd w:id="17"/>
+      <w:bookmarkEnd w:id="16"/>
     </w:p>
     <w:p>
       <w:pPr>
@@ -7963,14 +7873,14 @@
           <w:rFonts w:ascii="Times New Roman" w:hAnsi="Times New Roman" w:cs="Times New Roman"/>
         </w:rPr>
       </w:pPr>
-      <w:bookmarkStart w:id="18" w:name="_Toc484613440"/>
+      <w:bookmarkStart w:id="17" w:name="_Toc484613440"/>
       <w:r>
         <w:rPr>
           <w:rFonts w:ascii="Times New Roman" w:hAnsi="Times New Roman" w:cs="Times New Roman"/>
         </w:rPr>
         <w:t>Arhitectura generală a aplicației</w:t>
       </w:r>
-      <w:bookmarkEnd w:id="18"/>
+      <w:bookmarkEnd w:id="17"/>
     </w:p>
     <w:p>
       <w:pPr>
@@ -8112,7 +8022,7 @@
           <w:rFonts w:ascii="Times New Roman" w:hAnsi="Times New Roman" w:cs="Times New Roman"/>
         </w:rPr>
       </w:pPr>
-      <w:bookmarkStart w:id="19" w:name="_Toc484613441"/>
+      <w:bookmarkStart w:id="18" w:name="_Toc484613441"/>
       <w:r>
         <w:rPr>
           <w:rFonts w:ascii="Times New Roman" w:hAnsi="Times New Roman" w:cs="Times New Roman"/>
@@ -8126,7 +8036,7 @@
         </w:rPr>
         <w:t>iews</w:t>
       </w:r>
-      <w:bookmarkEnd w:id="19"/>
+      <w:bookmarkEnd w:id="18"/>
     </w:p>
     <w:p>
       <w:pPr>
@@ -8236,14 +8146,14 @@
           <w:rFonts w:ascii="Times New Roman" w:hAnsi="Times New Roman" w:cs="Times New Roman"/>
         </w:rPr>
       </w:pPr>
-      <w:bookmarkStart w:id="20" w:name="_Toc484613442"/>
+      <w:bookmarkStart w:id="19" w:name="_Toc484613442"/>
       <w:r>
         <w:rPr>
           <w:rFonts w:ascii="Times New Roman" w:hAnsi="Times New Roman" w:cs="Times New Roman"/>
         </w:rPr>
         <w:t>Angular Controllers</w:t>
       </w:r>
-      <w:bookmarkEnd w:id="20"/>
+      <w:bookmarkEnd w:id="19"/>
       <w:r>
         <w:rPr>
           <w:rFonts w:ascii="Times New Roman" w:hAnsi="Times New Roman" w:cs="Times New Roman"/>
@@ -8340,14 +8250,14 @@
           <w:rFonts w:ascii="Times New Roman" w:hAnsi="Times New Roman" w:cs="Times New Roman"/>
         </w:rPr>
       </w:pPr>
-      <w:bookmarkStart w:id="21" w:name="_Toc484613443"/>
+      <w:bookmarkStart w:id="20" w:name="_Toc484613443"/>
       <w:r>
         <w:rPr>
           <w:rFonts w:ascii="Times New Roman" w:hAnsi="Times New Roman" w:cs="Times New Roman"/>
         </w:rPr>
         <w:t>Angular Services</w:t>
       </w:r>
-      <w:bookmarkEnd w:id="21"/>
+      <w:bookmarkEnd w:id="20"/>
     </w:p>
     <w:p>
       <w:pPr>
@@ -8541,7 +8451,7 @@
           <w:lang w:val="ro-RO"/>
         </w:rPr>
       </w:pPr>
-      <w:bookmarkStart w:id="22" w:name="_Toc484613444"/>
+      <w:bookmarkStart w:id="21" w:name="_Toc484613444"/>
       <w:r>
         <w:rPr>
           <w:rFonts w:ascii="Times New Roman" w:hAnsi="Times New Roman" w:cs="Times New Roman"/>
@@ -8559,25 +8469,25 @@
         </w:rPr>
         <w:t>ţiei server</w:t>
       </w:r>
+      <w:bookmarkEnd w:id="21"/>
+    </w:p>
+    <w:p>
+      <w:pPr>
+        <w:pStyle w:val="Heading4"/>
+        <w:rPr>
+          <w:rFonts w:ascii="Times New Roman" w:hAnsi="Times New Roman" w:cs="Times New Roman"/>
+          <w:lang w:val="ro-RO"/>
+        </w:rPr>
+      </w:pPr>
+      <w:bookmarkStart w:id="22" w:name="_Toc484613445"/>
+      <w:r>
+        <w:rPr>
+          <w:rFonts w:ascii="Times New Roman" w:hAnsi="Times New Roman" w:cs="Times New Roman"/>
+          <w:lang w:val="ro-RO"/>
+        </w:rPr>
+        <w:t>2.1. Arhitectura generală a aplicaţiei</w:t>
+      </w:r>
       <w:bookmarkEnd w:id="22"/>
-    </w:p>
-    <w:p>
-      <w:pPr>
-        <w:pStyle w:val="Heading4"/>
-        <w:rPr>
-          <w:rFonts w:ascii="Times New Roman" w:hAnsi="Times New Roman" w:cs="Times New Roman"/>
-          <w:lang w:val="ro-RO"/>
-        </w:rPr>
-      </w:pPr>
-      <w:bookmarkStart w:id="23" w:name="_Toc484613445"/>
-      <w:r>
-        <w:rPr>
-          <w:rFonts w:ascii="Times New Roman" w:hAnsi="Times New Roman" w:cs="Times New Roman"/>
-          <w:lang w:val="ro-RO"/>
-        </w:rPr>
-        <w:t>2.1. Arhitectura generală a aplicaţiei</w:t>
-      </w:r>
-      <w:bookmarkEnd w:id="23"/>
     </w:p>
     <w:p>
       <w:pPr>
@@ -8722,7 +8632,7 @@
           <w:lang w:val="ro-RO"/>
         </w:rPr>
       </w:pPr>
-      <w:bookmarkStart w:id="24" w:name="_Toc484613446"/>
+      <w:bookmarkStart w:id="23" w:name="_Toc484613446"/>
       <w:r>
         <w:rPr>
           <w:rFonts w:ascii="Times New Roman" w:hAnsi="Times New Roman" w:cs="Times New Roman"/>
@@ -8731,6 +8641,227 @@
         <w:lastRenderedPageBreak/>
         <w:t>2.2. API Controllers</w:t>
       </w:r>
+      <w:bookmarkEnd w:id="23"/>
+    </w:p>
+    <w:p>
+      <w:pPr>
+        <w:ind w:firstLine="720"/>
+        <w:rPr>
+          <w:rFonts w:ascii="Times New Roman" w:hAnsi="Times New Roman" w:cs="Times New Roman"/>
+          <w:sz w:val="24"/>
+          <w:szCs w:val="24"/>
+          <w:lang w:val="ro-RO"/>
+        </w:rPr>
+      </w:pPr>
+      <w:r>
+        <w:rPr>
+          <w:rFonts w:ascii="Times New Roman" w:hAnsi="Times New Roman" w:cs="Times New Roman"/>
+          <w:sz w:val="24"/>
+          <w:szCs w:val="24"/>
+          <w:lang w:val="ro-RO"/>
+        </w:rPr>
+        <w:t>Odată cu trimiterea cererii de la client şi sosirea ei pe partea de server, prima componentă cu care are loc interacţiunea este unul dintre controllerele serviciului REST</w:t>
+      </w:r>
+      <w:r>
+        <w:rPr>
+          <w:rStyle w:val="FootnoteReference"/>
+          <w:rFonts w:ascii="Times New Roman" w:hAnsi="Times New Roman" w:cs="Times New Roman"/>
+          <w:sz w:val="24"/>
+          <w:szCs w:val="24"/>
+          <w:lang w:val="ro-RO"/>
+        </w:rPr>
+        <w:footnoteReference w:id="5"/>
+      </w:r>
+      <w:r>
+        <w:rPr>
+          <w:rFonts w:ascii="Times New Roman" w:hAnsi="Times New Roman" w:cs="Times New Roman"/>
+          <w:sz w:val="24"/>
+          <w:szCs w:val="24"/>
+          <w:lang w:val="ro-RO"/>
+        </w:rPr>
+        <w:t xml:space="preserve"> realizat folosind Web API</w:t>
+      </w:r>
+      <w:r>
+        <w:rPr>
+          <w:rStyle w:val="FootnoteReference"/>
+          <w:rFonts w:ascii="Times New Roman" w:hAnsi="Times New Roman" w:cs="Times New Roman"/>
+          <w:sz w:val="24"/>
+          <w:szCs w:val="24"/>
+          <w:lang w:val="ro-RO"/>
+        </w:rPr>
+        <w:footnoteReference w:id="6"/>
+      </w:r>
+      <w:r>
+        <w:rPr>
+          <w:rFonts w:ascii="Times New Roman" w:hAnsi="Times New Roman" w:cs="Times New Roman"/>
+          <w:sz w:val="24"/>
+          <w:szCs w:val="24"/>
+          <w:lang w:val="ro-RO"/>
+        </w:rPr>
+        <w:t xml:space="preserve">. </w:t>
+      </w:r>
+      <w:r>
+        <w:rPr>
+          <w:rFonts w:ascii="Times New Roman" w:hAnsi="Times New Roman" w:cs="Times New Roman"/>
+          <w:sz w:val="24"/>
+          <w:szCs w:val="24"/>
+          <w:lang w:val="ro-RO"/>
+        </w:rPr>
+        <w:t xml:space="preserve">De la acest nivel, serverul propagă cererea la nivelul următor, urmând apoi să aştepte primirea unui răspuns, fie de succes, fie de eşec. </w:t>
+      </w:r>
+    </w:p>
+    <w:p>
+      <w:pPr>
+        <w:ind w:firstLine="720"/>
+        <w:rPr>
+          <w:rFonts w:ascii="Times New Roman" w:hAnsi="Times New Roman" w:cs="Times New Roman"/>
+          <w:sz w:val="24"/>
+          <w:szCs w:val="24"/>
+          <w:lang w:val="ro-RO"/>
+        </w:rPr>
+      </w:pPr>
+      <w:r>
+        <w:rPr>
+          <w:rFonts w:ascii="Times New Roman" w:hAnsi="Times New Roman" w:cs="Times New Roman"/>
+          <w:sz w:val="24"/>
+          <w:szCs w:val="24"/>
+          <w:lang w:val="ro-RO"/>
+        </w:rPr>
+        <w:t>După ce se primeşte un răspuns, serverul întoarce înapoi clientului</w:t>
+      </w:r>
+      <w:r>
+        <w:rPr>
+          <w:rFonts w:ascii="Times New Roman" w:hAnsi="Times New Roman" w:cs="Times New Roman"/>
+          <w:sz w:val="24"/>
+          <w:szCs w:val="24"/>
+          <w:lang w:val="ro-RO"/>
+        </w:rPr>
+        <w:t xml:space="preserve"> fie</w:t>
+      </w:r>
+      <w:r>
+        <w:rPr>
+          <w:rFonts w:ascii="Times New Roman" w:hAnsi="Times New Roman" w:cs="Times New Roman"/>
+          <w:sz w:val="24"/>
+          <w:szCs w:val="24"/>
+          <w:lang w:val="ro-RO"/>
+        </w:rPr>
+        <w:t xml:space="preserve"> reprezentarea resursei dorite la o anumită adresă URL</w:t>
+      </w:r>
+      <w:r>
+        <w:rPr>
+          <w:rFonts w:ascii="Times New Roman" w:hAnsi="Times New Roman" w:cs="Times New Roman"/>
+          <w:sz w:val="24"/>
+          <w:szCs w:val="24"/>
+          <w:lang w:val="ro-RO"/>
+        </w:rPr>
+        <w:t xml:space="preserve"> fie un răspuns cu eroarea întâlnită în timpul procesării cererii (de exemplu, în caz de eşec se poate returna status code-ul 404 – cu semnificaţia că  resursa solicitată nu a fost găsită)</w:t>
+      </w:r>
+      <w:r>
+        <w:rPr>
+          <w:rFonts w:ascii="Times New Roman" w:hAnsi="Times New Roman" w:cs="Times New Roman"/>
+          <w:sz w:val="24"/>
+          <w:szCs w:val="24"/>
+          <w:lang w:val="ro-RO"/>
+        </w:rPr>
+        <w:t>.</w:t>
+      </w:r>
+    </w:p>
+    <w:p>
+      <w:pPr>
+        <w:ind w:firstLine="720"/>
+        <w:rPr>
+          <w:rFonts w:ascii="Times New Roman" w:hAnsi="Times New Roman" w:cs="Times New Roman"/>
+          <w:sz w:val="24"/>
+          <w:szCs w:val="24"/>
+          <w:lang w:val="ro-RO"/>
+        </w:rPr>
+      </w:pPr>
+      <w:r>
+        <w:rPr>
+          <w:rFonts w:ascii="Times New Roman" w:hAnsi="Times New Roman" w:cs="Times New Roman"/>
+          <w:sz w:val="24"/>
+          <w:szCs w:val="24"/>
+          <w:lang w:val="ro-RO"/>
+        </w:rPr>
+        <w:t xml:space="preserve">Un lucru important care se realizează aici şi merită menţionat este injectarea serviciului corespunzător pentru rezolvarea cererii în constructorul controller-ului. Acest procedeu se foloseşte pentru a duce la reducerea cuplajului între diferite clase. Totodată, un alt beneficiu al pattern-ului dependency injection este observabil la scrierea de Unit Teste, componente pe care le vom detalia în capitolul corespunzător.  </w:t>
+      </w:r>
+    </w:p>
+    <w:p>
+      <w:pPr>
+        <w:ind w:firstLine="720"/>
+        <w:rPr>
+          <w:rFonts w:ascii="Times New Roman" w:hAnsi="Times New Roman" w:cs="Times New Roman"/>
+          <w:sz w:val="24"/>
+          <w:szCs w:val="24"/>
+        </w:rPr>
+      </w:pPr>
+      <w:r>
+        <w:rPr>
+          <w:rFonts w:ascii="Times New Roman" w:hAnsi="Times New Roman" w:cs="Times New Roman"/>
+          <w:sz w:val="24"/>
+          <w:szCs w:val="24"/>
+          <w:lang w:val="ro-RO"/>
+        </w:rPr>
+        <w:t>De asemenea, tot la acest nivel</w:t>
+      </w:r>
+      <w:r>
+        <w:rPr>
+          <w:rFonts w:ascii="Times New Roman" w:hAnsi="Times New Roman" w:cs="Times New Roman"/>
+          <w:sz w:val="24"/>
+          <w:szCs w:val="24"/>
+          <w:lang w:val="ro-RO"/>
+        </w:rPr>
+        <w:t xml:space="preserve"> se stabilesc şi operaţiile care pot fi făcute cu sau fără autentificare. Dacă atributul de autorizare ar lipsi din aceste controllere atunci, nu ar mai fi necesară autentificarea pentru a obţine informaţii din baza de date sau chiar pentru a modifica anumite date. În acest caz, accesul ar putea fi restricţionat doar pe partea de client, iar un atacator ar putea profita destul de uşor de această vulnerabilitate a aplicaţiei pentru a citi</w:t>
+      </w:r>
+      <w:r>
+        <w:rPr>
+          <w:rFonts w:ascii="Times New Roman" w:hAnsi="Times New Roman" w:cs="Times New Roman"/>
+          <w:sz w:val="24"/>
+          <w:szCs w:val="24"/>
+        </w:rPr>
+        <w:t>/</w:t>
+      </w:r>
+      <w:r>
+        <w:rPr>
+          <w:rFonts w:ascii="Times New Roman" w:hAnsi="Times New Roman" w:cs="Times New Roman"/>
+          <w:sz w:val="24"/>
+          <w:szCs w:val="24"/>
+          <w:lang w:val="ro-RO"/>
+        </w:rPr>
+        <w:t>modifica</w:t>
+      </w:r>
+      <w:r>
+        <w:rPr>
+          <w:rFonts w:ascii="Times New Roman" w:hAnsi="Times New Roman" w:cs="Times New Roman"/>
+          <w:sz w:val="24"/>
+          <w:szCs w:val="24"/>
+        </w:rPr>
+        <w:t xml:space="preserve"> </w:t>
+      </w:r>
+      <w:r>
+        <w:rPr>
+          <w:rFonts w:ascii="Times New Roman" w:hAnsi="Times New Roman" w:cs="Times New Roman"/>
+          <w:sz w:val="24"/>
+          <w:szCs w:val="24"/>
+          <w:lang w:val="ro-RO"/>
+        </w:rPr>
+        <w:t>date preţioase.</w:t>
+      </w:r>
+    </w:p>
+    <w:p>
+      <w:pPr>
+        <w:pStyle w:val="Heading4"/>
+        <w:rPr>
+          <w:rFonts w:ascii="Times New Roman" w:hAnsi="Times New Roman" w:cs="Times New Roman"/>
+        </w:rPr>
+      </w:pPr>
+      <w:bookmarkStart w:id="24" w:name="_Toc484613447"/>
+      <w:r>
+        <w:rPr>
+          <w:rFonts w:ascii="Times New Roman" w:hAnsi="Times New Roman" w:cs="Times New Roman"/>
+        </w:rPr>
+        <w:t>2.3. Service Layer</w:t>
+      </w:r>
       <w:bookmarkEnd w:id="24"/>
     </w:p>
     <w:p>
@@ -8748,56 +8879,44 @@
           <w:rFonts w:ascii="Times New Roman" w:hAnsi="Times New Roman" w:cs="Times New Roman"/>
           <w:sz w:val="24"/>
           <w:szCs w:val="24"/>
-          <w:lang w:val="ro-RO"/>
-        </w:rPr>
-        <w:t>Odată cu trimiterea cererii de la client şi sosirea ei pe partea de server, prima componentă cu care are loc interacţiunea este unul dintre controllerele serviciului REST</w:t>
-      </w:r>
-      <w:r>
-        <w:rPr>
-          <w:rStyle w:val="FootnoteReference"/>
-          <w:rFonts w:ascii="Times New Roman" w:hAnsi="Times New Roman" w:cs="Times New Roman"/>
-          <w:sz w:val="24"/>
-          <w:szCs w:val="24"/>
-          <w:lang w:val="ro-RO"/>
-        </w:rPr>
-        <w:footnoteReference w:id="5"/>
-      </w:r>
-      <w:r>
-        <w:rPr>
-          <w:rFonts w:ascii="Times New Roman" w:hAnsi="Times New Roman" w:cs="Times New Roman"/>
-          <w:sz w:val="24"/>
-          <w:szCs w:val="24"/>
-          <w:lang w:val="ro-RO"/>
-        </w:rPr>
-        <w:t xml:space="preserve"> realizat folosind Web API</w:t>
-      </w:r>
-      <w:r>
-        <w:rPr>
-          <w:rStyle w:val="FootnoteReference"/>
-          <w:rFonts w:ascii="Times New Roman" w:hAnsi="Times New Roman" w:cs="Times New Roman"/>
-          <w:sz w:val="24"/>
-          <w:szCs w:val="24"/>
-          <w:lang w:val="ro-RO"/>
-        </w:rPr>
-        <w:footnoteReference w:id="6"/>
-      </w:r>
-      <w:r>
-        <w:rPr>
-          <w:rFonts w:ascii="Times New Roman" w:hAnsi="Times New Roman" w:cs="Times New Roman"/>
-          <w:sz w:val="24"/>
-          <w:szCs w:val="24"/>
-          <w:lang w:val="ro-RO"/>
-        </w:rPr>
-        <w:t xml:space="preserve">. </w:t>
-      </w:r>
-      <w:r>
-        <w:rPr>
-          <w:rFonts w:ascii="Times New Roman" w:hAnsi="Times New Roman" w:cs="Times New Roman"/>
-          <w:sz w:val="24"/>
-          <w:szCs w:val="24"/>
-          <w:lang w:val="ro-RO"/>
-        </w:rPr>
-        <w:t xml:space="preserve">De la acest nivel, serverul propagă cererea la nivelul următor, urmând apoi să aştepte primirea unui răspuns, fie de succes, fie de eşec. </w:t>
+        </w:rPr>
+        <w:t>Acest nivel al aplica</w:t>
+      </w:r>
+      <w:r>
+        <w:rPr>
+          <w:rFonts w:ascii="Times New Roman" w:hAnsi="Times New Roman" w:cs="Times New Roman"/>
+          <w:sz w:val="24"/>
+          <w:szCs w:val="24"/>
+          <w:lang w:val="ro-RO"/>
+        </w:rPr>
+        <w:t>ţiei a fost creat</w:t>
+      </w:r>
+      <w:r>
+        <w:rPr>
+          <w:rFonts w:ascii="Times New Roman" w:hAnsi="Times New Roman" w:cs="Times New Roman"/>
+          <w:sz w:val="24"/>
+          <w:szCs w:val="24"/>
+          <w:lang w:val="ro-RO"/>
+        </w:rPr>
+        <w:t xml:space="preserve"> în mod special pentru a crea o legătură între controllerele din nivelul superior şi nivelul de mai jos – Data layer.</w:t>
+      </w:r>
+      <w:r>
+        <w:rPr>
+          <w:rFonts w:ascii="Times New Roman" w:hAnsi="Times New Roman" w:cs="Times New Roman"/>
+          <w:sz w:val="24"/>
+          <w:szCs w:val="24"/>
+          <w:lang w:val="ro-RO"/>
+        </w:rPr>
+        <w:t xml:space="preserve"> </w:t>
+      </w:r>
+      <w:r>
+        <w:rPr>
+          <w:rFonts w:ascii="Times New Roman" w:hAnsi="Times New Roman" w:cs="Times New Roman"/>
+          <w:sz w:val="24"/>
+          <w:szCs w:val="24"/>
+          <w:lang w:val="ro-RO"/>
+        </w:rPr>
+        <w:t>Am ales acest lucru pentru a separa şi mai bine responsabilităţile fiecărui nivel. Astfel, am evitat contactul direct din acest nivel cu baza de date dar şi contactul direct cu aplicaţia client.</w:t>
       </w:r>
     </w:p>
     <w:p>
@@ -8817,125 +8936,7 @@
           <w:szCs w:val="24"/>
           <w:lang w:val="ro-RO"/>
         </w:rPr>
-        <w:t>După ce se primeşte un răspuns, serverul întoarce înapoi clientului</w:t>
-      </w:r>
-      <w:r>
-        <w:rPr>
-          <w:rFonts w:ascii="Times New Roman" w:hAnsi="Times New Roman" w:cs="Times New Roman"/>
-          <w:sz w:val="24"/>
-          <w:szCs w:val="24"/>
-          <w:lang w:val="ro-RO"/>
-        </w:rPr>
-        <w:t xml:space="preserve"> fie</w:t>
-      </w:r>
-      <w:r>
-        <w:rPr>
-          <w:rFonts w:ascii="Times New Roman" w:hAnsi="Times New Roman" w:cs="Times New Roman"/>
-          <w:sz w:val="24"/>
-          <w:szCs w:val="24"/>
-          <w:lang w:val="ro-RO"/>
-        </w:rPr>
-        <w:t xml:space="preserve"> reprezentarea resursei dorite la o anumită adresă URL</w:t>
-      </w:r>
-      <w:r>
-        <w:rPr>
-          <w:rFonts w:ascii="Times New Roman" w:hAnsi="Times New Roman" w:cs="Times New Roman"/>
-          <w:sz w:val="24"/>
-          <w:szCs w:val="24"/>
-          <w:lang w:val="ro-RO"/>
-        </w:rPr>
-        <w:t xml:space="preserve"> fie un răspuns cu eroarea întâlnită în timpul procesării cererii (de exemplu, în caz de eşec se poate returna status code-ul 404 – cu semnificaţia că  resursa solicitată nu a fost găsită)</w:t>
-      </w:r>
-      <w:r>
-        <w:rPr>
-          <w:rFonts w:ascii="Times New Roman" w:hAnsi="Times New Roman" w:cs="Times New Roman"/>
-          <w:sz w:val="24"/>
-          <w:szCs w:val="24"/>
-          <w:lang w:val="ro-RO"/>
-        </w:rPr>
-        <w:t>.</w:t>
-      </w:r>
-    </w:p>
-    <w:p>
-      <w:pPr>
-        <w:ind w:firstLine="720"/>
-        <w:rPr>
-          <w:rFonts w:ascii="Times New Roman" w:hAnsi="Times New Roman" w:cs="Times New Roman"/>
-          <w:sz w:val="24"/>
-          <w:szCs w:val="24"/>
-          <w:lang w:val="ro-RO"/>
-        </w:rPr>
-      </w:pPr>
-      <w:r>
-        <w:rPr>
-          <w:rFonts w:ascii="Times New Roman" w:hAnsi="Times New Roman" w:cs="Times New Roman"/>
-          <w:sz w:val="24"/>
-          <w:szCs w:val="24"/>
-          <w:lang w:val="ro-RO"/>
-        </w:rPr>
-        <w:t xml:space="preserve">Un lucru important care se realizează aici şi merită menţionat este injectarea serviciului corespunzător pentru rezolvarea cererii în constructorul controller-ului. Acest procedeu se foloseşte pentru a duce la reducerea cuplajului între diferite clase. Totodată, un alt beneficiu al pattern-ului dependency injection este observabil la scrierea de Unit Teste, componente pe care le vom detalia în capitolul corespunzător.  </w:t>
-      </w:r>
-    </w:p>
-    <w:p>
-      <w:pPr>
-        <w:ind w:firstLine="720"/>
-        <w:rPr>
-          <w:rFonts w:ascii="Times New Roman" w:hAnsi="Times New Roman" w:cs="Times New Roman"/>
-          <w:sz w:val="24"/>
-          <w:szCs w:val="24"/>
-        </w:rPr>
-      </w:pPr>
-      <w:r>
-        <w:rPr>
-          <w:rFonts w:ascii="Times New Roman" w:hAnsi="Times New Roman" w:cs="Times New Roman"/>
-          <w:sz w:val="24"/>
-          <w:szCs w:val="24"/>
-          <w:lang w:val="ro-RO"/>
-        </w:rPr>
-        <w:t>De asemenea, tot la acest nivel</w:t>
-      </w:r>
-      <w:r>
-        <w:rPr>
-          <w:rFonts w:ascii="Times New Roman" w:hAnsi="Times New Roman" w:cs="Times New Roman"/>
-          <w:sz w:val="24"/>
-          <w:szCs w:val="24"/>
-          <w:lang w:val="ro-RO"/>
-        </w:rPr>
-        <w:t xml:space="preserve"> se stabilesc şi operaţiile care pot fi făcute cu sau fără autentificare. Dacă atributul de autorizare ar lipsi din aceste controllere atunci, nu ar mai fi necesară autentificarea pentru a obţine informaţii din baza de date sau chiar pentru a modifica anumite date. În acest caz, accesul ar putea fi restricţionat doar pe partea de client, iar un atacator ar putea profita destul de uşor de această vulnerabilitate a aplicaţiei pentru a citi</w:t>
-      </w:r>
-      <w:r>
-        <w:rPr>
-          <w:rFonts w:ascii="Times New Roman" w:hAnsi="Times New Roman" w:cs="Times New Roman"/>
-          <w:sz w:val="24"/>
-          <w:szCs w:val="24"/>
-        </w:rPr>
-        <w:t>/</w:t>
-      </w:r>
-      <w:r>
-        <w:rPr>
-          <w:rFonts w:ascii="Times New Roman" w:hAnsi="Times New Roman" w:cs="Times New Roman"/>
-          <w:sz w:val="24"/>
-          <w:szCs w:val="24"/>
-          <w:lang w:val="ro-RO"/>
-        </w:rPr>
-        <w:t>modifica</w:t>
-      </w:r>
-      <w:r>
-        <w:rPr>
-          <w:rFonts w:ascii="Times New Roman" w:hAnsi="Times New Roman" w:cs="Times New Roman"/>
-          <w:sz w:val="24"/>
-          <w:szCs w:val="24"/>
-        </w:rPr>
-        <w:t xml:space="preserve"> </w:t>
-      </w:r>
-      <w:r>
-        <w:rPr>
-          <w:rFonts w:ascii="Times New Roman" w:hAnsi="Times New Roman" w:cs="Times New Roman"/>
-          <w:sz w:val="24"/>
-          <w:szCs w:val="24"/>
-          <w:lang w:val="ro-RO"/>
-        </w:rPr>
-        <w:t>date preţioase.</w:t>
+        <w:t>Lucrurile sunt similare în ceea ce priveşte drumul pe care îl are de parcurs cererea. Se primeşte cererea, se trimite către nivelul de mai jos şi se aşteaptă un răspuns. De asemenea, se poate spune că acest nivel este mai mult unul de transport pentru a facilita transmisia datelor între diferitele nivele ale aplicaţiei. Acest lucru a fost realizat pentru a ajuta şi mai mult la separarea responsabilităţilor.</w:t>
       </w:r>
     </w:p>
     <w:p>
@@ -8945,105 +8946,14 @@
           <w:rFonts w:ascii="Times New Roman" w:hAnsi="Times New Roman" w:cs="Times New Roman"/>
         </w:rPr>
       </w:pPr>
-      <w:bookmarkStart w:id="25" w:name="_Toc484613447"/>
-      <w:r>
-        <w:rPr>
-          <w:rFonts w:ascii="Times New Roman" w:hAnsi="Times New Roman" w:cs="Times New Roman"/>
-        </w:rPr>
-        <w:t>2.3. Service Layer</w:t>
+      <w:bookmarkStart w:id="25" w:name="_Toc484613448"/>
+      <w:r>
+        <w:rPr>
+          <w:rFonts w:ascii="Times New Roman" w:hAnsi="Times New Roman" w:cs="Times New Roman"/>
+        </w:rPr>
+        <w:t>2.4. Data Layer</w:t>
       </w:r>
       <w:bookmarkEnd w:id="25"/>
-    </w:p>
-    <w:p>
-      <w:pPr>
-        <w:ind w:firstLine="720"/>
-        <w:rPr>
-          <w:rFonts w:ascii="Times New Roman" w:hAnsi="Times New Roman" w:cs="Times New Roman"/>
-          <w:sz w:val="24"/>
-          <w:szCs w:val="24"/>
-          <w:lang w:val="ro-RO"/>
-        </w:rPr>
-      </w:pPr>
-      <w:r>
-        <w:rPr>
-          <w:rFonts w:ascii="Times New Roman" w:hAnsi="Times New Roman" w:cs="Times New Roman"/>
-          <w:sz w:val="24"/>
-          <w:szCs w:val="24"/>
-        </w:rPr>
-        <w:t>Acest nivel al aplica</w:t>
-      </w:r>
-      <w:r>
-        <w:rPr>
-          <w:rFonts w:ascii="Times New Roman" w:hAnsi="Times New Roman" w:cs="Times New Roman"/>
-          <w:sz w:val="24"/>
-          <w:szCs w:val="24"/>
-          <w:lang w:val="ro-RO"/>
-        </w:rPr>
-        <w:t>ţiei a fost creat</w:t>
-      </w:r>
-      <w:r>
-        <w:rPr>
-          <w:rFonts w:ascii="Times New Roman" w:hAnsi="Times New Roman" w:cs="Times New Roman"/>
-          <w:sz w:val="24"/>
-          <w:szCs w:val="24"/>
-          <w:lang w:val="ro-RO"/>
-        </w:rPr>
-        <w:t xml:space="preserve"> în mod special pentru a crea o legătură între controllerele din nivelul superior şi nivelul de mai jos – Data layer.</w:t>
-      </w:r>
-      <w:r>
-        <w:rPr>
-          <w:rFonts w:ascii="Times New Roman" w:hAnsi="Times New Roman" w:cs="Times New Roman"/>
-          <w:sz w:val="24"/>
-          <w:szCs w:val="24"/>
-          <w:lang w:val="ro-RO"/>
-        </w:rPr>
-        <w:t xml:space="preserve"> </w:t>
-      </w:r>
-      <w:r>
-        <w:rPr>
-          <w:rFonts w:ascii="Times New Roman" w:hAnsi="Times New Roman" w:cs="Times New Roman"/>
-          <w:sz w:val="24"/>
-          <w:szCs w:val="24"/>
-          <w:lang w:val="ro-RO"/>
-        </w:rPr>
-        <w:t>Am ales acest lucru pentru a separa şi mai bine responsabilităţile fiecărui nivel. Astfel, am evitat contactul direct din acest nivel cu baza de date dar şi contactul direct cu aplicaţia client.</w:t>
-      </w:r>
-    </w:p>
-    <w:p>
-      <w:pPr>
-        <w:ind w:firstLine="720"/>
-        <w:rPr>
-          <w:rFonts w:ascii="Times New Roman" w:hAnsi="Times New Roman" w:cs="Times New Roman"/>
-          <w:sz w:val="24"/>
-          <w:szCs w:val="24"/>
-          <w:lang w:val="ro-RO"/>
-        </w:rPr>
-      </w:pPr>
-      <w:r>
-        <w:rPr>
-          <w:rFonts w:ascii="Times New Roman" w:hAnsi="Times New Roman" w:cs="Times New Roman"/>
-          <w:sz w:val="24"/>
-          <w:szCs w:val="24"/>
-          <w:lang w:val="ro-RO"/>
-        </w:rPr>
-        <w:t>Lucrurile sunt similare în ceea ce priveşte drumul pe care îl are de parcurs cererea. Se primeşte cererea, se trimite către nivelul de mai jos şi se aşteaptă un răspuns. De asemenea, se poate spune că acest nivel este mai mult unul de transport pentru a facilita transmisia datelor între diferitele nivele ale aplicaţiei. Acest lucru a fost realizat pentru a ajuta şi mai mult la separarea responsabilităţilor.</w:t>
-      </w:r>
-    </w:p>
-    <w:p>
-      <w:pPr>
-        <w:pStyle w:val="Heading4"/>
-        <w:rPr>
-          <w:rFonts w:ascii="Times New Roman" w:hAnsi="Times New Roman" w:cs="Times New Roman"/>
-        </w:rPr>
-      </w:pPr>
-      <w:bookmarkStart w:id="26" w:name="_Toc484613448"/>
-      <w:r>
-        <w:rPr>
-          <w:rFonts w:ascii="Times New Roman" w:hAnsi="Times New Roman" w:cs="Times New Roman"/>
-        </w:rPr>
-        <w:t>2.4. Data Layer</w:t>
-      </w:r>
-      <w:bookmarkEnd w:id="26"/>
     </w:p>
     <w:p>
       <w:pPr>
@@ -9164,7 +9074,7 @@
           <w:szCs w:val="24"/>
         </w:rPr>
       </w:pPr>
-      <w:bookmarkStart w:id="27" w:name="_Toc484613449"/>
+      <w:bookmarkStart w:id="26" w:name="_Toc484613449"/>
       <w:r>
         <w:rPr>
           <w:rFonts w:ascii="Times New Roman" w:hAnsi="Times New Roman" w:cs="Times New Roman"/>
@@ -9181,7 +9091,7 @@
         </w:rPr>
         <w:t>Testarea funcţionalităţilor şi asigurarea calităţii</w:t>
       </w:r>
-      <w:bookmarkEnd w:id="27"/>
+      <w:bookmarkEnd w:id="26"/>
     </w:p>
     <w:p>
       <w:pPr>
@@ -9194,14 +9104,14 @@
           <w:rFonts w:ascii="Times New Roman" w:hAnsi="Times New Roman" w:cs="Times New Roman"/>
         </w:rPr>
       </w:pPr>
-      <w:bookmarkStart w:id="28" w:name="_Toc484613450"/>
+      <w:bookmarkStart w:id="27" w:name="_Toc484613450"/>
       <w:r>
         <w:rPr>
           <w:rFonts w:ascii="Times New Roman" w:hAnsi="Times New Roman" w:cs="Times New Roman"/>
         </w:rPr>
         <w:t>Unit tests</w:t>
       </w:r>
-      <w:bookmarkEnd w:id="28"/>
+      <w:bookmarkEnd w:id="27"/>
     </w:p>
     <w:p>
       <w:pPr>
@@ -9770,14 +9680,14 @@
           <w:rFonts w:ascii="Times New Roman" w:hAnsi="Times New Roman" w:cs="Times New Roman"/>
         </w:rPr>
       </w:pPr>
-      <w:bookmarkStart w:id="29" w:name="_Toc484613451"/>
+      <w:bookmarkStart w:id="28" w:name="_Toc484613451"/>
       <w:r>
         <w:rPr>
           <w:rFonts w:ascii="Times New Roman" w:hAnsi="Times New Roman" w:cs="Times New Roman"/>
         </w:rPr>
         <w:t>Integration tests</w:t>
       </w:r>
-      <w:bookmarkEnd w:id="29"/>
+      <w:bookmarkEnd w:id="28"/>
     </w:p>
     <w:p>
       <w:pPr>
@@ -9981,14 +9891,14 @@
           <w:rFonts w:ascii="Times New Roman" w:hAnsi="Times New Roman" w:cs="Times New Roman"/>
         </w:rPr>
       </w:pPr>
-      <w:bookmarkStart w:id="30" w:name="_Toc484613452"/>
+      <w:bookmarkStart w:id="29" w:name="_Toc484613452"/>
       <w:r>
         <w:rPr>
           <w:rFonts w:ascii="Times New Roman" w:hAnsi="Times New Roman" w:cs="Times New Roman"/>
         </w:rPr>
         <w:t>Acceptance tests</w:t>
       </w:r>
-      <w:bookmarkEnd w:id="30"/>
+      <w:bookmarkEnd w:id="29"/>
     </w:p>
     <w:p>
       <w:pPr>
@@ -10282,34 +10192,34 @@
           <w:rFonts w:ascii="Times New Roman" w:hAnsi="Times New Roman" w:cs="Times New Roman"/>
         </w:rPr>
       </w:pPr>
-      <w:bookmarkStart w:id="31" w:name="_Toc484613453"/>
+      <w:bookmarkStart w:id="30" w:name="_Toc484613453"/>
       <w:r>
         <w:rPr>
           <w:rFonts w:ascii="Times New Roman" w:hAnsi="Times New Roman" w:cs="Times New Roman"/>
         </w:rPr>
         <w:t>Modelarea datelor</w:t>
       </w:r>
+      <w:bookmarkEnd w:id="30"/>
+    </w:p>
+    <w:p>
+      <w:pPr>
+        <w:pStyle w:val="Heading3"/>
+        <w:rPr>
+          <w:rFonts w:ascii="Times New Roman" w:hAnsi="Times New Roman" w:cs="Times New Roman"/>
+          <w:sz w:val="24"/>
+          <w:szCs w:val="24"/>
+        </w:rPr>
+      </w:pPr>
+      <w:bookmarkStart w:id="31" w:name="_Toc484613454"/>
+      <w:r>
+        <w:rPr>
+          <w:rFonts w:ascii="Times New Roman" w:hAnsi="Times New Roman" w:cs="Times New Roman"/>
+          <w:sz w:val="24"/>
+          <w:szCs w:val="24"/>
+        </w:rPr>
+        <w:t>Arhitectura bazei de date</w:t>
+      </w:r>
       <w:bookmarkEnd w:id="31"/>
-    </w:p>
-    <w:p>
-      <w:pPr>
-        <w:pStyle w:val="Heading3"/>
-        <w:rPr>
-          <w:rFonts w:ascii="Times New Roman" w:hAnsi="Times New Roman" w:cs="Times New Roman"/>
-          <w:sz w:val="24"/>
-          <w:szCs w:val="24"/>
-        </w:rPr>
-      </w:pPr>
-      <w:bookmarkStart w:id="32" w:name="_Toc484613454"/>
-      <w:r>
-        <w:rPr>
-          <w:rFonts w:ascii="Times New Roman" w:hAnsi="Times New Roman" w:cs="Times New Roman"/>
-          <w:sz w:val="24"/>
-          <w:szCs w:val="24"/>
-        </w:rPr>
-        <w:t>Arhitectura bazei de date</w:t>
-      </w:r>
-      <w:bookmarkEnd w:id="32"/>
     </w:p>
     <w:p>
       <w:pPr>
@@ -10410,7 +10320,7 @@
           <w:szCs w:val="24"/>
         </w:rPr>
       </w:pPr>
-      <w:bookmarkStart w:id="33" w:name="_Toc484613455"/>
+      <w:bookmarkStart w:id="32" w:name="_Toc484613455"/>
       <w:r>
         <w:rPr>
           <w:rFonts w:ascii="Times New Roman" w:hAnsi="Times New Roman" w:cs="Times New Roman"/>
@@ -10420,7 +10330,7 @@
         <w:lastRenderedPageBreak/>
         <w:t>Entităţi</w:t>
       </w:r>
-      <w:bookmarkEnd w:id="33"/>
+      <w:bookmarkEnd w:id="32"/>
     </w:p>
     <w:p>
       <w:pPr>
@@ -10433,14 +10343,14 @@
           <w:rFonts w:ascii="Times New Roman" w:hAnsi="Times New Roman" w:cs="Times New Roman"/>
         </w:rPr>
       </w:pPr>
-      <w:bookmarkStart w:id="34" w:name="_Toc484613456"/>
+      <w:bookmarkStart w:id="33" w:name="_Toc484613456"/>
       <w:r>
         <w:rPr>
           <w:rFonts w:ascii="Times New Roman" w:hAnsi="Times New Roman" w:cs="Times New Roman"/>
         </w:rPr>
         <w:t>Books</w:t>
       </w:r>
-      <w:bookmarkEnd w:id="34"/>
+      <w:bookmarkEnd w:id="33"/>
     </w:p>
     <w:p>
       <w:pPr>
@@ -10514,14 +10424,14 @@
           <w:rFonts w:ascii="Times New Roman" w:hAnsi="Times New Roman" w:cs="Times New Roman"/>
         </w:rPr>
       </w:pPr>
-      <w:bookmarkStart w:id="35" w:name="_Toc484613457"/>
+      <w:bookmarkStart w:id="34" w:name="_Toc484613457"/>
       <w:r>
         <w:rPr>
           <w:rFonts w:ascii="Times New Roman" w:hAnsi="Times New Roman" w:cs="Times New Roman"/>
         </w:rPr>
         <w:t>Reviews</w:t>
       </w:r>
-      <w:bookmarkEnd w:id="35"/>
+      <w:bookmarkEnd w:id="34"/>
     </w:p>
     <w:p>
       <w:pPr>
@@ -10552,14 +10462,14 @@
           <w:rFonts w:ascii="Times New Roman" w:hAnsi="Times New Roman" w:cs="Times New Roman"/>
         </w:rPr>
       </w:pPr>
-      <w:bookmarkStart w:id="36" w:name="_Toc484613458"/>
+      <w:bookmarkStart w:id="35" w:name="_Toc484613458"/>
       <w:r>
         <w:rPr>
           <w:rFonts w:ascii="Times New Roman" w:hAnsi="Times New Roman" w:cs="Times New Roman"/>
         </w:rPr>
         <w:t>Genres</w:t>
       </w:r>
-      <w:bookmarkEnd w:id="36"/>
+      <w:bookmarkEnd w:id="35"/>
     </w:p>
     <w:p>
       <w:pPr>
@@ -10598,14 +10508,14 @@
           <w:rFonts w:ascii="Times New Roman" w:hAnsi="Times New Roman" w:cs="Times New Roman"/>
         </w:rPr>
       </w:pPr>
-      <w:bookmarkStart w:id="37" w:name="_Toc484613459"/>
+      <w:bookmarkStart w:id="36" w:name="_Toc484613459"/>
       <w:r>
         <w:rPr>
           <w:rFonts w:ascii="Times New Roman" w:hAnsi="Times New Roman" w:cs="Times New Roman"/>
         </w:rPr>
         <w:t>BookAuthor</w:t>
       </w:r>
-      <w:bookmarkEnd w:id="37"/>
+      <w:bookmarkEnd w:id="36"/>
     </w:p>
     <w:p>
       <w:pPr>
@@ -10636,14 +10546,14 @@
           <w:rFonts w:ascii="Times New Roman" w:hAnsi="Times New Roman" w:cs="Times New Roman"/>
         </w:rPr>
       </w:pPr>
-      <w:bookmarkStart w:id="38" w:name="_Toc484613460"/>
+      <w:bookmarkStart w:id="37" w:name="_Toc484613460"/>
       <w:r>
         <w:rPr>
           <w:rFonts w:ascii="Times New Roman" w:hAnsi="Times New Roman" w:cs="Times New Roman"/>
         </w:rPr>
         <w:t>Users</w:t>
       </w:r>
-      <w:bookmarkEnd w:id="38"/>
+      <w:bookmarkEnd w:id="37"/>
     </w:p>
     <w:p>
       <w:pPr>
@@ -10682,7 +10592,7 @@
           <w:rFonts w:ascii="Times New Roman" w:hAnsi="Times New Roman" w:cs="Times New Roman"/>
         </w:rPr>
       </w:pPr>
-      <w:bookmarkStart w:id="39" w:name="_Toc484613461"/>
+      <w:bookmarkStart w:id="38" w:name="_Toc484613461"/>
       <w:r>
         <w:rPr>
           <w:rFonts w:ascii="Times New Roman" w:hAnsi="Times New Roman" w:cs="Times New Roman"/>
@@ -10690,7 +10600,7 @@
         <w:lastRenderedPageBreak/>
         <w:t>Roles</w:t>
       </w:r>
-      <w:bookmarkEnd w:id="39"/>
+      <w:bookmarkEnd w:id="38"/>
     </w:p>
     <w:p>
       <w:pPr>
@@ -10738,55 +10648,55 @@
           <w:rFonts w:ascii="Times New Roman" w:hAnsi="Times New Roman" w:cs="Times New Roman"/>
         </w:rPr>
       </w:pPr>
-      <w:bookmarkStart w:id="40" w:name="_Toc484613462"/>
+      <w:bookmarkStart w:id="39" w:name="_Toc484613462"/>
       <w:r>
         <w:rPr>
           <w:rFonts w:ascii="Times New Roman" w:hAnsi="Times New Roman" w:cs="Times New Roman"/>
         </w:rPr>
         <w:t>Messages</w:t>
       </w:r>
+      <w:bookmarkEnd w:id="39"/>
+    </w:p>
+    <w:p>
+      <w:pPr>
+        <w:ind w:firstLine="720"/>
+        <w:rPr>
+          <w:rFonts w:ascii="Times New Roman" w:hAnsi="Times New Roman" w:cs="Times New Roman"/>
+          <w:sz w:val="24"/>
+          <w:szCs w:val="24"/>
+        </w:rPr>
+      </w:pPr>
+      <w:r>
+        <w:rPr>
+          <w:rFonts w:ascii="Times New Roman" w:hAnsi="Times New Roman" w:cs="Times New Roman"/>
+          <w:sz w:val="24"/>
+          <w:szCs w:val="24"/>
+        </w:rPr>
+        <w:t>Ultima entitate a tabelei este reprezentată de un istoric al conversaţiilor, aşa cum ar mai putea fi numit. Aici se vor stoca mesajele pe care utilizatorii le-au purtat de-a lungul timpului în interiorul aplicaţiei.</w:t>
+      </w:r>
+      <w:r>
+        <w:rPr>
+          <w:rFonts w:ascii="Times New Roman" w:hAnsi="Times New Roman" w:cs="Times New Roman"/>
+          <w:sz w:val="24"/>
+          <w:szCs w:val="24"/>
+        </w:rPr>
+        <w:t xml:space="preserve"> Tabela conţine o cheie primară, formată din două chei străine: SenderId şi ReceiverId. De asemenea, mai există câmpul obligatoriu IsDeleted şi câmpul optional Content.</w:t>
+      </w:r>
+    </w:p>
+    <w:p>
+      <w:pPr>
+        <w:pStyle w:val="Heading3"/>
+      </w:pPr>
+      <w:bookmarkStart w:id="40" w:name="_Toc484613463"/>
+      <w:r>
+        <w:rPr>
+          <w:rFonts w:ascii="Times New Roman" w:hAnsi="Times New Roman" w:cs="Times New Roman"/>
+          <w:sz w:val="24"/>
+          <w:szCs w:val="24"/>
+        </w:rPr>
+        <w:t>Relaţii între entităţi</w:t>
+      </w:r>
       <w:bookmarkEnd w:id="40"/>
-    </w:p>
-    <w:p>
-      <w:pPr>
-        <w:ind w:firstLine="720"/>
-        <w:rPr>
-          <w:rFonts w:ascii="Times New Roman" w:hAnsi="Times New Roman" w:cs="Times New Roman"/>
-          <w:sz w:val="24"/>
-          <w:szCs w:val="24"/>
-        </w:rPr>
-      </w:pPr>
-      <w:r>
-        <w:rPr>
-          <w:rFonts w:ascii="Times New Roman" w:hAnsi="Times New Roman" w:cs="Times New Roman"/>
-          <w:sz w:val="24"/>
-          <w:szCs w:val="24"/>
-        </w:rPr>
-        <w:t>Ultima entitate a tabelei este reprezentată de un istoric al conversaţiilor, aşa cum ar mai putea fi numit. Aici se vor stoca mesajele pe care utilizatorii le-au purtat de-a lungul timpului în interiorul aplicaţiei.</w:t>
-      </w:r>
-      <w:r>
-        <w:rPr>
-          <w:rFonts w:ascii="Times New Roman" w:hAnsi="Times New Roman" w:cs="Times New Roman"/>
-          <w:sz w:val="24"/>
-          <w:szCs w:val="24"/>
-        </w:rPr>
-        <w:t xml:space="preserve"> Tabela conţine o cheie primară, formată din două chei străine: SenderId şi ReceiverId. De asemenea, mai există câmpul obligatoriu IsDeleted şi câmpul optional Content.</w:t>
-      </w:r>
-    </w:p>
-    <w:p>
-      <w:pPr>
-        <w:pStyle w:val="Heading3"/>
-      </w:pPr>
-      <w:bookmarkStart w:id="41" w:name="_Toc484613463"/>
-      <w:r>
-        <w:rPr>
-          <w:rFonts w:ascii="Times New Roman" w:hAnsi="Times New Roman" w:cs="Times New Roman"/>
-          <w:sz w:val="24"/>
-          <w:szCs w:val="24"/>
-        </w:rPr>
-        <w:t>Relaţii între entităţi</w:t>
-      </w:r>
-      <w:bookmarkEnd w:id="41"/>
       <w:r>
         <w:t xml:space="preserve"> </w:t>
       </w:r>
@@ -10802,14 +10712,14 @@
           <w:rFonts w:ascii="Times New Roman" w:hAnsi="Times New Roman" w:cs="Times New Roman"/>
         </w:rPr>
       </w:pPr>
-      <w:bookmarkStart w:id="42" w:name="_Toc484613464"/>
+      <w:bookmarkStart w:id="41" w:name="_Toc484613464"/>
       <w:r>
         <w:rPr>
           <w:rFonts w:ascii="Times New Roman" w:hAnsi="Times New Roman" w:cs="Times New Roman"/>
         </w:rPr>
         <w:t>Users-Books</w:t>
       </w:r>
-      <w:bookmarkEnd w:id="42"/>
+      <w:bookmarkEnd w:id="41"/>
     </w:p>
     <w:p>
       <w:pPr>
@@ -10840,14 +10750,14 @@
           <w:rFonts w:ascii="Times New Roman" w:hAnsi="Times New Roman" w:cs="Times New Roman"/>
         </w:rPr>
       </w:pPr>
-      <w:bookmarkStart w:id="43" w:name="_Toc484613465"/>
+      <w:bookmarkStart w:id="42" w:name="_Toc484613465"/>
       <w:r>
         <w:rPr>
           <w:rFonts w:ascii="Times New Roman" w:hAnsi="Times New Roman" w:cs="Times New Roman"/>
         </w:rPr>
         <w:t>Users-Messages</w:t>
       </w:r>
-      <w:bookmarkEnd w:id="43"/>
+      <w:bookmarkEnd w:id="42"/>
     </w:p>
     <w:p>
       <w:pPr>
@@ -10878,14 +10788,14 @@
           <w:rFonts w:ascii="Times New Roman" w:hAnsi="Times New Roman" w:cs="Times New Roman"/>
         </w:rPr>
       </w:pPr>
-      <w:bookmarkStart w:id="44" w:name="_Toc484613466"/>
+      <w:bookmarkStart w:id="43" w:name="_Toc484613466"/>
       <w:r>
         <w:rPr>
           <w:rFonts w:ascii="Times New Roman" w:hAnsi="Times New Roman" w:cs="Times New Roman"/>
         </w:rPr>
         <w:t>Users-Roles</w:t>
       </w:r>
-      <w:bookmarkEnd w:id="44"/>
+      <w:bookmarkEnd w:id="43"/>
     </w:p>
     <w:p>
       <w:pPr>
@@ -10916,7 +10826,7 @@
           <w:rFonts w:ascii="Times New Roman" w:hAnsi="Times New Roman" w:cs="Times New Roman"/>
         </w:rPr>
       </w:pPr>
-      <w:bookmarkStart w:id="45" w:name="_Toc484613467"/>
+      <w:bookmarkStart w:id="44" w:name="_Toc484613467"/>
       <w:r>
         <w:rPr>
           <w:rFonts w:ascii="Times New Roman" w:hAnsi="Times New Roman" w:cs="Times New Roman"/>
@@ -10924,7 +10834,7 @@
         <w:lastRenderedPageBreak/>
         <w:t>Books-Reviews</w:t>
       </w:r>
-      <w:bookmarkEnd w:id="45"/>
+      <w:bookmarkEnd w:id="44"/>
     </w:p>
     <w:p>
       <w:pPr>
@@ -10955,13 +10865,79 @@
           <w:rFonts w:ascii="Times New Roman" w:hAnsi="Times New Roman" w:cs="Times New Roman"/>
         </w:rPr>
       </w:pPr>
-      <w:bookmarkStart w:id="46" w:name="_Toc484613468"/>
+      <w:bookmarkStart w:id="45" w:name="_Toc484613468"/>
       <w:r>
         <w:rPr>
           <w:rFonts w:ascii="Times New Roman" w:hAnsi="Times New Roman" w:cs="Times New Roman"/>
         </w:rPr>
         <w:t>Books-Genres</w:t>
       </w:r>
+      <w:bookmarkEnd w:id="45"/>
+    </w:p>
+    <w:p>
+      <w:pPr>
+        <w:ind w:firstLine="720"/>
+        <w:rPr>
+          <w:rFonts w:ascii="Times New Roman" w:hAnsi="Times New Roman" w:cs="Times New Roman"/>
+          <w:sz w:val="24"/>
+          <w:szCs w:val="24"/>
+        </w:rPr>
+      </w:pPr>
+      <w:r>
+        <w:rPr>
+          <w:rFonts w:ascii="Times New Roman" w:hAnsi="Times New Roman" w:cs="Times New Roman"/>
+          <w:sz w:val="24"/>
+          <w:szCs w:val="24"/>
+        </w:rPr>
+        <w:t xml:space="preserve">Fiecare carte va avea asignat un anumit gen. Pornind de la această </w:t>
+      </w:r>
+      <w:r>
+        <w:rPr>
+          <w:rFonts w:ascii="Times New Roman" w:hAnsi="Times New Roman" w:cs="Times New Roman"/>
+          <w:sz w:val="24"/>
+          <w:szCs w:val="24"/>
+        </w:rPr>
+        <w:t>premisă</w:t>
+      </w:r>
+      <w:r>
+        <w:rPr>
+          <w:rFonts w:ascii="Times New Roman" w:hAnsi="Times New Roman" w:cs="Times New Roman"/>
+          <w:sz w:val="24"/>
+          <w:szCs w:val="24"/>
+        </w:rPr>
+        <w:t xml:space="preserve"> am ajuns la concluzia că este necesară o legătură între tabelele Books şi Genres. În acelaşi timp, acelaşi gen, poate să fie acontat la mai multe cărţi aşadar, relaţia care s-a definit a fost de tipul one-to-many în sensul Genres-Books. Astfel, tabela Books a primit un câmp suplimentar, GenreId</w:t>
+      </w:r>
+      <w:r>
+        <w:rPr>
+          <w:rFonts w:ascii="Times New Roman" w:hAnsi="Times New Roman" w:cs="Times New Roman"/>
+          <w:sz w:val="24"/>
+          <w:szCs w:val="24"/>
+        </w:rPr>
+        <w:t>, adăugat ca şi cheie străină cu referin</w:t>
+      </w:r>
+      <w:r>
+        <w:rPr>
+          <w:rFonts w:ascii="Times New Roman" w:hAnsi="Times New Roman" w:cs="Times New Roman"/>
+          <w:sz w:val="24"/>
+          <w:szCs w:val="24"/>
+        </w:rPr>
+        <w:t>ţă către o entitate de tip gen.</w:t>
+      </w:r>
+    </w:p>
+    <w:p>
+      <w:pPr>
+        <w:pStyle w:val="Heading2"/>
+        <w:rPr>
+          <w:rFonts w:ascii="Times New Roman" w:hAnsi="Times New Roman" w:cs="Times New Roman"/>
+        </w:rPr>
+      </w:pPr>
+      <w:bookmarkStart w:id="46" w:name="_Toc484613469"/>
+      <w:r>
+        <w:rPr>
+          <w:rFonts w:ascii="Times New Roman" w:hAnsi="Times New Roman" w:cs="Times New Roman"/>
+        </w:rPr>
+        <w:t>Protocoale de comunicare client – server</w:t>
+      </w:r>
       <w:bookmarkEnd w:id="46"/>
     </w:p>
     <w:p>
@@ -10979,41 +10955,219 @@
           <w:sz w:val="24"/>
           <w:szCs w:val="24"/>
         </w:rPr>
-        <w:t xml:space="preserve">Fiecare carte va avea asignat un anumit gen. Pornind de la această </w:t>
-      </w:r>
-      <w:r>
-        <w:rPr>
-          <w:rFonts w:ascii="Times New Roman" w:hAnsi="Times New Roman" w:cs="Times New Roman"/>
-          <w:sz w:val="24"/>
-          <w:szCs w:val="24"/>
-        </w:rPr>
-        <w:t>premisă</w:t>
-      </w:r>
-      <w:r>
-        <w:rPr>
-          <w:rFonts w:ascii="Times New Roman" w:hAnsi="Times New Roman" w:cs="Times New Roman"/>
-          <w:sz w:val="24"/>
-          <w:szCs w:val="24"/>
-        </w:rPr>
-        <w:t xml:space="preserve"> am ajuns la concluzia că este necesară o legătură între tabelele Books şi Genres. În acelaşi timp, acelaşi gen, poate să fie acontat la mai multe cărţi aşadar, relaţia care s-a definit a fost de tipul one-to-many în sensul Genres-Books. Astfel, tabela Books a primit un câmp suplimentar, GenreId</w:t>
-      </w:r>
-      <w:r>
-        <w:rPr>
-          <w:rFonts w:ascii="Times New Roman" w:hAnsi="Times New Roman" w:cs="Times New Roman"/>
-          <w:sz w:val="24"/>
-          <w:szCs w:val="24"/>
-        </w:rPr>
-        <w:t>, adăugat ca şi cheie străină cu referinţă către o entitate de tip gen.</w:t>
-      </w:r>
-    </w:p>
-    <w:p>
-      <w:pPr>
-        <w:rPr>
-          <w:rFonts w:ascii="Times New Roman" w:hAnsi="Times New Roman" w:cs="Times New Roman"/>
-          <w:sz w:val="24"/>
-          <w:szCs w:val="24"/>
-        </w:rPr>
-      </w:pPr>
+        <w:t>După cum s-a menționat în capitolul 2, aplicația pune la dispoziție un API de tip REST. În general, un web API pe partea de server este o interfață programatică care conține unul sau mai multe endpoint-uri expuse în mod public. Ele sunt reprezentate printr-un sistem de mesaje cerere-răspuns, de obicei în format JSON sau XML, mesaj care este expus via web, de cele mai multe ori având în spate un server HTTP.</w:t>
+      </w:r>
+      <w:r>
+        <w:rPr>
+          <w:rFonts w:ascii="Times New Roman" w:hAnsi="Times New Roman" w:cs="Times New Roman"/>
+          <w:sz w:val="24"/>
+          <w:szCs w:val="24"/>
+        </w:rPr>
+        <w:t xml:space="preserve"> </w:t>
+      </w:r>
+      <w:r>
+        <w:rPr>
+          <w:rFonts w:ascii="Times New Roman" w:hAnsi="Times New Roman" w:cs="Times New Roman"/>
+          <w:sz w:val="24"/>
+          <w:szCs w:val="24"/>
+        </w:rPr>
+        <w:t>În cele ce urmează se vor detalia serviciile web</w:t>
+      </w:r>
+      <w:r>
+        <w:rPr>
+          <w:rFonts w:ascii="Times New Roman" w:hAnsi="Times New Roman" w:cs="Times New Roman"/>
+          <w:sz w:val="24"/>
+          <w:szCs w:val="24"/>
+        </w:rPr>
+        <w:t>/operațiile</w:t>
+      </w:r>
+      <w:r>
+        <w:rPr>
+          <w:rFonts w:ascii="Times New Roman" w:hAnsi="Times New Roman" w:cs="Times New Roman"/>
+          <w:sz w:val="24"/>
+          <w:szCs w:val="24"/>
+        </w:rPr>
+        <w:t xml:space="preserve"> pe care le pune la dispoziție API-ul prezentei aplicații. </w:t>
+      </w:r>
+    </w:p>
+    <w:p>
+      <w:pPr>
+        <w:ind w:firstLine="720"/>
+        <w:rPr>
+          <w:rFonts w:ascii="Times New Roman" w:hAnsi="Times New Roman" w:cs="Times New Roman"/>
+          <w:sz w:val="24"/>
+          <w:szCs w:val="24"/>
+        </w:rPr>
+      </w:pPr>
+      <w:hyperlink r:id="rId19" w:history="1">
+        <w:r>
+          <w:rPr>
+            <w:rStyle w:val="Hyperlink"/>
+            <w:rFonts w:ascii="Times New Roman" w:hAnsi="Times New Roman" w:cs="Times New Roman"/>
+            <w:sz w:val="24"/>
+            <w:szCs w:val="24"/>
+          </w:rPr>
+          <w:t>https://bocoup.com/blog/documenting-your-api</w:t>
+        </w:r>
+      </w:hyperlink>
+    </w:p>
+    <w:p>
+      <w:pPr>
+        <w:ind w:firstLine="720"/>
+        <w:rPr>
+          <w:rFonts w:ascii="Times New Roman" w:hAnsi="Times New Roman" w:cs="Times New Roman"/>
+          <w:sz w:val="24"/>
+          <w:szCs w:val="24"/>
+        </w:rPr>
+      </w:pPr>
+      <w:r>
+        <w:rPr>
+          <w:rFonts w:ascii="Times New Roman" w:hAnsi="Times New Roman" w:cs="Times New Roman"/>
+          <w:sz w:val="24"/>
+          <w:szCs w:val="24"/>
+        </w:rPr>
+        <w:t>https://bocoup.com/blog/documenting-your-api</w:t>
+      </w:r>
+    </w:p>
+    <w:p>
+      <w:pPr>
+        <w:ind w:firstLine="720"/>
+        <w:rPr>
+          <w:rFonts w:ascii="Times New Roman" w:hAnsi="Times New Roman" w:cs="Times New Roman"/>
+          <w:sz w:val="24"/>
+          <w:szCs w:val="24"/>
+        </w:rPr>
+      </w:pPr>
+    </w:p>
+    <w:p>
+      <w:pPr>
+        <w:ind w:firstLine="720"/>
+        <w:rPr>
+          <w:rFonts w:ascii="Times New Roman" w:hAnsi="Times New Roman" w:cs="Times New Roman"/>
+          <w:sz w:val="24"/>
+          <w:szCs w:val="24"/>
+        </w:rPr>
+      </w:pPr>
+      <w:r>
+        <w:rPr>
+          <w:rFonts w:ascii="Times New Roman" w:hAnsi="Times New Roman" w:cs="Times New Roman"/>
+          <w:sz w:val="24"/>
+          <w:szCs w:val="24"/>
+        </w:rPr>
+        <w:t>https://bocoup.com/blog/documenting-your-api</w:t>
+      </w:r>
+    </w:p>
+    <w:p>
+      <w:pPr>
+        <w:ind w:firstLine="720"/>
+        <w:rPr>
+          <w:rFonts w:ascii="Times New Roman" w:hAnsi="Times New Roman" w:cs="Times New Roman"/>
+          <w:sz w:val="24"/>
+          <w:szCs w:val="24"/>
+        </w:rPr>
+      </w:pPr>
+    </w:p>
+    <w:p>
+      <w:pPr>
+        <w:ind w:firstLine="720"/>
+        <w:rPr>
+          <w:rFonts w:ascii="Times New Roman" w:hAnsi="Times New Roman" w:cs="Times New Roman"/>
+          <w:sz w:val="24"/>
+          <w:szCs w:val="24"/>
+        </w:rPr>
+      </w:pPr>
+      <w:r>
+        <w:rPr>
+          <w:rFonts w:ascii="Times New Roman" w:hAnsi="Times New Roman" w:cs="Times New Roman"/>
+          <w:sz w:val="24"/>
+          <w:szCs w:val="24"/>
+        </w:rPr>
+        <w:t>https://bocoup.com/blog/documenting-your-api</w:t>
+      </w:r>
+    </w:p>
+    <w:p>
+      <w:pPr>
+        <w:ind w:firstLine="720"/>
+        <w:rPr>
+          <w:rFonts w:ascii="Times New Roman" w:hAnsi="Times New Roman" w:cs="Times New Roman"/>
+          <w:sz w:val="24"/>
+          <w:szCs w:val="24"/>
+        </w:rPr>
+      </w:pPr>
+    </w:p>
+    <w:p>
+      <w:pPr>
+        <w:ind w:firstLine="720"/>
+        <w:rPr>
+          <w:rFonts w:ascii="Times New Roman" w:hAnsi="Times New Roman" w:cs="Times New Roman"/>
+          <w:sz w:val="24"/>
+          <w:szCs w:val="24"/>
+        </w:rPr>
+      </w:pPr>
+      <w:r>
+        <w:rPr>
+          <w:rFonts w:ascii="Times New Roman" w:hAnsi="Times New Roman" w:cs="Times New Roman"/>
+          <w:sz w:val="24"/>
+          <w:szCs w:val="24"/>
+        </w:rPr>
+        <w:t>https://bocoup.com/blog/documenting-your-api</w:t>
+      </w:r>
+    </w:p>
+    <w:p>
+      <w:pPr>
+        <w:ind w:firstLine="720"/>
+        <w:rPr>
+          <w:rFonts w:ascii="Times New Roman" w:hAnsi="Times New Roman" w:cs="Times New Roman"/>
+          <w:sz w:val="24"/>
+          <w:szCs w:val="24"/>
+        </w:rPr>
+      </w:pPr>
+    </w:p>
+    <w:p>
+      <w:pPr>
+        <w:ind w:firstLine="720"/>
+        <w:rPr>
+          <w:rFonts w:ascii="Times New Roman" w:hAnsi="Times New Roman" w:cs="Times New Roman"/>
+          <w:sz w:val="24"/>
+          <w:szCs w:val="24"/>
+        </w:rPr>
+      </w:pPr>
+      <w:r>
+        <w:rPr>
+          <w:rFonts w:ascii="Times New Roman" w:hAnsi="Times New Roman" w:cs="Times New Roman"/>
+          <w:sz w:val="24"/>
+          <w:szCs w:val="24"/>
+        </w:rPr>
+        <w:t>https://bocoup.com/blog/documenting-your-api</w:t>
+      </w:r>
+    </w:p>
+    <w:p>
+      <w:pPr>
+        <w:ind w:firstLine="720"/>
+        <w:rPr>
+          <w:rFonts w:ascii="Times New Roman" w:hAnsi="Times New Roman" w:cs="Times New Roman"/>
+          <w:sz w:val="24"/>
+          <w:szCs w:val="24"/>
+        </w:rPr>
+      </w:pPr>
+    </w:p>
+    <w:p>
+      <w:pPr>
+        <w:ind w:firstLine="720"/>
+        <w:rPr>
+          <w:rFonts w:ascii="Times New Roman" w:hAnsi="Times New Roman" w:cs="Times New Roman"/>
+          <w:sz w:val="24"/>
+          <w:szCs w:val="24"/>
+        </w:rPr>
+      </w:pPr>
+      <w:r>
+        <w:rPr>
+          <w:rFonts w:ascii="Times New Roman" w:hAnsi="Times New Roman" w:cs="Times New Roman"/>
+          <w:sz w:val="24"/>
+          <w:szCs w:val="24"/>
+        </w:rPr>
+        <w:t>https://bocoup.com/blog/documenting-your-api</w:t>
+      </w:r>
     </w:p>
     <w:p>
       <w:pPr>
@@ -11022,91 +11176,7 @@
           <w:rFonts w:ascii="Times New Roman" w:hAnsi="Times New Roman" w:cs="Times New Roman"/>
         </w:rPr>
       </w:pPr>
-      <w:bookmarkStart w:id="47" w:name="_Toc484613469"/>
-      <w:r>
-        <w:rPr>
-          <w:rFonts w:ascii="Times New Roman" w:hAnsi="Times New Roman" w:cs="Times New Roman"/>
-        </w:rPr>
-        <w:t>Protocoale de comunicare client – server</w:t>
-      </w:r>
-      <w:bookmarkEnd w:id="47"/>
-    </w:p>
-    <w:p>
-      <w:pPr>
-        <w:ind w:firstLine="720"/>
-        <w:rPr>
-          <w:rFonts w:ascii="Times New Roman" w:hAnsi="Times New Roman" w:cs="Times New Roman"/>
-          <w:sz w:val="24"/>
-          <w:szCs w:val="24"/>
-        </w:rPr>
-      </w:pPr>
-      <w:r>
-        <w:rPr>
-          <w:rFonts w:ascii="Times New Roman" w:hAnsi="Times New Roman" w:cs="Times New Roman"/>
-          <w:sz w:val="24"/>
-          <w:szCs w:val="24"/>
-        </w:rPr>
-        <w:t>După cum s-a menționat în capitolul 2, aplicația pune la dispoziție un API de tip REST. În general, un web API pe partea de server este o interfață programatică care conține unul sau mai multe endpoint-uri expuse în mod public. Ele sunt reprezentate printr-un sistem de mesaje cerere-răspuns, de obicei în format JSON sau XML, mesaj care este expus via web, de cele mai multe ori având în spate un server HTTP.</w:t>
-      </w:r>
-      <w:r>
-        <w:rPr>
-          <w:rFonts w:ascii="Times New Roman" w:hAnsi="Times New Roman" w:cs="Times New Roman"/>
-          <w:sz w:val="24"/>
-          <w:szCs w:val="24"/>
-        </w:rPr>
-        <w:t xml:space="preserve"> </w:t>
-      </w:r>
-      <w:r>
-        <w:rPr>
-          <w:rFonts w:ascii="Times New Roman" w:hAnsi="Times New Roman" w:cs="Times New Roman"/>
-          <w:sz w:val="24"/>
-          <w:szCs w:val="24"/>
-        </w:rPr>
-        <w:t>În cele ce urmează se vor detalia serviciile web</w:t>
-      </w:r>
-      <w:r>
-        <w:rPr>
-          <w:rFonts w:ascii="Times New Roman" w:hAnsi="Times New Roman" w:cs="Times New Roman"/>
-          <w:sz w:val="24"/>
-          <w:szCs w:val="24"/>
-        </w:rPr>
-        <w:t>/operațiile</w:t>
-      </w:r>
-      <w:r>
-        <w:rPr>
-          <w:rFonts w:ascii="Times New Roman" w:hAnsi="Times New Roman" w:cs="Times New Roman"/>
-          <w:sz w:val="24"/>
-          <w:szCs w:val="24"/>
-        </w:rPr>
-        <w:t xml:space="preserve"> pe care le pune la dispoziție API-ul prezentei aplicații. </w:t>
-      </w:r>
-    </w:p>
-    <w:p>
-      <w:pPr>
-        <w:ind w:firstLine="720"/>
-        <w:rPr>
-          <w:rFonts w:ascii="Times New Roman" w:hAnsi="Times New Roman" w:cs="Times New Roman"/>
-          <w:sz w:val="24"/>
-          <w:szCs w:val="24"/>
-        </w:rPr>
-      </w:pPr>
-      <w:r>
-        <w:rPr>
-          <w:rFonts w:ascii="Times New Roman" w:hAnsi="Times New Roman" w:cs="Times New Roman"/>
-          <w:sz w:val="24"/>
-          <w:szCs w:val="24"/>
-        </w:rPr>
-        <w:t>https://bocoup.com/blog/documenting-your-api</w:t>
-      </w:r>
-    </w:p>
-    <w:p>
-      <w:pPr>
-        <w:pStyle w:val="Heading2"/>
-        <w:rPr>
-          <w:rFonts w:ascii="Times New Roman" w:hAnsi="Times New Roman" w:cs="Times New Roman"/>
-        </w:rPr>
-      </w:pPr>
-      <w:bookmarkStart w:id="48" w:name="_Toc484613470"/>
+      <w:bookmarkStart w:id="47" w:name="_Toc484613470"/>
       <w:r>
         <w:rPr>
           <w:rFonts w:ascii="Times New Roman" w:hAnsi="Times New Roman" w:cs="Times New Roman"/>
@@ -11114,27 +11184,59 @@
         <w:lastRenderedPageBreak/>
         <w:t>Interfața cu utilizatorul</w:t>
       </w:r>
+      <w:bookmarkEnd w:id="47"/>
+    </w:p>
+    <w:p>
+      <w:pPr>
+        <w:pStyle w:val="Heading3"/>
+        <w:rPr>
+          <w:rFonts w:ascii="Times New Roman" w:hAnsi="Times New Roman" w:cs="Times New Roman"/>
+          <w:sz w:val="24"/>
+          <w:szCs w:val="24"/>
+        </w:rPr>
+      </w:pPr>
+      <w:bookmarkStart w:id="48" w:name="_Toc484613471"/>
+      <w:bookmarkStart w:id="49" w:name="_Ref484683683"/>
+      <w:bookmarkStart w:id="50" w:name="_Ref484683879"/>
+      <w:r>
+        <w:rPr>
+          <w:rFonts w:ascii="Times New Roman" w:hAnsi="Times New Roman" w:cs="Times New Roman"/>
+          <w:sz w:val="24"/>
+          <w:szCs w:val="24"/>
+        </w:rPr>
+        <w:t>Home Page</w:t>
+      </w:r>
       <w:bookmarkEnd w:id="48"/>
-    </w:p>
-    <w:p>
-      <w:pPr>
-        <w:pStyle w:val="Heading3"/>
-        <w:rPr>
-          <w:rFonts w:ascii="Times New Roman" w:hAnsi="Times New Roman" w:cs="Times New Roman"/>
-          <w:sz w:val="24"/>
-          <w:szCs w:val="24"/>
-        </w:rPr>
-      </w:pPr>
-      <w:bookmarkStart w:id="49" w:name="_Toc484613471"/>
-      <w:r>
-        <w:rPr>
-          <w:rFonts w:ascii="Times New Roman" w:hAnsi="Times New Roman" w:cs="Times New Roman"/>
-          <w:sz w:val="24"/>
-          <w:szCs w:val="24"/>
-        </w:rPr>
-        <w:t>Home Page</w:t>
-      </w:r>
       <w:bookmarkEnd w:id="49"/>
+      <w:bookmarkEnd w:id="50"/>
+    </w:p>
+    <w:p>
+      <w:pPr>
+        <w:ind w:firstLine="720"/>
+        <w:rPr>
+          <w:rFonts w:ascii="Times New Roman" w:hAnsi="Times New Roman" w:cs="Times New Roman"/>
+          <w:sz w:val="24"/>
+          <w:szCs w:val="24"/>
+          <w:lang w:val="ro-RO"/>
+        </w:rPr>
+      </w:pPr>
+      <w:r>
+        <w:rPr>
+          <w:rFonts w:ascii="Times New Roman" w:hAnsi="Times New Roman" w:cs="Times New Roman"/>
+          <w:sz w:val="24"/>
+          <w:szCs w:val="24"/>
+        </w:rPr>
+        <w:t>Pagina ini</w:t>
+      </w:r>
+      <w:r>
+        <w:rPr>
+          <w:rFonts w:ascii="Times New Roman" w:hAnsi="Times New Roman" w:cs="Times New Roman"/>
+          <w:sz w:val="24"/>
+          <w:szCs w:val="24"/>
+          <w:lang w:val="ro-RO"/>
+        </w:rPr>
+        <w:t>țială a aplicației, cea de home, are ca și elemente principale următoarele: în partea stângă sus un logo cu numele aplicației care are rol și de link, în partea dreaptă sus avem un meniu, în partea centrală avem un formular de logare în aplicație iar în partea de jos, centrat, avem un motto. Toate aceste elemente se pot observa în figura de mai jos:</w:t>
+      </w:r>
     </w:p>
     <w:p>
       <w:pPr>
@@ -11157,78 +11259,6 @@
                 <pic:pic xmlns:pic="http://schemas.openxmlformats.org/drawingml/2006/picture">
                   <pic:nvPicPr>
                     <pic:cNvPr id="17" name="HomePage.png"/>
-                    <pic:cNvPicPr/>
-                  </pic:nvPicPr>
-                  <pic:blipFill>
-                    <a:blip r:embed="rId19">
-                      <a:extLst>
-                        <a:ext uri="{28A0092B-C50C-407E-A947-70E740481C1C}">
-                          <a14:useLocalDpi xmlns:a14="http://schemas.microsoft.com/office/drawing/2010/main" val="0"/>
-                        </a:ext>
-                      </a:extLst>
-                    </a:blip>
-                    <a:stretch>
-                      <a:fillRect/>
-                    </a:stretch>
-                  </pic:blipFill>
-                  <pic:spPr>
-                    <a:xfrm>
-                      <a:off x="0" y="0"/>
-                      <a:ext cx="5943600" cy="4381500"/>
-                    </a:xfrm>
-                    <a:prstGeom prst="rect">
-                      <a:avLst/>
-                    </a:prstGeom>
-                  </pic:spPr>
-                </pic:pic>
-              </a:graphicData>
-            </a:graphic>
-          </wp:inline>
-        </w:drawing>
-      </w:r>
-    </w:p>
-    <w:p>
-      <w:pPr>
-        <w:pStyle w:val="Heading3"/>
-        <w:rPr>
-          <w:rFonts w:ascii="Times New Roman" w:hAnsi="Times New Roman" w:cs="Times New Roman"/>
-          <w:sz w:val="24"/>
-          <w:szCs w:val="24"/>
-        </w:rPr>
-      </w:pPr>
-      <w:bookmarkStart w:id="50" w:name="_Toc484613472"/>
-      <w:r>
-        <w:rPr>
-          <w:rFonts w:ascii="Times New Roman" w:hAnsi="Times New Roman" w:cs="Times New Roman"/>
-          <w:sz w:val="24"/>
-          <w:szCs w:val="24"/>
-        </w:rPr>
-        <w:lastRenderedPageBreak/>
-        <w:t>Register</w:t>
-      </w:r>
-      <w:bookmarkEnd w:id="50"/>
-    </w:p>
-    <w:p>
-      <w:pPr>
-        <w:jc w:val="center"/>
-      </w:pPr>
-      <w:r>
-        <w:rPr>
-          <w:noProof/>
-        </w:rPr>
-        <w:drawing>
-          <wp:inline distT="0" distB="0" distL="0" distR="0">
-            <wp:extent cx="5943600" cy="4381500"/>
-            <wp:effectExtent l="0" t="0" r="0" b="1905"/>
-            <wp:docPr id="18" name="Picture 18"/>
-            <wp:cNvGraphicFramePr>
-              <a:graphicFrameLocks xmlns:a="http://schemas.openxmlformats.org/drawingml/2006/main" noChangeAspect="1"/>
-            </wp:cNvGraphicFramePr>
-            <a:graphic xmlns:a="http://schemas.openxmlformats.org/drawingml/2006/main">
-              <a:graphicData uri="http://schemas.openxmlformats.org/drawingml/2006/picture">
-                <pic:pic xmlns:pic="http://schemas.openxmlformats.org/drawingml/2006/picture">
-                  <pic:nvPicPr>
-                    <pic:cNvPr id="18" name="RegisterPage.png"/>
                     <pic:cNvPicPr/>
                   </pic:nvPicPr>
                   <pic:blipFill>
@@ -11261,6 +11291,356 @@
     </w:p>
     <w:p>
       <w:pPr>
+        <w:ind w:firstLine="720"/>
+        <w:rPr>
+          <w:rFonts w:ascii="Times New Roman" w:hAnsi="Times New Roman" w:cs="Times New Roman"/>
+          <w:sz w:val="24"/>
+          <w:szCs w:val="24"/>
+        </w:rPr>
+      </w:pPr>
+      <w:r>
+        <w:rPr>
+          <w:rFonts w:ascii="Times New Roman" w:hAnsi="Times New Roman" w:cs="Times New Roman"/>
+          <w:sz w:val="24"/>
+          <w:szCs w:val="24"/>
+        </w:rPr>
+        <w:t xml:space="preserve">Ca și interacțiuni pe care le poate face utilizatorul amintim următoarele: link-urile de pe logo și </w:t>
+      </w:r>
+      <w:r>
+        <w:rPr>
+          <w:rFonts w:ascii="Times New Roman" w:hAnsi="Times New Roman" w:cs="Times New Roman"/>
+          <w:i/>
+          <w:sz w:val="24"/>
+          <w:szCs w:val="24"/>
+        </w:rPr>
+        <w:t xml:space="preserve">Acasă </w:t>
+      </w:r>
+      <w:r>
+        <w:rPr>
+          <w:rFonts w:ascii="Times New Roman" w:hAnsi="Times New Roman" w:cs="Times New Roman"/>
+          <w:sz w:val="24"/>
+          <w:szCs w:val="24"/>
+        </w:rPr>
+        <w:t xml:space="preserve">din meniu te aduc pe pagina inițială. Link-ul </w:t>
+      </w:r>
+      <w:r>
+        <w:rPr>
+          <w:rFonts w:ascii="Times New Roman" w:hAnsi="Times New Roman" w:cs="Times New Roman"/>
+          <w:i/>
+          <w:sz w:val="24"/>
+          <w:szCs w:val="24"/>
+        </w:rPr>
+        <w:t>Cărți</w:t>
+      </w:r>
+      <w:r>
+        <w:rPr>
+          <w:rFonts w:ascii="Times New Roman" w:hAnsi="Times New Roman" w:cs="Times New Roman"/>
+          <w:sz w:val="24"/>
+          <w:szCs w:val="24"/>
+        </w:rPr>
+        <w:t xml:space="preserve"> </w:t>
+      </w:r>
+      <w:r>
+        <w:rPr>
+          <w:rFonts w:ascii="Times New Roman" w:hAnsi="Times New Roman" w:cs="Times New Roman"/>
+          <w:sz w:val="24"/>
+          <w:szCs w:val="24"/>
+        </w:rPr>
+        <w:t xml:space="preserve">face redirecționarea către pagina </w:t>
+      </w:r>
+      <w:r>
+        <w:rPr>
+          <w:rFonts w:ascii="Times New Roman" w:hAnsi="Times New Roman" w:cs="Times New Roman"/>
+          <w:b/>
+          <w:i/>
+          <w:sz w:val="24"/>
+          <w:szCs w:val="24"/>
+        </w:rPr>
+        <w:fldChar w:fldCharType="begin"/>
+      </w:r>
+      <w:r>
+        <w:rPr>
+          <w:rFonts w:ascii="Times New Roman" w:hAnsi="Times New Roman" w:cs="Times New Roman"/>
+          <w:b/>
+          <w:i/>
+          <w:sz w:val="24"/>
+          <w:szCs w:val="24"/>
+        </w:rPr>
+        <w:instrText xml:space="preserve"> REF _Ref484681842 \h  \* MERGEFORMAT </w:instrText>
+      </w:r>
+      <w:r>
+        <w:rPr>
+          <w:rFonts w:ascii="Times New Roman" w:hAnsi="Times New Roman" w:cs="Times New Roman"/>
+          <w:b/>
+          <w:i/>
+          <w:sz w:val="24"/>
+          <w:szCs w:val="24"/>
+        </w:rPr>
+      </w:r>
+      <w:r>
+        <w:rPr>
+          <w:rFonts w:ascii="Times New Roman" w:hAnsi="Times New Roman" w:cs="Times New Roman"/>
+          <w:b/>
+          <w:i/>
+          <w:sz w:val="24"/>
+          <w:szCs w:val="24"/>
+        </w:rPr>
+        <w:fldChar w:fldCharType="separate"/>
+      </w:r>
+      <w:r>
+        <w:rPr>
+          <w:rFonts w:ascii="Times New Roman" w:hAnsi="Times New Roman" w:cs="Times New Roman"/>
+          <w:b/>
+          <w:i/>
+          <w:sz w:val="24"/>
+          <w:szCs w:val="24"/>
+        </w:rPr>
+        <w:t>Books</w:t>
+      </w:r>
+      <w:r>
+        <w:rPr>
+          <w:rFonts w:ascii="Times New Roman" w:hAnsi="Times New Roman" w:cs="Times New Roman"/>
+          <w:b/>
+          <w:i/>
+          <w:sz w:val="24"/>
+          <w:szCs w:val="24"/>
+        </w:rPr>
+        <w:fldChar w:fldCharType="end"/>
+      </w:r>
+      <w:r>
+        <w:rPr>
+          <w:rFonts w:ascii="Times New Roman" w:hAnsi="Times New Roman" w:cs="Times New Roman"/>
+          <w:b/>
+          <w:i/>
+          <w:sz w:val="24"/>
+          <w:szCs w:val="24"/>
+        </w:rPr>
+        <w:t>,</w:t>
+      </w:r>
+      <w:r>
+        <w:rPr>
+          <w:rFonts w:ascii="Times New Roman" w:hAnsi="Times New Roman" w:cs="Times New Roman"/>
+          <w:sz w:val="24"/>
+          <w:szCs w:val="24"/>
+        </w:rPr>
+        <w:t xml:space="preserve"> pagină prezentată mai jos. Link-ul </w:t>
+      </w:r>
+      <w:r>
+        <w:rPr>
+          <w:rFonts w:ascii="Times New Roman" w:hAnsi="Times New Roman" w:cs="Times New Roman"/>
+          <w:i/>
+          <w:sz w:val="24"/>
+          <w:szCs w:val="24"/>
+        </w:rPr>
+        <w:t>Utilizatori</w:t>
+      </w:r>
+      <w:r>
+        <w:rPr>
+          <w:rFonts w:ascii="Times New Roman" w:hAnsi="Times New Roman" w:cs="Times New Roman"/>
+          <w:sz w:val="24"/>
+          <w:szCs w:val="24"/>
+        </w:rPr>
+        <w:t xml:space="preserve"> face redirecționarea către pagina </w:t>
+      </w:r>
+      <w:r>
+        <w:rPr>
+          <w:rFonts w:ascii="Times New Roman" w:hAnsi="Times New Roman" w:cs="Times New Roman"/>
+          <w:b/>
+          <w:i/>
+          <w:sz w:val="24"/>
+          <w:szCs w:val="24"/>
+        </w:rPr>
+        <w:fldChar w:fldCharType="begin"/>
+      </w:r>
+      <w:r>
+        <w:rPr>
+          <w:rFonts w:ascii="Times New Roman" w:hAnsi="Times New Roman" w:cs="Times New Roman"/>
+          <w:b/>
+          <w:i/>
+          <w:sz w:val="24"/>
+          <w:szCs w:val="24"/>
+        </w:rPr>
+        <w:instrText xml:space="preserve"> REF _Ref484681819 \h  \* MERGEFORMAT </w:instrText>
+      </w:r>
+      <w:r>
+        <w:rPr>
+          <w:rFonts w:ascii="Times New Roman" w:hAnsi="Times New Roman" w:cs="Times New Roman"/>
+          <w:b/>
+          <w:i/>
+          <w:sz w:val="24"/>
+          <w:szCs w:val="24"/>
+        </w:rPr>
+      </w:r>
+      <w:r>
+        <w:rPr>
+          <w:rFonts w:ascii="Times New Roman" w:hAnsi="Times New Roman" w:cs="Times New Roman"/>
+          <w:b/>
+          <w:i/>
+          <w:sz w:val="24"/>
+          <w:szCs w:val="24"/>
+        </w:rPr>
+        <w:fldChar w:fldCharType="separate"/>
+      </w:r>
+      <w:r>
+        <w:rPr>
+          <w:rFonts w:ascii="Times New Roman" w:hAnsi="Times New Roman" w:cs="Times New Roman"/>
+          <w:b/>
+          <w:i/>
+          <w:sz w:val="24"/>
+          <w:szCs w:val="24"/>
+        </w:rPr>
+        <w:t>Users</w:t>
+      </w:r>
+      <w:r>
+        <w:rPr>
+          <w:rFonts w:ascii="Times New Roman" w:hAnsi="Times New Roman" w:cs="Times New Roman"/>
+          <w:b/>
+          <w:i/>
+          <w:sz w:val="24"/>
+          <w:szCs w:val="24"/>
+        </w:rPr>
+        <w:fldChar w:fldCharType="end"/>
+      </w:r>
+      <w:r>
+        <w:rPr>
+          <w:rFonts w:ascii="Times New Roman" w:hAnsi="Times New Roman" w:cs="Times New Roman"/>
+          <w:sz w:val="24"/>
+          <w:szCs w:val="24"/>
+        </w:rPr>
+        <w:t xml:space="preserve">, care urmează a fi prezentată mai jos. Link-ul </w:t>
+      </w:r>
+      <w:r>
+        <w:rPr>
+          <w:rFonts w:ascii="Times New Roman" w:hAnsi="Times New Roman" w:cs="Times New Roman"/>
+          <w:i/>
+          <w:sz w:val="24"/>
+          <w:szCs w:val="24"/>
+        </w:rPr>
+        <w:t xml:space="preserve">Înregistrează-te </w:t>
+      </w:r>
+      <w:r>
+        <w:rPr>
+          <w:rFonts w:ascii="Times New Roman" w:hAnsi="Times New Roman" w:cs="Times New Roman"/>
+          <w:sz w:val="24"/>
+          <w:szCs w:val="24"/>
+        </w:rPr>
+        <w:t xml:space="preserve">face redirecționarea către pagina de </w:t>
+      </w:r>
+      <w:r>
+        <w:rPr>
+          <w:rFonts w:ascii="Times New Roman" w:hAnsi="Times New Roman" w:cs="Times New Roman"/>
+          <w:b/>
+          <w:i/>
+          <w:sz w:val="24"/>
+          <w:szCs w:val="24"/>
+        </w:rPr>
+        <w:fldChar w:fldCharType="begin"/>
+      </w:r>
+      <w:r>
+        <w:rPr>
+          <w:rFonts w:ascii="Times New Roman" w:hAnsi="Times New Roman" w:cs="Times New Roman"/>
+          <w:b/>
+          <w:i/>
+          <w:sz w:val="24"/>
+          <w:szCs w:val="24"/>
+        </w:rPr>
+        <w:instrText xml:space="preserve"> REF _Ref484681752 \h  \* MERGEFORMAT </w:instrText>
+      </w:r>
+      <w:r>
+        <w:rPr>
+          <w:rFonts w:ascii="Times New Roman" w:hAnsi="Times New Roman" w:cs="Times New Roman"/>
+          <w:b/>
+          <w:i/>
+          <w:sz w:val="24"/>
+          <w:szCs w:val="24"/>
+        </w:rPr>
+      </w:r>
+      <w:r>
+        <w:rPr>
+          <w:rFonts w:ascii="Times New Roman" w:hAnsi="Times New Roman" w:cs="Times New Roman"/>
+          <w:b/>
+          <w:i/>
+          <w:sz w:val="24"/>
+          <w:szCs w:val="24"/>
+        </w:rPr>
+        <w:fldChar w:fldCharType="separate"/>
+      </w:r>
+      <w:r>
+        <w:rPr>
+          <w:rFonts w:ascii="Times New Roman" w:hAnsi="Times New Roman" w:cs="Times New Roman"/>
+          <w:b/>
+          <w:i/>
+          <w:sz w:val="24"/>
+          <w:szCs w:val="24"/>
+        </w:rPr>
+        <w:t>Register</w:t>
+      </w:r>
+      <w:r>
+        <w:rPr>
+          <w:rFonts w:ascii="Times New Roman" w:hAnsi="Times New Roman" w:cs="Times New Roman"/>
+          <w:b/>
+          <w:i/>
+          <w:sz w:val="24"/>
+          <w:szCs w:val="24"/>
+        </w:rPr>
+        <w:fldChar w:fldCharType="end"/>
+      </w:r>
+      <w:r>
+        <w:rPr>
+          <w:rFonts w:ascii="Times New Roman" w:hAnsi="Times New Roman" w:cs="Times New Roman"/>
+          <w:b/>
+          <w:i/>
+          <w:sz w:val="24"/>
+          <w:szCs w:val="24"/>
+        </w:rPr>
+        <w:t xml:space="preserve"> </w:t>
+      </w:r>
+      <w:r>
+        <w:rPr>
+          <w:rFonts w:ascii="Times New Roman" w:hAnsi="Times New Roman" w:cs="Times New Roman"/>
+          <w:sz w:val="24"/>
+          <w:szCs w:val="24"/>
+        </w:rPr>
+        <w:t xml:space="preserve">- următoarea ce va fi prezentată. </w:t>
+      </w:r>
+    </w:p>
+    <w:p>
+      <w:pPr>
+        <w:ind w:firstLine="720"/>
+        <w:rPr>
+          <w:rFonts w:ascii="Times New Roman" w:hAnsi="Times New Roman" w:cs="Times New Roman"/>
+          <w:sz w:val="24"/>
+          <w:szCs w:val="24"/>
+        </w:rPr>
+      </w:pPr>
+      <w:r>
+        <w:rPr>
+          <w:rFonts w:ascii="Times New Roman" w:hAnsi="Times New Roman" w:cs="Times New Roman"/>
+          <w:sz w:val="24"/>
+          <w:szCs w:val="24"/>
+        </w:rPr>
+        <w:t xml:space="preserve">Formularul de logare permite și el interacțiuni. Astfel, utilizatorul va putea introduce un nume de utilizator și o parolă (preferabil ar fi să aibă și un cont existent în aplicație) în cele două input-uri ilustrate și în figura de mai sus. După completarea acestor date, el va avea posibilitatea de a apăsa și butonul de </w:t>
+      </w:r>
+      <w:r>
+        <w:rPr>
+          <w:rFonts w:ascii="Times New Roman" w:hAnsi="Times New Roman" w:cs="Times New Roman"/>
+          <w:i/>
+          <w:sz w:val="24"/>
+          <w:szCs w:val="24"/>
+        </w:rPr>
+        <w:t xml:space="preserve">Login </w:t>
+      </w:r>
+      <w:r>
+        <w:rPr>
+          <w:rFonts w:ascii="Times New Roman" w:hAnsi="Times New Roman" w:cs="Times New Roman"/>
+          <w:sz w:val="24"/>
+          <w:szCs w:val="24"/>
+        </w:rPr>
+        <w:t>(așa cum este ilustrat mai sus) și va fi redirecționat sau nu către o altă pagină în funcție de datele introduse.</w:t>
+      </w:r>
+    </w:p>
+    <w:p>
+      <w:pPr>
         <w:pStyle w:val="Heading3"/>
         <w:rPr>
           <w:rFonts w:ascii="Times New Roman" w:hAnsi="Times New Roman" w:cs="Times New Roman"/>
@@ -11268,7 +11648,8 @@
           <w:szCs w:val="24"/>
         </w:rPr>
       </w:pPr>
-      <w:bookmarkStart w:id="51" w:name="_Toc484613473"/>
+      <w:bookmarkStart w:id="51" w:name="_Toc484613472"/>
+      <w:bookmarkStart w:id="52" w:name="_Ref484681752"/>
       <w:r>
         <w:rPr>
           <w:rFonts w:ascii="Times New Roman" w:hAnsi="Times New Roman" w:cs="Times New Roman"/>
@@ -11276,9 +11657,28 @@
           <w:szCs w:val="24"/>
         </w:rPr>
         <w:lastRenderedPageBreak/>
-        <w:t>Welcome Back Page</w:t>
+        <w:t>Register</w:t>
       </w:r>
       <w:bookmarkEnd w:id="51"/>
+      <w:bookmarkEnd w:id="52"/>
+    </w:p>
+    <w:p>
+      <w:pPr>
+        <w:ind w:firstLine="720"/>
+        <w:rPr>
+          <w:rFonts w:ascii="Times New Roman" w:hAnsi="Times New Roman" w:cs="Times New Roman"/>
+          <w:sz w:val="24"/>
+          <w:szCs w:val="24"/>
+        </w:rPr>
+      </w:pPr>
+      <w:r>
+        <w:rPr>
+          <w:rFonts w:ascii="Times New Roman" w:hAnsi="Times New Roman" w:cs="Times New Roman"/>
+          <w:sz w:val="24"/>
+          <w:szCs w:val="24"/>
+        </w:rPr>
+        <w:t>Pagina de register nu este cu mult diferită față de cea inițială. Diferența majoră se poate observa în partea centrală, unde formularul de logare de pe pagina inițială a fost înlocuit cu unul de înregistrare. Schița acestei pagini poate fi vizualizată în figura ce urmează:</w:t>
+      </w:r>
     </w:p>
     <w:p>
       <w:pPr>
@@ -11291,8 +11691,8 @@
         <w:drawing>
           <wp:inline distT="0" distB="0" distL="0" distR="0">
             <wp:extent cx="5943600" cy="4381500"/>
-            <wp:effectExtent l="0" t="0" r="0" b="0"/>
-            <wp:docPr id="19" name="Picture 19"/>
+            <wp:effectExtent l="0" t="0" r="0" b="1905"/>
+            <wp:docPr id="18" name="Picture 18"/>
             <wp:cNvGraphicFramePr>
               <a:graphicFrameLocks xmlns:a="http://schemas.openxmlformats.org/drawingml/2006/main" noChangeAspect="1"/>
             </wp:cNvGraphicFramePr>
@@ -11300,7 +11700,7 @@
               <a:graphicData uri="http://schemas.openxmlformats.org/drawingml/2006/picture">
                 <pic:pic xmlns:pic="http://schemas.openxmlformats.org/drawingml/2006/picture">
                   <pic:nvPicPr>
-                    <pic:cNvPr id="19" name="WelcomePage.png"/>
+                    <pic:cNvPr id="18" name="RegisterPage.png"/>
                     <pic:cNvPicPr/>
                   </pic:nvPicPr>
                   <pic:blipFill>
@@ -11333,14 +11733,77 @@
     </w:p>
     <w:p>
       <w:pPr>
+        <w:ind w:firstLine="720"/>
+        <w:rPr>
+          <w:rFonts w:ascii="Times New Roman" w:hAnsi="Times New Roman" w:cs="Times New Roman"/>
+          <w:sz w:val="24"/>
+          <w:szCs w:val="24"/>
+        </w:rPr>
+      </w:pPr>
+      <w:r>
+        <w:rPr>
+          <w:rFonts w:ascii="Times New Roman" w:hAnsi="Times New Roman" w:cs="Times New Roman"/>
+          <w:sz w:val="24"/>
+          <w:szCs w:val="24"/>
+        </w:rPr>
+        <w:t>Ca și interacțiuni pe care utilizatorul le poate realiza, se poate observa clar dar am ales să menționez în mod specific acest aspect, că funcționalitatea link-urilor din meniu se păatrează, la fel și funcționalitatea link-ului de pe logo-ul aplicației. Textul din partea de jos, am omis să menționez mai sus, are doar un rol informativ. Nu are efectiv o funcționalitate ci doar impact vizual.</w:t>
+      </w:r>
+    </w:p>
+    <w:p>
+      <w:pPr>
+        <w:ind w:firstLine="720"/>
+        <w:rPr>
+          <w:rFonts w:ascii="Times New Roman" w:hAnsi="Times New Roman" w:cs="Times New Roman"/>
+          <w:sz w:val="24"/>
+          <w:szCs w:val="24"/>
+          <w:lang w:val="ro-RO"/>
+        </w:rPr>
+      </w:pPr>
+      <w:r>
+        <w:rPr>
+          <w:rFonts w:ascii="Times New Roman" w:hAnsi="Times New Roman" w:cs="Times New Roman"/>
+          <w:sz w:val="24"/>
+          <w:szCs w:val="24"/>
+        </w:rPr>
+        <w:t xml:space="preserve">Comparativ cu formularul de pe pagina precedentă, formularul actual oferă mai multe interacțiuni utilizatorului. Astfel, utilizatorul are acum posibilitatea de a-și alege un nume de utilizator, o parolă, un email – pe care să le </w:t>
+      </w:r>
+      <w:r>
+        <w:rPr>
+          <w:rFonts w:ascii="Times New Roman" w:hAnsi="Times New Roman" w:cs="Times New Roman"/>
+          <w:sz w:val="24"/>
+          <w:szCs w:val="24"/>
+        </w:rPr>
+        <w:t>introducă</w:t>
+      </w:r>
+      <w:r>
+        <w:rPr>
+          <w:rFonts w:ascii="Times New Roman" w:hAnsi="Times New Roman" w:cs="Times New Roman"/>
+          <w:sz w:val="24"/>
+          <w:szCs w:val="24"/>
+        </w:rPr>
+        <w:t xml:space="preserve"> în câmpurile </w:t>
+      </w:r>
+      <w:r>
+        <w:rPr>
+          <w:rFonts w:ascii="Times New Roman" w:hAnsi="Times New Roman" w:cs="Times New Roman"/>
+          <w:sz w:val="24"/>
+          <w:szCs w:val="24"/>
+          <w:lang w:val="ro-RO"/>
+        </w:rPr>
+        <w:t>corespunzătoare, va fi nevoit să confirme parola pe care a introdus-o, folosind câmpul de confirmare a parolei și își va putea alege un rol, alegând unul din cele două butoane radio. După ce a introdus aceste date poate apăsa butonul de register.</w:t>
+      </w:r>
+    </w:p>
+    <w:p>
+      <w:pPr>
         <w:pStyle w:val="Heading3"/>
         <w:rPr>
           <w:rFonts w:ascii="Times New Roman" w:hAnsi="Times New Roman" w:cs="Times New Roman"/>
           <w:sz w:val="24"/>
           <w:szCs w:val="24"/>
-        </w:rPr>
-      </w:pPr>
-      <w:bookmarkStart w:id="52" w:name="_Toc484613474"/>
+          <w:lang w:val="ro-RO"/>
+        </w:rPr>
+      </w:pPr>
+      <w:bookmarkStart w:id="53" w:name="_Toc484613473"/>
       <w:r>
         <w:rPr>
           <w:rFonts w:ascii="Times New Roman" w:hAnsi="Times New Roman" w:cs="Times New Roman"/>
@@ -11348,16 +11811,71 @@
           <w:szCs w:val="24"/>
         </w:rPr>
         <w:lastRenderedPageBreak/>
-        <w:t>Books</w:t>
-      </w:r>
-      <w:bookmarkEnd w:id="52"/>
+        <w:t>Welcome Back Page</w:t>
+      </w:r>
+      <w:bookmarkEnd w:id="53"/>
+    </w:p>
+    <w:p>
+      <w:pPr>
+        <w:ind w:firstLine="720"/>
+        <w:rPr>
+          <w:rFonts w:ascii="Times New Roman" w:hAnsi="Times New Roman" w:cs="Times New Roman"/>
+          <w:sz w:val="24"/>
+          <w:szCs w:val="24"/>
+          <w:lang w:val="ro-RO"/>
+        </w:rPr>
+      </w:pPr>
+      <w:r>
+        <w:rPr>
+          <w:rFonts w:ascii="Times New Roman" w:hAnsi="Times New Roman" w:cs="Times New Roman"/>
+          <w:sz w:val="24"/>
+          <w:szCs w:val="24"/>
+          <w:lang w:val="ro-RO"/>
+        </w:rPr>
+        <w:t xml:space="preserve">Această pagină este una dintre cele mai simple, iar după ce se realizează logarea poate fi considerată ca fiind noua pagină de home. Ca și modificări pfață de precedentele pagini, avem următoarele elemente: în partea centrală se va afișa un mesaj personalizat pentru utilizatorul care s-a logat în aplicație, iar în meniul din partea dreaptă sus dispar link-urile pentru </w:t>
+      </w:r>
+      <w:r>
+        <w:rPr>
+          <w:rFonts w:ascii="Times New Roman" w:hAnsi="Times New Roman" w:cs="Times New Roman"/>
+          <w:i/>
+          <w:sz w:val="24"/>
+          <w:szCs w:val="24"/>
+          <w:lang w:val="ro-RO"/>
+        </w:rPr>
+        <w:t xml:space="preserve">Acasă </w:t>
+      </w:r>
+      <w:r>
+        <w:rPr>
+          <w:rFonts w:ascii="Times New Roman" w:hAnsi="Times New Roman" w:cs="Times New Roman"/>
+          <w:sz w:val="24"/>
+          <w:szCs w:val="24"/>
+          <w:lang w:val="ro-RO"/>
+        </w:rPr>
+        <w:t xml:space="preserve">și </w:t>
+      </w:r>
+      <w:r>
+        <w:rPr>
+          <w:rFonts w:ascii="Times New Roman" w:hAnsi="Times New Roman" w:cs="Times New Roman"/>
+          <w:i/>
+          <w:sz w:val="24"/>
+          <w:szCs w:val="24"/>
+          <w:lang w:val="ro-RO"/>
+        </w:rPr>
+        <w:t>Înregistrează-te</w:t>
+      </w:r>
+      <w:r>
+        <w:rPr>
+          <w:rFonts w:ascii="Times New Roman" w:hAnsi="Times New Roman" w:cs="Times New Roman"/>
+          <w:sz w:val="24"/>
+          <w:szCs w:val="24"/>
+          <w:lang w:val="ro-RO"/>
+        </w:rPr>
+        <w:t>, ele fiind înlocuite cu un meniu de tip drop-down. Aceste elemente noi enumerate se pot vedea în figura următoare:</w:t>
+      </w:r>
     </w:p>
     <w:p>
       <w:pPr>
         <w:jc w:val="center"/>
-        <w:rPr>
-          <w:lang w:val="ro-RO"/>
-        </w:rPr>
       </w:pPr>
       <w:r>
         <w:rPr>
@@ -11367,7 +11885,7 @@
           <wp:inline distT="0" distB="0" distL="0" distR="0">
             <wp:extent cx="5943600" cy="4381500"/>
             <wp:effectExtent l="0" t="0" r="0" b="0"/>
-            <wp:docPr id="21" name="Picture 21"/>
+            <wp:docPr id="19" name="Picture 19"/>
             <wp:cNvGraphicFramePr>
               <a:graphicFrameLocks xmlns:a="http://schemas.openxmlformats.org/drawingml/2006/main" noChangeAspect="1"/>
             </wp:cNvGraphicFramePr>
@@ -11375,7 +11893,7 @@
               <a:graphicData uri="http://schemas.openxmlformats.org/drawingml/2006/picture">
                 <pic:pic xmlns:pic="http://schemas.openxmlformats.org/drawingml/2006/picture">
                   <pic:nvPicPr>
-                    <pic:cNvPr id="21" name="BooksPage.png"/>
+                    <pic:cNvPr id="19" name="WelcomePage.png"/>
                     <pic:cNvPicPr/>
                   </pic:nvPicPr>
                   <pic:blipFill>
@@ -11408,6 +11926,344 @@
     </w:p>
     <w:p>
       <w:pPr>
+        <w:ind w:firstLine="720"/>
+        <w:rPr>
+          <w:rFonts w:ascii="Times New Roman" w:hAnsi="Times New Roman" w:cs="Times New Roman"/>
+          <w:sz w:val="24"/>
+          <w:szCs w:val="24"/>
+        </w:rPr>
+      </w:pPr>
+      <w:r>
+        <w:rPr>
+          <w:rFonts w:ascii="Times New Roman" w:hAnsi="Times New Roman" w:cs="Times New Roman"/>
+          <w:sz w:val="24"/>
+          <w:szCs w:val="24"/>
+        </w:rPr>
+        <w:t xml:space="preserve">Pe această pagină utilizatorul poate interacționa cu elementele rămase și prezentate în paginile precedente. În plus, în meniul de drop-down există trei opțiuni: link-ul pentru </w:t>
+      </w:r>
+      <w:r>
+        <w:rPr>
+          <w:rFonts w:ascii="Times New Roman" w:hAnsi="Times New Roman" w:cs="Times New Roman"/>
+          <w:i/>
+          <w:sz w:val="24"/>
+          <w:szCs w:val="24"/>
+        </w:rPr>
+        <w:t xml:space="preserve">Acasă, </w:t>
+      </w:r>
+      <w:r>
+        <w:rPr>
+          <w:rFonts w:ascii="Times New Roman" w:hAnsi="Times New Roman" w:cs="Times New Roman"/>
+          <w:sz w:val="24"/>
+          <w:szCs w:val="24"/>
+        </w:rPr>
+        <w:t xml:space="preserve">link-ul pentru </w:t>
+      </w:r>
+      <w:r>
+        <w:rPr>
+          <w:rFonts w:ascii="Times New Roman" w:hAnsi="Times New Roman" w:cs="Times New Roman"/>
+          <w:i/>
+          <w:sz w:val="24"/>
+          <w:szCs w:val="24"/>
+        </w:rPr>
+        <w:t xml:space="preserve">Profil </w:t>
+      </w:r>
+      <w:r>
+        <w:rPr>
+          <w:rFonts w:ascii="Times New Roman" w:hAnsi="Times New Roman" w:cs="Times New Roman"/>
+          <w:sz w:val="24"/>
+          <w:szCs w:val="24"/>
+        </w:rPr>
+        <w:t xml:space="preserve">și link-ul </w:t>
+      </w:r>
+      <w:r>
+        <w:rPr>
+          <w:rFonts w:ascii="Times New Roman" w:hAnsi="Times New Roman" w:cs="Times New Roman"/>
+          <w:i/>
+          <w:sz w:val="24"/>
+          <w:szCs w:val="24"/>
+        </w:rPr>
+        <w:t xml:space="preserve">Deloghează-te. </w:t>
+      </w:r>
+      <w:r>
+        <w:rPr>
+          <w:rFonts w:ascii="Times New Roman" w:hAnsi="Times New Roman" w:cs="Times New Roman"/>
+          <w:sz w:val="24"/>
+          <w:szCs w:val="24"/>
+        </w:rPr>
+        <w:t xml:space="preserve">Primul link a fost deja prezentat în </w:t>
+      </w:r>
+      <w:r>
+        <w:rPr>
+          <w:rFonts w:ascii="Times New Roman" w:hAnsi="Times New Roman" w:cs="Times New Roman"/>
+          <w:b/>
+          <w:i/>
+          <w:sz w:val="24"/>
+          <w:szCs w:val="24"/>
+        </w:rPr>
+        <w:fldChar w:fldCharType="begin"/>
+      </w:r>
+      <w:r>
+        <w:rPr>
+          <w:rFonts w:ascii="Times New Roman" w:hAnsi="Times New Roman" w:cs="Times New Roman"/>
+          <w:b/>
+          <w:i/>
+          <w:sz w:val="24"/>
+          <w:szCs w:val="24"/>
+        </w:rPr>
+        <w:instrText xml:space="preserve"> REF _Ref484683683 \h </w:instrText>
+      </w:r>
+      <w:r>
+        <w:rPr>
+          <w:rFonts w:ascii="Times New Roman" w:hAnsi="Times New Roman" w:cs="Times New Roman"/>
+          <w:b/>
+          <w:i/>
+          <w:sz w:val="24"/>
+          <w:szCs w:val="24"/>
+        </w:rPr>
+      </w:r>
+      <w:r>
+        <w:rPr>
+          <w:rFonts w:ascii="Times New Roman" w:hAnsi="Times New Roman" w:cs="Times New Roman"/>
+          <w:b/>
+          <w:i/>
+          <w:sz w:val="24"/>
+          <w:szCs w:val="24"/>
+        </w:rPr>
+        <w:instrText xml:space="preserve"> \* MERGEFORMAT </w:instrText>
+      </w:r>
+      <w:r>
+        <w:rPr>
+          <w:rFonts w:ascii="Times New Roman" w:hAnsi="Times New Roman" w:cs="Times New Roman"/>
+          <w:b/>
+          <w:i/>
+          <w:sz w:val="24"/>
+          <w:szCs w:val="24"/>
+        </w:rPr>
+        <w:fldChar w:fldCharType="separate"/>
+      </w:r>
+      <w:r>
+        <w:rPr>
+          <w:rFonts w:ascii="Times New Roman" w:hAnsi="Times New Roman" w:cs="Times New Roman"/>
+          <w:b/>
+          <w:i/>
+          <w:sz w:val="24"/>
+          <w:szCs w:val="24"/>
+        </w:rPr>
+        <w:t>Home Page</w:t>
+      </w:r>
+      <w:r>
+        <w:rPr>
+          <w:rFonts w:ascii="Times New Roman" w:hAnsi="Times New Roman" w:cs="Times New Roman"/>
+          <w:b/>
+          <w:i/>
+          <w:sz w:val="24"/>
+          <w:szCs w:val="24"/>
+        </w:rPr>
+        <w:fldChar w:fldCharType="end"/>
+      </w:r>
+      <w:r>
+        <w:rPr>
+          <w:rFonts w:ascii="Times New Roman" w:hAnsi="Times New Roman" w:cs="Times New Roman"/>
+          <w:b/>
+          <w:i/>
+          <w:sz w:val="24"/>
+          <w:szCs w:val="24"/>
+        </w:rPr>
+        <w:t>.</w:t>
+      </w:r>
+      <w:r>
+        <w:rPr>
+          <w:rFonts w:ascii="Times New Roman" w:hAnsi="Times New Roman" w:cs="Times New Roman"/>
+          <w:sz w:val="24"/>
+          <w:szCs w:val="24"/>
+        </w:rPr>
+        <w:t xml:space="preserve"> Interacțiunea cu al doilea link va duce la redirecționarea către </w:t>
+      </w:r>
+      <w:r>
+        <w:rPr>
+          <w:rFonts w:ascii="Times New Roman" w:hAnsi="Times New Roman" w:cs="Times New Roman"/>
+          <w:b/>
+          <w:i/>
+          <w:sz w:val="24"/>
+          <w:szCs w:val="24"/>
+        </w:rPr>
+        <w:fldChar w:fldCharType="begin"/>
+      </w:r>
+      <w:r>
+        <w:rPr>
+          <w:rFonts w:ascii="Times New Roman" w:hAnsi="Times New Roman" w:cs="Times New Roman"/>
+          <w:b/>
+          <w:i/>
+          <w:sz w:val="24"/>
+          <w:szCs w:val="24"/>
+        </w:rPr>
+        <w:instrText xml:space="preserve"> REF _Ref484683797 \h </w:instrText>
+      </w:r>
+      <w:r>
+        <w:rPr>
+          <w:rFonts w:ascii="Times New Roman" w:hAnsi="Times New Roman" w:cs="Times New Roman"/>
+          <w:b/>
+          <w:i/>
+          <w:sz w:val="24"/>
+          <w:szCs w:val="24"/>
+        </w:rPr>
+      </w:r>
+      <w:r>
+        <w:rPr>
+          <w:rFonts w:ascii="Times New Roman" w:hAnsi="Times New Roman" w:cs="Times New Roman"/>
+          <w:b/>
+          <w:i/>
+          <w:sz w:val="24"/>
+          <w:szCs w:val="24"/>
+        </w:rPr>
+        <w:instrText xml:space="preserve"> \* MERGEFORMAT </w:instrText>
+      </w:r>
+      <w:r>
+        <w:rPr>
+          <w:rFonts w:ascii="Times New Roman" w:hAnsi="Times New Roman" w:cs="Times New Roman"/>
+          <w:b/>
+          <w:i/>
+          <w:sz w:val="24"/>
+          <w:szCs w:val="24"/>
+        </w:rPr>
+        <w:fldChar w:fldCharType="separate"/>
+      </w:r>
+      <w:r>
+        <w:rPr>
+          <w:rFonts w:ascii="Times New Roman" w:hAnsi="Times New Roman" w:cs="Times New Roman"/>
+          <w:b/>
+          <w:i/>
+          <w:sz w:val="24"/>
+          <w:szCs w:val="24"/>
+        </w:rPr>
+        <w:t>User Page</w:t>
+      </w:r>
+      <w:r>
+        <w:rPr>
+          <w:rFonts w:ascii="Times New Roman" w:hAnsi="Times New Roman" w:cs="Times New Roman"/>
+          <w:b/>
+          <w:i/>
+          <w:sz w:val="24"/>
+          <w:szCs w:val="24"/>
+        </w:rPr>
+        <w:fldChar w:fldCharType="end"/>
+      </w:r>
+      <w:r>
+        <w:rPr>
+          <w:rFonts w:ascii="Times New Roman" w:hAnsi="Times New Roman" w:cs="Times New Roman"/>
+          <w:sz w:val="24"/>
+          <w:szCs w:val="24"/>
+        </w:rPr>
+        <w:t xml:space="preserve"> care reprezintă, de fapt, pagina de profil a unui utilizator. Al treilea link va face redirecționarea către </w:t>
+      </w:r>
+      <w:r>
+        <w:rPr>
+          <w:rFonts w:ascii="Times New Roman" w:hAnsi="Times New Roman" w:cs="Times New Roman"/>
+          <w:b/>
+          <w:i/>
+          <w:sz w:val="24"/>
+          <w:szCs w:val="24"/>
+        </w:rPr>
+        <w:fldChar w:fldCharType="begin"/>
+      </w:r>
+      <w:r>
+        <w:rPr>
+          <w:rFonts w:ascii="Times New Roman" w:hAnsi="Times New Roman" w:cs="Times New Roman"/>
+          <w:b/>
+          <w:i/>
+          <w:sz w:val="24"/>
+          <w:szCs w:val="24"/>
+        </w:rPr>
+        <w:instrText xml:space="preserve"> REF _Ref484683879 \h </w:instrText>
+      </w:r>
+      <w:r>
+        <w:rPr>
+          <w:rFonts w:ascii="Times New Roman" w:hAnsi="Times New Roman" w:cs="Times New Roman"/>
+          <w:b/>
+          <w:i/>
+          <w:sz w:val="24"/>
+          <w:szCs w:val="24"/>
+        </w:rPr>
+      </w:r>
+      <w:r>
+        <w:rPr>
+          <w:rFonts w:ascii="Times New Roman" w:hAnsi="Times New Roman" w:cs="Times New Roman"/>
+          <w:b/>
+          <w:i/>
+          <w:sz w:val="24"/>
+          <w:szCs w:val="24"/>
+        </w:rPr>
+        <w:instrText xml:space="preserve"> \* MERGEFORMAT </w:instrText>
+      </w:r>
+      <w:r>
+        <w:rPr>
+          <w:rFonts w:ascii="Times New Roman" w:hAnsi="Times New Roman" w:cs="Times New Roman"/>
+          <w:b/>
+          <w:i/>
+          <w:sz w:val="24"/>
+          <w:szCs w:val="24"/>
+        </w:rPr>
+        <w:fldChar w:fldCharType="separate"/>
+      </w:r>
+      <w:r>
+        <w:rPr>
+          <w:rFonts w:ascii="Times New Roman" w:hAnsi="Times New Roman" w:cs="Times New Roman"/>
+          <w:b/>
+          <w:i/>
+          <w:sz w:val="24"/>
+          <w:szCs w:val="24"/>
+        </w:rPr>
+        <w:t>Home Page</w:t>
+      </w:r>
+      <w:r>
+        <w:rPr>
+          <w:rFonts w:ascii="Times New Roman" w:hAnsi="Times New Roman" w:cs="Times New Roman"/>
+          <w:b/>
+          <w:i/>
+          <w:sz w:val="24"/>
+          <w:szCs w:val="24"/>
+        </w:rPr>
+        <w:fldChar w:fldCharType="end"/>
+      </w:r>
+      <w:r>
+        <w:rPr>
+          <w:rFonts w:ascii="Times New Roman" w:hAnsi="Times New Roman" w:cs="Times New Roman"/>
+          <w:sz w:val="24"/>
+          <w:szCs w:val="24"/>
+        </w:rPr>
+        <w:t xml:space="preserve"> inițială, așa cum a fost prezentată mai sus.</w:t>
+      </w:r>
+    </w:p>
+    <w:p>
+      <w:pPr>
+        <w:ind w:firstLine="720"/>
+        <w:rPr>
+          <w:rFonts w:ascii="Times New Roman" w:hAnsi="Times New Roman" w:cs="Times New Roman"/>
+          <w:sz w:val="24"/>
+          <w:szCs w:val="24"/>
+          <w:lang w:val="ro-RO"/>
+        </w:rPr>
+      </w:pPr>
+      <w:r>
+        <w:rPr>
+          <w:rFonts w:ascii="Times New Roman" w:hAnsi="Times New Roman" w:cs="Times New Roman"/>
+          <w:sz w:val="24"/>
+          <w:szCs w:val="24"/>
+        </w:rPr>
+        <w:t>În secțiunea centrală</w:t>
+      </w:r>
+      <w:r>
+        <w:rPr>
+          <w:rFonts w:ascii="Times New Roman" w:hAnsi="Times New Roman" w:cs="Times New Roman"/>
+          <w:sz w:val="24"/>
+          <w:szCs w:val="24"/>
+          <w:lang w:val="ro-RO"/>
+        </w:rPr>
+        <w:t>, unde este afișat mesajul de bun venit, nu se va oferi posibilitatea de interacțiune cu funcționalitate efectivă. De asemenea, o modificare se poate vedea și la adresa URL a paginii, aceasta fiind diferită de fiecare dată când se schimbă conținutul paginii.</w:t>
+      </w:r>
+    </w:p>
+    <w:p>
+      <w:pPr>
         <w:pStyle w:val="Heading3"/>
         <w:rPr>
           <w:rFonts w:ascii="Times New Roman" w:hAnsi="Times New Roman" w:cs="Times New Roman"/>
@@ -11415,7 +12271,9 @@
           <w:szCs w:val="24"/>
         </w:rPr>
       </w:pPr>
-      <w:bookmarkStart w:id="53" w:name="_Toc484613475"/>
+      <w:bookmarkStart w:id="54" w:name="_Toc484613474"/>
+      <w:bookmarkStart w:id="55" w:name="_Ref484681842"/>
+      <w:bookmarkStart w:id="56" w:name="_Ref484686513"/>
       <w:r>
         <w:rPr>
           <w:rFonts w:ascii="Times New Roman" w:hAnsi="Times New Roman" w:cs="Times New Roman"/>
@@ -11423,13 +12281,46 @@
           <w:szCs w:val="24"/>
         </w:rPr>
         <w:lastRenderedPageBreak/>
-        <w:t>Book Page</w:t>
-      </w:r>
-      <w:bookmarkEnd w:id="53"/>
+        <w:t>Books</w:t>
+      </w:r>
+      <w:bookmarkEnd w:id="54"/>
+      <w:bookmarkEnd w:id="55"/>
+      <w:bookmarkEnd w:id="56"/>
+    </w:p>
+    <w:p>
+      <w:pPr>
+        <w:ind w:firstLine="720"/>
+        <w:rPr>
+          <w:rFonts w:ascii="Times New Roman" w:hAnsi="Times New Roman" w:cs="Times New Roman"/>
+          <w:sz w:val="24"/>
+          <w:szCs w:val="24"/>
+          <w:lang w:val="ro-RO"/>
+        </w:rPr>
+      </w:pPr>
+      <w:r>
+        <w:rPr>
+          <w:rFonts w:ascii="Times New Roman" w:hAnsi="Times New Roman" w:cs="Times New Roman"/>
+          <w:sz w:val="24"/>
+          <w:szCs w:val="24"/>
+        </w:rPr>
+        <w:t>Această pagină poate fi vizualizată indif</w:t>
+      </w:r>
+      <w:r>
+        <w:rPr>
+          <w:rFonts w:ascii="Times New Roman" w:hAnsi="Times New Roman" w:cs="Times New Roman"/>
+          <w:sz w:val="24"/>
+          <w:szCs w:val="24"/>
+          <w:lang w:val="ro-RO"/>
+        </w:rPr>
+        <w:t>erent dacă utilizatorul este logat sau nu. În figură s-a ales varianta în care utilizatorul este logat. Modificările ce apar aici sunt în secțiunea centrală care este divizată în două zone: partea din stânga conține o zonă în care avem filtre după care se poate căuta o carte iar în partea dreaptă va fi afișata o listă de cărți, cu mențiunea că fiecare titlu de carte va fi în același timp și un link. Structura poate fi vizualizată în figura de mai jos:</w:t>
+      </w:r>
     </w:p>
     <w:p>
       <w:pPr>
         <w:jc w:val="center"/>
+        <w:rPr>
+          <w:lang w:val="ro-RO"/>
+        </w:rPr>
       </w:pPr>
       <w:r>
         <w:rPr>
@@ -11439,7 +12330,7 @@
           <wp:inline distT="0" distB="0" distL="0" distR="0">
             <wp:extent cx="5943600" cy="4381500"/>
             <wp:effectExtent l="0" t="0" r="0" b="0"/>
-            <wp:docPr id="25" name="Picture 25"/>
+            <wp:docPr id="21" name="Picture 21"/>
             <wp:cNvGraphicFramePr>
               <a:graphicFrameLocks xmlns:a="http://schemas.openxmlformats.org/drawingml/2006/main" noChangeAspect="1"/>
             </wp:cNvGraphicFramePr>
@@ -11447,7 +12338,7 @@
               <a:graphicData uri="http://schemas.openxmlformats.org/drawingml/2006/picture">
                 <pic:pic xmlns:pic="http://schemas.openxmlformats.org/drawingml/2006/picture">
                   <pic:nvPicPr>
-                    <pic:cNvPr id="25" name="BookPage.png"/>
+                    <pic:cNvPr id="21" name="BooksPage.png"/>
                     <pic:cNvPicPr/>
                   </pic:nvPicPr>
                   <pic:blipFill>
@@ -11480,6 +12371,64 @@
     </w:p>
     <w:p>
       <w:pPr>
+        <w:ind w:firstLine="720"/>
+        <w:rPr>
+          <w:rFonts w:ascii="Times New Roman" w:hAnsi="Times New Roman" w:cs="Times New Roman"/>
+          <w:sz w:val="24"/>
+          <w:szCs w:val="24"/>
+          <w:lang w:val="ro-RO"/>
+        </w:rPr>
+      </w:pPr>
+      <w:r>
+        <w:rPr>
+          <w:rFonts w:ascii="Times New Roman" w:hAnsi="Times New Roman" w:cs="Times New Roman"/>
+          <w:sz w:val="24"/>
+          <w:szCs w:val="24"/>
+          <w:lang w:val="ro-RO"/>
+        </w:rPr>
+        <w:t xml:space="preserve">Pe lângă interacțiunile care s-au prezentat deja, utilizatorul (logat sau nu) va putea să folosească filtrele din partea stângă. Astfel, el va putea să caute o carte după nume, sau după numele autorului sau după anul în care a fost publicată cartea folosindu-se de câmpurile puse la dispoziție pentru a realiza aceste operații (ilustrate în partea din stânga a figurii). </w:t>
+      </w:r>
+    </w:p>
+    <w:p>
+      <w:pPr>
+        <w:ind w:firstLine="720"/>
+        <w:rPr>
+          <w:rFonts w:ascii="Times New Roman" w:hAnsi="Times New Roman" w:cs="Times New Roman"/>
+          <w:sz w:val="24"/>
+          <w:szCs w:val="24"/>
+          <w:lang w:val="ro-RO"/>
+        </w:rPr>
+      </w:pPr>
+      <w:r>
+        <w:rPr>
+          <w:rFonts w:ascii="Times New Roman" w:hAnsi="Times New Roman" w:cs="Times New Roman"/>
+          <w:sz w:val="24"/>
+          <w:szCs w:val="24"/>
+          <w:lang w:val="ro-RO"/>
+        </w:rPr>
+        <w:t>Un al doilea tip de interacțiune posibil va fi prin apăsarea link-ului disponibil pe titlul cărții</w:t>
+      </w:r>
+      <w:r>
+        <w:rPr>
+          <w:rFonts w:ascii="Times New Roman" w:hAnsi="Times New Roman" w:cs="Times New Roman"/>
+          <w:sz w:val="24"/>
+          <w:szCs w:val="24"/>
+          <w:lang w:val="ro-RO"/>
+        </w:rPr>
+        <w:t xml:space="preserve"> după cum se poate vedea în secțiunea centrală, în partea dreaptă</w:t>
+      </w:r>
+      <w:r>
+        <w:rPr>
+          <w:rFonts w:ascii="Times New Roman" w:hAnsi="Times New Roman" w:cs="Times New Roman"/>
+          <w:sz w:val="24"/>
+          <w:szCs w:val="24"/>
+          <w:lang w:val="ro-RO"/>
+        </w:rPr>
+        <w:t xml:space="preserve">. În acest mod utilizatorul va putea fi redirecționat în două direcții: către pagina cărții cu respectivul titlu (dacă este logat) sau către o pagină în care îi va fi afișat un mesaj pentru a se loga sau înregistra (acest fapt se va întâmpla doar dacă utilizatorul nu este logat). </w:t>
+      </w:r>
+    </w:p>
+    <w:p>
+      <w:pPr>
         <w:pStyle w:val="Heading3"/>
         <w:rPr>
           <w:rFonts w:ascii="Times New Roman" w:hAnsi="Times New Roman" w:cs="Times New Roman"/>
@@ -11487,7 +12436,7 @@
           <w:szCs w:val="24"/>
         </w:rPr>
       </w:pPr>
-      <w:bookmarkStart w:id="54" w:name="_Toc484613476"/>
+      <w:bookmarkStart w:id="57" w:name="_Toc484613475"/>
       <w:r>
         <w:rPr>
           <w:rFonts w:ascii="Times New Roman" w:hAnsi="Times New Roman" w:cs="Times New Roman"/>
@@ -11495,9 +12444,46 @@
           <w:szCs w:val="24"/>
         </w:rPr>
         <w:lastRenderedPageBreak/>
-        <w:t>Users</w:t>
-      </w:r>
-      <w:bookmarkEnd w:id="54"/>
+        <w:t>Book Page</w:t>
+      </w:r>
+      <w:bookmarkEnd w:id="57"/>
+    </w:p>
+    <w:p>
+      <w:pPr>
+        <w:ind w:firstLine="720"/>
+        <w:rPr>
+          <w:rFonts w:ascii="Times New Roman" w:hAnsi="Times New Roman" w:cs="Times New Roman"/>
+          <w:sz w:val="24"/>
+          <w:szCs w:val="24"/>
+          <w:lang w:val="ro-RO"/>
+        </w:rPr>
+      </w:pPr>
+      <w:r>
+        <w:rPr>
+          <w:rFonts w:ascii="Times New Roman" w:hAnsi="Times New Roman" w:cs="Times New Roman"/>
+          <w:sz w:val="24"/>
+          <w:szCs w:val="24"/>
+        </w:rPr>
+        <w:t>Pagina unei anumite cărți diferă de asemenea în secțiunea centrală</w:t>
+      </w:r>
+      <w:r>
+        <w:rPr>
+          <w:rFonts w:ascii="Times New Roman" w:hAnsi="Times New Roman" w:cs="Times New Roman"/>
+          <w:sz w:val="24"/>
+          <w:szCs w:val="24"/>
+          <w:lang w:val="ro-RO"/>
+        </w:rPr>
+        <w:t>. Avem astfel un container pentru această parte în care putem întâlni câteva elemente interesante: În partea superioară a container-ului se pot distinge patru butoane posibile iar în partea inferioară vor fi descrise și afișate efectiv detaliile despre acea carte.</w:t>
+      </w:r>
+      <w:r>
+        <w:rPr>
+          <w:rFonts w:ascii="Times New Roman" w:hAnsi="Times New Roman" w:cs="Times New Roman"/>
+          <w:sz w:val="24"/>
+          <w:szCs w:val="24"/>
+          <w:lang w:val="ro-RO"/>
+        </w:rPr>
+        <w:t xml:space="preserve"> Figura de mai jos ilustrează aspectul general al acestei pagini:</w:t>
+      </w:r>
     </w:p>
     <w:p>
       <w:pPr>
@@ -11511,7 +12497,7 @@
           <wp:inline distT="0" distB="0" distL="0" distR="0">
             <wp:extent cx="5943600" cy="4381500"/>
             <wp:effectExtent l="0" t="0" r="0" b="0"/>
-            <wp:docPr id="23" name="Picture 23"/>
+            <wp:docPr id="25" name="Picture 25"/>
             <wp:cNvGraphicFramePr>
               <a:graphicFrameLocks xmlns:a="http://schemas.openxmlformats.org/drawingml/2006/main" noChangeAspect="1"/>
             </wp:cNvGraphicFramePr>
@@ -11519,7 +12505,7 @@
               <a:graphicData uri="http://schemas.openxmlformats.org/drawingml/2006/picture">
                 <pic:pic xmlns:pic="http://schemas.openxmlformats.org/drawingml/2006/picture">
                   <pic:nvPicPr>
-                    <pic:cNvPr id="23" name="UsersPage.png"/>
+                    <pic:cNvPr id="25" name="BookPage.png"/>
                     <pic:cNvPicPr/>
                   </pic:nvPicPr>
                   <pic:blipFill>
@@ -11552,6 +12538,60 @@
     </w:p>
     <w:p>
       <w:pPr>
+        <w:ind w:firstLine="720"/>
+        <w:rPr>
+          <w:rFonts w:ascii="Times New Roman" w:hAnsi="Times New Roman" w:cs="Times New Roman"/>
+          <w:sz w:val="24"/>
+          <w:szCs w:val="24"/>
+          <w:lang w:val="ro-RO"/>
+        </w:rPr>
+      </w:pPr>
+      <w:r>
+        <w:rPr>
+          <w:rFonts w:ascii="Times New Roman" w:hAnsi="Times New Roman" w:cs="Times New Roman"/>
+          <w:sz w:val="24"/>
+          <w:szCs w:val="24"/>
+        </w:rPr>
+        <w:t xml:space="preserve">Primul lucru care se merită menționat este faptul că un utilizator care nu este logat nu poate avea acces la această pagină chiar și în condiția în care modifică manual adresa URL deoarece nu îi va fi afișat conținutul. De asemenea, pentru a avea vizibile butoanele este necesar ca respectiva carte </w:t>
+      </w:r>
+      <w:r>
+        <w:rPr>
+          <w:rFonts w:ascii="Times New Roman" w:hAnsi="Times New Roman" w:cs="Times New Roman"/>
+          <w:sz w:val="24"/>
+          <w:szCs w:val="24"/>
+          <w:lang w:val="ro-RO"/>
+        </w:rPr>
+        <w:t>să fi fost adăugată și să-i aparțină utilizatorului actual logat.</w:t>
+      </w:r>
+    </w:p>
+    <w:p>
+      <w:pPr>
+        <w:ind w:firstLine="720"/>
+        <w:rPr>
+          <w:rFonts w:ascii="Times New Roman" w:hAnsi="Times New Roman" w:cs="Times New Roman"/>
+          <w:sz w:val="24"/>
+          <w:szCs w:val="24"/>
+        </w:rPr>
+      </w:pPr>
+      <w:r>
+        <w:rPr>
+          <w:rFonts w:ascii="Times New Roman" w:hAnsi="Times New Roman" w:cs="Times New Roman"/>
+          <w:sz w:val="24"/>
+          <w:szCs w:val="24"/>
+        </w:rPr>
+        <w:t>Ca și interacțiuni posibile pentru utilizator sunt reprezentate de cele patru butoane. Astfel, primul buton va deschide un modal în care se vor putea edita detalii despre cartea respectivă. Al doilea buton va permite scoaterea respectivei cărți din lista cărților pe care utilizatorul le pune la dispoziție. Butonul de adăugare la cărți împrumutate</w:t>
+      </w:r>
+      <w:r>
+        <w:rPr>
+          <w:rFonts w:ascii="Times New Roman" w:hAnsi="Times New Roman" w:cs="Times New Roman"/>
+          <w:sz w:val="24"/>
+          <w:szCs w:val="24"/>
+        </w:rPr>
+        <w:t xml:space="preserve"> permite ca respectiva carte să se adauge la o listă de cărți ce au fost împrumutate. Ultimul buton scoate cartea din lista de cărți împrumutate (vizibil doar dacă respectiva carte este în acea listă).</w:t>
+      </w:r>
+    </w:p>
+    <w:p>
+      <w:pPr>
         <w:pStyle w:val="Heading3"/>
         <w:rPr>
           <w:rFonts w:ascii="Times New Roman" w:hAnsi="Times New Roman" w:cs="Times New Roman"/>
@@ -11559,7 +12599,8 @@
           <w:szCs w:val="24"/>
         </w:rPr>
       </w:pPr>
-      <w:bookmarkStart w:id="55" w:name="_Toc484613477"/>
+      <w:bookmarkStart w:id="58" w:name="_Toc484613476"/>
+      <w:bookmarkStart w:id="59" w:name="_Ref484681819"/>
       <w:r>
         <w:rPr>
           <w:rFonts w:ascii="Times New Roman" w:hAnsi="Times New Roman" w:cs="Times New Roman"/>
@@ -11567,9 +12608,115 @@
           <w:szCs w:val="24"/>
         </w:rPr>
         <w:lastRenderedPageBreak/>
-        <w:t>User Page</w:t>
-      </w:r>
-      <w:bookmarkEnd w:id="55"/>
+        <w:t>Users</w:t>
+      </w:r>
+      <w:bookmarkEnd w:id="58"/>
+      <w:bookmarkEnd w:id="59"/>
+    </w:p>
+    <w:p>
+      <w:pPr>
+        <w:ind w:firstLine="720"/>
+        <w:rPr>
+          <w:rFonts w:ascii="Times New Roman" w:hAnsi="Times New Roman" w:cs="Times New Roman"/>
+          <w:sz w:val="24"/>
+          <w:szCs w:val="24"/>
+          <w:lang w:val="ro-RO"/>
+        </w:rPr>
+      </w:pPr>
+      <w:r>
+        <w:rPr>
+          <w:rFonts w:ascii="Times New Roman" w:hAnsi="Times New Roman" w:cs="Times New Roman"/>
+          <w:sz w:val="24"/>
+          <w:szCs w:val="24"/>
+        </w:rPr>
+        <w:t xml:space="preserve">Această pagină este într-un fel similar cu cea de </w:t>
+      </w:r>
+      <w:r>
+        <w:rPr>
+          <w:rFonts w:ascii="Times New Roman" w:hAnsi="Times New Roman" w:cs="Times New Roman"/>
+          <w:b/>
+          <w:i/>
+          <w:sz w:val="24"/>
+          <w:szCs w:val="24"/>
+        </w:rPr>
+        <w:fldChar w:fldCharType="begin"/>
+      </w:r>
+      <w:r>
+        <w:rPr>
+          <w:rFonts w:ascii="Times New Roman" w:hAnsi="Times New Roman" w:cs="Times New Roman"/>
+          <w:b/>
+          <w:i/>
+          <w:sz w:val="24"/>
+          <w:szCs w:val="24"/>
+        </w:rPr>
+        <w:instrText xml:space="preserve"> REF _Ref484686513 \h </w:instrText>
+      </w:r>
+      <w:r>
+        <w:rPr>
+          <w:rFonts w:ascii="Times New Roman" w:hAnsi="Times New Roman" w:cs="Times New Roman"/>
+          <w:b/>
+          <w:i/>
+          <w:sz w:val="24"/>
+          <w:szCs w:val="24"/>
+        </w:rPr>
+      </w:r>
+      <w:r>
+        <w:rPr>
+          <w:rFonts w:ascii="Times New Roman" w:hAnsi="Times New Roman" w:cs="Times New Roman"/>
+          <w:b/>
+          <w:i/>
+          <w:sz w:val="24"/>
+          <w:szCs w:val="24"/>
+        </w:rPr>
+        <w:instrText xml:space="preserve"> \* MERGEFORMAT </w:instrText>
+      </w:r>
+      <w:r>
+        <w:rPr>
+          <w:rFonts w:ascii="Times New Roman" w:hAnsi="Times New Roman" w:cs="Times New Roman"/>
+          <w:b/>
+          <w:i/>
+          <w:sz w:val="24"/>
+          <w:szCs w:val="24"/>
+        </w:rPr>
+        <w:fldChar w:fldCharType="separate"/>
+      </w:r>
+      <w:r>
+        <w:rPr>
+          <w:rFonts w:ascii="Times New Roman" w:hAnsi="Times New Roman" w:cs="Times New Roman"/>
+          <w:b/>
+          <w:i/>
+          <w:sz w:val="24"/>
+          <w:szCs w:val="24"/>
+        </w:rPr>
+        <w:t>Books</w:t>
+      </w:r>
+      <w:r>
+        <w:rPr>
+          <w:rFonts w:ascii="Times New Roman" w:hAnsi="Times New Roman" w:cs="Times New Roman"/>
+          <w:b/>
+          <w:i/>
+          <w:sz w:val="24"/>
+          <w:szCs w:val="24"/>
+        </w:rPr>
+        <w:fldChar w:fldCharType="end"/>
+      </w:r>
+      <w:r>
+        <w:rPr>
+          <w:rFonts w:ascii="Times New Roman" w:hAnsi="Times New Roman" w:cs="Times New Roman"/>
+          <w:sz w:val="24"/>
+          <w:szCs w:val="24"/>
+        </w:rPr>
+        <w:t xml:space="preserve">. Astfel, </w:t>
+      </w:r>
+      <w:r>
+        <w:rPr>
+          <w:rFonts w:ascii="Times New Roman" w:hAnsi="Times New Roman" w:cs="Times New Roman"/>
+          <w:sz w:val="24"/>
+          <w:szCs w:val="24"/>
+          <w:lang w:val="ro-RO"/>
+        </w:rPr>
+        <w:t>secțiunea centrală va fi împărțită în două părți: cea din stânga și cea din dreapta. În secțiunea stângă vor exista filtre de căutare iar în partea dreaptă va fi afișată o listă cu utilizatori. Fiecare nume de utilizator va avea un link. În funcție de dimensiunea listei se va afișa și un scroll pentru pagină. Ilustrarea acestei pagini se poate vedea în cele ce urmează:</w:t>
+      </w:r>
     </w:p>
     <w:p>
       <w:pPr>
@@ -11583,7 +12730,7 @@
           <wp:inline distT="0" distB="0" distL="0" distR="0">
             <wp:extent cx="5943600" cy="4381500"/>
             <wp:effectExtent l="0" t="0" r="0" b="0"/>
-            <wp:docPr id="24" name="Picture 24"/>
+            <wp:docPr id="23" name="Picture 23"/>
             <wp:cNvGraphicFramePr>
               <a:graphicFrameLocks xmlns:a="http://schemas.openxmlformats.org/drawingml/2006/main" noChangeAspect="1"/>
             </wp:cNvGraphicFramePr>
@@ -11591,7 +12738,7 @@
               <a:graphicData uri="http://schemas.openxmlformats.org/drawingml/2006/picture">
                 <pic:pic xmlns:pic="http://schemas.openxmlformats.org/drawingml/2006/picture">
                   <pic:nvPicPr>
-                    <pic:cNvPr id="24" name="UserPage.png"/>
+                    <pic:cNvPr id="23" name="UsersPage.png"/>
                     <pic:cNvPicPr/>
                   </pic:nvPicPr>
                   <pic:blipFill>
@@ -11624,19 +12771,478 @@
     </w:p>
     <w:p>
       <w:pPr>
+        <w:ind w:firstLine="720"/>
+        <w:rPr>
+          <w:rFonts w:ascii="Times New Roman" w:hAnsi="Times New Roman" w:cs="Times New Roman"/>
+          <w:sz w:val="24"/>
+          <w:szCs w:val="24"/>
+          <w:lang w:val="ro-RO"/>
+        </w:rPr>
+      </w:pPr>
+      <w:r>
+        <w:rPr>
+          <w:rFonts w:ascii="Times New Roman" w:hAnsi="Times New Roman" w:cs="Times New Roman"/>
+          <w:sz w:val="24"/>
+          <w:szCs w:val="24"/>
+          <w:lang w:val="ro-RO"/>
+        </w:rPr>
+        <w:t>Ca și interacțiuni,</w:t>
+      </w:r>
+      <w:r>
+        <w:rPr>
+          <w:rFonts w:ascii="Times New Roman" w:hAnsi="Times New Roman" w:cs="Times New Roman"/>
+          <w:sz w:val="24"/>
+          <w:szCs w:val="24"/>
+          <w:lang w:val="ro-RO"/>
+        </w:rPr>
+        <w:t xml:space="preserve"> utilizatorul (logat sau nu) va putea să folosească filtrele din partea stângă. Astfel, el va putea să caute după nume</w:t>
+      </w:r>
+      <w:r>
+        <w:rPr>
+          <w:rFonts w:ascii="Times New Roman" w:hAnsi="Times New Roman" w:cs="Times New Roman"/>
+          <w:sz w:val="24"/>
+          <w:szCs w:val="24"/>
+          <w:lang w:val="ro-RO"/>
+        </w:rPr>
+        <w:t>le de utilizator</w:t>
+      </w:r>
+      <w:r>
+        <w:rPr>
+          <w:rFonts w:ascii="Times New Roman" w:hAnsi="Times New Roman" w:cs="Times New Roman"/>
+          <w:sz w:val="24"/>
+          <w:szCs w:val="24"/>
+          <w:lang w:val="ro-RO"/>
+        </w:rPr>
+        <w:t xml:space="preserve">, sau după numele </w:t>
+      </w:r>
+      <w:r>
+        <w:rPr>
+          <w:rFonts w:ascii="Times New Roman" w:hAnsi="Times New Roman" w:cs="Times New Roman"/>
+          <w:sz w:val="24"/>
+          <w:szCs w:val="24"/>
+          <w:lang w:val="ro-RO"/>
+        </w:rPr>
+        <w:t>de familie al acestuia</w:t>
+      </w:r>
+      <w:r>
+        <w:rPr>
+          <w:rFonts w:ascii="Times New Roman" w:hAnsi="Times New Roman" w:cs="Times New Roman"/>
+          <w:sz w:val="24"/>
+          <w:szCs w:val="24"/>
+          <w:lang w:val="ro-RO"/>
+        </w:rPr>
+        <w:t xml:space="preserve"> sau după </w:t>
+      </w:r>
+      <w:r>
+        <w:rPr>
+          <w:rFonts w:ascii="Times New Roman" w:hAnsi="Times New Roman" w:cs="Times New Roman"/>
+          <w:sz w:val="24"/>
+          <w:szCs w:val="24"/>
+          <w:lang w:val="ro-RO"/>
+        </w:rPr>
+        <w:t>prenumele acestuia</w:t>
+      </w:r>
+      <w:r>
+        <w:rPr>
+          <w:rFonts w:ascii="Times New Roman" w:hAnsi="Times New Roman" w:cs="Times New Roman"/>
+          <w:sz w:val="24"/>
+          <w:szCs w:val="24"/>
+          <w:lang w:val="ro-RO"/>
+        </w:rPr>
+        <w:t xml:space="preserve"> folosindu-se de câmpurile puse la dispoziție pentru a realiza aceste operații (ilustrate în partea din stânga a figurii</w:t>
+      </w:r>
+      <w:r>
+        <w:rPr>
+          <w:rFonts w:ascii="Times New Roman" w:hAnsi="Times New Roman" w:cs="Times New Roman"/>
+          <w:sz w:val="24"/>
+          <w:szCs w:val="24"/>
+          <w:lang w:val="ro-RO"/>
+        </w:rPr>
+        <w:t xml:space="preserve"> de mai sus</w:t>
+      </w:r>
+      <w:r>
+        <w:rPr>
+          <w:rFonts w:ascii="Times New Roman" w:hAnsi="Times New Roman" w:cs="Times New Roman"/>
+          <w:sz w:val="24"/>
+          <w:szCs w:val="24"/>
+          <w:lang w:val="ro-RO"/>
+        </w:rPr>
+        <w:t>).</w:t>
+      </w:r>
+      <w:r>
+        <w:rPr>
+          <w:rFonts w:ascii="Times New Roman" w:hAnsi="Times New Roman" w:cs="Times New Roman"/>
+          <w:sz w:val="24"/>
+          <w:szCs w:val="24"/>
+          <w:lang w:val="ro-RO"/>
+        </w:rPr>
+        <w:t xml:space="preserve"> Rezultatele vor fi afișate în timp real, de aceea nu a fost necesar și un buton de căutare.</w:t>
+      </w:r>
+    </w:p>
+    <w:p>
+      <w:pPr>
+        <w:ind w:firstLine="720"/>
+      </w:pPr>
+      <w:r>
+        <w:rPr>
+          <w:rFonts w:ascii="Times New Roman" w:hAnsi="Times New Roman" w:cs="Times New Roman"/>
+          <w:sz w:val="24"/>
+          <w:szCs w:val="24"/>
+          <w:lang w:val="ro-RO"/>
+        </w:rPr>
+        <w:t xml:space="preserve">Un al doilea tip de interacțiune posibil va fi prin apăsarea link-ului disponibil pe </w:t>
+      </w:r>
+      <w:r>
+        <w:rPr>
+          <w:rFonts w:ascii="Times New Roman" w:hAnsi="Times New Roman" w:cs="Times New Roman"/>
+          <w:sz w:val="24"/>
+          <w:szCs w:val="24"/>
+          <w:lang w:val="ro-RO"/>
+        </w:rPr>
+        <w:t>numele utilizatorului</w:t>
+      </w:r>
+      <w:r>
+        <w:rPr>
+          <w:rFonts w:ascii="Times New Roman" w:hAnsi="Times New Roman" w:cs="Times New Roman"/>
+          <w:sz w:val="24"/>
+          <w:szCs w:val="24"/>
+          <w:lang w:val="ro-RO"/>
+        </w:rPr>
+        <w:t xml:space="preserve"> după cum se poate vedea în secțiunea centrală, în partea dreaptă. În acest mod utilizatorul va putea fi redirecționat în două direcții: către pagina </w:t>
+      </w:r>
+      <w:r>
+        <w:rPr>
+          <w:rFonts w:ascii="Times New Roman" w:hAnsi="Times New Roman" w:cs="Times New Roman"/>
+          <w:sz w:val="24"/>
+          <w:szCs w:val="24"/>
+          <w:lang w:val="ro-RO"/>
+        </w:rPr>
+        <w:t>respectivului utilizator</w:t>
+      </w:r>
+      <w:r>
+        <w:rPr>
+          <w:rFonts w:ascii="Times New Roman" w:hAnsi="Times New Roman" w:cs="Times New Roman"/>
+          <w:sz w:val="24"/>
+          <w:szCs w:val="24"/>
+          <w:lang w:val="ro-RO"/>
+        </w:rPr>
+        <w:t xml:space="preserve"> (dacă este logat) sau către o pagină în care îi va fi afișat un mesaj pentru a se loga sau înregistra (acest fapt se va întâmpla doar dacă utilizatorul nu este logat).</w:t>
+      </w:r>
+    </w:p>
+    <w:p>
+      <w:pPr>
+        <w:pStyle w:val="Heading3"/>
+        <w:rPr>
+          <w:rFonts w:ascii="Times New Roman" w:hAnsi="Times New Roman" w:cs="Times New Roman"/>
+          <w:sz w:val="24"/>
+          <w:szCs w:val="24"/>
+        </w:rPr>
+      </w:pPr>
+      <w:bookmarkStart w:id="60" w:name="_Toc484613477"/>
+      <w:bookmarkStart w:id="61" w:name="_Ref484683797"/>
+      <w:r>
+        <w:rPr>
+          <w:rFonts w:ascii="Times New Roman" w:hAnsi="Times New Roman" w:cs="Times New Roman"/>
+          <w:sz w:val="24"/>
+          <w:szCs w:val="24"/>
+        </w:rPr>
+        <w:lastRenderedPageBreak/>
+        <w:t>User Page</w:t>
+      </w:r>
+      <w:bookmarkEnd w:id="60"/>
+      <w:bookmarkEnd w:id="61"/>
+    </w:p>
+    <w:p>
+      <w:pPr>
+        <w:ind w:firstLine="720"/>
+      </w:pPr>
+      <w:r>
+        <w:rPr>
+          <w:rFonts w:ascii="Times New Roman" w:hAnsi="Times New Roman" w:cs="Times New Roman"/>
+          <w:sz w:val="24"/>
+          <w:szCs w:val="24"/>
+        </w:rPr>
+        <w:t xml:space="preserve">Pagina </w:t>
+      </w:r>
+      <w:r>
+        <w:rPr>
+          <w:rFonts w:ascii="Times New Roman" w:hAnsi="Times New Roman" w:cs="Times New Roman"/>
+          <w:sz w:val="24"/>
+          <w:szCs w:val="24"/>
+        </w:rPr>
+        <w:t>de profil al unui utilizator</w:t>
+      </w:r>
+      <w:r>
+        <w:rPr>
+          <w:rFonts w:ascii="Times New Roman" w:hAnsi="Times New Roman" w:cs="Times New Roman"/>
+          <w:sz w:val="24"/>
+          <w:szCs w:val="24"/>
+        </w:rPr>
+        <w:t xml:space="preserve"> diferă de asemenea în secțiunea centrală</w:t>
+      </w:r>
+      <w:r>
+        <w:rPr>
+          <w:rFonts w:ascii="Times New Roman" w:hAnsi="Times New Roman" w:cs="Times New Roman"/>
+          <w:sz w:val="24"/>
+          <w:szCs w:val="24"/>
+          <w:lang w:val="ro-RO"/>
+        </w:rPr>
+        <w:t xml:space="preserve">. Avem astfel un container pentru această parte în care putem întâlni câteva elemente interesante: În partea superioară a container-ului se pot distinge </w:t>
+      </w:r>
+      <w:r>
+        <w:rPr>
+          <w:rFonts w:ascii="Times New Roman" w:hAnsi="Times New Roman" w:cs="Times New Roman"/>
+          <w:sz w:val="24"/>
+          <w:szCs w:val="24"/>
+          <w:lang w:val="ro-RO"/>
+        </w:rPr>
+        <w:t xml:space="preserve">două </w:t>
+      </w:r>
+      <w:r>
+        <w:rPr>
+          <w:rFonts w:ascii="Times New Roman" w:hAnsi="Times New Roman" w:cs="Times New Roman"/>
+          <w:sz w:val="24"/>
+          <w:szCs w:val="24"/>
+          <w:lang w:val="ro-RO"/>
+        </w:rPr>
+        <w:t xml:space="preserve">butoane posibile iar în </w:t>
+      </w:r>
+      <w:r>
+        <w:rPr>
+          <w:rFonts w:ascii="Times New Roman" w:hAnsi="Times New Roman" w:cs="Times New Roman"/>
+          <w:sz w:val="24"/>
+          <w:szCs w:val="24"/>
+          <w:lang w:val="ro-RO"/>
+        </w:rPr>
+        <w:t>continuare vor fi câteva secțiuni mai mici în care se vor putea regăsi informații despre utilizatorul respectiv sau despre cărțile puse la dispoziție de către aceștia</w:t>
+      </w:r>
+      <w:r>
+        <w:rPr>
+          <w:rFonts w:ascii="Times New Roman" w:hAnsi="Times New Roman" w:cs="Times New Roman"/>
+          <w:sz w:val="24"/>
+          <w:szCs w:val="24"/>
+          <w:lang w:val="ro-RO"/>
+        </w:rPr>
+        <w:t>. Figura de mai jos ilustrează aspectul general al acestei pagini:</w:t>
+      </w:r>
+    </w:p>
+    <w:p>
+      <w:pPr>
+        <w:jc w:val="center"/>
+      </w:pPr>
+      <w:r>
+        <w:rPr>
+          <w:noProof/>
+        </w:rPr>
+        <w:drawing>
+          <wp:inline distT="0" distB="0" distL="0" distR="0">
+            <wp:extent cx="5943600" cy="4381500"/>
+            <wp:effectExtent l="0" t="0" r="0" b="0"/>
+            <wp:docPr id="24" name="Picture 24"/>
+            <wp:cNvGraphicFramePr>
+              <a:graphicFrameLocks xmlns:a="http://schemas.openxmlformats.org/drawingml/2006/main" noChangeAspect="1"/>
+            </wp:cNvGraphicFramePr>
+            <a:graphic xmlns:a="http://schemas.openxmlformats.org/drawingml/2006/main">
+              <a:graphicData uri="http://schemas.openxmlformats.org/drawingml/2006/picture">
+                <pic:pic xmlns:pic="http://schemas.openxmlformats.org/drawingml/2006/picture">
+                  <pic:nvPicPr>
+                    <pic:cNvPr id="24" name="UserPage.png"/>
+                    <pic:cNvPicPr/>
+                  </pic:nvPicPr>
+                  <pic:blipFill>
+                    <a:blip r:embed="rId26">
+                      <a:extLst>
+                        <a:ext uri="{28A0092B-C50C-407E-A947-70E740481C1C}">
+                          <a14:useLocalDpi xmlns:a14="http://schemas.microsoft.com/office/drawing/2010/main" val="0"/>
+                        </a:ext>
+                      </a:extLst>
+                    </a:blip>
+                    <a:stretch>
+                      <a:fillRect/>
+                    </a:stretch>
+                  </pic:blipFill>
+                  <pic:spPr>
+                    <a:xfrm>
+                      <a:off x="0" y="0"/>
+                      <a:ext cx="5943600" cy="4381500"/>
+                    </a:xfrm>
+                    <a:prstGeom prst="rect">
+                      <a:avLst/>
+                    </a:prstGeom>
+                  </pic:spPr>
+                </pic:pic>
+              </a:graphicData>
+            </a:graphic>
+          </wp:inline>
+        </w:drawing>
+      </w:r>
+    </w:p>
+    <w:p>
+      <w:pPr>
+        <w:ind w:firstLine="720"/>
+        <w:rPr>
+          <w:rFonts w:ascii="Times New Roman" w:hAnsi="Times New Roman" w:cs="Times New Roman"/>
+          <w:sz w:val="24"/>
+          <w:szCs w:val="24"/>
+          <w:lang w:val="ro-RO"/>
+        </w:rPr>
+      </w:pPr>
+      <w:r>
+        <w:rPr>
+          <w:rFonts w:ascii="Times New Roman" w:hAnsi="Times New Roman" w:cs="Times New Roman"/>
+          <w:sz w:val="24"/>
+          <w:szCs w:val="24"/>
+        </w:rPr>
+        <w:t>Cele două butoane nu vor fi afișate simultan în pagină. Astfel, dacă utilizatorul curent</w:t>
+      </w:r>
+      <w:r>
+        <w:rPr>
+          <w:rFonts w:ascii="Times New Roman" w:hAnsi="Times New Roman" w:cs="Times New Roman"/>
+          <w:sz w:val="24"/>
+          <w:szCs w:val="24"/>
+          <w:lang w:val="ro-RO"/>
+        </w:rPr>
+        <w:t xml:space="preserve"> a intrat pe pagina sa de profil va putea interacționa cu butonul de editare care îi va deschide un modal pentru a-și edita detaliile despre profil. Dacă s-a intrat pe pagina unui alt utilizator atunci se va putea interacționa cu butonul de contact care va deschide un modal în vederea trimiterii unui email către respectivul utilizator.</w:t>
+      </w:r>
+    </w:p>
+    <w:p>
+      <w:pPr>
+        <w:ind w:firstLine="720"/>
+        <w:rPr>
+          <w:rFonts w:ascii="Times New Roman" w:hAnsi="Times New Roman" w:cs="Times New Roman"/>
+          <w:sz w:val="24"/>
+          <w:szCs w:val="24"/>
+          <w:lang w:val="ro-RO"/>
+        </w:rPr>
+      </w:pPr>
+      <w:r>
+        <w:rPr>
+          <w:rFonts w:ascii="Times New Roman" w:hAnsi="Times New Roman" w:cs="Times New Roman"/>
+          <w:sz w:val="24"/>
+          <w:szCs w:val="24"/>
+          <w:lang w:val="ro-RO"/>
+        </w:rPr>
+        <w:t xml:space="preserve">Fiecare dintre cele trei secțiuni: </w:t>
+      </w:r>
+      <w:r>
+        <w:rPr>
+          <w:rFonts w:ascii="Times New Roman" w:hAnsi="Times New Roman" w:cs="Times New Roman"/>
+          <w:i/>
+          <w:sz w:val="24"/>
+          <w:szCs w:val="24"/>
+          <w:lang w:val="ro-RO"/>
+        </w:rPr>
+        <w:t>Cărți împrumutate către alți utilizatori, Cărți împr</w:t>
+      </w:r>
+      <w:r>
+        <w:rPr>
+          <w:rFonts w:ascii="Times New Roman" w:hAnsi="Times New Roman" w:cs="Times New Roman"/>
+          <w:i/>
+          <w:sz w:val="24"/>
+          <w:szCs w:val="24"/>
+          <w:lang w:val="ro-RO"/>
+        </w:rPr>
+        <w:t xml:space="preserve">umutate de la alți utilizatori </w:t>
+      </w:r>
+      <w:r>
+        <w:rPr>
+          <w:rFonts w:ascii="Times New Roman" w:hAnsi="Times New Roman" w:cs="Times New Roman"/>
+          <w:sz w:val="24"/>
+          <w:szCs w:val="24"/>
+          <w:lang w:val="ro-RO"/>
+        </w:rPr>
+        <w:t>și</w:t>
+      </w:r>
+      <w:r>
+        <w:rPr>
+          <w:rFonts w:ascii="Times New Roman" w:hAnsi="Times New Roman" w:cs="Times New Roman"/>
+          <w:i/>
+          <w:sz w:val="24"/>
+          <w:szCs w:val="24"/>
+          <w:lang w:val="ro-RO"/>
+        </w:rPr>
+        <w:t xml:space="preserve"> Cărți neîmprumutate</w:t>
+      </w:r>
+      <w:r>
+        <w:rPr>
+          <w:rFonts w:ascii="Times New Roman" w:hAnsi="Times New Roman" w:cs="Times New Roman"/>
+          <w:sz w:val="24"/>
+          <w:szCs w:val="24"/>
+          <w:lang w:val="ro-RO"/>
+        </w:rPr>
+        <w:t xml:space="preserve"> vor conține o listă de elemente</w:t>
+      </w:r>
+      <w:r>
+        <w:rPr>
+          <w:rFonts w:ascii="Times New Roman" w:hAnsi="Times New Roman" w:cs="Times New Roman"/>
+          <w:sz w:val="24"/>
+          <w:szCs w:val="24"/>
+          <w:lang w:val="ro-RO"/>
+        </w:rPr>
+        <w:t>.</w:t>
+      </w:r>
+      <w:r>
+        <w:rPr>
+          <w:rFonts w:ascii="Times New Roman" w:hAnsi="Times New Roman" w:cs="Times New Roman"/>
+          <w:sz w:val="24"/>
+          <w:szCs w:val="24"/>
+          <w:lang w:val="ro-RO"/>
+        </w:rPr>
+        <w:t xml:space="preserve"> </w:t>
+      </w:r>
+      <w:r>
+        <w:rPr>
+          <w:rFonts w:ascii="Times New Roman" w:hAnsi="Times New Roman" w:cs="Times New Roman"/>
+          <w:sz w:val="24"/>
+          <w:szCs w:val="24"/>
+          <w:lang w:val="ro-RO"/>
+        </w:rPr>
+        <w:t xml:space="preserve">De asemenea, în </w:t>
+      </w:r>
+      <w:r>
+        <w:rPr>
+          <w:rFonts w:ascii="Times New Roman" w:hAnsi="Times New Roman" w:cs="Times New Roman"/>
+          <w:sz w:val="24"/>
+          <w:szCs w:val="24"/>
+          <w:lang w:val="ro-RO"/>
+        </w:rPr>
+        <w:t>aceste secțiuni</w:t>
+      </w:r>
+      <w:r>
+        <w:rPr>
+          <w:rFonts w:ascii="Times New Roman" w:hAnsi="Times New Roman" w:cs="Times New Roman"/>
+          <w:sz w:val="24"/>
+          <w:szCs w:val="24"/>
+          <w:lang w:val="ro-RO"/>
+        </w:rPr>
+        <w:t xml:space="preserve"> vor exista link-uri pe titlul cărții și pe numele utilizatorului, acolo unde este cazul.</w:t>
+      </w:r>
+      <w:r>
+        <w:rPr>
+          <w:rFonts w:ascii="Times New Roman" w:hAnsi="Times New Roman" w:cs="Times New Roman"/>
+          <w:sz w:val="24"/>
+          <w:szCs w:val="24"/>
+          <w:lang w:val="ro-RO"/>
+        </w:rPr>
+        <w:t xml:space="preserve"> Interacțiunea cu aceste link-uri va duce la redirecționarea către o pagină a unei cărți sau către o pagină a altui utilizator.</w:t>
+      </w:r>
+    </w:p>
+    <w:p>
+      <w:pPr>
         <w:pStyle w:val="Heading1"/>
         <w:rPr>
           <w:rFonts w:ascii="Times New Roman" w:hAnsi="Times New Roman" w:cs="Times New Roman"/>
         </w:rPr>
       </w:pPr>
-      <w:bookmarkStart w:id="56" w:name="_Toc484613478"/>
-      <w:r>
-        <w:rPr>
-          <w:rFonts w:ascii="Times New Roman" w:hAnsi="Times New Roman" w:cs="Times New Roman"/>
-        </w:rPr>
+      <w:bookmarkStart w:id="62" w:name="_Toc484613478"/>
+      <w:r>
+        <w:rPr>
+          <w:rFonts w:ascii="Times New Roman" w:hAnsi="Times New Roman" w:cs="Times New Roman"/>
+        </w:rPr>
+        <w:lastRenderedPageBreak/>
         <w:t>Implementare</w:t>
       </w:r>
-      <w:bookmarkEnd w:id="56"/>
+      <w:bookmarkEnd w:id="62"/>
     </w:p>
     <w:p>
       <w:pPr>
@@ -11645,14 +13251,14 @@
           <w:rFonts w:ascii="Times New Roman" w:hAnsi="Times New Roman" w:cs="Times New Roman"/>
         </w:rPr>
       </w:pPr>
-      <w:bookmarkStart w:id="57" w:name="_Toc484613479"/>
+      <w:bookmarkStart w:id="63" w:name="_Toc484613479"/>
       <w:r>
         <w:rPr>
           <w:rFonts w:ascii="Times New Roman" w:hAnsi="Times New Roman" w:cs="Times New Roman"/>
         </w:rPr>
         <w:t>Manual de utilizare</w:t>
       </w:r>
-      <w:bookmarkEnd w:id="57"/>
+      <w:bookmarkEnd w:id="63"/>
     </w:p>
     <w:p>
       <w:pPr>
@@ -11661,17 +13267,19 @@
           <w:rFonts w:ascii="Times New Roman" w:hAnsi="Times New Roman" w:cs="Times New Roman"/>
         </w:rPr>
       </w:pPr>
-      <w:bookmarkStart w:id="58" w:name="_Toc484613480"/>
+      <w:bookmarkStart w:id="64" w:name="_Toc484613480"/>
       <w:r>
         <w:rPr>
           <w:rFonts w:ascii="Times New Roman" w:hAnsi="Times New Roman" w:cs="Times New Roman"/>
         </w:rPr>
         <w:t>Referințe</w:t>
       </w:r>
-      <w:bookmarkEnd w:id="58"/>
+      <w:bookmarkStart w:id="65" w:name="_GoBack"/>
+      <w:bookmarkEnd w:id="64"/>
+      <w:bookmarkEnd w:id="65"/>
     </w:p>
     <w:sectPr>
-      <w:footerReference w:type="default" r:id="rId26"/>
+      <w:footerReference w:type="default" r:id="rId27"/>
       <w:pgSz w:w="12240" w:h="15840"/>
       <w:pgMar w:top="1440" w:right="1440" w:bottom="1440" w:left="1440" w:header="720" w:footer="720" w:gutter="0"/>
       <w:cols w:space="720"/>
@@ -11740,7 +13348,7 @@
           <w:rPr>
             <w:noProof/>
           </w:rPr>
-          <w:t>1</w:t>
+          <w:t>28</w:t>
         </w:r>
         <w:r>
           <w:rPr>
@@ -11840,10 +13448,7 @@
         <w:footnoteRef/>
       </w:r>
       <w:r>
-        <w:t xml:space="preserve"> </w:t>
-      </w:r>
-      <w:r>
-        <w:t>OpenAPISpecification – cunoscut initial ca și Swagger Specification, reprezintă o specificație pentru descrierea, producerea, consumarea și vizualizarea serviciilor web REST de către o mașină (computer).</w:t>
+        <w:t xml:space="preserve"> OpenAPISpecification – cunoscut initial ca și Swagger Specification, reprezintă o specificație pentru descrierea, producerea, consumarea și vizualizarea serviciilor web REST de către o mașină (computer).</w:t>
       </w:r>
     </w:p>
   </w:footnote>
@@ -14834,6 +16439,18 @@
     <w:uiPriority w:val="99"/>
     <w:rsid w:val="00307224"/>
   </w:style>
+  <w:style w:type="character" w:styleId="Mention">
+    <w:name w:val="Mention"/>
+    <w:basedOn w:val="DefaultParagraphFont"/>
+    <w:uiPriority w:val="99"/>
+    <w:semiHidden/>
+    <w:unhideWhenUsed/>
+    <w:rsid w:val="00AB68FE"/>
+    <w:rPr>
+      <w:color w:val="2B579A"/>
+      <w:shd w:val="clear" w:color="auto" w:fill="E6E6E6"/>
+    </w:rPr>
+  </w:style>
 </w:styles>
 </file>
 
@@ -15125,7 +16742,7 @@
 </file>
 
 <file path=customXml/itemProps1.xml><?xml version="1.0" encoding="utf-8"?>
-<ds:datastoreItem xmlns:ds="http://schemas.openxmlformats.org/officeDocument/2006/customXml" ds:itemID="{FD6BF229-A25D-4DF8-9661-C36582213C88}">
+<ds:datastoreItem xmlns:ds="http://schemas.openxmlformats.org/officeDocument/2006/customXml" ds:itemID="{F6C013F8-651F-47BF-A1AD-07B50414B4BE}">
   <ds:schemaRefs>
     <ds:schemaRef ds:uri="http://schemas.openxmlformats.org/officeDocument/2006/bibliography"/>
   </ds:schemaRefs>

</xml_diff>

<commit_message>
API documentation without pictures (documentation update)
</commit_message>
<xml_diff>
--- a/Licenta.docx
+++ b/Licenta.docx
@@ -10992,24 +10992,160 @@
     </w:p>
     <w:p>
       <w:pPr>
+        <w:pStyle w:val="Heading2"/>
+        <w:jc w:val="center"/>
+        <w:rPr>
+          <w:rFonts w:ascii="Times New Roman" w:hAnsi="Times New Roman" w:cs="Times New Roman"/>
+        </w:rPr>
+      </w:pPr>
+      <w:bookmarkStart w:id="47" w:name="_Toc484613470"/>
+      <w:r>
+        <w:rPr>
+          <w:rFonts w:ascii="Times New Roman" w:hAnsi="Times New Roman" w:cs="Times New Roman"/>
+          <w:noProof/>
+        </w:rPr>
+        <w:drawing>
+          <wp:inline distT="0" distB="0" distL="0" distR="0">
+            <wp:extent cx="5941890" cy="3949430"/>
+            <wp:effectExtent l="0" t="0" r="1905" b="0"/>
+            <wp:docPr id="9" name="Picture 9"/>
+            <wp:cNvGraphicFramePr>
+              <a:graphicFrameLocks xmlns:a="http://schemas.openxmlformats.org/drawingml/2006/main" noChangeAspect="1"/>
+            </wp:cNvGraphicFramePr>
+            <a:graphic xmlns:a="http://schemas.openxmlformats.org/drawingml/2006/main">
+              <a:graphicData uri="http://schemas.openxmlformats.org/drawingml/2006/picture">
+                <pic:pic xmlns:pic="http://schemas.openxmlformats.org/drawingml/2006/picture">
+                  <pic:nvPicPr>
+                    <pic:cNvPr id="9" name="APIOverview.PNG"/>
+                    <pic:cNvPicPr/>
+                  </pic:nvPicPr>
+                  <pic:blipFill>
+                    <a:blip r:embed="rId19">
+                      <a:extLst>
+                        <a:ext uri="{28A0092B-C50C-407E-A947-70E740481C1C}">
+                          <a14:useLocalDpi xmlns:a14="http://schemas.microsoft.com/office/drawing/2010/main" val="0"/>
+                        </a:ext>
+                      </a:extLst>
+                    </a:blip>
+                    <a:stretch>
+                      <a:fillRect/>
+                    </a:stretch>
+                  </pic:blipFill>
+                  <pic:spPr>
+                    <a:xfrm>
+                      <a:off x="0" y="0"/>
+                      <a:ext cx="5950468" cy="3955132"/>
+                    </a:xfrm>
+                    <a:prstGeom prst="rect">
+                      <a:avLst/>
+                    </a:prstGeom>
+                  </pic:spPr>
+                </pic:pic>
+              </a:graphicData>
+            </a:graphic>
+          </wp:inline>
+        </w:drawing>
+      </w:r>
+    </w:p>
+    <w:p/>
+    <w:p>
+      <w:pPr>
         <w:ind w:firstLine="720"/>
         <w:rPr>
           <w:rFonts w:ascii="Times New Roman" w:hAnsi="Times New Roman" w:cs="Times New Roman"/>
           <w:sz w:val="24"/>
           <w:szCs w:val="24"/>
-        </w:rPr>
-      </w:pPr>
-      <w:hyperlink r:id="rId19" w:history="1">
-        <w:r>
-          <w:rPr>
-            <w:rStyle w:val="Hyperlink"/>
-            <w:rFonts w:ascii="Times New Roman" w:hAnsi="Times New Roman" w:cs="Times New Roman"/>
-            <w:sz w:val="24"/>
-            <w:szCs w:val="24"/>
-          </w:rPr>
-          <w:t>https://bocoup.com/blog/documenting-your-api</w:t>
-        </w:r>
-      </w:hyperlink>
+          <w:lang w:val="ro-RO"/>
+        </w:rPr>
+      </w:pPr>
+      <w:r>
+        <w:rPr>
+          <w:rFonts w:ascii="Times New Roman" w:hAnsi="Times New Roman" w:cs="Times New Roman"/>
+          <w:sz w:val="24"/>
+          <w:szCs w:val="24"/>
+        </w:rPr>
+        <w:lastRenderedPageBreak/>
+        <w:t>În figura de mai sus se poate observa</w:t>
+      </w:r>
+      <w:r>
+        <w:rPr>
+          <w:rFonts w:ascii="Times New Roman" w:hAnsi="Times New Roman" w:cs="Times New Roman"/>
+          <w:sz w:val="24"/>
+          <w:szCs w:val="24"/>
+        </w:rPr>
+        <w:t xml:space="preserve"> interfața pe care o creează, în mod automat, Swagger. Pentru fiecare controller API se creează o zonă specifică</w:t>
+      </w:r>
+      <w:r>
+        <w:rPr>
+          <w:rFonts w:ascii="Times New Roman" w:hAnsi="Times New Roman" w:cs="Times New Roman"/>
+          <w:sz w:val="24"/>
+          <w:szCs w:val="24"/>
+          <w:lang w:val="ro-RO"/>
+        </w:rPr>
+        <w:t xml:space="preserve">. Spre exemplu, în figura precedentă se pot observa operațiile posibile pentru controller-ele </w:t>
+      </w:r>
+      <w:r>
+        <w:rPr>
+          <w:rFonts w:ascii="Times New Roman" w:hAnsi="Times New Roman" w:cs="Times New Roman"/>
+          <w:b/>
+          <w:i/>
+          <w:sz w:val="24"/>
+          <w:szCs w:val="24"/>
+          <w:lang w:val="ro-RO"/>
+        </w:rPr>
+        <w:t>Acount</w:t>
+      </w:r>
+      <w:r>
+        <w:rPr>
+          <w:rFonts w:ascii="Times New Roman" w:hAnsi="Times New Roman" w:cs="Times New Roman"/>
+          <w:b/>
+          <w:i/>
+          <w:sz w:val="24"/>
+          <w:szCs w:val="24"/>
+          <w:lang w:val="ro-RO"/>
+        </w:rPr>
+        <w:t xml:space="preserve">, Book </w:t>
+      </w:r>
+      <w:r>
+        <w:rPr>
+          <w:rFonts w:ascii="Times New Roman" w:hAnsi="Times New Roman" w:cs="Times New Roman"/>
+          <w:sz w:val="24"/>
+          <w:szCs w:val="24"/>
+          <w:lang w:val="ro-RO"/>
+        </w:rPr>
+        <w:t xml:space="preserve">și </w:t>
+      </w:r>
+      <w:r>
+        <w:rPr>
+          <w:rFonts w:ascii="Times New Roman" w:hAnsi="Times New Roman" w:cs="Times New Roman"/>
+          <w:b/>
+          <w:i/>
+          <w:sz w:val="24"/>
+          <w:szCs w:val="24"/>
+          <w:lang w:val="ro-RO"/>
+        </w:rPr>
+        <w:t>Email.</w:t>
+      </w:r>
+      <w:r>
+        <w:rPr>
+          <w:rFonts w:ascii="Times New Roman" w:hAnsi="Times New Roman" w:cs="Times New Roman"/>
+          <w:sz w:val="24"/>
+          <w:szCs w:val="24"/>
+          <w:lang w:val="ro-RO"/>
+        </w:rPr>
+        <w:t xml:space="preserve"> Pentru detalierea serviciilor oferite voi detalia comportamentul unui singur controller, celelalte funcționând similar sau având comportament similar. Controller-ul ales este </w:t>
+      </w:r>
+      <w:r>
+        <w:rPr>
+          <w:rFonts w:ascii="Times New Roman" w:hAnsi="Times New Roman" w:cs="Times New Roman"/>
+          <w:b/>
+          <w:i/>
+          <w:sz w:val="24"/>
+          <w:szCs w:val="24"/>
+          <w:lang w:val="ro-RO"/>
+        </w:rPr>
+        <w:t>Book.</w:t>
+      </w:r>
     </w:p>
     <w:p>
       <w:pPr>
@@ -11018,15 +11154,17 @@
           <w:rFonts w:ascii="Times New Roman" w:hAnsi="Times New Roman" w:cs="Times New Roman"/>
           <w:sz w:val="24"/>
           <w:szCs w:val="24"/>
-        </w:rPr>
-      </w:pPr>
-      <w:r>
-        <w:rPr>
-          <w:rFonts w:ascii="Times New Roman" w:hAnsi="Times New Roman" w:cs="Times New Roman"/>
-          <w:sz w:val="24"/>
-          <w:szCs w:val="24"/>
-        </w:rPr>
-        <w:t>https://bocoup.com/blog/documenting-your-api</w:t>
+          <w:lang w:val="ro-RO"/>
+        </w:rPr>
+      </w:pPr>
+      <w:r>
+        <w:rPr>
+          <w:rFonts w:ascii="Times New Roman" w:hAnsi="Times New Roman" w:cs="Times New Roman"/>
+          <w:sz w:val="24"/>
+          <w:szCs w:val="24"/>
+          <w:lang w:val="ro-RO"/>
+        </w:rPr>
+        <w:t>Primul apel API este cel de Show All Books. Acest apel se găsește la endpoint-ul /api/Book. Verbul HTTP care se folosește este GET. Nu este nevoie de parametri URL și nici parametri de tip date. În caz de succes se va returna o listă de cărți sau o listă vidă, având status code-ul 200. În caz de de eroare se va afișa o listă vidă și un status code cu valoarea 404 – NOT FOUND sau 500 – INTERNAL SERVER ERROR. Apelul este ilustrat și mai jos:</w:t>
       </w:r>
     </w:p>
     <w:p>
@@ -11036,6 +11174,7 @@
           <w:rFonts w:ascii="Times New Roman" w:hAnsi="Times New Roman" w:cs="Times New Roman"/>
           <w:sz w:val="24"/>
           <w:szCs w:val="24"/>
+          <w:lang w:val="ro-RO"/>
         </w:rPr>
       </w:pPr>
     </w:p>
@@ -11046,15 +11185,152 @@
           <w:rFonts w:ascii="Times New Roman" w:hAnsi="Times New Roman" w:cs="Times New Roman"/>
           <w:sz w:val="24"/>
           <w:szCs w:val="24"/>
-        </w:rPr>
-      </w:pPr>
-      <w:r>
-        <w:rPr>
-          <w:rFonts w:ascii="Times New Roman" w:hAnsi="Times New Roman" w:cs="Times New Roman"/>
-          <w:sz w:val="24"/>
-          <w:szCs w:val="24"/>
-        </w:rPr>
-        <w:t>https://bocoup.com/blog/documenting-your-api</w:t>
+          <w:lang w:val="ro-RO"/>
+        </w:rPr>
+      </w:pPr>
+      <w:r>
+        <w:rPr>
+          <w:rFonts w:ascii="Times New Roman" w:hAnsi="Times New Roman" w:cs="Times New Roman"/>
+          <w:sz w:val="24"/>
+          <w:szCs w:val="24"/>
+          <w:lang w:val="ro-RO"/>
+        </w:rPr>
+        <w:t xml:space="preserve">Al doilea apel este cel de Post Book. </w:t>
+      </w:r>
+      <w:r>
+        <w:rPr>
+          <w:rFonts w:ascii="Times New Roman" w:hAnsi="Times New Roman" w:cs="Times New Roman"/>
+          <w:sz w:val="24"/>
+          <w:szCs w:val="24"/>
+          <w:lang w:val="ro-RO"/>
+        </w:rPr>
+        <w:t>Acest apel se găsește la endpoint-ul /api/Book.</w:t>
+      </w:r>
+      <w:r>
+        <w:rPr>
+          <w:rFonts w:ascii="Times New Roman" w:hAnsi="Times New Roman" w:cs="Times New Roman"/>
+          <w:sz w:val="24"/>
+          <w:szCs w:val="24"/>
+          <w:lang w:val="ro-RO"/>
+        </w:rPr>
+        <w:t xml:space="preserve"> </w:t>
+      </w:r>
+      <w:r>
+        <w:rPr>
+          <w:rFonts w:ascii="Times New Roman" w:hAnsi="Times New Roman" w:cs="Times New Roman"/>
+          <w:sz w:val="24"/>
+          <w:szCs w:val="24"/>
+          <w:lang w:val="ro-RO"/>
+        </w:rPr>
+        <w:t xml:space="preserve">Verbul HTTP care se folosește este </w:t>
+      </w:r>
+      <w:r>
+        <w:rPr>
+          <w:rFonts w:ascii="Times New Roman" w:hAnsi="Times New Roman" w:cs="Times New Roman"/>
+          <w:sz w:val="24"/>
+          <w:szCs w:val="24"/>
+          <w:lang w:val="ro-RO"/>
+        </w:rPr>
+        <w:t>POST</w:t>
+      </w:r>
+      <w:r>
+        <w:rPr>
+          <w:rFonts w:ascii="Times New Roman" w:hAnsi="Times New Roman" w:cs="Times New Roman"/>
+          <w:sz w:val="24"/>
+          <w:szCs w:val="24"/>
+          <w:lang w:val="ro-RO"/>
+        </w:rPr>
+        <w:t>.</w:t>
+      </w:r>
+      <w:r>
+        <w:rPr>
+          <w:rFonts w:ascii="Times New Roman" w:hAnsi="Times New Roman" w:cs="Times New Roman"/>
+          <w:sz w:val="24"/>
+          <w:szCs w:val="24"/>
+          <w:lang w:val="ro-RO"/>
+        </w:rPr>
+        <w:t xml:space="preserve"> </w:t>
+      </w:r>
+      <w:r>
+        <w:rPr>
+          <w:rFonts w:ascii="Times New Roman" w:hAnsi="Times New Roman" w:cs="Times New Roman"/>
+          <w:sz w:val="24"/>
+          <w:szCs w:val="24"/>
+          <w:lang w:val="ro-RO"/>
+        </w:rPr>
+        <w:t xml:space="preserve">Nu este nevoie de parametri URL </w:t>
+      </w:r>
+      <w:r>
+        <w:rPr>
+          <w:rFonts w:ascii="Times New Roman" w:hAnsi="Times New Roman" w:cs="Times New Roman"/>
+          <w:sz w:val="24"/>
+          <w:szCs w:val="24"/>
+          <w:lang w:val="ro-RO"/>
+        </w:rPr>
+        <w:t>dar este necesar să fie trimis un obiect de tip Book</w:t>
+      </w:r>
+      <w:r>
+        <w:rPr>
+          <w:rFonts w:ascii="Times New Roman" w:hAnsi="Times New Roman" w:cs="Times New Roman"/>
+          <w:sz w:val="24"/>
+          <w:szCs w:val="24"/>
+          <w:lang w:val="ro-RO"/>
+        </w:rPr>
+        <w:t>.</w:t>
+      </w:r>
+      <w:r>
+        <w:rPr>
+          <w:rFonts w:ascii="Times New Roman" w:hAnsi="Times New Roman" w:cs="Times New Roman"/>
+          <w:sz w:val="24"/>
+          <w:szCs w:val="24"/>
+          <w:lang w:val="ro-RO"/>
+        </w:rPr>
+        <w:t xml:space="preserve"> </w:t>
+      </w:r>
+      <w:r>
+        <w:rPr>
+          <w:rFonts w:ascii="Times New Roman" w:hAnsi="Times New Roman" w:cs="Times New Roman"/>
+          <w:sz w:val="24"/>
+          <w:szCs w:val="24"/>
+          <w:lang w:val="ro-RO"/>
+        </w:rPr>
+        <w:t xml:space="preserve">În caz de succes se va returna status code-ul 200. În caz de de eroare se va </w:t>
+      </w:r>
+      <w:r>
+        <w:rPr>
+          <w:rFonts w:ascii="Times New Roman" w:hAnsi="Times New Roman" w:cs="Times New Roman"/>
+          <w:sz w:val="24"/>
+          <w:szCs w:val="24"/>
+          <w:lang w:val="ro-RO"/>
+        </w:rPr>
+        <w:t>returna</w:t>
+      </w:r>
+      <w:r>
+        <w:rPr>
+          <w:rFonts w:ascii="Times New Roman" w:hAnsi="Times New Roman" w:cs="Times New Roman"/>
+          <w:sz w:val="24"/>
+          <w:szCs w:val="24"/>
+          <w:lang w:val="ro-RO"/>
+        </w:rPr>
+        <w:t xml:space="preserve"> un status code cu valoarea 500 – INTERNAL SERVER ERROR.</w:t>
+      </w:r>
+      <w:r>
+        <w:rPr>
+          <w:rFonts w:ascii="Times New Roman" w:hAnsi="Times New Roman" w:cs="Times New Roman"/>
+          <w:sz w:val="24"/>
+          <w:szCs w:val="24"/>
+          <w:lang w:val="ro-RO"/>
+        </w:rPr>
+        <w:t xml:space="preserve"> Apelul este ilustrat</w:t>
+      </w:r>
+      <w:r>
+        <w:rPr>
+          <w:rFonts w:ascii="Times New Roman" w:hAnsi="Times New Roman" w:cs="Times New Roman"/>
+          <w:sz w:val="24"/>
+          <w:szCs w:val="24"/>
+          <w:lang w:val="ro-RO"/>
+        </w:rPr>
+        <w:t xml:space="preserve"> mai jos:</w:t>
       </w:r>
     </w:p>
     <w:p>
@@ -11064,6 +11340,7 @@
           <w:rFonts w:ascii="Times New Roman" w:hAnsi="Times New Roman" w:cs="Times New Roman"/>
           <w:sz w:val="24"/>
           <w:szCs w:val="24"/>
+          <w:lang w:val="ro-RO"/>
         </w:rPr>
       </w:pPr>
     </w:p>
@@ -11074,15 +11351,162 @@
           <w:rFonts w:ascii="Times New Roman" w:hAnsi="Times New Roman" w:cs="Times New Roman"/>
           <w:sz w:val="24"/>
           <w:szCs w:val="24"/>
-        </w:rPr>
-      </w:pPr>
-      <w:r>
-        <w:rPr>
-          <w:rFonts w:ascii="Times New Roman" w:hAnsi="Times New Roman" w:cs="Times New Roman"/>
-          <w:sz w:val="24"/>
-          <w:szCs w:val="24"/>
-        </w:rPr>
-        <w:t>https://bocoup.com/blog/documenting-your-api</w:t>
+          <w:lang w:val="ro-RO"/>
+        </w:rPr>
+      </w:pPr>
+      <w:r>
+        <w:rPr>
+          <w:rFonts w:ascii="Times New Roman" w:hAnsi="Times New Roman" w:cs="Times New Roman"/>
+          <w:sz w:val="24"/>
+          <w:szCs w:val="24"/>
+          <w:lang w:val="ro-RO"/>
+        </w:rPr>
+        <w:t xml:space="preserve">Al </w:t>
+      </w:r>
+      <w:r>
+        <w:rPr>
+          <w:rFonts w:ascii="Times New Roman" w:hAnsi="Times New Roman" w:cs="Times New Roman"/>
+          <w:sz w:val="24"/>
+          <w:szCs w:val="24"/>
+          <w:lang w:val="ro-RO"/>
+        </w:rPr>
+        <w:t>treilea</w:t>
+      </w:r>
+      <w:r>
+        <w:rPr>
+          <w:rFonts w:ascii="Times New Roman" w:hAnsi="Times New Roman" w:cs="Times New Roman"/>
+          <w:sz w:val="24"/>
+          <w:szCs w:val="24"/>
+          <w:lang w:val="ro-RO"/>
+        </w:rPr>
+        <w:t xml:space="preserve"> apel este cel de </w:t>
+      </w:r>
+      <w:r>
+        <w:rPr>
+          <w:rFonts w:ascii="Times New Roman" w:hAnsi="Times New Roman" w:cs="Times New Roman"/>
+          <w:sz w:val="24"/>
+          <w:szCs w:val="24"/>
+          <w:lang w:val="ro-RO"/>
+        </w:rPr>
+        <w:t>Delete</w:t>
+      </w:r>
+      <w:r>
+        <w:rPr>
+          <w:rFonts w:ascii="Times New Roman" w:hAnsi="Times New Roman" w:cs="Times New Roman"/>
+          <w:sz w:val="24"/>
+          <w:szCs w:val="24"/>
+          <w:lang w:val="ro-RO"/>
+        </w:rPr>
+        <w:t xml:space="preserve"> Book. Acest apel se găsește la endpoint-ul /api/Book</w:t>
+      </w:r>
+      <w:r>
+        <w:rPr>
+          <w:rFonts w:ascii="Times New Roman" w:hAnsi="Times New Roman" w:cs="Times New Roman"/>
+          <w:sz w:val="24"/>
+          <w:szCs w:val="24"/>
+          <w:lang w:val="ro-RO"/>
+        </w:rPr>
+        <w:t>/id</w:t>
+      </w:r>
+      <w:r>
+        <w:rPr>
+          <w:rFonts w:ascii="Times New Roman" w:hAnsi="Times New Roman" w:cs="Times New Roman"/>
+          <w:sz w:val="24"/>
+          <w:szCs w:val="24"/>
+          <w:lang w:val="ro-RO"/>
+        </w:rPr>
+        <w:t xml:space="preserve">. Verbul HTTP care se folosește este </w:t>
+      </w:r>
+      <w:r>
+        <w:rPr>
+          <w:rFonts w:ascii="Times New Roman" w:hAnsi="Times New Roman" w:cs="Times New Roman"/>
+          <w:sz w:val="24"/>
+          <w:szCs w:val="24"/>
+          <w:lang w:val="ro-RO"/>
+        </w:rPr>
+        <w:t>DELETE</w:t>
+      </w:r>
+      <w:r>
+        <w:rPr>
+          <w:rFonts w:ascii="Times New Roman" w:hAnsi="Times New Roman" w:cs="Times New Roman"/>
+          <w:sz w:val="24"/>
+          <w:szCs w:val="24"/>
+          <w:lang w:val="ro-RO"/>
+        </w:rPr>
+        <w:t xml:space="preserve">. </w:t>
+      </w:r>
+      <w:r>
+        <w:rPr>
+          <w:rFonts w:ascii="Times New Roman" w:hAnsi="Times New Roman" w:cs="Times New Roman"/>
+          <w:sz w:val="24"/>
+          <w:szCs w:val="24"/>
+          <w:lang w:val="ro-RO"/>
+        </w:rPr>
+        <w:t xml:space="preserve">Este necesar ca parametrul URL </w:t>
+      </w:r>
+      <w:r>
+        <w:rPr>
+          <w:rFonts w:ascii="Times New Roman" w:hAnsi="Times New Roman" w:cs="Times New Roman"/>
+          <w:i/>
+          <w:sz w:val="24"/>
+          <w:szCs w:val="24"/>
+          <w:lang w:val="ro-RO"/>
+        </w:rPr>
+        <w:t>id</w:t>
+      </w:r>
+      <w:r>
+        <w:rPr>
+          <w:rFonts w:ascii="Times New Roman" w:hAnsi="Times New Roman" w:cs="Times New Roman"/>
+          <w:sz w:val="24"/>
+          <w:szCs w:val="24"/>
+          <w:lang w:val="ro-RO"/>
+        </w:rPr>
+        <w:t xml:space="preserve"> să fie de tip întreg</w:t>
+      </w:r>
+      <w:r>
+        <w:rPr>
+          <w:rFonts w:ascii="Times New Roman" w:hAnsi="Times New Roman" w:cs="Times New Roman"/>
+          <w:sz w:val="24"/>
+          <w:szCs w:val="24"/>
+          <w:lang w:val="ro-RO"/>
+        </w:rPr>
+        <w:t xml:space="preserve"> dar nu sunt necesari parametri de tip date. În caz de succes se va returna status code-ul 200. În caz de de eroare se va returna un status code</w:t>
+      </w:r>
+      <w:r>
+        <w:rPr>
+          <w:rFonts w:ascii="Times New Roman" w:hAnsi="Times New Roman" w:cs="Times New Roman"/>
+          <w:sz w:val="24"/>
+          <w:szCs w:val="24"/>
+          <w:lang w:val="ro-RO"/>
+        </w:rPr>
+        <w:t xml:space="preserve"> </w:t>
+      </w:r>
+      <w:r>
+        <w:rPr>
+          <w:rFonts w:ascii="Times New Roman" w:hAnsi="Times New Roman" w:cs="Times New Roman"/>
+          <w:sz w:val="24"/>
+          <w:szCs w:val="24"/>
+          <w:lang w:val="ro-RO"/>
+        </w:rPr>
+        <w:t xml:space="preserve">cu valoarea 404 – NOT FOUND sau cu valoarea 500 – INTERNAL SERVER ERROR. </w:t>
+      </w:r>
+      <w:r>
+        <w:rPr>
+          <w:rFonts w:ascii="Times New Roman" w:hAnsi="Times New Roman" w:cs="Times New Roman"/>
+          <w:sz w:val="24"/>
+          <w:szCs w:val="24"/>
+          <w:lang w:val="ro-RO"/>
+        </w:rPr>
+        <w:t>Figura următoare ilustrează acest apel</w:t>
+      </w:r>
+      <w:r>
+        <w:rPr>
+          <w:rFonts w:ascii="Times New Roman" w:hAnsi="Times New Roman" w:cs="Times New Roman"/>
+          <w:sz w:val="24"/>
+          <w:szCs w:val="24"/>
+          <w:lang w:val="ro-RO"/>
+        </w:rPr>
+        <w:t>:</w:t>
       </w:r>
     </w:p>
     <w:p>
@@ -11092,6 +11516,7 @@
           <w:rFonts w:ascii="Times New Roman" w:hAnsi="Times New Roman" w:cs="Times New Roman"/>
           <w:sz w:val="24"/>
           <w:szCs w:val="24"/>
+          <w:lang w:val="ro-RO"/>
         </w:rPr>
       </w:pPr>
     </w:p>
@@ -11102,15 +11527,162 @@
           <w:rFonts w:ascii="Times New Roman" w:hAnsi="Times New Roman" w:cs="Times New Roman"/>
           <w:sz w:val="24"/>
           <w:szCs w:val="24"/>
-        </w:rPr>
-      </w:pPr>
-      <w:r>
-        <w:rPr>
-          <w:rFonts w:ascii="Times New Roman" w:hAnsi="Times New Roman" w:cs="Times New Roman"/>
-          <w:sz w:val="24"/>
-          <w:szCs w:val="24"/>
-        </w:rPr>
-        <w:t>https://bocoup.com/blog/documenting-your-api</w:t>
+          <w:lang w:val="ro-RO"/>
+        </w:rPr>
+      </w:pPr>
+      <w:r>
+        <w:rPr>
+          <w:rFonts w:ascii="Times New Roman" w:hAnsi="Times New Roman" w:cs="Times New Roman"/>
+          <w:sz w:val="24"/>
+          <w:szCs w:val="24"/>
+          <w:lang w:val="ro-RO"/>
+        </w:rPr>
+        <w:t xml:space="preserve">Al </w:t>
+      </w:r>
+      <w:r>
+        <w:rPr>
+          <w:rFonts w:ascii="Times New Roman" w:hAnsi="Times New Roman" w:cs="Times New Roman"/>
+          <w:sz w:val="24"/>
+          <w:szCs w:val="24"/>
+          <w:lang w:val="ro-RO"/>
+        </w:rPr>
+        <w:t>patrulea</w:t>
+      </w:r>
+      <w:r>
+        <w:rPr>
+          <w:rFonts w:ascii="Times New Roman" w:hAnsi="Times New Roman" w:cs="Times New Roman"/>
+          <w:sz w:val="24"/>
+          <w:szCs w:val="24"/>
+          <w:lang w:val="ro-RO"/>
+        </w:rPr>
+        <w:t xml:space="preserve"> apel este cel de </w:t>
+      </w:r>
+      <w:r>
+        <w:rPr>
+          <w:rFonts w:ascii="Times New Roman" w:hAnsi="Times New Roman" w:cs="Times New Roman"/>
+          <w:sz w:val="24"/>
+          <w:szCs w:val="24"/>
+          <w:lang w:val="ro-RO"/>
+        </w:rPr>
+        <w:t xml:space="preserve">Get </w:t>
+      </w:r>
+      <w:r>
+        <w:rPr>
+          <w:rFonts w:ascii="Times New Roman" w:hAnsi="Times New Roman" w:cs="Times New Roman"/>
+          <w:sz w:val="24"/>
+          <w:szCs w:val="24"/>
+          <w:lang w:val="ro-RO"/>
+        </w:rPr>
+        <w:t>Book</w:t>
+      </w:r>
+      <w:r>
+        <w:rPr>
+          <w:rFonts w:ascii="Times New Roman" w:hAnsi="Times New Roman" w:cs="Times New Roman"/>
+          <w:sz w:val="24"/>
+          <w:szCs w:val="24"/>
+          <w:lang w:val="ro-RO"/>
+        </w:rPr>
+        <w:t xml:space="preserve"> By Id</w:t>
+      </w:r>
+      <w:r>
+        <w:rPr>
+          <w:rFonts w:ascii="Times New Roman" w:hAnsi="Times New Roman" w:cs="Times New Roman"/>
+          <w:sz w:val="24"/>
+          <w:szCs w:val="24"/>
+          <w:lang w:val="ro-RO"/>
+        </w:rPr>
+        <w:t xml:space="preserve">. Acest apel se găsește la endpoint-ul /api/Book/id. Verbul HTTP care se folosește este </w:t>
+      </w:r>
+      <w:r>
+        <w:rPr>
+          <w:rFonts w:ascii="Times New Roman" w:hAnsi="Times New Roman" w:cs="Times New Roman"/>
+          <w:sz w:val="24"/>
+          <w:szCs w:val="24"/>
+          <w:lang w:val="ro-RO"/>
+        </w:rPr>
+        <w:t>GET</w:t>
+      </w:r>
+      <w:r>
+        <w:rPr>
+          <w:rFonts w:ascii="Times New Roman" w:hAnsi="Times New Roman" w:cs="Times New Roman"/>
+          <w:sz w:val="24"/>
+          <w:szCs w:val="24"/>
+          <w:lang w:val="ro-RO"/>
+        </w:rPr>
+        <w:t xml:space="preserve">. Este necesar ca parametrul URL </w:t>
+      </w:r>
+      <w:r>
+        <w:rPr>
+          <w:rFonts w:ascii="Times New Roman" w:hAnsi="Times New Roman" w:cs="Times New Roman"/>
+          <w:i/>
+          <w:sz w:val="24"/>
+          <w:szCs w:val="24"/>
+          <w:lang w:val="ro-RO"/>
+        </w:rPr>
+        <w:t>id</w:t>
+      </w:r>
+      <w:r>
+        <w:rPr>
+          <w:rFonts w:ascii="Times New Roman" w:hAnsi="Times New Roman" w:cs="Times New Roman"/>
+          <w:sz w:val="24"/>
+          <w:szCs w:val="24"/>
+          <w:lang w:val="ro-RO"/>
+        </w:rPr>
+        <w:t xml:space="preserve"> să fie de tip întreg </w:t>
+      </w:r>
+      <w:r>
+        <w:rPr>
+          <w:rFonts w:ascii="Times New Roman" w:hAnsi="Times New Roman" w:cs="Times New Roman"/>
+          <w:sz w:val="24"/>
+          <w:szCs w:val="24"/>
+          <w:lang w:val="ro-RO"/>
+        </w:rPr>
+        <w:t>dar nu sunt necesari</w:t>
+      </w:r>
+      <w:r>
+        <w:rPr>
+          <w:rFonts w:ascii="Times New Roman" w:hAnsi="Times New Roman" w:cs="Times New Roman"/>
+          <w:sz w:val="24"/>
+          <w:szCs w:val="24"/>
+          <w:lang w:val="ro-RO"/>
+        </w:rPr>
+        <w:t xml:space="preserve"> parametri de tip date. În caz de succes se va returna status code-ul 200</w:t>
+      </w:r>
+      <w:r>
+        <w:rPr>
+          <w:rFonts w:ascii="Times New Roman" w:hAnsi="Times New Roman" w:cs="Times New Roman"/>
+          <w:sz w:val="24"/>
+          <w:szCs w:val="24"/>
+          <w:lang w:val="ro-RO"/>
+        </w:rPr>
+        <w:t xml:space="preserve"> și un obiect de tip carte. În caz</w:t>
+      </w:r>
+      <w:r>
+        <w:rPr>
+          <w:rFonts w:ascii="Times New Roman" w:hAnsi="Times New Roman" w:cs="Times New Roman"/>
+          <w:sz w:val="24"/>
+          <w:szCs w:val="24"/>
+          <w:lang w:val="ro-RO"/>
+        </w:rPr>
+        <w:t xml:space="preserve"> de eroare se va returna un status code cu valoarea 404 – NOT FOUND sau cu valoarea 500 – INTERNAL SERVER ERROR. </w:t>
+      </w:r>
+      <w:r>
+        <w:rPr>
+          <w:rFonts w:ascii="Times New Roman" w:hAnsi="Times New Roman" w:cs="Times New Roman"/>
+          <w:sz w:val="24"/>
+          <w:szCs w:val="24"/>
+          <w:lang w:val="ro-RO"/>
+        </w:rPr>
+        <w:t>Apelul este ilustrat în cele ce urmează</w:t>
+      </w:r>
+      <w:r>
+        <w:rPr>
+          <w:rFonts w:ascii="Times New Roman" w:hAnsi="Times New Roman" w:cs="Times New Roman"/>
+          <w:sz w:val="24"/>
+          <w:szCs w:val="24"/>
+          <w:lang w:val="ro-RO"/>
+        </w:rPr>
+        <w:t>:</w:t>
       </w:r>
     </w:p>
     <w:p>
@@ -11120,6 +11692,7 @@
           <w:rFonts w:ascii="Times New Roman" w:hAnsi="Times New Roman" w:cs="Times New Roman"/>
           <w:sz w:val="24"/>
           <w:szCs w:val="24"/>
+          <w:lang w:val="ro-RO"/>
         </w:rPr>
       </w:pPr>
     </w:p>
@@ -11130,15 +11703,126 @@
           <w:rFonts w:ascii="Times New Roman" w:hAnsi="Times New Roman" w:cs="Times New Roman"/>
           <w:sz w:val="24"/>
           <w:szCs w:val="24"/>
-        </w:rPr>
-      </w:pPr>
-      <w:r>
-        <w:rPr>
-          <w:rFonts w:ascii="Times New Roman" w:hAnsi="Times New Roman" w:cs="Times New Roman"/>
-          <w:sz w:val="24"/>
-          <w:szCs w:val="24"/>
-        </w:rPr>
-        <w:t>https://bocoup.com/blog/documenting-your-api</w:t>
+          <w:lang w:val="ro-RO"/>
+        </w:rPr>
+      </w:pPr>
+      <w:r>
+        <w:rPr>
+          <w:rFonts w:ascii="Times New Roman" w:hAnsi="Times New Roman" w:cs="Times New Roman"/>
+          <w:sz w:val="24"/>
+          <w:szCs w:val="24"/>
+          <w:lang w:val="ro-RO"/>
+        </w:rPr>
+        <w:t xml:space="preserve">Al </w:t>
+      </w:r>
+      <w:r>
+        <w:rPr>
+          <w:rFonts w:ascii="Times New Roman" w:hAnsi="Times New Roman" w:cs="Times New Roman"/>
+          <w:sz w:val="24"/>
+          <w:szCs w:val="24"/>
+          <w:lang w:val="ro-RO"/>
+        </w:rPr>
+        <w:t>cincilea</w:t>
+      </w:r>
+      <w:r>
+        <w:rPr>
+          <w:rFonts w:ascii="Times New Roman" w:hAnsi="Times New Roman" w:cs="Times New Roman"/>
+          <w:sz w:val="24"/>
+          <w:szCs w:val="24"/>
+          <w:lang w:val="ro-RO"/>
+        </w:rPr>
+        <w:t xml:space="preserve"> apel este cel de </w:t>
+      </w:r>
+      <w:r>
+        <w:rPr>
+          <w:rFonts w:ascii="Times New Roman" w:hAnsi="Times New Roman" w:cs="Times New Roman"/>
+          <w:sz w:val="24"/>
+          <w:szCs w:val="24"/>
+          <w:lang w:val="ro-RO"/>
+        </w:rPr>
+        <w:t>Update</w:t>
+      </w:r>
+      <w:r>
+        <w:rPr>
+          <w:rFonts w:ascii="Times New Roman" w:hAnsi="Times New Roman" w:cs="Times New Roman"/>
+          <w:sz w:val="24"/>
+          <w:szCs w:val="24"/>
+          <w:lang w:val="ro-RO"/>
+        </w:rPr>
+        <w:t xml:space="preserve"> Book. Acest apel se găsește la endpoint-ul /api/Book/id. Verbul HTTP care se folosește este </w:t>
+      </w:r>
+      <w:r>
+        <w:rPr>
+          <w:rFonts w:ascii="Times New Roman" w:hAnsi="Times New Roman" w:cs="Times New Roman"/>
+          <w:sz w:val="24"/>
+          <w:szCs w:val="24"/>
+          <w:lang w:val="ro-RO"/>
+        </w:rPr>
+        <w:t>PUT</w:t>
+      </w:r>
+      <w:r>
+        <w:rPr>
+          <w:rFonts w:ascii="Times New Roman" w:hAnsi="Times New Roman" w:cs="Times New Roman"/>
+          <w:sz w:val="24"/>
+          <w:szCs w:val="24"/>
+          <w:lang w:val="ro-RO"/>
+        </w:rPr>
+        <w:t xml:space="preserve">. Este necesar ca parametrul URL </w:t>
+      </w:r>
+      <w:r>
+        <w:rPr>
+          <w:rFonts w:ascii="Times New Roman" w:hAnsi="Times New Roman" w:cs="Times New Roman"/>
+          <w:i/>
+          <w:sz w:val="24"/>
+          <w:szCs w:val="24"/>
+          <w:lang w:val="ro-RO"/>
+        </w:rPr>
+        <w:t>id</w:t>
+      </w:r>
+      <w:r>
+        <w:rPr>
+          <w:rFonts w:ascii="Times New Roman" w:hAnsi="Times New Roman" w:cs="Times New Roman"/>
+          <w:sz w:val="24"/>
+          <w:szCs w:val="24"/>
+          <w:lang w:val="ro-RO"/>
+        </w:rPr>
+        <w:t xml:space="preserve"> să fie de tip întreg </w:t>
+      </w:r>
+      <w:r>
+        <w:rPr>
+          <w:rFonts w:ascii="Times New Roman" w:hAnsi="Times New Roman" w:cs="Times New Roman"/>
+          <w:sz w:val="24"/>
+          <w:szCs w:val="24"/>
+          <w:lang w:val="ro-RO"/>
+        </w:rPr>
+        <w:t>și un parametru de tip carte</w:t>
+      </w:r>
+      <w:r>
+        <w:rPr>
+          <w:rFonts w:ascii="Times New Roman" w:hAnsi="Times New Roman" w:cs="Times New Roman"/>
+          <w:sz w:val="24"/>
+          <w:szCs w:val="24"/>
+          <w:lang w:val="ro-RO"/>
+        </w:rPr>
+        <w:t>. În caz de succes se va returna status code-ul 200</w:t>
+      </w:r>
+      <w:r>
+        <w:rPr>
+          <w:rFonts w:ascii="Times New Roman" w:hAnsi="Times New Roman" w:cs="Times New Roman"/>
+          <w:sz w:val="24"/>
+          <w:szCs w:val="24"/>
+          <w:lang w:val="ro-RO"/>
+        </w:rPr>
+        <w:t xml:space="preserve">. În caz </w:t>
+      </w:r>
+      <w:r>
+        <w:rPr>
+          <w:rFonts w:ascii="Times New Roman" w:hAnsi="Times New Roman" w:cs="Times New Roman"/>
+          <w:sz w:val="24"/>
+          <w:szCs w:val="24"/>
+          <w:lang w:val="ro-RO"/>
+        </w:rPr>
+        <w:t xml:space="preserve"> de eroare se va returna un status code cu valoarea 404 – NOT FOUND sau cu valoarea 500 – INTERNAL SERVER ERROR. Apelul este ilustrat și mai jos:</w:t>
       </w:r>
     </w:p>
     <w:p>
@@ -11148,6 +11832,7 @@
           <w:rFonts w:ascii="Times New Roman" w:hAnsi="Times New Roman" w:cs="Times New Roman"/>
           <w:sz w:val="24"/>
           <w:szCs w:val="24"/>
+          <w:lang w:val="ro-RO"/>
         </w:rPr>
       </w:pPr>
     </w:p>
@@ -11158,16 +11843,734 @@
           <w:rFonts w:ascii="Times New Roman" w:hAnsi="Times New Roman" w:cs="Times New Roman"/>
           <w:sz w:val="24"/>
           <w:szCs w:val="24"/>
-        </w:rPr>
-      </w:pPr>
-      <w:r>
-        <w:rPr>
-          <w:rFonts w:ascii="Times New Roman" w:hAnsi="Times New Roman" w:cs="Times New Roman"/>
-          <w:sz w:val="24"/>
-          <w:szCs w:val="24"/>
-        </w:rPr>
-        <w:t>https://bocoup.com/blog/documenting-your-api</w:t>
-      </w:r>
+          <w:lang w:val="ro-RO"/>
+        </w:rPr>
+      </w:pPr>
+      <w:r>
+        <w:rPr>
+          <w:rFonts w:ascii="Times New Roman" w:hAnsi="Times New Roman" w:cs="Times New Roman"/>
+          <w:sz w:val="24"/>
+          <w:szCs w:val="24"/>
+          <w:lang w:val="ro-RO"/>
+        </w:rPr>
+        <w:t xml:space="preserve">Al </w:t>
+      </w:r>
+      <w:r>
+        <w:rPr>
+          <w:rFonts w:ascii="Times New Roman" w:hAnsi="Times New Roman" w:cs="Times New Roman"/>
+          <w:sz w:val="24"/>
+          <w:szCs w:val="24"/>
+          <w:lang w:val="ro-RO"/>
+        </w:rPr>
+        <w:t>șaselea</w:t>
+      </w:r>
+      <w:r>
+        <w:rPr>
+          <w:rFonts w:ascii="Times New Roman" w:hAnsi="Times New Roman" w:cs="Times New Roman"/>
+          <w:sz w:val="24"/>
+          <w:szCs w:val="24"/>
+          <w:lang w:val="ro-RO"/>
+        </w:rPr>
+        <w:t xml:space="preserve"> apel este cel de </w:t>
+      </w:r>
+      <w:r>
+        <w:rPr>
+          <w:rFonts w:ascii="Times New Roman" w:hAnsi="Times New Roman" w:cs="Times New Roman"/>
+          <w:sz w:val="24"/>
+          <w:szCs w:val="24"/>
+          <w:lang w:val="ro-RO"/>
+        </w:rPr>
+        <w:t>Get</w:t>
+      </w:r>
+      <w:r>
+        <w:rPr>
+          <w:rFonts w:ascii="Times New Roman" w:hAnsi="Times New Roman" w:cs="Times New Roman"/>
+          <w:sz w:val="24"/>
+          <w:szCs w:val="24"/>
+          <w:lang w:val="ro-RO"/>
+        </w:rPr>
+        <w:t xml:space="preserve"> Book</w:t>
+      </w:r>
+      <w:r>
+        <w:rPr>
+          <w:rFonts w:ascii="Times New Roman" w:hAnsi="Times New Roman" w:cs="Times New Roman"/>
+          <w:sz w:val="24"/>
+          <w:szCs w:val="24"/>
+          <w:lang w:val="ro-RO"/>
+        </w:rPr>
+        <w:t xml:space="preserve"> By Title</w:t>
+      </w:r>
+      <w:r>
+        <w:rPr>
+          <w:rFonts w:ascii="Times New Roman" w:hAnsi="Times New Roman" w:cs="Times New Roman"/>
+          <w:sz w:val="24"/>
+          <w:szCs w:val="24"/>
+          <w:lang w:val="ro-RO"/>
+        </w:rPr>
+        <w:t>. Acest apel se găsește la endpoint-ul /api/Book</w:t>
+      </w:r>
+      <w:r>
+        <w:rPr>
+          <w:rFonts w:ascii="Times New Roman" w:hAnsi="Times New Roman" w:cs="Times New Roman"/>
+          <w:sz w:val="24"/>
+          <w:szCs w:val="24"/>
+          <w:lang w:val="ro-RO"/>
+        </w:rPr>
+        <w:t>/book/bookTitle</w:t>
+      </w:r>
+      <w:r>
+        <w:rPr>
+          <w:rFonts w:ascii="Times New Roman" w:hAnsi="Times New Roman" w:cs="Times New Roman"/>
+          <w:sz w:val="24"/>
+          <w:szCs w:val="24"/>
+          <w:lang w:val="ro-RO"/>
+        </w:rPr>
+        <w:t xml:space="preserve">. Verbul HTTP care se folosește este </w:t>
+      </w:r>
+      <w:r>
+        <w:rPr>
+          <w:rFonts w:ascii="Times New Roman" w:hAnsi="Times New Roman" w:cs="Times New Roman"/>
+          <w:sz w:val="24"/>
+          <w:szCs w:val="24"/>
+          <w:lang w:val="ro-RO"/>
+        </w:rPr>
+        <w:t>GET</w:t>
+      </w:r>
+      <w:r>
+        <w:rPr>
+          <w:rFonts w:ascii="Times New Roman" w:hAnsi="Times New Roman" w:cs="Times New Roman"/>
+          <w:sz w:val="24"/>
+          <w:szCs w:val="24"/>
+          <w:lang w:val="ro-RO"/>
+        </w:rPr>
+        <w:t>. E</w:t>
+      </w:r>
+      <w:r>
+        <w:rPr>
+          <w:rFonts w:ascii="Times New Roman" w:hAnsi="Times New Roman" w:cs="Times New Roman"/>
+          <w:sz w:val="24"/>
+          <w:szCs w:val="24"/>
+          <w:lang w:val="ro-RO"/>
+        </w:rPr>
+        <w:t xml:space="preserve">ste necesar ca parametrul URL </w:t>
+      </w:r>
+      <w:r>
+        <w:rPr>
+          <w:rFonts w:ascii="Times New Roman" w:hAnsi="Times New Roman" w:cs="Times New Roman"/>
+          <w:i/>
+          <w:sz w:val="24"/>
+          <w:szCs w:val="24"/>
+          <w:lang w:val="ro-RO"/>
+        </w:rPr>
+        <w:t>bookTitle</w:t>
+      </w:r>
+      <w:r>
+        <w:rPr>
+          <w:rFonts w:ascii="Times New Roman" w:hAnsi="Times New Roman" w:cs="Times New Roman"/>
+          <w:sz w:val="24"/>
+          <w:szCs w:val="24"/>
+          <w:lang w:val="ro-RO"/>
+        </w:rPr>
+        <w:t xml:space="preserve"> să fie de tip </w:t>
+      </w:r>
+      <w:r>
+        <w:rPr>
+          <w:rFonts w:ascii="Times New Roman" w:hAnsi="Times New Roman" w:cs="Times New Roman"/>
+          <w:sz w:val="24"/>
+          <w:szCs w:val="24"/>
+          <w:lang w:val="ro-RO"/>
+        </w:rPr>
+        <w:t>string</w:t>
+      </w:r>
+      <w:r>
+        <w:rPr>
+          <w:rFonts w:ascii="Times New Roman" w:hAnsi="Times New Roman" w:cs="Times New Roman"/>
+          <w:sz w:val="24"/>
+          <w:szCs w:val="24"/>
+          <w:lang w:val="ro-RO"/>
+        </w:rPr>
+        <w:t xml:space="preserve"> </w:t>
+      </w:r>
+      <w:r>
+        <w:rPr>
+          <w:rFonts w:ascii="Times New Roman" w:hAnsi="Times New Roman" w:cs="Times New Roman"/>
+          <w:sz w:val="24"/>
+          <w:szCs w:val="24"/>
+          <w:lang w:val="ro-RO"/>
+        </w:rPr>
+        <w:t>dar nu sunt necesari</w:t>
+      </w:r>
+      <w:r>
+        <w:rPr>
+          <w:rFonts w:ascii="Times New Roman" w:hAnsi="Times New Roman" w:cs="Times New Roman"/>
+          <w:sz w:val="24"/>
+          <w:szCs w:val="24"/>
+          <w:lang w:val="ro-RO"/>
+        </w:rPr>
+        <w:t xml:space="preserve"> parametri de tip date</w:t>
+      </w:r>
+      <w:r>
+        <w:rPr>
+          <w:rFonts w:ascii="Times New Roman" w:hAnsi="Times New Roman" w:cs="Times New Roman"/>
+          <w:sz w:val="24"/>
+          <w:szCs w:val="24"/>
+          <w:lang w:val="ro-RO"/>
+        </w:rPr>
+        <w:t>.</w:t>
+      </w:r>
+      <w:r>
+        <w:rPr>
+          <w:rFonts w:ascii="Times New Roman" w:hAnsi="Times New Roman" w:cs="Times New Roman"/>
+          <w:sz w:val="24"/>
+          <w:szCs w:val="24"/>
+          <w:lang w:val="ro-RO"/>
+        </w:rPr>
+        <w:t xml:space="preserve"> De asemenea, parametrul URL </w:t>
+      </w:r>
+      <w:r>
+        <w:rPr>
+          <w:rFonts w:ascii="Times New Roman" w:hAnsi="Times New Roman" w:cs="Times New Roman"/>
+          <w:i/>
+          <w:sz w:val="24"/>
+          <w:szCs w:val="24"/>
+          <w:lang w:val="ro-RO"/>
+        </w:rPr>
+        <w:t xml:space="preserve">book </w:t>
+      </w:r>
+      <w:r>
+        <w:rPr>
+          <w:rFonts w:ascii="Times New Roman" w:hAnsi="Times New Roman" w:cs="Times New Roman"/>
+          <w:sz w:val="24"/>
+          <w:szCs w:val="24"/>
+          <w:lang w:val="ro-RO"/>
+        </w:rPr>
+        <w:t xml:space="preserve">poate avea orice valoare </w:t>
+      </w:r>
+      <w:r>
+        <w:rPr>
+          <w:rFonts w:ascii="Times New Roman" w:hAnsi="Times New Roman" w:cs="Times New Roman"/>
+          <w:sz w:val="24"/>
+          <w:szCs w:val="24"/>
+          <w:lang w:val="ro-RO"/>
+        </w:rPr>
+        <w:t>exceptând valoarea vidă</w:t>
+      </w:r>
+      <w:r>
+        <w:rPr>
+          <w:rFonts w:ascii="Times New Roman" w:hAnsi="Times New Roman" w:cs="Times New Roman"/>
+          <w:sz w:val="24"/>
+          <w:szCs w:val="24"/>
+          <w:lang w:val="ro-RO"/>
+        </w:rPr>
+        <w:t>.</w:t>
+      </w:r>
+      <w:r>
+        <w:rPr>
+          <w:rFonts w:ascii="Times New Roman" w:hAnsi="Times New Roman" w:cs="Times New Roman"/>
+          <w:sz w:val="24"/>
+          <w:szCs w:val="24"/>
+          <w:lang w:val="ro-RO"/>
+        </w:rPr>
+        <w:t xml:space="preserve"> În caz de succes se va returna status code-ul 200</w:t>
+      </w:r>
+      <w:r>
+        <w:rPr>
+          <w:rFonts w:ascii="Times New Roman" w:hAnsi="Times New Roman" w:cs="Times New Roman"/>
+          <w:sz w:val="24"/>
+          <w:szCs w:val="24"/>
+          <w:lang w:val="ro-RO"/>
+        </w:rPr>
+        <w:t xml:space="preserve"> și obiectul de tip carte cu respectivul titlu</w:t>
+      </w:r>
+      <w:r>
+        <w:rPr>
+          <w:rFonts w:ascii="Times New Roman" w:hAnsi="Times New Roman" w:cs="Times New Roman"/>
+          <w:sz w:val="24"/>
+          <w:szCs w:val="24"/>
+          <w:lang w:val="ro-RO"/>
+        </w:rPr>
+        <w:t xml:space="preserve">. În caz  de eroare se va returna un status code cu valoarea 404 – NOT FOUND sau cu valoarea 500 – INTERNAL SERVER ERROR. </w:t>
+      </w:r>
+      <w:r>
+        <w:rPr>
+          <w:rFonts w:ascii="Times New Roman" w:hAnsi="Times New Roman" w:cs="Times New Roman"/>
+          <w:sz w:val="24"/>
+          <w:szCs w:val="24"/>
+          <w:lang w:val="ro-RO"/>
+        </w:rPr>
+        <w:t>Figura care ilustrează apelul se poate vedea mai jos</w:t>
+      </w:r>
+      <w:r>
+        <w:rPr>
+          <w:rFonts w:ascii="Times New Roman" w:hAnsi="Times New Roman" w:cs="Times New Roman"/>
+          <w:sz w:val="24"/>
+          <w:szCs w:val="24"/>
+          <w:lang w:val="ro-RO"/>
+        </w:rPr>
+        <w:t>:</w:t>
+      </w:r>
+    </w:p>
+    <w:p>
+      <w:pPr>
+        <w:ind w:firstLine="720"/>
+        <w:rPr>
+          <w:rFonts w:ascii="Times New Roman" w:hAnsi="Times New Roman" w:cs="Times New Roman"/>
+          <w:sz w:val="24"/>
+          <w:szCs w:val="24"/>
+          <w:lang w:val="ro-RO"/>
+        </w:rPr>
+      </w:pPr>
+    </w:p>
+    <w:p>
+      <w:pPr>
+        <w:ind w:firstLine="720"/>
+        <w:rPr>
+          <w:rFonts w:ascii="Times New Roman" w:hAnsi="Times New Roman" w:cs="Times New Roman"/>
+          <w:sz w:val="24"/>
+          <w:szCs w:val="24"/>
+          <w:lang w:val="ro-RO"/>
+        </w:rPr>
+      </w:pPr>
+      <w:r>
+        <w:rPr>
+          <w:rFonts w:ascii="Times New Roman" w:hAnsi="Times New Roman" w:cs="Times New Roman"/>
+          <w:sz w:val="24"/>
+          <w:szCs w:val="24"/>
+          <w:lang w:val="ro-RO"/>
+        </w:rPr>
+        <w:t xml:space="preserve">Al </w:t>
+      </w:r>
+      <w:r>
+        <w:rPr>
+          <w:rFonts w:ascii="Times New Roman" w:hAnsi="Times New Roman" w:cs="Times New Roman"/>
+          <w:sz w:val="24"/>
+          <w:szCs w:val="24"/>
+          <w:lang w:val="ro-RO"/>
+        </w:rPr>
+        <w:t>șaptelea</w:t>
+      </w:r>
+      <w:r>
+        <w:rPr>
+          <w:rFonts w:ascii="Times New Roman" w:hAnsi="Times New Roman" w:cs="Times New Roman"/>
+          <w:sz w:val="24"/>
+          <w:szCs w:val="24"/>
+          <w:lang w:val="ro-RO"/>
+        </w:rPr>
+        <w:t xml:space="preserve"> apel este cel de Get Book By </w:t>
+      </w:r>
+      <w:r>
+        <w:rPr>
+          <w:rFonts w:ascii="Times New Roman" w:hAnsi="Times New Roman" w:cs="Times New Roman"/>
+          <w:sz w:val="24"/>
+          <w:szCs w:val="24"/>
+          <w:lang w:val="ro-RO"/>
+        </w:rPr>
+        <w:t>Author Name</w:t>
+      </w:r>
+      <w:r>
+        <w:rPr>
+          <w:rFonts w:ascii="Times New Roman" w:hAnsi="Times New Roman" w:cs="Times New Roman"/>
+          <w:sz w:val="24"/>
+          <w:szCs w:val="24"/>
+          <w:lang w:val="ro-RO"/>
+        </w:rPr>
+        <w:t>. Acest apel se găsește la endpoint-ul /api/Book/book/</w:t>
+      </w:r>
+      <w:r>
+        <w:rPr>
+          <w:rFonts w:ascii="Times New Roman" w:hAnsi="Times New Roman" w:cs="Times New Roman"/>
+          <w:sz w:val="24"/>
+          <w:szCs w:val="24"/>
+          <w:lang w:val="ro-RO"/>
+        </w:rPr>
+        <w:t>author/authorName</w:t>
+      </w:r>
+      <w:r>
+        <w:rPr>
+          <w:rFonts w:ascii="Times New Roman" w:hAnsi="Times New Roman" w:cs="Times New Roman"/>
+          <w:sz w:val="24"/>
+          <w:szCs w:val="24"/>
+          <w:lang w:val="ro-RO"/>
+        </w:rPr>
+        <w:t xml:space="preserve">. Verbul HTTP care se folosește este GET. Este necesar ca parametrul URL </w:t>
+      </w:r>
+      <w:r>
+        <w:rPr>
+          <w:rFonts w:ascii="Times New Roman" w:hAnsi="Times New Roman" w:cs="Times New Roman"/>
+          <w:i/>
+          <w:sz w:val="24"/>
+          <w:szCs w:val="24"/>
+          <w:lang w:val="ro-RO"/>
+        </w:rPr>
+        <w:t>authorName</w:t>
+      </w:r>
+      <w:r>
+        <w:rPr>
+          <w:rFonts w:ascii="Times New Roman" w:hAnsi="Times New Roman" w:cs="Times New Roman"/>
+          <w:sz w:val="24"/>
+          <w:szCs w:val="24"/>
+          <w:lang w:val="ro-RO"/>
+        </w:rPr>
+        <w:t xml:space="preserve"> să fie de tip string dar nu sunt necesari parametri de tip date. </w:t>
+      </w:r>
+      <w:r>
+        <w:rPr>
+          <w:rFonts w:ascii="Times New Roman" w:hAnsi="Times New Roman" w:cs="Times New Roman"/>
+          <w:sz w:val="24"/>
+          <w:szCs w:val="24"/>
+          <w:lang w:val="ro-RO"/>
+        </w:rPr>
+        <w:t>Ceilalți parametri URL</w:t>
+      </w:r>
+      <w:r>
+        <w:rPr>
+          <w:rFonts w:ascii="Times New Roman" w:hAnsi="Times New Roman" w:cs="Times New Roman"/>
+          <w:i/>
+          <w:sz w:val="24"/>
+          <w:szCs w:val="24"/>
+          <w:lang w:val="ro-RO"/>
+        </w:rPr>
+        <w:t xml:space="preserve"> </w:t>
+      </w:r>
+      <w:r>
+        <w:rPr>
+          <w:rFonts w:ascii="Times New Roman" w:hAnsi="Times New Roman" w:cs="Times New Roman"/>
+          <w:sz w:val="24"/>
+          <w:szCs w:val="24"/>
+          <w:lang w:val="ro-RO"/>
+        </w:rPr>
+        <w:t>pot</w:t>
+      </w:r>
+      <w:r>
+        <w:rPr>
+          <w:rFonts w:ascii="Times New Roman" w:hAnsi="Times New Roman" w:cs="Times New Roman"/>
+          <w:sz w:val="24"/>
+          <w:szCs w:val="24"/>
+          <w:lang w:val="ro-RO"/>
+        </w:rPr>
+        <w:t xml:space="preserve"> avea orice valoare</w:t>
+      </w:r>
+      <w:r>
+        <w:rPr>
+          <w:rFonts w:ascii="Times New Roman" w:hAnsi="Times New Roman" w:cs="Times New Roman"/>
+          <w:sz w:val="24"/>
+          <w:szCs w:val="24"/>
+          <w:lang w:val="ro-RO"/>
+        </w:rPr>
+        <w:t xml:space="preserve"> exceptând valoarea vidă</w:t>
+      </w:r>
+      <w:r>
+        <w:rPr>
+          <w:rFonts w:ascii="Times New Roman" w:hAnsi="Times New Roman" w:cs="Times New Roman"/>
+          <w:sz w:val="24"/>
+          <w:szCs w:val="24"/>
+          <w:lang w:val="ro-RO"/>
+        </w:rPr>
+        <w:t xml:space="preserve">. În caz de succes se va returna status code-ul 200 și </w:t>
+      </w:r>
+      <w:r>
+        <w:rPr>
+          <w:rFonts w:ascii="Times New Roman" w:hAnsi="Times New Roman" w:cs="Times New Roman"/>
+          <w:sz w:val="24"/>
+          <w:szCs w:val="24"/>
+          <w:lang w:val="ro-RO"/>
+        </w:rPr>
+        <w:t>o listă de obiecte</w:t>
+      </w:r>
+      <w:r>
+        <w:rPr>
+          <w:rFonts w:ascii="Times New Roman" w:hAnsi="Times New Roman" w:cs="Times New Roman"/>
+          <w:sz w:val="24"/>
+          <w:szCs w:val="24"/>
+          <w:lang w:val="ro-RO"/>
+        </w:rPr>
+        <w:t xml:space="preserve"> de tip carte </w:t>
+      </w:r>
+      <w:r>
+        <w:rPr>
+          <w:rFonts w:ascii="Times New Roman" w:hAnsi="Times New Roman" w:cs="Times New Roman"/>
+          <w:sz w:val="24"/>
+          <w:szCs w:val="24"/>
+          <w:lang w:val="ro-RO"/>
+        </w:rPr>
+        <w:t>care au autorul menționat</w:t>
+      </w:r>
+      <w:r>
+        <w:rPr>
+          <w:rFonts w:ascii="Times New Roman" w:hAnsi="Times New Roman" w:cs="Times New Roman"/>
+          <w:sz w:val="24"/>
+          <w:szCs w:val="24"/>
+          <w:lang w:val="ro-RO"/>
+        </w:rPr>
+        <w:t xml:space="preserve">. În caz  de eroare se va returna un status code cu valoarea 404 – NOT FOUND sau cu valoarea 500 – INTERNAL SERVER ERROR. </w:t>
+      </w:r>
+      <w:r>
+        <w:rPr>
+          <w:rFonts w:ascii="Times New Roman" w:hAnsi="Times New Roman" w:cs="Times New Roman"/>
+          <w:sz w:val="24"/>
+          <w:szCs w:val="24"/>
+          <w:lang w:val="ro-RO"/>
+        </w:rPr>
+        <w:t>Apelul este ilustrat</w:t>
+      </w:r>
+      <w:r>
+        <w:rPr>
+          <w:rFonts w:ascii="Times New Roman" w:hAnsi="Times New Roman" w:cs="Times New Roman"/>
+          <w:sz w:val="24"/>
+          <w:szCs w:val="24"/>
+          <w:lang w:val="ro-RO"/>
+        </w:rPr>
+        <w:t xml:space="preserve"> mai jos:</w:t>
+      </w:r>
+    </w:p>
+    <w:p>
+      <w:pPr>
+        <w:ind w:firstLine="720"/>
+        <w:rPr>
+          <w:rFonts w:ascii="Times New Roman" w:hAnsi="Times New Roman" w:cs="Times New Roman"/>
+          <w:sz w:val="24"/>
+          <w:szCs w:val="24"/>
+          <w:lang w:val="ro-RO"/>
+        </w:rPr>
+      </w:pPr>
+    </w:p>
+    <w:p>
+      <w:pPr>
+        <w:ind w:firstLine="720"/>
+        <w:rPr>
+          <w:rFonts w:ascii="Times New Roman" w:hAnsi="Times New Roman" w:cs="Times New Roman"/>
+          <w:sz w:val="24"/>
+          <w:szCs w:val="24"/>
+          <w:lang w:val="ro-RO"/>
+        </w:rPr>
+      </w:pPr>
+      <w:r>
+        <w:rPr>
+          <w:rFonts w:ascii="Times New Roman" w:hAnsi="Times New Roman" w:cs="Times New Roman"/>
+          <w:sz w:val="24"/>
+          <w:szCs w:val="24"/>
+          <w:lang w:val="ro-RO"/>
+        </w:rPr>
+        <w:t xml:space="preserve">Al </w:t>
+      </w:r>
+      <w:r>
+        <w:rPr>
+          <w:rFonts w:ascii="Times New Roman" w:hAnsi="Times New Roman" w:cs="Times New Roman"/>
+          <w:sz w:val="24"/>
+          <w:szCs w:val="24"/>
+          <w:lang w:val="ro-RO"/>
+        </w:rPr>
+        <w:t>optulea</w:t>
+      </w:r>
+      <w:r>
+        <w:rPr>
+          <w:rFonts w:ascii="Times New Roman" w:hAnsi="Times New Roman" w:cs="Times New Roman"/>
+          <w:sz w:val="24"/>
+          <w:szCs w:val="24"/>
+          <w:lang w:val="ro-RO"/>
+        </w:rPr>
+        <w:t xml:space="preserve"> apel este cel de Get Book By Loaner Id. Acest apel se găsește la endpoint-ul /api/Book/book/books/user/loanerId. Verbul HTTP care se folosește este GET. Este necesar ca parametrul URL </w:t>
+      </w:r>
+      <w:r>
+        <w:rPr>
+          <w:rFonts w:ascii="Times New Roman" w:hAnsi="Times New Roman" w:cs="Times New Roman"/>
+          <w:i/>
+          <w:sz w:val="24"/>
+          <w:szCs w:val="24"/>
+          <w:lang w:val="ro-RO"/>
+        </w:rPr>
+        <w:t>loanerId</w:t>
+      </w:r>
+      <w:r>
+        <w:rPr>
+          <w:rFonts w:ascii="Times New Roman" w:hAnsi="Times New Roman" w:cs="Times New Roman"/>
+          <w:sz w:val="24"/>
+          <w:szCs w:val="24"/>
+          <w:lang w:val="ro-RO"/>
+        </w:rPr>
+        <w:t xml:space="preserve"> să fie de tip întreg dar nu sunt necesari parametri de tip date. Ceilalți parametri URL</w:t>
+      </w:r>
+      <w:r>
+        <w:rPr>
+          <w:rFonts w:ascii="Times New Roman" w:hAnsi="Times New Roman" w:cs="Times New Roman"/>
+          <w:i/>
+          <w:sz w:val="24"/>
+          <w:szCs w:val="24"/>
+          <w:lang w:val="ro-RO"/>
+        </w:rPr>
+        <w:t xml:space="preserve"> </w:t>
+      </w:r>
+      <w:r>
+        <w:rPr>
+          <w:rFonts w:ascii="Times New Roman" w:hAnsi="Times New Roman" w:cs="Times New Roman"/>
+          <w:sz w:val="24"/>
+          <w:szCs w:val="24"/>
+          <w:lang w:val="ro-RO"/>
+        </w:rPr>
+        <w:t>pot avea orice valoare exceptând valoarea vidă. În caz de succes se va returna status code-ul 200 și o listă de obiecte de tip carte care au loanerId-ul specificat. În caz  de eroare se va returna un status code cu valoarea 404 – NOT FOUND sau cu valoarea 500 – INTERNAL SERVER ERROR. Apelul este ilustrat în cele ce urmează:</w:t>
+      </w:r>
+    </w:p>
+    <w:p>
+      <w:pPr>
+        <w:ind w:firstLine="720"/>
+        <w:rPr>
+          <w:rFonts w:ascii="Times New Roman" w:hAnsi="Times New Roman" w:cs="Times New Roman"/>
+          <w:sz w:val="24"/>
+          <w:szCs w:val="24"/>
+          <w:lang w:val="ro-RO"/>
+        </w:rPr>
+      </w:pPr>
+    </w:p>
+    <w:p>
+      <w:pPr>
+        <w:ind w:firstLine="720"/>
+        <w:rPr>
+          <w:rFonts w:ascii="Times New Roman" w:hAnsi="Times New Roman" w:cs="Times New Roman"/>
+          <w:sz w:val="24"/>
+          <w:szCs w:val="24"/>
+          <w:lang w:val="ro-RO"/>
+        </w:rPr>
+      </w:pPr>
+      <w:r>
+        <w:rPr>
+          <w:rFonts w:ascii="Times New Roman" w:hAnsi="Times New Roman" w:cs="Times New Roman"/>
+          <w:sz w:val="24"/>
+          <w:szCs w:val="24"/>
+          <w:lang w:val="ro-RO"/>
+        </w:rPr>
+        <w:t xml:space="preserve">Al </w:t>
+      </w:r>
+      <w:r>
+        <w:rPr>
+          <w:rFonts w:ascii="Times New Roman" w:hAnsi="Times New Roman" w:cs="Times New Roman"/>
+          <w:sz w:val="24"/>
+          <w:szCs w:val="24"/>
+          <w:lang w:val="ro-RO"/>
+        </w:rPr>
+        <w:t>nouălea</w:t>
+      </w:r>
+      <w:r>
+        <w:rPr>
+          <w:rFonts w:ascii="Times New Roman" w:hAnsi="Times New Roman" w:cs="Times New Roman"/>
+          <w:sz w:val="24"/>
+          <w:szCs w:val="24"/>
+          <w:lang w:val="ro-RO"/>
+        </w:rPr>
+        <w:t xml:space="preserve"> apel este cel de Get Book By </w:t>
+      </w:r>
+      <w:r>
+        <w:rPr>
+          <w:rFonts w:ascii="Times New Roman" w:hAnsi="Times New Roman" w:cs="Times New Roman"/>
+          <w:sz w:val="24"/>
+          <w:szCs w:val="24"/>
+          <w:lang w:val="ro-RO"/>
+        </w:rPr>
+        <w:t xml:space="preserve">Borrower </w:t>
+      </w:r>
+      <w:r>
+        <w:rPr>
+          <w:rFonts w:ascii="Times New Roman" w:hAnsi="Times New Roman" w:cs="Times New Roman"/>
+          <w:sz w:val="24"/>
+          <w:szCs w:val="24"/>
+          <w:lang w:val="ro-RO"/>
+        </w:rPr>
+        <w:t>Id. Acest apel se găsește la endpoint-ul /api/Book/book/books/user/loanerId</w:t>
+      </w:r>
+      <w:r>
+        <w:rPr>
+          <w:rFonts w:ascii="Times New Roman" w:hAnsi="Times New Roman" w:cs="Times New Roman"/>
+          <w:sz w:val="24"/>
+          <w:szCs w:val="24"/>
+          <w:lang w:val="ro-RO"/>
+        </w:rPr>
+        <w:t>/borrowerId</w:t>
+      </w:r>
+      <w:r>
+        <w:rPr>
+          <w:rFonts w:ascii="Times New Roman" w:hAnsi="Times New Roman" w:cs="Times New Roman"/>
+          <w:sz w:val="24"/>
+          <w:szCs w:val="24"/>
+          <w:lang w:val="ro-RO"/>
+        </w:rPr>
+        <w:t xml:space="preserve">. Verbul HTTP care se folosește este GET. Este necesar ca parametrul URL </w:t>
+      </w:r>
+      <w:r>
+        <w:rPr>
+          <w:rFonts w:ascii="Times New Roman" w:hAnsi="Times New Roman" w:cs="Times New Roman"/>
+          <w:i/>
+          <w:sz w:val="24"/>
+          <w:szCs w:val="24"/>
+          <w:lang w:val="ro-RO"/>
+        </w:rPr>
+        <w:t>borrower</w:t>
+      </w:r>
+      <w:r>
+        <w:rPr>
+          <w:rFonts w:ascii="Times New Roman" w:hAnsi="Times New Roman" w:cs="Times New Roman"/>
+          <w:i/>
+          <w:sz w:val="24"/>
+          <w:szCs w:val="24"/>
+          <w:lang w:val="ro-RO"/>
+        </w:rPr>
+        <w:t>Id</w:t>
+      </w:r>
+      <w:r>
+        <w:rPr>
+          <w:rFonts w:ascii="Times New Roman" w:hAnsi="Times New Roman" w:cs="Times New Roman"/>
+          <w:sz w:val="24"/>
+          <w:szCs w:val="24"/>
+          <w:lang w:val="ro-RO"/>
+        </w:rPr>
+        <w:t xml:space="preserve"> să fie de tip întreg dar nu sunt necesari parametri de tip date. Ceilalți parametri URL</w:t>
+      </w:r>
+      <w:r>
+        <w:rPr>
+          <w:rFonts w:ascii="Times New Roman" w:hAnsi="Times New Roman" w:cs="Times New Roman"/>
+          <w:i/>
+          <w:sz w:val="24"/>
+          <w:szCs w:val="24"/>
+          <w:lang w:val="ro-RO"/>
+        </w:rPr>
+        <w:t xml:space="preserve"> </w:t>
+      </w:r>
+      <w:r>
+        <w:rPr>
+          <w:rFonts w:ascii="Times New Roman" w:hAnsi="Times New Roman" w:cs="Times New Roman"/>
+          <w:sz w:val="24"/>
+          <w:szCs w:val="24"/>
+          <w:lang w:val="ro-RO"/>
+        </w:rPr>
+        <w:t xml:space="preserve">pot avea orice valoare exceptând valoarea vidă. În caz de succes se va returna status code-ul 200 și o listă de obiecte de tip carte care au </w:t>
+      </w:r>
+      <w:r>
+        <w:rPr>
+          <w:rFonts w:ascii="Times New Roman" w:hAnsi="Times New Roman" w:cs="Times New Roman"/>
+          <w:sz w:val="24"/>
+          <w:szCs w:val="24"/>
+          <w:lang w:val="ro-RO"/>
+        </w:rPr>
+        <w:t>borrower</w:t>
+      </w:r>
+      <w:r>
+        <w:rPr>
+          <w:rFonts w:ascii="Times New Roman" w:hAnsi="Times New Roman" w:cs="Times New Roman"/>
+          <w:sz w:val="24"/>
+          <w:szCs w:val="24"/>
+          <w:lang w:val="ro-RO"/>
+        </w:rPr>
+        <w:t>Id-ul specificat. În caz  de eroare se va returna un status code cu valoarea 404 – NOT FOUND sau cu valoarea 500 – INTERNAL SERVER ERROR. Figura care ilustrează apelul se poate vedea mai jos:</w:t>
+      </w:r>
+    </w:p>
+    <w:p>
+      <w:pPr>
+        <w:ind w:firstLine="720"/>
+        <w:rPr>
+          <w:rFonts w:ascii="Times New Roman" w:hAnsi="Times New Roman" w:cs="Times New Roman"/>
+          <w:sz w:val="24"/>
+          <w:szCs w:val="24"/>
+          <w:lang w:val="ro-RO"/>
+        </w:rPr>
+      </w:pPr>
     </w:p>
     <w:p>
       <w:pPr>
@@ -11176,7 +12579,6 @@
           <w:rFonts w:ascii="Times New Roman" w:hAnsi="Times New Roman" w:cs="Times New Roman"/>
         </w:rPr>
       </w:pPr>
-      <w:bookmarkStart w:id="47" w:name="_Toc484613470"/>
       <w:r>
         <w:rPr>
           <w:rFonts w:ascii="Times New Roman" w:hAnsi="Times New Roman" w:cs="Times New Roman"/>
@@ -12010,7 +13412,7 @@
           <w:sz w:val="24"/>
           <w:szCs w:val="24"/>
         </w:rPr>
-        <w:instrText xml:space="preserve"> REF _Ref484683683 \h </w:instrText>
+        <w:instrText xml:space="preserve"> REF _Ref484683683 \h  \* MERGEFORMAT </w:instrText>
       </w:r>
       <w:r>
         <w:rPr>
@@ -12029,7 +13431,7 @@
           <w:sz w:val="24"/>
           <w:szCs w:val="24"/>
         </w:rPr>
-        <w:instrText xml:space="preserve"> \* MERGEFORMAT </w:instrText>
+        <w:fldChar w:fldCharType="separate"/>
       </w:r>
       <w:r>
         <w:rPr>
@@ -12039,7 +13441,7 @@
           <w:sz w:val="24"/>
           <w:szCs w:val="24"/>
         </w:rPr>
-        <w:fldChar w:fldCharType="separate"/>
+        <w:t>Home Page</w:t>
       </w:r>
       <w:r>
         <w:rPr>
@@ -12049,7 +13451,7 @@
           <w:sz w:val="24"/>
           <w:szCs w:val="24"/>
         </w:rPr>
-        <w:t>Home Page</w:t>
+        <w:fldChar w:fldCharType="end"/>
       </w:r>
       <w:r>
         <w:rPr>
@@ -12059,7 +13461,15 @@
           <w:sz w:val="24"/>
           <w:szCs w:val="24"/>
         </w:rPr>
-        <w:fldChar w:fldCharType="end"/>
+        <w:t>.</w:t>
+      </w:r>
+      <w:r>
+        <w:rPr>
+          <w:rFonts w:ascii="Times New Roman" w:hAnsi="Times New Roman" w:cs="Times New Roman"/>
+          <w:sz w:val="24"/>
+          <w:szCs w:val="24"/>
+        </w:rPr>
+        <w:t xml:space="preserve"> Interacțiunea cu al doilea link va duce la redirecționarea către </w:t>
       </w:r>
       <w:r>
         <w:rPr>
@@ -12069,15 +13479,7 @@
           <w:sz w:val="24"/>
           <w:szCs w:val="24"/>
         </w:rPr>
-        <w:t>.</w:t>
-      </w:r>
-      <w:r>
-        <w:rPr>
-          <w:rFonts w:ascii="Times New Roman" w:hAnsi="Times New Roman" w:cs="Times New Roman"/>
-          <w:sz w:val="24"/>
-          <w:szCs w:val="24"/>
-        </w:rPr>
-        <w:t xml:space="preserve"> Interacțiunea cu al doilea link va duce la redirecționarea către </w:t>
+        <w:fldChar w:fldCharType="begin"/>
       </w:r>
       <w:r>
         <w:rPr>
@@ -12087,7 +13489,7 @@
           <w:sz w:val="24"/>
           <w:szCs w:val="24"/>
         </w:rPr>
-        <w:fldChar w:fldCharType="begin"/>
+        <w:instrText xml:space="preserve"> REF _Ref484683797 \h  \* MERGEFORMAT </w:instrText>
       </w:r>
       <w:r>
         <w:rPr>
@@ -12097,7 +13499,6 @@
           <w:sz w:val="24"/>
           <w:szCs w:val="24"/>
         </w:rPr>
-        <w:instrText xml:space="preserve"> REF _Ref484683797 \h </w:instrText>
       </w:r>
       <w:r>
         <w:rPr>
@@ -12107,6 +13508,7 @@
           <w:sz w:val="24"/>
           <w:szCs w:val="24"/>
         </w:rPr>
+        <w:fldChar w:fldCharType="separate"/>
       </w:r>
       <w:r>
         <w:rPr>
@@ -12116,7 +13518,7 @@
           <w:sz w:val="24"/>
           <w:szCs w:val="24"/>
         </w:rPr>
-        <w:instrText xml:space="preserve"> \* MERGEFORMAT </w:instrText>
+        <w:t>User Page</w:t>
       </w:r>
       <w:r>
         <w:rPr>
@@ -12126,7 +13528,15 @@
           <w:sz w:val="24"/>
           <w:szCs w:val="24"/>
         </w:rPr>
-        <w:fldChar w:fldCharType="separate"/>
+        <w:fldChar w:fldCharType="end"/>
+      </w:r>
+      <w:r>
+        <w:rPr>
+          <w:rFonts w:ascii="Times New Roman" w:hAnsi="Times New Roman" w:cs="Times New Roman"/>
+          <w:sz w:val="24"/>
+          <w:szCs w:val="24"/>
+        </w:rPr>
+        <w:t xml:space="preserve"> care reprezintă, de fapt, pagina de profil a unui utilizator. Al treilea link va face redirecționarea către </w:t>
       </w:r>
       <w:r>
         <w:rPr>
@@ -12136,7 +13546,7 @@
           <w:sz w:val="24"/>
           <w:szCs w:val="24"/>
         </w:rPr>
-        <w:t>User Page</w:t>
+        <w:fldChar w:fldCharType="begin"/>
       </w:r>
       <w:r>
         <w:rPr>
@@ -12146,15 +13556,7 @@
           <w:sz w:val="24"/>
           <w:szCs w:val="24"/>
         </w:rPr>
-        <w:fldChar w:fldCharType="end"/>
-      </w:r>
-      <w:r>
-        <w:rPr>
-          <w:rFonts w:ascii="Times New Roman" w:hAnsi="Times New Roman" w:cs="Times New Roman"/>
-          <w:sz w:val="24"/>
-          <w:szCs w:val="24"/>
-        </w:rPr>
-        <w:t xml:space="preserve"> care reprezintă, de fapt, pagina de profil a unui utilizator. Al treilea link va face redirecționarea către </w:t>
+        <w:instrText xml:space="preserve"> REF _Ref484683879 \h  \* MERGEFORMAT </w:instrText>
       </w:r>
       <w:r>
         <w:rPr>
@@ -12164,36 +13566,6 @@
           <w:sz w:val="24"/>
           <w:szCs w:val="24"/>
         </w:rPr>
-        <w:fldChar w:fldCharType="begin"/>
-      </w:r>
-      <w:r>
-        <w:rPr>
-          <w:rFonts w:ascii="Times New Roman" w:hAnsi="Times New Roman" w:cs="Times New Roman"/>
-          <w:b/>
-          <w:i/>
-          <w:sz w:val="24"/>
-          <w:szCs w:val="24"/>
-        </w:rPr>
-        <w:instrText xml:space="preserve"> REF _Ref484683879 \h </w:instrText>
-      </w:r>
-      <w:r>
-        <w:rPr>
-          <w:rFonts w:ascii="Times New Roman" w:hAnsi="Times New Roman" w:cs="Times New Roman"/>
-          <w:b/>
-          <w:i/>
-          <w:sz w:val="24"/>
-          <w:szCs w:val="24"/>
-        </w:rPr>
-      </w:r>
-      <w:r>
-        <w:rPr>
-          <w:rFonts w:ascii="Times New Roman" w:hAnsi="Times New Roman" w:cs="Times New Roman"/>
-          <w:b/>
-          <w:i/>
-          <w:sz w:val="24"/>
-          <w:szCs w:val="24"/>
-        </w:rPr>
-        <w:instrText xml:space="preserve"> \* MERGEFORMAT </w:instrText>
       </w:r>
       <w:r>
         <w:rPr>
@@ -12587,7 +13959,17 @@
           <w:sz w:val="24"/>
           <w:szCs w:val="24"/>
         </w:rPr>
-        <w:t xml:space="preserve"> permite ca respectiva carte să se adauge la o listă de cărți ce au fost împrumutate. Ultimul buton scoate cartea din lista de cărți împrumutate (vizibil doar dacă respectiva carte este în acea listă).</w:t>
+        <w:t xml:space="preserve"> permite ca respectiva carte să se adauge la o listă de cărți ce au fost împrumutate. Ultimul buton scoate cartea din lista de cărți împrumutate (vizibil doar </w:t>
+      </w:r>
+      <w:bookmarkStart w:id="58" w:name="_GoBack"/>
+      <w:bookmarkEnd w:id="58"/>
+      <w:r>
+        <w:rPr>
+          <w:rFonts w:ascii="Times New Roman" w:hAnsi="Times New Roman" w:cs="Times New Roman"/>
+          <w:sz w:val="24"/>
+          <w:szCs w:val="24"/>
+        </w:rPr>
+        <w:t>dacă respectiva carte este în acea listă).</w:t>
       </w:r>
     </w:p>
     <w:p>
@@ -12599,8 +13981,8 @@
           <w:szCs w:val="24"/>
         </w:rPr>
       </w:pPr>
-      <w:bookmarkStart w:id="58" w:name="_Toc484613476"/>
-      <w:bookmarkStart w:id="59" w:name="_Ref484681819"/>
+      <w:bookmarkStart w:id="59" w:name="_Toc484613476"/>
+      <w:bookmarkStart w:id="60" w:name="_Ref484681819"/>
       <w:r>
         <w:rPr>
           <w:rFonts w:ascii="Times New Roman" w:hAnsi="Times New Roman" w:cs="Times New Roman"/>
@@ -12610,8 +13992,8 @@
         <w:lastRenderedPageBreak/>
         <w:t>Users</w:t>
       </w:r>
-      <w:bookmarkEnd w:id="58"/>
       <w:bookmarkEnd w:id="59"/>
+      <w:bookmarkEnd w:id="60"/>
     </w:p>
     <w:p>
       <w:pPr>
@@ -12649,7 +14031,7 @@
           <w:sz w:val="24"/>
           <w:szCs w:val="24"/>
         </w:rPr>
-        <w:instrText xml:space="preserve"> REF _Ref484686513 \h </w:instrText>
+        <w:instrText xml:space="preserve"> REF _Ref484686513 \h  \* MERGEFORMAT </w:instrText>
       </w:r>
       <w:r>
         <w:rPr>
@@ -12659,16 +14041,6 @@
           <w:sz w:val="24"/>
           <w:szCs w:val="24"/>
         </w:rPr>
-      </w:r>
-      <w:r>
-        <w:rPr>
-          <w:rFonts w:ascii="Times New Roman" w:hAnsi="Times New Roman" w:cs="Times New Roman"/>
-          <w:b/>
-          <w:i/>
-          <w:sz w:val="24"/>
-          <w:szCs w:val="24"/>
-        </w:rPr>
-        <w:instrText xml:space="preserve"> \* MERGEFORMAT </w:instrText>
       </w:r>
       <w:r>
         <w:rPr>
@@ -12786,16 +14158,7 @@
           <w:szCs w:val="24"/>
           <w:lang w:val="ro-RO"/>
         </w:rPr>
-        <w:t>Ca și interacțiuni,</w:t>
-      </w:r>
-      <w:r>
-        <w:rPr>
-          <w:rFonts w:ascii="Times New Roman" w:hAnsi="Times New Roman" w:cs="Times New Roman"/>
-          <w:sz w:val="24"/>
-          <w:szCs w:val="24"/>
-          <w:lang w:val="ro-RO"/>
-        </w:rPr>
-        <w:t xml:space="preserve"> utilizatorul (logat sau nu) va putea să folosească filtrele din partea stângă. Astfel, el va putea să caute după nume</w:t>
+        <w:t>Ca și interacțiuni, utilizatorul (logat sau nu) va putea să folosească filtrele din partea stângă. Astfel, el va putea să caute după nume</w:t>
       </w:r>
       <w:r>
         <w:rPr>
@@ -12890,43 +14253,7 @@
           <w:szCs w:val="24"/>
           <w:lang w:val="ro-RO"/>
         </w:rPr>
-        <w:t xml:space="preserve">Un al doilea tip de interacțiune posibil va fi prin apăsarea link-ului disponibil pe </w:t>
-      </w:r>
-      <w:r>
-        <w:rPr>
-          <w:rFonts w:ascii="Times New Roman" w:hAnsi="Times New Roman" w:cs="Times New Roman"/>
-          <w:sz w:val="24"/>
-          <w:szCs w:val="24"/>
-          <w:lang w:val="ro-RO"/>
-        </w:rPr>
-        <w:t>numele utilizatorului</w:t>
-      </w:r>
-      <w:r>
-        <w:rPr>
-          <w:rFonts w:ascii="Times New Roman" w:hAnsi="Times New Roman" w:cs="Times New Roman"/>
-          <w:sz w:val="24"/>
-          <w:szCs w:val="24"/>
-          <w:lang w:val="ro-RO"/>
-        </w:rPr>
-        <w:t xml:space="preserve"> după cum se poate vedea în secțiunea centrală, în partea dreaptă. În acest mod utilizatorul va putea fi redirecționat în două direcții: către pagina </w:t>
-      </w:r>
-      <w:r>
-        <w:rPr>
-          <w:rFonts w:ascii="Times New Roman" w:hAnsi="Times New Roman" w:cs="Times New Roman"/>
-          <w:sz w:val="24"/>
-          <w:szCs w:val="24"/>
-          <w:lang w:val="ro-RO"/>
-        </w:rPr>
-        <w:t>respectivului utilizator</w:t>
-      </w:r>
-      <w:r>
-        <w:rPr>
-          <w:rFonts w:ascii="Times New Roman" w:hAnsi="Times New Roman" w:cs="Times New Roman"/>
-          <w:sz w:val="24"/>
-          <w:szCs w:val="24"/>
-          <w:lang w:val="ro-RO"/>
-        </w:rPr>
-        <w:t xml:space="preserve"> (dacă este logat) sau către o pagină în care îi va fi afișat un mesaj pentru a se loga sau înregistra (acest fapt se va întâmpla doar dacă utilizatorul nu este logat).</w:t>
+        <w:t>Un al doilea tip de interacțiune posibil va fi prin apăsarea link-ului disponibil pe numele utilizatorului după cum se poate vedea în secțiunea centrală, în partea dreaptă. În acest mod utilizatorul va putea fi redirecționat în două direcții: către pagina respectivului utilizator (dacă este logat) sau către o pagină în care îi va fi afișat un mesaj pentru a se loga sau înregistra (acest fapt se va întâmpla doar dacă utilizatorul nu este logat).</w:t>
       </w:r>
     </w:p>
     <w:p>
@@ -12938,8 +14265,8 @@
           <w:szCs w:val="24"/>
         </w:rPr>
       </w:pPr>
-      <w:bookmarkStart w:id="60" w:name="_Toc484613477"/>
-      <w:bookmarkStart w:id="61" w:name="_Ref484683797"/>
+      <w:bookmarkStart w:id="61" w:name="_Toc484613477"/>
+      <w:bookmarkStart w:id="62" w:name="_Ref484683797"/>
       <w:r>
         <w:rPr>
           <w:rFonts w:ascii="Times New Roman" w:hAnsi="Times New Roman" w:cs="Times New Roman"/>
@@ -12949,8 +14276,8 @@
         <w:lastRenderedPageBreak/>
         <w:t>User Page</w:t>
       </w:r>
-      <w:bookmarkEnd w:id="60"/>
       <w:bookmarkEnd w:id="61"/>
+      <w:bookmarkEnd w:id="62"/>
     </w:p>
     <w:p>
       <w:pPr>
@@ -12962,68 +14289,16 @@
           <w:sz w:val="24"/>
           <w:szCs w:val="24"/>
         </w:rPr>
-        <w:t xml:space="preserve">Pagina </w:t>
-      </w:r>
-      <w:r>
-        <w:rPr>
-          <w:rFonts w:ascii="Times New Roman" w:hAnsi="Times New Roman" w:cs="Times New Roman"/>
-          <w:sz w:val="24"/>
-          <w:szCs w:val="24"/>
-        </w:rPr>
-        <w:t>de profil al unui utilizator</w:t>
-      </w:r>
-      <w:r>
-        <w:rPr>
-          <w:rFonts w:ascii="Times New Roman" w:hAnsi="Times New Roman" w:cs="Times New Roman"/>
-          <w:sz w:val="24"/>
-          <w:szCs w:val="24"/>
-        </w:rPr>
-        <w:t xml:space="preserve"> diferă de asemenea în secțiunea centrală</w:t>
-      </w:r>
-      <w:r>
-        <w:rPr>
-          <w:rFonts w:ascii="Times New Roman" w:hAnsi="Times New Roman" w:cs="Times New Roman"/>
-          <w:sz w:val="24"/>
-          <w:szCs w:val="24"/>
-          <w:lang w:val="ro-RO"/>
-        </w:rPr>
-        <w:t xml:space="preserve">. Avem astfel un container pentru această parte în care putem întâlni câteva elemente interesante: În partea superioară a container-ului se pot distinge </w:t>
-      </w:r>
-      <w:r>
-        <w:rPr>
-          <w:rFonts w:ascii="Times New Roman" w:hAnsi="Times New Roman" w:cs="Times New Roman"/>
-          <w:sz w:val="24"/>
-          <w:szCs w:val="24"/>
-          <w:lang w:val="ro-RO"/>
-        </w:rPr>
-        <w:t xml:space="preserve">două </w:t>
-      </w:r>
-      <w:r>
-        <w:rPr>
-          <w:rFonts w:ascii="Times New Roman" w:hAnsi="Times New Roman" w:cs="Times New Roman"/>
-          <w:sz w:val="24"/>
-          <w:szCs w:val="24"/>
-          <w:lang w:val="ro-RO"/>
-        </w:rPr>
-        <w:t xml:space="preserve">butoane posibile iar în </w:t>
-      </w:r>
-      <w:r>
-        <w:rPr>
-          <w:rFonts w:ascii="Times New Roman" w:hAnsi="Times New Roman" w:cs="Times New Roman"/>
-          <w:sz w:val="24"/>
-          <w:szCs w:val="24"/>
-          <w:lang w:val="ro-RO"/>
-        </w:rPr>
-        <w:t>continuare vor fi câteva secțiuni mai mici în care se vor putea regăsi informații despre utilizatorul respectiv sau despre cărțile puse la dispoziție de către aceștia</w:t>
-      </w:r>
-      <w:r>
-        <w:rPr>
-          <w:rFonts w:ascii="Times New Roman" w:hAnsi="Times New Roman" w:cs="Times New Roman"/>
-          <w:sz w:val="24"/>
-          <w:szCs w:val="24"/>
-          <w:lang w:val="ro-RO"/>
-        </w:rPr>
-        <w:t>. Figura de mai jos ilustrează aspectul general al acestei pagini:</w:t>
+        <w:t>Pagina de profil al unui utilizator diferă de asemenea în secțiunea centrală</w:t>
+      </w:r>
+      <w:r>
+        <w:rPr>
+          <w:rFonts w:ascii="Times New Roman" w:hAnsi="Times New Roman" w:cs="Times New Roman"/>
+          <w:sz w:val="24"/>
+          <w:szCs w:val="24"/>
+          <w:lang w:val="ro-RO"/>
+        </w:rPr>
+        <w:t>. Avem astfel un container pentru această parte în care putem întâlni câteva elemente interesante: În partea superioară a container-ului se pot distinge două butoane posibile iar în continuare vor fi câteva secțiuni mai mici în care se vor putea regăsi informații despre utilizatorul respectiv sau despre cărțile puse la dispoziție de către aceștia. Figura de mai jos ilustrează aspectul general al acestei pagini:</w:t>
       </w:r>
     </w:p>
     <w:p>
@@ -13197,34 +14472,7 @@
           <w:szCs w:val="24"/>
           <w:lang w:val="ro-RO"/>
         </w:rPr>
-        <w:t xml:space="preserve">De asemenea, în </w:t>
-      </w:r>
-      <w:r>
-        <w:rPr>
-          <w:rFonts w:ascii="Times New Roman" w:hAnsi="Times New Roman" w:cs="Times New Roman"/>
-          <w:sz w:val="24"/>
-          <w:szCs w:val="24"/>
-          <w:lang w:val="ro-RO"/>
-        </w:rPr>
-        <w:t>aceste secțiuni</w:t>
-      </w:r>
-      <w:r>
-        <w:rPr>
-          <w:rFonts w:ascii="Times New Roman" w:hAnsi="Times New Roman" w:cs="Times New Roman"/>
-          <w:sz w:val="24"/>
-          <w:szCs w:val="24"/>
-          <w:lang w:val="ro-RO"/>
-        </w:rPr>
-        <w:t xml:space="preserve"> vor exista link-uri pe titlul cărții și pe numele utilizatorului, acolo unde este cazul.</w:t>
-      </w:r>
-      <w:r>
-        <w:rPr>
-          <w:rFonts w:ascii="Times New Roman" w:hAnsi="Times New Roman" w:cs="Times New Roman"/>
-          <w:sz w:val="24"/>
-          <w:szCs w:val="24"/>
-          <w:lang w:val="ro-RO"/>
-        </w:rPr>
-        <w:t xml:space="preserve"> Interacțiunea cu aceste link-uri va duce la redirecționarea către o pagină a unei cărți sau către o pagină a altui utilizator.</w:t>
+        <w:t>De asemenea, în aceste secțiuni vor exista link-uri pe titlul cărții și pe numele utilizatorului, acolo unde este cazul. Interacțiunea cu aceste link-uri va duce la redirecționarea către o pagină a unei cărți sau către o pagină a altui utilizator.</w:t>
       </w:r>
     </w:p>
     <w:p>
@@ -13234,7 +14482,7 @@
           <w:rFonts w:ascii="Times New Roman" w:hAnsi="Times New Roman" w:cs="Times New Roman"/>
         </w:rPr>
       </w:pPr>
-      <w:bookmarkStart w:id="62" w:name="_Toc484613478"/>
+      <w:bookmarkStart w:id="63" w:name="_Toc484613478"/>
       <w:r>
         <w:rPr>
           <w:rFonts w:ascii="Times New Roman" w:hAnsi="Times New Roman" w:cs="Times New Roman"/>
@@ -13242,7 +14490,7 @@
         <w:lastRenderedPageBreak/>
         <w:t>Implementare</w:t>
       </w:r>
-      <w:bookmarkEnd w:id="62"/>
+      <w:bookmarkEnd w:id="63"/>
     </w:p>
     <w:p>
       <w:pPr>
@@ -13251,14 +14499,14 @@
           <w:rFonts w:ascii="Times New Roman" w:hAnsi="Times New Roman" w:cs="Times New Roman"/>
         </w:rPr>
       </w:pPr>
-      <w:bookmarkStart w:id="63" w:name="_Toc484613479"/>
+      <w:bookmarkStart w:id="64" w:name="_Toc484613479"/>
       <w:r>
         <w:rPr>
           <w:rFonts w:ascii="Times New Roman" w:hAnsi="Times New Roman" w:cs="Times New Roman"/>
         </w:rPr>
         <w:t>Manual de utilizare</w:t>
       </w:r>
-      <w:bookmarkEnd w:id="63"/>
+      <w:bookmarkEnd w:id="64"/>
     </w:p>
     <w:p>
       <w:pPr>
@@ -13267,15 +14515,13 @@
           <w:rFonts w:ascii="Times New Roman" w:hAnsi="Times New Roman" w:cs="Times New Roman"/>
         </w:rPr>
       </w:pPr>
-      <w:bookmarkStart w:id="64" w:name="_Toc484613480"/>
+      <w:bookmarkStart w:id="65" w:name="_Toc484613480"/>
       <w:r>
         <w:rPr>
           <w:rFonts w:ascii="Times New Roman" w:hAnsi="Times New Roman" w:cs="Times New Roman"/>
         </w:rPr>
         <w:t>Referințe</w:t>
       </w:r>
-      <w:bookmarkStart w:id="65" w:name="_GoBack"/>
-      <w:bookmarkEnd w:id="64"/>
       <w:bookmarkEnd w:id="65"/>
     </w:p>
     <w:sectPr>
@@ -13348,7 +14594,7 @@
           <w:rPr>
             <w:noProof/>
           </w:rPr>
-          <w:t>28</w:t>
+          <w:t>30</w:t>
         </w:r>
         <w:r>
           <w:rPr>
@@ -16742,7 +17988,7 @@
 </file>
 
 <file path=customXml/itemProps1.xml><?xml version="1.0" encoding="utf-8"?>
-<ds:datastoreItem xmlns:ds="http://schemas.openxmlformats.org/officeDocument/2006/customXml" ds:itemID="{F6C013F8-651F-47BF-A1AD-07B50414B4BE}">
+<ds:datastoreItem xmlns:ds="http://schemas.openxmlformats.org/officeDocument/2006/customXml" ds:itemID="{BED3A807-B2FB-4640-9DCA-3FD3F2B982B5}">
   <ds:schemaRefs>
     <ds:schemaRef ds:uri="http://schemas.openxmlformats.org/officeDocument/2006/bibliography"/>
   </ds:schemaRefs>

</xml_diff>

<commit_message>
Added photos for swagger and for implementation chapter (documentation update)
</commit_message>
<xml_diff>
--- a/Licenta.docx
+++ b/Licenta.docx
@@ -181,6 +181,7 @@
           <w:szCs w:val="52"/>
         </w:rPr>
       </w:pPr>
+      <w:bookmarkStart w:id="0" w:name="_GoBack"/>
       <w:r>
         <w:rPr>
           <w:rFonts w:ascii="Times New Roman" w:hAnsi="Times New Roman" w:cs="Times New Roman"/>
@@ -191,6 +192,7 @@
         <w:t>BookishNet</w:t>
       </w:r>
     </w:p>
+    <w:bookmarkEnd w:id="0"/>
     <w:p>
       <w:pPr>
         <w:jc w:val="center"/>
@@ -5854,7 +5856,7 @@
           <w:rFonts w:ascii="Times New Roman" w:hAnsi="Times New Roman" w:cs="Times New Roman"/>
         </w:rPr>
       </w:pPr>
-      <w:bookmarkStart w:id="0" w:name="_Toc484613423"/>
+      <w:bookmarkStart w:id="1" w:name="_Toc484613423"/>
       <w:r>
         <w:rPr>
           <w:rFonts w:ascii="Times New Roman" w:hAnsi="Times New Roman" w:cs="Times New Roman"/>
@@ -5862,7 +5864,7 @@
         <w:lastRenderedPageBreak/>
         <w:t>Introducere</w:t>
       </w:r>
-      <w:bookmarkEnd w:id="0"/>
+      <w:bookmarkEnd w:id="1"/>
     </w:p>
     <w:p>
       <w:pPr>
@@ -5889,14 +5891,14 @@
           <w:rFonts w:ascii="Times New Roman" w:hAnsi="Times New Roman" w:cs="Times New Roman"/>
         </w:rPr>
       </w:pPr>
-      <w:bookmarkStart w:id="1" w:name="_Toc484613424"/>
+      <w:bookmarkStart w:id="2" w:name="_Toc484613424"/>
       <w:r>
         <w:rPr>
           <w:rFonts w:ascii="Times New Roman" w:hAnsi="Times New Roman" w:cs="Times New Roman"/>
         </w:rPr>
         <w:t>Motivaţie</w:t>
       </w:r>
-      <w:bookmarkEnd w:id="1"/>
+      <w:bookmarkEnd w:id="2"/>
     </w:p>
     <w:p>
       <w:pPr>
@@ -5988,14 +5990,14 @@
           <w:rFonts w:ascii="Times New Roman" w:hAnsi="Times New Roman" w:cs="Times New Roman"/>
         </w:rPr>
       </w:pPr>
-      <w:bookmarkStart w:id="2" w:name="_Toc484613425"/>
+      <w:bookmarkStart w:id="3" w:name="_Toc484613425"/>
       <w:r>
         <w:rPr>
           <w:rFonts w:ascii="Times New Roman" w:hAnsi="Times New Roman" w:cs="Times New Roman"/>
         </w:rPr>
         <w:t>Context</w:t>
       </w:r>
-      <w:bookmarkEnd w:id="2"/>
+      <w:bookmarkEnd w:id="3"/>
     </w:p>
     <w:p>
       <w:pPr>
@@ -6139,14 +6141,14 @@
           <w:rFonts w:ascii="Times New Roman" w:hAnsi="Times New Roman" w:cs="Times New Roman"/>
         </w:rPr>
       </w:pPr>
-      <w:bookmarkStart w:id="3" w:name="_Toc484613426"/>
+      <w:bookmarkStart w:id="4" w:name="_Toc484613426"/>
       <w:r>
         <w:rPr>
           <w:rFonts w:ascii="Times New Roman" w:hAnsi="Times New Roman" w:cs="Times New Roman"/>
         </w:rPr>
         <w:t>Cerinţe funcţionale</w:t>
       </w:r>
-      <w:bookmarkEnd w:id="3"/>
+      <w:bookmarkEnd w:id="4"/>
     </w:p>
     <w:p>
       <w:pPr>
@@ -6413,24 +6415,24 @@
           <w:rFonts w:ascii="Times New Roman" w:hAnsi="Times New Roman" w:cs="Times New Roman"/>
         </w:rPr>
       </w:pPr>
-      <w:bookmarkStart w:id="4" w:name="_Toc484613427"/>
+      <w:bookmarkStart w:id="5" w:name="_Toc484613427"/>
       <w:r>
         <w:rPr>
           <w:rFonts w:ascii="Times New Roman" w:hAnsi="Times New Roman" w:cs="Times New Roman"/>
         </w:rPr>
         <w:t>Abordare tehnică</w:t>
       </w:r>
-      <w:bookmarkEnd w:id="4"/>
-    </w:p>
-    <w:p>
-      <w:pPr>
-        <w:rPr>
-          <w:rFonts w:ascii="Times New Roman" w:hAnsi="Times New Roman" w:cs="Times New Roman"/>
-          <w:sz w:val="24"/>
-          <w:szCs w:val="24"/>
-        </w:rPr>
-      </w:pPr>
-      <w:bookmarkStart w:id="5" w:name="_Toc484613428"/>
+      <w:bookmarkEnd w:id="5"/>
+    </w:p>
+    <w:p>
+      <w:pPr>
+        <w:rPr>
+          <w:rFonts w:ascii="Times New Roman" w:hAnsi="Times New Roman" w:cs="Times New Roman"/>
+          <w:sz w:val="24"/>
+          <w:szCs w:val="24"/>
+        </w:rPr>
+      </w:pPr>
+      <w:bookmarkStart w:id="6" w:name="_Toc484613428"/>
       <w:r>
         <w:rPr>
           <w:rStyle w:val="Heading3Char"/>
@@ -6440,7 +6442,7 @@
         </w:rPr>
         <w:t>Baza de date</w:t>
       </w:r>
-      <w:bookmarkEnd w:id="5"/>
+      <w:bookmarkEnd w:id="6"/>
     </w:p>
     <w:p>
       <w:pPr>
@@ -6506,7 +6508,7 @@
           <w:szCs w:val="24"/>
         </w:rPr>
       </w:pPr>
-      <w:bookmarkStart w:id="6" w:name="_Toc484613429"/>
+      <w:bookmarkStart w:id="7" w:name="_Toc484613429"/>
       <w:r>
         <w:rPr>
           <w:rFonts w:ascii="Times New Roman" w:hAnsi="Times New Roman" w:cs="Times New Roman"/>
@@ -6515,7 +6517,7 @@
         </w:rPr>
         <w:t>Backend</w:t>
       </w:r>
-      <w:bookmarkEnd w:id="6"/>
+      <w:bookmarkEnd w:id="7"/>
     </w:p>
     <w:p>
       <w:pPr>
@@ -6573,7 +6575,7 @@
           <w:szCs w:val="24"/>
         </w:rPr>
       </w:pPr>
-      <w:bookmarkStart w:id="7" w:name="_Toc484613430"/>
+      <w:bookmarkStart w:id="8" w:name="_Toc484613430"/>
       <w:r>
         <w:rPr>
           <w:rFonts w:ascii="Times New Roman" w:hAnsi="Times New Roman" w:cs="Times New Roman"/>
@@ -6582,7 +6584,7 @@
         </w:rPr>
         <w:t>Frontend</w:t>
       </w:r>
-      <w:bookmarkEnd w:id="7"/>
+      <w:bookmarkEnd w:id="8"/>
     </w:p>
     <w:p>
       <w:pPr>
@@ -6869,7 +6871,7 @@
           <w:szCs w:val="24"/>
         </w:rPr>
       </w:pPr>
-      <w:bookmarkStart w:id="8" w:name="_Toc484613431"/>
+      <w:bookmarkStart w:id="9" w:name="_Toc484613431"/>
       <w:r>
         <w:rPr>
           <w:rFonts w:ascii="Times New Roman" w:hAnsi="Times New Roman" w:cs="Times New Roman"/>
@@ -6878,7 +6880,7 @@
         </w:rPr>
         <w:t>Framework-uri</w:t>
       </w:r>
-      <w:bookmarkEnd w:id="8"/>
+      <w:bookmarkEnd w:id="9"/>
     </w:p>
     <w:p>
       <w:pPr>
@@ -6887,14 +6889,14 @@
           <w:rFonts w:ascii="Times New Roman" w:hAnsi="Times New Roman" w:cs="Times New Roman"/>
         </w:rPr>
       </w:pPr>
-      <w:bookmarkStart w:id="9" w:name="_Toc484613432"/>
+      <w:bookmarkStart w:id="10" w:name="_Toc484613432"/>
       <w:r>
         <w:rPr>
           <w:rFonts w:ascii="Times New Roman" w:hAnsi="Times New Roman" w:cs="Times New Roman"/>
         </w:rPr>
         <w:t>Entity Framework Core</w:t>
       </w:r>
-      <w:bookmarkEnd w:id="9"/>
+      <w:bookmarkEnd w:id="10"/>
     </w:p>
     <w:p>
       <w:pPr>
@@ -6935,14 +6937,14 @@
           <w:rFonts w:ascii="Times New Roman" w:hAnsi="Times New Roman" w:cs="Times New Roman"/>
         </w:rPr>
       </w:pPr>
-      <w:bookmarkStart w:id="10" w:name="_Toc484613433"/>
+      <w:bookmarkStart w:id="11" w:name="_Toc484613433"/>
       <w:r>
         <w:rPr>
           <w:rFonts w:ascii="Times New Roman" w:hAnsi="Times New Roman" w:cs="Times New Roman"/>
         </w:rPr>
         <w:t>Bootstrap</w:t>
       </w:r>
-      <w:bookmarkEnd w:id="10"/>
+      <w:bookmarkEnd w:id="11"/>
     </w:p>
     <w:p>
       <w:pPr>
@@ -6965,14 +6967,14 @@
           <w:rFonts w:ascii="Times New Roman" w:hAnsi="Times New Roman" w:cs="Times New Roman"/>
         </w:rPr>
       </w:pPr>
-      <w:bookmarkStart w:id="11" w:name="_Toc484613434"/>
+      <w:bookmarkStart w:id="12" w:name="_Toc484613434"/>
       <w:r>
         <w:rPr>
           <w:rFonts w:ascii="Times New Roman" w:hAnsi="Times New Roman" w:cs="Times New Roman"/>
         </w:rPr>
         <w:t>Selenium</w:t>
       </w:r>
-      <w:bookmarkEnd w:id="11"/>
+      <w:bookmarkEnd w:id="12"/>
     </w:p>
     <w:p>
       <w:pPr>
@@ -7017,14 +7019,14 @@
           <w:rFonts w:ascii="Times New Roman" w:hAnsi="Times New Roman" w:cs="Times New Roman"/>
         </w:rPr>
       </w:pPr>
-      <w:bookmarkStart w:id="12" w:name="_Toc484613435"/>
+      <w:bookmarkStart w:id="13" w:name="_Toc484613435"/>
       <w:r>
         <w:rPr>
           <w:rFonts w:ascii="Times New Roman" w:hAnsi="Times New Roman" w:cs="Times New Roman"/>
         </w:rPr>
         <w:t>Swagger</w:t>
       </w:r>
-      <w:bookmarkEnd w:id="12"/>
+      <w:bookmarkEnd w:id="13"/>
     </w:p>
     <w:p>
       <w:pPr>
@@ -7070,14 +7072,14 @@
           <w:rFonts w:ascii="Times New Roman" w:hAnsi="Times New Roman" w:cs="Times New Roman"/>
         </w:rPr>
       </w:pPr>
-      <w:bookmarkStart w:id="13" w:name="_Toc484613436"/>
+      <w:bookmarkStart w:id="14" w:name="_Toc484613436"/>
       <w:r>
         <w:rPr>
           <w:rFonts w:ascii="Times New Roman" w:hAnsi="Times New Roman" w:cs="Times New Roman"/>
         </w:rPr>
         <w:t>Contribuţii</w:t>
       </w:r>
-      <w:bookmarkEnd w:id="13"/>
+      <w:bookmarkEnd w:id="14"/>
     </w:p>
     <w:p>
       <w:pPr>
@@ -7653,14 +7655,14 @@
           <w:rFonts w:ascii="Times New Roman" w:hAnsi="Times New Roman" w:cs="Times New Roman"/>
         </w:rPr>
       </w:pPr>
-      <w:bookmarkStart w:id="14" w:name="_Toc484613437"/>
+      <w:bookmarkStart w:id="15" w:name="_Toc484613437"/>
       <w:r>
         <w:rPr>
           <w:rFonts w:ascii="Times New Roman" w:hAnsi="Times New Roman" w:cs="Times New Roman"/>
         </w:rPr>
         <w:t>Proiectare</w:t>
       </w:r>
-      <w:bookmarkEnd w:id="14"/>
+      <w:bookmarkEnd w:id="15"/>
     </w:p>
     <w:p>
       <w:pPr>
@@ -7669,14 +7671,14 @@
           <w:rFonts w:ascii="Times New Roman" w:hAnsi="Times New Roman" w:cs="Times New Roman"/>
         </w:rPr>
       </w:pPr>
-      <w:bookmarkStart w:id="15" w:name="_Toc484613438"/>
+      <w:bookmarkStart w:id="16" w:name="_Toc484613438"/>
       <w:r>
         <w:rPr>
           <w:rFonts w:ascii="Times New Roman" w:hAnsi="Times New Roman" w:cs="Times New Roman"/>
         </w:rPr>
         <w:t>Arhitectura soluției</w:t>
       </w:r>
-      <w:bookmarkEnd w:id="15"/>
+      <w:bookmarkEnd w:id="16"/>
     </w:p>
     <w:p>
       <w:pPr>
@@ -7778,7 +7780,7 @@
           <w:lang w:val="ro-RO"/>
         </w:rPr>
       </w:pPr>
-      <w:bookmarkStart w:id="16" w:name="_Toc484613439"/>
+      <w:bookmarkStart w:id="17" w:name="_Toc484613439"/>
       <w:r>
         <w:rPr>
           <w:rFonts w:ascii="Times New Roman" w:hAnsi="Times New Roman" w:cs="Times New Roman"/>
@@ -7788,7 +7790,7 @@
         </w:rPr>
         <w:t>Capitolul 1: Dezvoltarea aplicaţiei client</w:t>
       </w:r>
-      <w:bookmarkEnd w:id="16"/>
+      <w:bookmarkEnd w:id="17"/>
     </w:p>
     <w:p>
       <w:pPr>
@@ -7873,14 +7875,14 @@
           <w:rFonts w:ascii="Times New Roman" w:hAnsi="Times New Roman" w:cs="Times New Roman"/>
         </w:rPr>
       </w:pPr>
-      <w:bookmarkStart w:id="17" w:name="_Toc484613440"/>
+      <w:bookmarkStart w:id="18" w:name="_Toc484613440"/>
       <w:r>
         <w:rPr>
           <w:rFonts w:ascii="Times New Roman" w:hAnsi="Times New Roman" w:cs="Times New Roman"/>
         </w:rPr>
         <w:t>Arhitectura generală a aplicației</w:t>
       </w:r>
-      <w:bookmarkEnd w:id="17"/>
+      <w:bookmarkEnd w:id="18"/>
     </w:p>
     <w:p>
       <w:pPr>
@@ -8022,7 +8024,7 @@
           <w:rFonts w:ascii="Times New Roman" w:hAnsi="Times New Roman" w:cs="Times New Roman"/>
         </w:rPr>
       </w:pPr>
-      <w:bookmarkStart w:id="18" w:name="_Toc484613441"/>
+      <w:bookmarkStart w:id="19" w:name="_Toc484613441"/>
       <w:r>
         <w:rPr>
           <w:rFonts w:ascii="Times New Roman" w:hAnsi="Times New Roman" w:cs="Times New Roman"/>
@@ -8036,7 +8038,7 @@
         </w:rPr>
         <w:t>iews</w:t>
       </w:r>
-      <w:bookmarkEnd w:id="18"/>
+      <w:bookmarkEnd w:id="19"/>
     </w:p>
     <w:p>
       <w:pPr>
@@ -8146,14 +8148,14 @@
           <w:rFonts w:ascii="Times New Roman" w:hAnsi="Times New Roman" w:cs="Times New Roman"/>
         </w:rPr>
       </w:pPr>
-      <w:bookmarkStart w:id="19" w:name="_Toc484613442"/>
+      <w:bookmarkStart w:id="20" w:name="_Toc484613442"/>
       <w:r>
         <w:rPr>
           <w:rFonts w:ascii="Times New Roman" w:hAnsi="Times New Roman" w:cs="Times New Roman"/>
         </w:rPr>
         <w:t>Angular Controllers</w:t>
       </w:r>
-      <w:bookmarkEnd w:id="19"/>
+      <w:bookmarkEnd w:id="20"/>
       <w:r>
         <w:rPr>
           <w:rFonts w:ascii="Times New Roman" w:hAnsi="Times New Roman" w:cs="Times New Roman"/>
@@ -8250,14 +8252,14 @@
           <w:rFonts w:ascii="Times New Roman" w:hAnsi="Times New Roman" w:cs="Times New Roman"/>
         </w:rPr>
       </w:pPr>
-      <w:bookmarkStart w:id="20" w:name="_Toc484613443"/>
+      <w:bookmarkStart w:id="21" w:name="_Toc484613443"/>
       <w:r>
         <w:rPr>
           <w:rFonts w:ascii="Times New Roman" w:hAnsi="Times New Roman" w:cs="Times New Roman"/>
         </w:rPr>
         <w:t>Angular Services</w:t>
       </w:r>
-      <w:bookmarkEnd w:id="20"/>
+      <w:bookmarkEnd w:id="21"/>
     </w:p>
     <w:p>
       <w:pPr>
@@ -8451,7 +8453,7 @@
           <w:lang w:val="ro-RO"/>
         </w:rPr>
       </w:pPr>
-      <w:bookmarkStart w:id="21" w:name="_Toc484613444"/>
+      <w:bookmarkStart w:id="22" w:name="_Toc484613444"/>
       <w:r>
         <w:rPr>
           <w:rFonts w:ascii="Times New Roman" w:hAnsi="Times New Roman" w:cs="Times New Roman"/>
@@ -8469,7 +8471,7 @@
         </w:rPr>
         <w:t>ţiei server</w:t>
       </w:r>
-      <w:bookmarkEnd w:id="21"/>
+      <w:bookmarkEnd w:id="22"/>
     </w:p>
     <w:p>
       <w:pPr>
@@ -8479,7 +8481,7 @@
           <w:lang w:val="ro-RO"/>
         </w:rPr>
       </w:pPr>
-      <w:bookmarkStart w:id="22" w:name="_Toc484613445"/>
+      <w:bookmarkStart w:id="23" w:name="_Toc484613445"/>
       <w:r>
         <w:rPr>
           <w:rFonts w:ascii="Times New Roman" w:hAnsi="Times New Roman" w:cs="Times New Roman"/>
@@ -8487,7 +8489,7 @@
         </w:rPr>
         <w:t>2.1. Arhitectura generală a aplicaţiei</w:t>
       </w:r>
-      <w:bookmarkEnd w:id="22"/>
+      <w:bookmarkEnd w:id="23"/>
     </w:p>
     <w:p>
       <w:pPr>
@@ -8632,7 +8634,7 @@
           <w:lang w:val="ro-RO"/>
         </w:rPr>
       </w:pPr>
-      <w:bookmarkStart w:id="23" w:name="_Toc484613446"/>
+      <w:bookmarkStart w:id="24" w:name="_Toc484613446"/>
       <w:r>
         <w:rPr>
           <w:rFonts w:ascii="Times New Roman" w:hAnsi="Times New Roman" w:cs="Times New Roman"/>
@@ -8641,7 +8643,7 @@
         <w:lastRenderedPageBreak/>
         <w:t>2.2. API Controllers</w:t>
       </w:r>
-      <w:bookmarkEnd w:id="23"/>
+      <w:bookmarkEnd w:id="24"/>
     </w:p>
     <w:p>
       <w:pPr>
@@ -8855,14 +8857,14 @@
           <w:rFonts w:ascii="Times New Roman" w:hAnsi="Times New Roman" w:cs="Times New Roman"/>
         </w:rPr>
       </w:pPr>
-      <w:bookmarkStart w:id="24" w:name="_Toc484613447"/>
+      <w:bookmarkStart w:id="25" w:name="_Toc484613447"/>
       <w:r>
         <w:rPr>
           <w:rFonts w:ascii="Times New Roman" w:hAnsi="Times New Roman" w:cs="Times New Roman"/>
         </w:rPr>
         <w:t>2.3. Service Layer</w:t>
       </w:r>
-      <w:bookmarkEnd w:id="24"/>
+      <w:bookmarkEnd w:id="25"/>
     </w:p>
     <w:p>
       <w:pPr>
@@ -8946,14 +8948,14 @@
           <w:rFonts w:ascii="Times New Roman" w:hAnsi="Times New Roman" w:cs="Times New Roman"/>
         </w:rPr>
       </w:pPr>
-      <w:bookmarkStart w:id="25" w:name="_Toc484613448"/>
+      <w:bookmarkStart w:id="26" w:name="_Toc484613448"/>
       <w:r>
         <w:rPr>
           <w:rFonts w:ascii="Times New Roman" w:hAnsi="Times New Roman" w:cs="Times New Roman"/>
         </w:rPr>
         <w:t>2.4. Data Layer</w:t>
       </w:r>
-      <w:bookmarkEnd w:id="25"/>
+      <w:bookmarkEnd w:id="26"/>
     </w:p>
     <w:p>
       <w:pPr>
@@ -9074,7 +9076,7 @@
           <w:szCs w:val="24"/>
         </w:rPr>
       </w:pPr>
-      <w:bookmarkStart w:id="26" w:name="_Toc484613449"/>
+      <w:bookmarkStart w:id="27" w:name="_Toc484613449"/>
       <w:r>
         <w:rPr>
           <w:rFonts w:ascii="Times New Roman" w:hAnsi="Times New Roman" w:cs="Times New Roman"/>
@@ -9091,7 +9093,7 @@
         </w:rPr>
         <w:t>Testarea funcţionalităţilor şi asigurarea calităţii</w:t>
       </w:r>
-      <w:bookmarkEnd w:id="26"/>
+      <w:bookmarkEnd w:id="27"/>
     </w:p>
     <w:p>
       <w:pPr>
@@ -9104,14 +9106,14 @@
           <w:rFonts w:ascii="Times New Roman" w:hAnsi="Times New Roman" w:cs="Times New Roman"/>
         </w:rPr>
       </w:pPr>
-      <w:bookmarkStart w:id="27" w:name="_Toc484613450"/>
+      <w:bookmarkStart w:id="28" w:name="_Toc484613450"/>
       <w:r>
         <w:rPr>
           <w:rFonts w:ascii="Times New Roman" w:hAnsi="Times New Roman" w:cs="Times New Roman"/>
         </w:rPr>
         <w:t>Unit tests</w:t>
       </w:r>
-      <w:bookmarkEnd w:id="27"/>
+      <w:bookmarkEnd w:id="28"/>
     </w:p>
     <w:p>
       <w:pPr>
@@ -9680,14 +9682,14 @@
           <w:rFonts w:ascii="Times New Roman" w:hAnsi="Times New Roman" w:cs="Times New Roman"/>
         </w:rPr>
       </w:pPr>
-      <w:bookmarkStart w:id="28" w:name="_Toc484613451"/>
+      <w:bookmarkStart w:id="29" w:name="_Toc484613451"/>
       <w:r>
         <w:rPr>
           <w:rFonts w:ascii="Times New Roman" w:hAnsi="Times New Roman" w:cs="Times New Roman"/>
         </w:rPr>
         <w:t>Integration tests</w:t>
       </w:r>
-      <w:bookmarkEnd w:id="28"/>
+      <w:bookmarkEnd w:id="29"/>
     </w:p>
     <w:p>
       <w:pPr>
@@ -9891,14 +9893,14 @@
           <w:rFonts w:ascii="Times New Roman" w:hAnsi="Times New Roman" w:cs="Times New Roman"/>
         </w:rPr>
       </w:pPr>
-      <w:bookmarkStart w:id="29" w:name="_Toc484613452"/>
+      <w:bookmarkStart w:id="30" w:name="_Toc484613452"/>
       <w:r>
         <w:rPr>
           <w:rFonts w:ascii="Times New Roman" w:hAnsi="Times New Roman" w:cs="Times New Roman"/>
         </w:rPr>
         <w:t>Acceptance tests</w:t>
       </w:r>
-      <w:bookmarkEnd w:id="29"/>
+      <w:bookmarkEnd w:id="30"/>
     </w:p>
     <w:p>
       <w:pPr>
@@ -10192,14 +10194,14 @@
           <w:rFonts w:ascii="Times New Roman" w:hAnsi="Times New Roman" w:cs="Times New Roman"/>
         </w:rPr>
       </w:pPr>
-      <w:bookmarkStart w:id="30" w:name="_Toc484613453"/>
+      <w:bookmarkStart w:id="31" w:name="_Toc484613453"/>
       <w:r>
         <w:rPr>
           <w:rFonts w:ascii="Times New Roman" w:hAnsi="Times New Roman" w:cs="Times New Roman"/>
         </w:rPr>
         <w:t>Modelarea datelor</w:t>
       </w:r>
-      <w:bookmarkEnd w:id="30"/>
+      <w:bookmarkEnd w:id="31"/>
     </w:p>
     <w:p>
       <w:pPr>
@@ -10210,7 +10212,7 @@
           <w:szCs w:val="24"/>
         </w:rPr>
       </w:pPr>
-      <w:bookmarkStart w:id="31" w:name="_Toc484613454"/>
+      <w:bookmarkStart w:id="32" w:name="_Toc484613454"/>
       <w:r>
         <w:rPr>
           <w:rFonts w:ascii="Times New Roman" w:hAnsi="Times New Roman" w:cs="Times New Roman"/>
@@ -10219,7 +10221,7 @@
         </w:rPr>
         <w:t>Arhitectura bazei de date</w:t>
       </w:r>
-      <w:bookmarkEnd w:id="31"/>
+      <w:bookmarkEnd w:id="32"/>
     </w:p>
     <w:p>
       <w:pPr>
@@ -10320,7 +10322,7 @@
           <w:szCs w:val="24"/>
         </w:rPr>
       </w:pPr>
-      <w:bookmarkStart w:id="32" w:name="_Toc484613455"/>
+      <w:bookmarkStart w:id="33" w:name="_Toc484613455"/>
       <w:r>
         <w:rPr>
           <w:rFonts w:ascii="Times New Roman" w:hAnsi="Times New Roman" w:cs="Times New Roman"/>
@@ -10330,7 +10332,7 @@
         <w:lastRenderedPageBreak/>
         <w:t>Entităţi</w:t>
       </w:r>
-      <w:bookmarkEnd w:id="32"/>
+      <w:bookmarkEnd w:id="33"/>
     </w:p>
     <w:p>
       <w:pPr>
@@ -10343,14 +10345,14 @@
           <w:rFonts w:ascii="Times New Roman" w:hAnsi="Times New Roman" w:cs="Times New Roman"/>
         </w:rPr>
       </w:pPr>
-      <w:bookmarkStart w:id="33" w:name="_Toc484613456"/>
+      <w:bookmarkStart w:id="34" w:name="_Toc484613456"/>
       <w:r>
         <w:rPr>
           <w:rFonts w:ascii="Times New Roman" w:hAnsi="Times New Roman" w:cs="Times New Roman"/>
         </w:rPr>
         <w:t>Books</w:t>
       </w:r>
-      <w:bookmarkEnd w:id="33"/>
+      <w:bookmarkEnd w:id="34"/>
     </w:p>
     <w:p>
       <w:pPr>
@@ -10424,14 +10426,14 @@
           <w:rFonts w:ascii="Times New Roman" w:hAnsi="Times New Roman" w:cs="Times New Roman"/>
         </w:rPr>
       </w:pPr>
-      <w:bookmarkStart w:id="34" w:name="_Toc484613457"/>
+      <w:bookmarkStart w:id="35" w:name="_Toc484613457"/>
       <w:r>
         <w:rPr>
           <w:rFonts w:ascii="Times New Roman" w:hAnsi="Times New Roman" w:cs="Times New Roman"/>
         </w:rPr>
         <w:t>Reviews</w:t>
       </w:r>
-      <w:bookmarkEnd w:id="34"/>
+      <w:bookmarkEnd w:id="35"/>
     </w:p>
     <w:p>
       <w:pPr>
@@ -10462,14 +10464,14 @@
           <w:rFonts w:ascii="Times New Roman" w:hAnsi="Times New Roman" w:cs="Times New Roman"/>
         </w:rPr>
       </w:pPr>
-      <w:bookmarkStart w:id="35" w:name="_Toc484613458"/>
+      <w:bookmarkStart w:id="36" w:name="_Toc484613458"/>
       <w:r>
         <w:rPr>
           <w:rFonts w:ascii="Times New Roman" w:hAnsi="Times New Roman" w:cs="Times New Roman"/>
         </w:rPr>
         <w:t>Genres</w:t>
       </w:r>
-      <w:bookmarkEnd w:id="35"/>
+      <w:bookmarkEnd w:id="36"/>
     </w:p>
     <w:p>
       <w:pPr>
@@ -10508,14 +10510,14 @@
           <w:rFonts w:ascii="Times New Roman" w:hAnsi="Times New Roman" w:cs="Times New Roman"/>
         </w:rPr>
       </w:pPr>
-      <w:bookmarkStart w:id="36" w:name="_Toc484613459"/>
+      <w:bookmarkStart w:id="37" w:name="_Toc484613459"/>
       <w:r>
         <w:rPr>
           <w:rFonts w:ascii="Times New Roman" w:hAnsi="Times New Roman" w:cs="Times New Roman"/>
         </w:rPr>
         <w:t>BookAuthor</w:t>
       </w:r>
-      <w:bookmarkEnd w:id="36"/>
+      <w:bookmarkEnd w:id="37"/>
     </w:p>
     <w:p>
       <w:pPr>
@@ -10546,14 +10548,14 @@
           <w:rFonts w:ascii="Times New Roman" w:hAnsi="Times New Roman" w:cs="Times New Roman"/>
         </w:rPr>
       </w:pPr>
-      <w:bookmarkStart w:id="37" w:name="_Toc484613460"/>
+      <w:bookmarkStart w:id="38" w:name="_Toc484613460"/>
       <w:r>
         <w:rPr>
           <w:rFonts w:ascii="Times New Roman" w:hAnsi="Times New Roman" w:cs="Times New Roman"/>
         </w:rPr>
         <w:t>Users</w:t>
       </w:r>
-      <w:bookmarkEnd w:id="37"/>
+      <w:bookmarkEnd w:id="38"/>
     </w:p>
     <w:p>
       <w:pPr>
@@ -10592,7 +10594,7 @@
           <w:rFonts w:ascii="Times New Roman" w:hAnsi="Times New Roman" w:cs="Times New Roman"/>
         </w:rPr>
       </w:pPr>
-      <w:bookmarkStart w:id="38" w:name="_Toc484613461"/>
+      <w:bookmarkStart w:id="39" w:name="_Toc484613461"/>
       <w:r>
         <w:rPr>
           <w:rFonts w:ascii="Times New Roman" w:hAnsi="Times New Roman" w:cs="Times New Roman"/>
@@ -10600,7 +10602,7 @@
         <w:lastRenderedPageBreak/>
         <w:t>Roles</w:t>
       </w:r>
-      <w:bookmarkEnd w:id="38"/>
+      <w:bookmarkEnd w:id="39"/>
     </w:p>
     <w:p>
       <w:pPr>
@@ -10648,14 +10650,14 @@
           <w:rFonts w:ascii="Times New Roman" w:hAnsi="Times New Roman" w:cs="Times New Roman"/>
         </w:rPr>
       </w:pPr>
-      <w:bookmarkStart w:id="39" w:name="_Toc484613462"/>
+      <w:bookmarkStart w:id="40" w:name="_Toc484613462"/>
       <w:r>
         <w:rPr>
           <w:rFonts w:ascii="Times New Roman" w:hAnsi="Times New Roman" w:cs="Times New Roman"/>
         </w:rPr>
         <w:t>Messages</w:t>
       </w:r>
-      <w:bookmarkEnd w:id="39"/>
+      <w:bookmarkEnd w:id="40"/>
     </w:p>
     <w:p>
       <w:pPr>
@@ -10687,7 +10689,7 @@
       <w:pPr>
         <w:pStyle w:val="Heading3"/>
       </w:pPr>
-      <w:bookmarkStart w:id="40" w:name="_Toc484613463"/>
+      <w:bookmarkStart w:id="41" w:name="_Toc484613463"/>
       <w:r>
         <w:rPr>
           <w:rFonts w:ascii="Times New Roman" w:hAnsi="Times New Roman" w:cs="Times New Roman"/>
@@ -10696,7 +10698,7 @@
         </w:rPr>
         <w:t>Relaţii între entităţi</w:t>
       </w:r>
-      <w:bookmarkEnd w:id="40"/>
+      <w:bookmarkEnd w:id="41"/>
       <w:r>
         <w:t xml:space="preserve"> </w:t>
       </w:r>
@@ -10712,14 +10714,14 @@
           <w:rFonts w:ascii="Times New Roman" w:hAnsi="Times New Roman" w:cs="Times New Roman"/>
         </w:rPr>
       </w:pPr>
-      <w:bookmarkStart w:id="41" w:name="_Toc484613464"/>
+      <w:bookmarkStart w:id="42" w:name="_Toc484613464"/>
       <w:r>
         <w:rPr>
           <w:rFonts w:ascii="Times New Roman" w:hAnsi="Times New Roman" w:cs="Times New Roman"/>
         </w:rPr>
         <w:t>Users-Books</w:t>
       </w:r>
-      <w:bookmarkEnd w:id="41"/>
+      <w:bookmarkEnd w:id="42"/>
     </w:p>
     <w:p>
       <w:pPr>
@@ -10750,14 +10752,14 @@
           <w:rFonts w:ascii="Times New Roman" w:hAnsi="Times New Roman" w:cs="Times New Roman"/>
         </w:rPr>
       </w:pPr>
-      <w:bookmarkStart w:id="42" w:name="_Toc484613465"/>
+      <w:bookmarkStart w:id="43" w:name="_Toc484613465"/>
       <w:r>
         <w:rPr>
           <w:rFonts w:ascii="Times New Roman" w:hAnsi="Times New Roman" w:cs="Times New Roman"/>
         </w:rPr>
         <w:t>Users-Messages</w:t>
       </w:r>
-      <w:bookmarkEnd w:id="42"/>
+      <w:bookmarkEnd w:id="43"/>
     </w:p>
     <w:p>
       <w:pPr>
@@ -10788,14 +10790,14 @@
           <w:rFonts w:ascii="Times New Roman" w:hAnsi="Times New Roman" w:cs="Times New Roman"/>
         </w:rPr>
       </w:pPr>
-      <w:bookmarkStart w:id="43" w:name="_Toc484613466"/>
+      <w:bookmarkStart w:id="44" w:name="_Toc484613466"/>
       <w:r>
         <w:rPr>
           <w:rFonts w:ascii="Times New Roman" w:hAnsi="Times New Roman" w:cs="Times New Roman"/>
         </w:rPr>
         <w:t>Users-Roles</w:t>
       </w:r>
-      <w:bookmarkEnd w:id="43"/>
+      <w:bookmarkEnd w:id="44"/>
     </w:p>
     <w:p>
       <w:pPr>
@@ -10826,7 +10828,7 @@
           <w:rFonts w:ascii="Times New Roman" w:hAnsi="Times New Roman" w:cs="Times New Roman"/>
         </w:rPr>
       </w:pPr>
-      <w:bookmarkStart w:id="44" w:name="_Toc484613467"/>
+      <w:bookmarkStart w:id="45" w:name="_Toc484613467"/>
       <w:r>
         <w:rPr>
           <w:rFonts w:ascii="Times New Roman" w:hAnsi="Times New Roman" w:cs="Times New Roman"/>
@@ -10834,7 +10836,7 @@
         <w:lastRenderedPageBreak/>
         <w:t>Books-Reviews</w:t>
       </w:r>
-      <w:bookmarkEnd w:id="44"/>
+      <w:bookmarkEnd w:id="45"/>
     </w:p>
     <w:p>
       <w:pPr>
@@ -10865,14 +10867,14 @@
           <w:rFonts w:ascii="Times New Roman" w:hAnsi="Times New Roman" w:cs="Times New Roman"/>
         </w:rPr>
       </w:pPr>
-      <w:bookmarkStart w:id="45" w:name="_Toc484613468"/>
+      <w:bookmarkStart w:id="46" w:name="_Toc484613468"/>
       <w:r>
         <w:rPr>
           <w:rFonts w:ascii="Times New Roman" w:hAnsi="Times New Roman" w:cs="Times New Roman"/>
         </w:rPr>
         <w:t>Books-Genres</w:t>
       </w:r>
-      <w:bookmarkEnd w:id="45"/>
+      <w:bookmarkEnd w:id="46"/>
     </w:p>
     <w:p>
       <w:pPr>
@@ -10931,14 +10933,14 @@
           <w:rFonts w:ascii="Times New Roman" w:hAnsi="Times New Roman" w:cs="Times New Roman"/>
         </w:rPr>
       </w:pPr>
-      <w:bookmarkStart w:id="46" w:name="_Toc484613469"/>
+      <w:bookmarkStart w:id="47" w:name="_Toc484613469"/>
       <w:r>
         <w:rPr>
           <w:rFonts w:ascii="Times New Roman" w:hAnsi="Times New Roman" w:cs="Times New Roman"/>
         </w:rPr>
         <w:t>Protocoale de comunicare client – server</w:t>
       </w:r>
-      <w:bookmarkEnd w:id="46"/>
+      <w:bookmarkEnd w:id="47"/>
     </w:p>
     <w:p>
       <w:pPr>
@@ -10998,7 +11000,7 @@
           <w:rFonts w:ascii="Times New Roman" w:hAnsi="Times New Roman" w:cs="Times New Roman"/>
         </w:rPr>
       </w:pPr>
-      <w:bookmarkStart w:id="47" w:name="_Toc484613470"/>
+      <w:bookmarkStart w:id="48" w:name="_Toc484613470"/>
       <w:r>
         <w:rPr>
           <w:rFonts w:ascii="Times New Roman" w:hAnsi="Times New Roman" w:cs="Times New Roman"/>
@@ -11169,6 +11171,66 @@
     </w:p>
     <w:p>
       <w:pPr>
+        <w:jc w:val="center"/>
+        <w:rPr>
+          <w:rFonts w:ascii="Times New Roman" w:hAnsi="Times New Roman" w:cs="Times New Roman"/>
+          <w:sz w:val="24"/>
+          <w:szCs w:val="24"/>
+          <w:lang w:val="ro-RO"/>
+        </w:rPr>
+      </w:pPr>
+      <w:r>
+        <w:rPr>
+          <w:rFonts w:ascii="Times New Roman" w:hAnsi="Times New Roman" w:cs="Times New Roman"/>
+          <w:noProof/>
+          <w:sz w:val="24"/>
+          <w:szCs w:val="24"/>
+        </w:rPr>
+        <w:drawing>
+          <wp:inline distT="0" distB="0" distL="0" distR="0">
+            <wp:extent cx="5943600" cy="2698750"/>
+            <wp:effectExtent l="0" t="0" r="0" b="6350"/>
+            <wp:docPr id="33" name="Picture 33"/>
+            <wp:cNvGraphicFramePr>
+              <a:graphicFrameLocks xmlns:a="http://schemas.openxmlformats.org/drawingml/2006/main" noChangeAspect="1"/>
+            </wp:cNvGraphicFramePr>
+            <a:graphic xmlns:a="http://schemas.openxmlformats.org/drawingml/2006/main">
+              <a:graphicData uri="http://schemas.openxmlformats.org/drawingml/2006/picture">
+                <pic:pic xmlns:pic="http://schemas.openxmlformats.org/drawingml/2006/picture">
+                  <pic:nvPicPr>
+                    <pic:cNvPr id="33" name="GetBooks.PNG"/>
+                    <pic:cNvPicPr/>
+                  </pic:nvPicPr>
+                  <pic:blipFill>
+                    <a:blip r:embed="rId20">
+                      <a:extLst>
+                        <a:ext uri="{28A0092B-C50C-407E-A947-70E740481C1C}">
+                          <a14:useLocalDpi xmlns:a14="http://schemas.microsoft.com/office/drawing/2010/main" val="0"/>
+                        </a:ext>
+                      </a:extLst>
+                    </a:blip>
+                    <a:stretch>
+                      <a:fillRect/>
+                    </a:stretch>
+                  </pic:blipFill>
+                  <pic:spPr>
+                    <a:xfrm>
+                      <a:off x="0" y="0"/>
+                      <a:ext cx="5943600" cy="2698750"/>
+                    </a:xfrm>
+                    <a:prstGeom prst="rect">
+                      <a:avLst/>
+                    </a:prstGeom>
+                  </pic:spPr>
+                </pic:pic>
+              </a:graphicData>
+            </a:graphic>
+          </wp:inline>
+        </w:drawing>
+      </w:r>
+    </w:p>
+    <w:p>
+      <w:pPr>
         <w:ind w:firstLine="720"/>
         <w:rPr>
           <w:rFonts w:ascii="Times New Roman" w:hAnsi="Times New Roman" w:cs="Times New Roman"/>
@@ -11177,6 +11239,85 @@
           <w:lang w:val="ro-RO"/>
         </w:rPr>
       </w:pPr>
+      <w:r>
+        <w:rPr>
+          <w:rFonts w:ascii="Times New Roman" w:hAnsi="Times New Roman" w:cs="Times New Roman"/>
+          <w:sz w:val="24"/>
+          <w:szCs w:val="24"/>
+          <w:lang w:val="ro-RO"/>
+        </w:rPr>
+        <w:t>Al doilea apel este cel de Post Book. Acest apel se găsește la endpoint-ul /api/Book. Verbul HTTP care se folosește este POST. Nu este nevoie de parametri URL dar este necesar să fie trimis un obiect de tip Book.</w:t>
+      </w:r>
+      <w:r>
+        <w:rPr>
+          <w:rFonts w:ascii="Times New Roman" w:hAnsi="Times New Roman" w:cs="Times New Roman"/>
+          <w:sz w:val="24"/>
+          <w:szCs w:val="24"/>
+          <w:lang w:val="ro-RO"/>
+        </w:rPr>
+        <w:t xml:space="preserve"> În caz de succes se va returna status code-ul 200. În caz de de eroare se va returna un status code cu valoarea 500 – INTERNAL SERVER ERROR. Apelul este ilustrat mai jos:</w:t>
+      </w:r>
+    </w:p>
+    <w:p>
+      <w:pPr>
+        <w:jc w:val="center"/>
+        <w:rPr>
+          <w:rFonts w:ascii="Times New Roman" w:hAnsi="Times New Roman" w:cs="Times New Roman"/>
+          <w:sz w:val="24"/>
+          <w:szCs w:val="24"/>
+          <w:lang w:val="ro-RO"/>
+        </w:rPr>
+      </w:pPr>
+      <w:r>
+        <w:rPr>
+          <w:rFonts w:ascii="Times New Roman" w:hAnsi="Times New Roman" w:cs="Times New Roman"/>
+          <w:noProof/>
+          <w:sz w:val="24"/>
+          <w:szCs w:val="24"/>
+        </w:rPr>
+        <w:lastRenderedPageBreak/>
+        <w:drawing>
+          <wp:inline distT="0" distB="0" distL="0" distR="0">
+            <wp:extent cx="5943600" cy="2805430"/>
+            <wp:effectExtent l="0" t="0" r="0" b="0"/>
+            <wp:docPr id="35" name="Picture 35"/>
+            <wp:cNvGraphicFramePr>
+              <a:graphicFrameLocks xmlns:a="http://schemas.openxmlformats.org/drawingml/2006/main" noChangeAspect="1"/>
+            </wp:cNvGraphicFramePr>
+            <a:graphic xmlns:a="http://schemas.openxmlformats.org/drawingml/2006/main">
+              <a:graphicData uri="http://schemas.openxmlformats.org/drawingml/2006/picture">
+                <pic:pic xmlns:pic="http://schemas.openxmlformats.org/drawingml/2006/picture">
+                  <pic:nvPicPr>
+                    <pic:cNvPr id="35" name="PostBook.PNG"/>
+                    <pic:cNvPicPr/>
+                  </pic:nvPicPr>
+                  <pic:blipFill>
+                    <a:blip r:embed="rId21">
+                      <a:extLst>
+                        <a:ext uri="{28A0092B-C50C-407E-A947-70E740481C1C}">
+                          <a14:useLocalDpi xmlns:a14="http://schemas.microsoft.com/office/drawing/2010/main" val="0"/>
+                        </a:ext>
+                      </a:extLst>
+                    </a:blip>
+                    <a:stretch>
+                      <a:fillRect/>
+                    </a:stretch>
+                  </pic:blipFill>
+                  <pic:spPr>
+                    <a:xfrm>
+                      <a:off x="0" y="0"/>
+                      <a:ext cx="5943600" cy="2805430"/>
+                    </a:xfrm>
+                    <a:prstGeom prst="rect">
+                      <a:avLst/>
+                    </a:prstGeom>
+                  </pic:spPr>
+                </pic:pic>
+              </a:graphicData>
+            </a:graphic>
+          </wp:inline>
+        </w:drawing>
+      </w:r>
     </w:p>
     <w:p>
       <w:pPr>
@@ -11195,16 +11336,334 @@
           <w:szCs w:val="24"/>
           <w:lang w:val="ro-RO"/>
         </w:rPr>
-        <w:t xml:space="preserve">Al doilea apel este cel de Post Book. </w:t>
-      </w:r>
-      <w:r>
-        <w:rPr>
-          <w:rFonts w:ascii="Times New Roman" w:hAnsi="Times New Roman" w:cs="Times New Roman"/>
-          <w:sz w:val="24"/>
-          <w:szCs w:val="24"/>
-          <w:lang w:val="ro-RO"/>
-        </w:rPr>
-        <w:t>Acest apel se găsește la endpoint-ul /api/Book.</w:t>
+        <w:t xml:space="preserve">Al treilea apel este cel de Delete Book. Acest apel se găsește la endpoint-ul /api/Book/id. Verbul HTTP care se folosește este DELETE. Este necesar ca parametrul URL </w:t>
+      </w:r>
+      <w:r>
+        <w:rPr>
+          <w:rFonts w:ascii="Times New Roman" w:hAnsi="Times New Roman" w:cs="Times New Roman"/>
+          <w:i/>
+          <w:sz w:val="24"/>
+          <w:szCs w:val="24"/>
+          <w:lang w:val="ro-RO"/>
+        </w:rPr>
+        <w:t>id</w:t>
+      </w:r>
+      <w:r>
+        <w:rPr>
+          <w:rFonts w:ascii="Times New Roman" w:hAnsi="Times New Roman" w:cs="Times New Roman"/>
+          <w:sz w:val="24"/>
+          <w:szCs w:val="24"/>
+          <w:lang w:val="ro-RO"/>
+        </w:rPr>
+        <w:t xml:space="preserve"> să fie de tip întreg dar nu sunt necesari parametri de tip date. În caz de succes se va returna status code-ul 200. În caz de de eroare se va returna un status code cu valoarea 404 – NOT FOUND sau cu valoarea 500 – INTERNAL SERVER ERROR. Figura următoare ilustrează acest apel:</w:t>
+      </w:r>
+    </w:p>
+    <w:p>
+      <w:pPr>
+        <w:jc w:val="center"/>
+        <w:rPr>
+          <w:rFonts w:ascii="Times New Roman" w:hAnsi="Times New Roman" w:cs="Times New Roman"/>
+          <w:sz w:val="24"/>
+          <w:szCs w:val="24"/>
+          <w:lang w:val="ro-RO"/>
+        </w:rPr>
+      </w:pPr>
+      <w:r>
+        <w:rPr>
+          <w:rFonts w:ascii="Times New Roman" w:hAnsi="Times New Roman" w:cs="Times New Roman"/>
+          <w:noProof/>
+          <w:sz w:val="24"/>
+          <w:szCs w:val="24"/>
+        </w:rPr>
+        <w:drawing>
+          <wp:inline distT="0" distB="0" distL="0" distR="0">
+            <wp:extent cx="5943600" cy="1606550"/>
+            <wp:effectExtent l="0" t="0" r="0" b="0"/>
+            <wp:docPr id="36" name="Picture 36"/>
+            <wp:cNvGraphicFramePr>
+              <a:graphicFrameLocks xmlns:a="http://schemas.openxmlformats.org/drawingml/2006/main" noChangeAspect="1"/>
+            </wp:cNvGraphicFramePr>
+            <a:graphic xmlns:a="http://schemas.openxmlformats.org/drawingml/2006/main">
+              <a:graphicData uri="http://schemas.openxmlformats.org/drawingml/2006/picture">
+                <pic:pic xmlns:pic="http://schemas.openxmlformats.org/drawingml/2006/picture">
+                  <pic:nvPicPr>
+                    <pic:cNvPr id="36" name="DeleteBook.PNG"/>
+                    <pic:cNvPicPr/>
+                  </pic:nvPicPr>
+                  <pic:blipFill>
+                    <a:blip r:embed="rId22">
+                      <a:extLst>
+                        <a:ext uri="{28A0092B-C50C-407E-A947-70E740481C1C}">
+                          <a14:useLocalDpi xmlns:a14="http://schemas.microsoft.com/office/drawing/2010/main" val="0"/>
+                        </a:ext>
+                      </a:extLst>
+                    </a:blip>
+                    <a:stretch>
+                      <a:fillRect/>
+                    </a:stretch>
+                  </pic:blipFill>
+                  <pic:spPr>
+                    <a:xfrm>
+                      <a:off x="0" y="0"/>
+                      <a:ext cx="5943600" cy="1606550"/>
+                    </a:xfrm>
+                    <a:prstGeom prst="rect">
+                      <a:avLst/>
+                    </a:prstGeom>
+                  </pic:spPr>
+                </pic:pic>
+              </a:graphicData>
+            </a:graphic>
+          </wp:inline>
+        </w:drawing>
+      </w:r>
+    </w:p>
+    <w:p>
+      <w:pPr>
+        <w:ind w:firstLine="720"/>
+        <w:rPr>
+          <w:rFonts w:ascii="Times New Roman" w:hAnsi="Times New Roman" w:cs="Times New Roman"/>
+          <w:sz w:val="24"/>
+          <w:szCs w:val="24"/>
+          <w:lang w:val="ro-RO"/>
+        </w:rPr>
+      </w:pPr>
+      <w:r>
+        <w:rPr>
+          <w:rFonts w:ascii="Times New Roman" w:hAnsi="Times New Roman" w:cs="Times New Roman"/>
+          <w:sz w:val="24"/>
+          <w:szCs w:val="24"/>
+          <w:lang w:val="ro-RO"/>
+        </w:rPr>
+        <w:t xml:space="preserve">Al patrulea apel este cel de Get Book By Id. Acest apel se găsește la endpoint-ul /api/Book/id. Verbul HTTP care se folosește este GET. Este necesar ca parametrul URL </w:t>
+      </w:r>
+      <w:r>
+        <w:rPr>
+          <w:rFonts w:ascii="Times New Roman" w:hAnsi="Times New Roman" w:cs="Times New Roman"/>
+          <w:i/>
+          <w:sz w:val="24"/>
+          <w:szCs w:val="24"/>
+          <w:lang w:val="ro-RO"/>
+        </w:rPr>
+        <w:t>id</w:t>
+      </w:r>
+      <w:r>
+        <w:rPr>
+          <w:rFonts w:ascii="Times New Roman" w:hAnsi="Times New Roman" w:cs="Times New Roman"/>
+          <w:sz w:val="24"/>
+          <w:szCs w:val="24"/>
+          <w:lang w:val="ro-RO"/>
+        </w:rPr>
+        <w:t xml:space="preserve"> să fie de tip întreg dar nu sunt necesari parametri de tip date. În caz de succes se va returna status code-ul 200 și un obiect de tip carte. În caz de eroare se va returna un status code cu valoarea 404 – NOT FOUND sau cu valoarea 500 – INTERNAL SERVER ERROR. Apelul este ilustrat în cele ce urmează:</w:t>
+      </w:r>
+    </w:p>
+    <w:p>
+      <w:pPr>
+        <w:jc w:val="center"/>
+        <w:rPr>
+          <w:rFonts w:ascii="Times New Roman" w:hAnsi="Times New Roman" w:cs="Times New Roman"/>
+          <w:sz w:val="24"/>
+          <w:szCs w:val="24"/>
+          <w:lang w:val="ro-RO"/>
+        </w:rPr>
+      </w:pPr>
+      <w:r>
+        <w:rPr>
+          <w:rFonts w:ascii="Times New Roman" w:hAnsi="Times New Roman" w:cs="Times New Roman"/>
+          <w:noProof/>
+          <w:sz w:val="24"/>
+          <w:szCs w:val="24"/>
+        </w:rPr>
+        <w:lastRenderedPageBreak/>
+        <w:drawing>
+          <wp:inline distT="0" distB="0" distL="0" distR="0">
+            <wp:extent cx="5943600" cy="3191510"/>
+            <wp:effectExtent l="0" t="0" r="0" b="8890"/>
+            <wp:docPr id="37" name="Picture 37"/>
+            <wp:cNvGraphicFramePr>
+              <a:graphicFrameLocks xmlns:a="http://schemas.openxmlformats.org/drawingml/2006/main" noChangeAspect="1"/>
+            </wp:cNvGraphicFramePr>
+            <a:graphic xmlns:a="http://schemas.openxmlformats.org/drawingml/2006/main">
+              <a:graphicData uri="http://schemas.openxmlformats.org/drawingml/2006/picture">
+                <pic:pic xmlns:pic="http://schemas.openxmlformats.org/drawingml/2006/picture">
+                  <pic:nvPicPr>
+                    <pic:cNvPr id="37" name="GetBookById.PNG"/>
+                    <pic:cNvPicPr/>
+                  </pic:nvPicPr>
+                  <pic:blipFill>
+                    <a:blip r:embed="rId23">
+                      <a:extLst>
+                        <a:ext uri="{28A0092B-C50C-407E-A947-70E740481C1C}">
+                          <a14:useLocalDpi xmlns:a14="http://schemas.microsoft.com/office/drawing/2010/main" val="0"/>
+                        </a:ext>
+                      </a:extLst>
+                    </a:blip>
+                    <a:stretch>
+                      <a:fillRect/>
+                    </a:stretch>
+                  </pic:blipFill>
+                  <pic:spPr>
+                    <a:xfrm>
+                      <a:off x="0" y="0"/>
+                      <a:ext cx="5943600" cy="3191510"/>
+                    </a:xfrm>
+                    <a:prstGeom prst="rect">
+                      <a:avLst/>
+                    </a:prstGeom>
+                  </pic:spPr>
+                </pic:pic>
+              </a:graphicData>
+            </a:graphic>
+          </wp:inline>
+        </w:drawing>
+      </w:r>
+    </w:p>
+    <w:p>
+      <w:pPr>
+        <w:ind w:firstLine="720"/>
+        <w:rPr>
+          <w:rFonts w:ascii="Times New Roman" w:hAnsi="Times New Roman" w:cs="Times New Roman"/>
+          <w:sz w:val="24"/>
+          <w:szCs w:val="24"/>
+          <w:lang w:val="ro-RO"/>
+        </w:rPr>
+      </w:pPr>
+      <w:r>
+        <w:rPr>
+          <w:rFonts w:ascii="Times New Roman" w:hAnsi="Times New Roman" w:cs="Times New Roman"/>
+          <w:sz w:val="24"/>
+          <w:szCs w:val="24"/>
+          <w:lang w:val="ro-RO"/>
+        </w:rPr>
+        <w:t xml:space="preserve">Al cincilea apel este cel de Update Book. Acest apel se găsește la endpoint-ul /api/Book/id. Verbul HTTP care se folosește este PUT. Este necesar ca parametrul URL </w:t>
+      </w:r>
+      <w:r>
+        <w:rPr>
+          <w:rFonts w:ascii="Times New Roman" w:hAnsi="Times New Roman" w:cs="Times New Roman"/>
+          <w:i/>
+          <w:sz w:val="24"/>
+          <w:szCs w:val="24"/>
+          <w:lang w:val="ro-RO"/>
+        </w:rPr>
+        <w:t>id</w:t>
+      </w:r>
+      <w:r>
+        <w:rPr>
+          <w:rFonts w:ascii="Times New Roman" w:hAnsi="Times New Roman" w:cs="Times New Roman"/>
+          <w:sz w:val="24"/>
+          <w:szCs w:val="24"/>
+          <w:lang w:val="ro-RO"/>
+        </w:rPr>
+        <w:t xml:space="preserve"> să fie de tip întreg și un parametru de tip carte. În caz de succes se va returna status code-ul 200. În caz  de eroare se va returna un status code cu valoarea 404 – NOT FOUND sau cu valoarea 500 – INTERNAL SERVER ERROR. Apelul este ilustrat și mai jos:</w:t>
+      </w:r>
+    </w:p>
+    <w:p>
+      <w:pPr>
+        <w:jc w:val="center"/>
+        <w:rPr>
+          <w:rFonts w:ascii="Times New Roman" w:hAnsi="Times New Roman" w:cs="Times New Roman"/>
+          <w:sz w:val="24"/>
+          <w:szCs w:val="24"/>
+          <w:lang w:val="ro-RO"/>
+        </w:rPr>
+      </w:pPr>
+      <w:r>
+        <w:rPr>
+          <w:rFonts w:ascii="Times New Roman" w:hAnsi="Times New Roman" w:cs="Times New Roman"/>
+          <w:noProof/>
+          <w:sz w:val="24"/>
+          <w:szCs w:val="24"/>
+        </w:rPr>
+        <w:drawing>
+          <wp:inline distT="0" distB="0" distL="0" distR="0">
+            <wp:extent cx="5943600" cy="3243580"/>
+            <wp:effectExtent l="0" t="0" r="0" b="0"/>
+            <wp:docPr id="38" name="Picture 38"/>
+            <wp:cNvGraphicFramePr>
+              <a:graphicFrameLocks xmlns:a="http://schemas.openxmlformats.org/drawingml/2006/main" noChangeAspect="1"/>
+            </wp:cNvGraphicFramePr>
+            <a:graphic xmlns:a="http://schemas.openxmlformats.org/drawingml/2006/main">
+              <a:graphicData uri="http://schemas.openxmlformats.org/drawingml/2006/picture">
+                <pic:pic xmlns:pic="http://schemas.openxmlformats.org/drawingml/2006/picture">
+                  <pic:nvPicPr>
+                    <pic:cNvPr id="38" name="UpdateBook.PNG"/>
+                    <pic:cNvPicPr/>
+                  </pic:nvPicPr>
+                  <pic:blipFill>
+                    <a:blip r:embed="rId24">
+                      <a:extLst>
+                        <a:ext uri="{28A0092B-C50C-407E-A947-70E740481C1C}">
+                          <a14:useLocalDpi xmlns:a14="http://schemas.microsoft.com/office/drawing/2010/main" val="0"/>
+                        </a:ext>
+                      </a:extLst>
+                    </a:blip>
+                    <a:stretch>
+                      <a:fillRect/>
+                    </a:stretch>
+                  </pic:blipFill>
+                  <pic:spPr>
+                    <a:xfrm>
+                      <a:off x="0" y="0"/>
+                      <a:ext cx="5943600" cy="3243580"/>
+                    </a:xfrm>
+                    <a:prstGeom prst="rect">
+                      <a:avLst/>
+                    </a:prstGeom>
+                  </pic:spPr>
+                </pic:pic>
+              </a:graphicData>
+            </a:graphic>
+          </wp:inline>
+        </w:drawing>
+      </w:r>
+    </w:p>
+    <w:p>
+      <w:pPr>
+        <w:ind w:firstLine="720"/>
+        <w:rPr>
+          <w:rFonts w:ascii="Times New Roman" w:hAnsi="Times New Roman" w:cs="Times New Roman"/>
+          <w:sz w:val="24"/>
+          <w:szCs w:val="24"/>
+          <w:lang w:val="ro-RO"/>
+        </w:rPr>
+      </w:pPr>
+      <w:r>
+        <w:rPr>
+          <w:rFonts w:ascii="Times New Roman" w:hAnsi="Times New Roman" w:cs="Times New Roman"/>
+          <w:sz w:val="24"/>
+          <w:szCs w:val="24"/>
+          <w:lang w:val="ro-RO"/>
+        </w:rPr>
+        <w:lastRenderedPageBreak/>
+        <w:t xml:space="preserve">Al șaselea apel este cel de Get Book By Title. Acest apel se găsește la endpoint-ul /api/Book/book/bookTitle. Verbul HTTP care se folosește este GET. Este necesar ca parametrul URL </w:t>
+      </w:r>
+      <w:r>
+        <w:rPr>
+          <w:rFonts w:ascii="Times New Roman" w:hAnsi="Times New Roman" w:cs="Times New Roman"/>
+          <w:i/>
+          <w:sz w:val="24"/>
+          <w:szCs w:val="24"/>
+          <w:lang w:val="ro-RO"/>
+        </w:rPr>
+        <w:t>bookTitle</w:t>
+      </w:r>
+      <w:r>
+        <w:rPr>
+          <w:rFonts w:ascii="Times New Roman" w:hAnsi="Times New Roman" w:cs="Times New Roman"/>
+          <w:sz w:val="24"/>
+          <w:szCs w:val="24"/>
+          <w:lang w:val="ro-RO"/>
+        </w:rPr>
+        <w:t xml:space="preserve"> să fie de tip </w:t>
+      </w:r>
+      <w:r>
+        <w:rPr>
+          <w:rFonts w:ascii="Times New Roman" w:hAnsi="Times New Roman" w:cs="Times New Roman"/>
+          <w:sz w:val="24"/>
+          <w:szCs w:val="24"/>
+          <w:lang w:val="ro-RO"/>
+        </w:rPr>
+        <w:t>string</w:t>
       </w:r>
       <w:r>
         <w:rPr>
@@ -11222,16 +11681,7 @@
           <w:szCs w:val="24"/>
           <w:lang w:val="ro-RO"/>
         </w:rPr>
-        <w:t xml:space="preserve">Verbul HTTP care se folosește este </w:t>
-      </w:r>
-      <w:r>
-        <w:rPr>
-          <w:rFonts w:ascii="Times New Roman" w:hAnsi="Times New Roman" w:cs="Times New Roman"/>
-          <w:sz w:val="24"/>
-          <w:szCs w:val="24"/>
-          <w:lang w:val="ro-RO"/>
-        </w:rPr>
-        <w:t>POST</w:t>
+        <w:t>dar nu sunt necesari parametri de tip date</w:t>
       </w:r>
       <w:r>
         <w:rPr>
@@ -11249,6 +11699,179 @@
           <w:szCs w:val="24"/>
           <w:lang w:val="ro-RO"/>
         </w:rPr>
+        <w:t xml:space="preserve"> De asemenea, parametrul URL </w:t>
+      </w:r>
+      <w:r>
+        <w:rPr>
+          <w:rFonts w:ascii="Times New Roman" w:hAnsi="Times New Roman" w:cs="Times New Roman"/>
+          <w:i/>
+          <w:sz w:val="24"/>
+          <w:szCs w:val="24"/>
+          <w:lang w:val="ro-RO"/>
+        </w:rPr>
+        <w:t xml:space="preserve">book </w:t>
+      </w:r>
+      <w:r>
+        <w:rPr>
+          <w:rFonts w:ascii="Times New Roman" w:hAnsi="Times New Roman" w:cs="Times New Roman"/>
+          <w:sz w:val="24"/>
+          <w:szCs w:val="24"/>
+          <w:lang w:val="ro-RO"/>
+        </w:rPr>
+        <w:t>poate avea orice valoare exceptând valoarea vidă.</w:t>
+      </w:r>
+      <w:r>
+        <w:rPr>
+          <w:rFonts w:ascii="Times New Roman" w:hAnsi="Times New Roman" w:cs="Times New Roman"/>
+          <w:sz w:val="24"/>
+          <w:szCs w:val="24"/>
+          <w:lang w:val="ro-RO"/>
+        </w:rPr>
+        <w:t xml:space="preserve"> În caz de succes se va returna status code-ul 200</w:t>
+      </w:r>
+      <w:r>
+        <w:rPr>
+          <w:rFonts w:ascii="Times New Roman" w:hAnsi="Times New Roman" w:cs="Times New Roman"/>
+          <w:sz w:val="24"/>
+          <w:szCs w:val="24"/>
+          <w:lang w:val="ro-RO"/>
+        </w:rPr>
+        <w:t xml:space="preserve"> și obiectul de tip carte cu respectivul titlu</w:t>
+      </w:r>
+      <w:r>
+        <w:rPr>
+          <w:rFonts w:ascii="Times New Roman" w:hAnsi="Times New Roman" w:cs="Times New Roman"/>
+          <w:sz w:val="24"/>
+          <w:szCs w:val="24"/>
+          <w:lang w:val="ro-RO"/>
+        </w:rPr>
+        <w:t xml:space="preserve">. În caz  de eroare se va returna un status code cu valoarea 404 – NOT FOUND sau cu valoarea 500 – INTERNAL SERVER ERROR. </w:t>
+      </w:r>
+      <w:r>
+        <w:rPr>
+          <w:rFonts w:ascii="Times New Roman" w:hAnsi="Times New Roman" w:cs="Times New Roman"/>
+          <w:sz w:val="24"/>
+          <w:szCs w:val="24"/>
+          <w:lang w:val="ro-RO"/>
+        </w:rPr>
+        <w:t>Figura care ilustrează apelul se poate vedea mai jos</w:t>
+      </w:r>
+      <w:r>
+        <w:rPr>
+          <w:rFonts w:ascii="Times New Roman" w:hAnsi="Times New Roman" w:cs="Times New Roman"/>
+          <w:sz w:val="24"/>
+          <w:szCs w:val="24"/>
+          <w:lang w:val="ro-RO"/>
+        </w:rPr>
+        <w:t>:</w:t>
+      </w:r>
+    </w:p>
+    <w:p>
+      <w:pPr>
+        <w:jc w:val="center"/>
+        <w:rPr>
+          <w:rFonts w:ascii="Times New Roman" w:hAnsi="Times New Roman" w:cs="Times New Roman"/>
+          <w:sz w:val="24"/>
+          <w:szCs w:val="24"/>
+          <w:lang w:val="ro-RO"/>
+        </w:rPr>
+      </w:pPr>
+      <w:r>
+        <w:rPr>
+          <w:rFonts w:ascii="Times New Roman" w:hAnsi="Times New Roman" w:cs="Times New Roman"/>
+          <w:noProof/>
+          <w:sz w:val="24"/>
+          <w:szCs w:val="24"/>
+        </w:rPr>
+        <w:drawing>
+          <wp:inline distT="0" distB="0" distL="0" distR="0">
+            <wp:extent cx="5943600" cy="1234440"/>
+            <wp:effectExtent l="0" t="0" r="0" b="3810"/>
+            <wp:docPr id="39" name="Picture 39"/>
+            <wp:cNvGraphicFramePr>
+              <a:graphicFrameLocks xmlns:a="http://schemas.openxmlformats.org/drawingml/2006/main" noChangeAspect="1"/>
+            </wp:cNvGraphicFramePr>
+            <a:graphic xmlns:a="http://schemas.openxmlformats.org/drawingml/2006/main">
+              <a:graphicData uri="http://schemas.openxmlformats.org/drawingml/2006/picture">
+                <pic:pic xmlns:pic="http://schemas.openxmlformats.org/drawingml/2006/picture">
+                  <pic:nvPicPr>
+                    <pic:cNvPr id="39" name="GetBookByTitle.PNG"/>
+                    <pic:cNvPicPr/>
+                  </pic:nvPicPr>
+                  <pic:blipFill>
+                    <a:blip r:embed="rId25">
+                      <a:extLst>
+                        <a:ext uri="{28A0092B-C50C-407E-A947-70E740481C1C}">
+                          <a14:useLocalDpi xmlns:a14="http://schemas.microsoft.com/office/drawing/2010/main" val="0"/>
+                        </a:ext>
+                      </a:extLst>
+                    </a:blip>
+                    <a:stretch>
+                      <a:fillRect/>
+                    </a:stretch>
+                  </pic:blipFill>
+                  <pic:spPr>
+                    <a:xfrm>
+                      <a:off x="0" y="0"/>
+                      <a:ext cx="5943600" cy="1234440"/>
+                    </a:xfrm>
+                    <a:prstGeom prst="rect">
+                      <a:avLst/>
+                    </a:prstGeom>
+                  </pic:spPr>
+                </pic:pic>
+              </a:graphicData>
+            </a:graphic>
+          </wp:inline>
+        </w:drawing>
+      </w:r>
+    </w:p>
+    <w:p>
+      <w:pPr>
+        <w:ind w:firstLine="720"/>
+        <w:rPr>
+          <w:rFonts w:ascii="Times New Roman" w:hAnsi="Times New Roman" w:cs="Times New Roman"/>
+          <w:sz w:val="24"/>
+          <w:szCs w:val="24"/>
+          <w:lang w:val="ro-RO"/>
+        </w:rPr>
+      </w:pPr>
+      <w:r>
+        <w:rPr>
+          <w:rFonts w:ascii="Times New Roman" w:hAnsi="Times New Roman" w:cs="Times New Roman"/>
+          <w:sz w:val="24"/>
+          <w:szCs w:val="24"/>
+          <w:lang w:val="ro-RO"/>
+        </w:rPr>
+        <w:t xml:space="preserve">Al șaptelea apel este cel de Get Book By Author Name. Acest apel se găsește la endpoint-ul /api/Book/book/author/authorName. Verbul HTTP care se folosește este GET. Este necesar ca parametrul URL </w:t>
+      </w:r>
+      <w:r>
+        <w:rPr>
+          <w:rFonts w:ascii="Times New Roman" w:hAnsi="Times New Roman" w:cs="Times New Roman"/>
+          <w:i/>
+          <w:sz w:val="24"/>
+          <w:szCs w:val="24"/>
+          <w:lang w:val="ro-RO"/>
+        </w:rPr>
+        <w:t>authorName</w:t>
+      </w:r>
+      <w:r>
+        <w:rPr>
+          <w:rFonts w:ascii="Times New Roman" w:hAnsi="Times New Roman" w:cs="Times New Roman"/>
+          <w:sz w:val="24"/>
+          <w:szCs w:val="24"/>
+          <w:lang w:val="ro-RO"/>
+        </w:rPr>
+        <w:t xml:space="preserve"> să fie de tip string dar nu sunt necesari parametri de tip date. Ceilalți parametri URL</w:t>
+      </w:r>
+      <w:r>
+        <w:rPr>
+          <w:rFonts w:ascii="Times New Roman" w:hAnsi="Times New Roman" w:cs="Times New Roman"/>
+          <w:i/>
+          <w:sz w:val="24"/>
+          <w:szCs w:val="24"/>
+          <w:lang w:val="ro-RO"/>
+        </w:rPr>
         <w:t xml:space="preserve"> </w:t>
       </w:r>
       <w:r>
@@ -11258,29 +11881,111 @@
           <w:szCs w:val="24"/>
           <w:lang w:val="ro-RO"/>
         </w:rPr>
-        <w:t xml:space="preserve">Nu este nevoie de parametri URL </w:t>
-      </w:r>
-      <w:r>
-        <w:rPr>
-          <w:rFonts w:ascii="Times New Roman" w:hAnsi="Times New Roman" w:cs="Times New Roman"/>
-          <w:sz w:val="24"/>
-          <w:szCs w:val="24"/>
-          <w:lang w:val="ro-RO"/>
-        </w:rPr>
-        <w:t>dar este necesar să fie trimis un obiect de tip Book</w:t>
-      </w:r>
-      <w:r>
-        <w:rPr>
-          <w:rFonts w:ascii="Times New Roman" w:hAnsi="Times New Roman" w:cs="Times New Roman"/>
-          <w:sz w:val="24"/>
-          <w:szCs w:val="24"/>
-          <w:lang w:val="ro-RO"/>
-        </w:rPr>
-        <w:t>.</w:t>
-      </w:r>
-      <w:r>
-        <w:rPr>
-          <w:rFonts w:ascii="Times New Roman" w:hAnsi="Times New Roman" w:cs="Times New Roman"/>
+        <w:t>pot avea orice valoare exceptând valoarea vidă. În caz de succes se va returna status code-ul 200 și o listă de obiecte de tip carte care au autorul menționat. În caz  de eroare se va returna un status code cu valoarea 404 – NOT FOUND sau cu valoarea 500 – INTERNAL SERVER ERROR. Apelul este ilustrat mai jos:</w:t>
+      </w:r>
+    </w:p>
+    <w:p>
+      <w:pPr>
+        <w:jc w:val="center"/>
+        <w:rPr>
+          <w:rFonts w:ascii="Times New Roman" w:hAnsi="Times New Roman" w:cs="Times New Roman"/>
+          <w:sz w:val="24"/>
+          <w:szCs w:val="24"/>
+          <w:lang w:val="ro-RO"/>
+        </w:rPr>
+      </w:pPr>
+      <w:r>
+        <w:rPr>
+          <w:rFonts w:ascii="Times New Roman" w:hAnsi="Times New Roman" w:cs="Times New Roman"/>
+          <w:noProof/>
+          <w:sz w:val="24"/>
+          <w:szCs w:val="24"/>
+        </w:rPr>
+        <w:drawing>
+          <wp:inline distT="0" distB="0" distL="0" distR="0">
+            <wp:extent cx="5943600" cy="1153795"/>
+            <wp:effectExtent l="0" t="0" r="0" b="8255"/>
+            <wp:docPr id="40" name="Picture 40"/>
+            <wp:cNvGraphicFramePr>
+              <a:graphicFrameLocks xmlns:a="http://schemas.openxmlformats.org/drawingml/2006/main" noChangeAspect="1"/>
+            </wp:cNvGraphicFramePr>
+            <a:graphic xmlns:a="http://schemas.openxmlformats.org/drawingml/2006/main">
+              <a:graphicData uri="http://schemas.openxmlformats.org/drawingml/2006/picture">
+                <pic:pic xmlns:pic="http://schemas.openxmlformats.org/drawingml/2006/picture">
+                  <pic:nvPicPr>
+                    <pic:cNvPr id="40" name="GetBookByAuthorName.PNG"/>
+                    <pic:cNvPicPr/>
+                  </pic:nvPicPr>
+                  <pic:blipFill>
+                    <a:blip r:embed="rId26">
+                      <a:extLst>
+                        <a:ext uri="{28A0092B-C50C-407E-A947-70E740481C1C}">
+                          <a14:useLocalDpi xmlns:a14="http://schemas.microsoft.com/office/drawing/2010/main" val="0"/>
+                        </a:ext>
+                      </a:extLst>
+                    </a:blip>
+                    <a:stretch>
+                      <a:fillRect/>
+                    </a:stretch>
+                  </pic:blipFill>
+                  <pic:spPr>
+                    <a:xfrm>
+                      <a:off x="0" y="0"/>
+                      <a:ext cx="5943600" cy="1153795"/>
+                    </a:xfrm>
+                    <a:prstGeom prst="rect">
+                      <a:avLst/>
+                    </a:prstGeom>
+                  </pic:spPr>
+                </pic:pic>
+              </a:graphicData>
+            </a:graphic>
+          </wp:inline>
+        </w:drawing>
+      </w:r>
+    </w:p>
+    <w:p>
+      <w:pPr>
+        <w:ind w:firstLine="720"/>
+        <w:rPr>
+          <w:rFonts w:ascii="Times New Roman" w:hAnsi="Times New Roman" w:cs="Times New Roman"/>
+          <w:sz w:val="24"/>
+          <w:szCs w:val="24"/>
+          <w:lang w:val="ro-RO"/>
+        </w:rPr>
+      </w:pPr>
+      <w:r>
+        <w:rPr>
+          <w:rFonts w:ascii="Times New Roman" w:hAnsi="Times New Roman" w:cs="Times New Roman"/>
+          <w:sz w:val="24"/>
+          <w:szCs w:val="24"/>
+          <w:lang w:val="ro-RO"/>
+        </w:rPr>
+        <w:t xml:space="preserve">Al optulea apel este cel de Get Book By Loaner Id. Acest apel se găsește la endpoint-ul /api/Book/book/books/user/loanerId. Verbul HTTP care se folosește este GET. Este necesar ca parametrul URL </w:t>
+      </w:r>
+      <w:r>
+        <w:rPr>
+          <w:rFonts w:ascii="Times New Roman" w:hAnsi="Times New Roman" w:cs="Times New Roman"/>
+          <w:i/>
+          <w:sz w:val="24"/>
+          <w:szCs w:val="24"/>
+          <w:lang w:val="ro-RO"/>
+        </w:rPr>
+        <w:t>loanerId</w:t>
+      </w:r>
+      <w:r>
+        <w:rPr>
+          <w:rFonts w:ascii="Times New Roman" w:hAnsi="Times New Roman" w:cs="Times New Roman"/>
+          <w:sz w:val="24"/>
+          <w:szCs w:val="24"/>
+          <w:lang w:val="ro-RO"/>
+        </w:rPr>
+        <w:t xml:space="preserve"> să fie de tip întreg dar nu sunt necesari parametri de tip date. Ceilalți parametri URL</w:t>
+      </w:r>
+      <w:r>
+        <w:rPr>
+          <w:rFonts w:ascii="Times New Roman" w:hAnsi="Times New Roman" w:cs="Times New Roman"/>
+          <w:i/>
           <w:sz w:val="24"/>
           <w:szCs w:val="24"/>
           <w:lang w:val="ro-RO"/>
@@ -11294,43 +11999,117 @@
           <w:szCs w:val="24"/>
           <w:lang w:val="ro-RO"/>
         </w:rPr>
-        <w:t xml:space="preserve">În caz de succes se va returna status code-ul 200. În caz de de eroare se va </w:t>
-      </w:r>
-      <w:r>
-        <w:rPr>
-          <w:rFonts w:ascii="Times New Roman" w:hAnsi="Times New Roman" w:cs="Times New Roman"/>
-          <w:sz w:val="24"/>
-          <w:szCs w:val="24"/>
-          <w:lang w:val="ro-RO"/>
-        </w:rPr>
-        <w:t>returna</w:t>
-      </w:r>
-      <w:r>
-        <w:rPr>
-          <w:rFonts w:ascii="Times New Roman" w:hAnsi="Times New Roman" w:cs="Times New Roman"/>
-          <w:sz w:val="24"/>
-          <w:szCs w:val="24"/>
-          <w:lang w:val="ro-RO"/>
-        </w:rPr>
-        <w:t xml:space="preserve"> un status code cu valoarea 500 – INTERNAL SERVER ERROR.</w:t>
-      </w:r>
-      <w:r>
-        <w:rPr>
-          <w:rFonts w:ascii="Times New Roman" w:hAnsi="Times New Roman" w:cs="Times New Roman"/>
-          <w:sz w:val="24"/>
-          <w:szCs w:val="24"/>
-          <w:lang w:val="ro-RO"/>
-        </w:rPr>
-        <w:t xml:space="preserve"> Apelul este ilustrat</w:t>
-      </w:r>
-      <w:r>
-        <w:rPr>
-          <w:rFonts w:ascii="Times New Roman" w:hAnsi="Times New Roman" w:cs="Times New Roman"/>
-          <w:sz w:val="24"/>
-          <w:szCs w:val="24"/>
-          <w:lang w:val="ro-RO"/>
-        </w:rPr>
-        <w:t xml:space="preserve"> mai jos:</w:t>
+        <w:t>pot avea orice valoare exceptând valoarea vidă. În caz de succes se va returna status code-ul 200 și o listă de obiecte de tip carte care au loanerId-ul specificat. În caz  de eroare se va returna un status code cu valoarea 404 – NOT FOUND sau cu valoarea 500 – INTERNAL SERVER ERROR. Apelul este ilustrat în cele ce urmează:</w:t>
+      </w:r>
+    </w:p>
+    <w:p>
+      <w:pPr>
+        <w:jc w:val="center"/>
+        <w:rPr>
+          <w:rFonts w:ascii="Times New Roman" w:hAnsi="Times New Roman" w:cs="Times New Roman"/>
+          <w:sz w:val="24"/>
+          <w:szCs w:val="24"/>
+          <w:lang w:val="ro-RO"/>
+        </w:rPr>
+      </w:pPr>
+      <w:r>
+        <w:rPr>
+          <w:rFonts w:ascii="Times New Roman" w:hAnsi="Times New Roman" w:cs="Times New Roman"/>
+          <w:noProof/>
+          <w:sz w:val="24"/>
+          <w:szCs w:val="24"/>
+        </w:rPr>
+        <w:lastRenderedPageBreak/>
+        <w:drawing>
+          <wp:inline distT="0" distB="0" distL="0" distR="0">
+            <wp:extent cx="5943600" cy="618490"/>
+            <wp:effectExtent l="0" t="0" r="0" b="0"/>
+            <wp:docPr id="45" name="Picture 45"/>
+            <wp:cNvGraphicFramePr>
+              <a:graphicFrameLocks xmlns:a="http://schemas.openxmlformats.org/drawingml/2006/main" noChangeAspect="1"/>
+            </wp:cNvGraphicFramePr>
+            <a:graphic xmlns:a="http://schemas.openxmlformats.org/drawingml/2006/main">
+              <a:graphicData uri="http://schemas.openxmlformats.org/drawingml/2006/picture">
+                <pic:pic xmlns:pic="http://schemas.openxmlformats.org/drawingml/2006/picture">
+                  <pic:nvPicPr>
+                    <pic:cNvPr id="45" name="GetBookByLoanerId2.PNG"/>
+                    <pic:cNvPicPr/>
+                  </pic:nvPicPr>
+                  <pic:blipFill>
+                    <a:blip r:embed="rId27">
+                      <a:extLst>
+                        <a:ext uri="{28A0092B-C50C-407E-A947-70E740481C1C}">
+                          <a14:useLocalDpi xmlns:a14="http://schemas.microsoft.com/office/drawing/2010/main" val="0"/>
+                        </a:ext>
+                      </a:extLst>
+                    </a:blip>
+                    <a:stretch>
+                      <a:fillRect/>
+                    </a:stretch>
+                  </pic:blipFill>
+                  <pic:spPr>
+                    <a:xfrm>
+                      <a:off x="0" y="0"/>
+                      <a:ext cx="5943600" cy="618490"/>
+                    </a:xfrm>
+                    <a:prstGeom prst="rect">
+                      <a:avLst/>
+                    </a:prstGeom>
+                  </pic:spPr>
+                </pic:pic>
+              </a:graphicData>
+            </a:graphic>
+          </wp:inline>
+        </w:drawing>
+      </w:r>
+      <w:r>
+        <w:rPr>
+          <w:rFonts w:ascii="Times New Roman" w:hAnsi="Times New Roman" w:cs="Times New Roman"/>
+          <w:noProof/>
+          <w:sz w:val="24"/>
+          <w:szCs w:val="24"/>
+        </w:rPr>
+        <w:drawing>
+          <wp:inline distT="0" distB="0" distL="0" distR="0">
+            <wp:extent cx="5943600" cy="1379855"/>
+            <wp:effectExtent l="0" t="0" r="0" b="0"/>
+            <wp:docPr id="41" name="Picture 41"/>
+            <wp:cNvGraphicFramePr>
+              <a:graphicFrameLocks xmlns:a="http://schemas.openxmlformats.org/drawingml/2006/main" noChangeAspect="1"/>
+            </wp:cNvGraphicFramePr>
+            <a:graphic xmlns:a="http://schemas.openxmlformats.org/drawingml/2006/main">
+              <a:graphicData uri="http://schemas.openxmlformats.org/drawingml/2006/picture">
+                <pic:pic xmlns:pic="http://schemas.openxmlformats.org/drawingml/2006/picture">
+                  <pic:nvPicPr>
+                    <pic:cNvPr id="41" name="GetBookByLoanerId.PNG"/>
+                    <pic:cNvPicPr/>
+                  </pic:nvPicPr>
+                  <pic:blipFill>
+                    <a:blip r:embed="rId28">
+                      <a:extLst>
+                        <a:ext uri="{28A0092B-C50C-407E-A947-70E740481C1C}">
+                          <a14:useLocalDpi xmlns:a14="http://schemas.microsoft.com/office/drawing/2010/main" val="0"/>
+                        </a:ext>
+                      </a:extLst>
+                    </a:blip>
+                    <a:stretch>
+                      <a:fillRect/>
+                    </a:stretch>
+                  </pic:blipFill>
+                  <pic:spPr>
+                    <a:xfrm>
+                      <a:off x="0" y="0"/>
+                      <a:ext cx="5943600" cy="1379855"/>
+                    </a:xfrm>
+                    <a:prstGeom prst="rect">
+                      <a:avLst/>
+                    </a:prstGeom>
+                  </pic:spPr>
+                </pic:pic>
+              </a:graphicData>
+            </a:graphic>
+          </wp:inline>
+        </w:drawing>
       </w:r>
     </w:p>
     <w:p>
@@ -11343,106 +12122,14 @@
           <w:lang w:val="ro-RO"/>
         </w:rPr>
       </w:pPr>
-    </w:p>
-    <w:p>
-      <w:pPr>
-        <w:ind w:firstLine="720"/>
-        <w:rPr>
-          <w:rFonts w:ascii="Times New Roman" w:hAnsi="Times New Roman" w:cs="Times New Roman"/>
-          <w:sz w:val="24"/>
-          <w:szCs w:val="24"/>
-          <w:lang w:val="ro-RO"/>
-        </w:rPr>
-      </w:pPr>
-      <w:r>
-        <w:rPr>
-          <w:rFonts w:ascii="Times New Roman" w:hAnsi="Times New Roman" w:cs="Times New Roman"/>
-          <w:sz w:val="24"/>
-          <w:szCs w:val="24"/>
-          <w:lang w:val="ro-RO"/>
-        </w:rPr>
-        <w:t xml:space="preserve">Al </w:t>
-      </w:r>
-      <w:r>
-        <w:rPr>
-          <w:rFonts w:ascii="Times New Roman" w:hAnsi="Times New Roman" w:cs="Times New Roman"/>
-          <w:sz w:val="24"/>
-          <w:szCs w:val="24"/>
-          <w:lang w:val="ro-RO"/>
-        </w:rPr>
-        <w:t>treilea</w:t>
-      </w:r>
-      <w:r>
-        <w:rPr>
-          <w:rFonts w:ascii="Times New Roman" w:hAnsi="Times New Roman" w:cs="Times New Roman"/>
-          <w:sz w:val="24"/>
-          <w:szCs w:val="24"/>
-          <w:lang w:val="ro-RO"/>
-        </w:rPr>
-        <w:t xml:space="preserve"> apel este cel de </w:t>
-      </w:r>
-      <w:r>
-        <w:rPr>
-          <w:rFonts w:ascii="Times New Roman" w:hAnsi="Times New Roman" w:cs="Times New Roman"/>
-          <w:sz w:val="24"/>
-          <w:szCs w:val="24"/>
-          <w:lang w:val="ro-RO"/>
-        </w:rPr>
-        <w:t>Delete</w:t>
-      </w:r>
-      <w:r>
-        <w:rPr>
-          <w:rFonts w:ascii="Times New Roman" w:hAnsi="Times New Roman" w:cs="Times New Roman"/>
-          <w:sz w:val="24"/>
-          <w:szCs w:val="24"/>
-          <w:lang w:val="ro-RO"/>
-        </w:rPr>
-        <w:t xml:space="preserve"> Book. Acest apel se găsește la endpoint-ul /api/Book</w:t>
-      </w:r>
-      <w:r>
-        <w:rPr>
-          <w:rFonts w:ascii="Times New Roman" w:hAnsi="Times New Roman" w:cs="Times New Roman"/>
-          <w:sz w:val="24"/>
-          <w:szCs w:val="24"/>
-          <w:lang w:val="ro-RO"/>
-        </w:rPr>
-        <w:t>/id</w:t>
-      </w:r>
-      <w:r>
-        <w:rPr>
-          <w:rFonts w:ascii="Times New Roman" w:hAnsi="Times New Roman" w:cs="Times New Roman"/>
-          <w:sz w:val="24"/>
-          <w:szCs w:val="24"/>
-          <w:lang w:val="ro-RO"/>
-        </w:rPr>
-        <w:t xml:space="preserve">. Verbul HTTP care se folosește este </w:t>
-      </w:r>
-      <w:r>
-        <w:rPr>
-          <w:rFonts w:ascii="Times New Roman" w:hAnsi="Times New Roman" w:cs="Times New Roman"/>
-          <w:sz w:val="24"/>
-          <w:szCs w:val="24"/>
-          <w:lang w:val="ro-RO"/>
-        </w:rPr>
-        <w:t>DELETE</w:t>
-      </w:r>
-      <w:r>
-        <w:rPr>
-          <w:rFonts w:ascii="Times New Roman" w:hAnsi="Times New Roman" w:cs="Times New Roman"/>
-          <w:sz w:val="24"/>
-          <w:szCs w:val="24"/>
-          <w:lang w:val="ro-RO"/>
-        </w:rPr>
-        <w:t xml:space="preserve">. </w:t>
-      </w:r>
-      <w:r>
-        <w:rPr>
-          <w:rFonts w:ascii="Times New Roman" w:hAnsi="Times New Roman" w:cs="Times New Roman"/>
-          <w:sz w:val="24"/>
-          <w:szCs w:val="24"/>
-          <w:lang w:val="ro-RO"/>
-        </w:rPr>
-        <w:t xml:space="preserve">Este necesar ca parametrul URL </w:t>
+      <w:r>
+        <w:rPr>
+          <w:rFonts w:ascii="Times New Roman" w:hAnsi="Times New Roman" w:cs="Times New Roman"/>
+          <w:sz w:val="24"/>
+          <w:szCs w:val="24"/>
+          <w:lang w:val="ro-RO"/>
+        </w:rPr>
+        <w:t xml:space="preserve">Al nouălea apel este cel de Get Book By Borrower Id. Acest apel se găsește la endpoint-ul /api/Book/book/books/user/loanerId/borrowerId. Verbul HTTP care se folosește este GET. Este necesar ca parametrul URL </w:t>
       </w:r>
       <w:r>
         <w:rPr>
@@ -11452,29 +12139,21 @@
           <w:szCs w:val="24"/>
           <w:lang w:val="ro-RO"/>
         </w:rPr>
-        <w:t>id</w:t>
-      </w:r>
-      <w:r>
-        <w:rPr>
-          <w:rFonts w:ascii="Times New Roman" w:hAnsi="Times New Roman" w:cs="Times New Roman"/>
-          <w:sz w:val="24"/>
-          <w:szCs w:val="24"/>
-          <w:lang w:val="ro-RO"/>
-        </w:rPr>
-        <w:t xml:space="preserve"> să fie de tip întreg</w:t>
-      </w:r>
-      <w:r>
-        <w:rPr>
-          <w:rFonts w:ascii="Times New Roman" w:hAnsi="Times New Roman" w:cs="Times New Roman"/>
-          <w:sz w:val="24"/>
-          <w:szCs w:val="24"/>
-          <w:lang w:val="ro-RO"/>
-        </w:rPr>
-        <w:t xml:space="preserve"> dar nu sunt necesari parametri de tip date. În caz de succes se va returna status code-ul 200. În caz de de eroare se va returna un status code</w:t>
-      </w:r>
-      <w:r>
-        <w:rPr>
-          <w:rFonts w:ascii="Times New Roman" w:hAnsi="Times New Roman" w:cs="Times New Roman"/>
+        <w:t>borrowerId</w:t>
+      </w:r>
+      <w:r>
+        <w:rPr>
+          <w:rFonts w:ascii="Times New Roman" w:hAnsi="Times New Roman" w:cs="Times New Roman"/>
+          <w:sz w:val="24"/>
+          <w:szCs w:val="24"/>
+          <w:lang w:val="ro-RO"/>
+        </w:rPr>
+        <w:t xml:space="preserve"> să fie de tip întreg dar nu sunt necesari parametri de tip date. Ceilalți parametri URL</w:t>
+      </w:r>
+      <w:r>
+        <w:rPr>
+          <w:rFonts w:ascii="Times New Roman" w:hAnsi="Times New Roman" w:cs="Times New Roman"/>
+          <w:i/>
           <w:sz w:val="24"/>
           <w:szCs w:val="24"/>
           <w:lang w:val="ro-RO"/>
@@ -11488,1089 +12167,68 @@
           <w:szCs w:val="24"/>
           <w:lang w:val="ro-RO"/>
         </w:rPr>
-        <w:t xml:space="preserve">cu valoarea 404 – NOT FOUND sau cu valoarea 500 – INTERNAL SERVER ERROR. </w:t>
-      </w:r>
-      <w:r>
-        <w:rPr>
-          <w:rFonts w:ascii="Times New Roman" w:hAnsi="Times New Roman" w:cs="Times New Roman"/>
-          <w:sz w:val="24"/>
-          <w:szCs w:val="24"/>
-          <w:lang w:val="ro-RO"/>
-        </w:rPr>
-        <w:t>Figura următoare ilustrează acest apel</w:t>
-      </w:r>
-      <w:r>
-        <w:rPr>
-          <w:rFonts w:ascii="Times New Roman" w:hAnsi="Times New Roman" w:cs="Times New Roman"/>
-          <w:sz w:val="24"/>
-          <w:szCs w:val="24"/>
-          <w:lang w:val="ro-RO"/>
-        </w:rPr>
-        <w:t>:</w:t>
-      </w:r>
-    </w:p>
-    <w:p>
-      <w:pPr>
-        <w:ind w:firstLine="720"/>
-        <w:rPr>
-          <w:rFonts w:ascii="Times New Roman" w:hAnsi="Times New Roman" w:cs="Times New Roman"/>
-          <w:sz w:val="24"/>
-          <w:szCs w:val="24"/>
-          <w:lang w:val="ro-RO"/>
-        </w:rPr>
-      </w:pPr>
-    </w:p>
-    <w:p>
-      <w:pPr>
-        <w:ind w:firstLine="720"/>
-        <w:rPr>
-          <w:rFonts w:ascii="Times New Roman" w:hAnsi="Times New Roman" w:cs="Times New Roman"/>
-          <w:sz w:val="24"/>
-          <w:szCs w:val="24"/>
-          <w:lang w:val="ro-RO"/>
-        </w:rPr>
-      </w:pPr>
-      <w:r>
-        <w:rPr>
-          <w:rFonts w:ascii="Times New Roman" w:hAnsi="Times New Roman" w:cs="Times New Roman"/>
-          <w:sz w:val="24"/>
-          <w:szCs w:val="24"/>
-          <w:lang w:val="ro-RO"/>
-        </w:rPr>
-        <w:t xml:space="preserve">Al </w:t>
-      </w:r>
-      <w:r>
-        <w:rPr>
-          <w:rFonts w:ascii="Times New Roman" w:hAnsi="Times New Roman" w:cs="Times New Roman"/>
-          <w:sz w:val="24"/>
-          <w:szCs w:val="24"/>
-          <w:lang w:val="ro-RO"/>
-        </w:rPr>
-        <w:t>patrulea</w:t>
-      </w:r>
-      <w:r>
-        <w:rPr>
-          <w:rFonts w:ascii="Times New Roman" w:hAnsi="Times New Roman" w:cs="Times New Roman"/>
-          <w:sz w:val="24"/>
-          <w:szCs w:val="24"/>
-          <w:lang w:val="ro-RO"/>
-        </w:rPr>
-        <w:t xml:space="preserve"> apel este cel de </w:t>
-      </w:r>
-      <w:r>
-        <w:rPr>
-          <w:rFonts w:ascii="Times New Roman" w:hAnsi="Times New Roman" w:cs="Times New Roman"/>
-          <w:sz w:val="24"/>
-          <w:szCs w:val="24"/>
-          <w:lang w:val="ro-RO"/>
-        </w:rPr>
-        <w:t xml:space="preserve">Get </w:t>
-      </w:r>
-      <w:r>
-        <w:rPr>
-          <w:rFonts w:ascii="Times New Roman" w:hAnsi="Times New Roman" w:cs="Times New Roman"/>
-          <w:sz w:val="24"/>
-          <w:szCs w:val="24"/>
-          <w:lang w:val="ro-RO"/>
-        </w:rPr>
-        <w:t>Book</w:t>
-      </w:r>
-      <w:r>
-        <w:rPr>
-          <w:rFonts w:ascii="Times New Roman" w:hAnsi="Times New Roman" w:cs="Times New Roman"/>
-          <w:sz w:val="24"/>
-          <w:szCs w:val="24"/>
-          <w:lang w:val="ro-RO"/>
-        </w:rPr>
-        <w:t xml:space="preserve"> By Id</w:t>
-      </w:r>
-      <w:r>
-        <w:rPr>
-          <w:rFonts w:ascii="Times New Roman" w:hAnsi="Times New Roman" w:cs="Times New Roman"/>
-          <w:sz w:val="24"/>
-          <w:szCs w:val="24"/>
-          <w:lang w:val="ro-RO"/>
-        </w:rPr>
-        <w:t xml:space="preserve">. Acest apel se găsește la endpoint-ul /api/Book/id. Verbul HTTP care se folosește este </w:t>
-      </w:r>
-      <w:r>
-        <w:rPr>
-          <w:rFonts w:ascii="Times New Roman" w:hAnsi="Times New Roman" w:cs="Times New Roman"/>
-          <w:sz w:val="24"/>
-          <w:szCs w:val="24"/>
-          <w:lang w:val="ro-RO"/>
-        </w:rPr>
-        <w:t>GET</w:t>
-      </w:r>
-      <w:r>
-        <w:rPr>
-          <w:rFonts w:ascii="Times New Roman" w:hAnsi="Times New Roman" w:cs="Times New Roman"/>
-          <w:sz w:val="24"/>
-          <w:szCs w:val="24"/>
-          <w:lang w:val="ro-RO"/>
-        </w:rPr>
-        <w:t xml:space="preserve">. Este necesar ca parametrul URL </w:t>
-      </w:r>
-      <w:r>
-        <w:rPr>
-          <w:rFonts w:ascii="Times New Roman" w:hAnsi="Times New Roman" w:cs="Times New Roman"/>
-          <w:i/>
-          <w:sz w:val="24"/>
-          <w:szCs w:val="24"/>
-          <w:lang w:val="ro-RO"/>
-        </w:rPr>
-        <w:t>id</w:t>
-      </w:r>
-      <w:r>
-        <w:rPr>
-          <w:rFonts w:ascii="Times New Roman" w:hAnsi="Times New Roman" w:cs="Times New Roman"/>
-          <w:sz w:val="24"/>
-          <w:szCs w:val="24"/>
-          <w:lang w:val="ro-RO"/>
-        </w:rPr>
-        <w:t xml:space="preserve"> să fie de tip întreg </w:t>
-      </w:r>
-      <w:r>
-        <w:rPr>
-          <w:rFonts w:ascii="Times New Roman" w:hAnsi="Times New Roman" w:cs="Times New Roman"/>
-          <w:sz w:val="24"/>
-          <w:szCs w:val="24"/>
-          <w:lang w:val="ro-RO"/>
-        </w:rPr>
-        <w:t>dar nu sunt necesari</w:t>
-      </w:r>
-      <w:r>
-        <w:rPr>
-          <w:rFonts w:ascii="Times New Roman" w:hAnsi="Times New Roman" w:cs="Times New Roman"/>
-          <w:sz w:val="24"/>
-          <w:szCs w:val="24"/>
-          <w:lang w:val="ro-RO"/>
-        </w:rPr>
-        <w:t xml:space="preserve"> parametri de tip date. În caz de succes se va returna status code-ul 200</w:t>
-      </w:r>
-      <w:r>
-        <w:rPr>
-          <w:rFonts w:ascii="Times New Roman" w:hAnsi="Times New Roman" w:cs="Times New Roman"/>
-          <w:sz w:val="24"/>
-          <w:szCs w:val="24"/>
-          <w:lang w:val="ro-RO"/>
-        </w:rPr>
-        <w:t xml:space="preserve"> și un obiect de tip carte. În caz</w:t>
-      </w:r>
-      <w:r>
-        <w:rPr>
-          <w:rFonts w:ascii="Times New Roman" w:hAnsi="Times New Roman" w:cs="Times New Roman"/>
-          <w:sz w:val="24"/>
-          <w:szCs w:val="24"/>
-          <w:lang w:val="ro-RO"/>
-        </w:rPr>
-        <w:t xml:space="preserve"> de eroare se va returna un status code cu valoarea 404 – NOT FOUND sau cu valoarea 500 – INTERNAL SERVER ERROR. </w:t>
-      </w:r>
-      <w:r>
-        <w:rPr>
-          <w:rFonts w:ascii="Times New Roman" w:hAnsi="Times New Roman" w:cs="Times New Roman"/>
-          <w:sz w:val="24"/>
-          <w:szCs w:val="24"/>
-          <w:lang w:val="ro-RO"/>
-        </w:rPr>
-        <w:t>Apelul este ilustrat în cele ce urmează</w:t>
-      </w:r>
-      <w:r>
-        <w:rPr>
-          <w:rFonts w:ascii="Times New Roman" w:hAnsi="Times New Roman" w:cs="Times New Roman"/>
-          <w:sz w:val="24"/>
-          <w:szCs w:val="24"/>
-          <w:lang w:val="ro-RO"/>
-        </w:rPr>
-        <w:t>:</w:t>
-      </w:r>
-    </w:p>
-    <w:p>
-      <w:pPr>
-        <w:ind w:firstLine="720"/>
-        <w:rPr>
-          <w:rFonts w:ascii="Times New Roman" w:hAnsi="Times New Roman" w:cs="Times New Roman"/>
-          <w:sz w:val="24"/>
-          <w:szCs w:val="24"/>
-          <w:lang w:val="ro-RO"/>
-        </w:rPr>
-      </w:pPr>
-    </w:p>
-    <w:p>
-      <w:pPr>
-        <w:ind w:firstLine="720"/>
-        <w:rPr>
-          <w:rFonts w:ascii="Times New Roman" w:hAnsi="Times New Roman" w:cs="Times New Roman"/>
-          <w:sz w:val="24"/>
-          <w:szCs w:val="24"/>
-          <w:lang w:val="ro-RO"/>
-        </w:rPr>
-      </w:pPr>
-      <w:r>
-        <w:rPr>
-          <w:rFonts w:ascii="Times New Roman" w:hAnsi="Times New Roman" w:cs="Times New Roman"/>
-          <w:sz w:val="24"/>
-          <w:szCs w:val="24"/>
-          <w:lang w:val="ro-RO"/>
-        </w:rPr>
-        <w:t xml:space="preserve">Al </w:t>
-      </w:r>
-      <w:r>
-        <w:rPr>
-          <w:rFonts w:ascii="Times New Roman" w:hAnsi="Times New Roman" w:cs="Times New Roman"/>
-          <w:sz w:val="24"/>
-          <w:szCs w:val="24"/>
-          <w:lang w:val="ro-RO"/>
-        </w:rPr>
-        <w:t>cincilea</w:t>
-      </w:r>
-      <w:r>
-        <w:rPr>
-          <w:rFonts w:ascii="Times New Roman" w:hAnsi="Times New Roman" w:cs="Times New Roman"/>
-          <w:sz w:val="24"/>
-          <w:szCs w:val="24"/>
-          <w:lang w:val="ro-RO"/>
-        </w:rPr>
-        <w:t xml:space="preserve"> apel este cel de </w:t>
-      </w:r>
-      <w:r>
-        <w:rPr>
-          <w:rFonts w:ascii="Times New Roman" w:hAnsi="Times New Roman" w:cs="Times New Roman"/>
-          <w:sz w:val="24"/>
-          <w:szCs w:val="24"/>
-          <w:lang w:val="ro-RO"/>
-        </w:rPr>
-        <w:t>Update</w:t>
-      </w:r>
-      <w:r>
-        <w:rPr>
-          <w:rFonts w:ascii="Times New Roman" w:hAnsi="Times New Roman" w:cs="Times New Roman"/>
-          <w:sz w:val="24"/>
-          <w:szCs w:val="24"/>
-          <w:lang w:val="ro-RO"/>
-        </w:rPr>
-        <w:t xml:space="preserve"> Book. Acest apel se găsește la endpoint-ul /api/Book/id. Verbul HTTP care se folosește este </w:t>
-      </w:r>
-      <w:r>
-        <w:rPr>
-          <w:rFonts w:ascii="Times New Roman" w:hAnsi="Times New Roman" w:cs="Times New Roman"/>
-          <w:sz w:val="24"/>
-          <w:szCs w:val="24"/>
-          <w:lang w:val="ro-RO"/>
-        </w:rPr>
-        <w:t>PUT</w:t>
-      </w:r>
-      <w:r>
-        <w:rPr>
-          <w:rFonts w:ascii="Times New Roman" w:hAnsi="Times New Roman" w:cs="Times New Roman"/>
-          <w:sz w:val="24"/>
-          <w:szCs w:val="24"/>
-          <w:lang w:val="ro-RO"/>
-        </w:rPr>
-        <w:t xml:space="preserve">. Este necesar ca parametrul URL </w:t>
-      </w:r>
-      <w:r>
-        <w:rPr>
-          <w:rFonts w:ascii="Times New Roman" w:hAnsi="Times New Roman" w:cs="Times New Roman"/>
-          <w:i/>
-          <w:sz w:val="24"/>
-          <w:szCs w:val="24"/>
-          <w:lang w:val="ro-RO"/>
-        </w:rPr>
-        <w:t>id</w:t>
-      </w:r>
-      <w:r>
-        <w:rPr>
-          <w:rFonts w:ascii="Times New Roman" w:hAnsi="Times New Roman" w:cs="Times New Roman"/>
-          <w:sz w:val="24"/>
-          <w:szCs w:val="24"/>
-          <w:lang w:val="ro-RO"/>
-        </w:rPr>
-        <w:t xml:space="preserve"> să fie de tip întreg </w:t>
-      </w:r>
-      <w:r>
-        <w:rPr>
-          <w:rFonts w:ascii="Times New Roman" w:hAnsi="Times New Roman" w:cs="Times New Roman"/>
-          <w:sz w:val="24"/>
-          <w:szCs w:val="24"/>
-          <w:lang w:val="ro-RO"/>
-        </w:rPr>
-        <w:t>și un parametru de tip carte</w:t>
-      </w:r>
-      <w:r>
-        <w:rPr>
-          <w:rFonts w:ascii="Times New Roman" w:hAnsi="Times New Roman" w:cs="Times New Roman"/>
-          <w:sz w:val="24"/>
-          <w:szCs w:val="24"/>
-          <w:lang w:val="ro-RO"/>
-        </w:rPr>
-        <w:t>. În caz de succes se va returna status code-ul 200</w:t>
-      </w:r>
-      <w:r>
-        <w:rPr>
-          <w:rFonts w:ascii="Times New Roman" w:hAnsi="Times New Roman" w:cs="Times New Roman"/>
-          <w:sz w:val="24"/>
-          <w:szCs w:val="24"/>
-          <w:lang w:val="ro-RO"/>
-        </w:rPr>
-        <w:t xml:space="preserve">. În caz </w:t>
-      </w:r>
-      <w:r>
-        <w:rPr>
-          <w:rFonts w:ascii="Times New Roman" w:hAnsi="Times New Roman" w:cs="Times New Roman"/>
-          <w:sz w:val="24"/>
-          <w:szCs w:val="24"/>
-          <w:lang w:val="ro-RO"/>
-        </w:rPr>
-        <w:t xml:space="preserve"> de eroare se va returna un status code cu valoarea 404 – NOT FOUND sau cu valoarea 500 – INTERNAL SERVER ERROR. Apelul este ilustrat și mai jos:</w:t>
-      </w:r>
-    </w:p>
-    <w:p>
-      <w:pPr>
-        <w:ind w:firstLine="720"/>
-        <w:rPr>
-          <w:rFonts w:ascii="Times New Roman" w:hAnsi="Times New Roman" w:cs="Times New Roman"/>
-          <w:sz w:val="24"/>
-          <w:szCs w:val="24"/>
-          <w:lang w:val="ro-RO"/>
-        </w:rPr>
-      </w:pPr>
-    </w:p>
-    <w:p>
-      <w:pPr>
-        <w:ind w:firstLine="720"/>
-        <w:rPr>
-          <w:rFonts w:ascii="Times New Roman" w:hAnsi="Times New Roman" w:cs="Times New Roman"/>
-          <w:sz w:val="24"/>
-          <w:szCs w:val="24"/>
-          <w:lang w:val="ro-RO"/>
-        </w:rPr>
-      </w:pPr>
-      <w:r>
-        <w:rPr>
-          <w:rFonts w:ascii="Times New Roman" w:hAnsi="Times New Roman" w:cs="Times New Roman"/>
-          <w:sz w:val="24"/>
-          <w:szCs w:val="24"/>
-          <w:lang w:val="ro-RO"/>
-        </w:rPr>
-        <w:t xml:space="preserve">Al </w:t>
-      </w:r>
-      <w:r>
-        <w:rPr>
-          <w:rFonts w:ascii="Times New Roman" w:hAnsi="Times New Roman" w:cs="Times New Roman"/>
-          <w:sz w:val="24"/>
-          <w:szCs w:val="24"/>
-          <w:lang w:val="ro-RO"/>
-        </w:rPr>
-        <w:t>șaselea</w:t>
-      </w:r>
-      <w:r>
-        <w:rPr>
-          <w:rFonts w:ascii="Times New Roman" w:hAnsi="Times New Roman" w:cs="Times New Roman"/>
-          <w:sz w:val="24"/>
-          <w:szCs w:val="24"/>
-          <w:lang w:val="ro-RO"/>
-        </w:rPr>
-        <w:t xml:space="preserve"> apel este cel de </w:t>
-      </w:r>
-      <w:r>
-        <w:rPr>
-          <w:rFonts w:ascii="Times New Roman" w:hAnsi="Times New Roman" w:cs="Times New Roman"/>
-          <w:sz w:val="24"/>
-          <w:szCs w:val="24"/>
-          <w:lang w:val="ro-RO"/>
-        </w:rPr>
-        <w:t>Get</w:t>
-      </w:r>
-      <w:r>
-        <w:rPr>
-          <w:rFonts w:ascii="Times New Roman" w:hAnsi="Times New Roman" w:cs="Times New Roman"/>
-          <w:sz w:val="24"/>
-          <w:szCs w:val="24"/>
-          <w:lang w:val="ro-RO"/>
-        </w:rPr>
-        <w:t xml:space="preserve"> Book</w:t>
-      </w:r>
-      <w:r>
-        <w:rPr>
-          <w:rFonts w:ascii="Times New Roman" w:hAnsi="Times New Roman" w:cs="Times New Roman"/>
-          <w:sz w:val="24"/>
-          <w:szCs w:val="24"/>
-          <w:lang w:val="ro-RO"/>
-        </w:rPr>
-        <w:t xml:space="preserve"> By Title</w:t>
-      </w:r>
-      <w:r>
-        <w:rPr>
-          <w:rFonts w:ascii="Times New Roman" w:hAnsi="Times New Roman" w:cs="Times New Roman"/>
-          <w:sz w:val="24"/>
-          <w:szCs w:val="24"/>
-          <w:lang w:val="ro-RO"/>
-        </w:rPr>
-        <w:t>. Acest apel se găsește la endpoint-ul /api/Book</w:t>
-      </w:r>
-      <w:r>
-        <w:rPr>
-          <w:rFonts w:ascii="Times New Roman" w:hAnsi="Times New Roman" w:cs="Times New Roman"/>
-          <w:sz w:val="24"/>
-          <w:szCs w:val="24"/>
-          <w:lang w:val="ro-RO"/>
-        </w:rPr>
-        <w:t>/book/bookTitle</w:t>
-      </w:r>
-      <w:r>
-        <w:rPr>
-          <w:rFonts w:ascii="Times New Roman" w:hAnsi="Times New Roman" w:cs="Times New Roman"/>
-          <w:sz w:val="24"/>
-          <w:szCs w:val="24"/>
-          <w:lang w:val="ro-RO"/>
-        </w:rPr>
-        <w:t xml:space="preserve">. Verbul HTTP care se folosește este </w:t>
-      </w:r>
-      <w:r>
-        <w:rPr>
-          <w:rFonts w:ascii="Times New Roman" w:hAnsi="Times New Roman" w:cs="Times New Roman"/>
-          <w:sz w:val="24"/>
-          <w:szCs w:val="24"/>
-          <w:lang w:val="ro-RO"/>
-        </w:rPr>
-        <w:t>GET</w:t>
-      </w:r>
-      <w:r>
-        <w:rPr>
-          <w:rFonts w:ascii="Times New Roman" w:hAnsi="Times New Roman" w:cs="Times New Roman"/>
-          <w:sz w:val="24"/>
-          <w:szCs w:val="24"/>
-          <w:lang w:val="ro-RO"/>
-        </w:rPr>
-        <w:t>. E</w:t>
-      </w:r>
-      <w:r>
-        <w:rPr>
-          <w:rFonts w:ascii="Times New Roman" w:hAnsi="Times New Roman" w:cs="Times New Roman"/>
-          <w:sz w:val="24"/>
-          <w:szCs w:val="24"/>
-          <w:lang w:val="ro-RO"/>
-        </w:rPr>
-        <w:t xml:space="preserve">ste necesar ca parametrul URL </w:t>
-      </w:r>
-      <w:r>
-        <w:rPr>
-          <w:rFonts w:ascii="Times New Roman" w:hAnsi="Times New Roman" w:cs="Times New Roman"/>
-          <w:i/>
-          <w:sz w:val="24"/>
-          <w:szCs w:val="24"/>
-          <w:lang w:val="ro-RO"/>
-        </w:rPr>
-        <w:t>bookTitle</w:t>
-      </w:r>
-      <w:r>
-        <w:rPr>
-          <w:rFonts w:ascii="Times New Roman" w:hAnsi="Times New Roman" w:cs="Times New Roman"/>
-          <w:sz w:val="24"/>
-          <w:szCs w:val="24"/>
-          <w:lang w:val="ro-RO"/>
-        </w:rPr>
-        <w:t xml:space="preserve"> să fie de tip </w:t>
-      </w:r>
-      <w:r>
-        <w:rPr>
-          <w:rFonts w:ascii="Times New Roman" w:hAnsi="Times New Roman" w:cs="Times New Roman"/>
-          <w:sz w:val="24"/>
-          <w:szCs w:val="24"/>
-          <w:lang w:val="ro-RO"/>
-        </w:rPr>
-        <w:t>string</w:t>
-      </w:r>
-      <w:r>
-        <w:rPr>
-          <w:rFonts w:ascii="Times New Roman" w:hAnsi="Times New Roman" w:cs="Times New Roman"/>
-          <w:sz w:val="24"/>
-          <w:szCs w:val="24"/>
-          <w:lang w:val="ro-RO"/>
-        </w:rPr>
-        <w:t xml:space="preserve"> </w:t>
-      </w:r>
-      <w:r>
-        <w:rPr>
-          <w:rFonts w:ascii="Times New Roman" w:hAnsi="Times New Roman" w:cs="Times New Roman"/>
-          <w:sz w:val="24"/>
-          <w:szCs w:val="24"/>
-          <w:lang w:val="ro-RO"/>
-        </w:rPr>
-        <w:t>dar nu sunt necesari</w:t>
-      </w:r>
-      <w:r>
-        <w:rPr>
-          <w:rFonts w:ascii="Times New Roman" w:hAnsi="Times New Roman" w:cs="Times New Roman"/>
-          <w:sz w:val="24"/>
-          <w:szCs w:val="24"/>
-          <w:lang w:val="ro-RO"/>
-        </w:rPr>
-        <w:t xml:space="preserve"> parametri de tip date</w:t>
-      </w:r>
-      <w:r>
-        <w:rPr>
-          <w:rFonts w:ascii="Times New Roman" w:hAnsi="Times New Roman" w:cs="Times New Roman"/>
-          <w:sz w:val="24"/>
-          <w:szCs w:val="24"/>
-          <w:lang w:val="ro-RO"/>
-        </w:rPr>
-        <w:t>.</w:t>
-      </w:r>
-      <w:r>
-        <w:rPr>
-          <w:rFonts w:ascii="Times New Roman" w:hAnsi="Times New Roman" w:cs="Times New Roman"/>
-          <w:sz w:val="24"/>
-          <w:szCs w:val="24"/>
-          <w:lang w:val="ro-RO"/>
-        </w:rPr>
-        <w:t xml:space="preserve"> De asemenea, parametrul URL </w:t>
-      </w:r>
-      <w:r>
-        <w:rPr>
-          <w:rFonts w:ascii="Times New Roman" w:hAnsi="Times New Roman" w:cs="Times New Roman"/>
-          <w:i/>
-          <w:sz w:val="24"/>
-          <w:szCs w:val="24"/>
-          <w:lang w:val="ro-RO"/>
-        </w:rPr>
-        <w:t xml:space="preserve">book </w:t>
-      </w:r>
-      <w:r>
-        <w:rPr>
-          <w:rFonts w:ascii="Times New Roman" w:hAnsi="Times New Roman" w:cs="Times New Roman"/>
-          <w:sz w:val="24"/>
-          <w:szCs w:val="24"/>
-          <w:lang w:val="ro-RO"/>
-        </w:rPr>
-        <w:t xml:space="preserve">poate avea orice valoare </w:t>
-      </w:r>
-      <w:r>
-        <w:rPr>
-          <w:rFonts w:ascii="Times New Roman" w:hAnsi="Times New Roman" w:cs="Times New Roman"/>
-          <w:sz w:val="24"/>
-          <w:szCs w:val="24"/>
-          <w:lang w:val="ro-RO"/>
-        </w:rPr>
-        <w:t>exceptând valoarea vidă</w:t>
-      </w:r>
-      <w:r>
-        <w:rPr>
-          <w:rFonts w:ascii="Times New Roman" w:hAnsi="Times New Roman" w:cs="Times New Roman"/>
-          <w:sz w:val="24"/>
-          <w:szCs w:val="24"/>
-          <w:lang w:val="ro-RO"/>
-        </w:rPr>
-        <w:t>.</w:t>
-      </w:r>
-      <w:r>
-        <w:rPr>
-          <w:rFonts w:ascii="Times New Roman" w:hAnsi="Times New Roman" w:cs="Times New Roman"/>
-          <w:sz w:val="24"/>
-          <w:szCs w:val="24"/>
-          <w:lang w:val="ro-RO"/>
-        </w:rPr>
-        <w:t xml:space="preserve"> În caz de succes se va returna status code-ul 200</w:t>
-      </w:r>
-      <w:r>
-        <w:rPr>
-          <w:rFonts w:ascii="Times New Roman" w:hAnsi="Times New Roman" w:cs="Times New Roman"/>
-          <w:sz w:val="24"/>
-          <w:szCs w:val="24"/>
-          <w:lang w:val="ro-RO"/>
-        </w:rPr>
-        <w:t xml:space="preserve"> și obiectul de tip carte cu respectivul titlu</w:t>
-      </w:r>
-      <w:r>
-        <w:rPr>
-          <w:rFonts w:ascii="Times New Roman" w:hAnsi="Times New Roman" w:cs="Times New Roman"/>
-          <w:sz w:val="24"/>
-          <w:szCs w:val="24"/>
-          <w:lang w:val="ro-RO"/>
-        </w:rPr>
-        <w:t xml:space="preserve">. În caz  de eroare se va returna un status code cu valoarea 404 – NOT FOUND sau cu valoarea 500 – INTERNAL SERVER ERROR. </w:t>
-      </w:r>
-      <w:r>
-        <w:rPr>
-          <w:rFonts w:ascii="Times New Roman" w:hAnsi="Times New Roman" w:cs="Times New Roman"/>
-          <w:sz w:val="24"/>
-          <w:szCs w:val="24"/>
-          <w:lang w:val="ro-RO"/>
-        </w:rPr>
-        <w:t>Figura care ilustrează apelul se poate vedea mai jos</w:t>
-      </w:r>
-      <w:r>
-        <w:rPr>
-          <w:rFonts w:ascii="Times New Roman" w:hAnsi="Times New Roman" w:cs="Times New Roman"/>
-          <w:sz w:val="24"/>
-          <w:szCs w:val="24"/>
-          <w:lang w:val="ro-RO"/>
-        </w:rPr>
-        <w:t>:</w:t>
-      </w:r>
-    </w:p>
-    <w:p>
-      <w:pPr>
-        <w:ind w:firstLine="720"/>
-        <w:rPr>
-          <w:rFonts w:ascii="Times New Roman" w:hAnsi="Times New Roman" w:cs="Times New Roman"/>
-          <w:sz w:val="24"/>
-          <w:szCs w:val="24"/>
-          <w:lang w:val="ro-RO"/>
-        </w:rPr>
-      </w:pPr>
-    </w:p>
-    <w:p>
-      <w:pPr>
-        <w:ind w:firstLine="720"/>
-        <w:rPr>
-          <w:rFonts w:ascii="Times New Roman" w:hAnsi="Times New Roman" w:cs="Times New Roman"/>
-          <w:sz w:val="24"/>
-          <w:szCs w:val="24"/>
-          <w:lang w:val="ro-RO"/>
-        </w:rPr>
-      </w:pPr>
-      <w:r>
-        <w:rPr>
-          <w:rFonts w:ascii="Times New Roman" w:hAnsi="Times New Roman" w:cs="Times New Roman"/>
-          <w:sz w:val="24"/>
-          <w:szCs w:val="24"/>
-          <w:lang w:val="ro-RO"/>
-        </w:rPr>
-        <w:t xml:space="preserve">Al </w:t>
-      </w:r>
-      <w:r>
-        <w:rPr>
-          <w:rFonts w:ascii="Times New Roman" w:hAnsi="Times New Roman" w:cs="Times New Roman"/>
-          <w:sz w:val="24"/>
-          <w:szCs w:val="24"/>
-          <w:lang w:val="ro-RO"/>
-        </w:rPr>
-        <w:t>șaptelea</w:t>
-      </w:r>
-      <w:r>
-        <w:rPr>
-          <w:rFonts w:ascii="Times New Roman" w:hAnsi="Times New Roman" w:cs="Times New Roman"/>
-          <w:sz w:val="24"/>
-          <w:szCs w:val="24"/>
-          <w:lang w:val="ro-RO"/>
-        </w:rPr>
-        <w:t xml:space="preserve"> apel este cel de Get Book By </w:t>
-      </w:r>
-      <w:r>
-        <w:rPr>
-          <w:rFonts w:ascii="Times New Roman" w:hAnsi="Times New Roman" w:cs="Times New Roman"/>
-          <w:sz w:val="24"/>
-          <w:szCs w:val="24"/>
-          <w:lang w:val="ro-RO"/>
-        </w:rPr>
-        <w:t>Author Name</w:t>
-      </w:r>
-      <w:r>
-        <w:rPr>
-          <w:rFonts w:ascii="Times New Roman" w:hAnsi="Times New Roman" w:cs="Times New Roman"/>
-          <w:sz w:val="24"/>
-          <w:szCs w:val="24"/>
-          <w:lang w:val="ro-RO"/>
-        </w:rPr>
-        <w:t>. Acest apel se găsește la endpoint-ul /api/Book/book/</w:t>
-      </w:r>
-      <w:r>
-        <w:rPr>
-          <w:rFonts w:ascii="Times New Roman" w:hAnsi="Times New Roman" w:cs="Times New Roman"/>
-          <w:sz w:val="24"/>
-          <w:szCs w:val="24"/>
-          <w:lang w:val="ro-RO"/>
-        </w:rPr>
-        <w:t>author/authorName</w:t>
-      </w:r>
-      <w:r>
-        <w:rPr>
-          <w:rFonts w:ascii="Times New Roman" w:hAnsi="Times New Roman" w:cs="Times New Roman"/>
-          <w:sz w:val="24"/>
-          <w:szCs w:val="24"/>
-          <w:lang w:val="ro-RO"/>
-        </w:rPr>
-        <w:t xml:space="preserve">. Verbul HTTP care se folosește este GET. Este necesar ca parametrul URL </w:t>
-      </w:r>
-      <w:r>
-        <w:rPr>
-          <w:rFonts w:ascii="Times New Roman" w:hAnsi="Times New Roman" w:cs="Times New Roman"/>
-          <w:i/>
-          <w:sz w:val="24"/>
-          <w:szCs w:val="24"/>
-          <w:lang w:val="ro-RO"/>
-        </w:rPr>
-        <w:t>authorName</w:t>
-      </w:r>
-      <w:r>
-        <w:rPr>
-          <w:rFonts w:ascii="Times New Roman" w:hAnsi="Times New Roman" w:cs="Times New Roman"/>
-          <w:sz w:val="24"/>
-          <w:szCs w:val="24"/>
-          <w:lang w:val="ro-RO"/>
-        </w:rPr>
-        <w:t xml:space="preserve"> să fie de tip string dar nu sunt necesari parametri de tip date. </w:t>
-      </w:r>
-      <w:r>
-        <w:rPr>
-          <w:rFonts w:ascii="Times New Roman" w:hAnsi="Times New Roman" w:cs="Times New Roman"/>
-          <w:sz w:val="24"/>
-          <w:szCs w:val="24"/>
-          <w:lang w:val="ro-RO"/>
-        </w:rPr>
-        <w:t>Ceilalți parametri URL</w:t>
-      </w:r>
-      <w:r>
-        <w:rPr>
-          <w:rFonts w:ascii="Times New Roman" w:hAnsi="Times New Roman" w:cs="Times New Roman"/>
-          <w:i/>
-          <w:sz w:val="24"/>
-          <w:szCs w:val="24"/>
-          <w:lang w:val="ro-RO"/>
-        </w:rPr>
-        <w:t xml:space="preserve"> </w:t>
-      </w:r>
-      <w:r>
-        <w:rPr>
-          <w:rFonts w:ascii="Times New Roman" w:hAnsi="Times New Roman" w:cs="Times New Roman"/>
-          <w:sz w:val="24"/>
-          <w:szCs w:val="24"/>
-          <w:lang w:val="ro-RO"/>
-        </w:rPr>
-        <w:t>pot</w:t>
-      </w:r>
-      <w:r>
-        <w:rPr>
-          <w:rFonts w:ascii="Times New Roman" w:hAnsi="Times New Roman" w:cs="Times New Roman"/>
-          <w:sz w:val="24"/>
-          <w:szCs w:val="24"/>
-          <w:lang w:val="ro-RO"/>
-        </w:rPr>
-        <w:t xml:space="preserve"> avea orice valoare</w:t>
-      </w:r>
-      <w:r>
-        <w:rPr>
-          <w:rFonts w:ascii="Times New Roman" w:hAnsi="Times New Roman" w:cs="Times New Roman"/>
-          <w:sz w:val="24"/>
-          <w:szCs w:val="24"/>
-          <w:lang w:val="ro-RO"/>
-        </w:rPr>
-        <w:t xml:space="preserve"> exceptând valoarea vidă</w:t>
-      </w:r>
-      <w:r>
-        <w:rPr>
-          <w:rFonts w:ascii="Times New Roman" w:hAnsi="Times New Roman" w:cs="Times New Roman"/>
-          <w:sz w:val="24"/>
-          <w:szCs w:val="24"/>
-          <w:lang w:val="ro-RO"/>
-        </w:rPr>
-        <w:t xml:space="preserve">. În caz de succes se va returna status code-ul 200 și </w:t>
-      </w:r>
-      <w:r>
-        <w:rPr>
-          <w:rFonts w:ascii="Times New Roman" w:hAnsi="Times New Roman" w:cs="Times New Roman"/>
-          <w:sz w:val="24"/>
-          <w:szCs w:val="24"/>
-          <w:lang w:val="ro-RO"/>
-        </w:rPr>
-        <w:t>o listă de obiecte</w:t>
-      </w:r>
-      <w:r>
-        <w:rPr>
-          <w:rFonts w:ascii="Times New Roman" w:hAnsi="Times New Roman" w:cs="Times New Roman"/>
-          <w:sz w:val="24"/>
-          <w:szCs w:val="24"/>
-          <w:lang w:val="ro-RO"/>
-        </w:rPr>
-        <w:t xml:space="preserve"> de tip carte </w:t>
-      </w:r>
-      <w:r>
-        <w:rPr>
-          <w:rFonts w:ascii="Times New Roman" w:hAnsi="Times New Roman" w:cs="Times New Roman"/>
-          <w:sz w:val="24"/>
-          <w:szCs w:val="24"/>
-          <w:lang w:val="ro-RO"/>
-        </w:rPr>
-        <w:t>care au autorul menționat</w:t>
-      </w:r>
-      <w:r>
-        <w:rPr>
-          <w:rFonts w:ascii="Times New Roman" w:hAnsi="Times New Roman" w:cs="Times New Roman"/>
-          <w:sz w:val="24"/>
-          <w:szCs w:val="24"/>
-          <w:lang w:val="ro-RO"/>
-        </w:rPr>
-        <w:t xml:space="preserve">. În caz  de eroare se va returna un status code cu valoarea 404 – NOT FOUND sau cu valoarea 500 – INTERNAL SERVER ERROR. </w:t>
-      </w:r>
-      <w:r>
-        <w:rPr>
-          <w:rFonts w:ascii="Times New Roman" w:hAnsi="Times New Roman" w:cs="Times New Roman"/>
-          <w:sz w:val="24"/>
-          <w:szCs w:val="24"/>
-          <w:lang w:val="ro-RO"/>
-        </w:rPr>
-        <w:t>Apelul este ilustrat</w:t>
-      </w:r>
-      <w:r>
-        <w:rPr>
-          <w:rFonts w:ascii="Times New Roman" w:hAnsi="Times New Roman" w:cs="Times New Roman"/>
-          <w:sz w:val="24"/>
-          <w:szCs w:val="24"/>
-          <w:lang w:val="ro-RO"/>
-        </w:rPr>
-        <w:t xml:space="preserve"> mai jos:</w:t>
-      </w:r>
-    </w:p>
-    <w:p>
-      <w:pPr>
-        <w:ind w:firstLine="720"/>
-        <w:rPr>
-          <w:rFonts w:ascii="Times New Roman" w:hAnsi="Times New Roman" w:cs="Times New Roman"/>
-          <w:sz w:val="24"/>
-          <w:szCs w:val="24"/>
-          <w:lang w:val="ro-RO"/>
-        </w:rPr>
-      </w:pPr>
-    </w:p>
-    <w:p>
-      <w:pPr>
-        <w:ind w:firstLine="720"/>
-        <w:rPr>
-          <w:rFonts w:ascii="Times New Roman" w:hAnsi="Times New Roman" w:cs="Times New Roman"/>
-          <w:sz w:val="24"/>
-          <w:szCs w:val="24"/>
-          <w:lang w:val="ro-RO"/>
-        </w:rPr>
-      </w:pPr>
-      <w:r>
-        <w:rPr>
-          <w:rFonts w:ascii="Times New Roman" w:hAnsi="Times New Roman" w:cs="Times New Roman"/>
-          <w:sz w:val="24"/>
-          <w:szCs w:val="24"/>
-          <w:lang w:val="ro-RO"/>
-        </w:rPr>
-        <w:t xml:space="preserve">Al </w:t>
-      </w:r>
-      <w:r>
-        <w:rPr>
-          <w:rFonts w:ascii="Times New Roman" w:hAnsi="Times New Roman" w:cs="Times New Roman"/>
-          <w:sz w:val="24"/>
-          <w:szCs w:val="24"/>
-          <w:lang w:val="ro-RO"/>
-        </w:rPr>
-        <w:t>optulea</w:t>
-      </w:r>
-      <w:r>
-        <w:rPr>
-          <w:rFonts w:ascii="Times New Roman" w:hAnsi="Times New Roman" w:cs="Times New Roman"/>
-          <w:sz w:val="24"/>
-          <w:szCs w:val="24"/>
-          <w:lang w:val="ro-RO"/>
-        </w:rPr>
-        <w:t xml:space="preserve"> apel este cel de Get Book By Loaner Id. Acest apel se găsește la endpoint-ul /api/Book/book/books/user/loanerId. Verbul HTTP care se folosește este GET. Este necesar ca parametrul URL </w:t>
-      </w:r>
-      <w:r>
-        <w:rPr>
-          <w:rFonts w:ascii="Times New Roman" w:hAnsi="Times New Roman" w:cs="Times New Roman"/>
-          <w:i/>
-          <w:sz w:val="24"/>
-          <w:szCs w:val="24"/>
-          <w:lang w:val="ro-RO"/>
-        </w:rPr>
-        <w:t>loanerId</w:t>
-      </w:r>
-      <w:r>
-        <w:rPr>
-          <w:rFonts w:ascii="Times New Roman" w:hAnsi="Times New Roman" w:cs="Times New Roman"/>
-          <w:sz w:val="24"/>
-          <w:szCs w:val="24"/>
-          <w:lang w:val="ro-RO"/>
-        </w:rPr>
-        <w:t xml:space="preserve"> să fie de tip întreg dar nu sunt necesari parametri de tip date. Ceilalți parametri URL</w:t>
-      </w:r>
-      <w:r>
-        <w:rPr>
-          <w:rFonts w:ascii="Times New Roman" w:hAnsi="Times New Roman" w:cs="Times New Roman"/>
-          <w:i/>
-          <w:sz w:val="24"/>
-          <w:szCs w:val="24"/>
-          <w:lang w:val="ro-RO"/>
-        </w:rPr>
-        <w:t xml:space="preserve"> </w:t>
-      </w:r>
-      <w:r>
-        <w:rPr>
-          <w:rFonts w:ascii="Times New Roman" w:hAnsi="Times New Roman" w:cs="Times New Roman"/>
-          <w:sz w:val="24"/>
-          <w:szCs w:val="24"/>
-          <w:lang w:val="ro-RO"/>
-        </w:rPr>
-        <w:t>pot avea orice valoare exceptând valoarea vidă. În caz de succes se va returna status code-ul 200 și o listă de obiecte de tip carte care au loanerId-ul specificat. În caz  de eroare se va returna un status code cu valoarea 404 – NOT FOUND sau cu valoarea 500 – INTERNAL SERVER ERROR. Apelul este ilustrat în cele ce urmează:</w:t>
-      </w:r>
-    </w:p>
-    <w:p>
-      <w:pPr>
-        <w:ind w:firstLine="720"/>
-        <w:rPr>
-          <w:rFonts w:ascii="Times New Roman" w:hAnsi="Times New Roman" w:cs="Times New Roman"/>
-          <w:sz w:val="24"/>
-          <w:szCs w:val="24"/>
-          <w:lang w:val="ro-RO"/>
-        </w:rPr>
-      </w:pPr>
-    </w:p>
-    <w:p>
-      <w:pPr>
-        <w:ind w:firstLine="720"/>
-        <w:rPr>
-          <w:rFonts w:ascii="Times New Roman" w:hAnsi="Times New Roman" w:cs="Times New Roman"/>
-          <w:sz w:val="24"/>
-          <w:szCs w:val="24"/>
-          <w:lang w:val="ro-RO"/>
-        </w:rPr>
-      </w:pPr>
-      <w:r>
-        <w:rPr>
-          <w:rFonts w:ascii="Times New Roman" w:hAnsi="Times New Roman" w:cs="Times New Roman"/>
-          <w:sz w:val="24"/>
-          <w:szCs w:val="24"/>
-          <w:lang w:val="ro-RO"/>
-        </w:rPr>
-        <w:t xml:space="preserve">Al </w:t>
-      </w:r>
-      <w:r>
-        <w:rPr>
-          <w:rFonts w:ascii="Times New Roman" w:hAnsi="Times New Roman" w:cs="Times New Roman"/>
-          <w:sz w:val="24"/>
-          <w:szCs w:val="24"/>
-          <w:lang w:val="ro-RO"/>
-        </w:rPr>
-        <w:t>nouălea</w:t>
-      </w:r>
-      <w:r>
-        <w:rPr>
-          <w:rFonts w:ascii="Times New Roman" w:hAnsi="Times New Roman" w:cs="Times New Roman"/>
-          <w:sz w:val="24"/>
-          <w:szCs w:val="24"/>
-          <w:lang w:val="ro-RO"/>
-        </w:rPr>
-        <w:t xml:space="preserve"> apel este cel de Get Book By </w:t>
-      </w:r>
-      <w:r>
-        <w:rPr>
-          <w:rFonts w:ascii="Times New Roman" w:hAnsi="Times New Roman" w:cs="Times New Roman"/>
-          <w:sz w:val="24"/>
-          <w:szCs w:val="24"/>
-          <w:lang w:val="ro-RO"/>
-        </w:rPr>
-        <w:t xml:space="preserve">Borrower </w:t>
-      </w:r>
-      <w:r>
-        <w:rPr>
-          <w:rFonts w:ascii="Times New Roman" w:hAnsi="Times New Roman" w:cs="Times New Roman"/>
-          <w:sz w:val="24"/>
-          <w:szCs w:val="24"/>
-          <w:lang w:val="ro-RO"/>
-        </w:rPr>
-        <w:t>Id. Acest apel se găsește la endpoint-ul /api/Book/book/books/user/loanerId</w:t>
-      </w:r>
-      <w:r>
-        <w:rPr>
-          <w:rFonts w:ascii="Times New Roman" w:hAnsi="Times New Roman" w:cs="Times New Roman"/>
-          <w:sz w:val="24"/>
-          <w:szCs w:val="24"/>
-          <w:lang w:val="ro-RO"/>
-        </w:rPr>
-        <w:t>/borrowerId</w:t>
-      </w:r>
-      <w:r>
-        <w:rPr>
-          <w:rFonts w:ascii="Times New Roman" w:hAnsi="Times New Roman" w:cs="Times New Roman"/>
-          <w:sz w:val="24"/>
-          <w:szCs w:val="24"/>
-          <w:lang w:val="ro-RO"/>
-        </w:rPr>
-        <w:t xml:space="preserve">. Verbul HTTP care se folosește este GET. Este necesar ca parametrul URL </w:t>
-      </w:r>
-      <w:r>
-        <w:rPr>
-          <w:rFonts w:ascii="Times New Roman" w:hAnsi="Times New Roman" w:cs="Times New Roman"/>
-          <w:i/>
-          <w:sz w:val="24"/>
-          <w:szCs w:val="24"/>
-          <w:lang w:val="ro-RO"/>
-        </w:rPr>
-        <w:t>borrower</w:t>
-      </w:r>
-      <w:r>
-        <w:rPr>
-          <w:rFonts w:ascii="Times New Roman" w:hAnsi="Times New Roman" w:cs="Times New Roman"/>
-          <w:i/>
-          <w:sz w:val="24"/>
-          <w:szCs w:val="24"/>
-          <w:lang w:val="ro-RO"/>
-        </w:rPr>
-        <w:t>Id</w:t>
-      </w:r>
-      <w:r>
-        <w:rPr>
-          <w:rFonts w:ascii="Times New Roman" w:hAnsi="Times New Roman" w:cs="Times New Roman"/>
-          <w:sz w:val="24"/>
-          <w:szCs w:val="24"/>
-          <w:lang w:val="ro-RO"/>
-        </w:rPr>
-        <w:t xml:space="preserve"> să fie de tip întreg dar nu sunt necesari parametri de tip date. Ceilalți parametri URL</w:t>
-      </w:r>
-      <w:r>
-        <w:rPr>
-          <w:rFonts w:ascii="Times New Roman" w:hAnsi="Times New Roman" w:cs="Times New Roman"/>
-          <w:i/>
-          <w:sz w:val="24"/>
-          <w:szCs w:val="24"/>
-          <w:lang w:val="ro-RO"/>
-        </w:rPr>
-        <w:t xml:space="preserve"> </w:t>
-      </w:r>
-      <w:r>
-        <w:rPr>
-          <w:rFonts w:ascii="Times New Roman" w:hAnsi="Times New Roman" w:cs="Times New Roman"/>
-          <w:sz w:val="24"/>
-          <w:szCs w:val="24"/>
-          <w:lang w:val="ro-RO"/>
-        </w:rPr>
-        <w:t xml:space="preserve">pot avea orice valoare exceptând valoarea vidă. În caz de succes se va returna status code-ul 200 și o listă de obiecte de tip carte care au </w:t>
-      </w:r>
-      <w:r>
-        <w:rPr>
-          <w:rFonts w:ascii="Times New Roman" w:hAnsi="Times New Roman" w:cs="Times New Roman"/>
-          <w:sz w:val="24"/>
-          <w:szCs w:val="24"/>
-          <w:lang w:val="ro-RO"/>
-        </w:rPr>
-        <w:t>borrower</w:t>
-      </w:r>
-      <w:r>
-        <w:rPr>
-          <w:rFonts w:ascii="Times New Roman" w:hAnsi="Times New Roman" w:cs="Times New Roman"/>
-          <w:sz w:val="24"/>
-          <w:szCs w:val="24"/>
-          <w:lang w:val="ro-RO"/>
-        </w:rPr>
-        <w:t>Id-ul specificat. În caz  de eroare se va returna un status code cu valoarea 404 – NOT FOUND sau cu valoarea 500 – INTERNAL SERVER ERROR. Figura care ilustrează apelul se poate vedea mai jos:</w:t>
-      </w:r>
-    </w:p>
-    <w:p>
-      <w:pPr>
-        <w:ind w:firstLine="720"/>
-        <w:rPr>
-          <w:rFonts w:ascii="Times New Roman" w:hAnsi="Times New Roman" w:cs="Times New Roman"/>
-          <w:sz w:val="24"/>
-          <w:szCs w:val="24"/>
-          <w:lang w:val="ro-RO"/>
-        </w:rPr>
-      </w:pPr>
+        <w:t>pot avea orice valoare exceptând valoarea vidă. În caz de succes se va returna status code-ul 200 și o listă de obiecte de tip carte care au borrowerId-ul specificat. În caz  de eroare se va returna un status code cu valoarea 404 – NOT FOUND sau cu valoarea 500 – INTERNAL SERVER ERROR. Figura care ilustrează apelul se poate vedea mai jos:</w:t>
+      </w:r>
+    </w:p>
+    <w:p>
+      <w:pPr>
+        <w:jc w:val="center"/>
+        <w:rPr>
+          <w:rFonts w:ascii="Times New Roman" w:hAnsi="Times New Roman" w:cs="Times New Roman"/>
+          <w:sz w:val="24"/>
+          <w:szCs w:val="24"/>
+          <w:lang w:val="ro-RO"/>
+        </w:rPr>
+      </w:pPr>
+      <w:r>
+        <w:rPr>
+          <w:rFonts w:ascii="Times New Roman" w:hAnsi="Times New Roman" w:cs="Times New Roman"/>
+          <w:noProof/>
+          <w:sz w:val="24"/>
+          <w:szCs w:val="24"/>
+        </w:rPr>
+        <w:drawing>
+          <wp:inline distT="0" distB="0" distL="0" distR="0">
+            <wp:extent cx="5943600" cy="4030980"/>
+            <wp:effectExtent l="0" t="0" r="0" b="7620"/>
+            <wp:docPr id="43" name="Picture 43"/>
+            <wp:cNvGraphicFramePr>
+              <a:graphicFrameLocks xmlns:a="http://schemas.openxmlformats.org/drawingml/2006/main" noChangeAspect="1"/>
+            </wp:cNvGraphicFramePr>
+            <a:graphic xmlns:a="http://schemas.openxmlformats.org/drawingml/2006/main">
+              <a:graphicData uri="http://schemas.openxmlformats.org/drawingml/2006/picture">
+                <pic:pic xmlns:pic="http://schemas.openxmlformats.org/drawingml/2006/picture">
+                  <pic:nvPicPr>
+                    <pic:cNvPr id="43" name="GetBookByBorrowerId.PNG"/>
+                    <pic:cNvPicPr/>
+                  </pic:nvPicPr>
+                  <pic:blipFill>
+                    <a:blip r:embed="rId29">
+                      <a:extLst>
+                        <a:ext uri="{28A0092B-C50C-407E-A947-70E740481C1C}">
+                          <a14:useLocalDpi xmlns:a14="http://schemas.microsoft.com/office/drawing/2010/main" val="0"/>
+                        </a:ext>
+                      </a:extLst>
+                    </a:blip>
+                    <a:stretch>
+                      <a:fillRect/>
+                    </a:stretch>
+                  </pic:blipFill>
+                  <pic:spPr>
+                    <a:xfrm>
+                      <a:off x="0" y="0"/>
+                      <a:ext cx="5943600" cy="4030980"/>
+                    </a:xfrm>
+                    <a:prstGeom prst="rect">
+                      <a:avLst/>
+                    </a:prstGeom>
+                  </pic:spPr>
+                </pic:pic>
+              </a:graphicData>
+            </a:graphic>
+          </wp:inline>
+        </w:drawing>
+      </w:r>
     </w:p>
     <w:p>
       <w:pPr>
@@ -12586,7 +12244,7 @@
         <w:lastRenderedPageBreak/>
         <w:t>Interfața cu utilizatorul</w:t>
       </w:r>
-      <w:bookmarkEnd w:id="47"/>
+      <w:bookmarkEnd w:id="48"/>
     </w:p>
     <w:p>
       <w:pPr>
@@ -12597,9 +12255,9 @@
           <w:szCs w:val="24"/>
         </w:rPr>
       </w:pPr>
-      <w:bookmarkStart w:id="48" w:name="_Toc484613471"/>
-      <w:bookmarkStart w:id="49" w:name="_Ref484683683"/>
-      <w:bookmarkStart w:id="50" w:name="_Ref484683879"/>
+      <w:bookmarkStart w:id="49" w:name="_Toc484613471"/>
+      <w:bookmarkStart w:id="50" w:name="_Ref484683683"/>
+      <w:bookmarkStart w:id="51" w:name="_Ref484683879"/>
       <w:r>
         <w:rPr>
           <w:rFonts w:ascii="Times New Roman" w:hAnsi="Times New Roman" w:cs="Times New Roman"/>
@@ -12608,9 +12266,9 @@
         </w:rPr>
         <w:t>Home Page</w:t>
       </w:r>
-      <w:bookmarkEnd w:id="48"/>
       <w:bookmarkEnd w:id="49"/>
       <w:bookmarkEnd w:id="50"/>
+      <w:bookmarkEnd w:id="51"/>
     </w:p>
     <w:p>
       <w:pPr>
@@ -12664,7 +12322,7 @@
                     <pic:cNvPicPr/>
                   </pic:nvPicPr>
                   <pic:blipFill>
-                    <a:blip r:embed="rId20">
+                    <a:blip r:embed="rId30">
                       <a:extLst>
                         <a:ext uri="{28A0092B-C50C-407E-A947-70E740481C1C}">
                           <a14:useLocalDpi xmlns:a14="http://schemas.microsoft.com/office/drawing/2010/main" val="0"/>
@@ -13050,8 +12708,8 @@
           <w:szCs w:val="24"/>
         </w:rPr>
       </w:pPr>
-      <w:bookmarkStart w:id="51" w:name="_Toc484613472"/>
-      <w:bookmarkStart w:id="52" w:name="_Ref484681752"/>
+      <w:bookmarkStart w:id="52" w:name="_Toc484613472"/>
+      <w:bookmarkStart w:id="53" w:name="_Ref484681752"/>
       <w:r>
         <w:rPr>
           <w:rFonts w:ascii="Times New Roman" w:hAnsi="Times New Roman" w:cs="Times New Roman"/>
@@ -13061,8 +12719,8 @@
         <w:lastRenderedPageBreak/>
         <w:t>Register</w:t>
       </w:r>
-      <w:bookmarkEnd w:id="51"/>
       <w:bookmarkEnd w:id="52"/>
+      <w:bookmarkEnd w:id="53"/>
     </w:p>
     <w:p>
       <w:pPr>
@@ -13106,7 +12764,7 @@
                     <pic:cNvPicPr/>
                   </pic:nvPicPr>
                   <pic:blipFill>
-                    <a:blip r:embed="rId21">
+                    <a:blip r:embed="rId31">
                       <a:extLst>
                         <a:ext uri="{28A0092B-C50C-407E-A947-70E740481C1C}">
                           <a14:useLocalDpi xmlns:a14="http://schemas.microsoft.com/office/drawing/2010/main" val="0"/>
@@ -13205,7 +12863,7 @@
           <w:lang w:val="ro-RO"/>
         </w:rPr>
       </w:pPr>
-      <w:bookmarkStart w:id="53" w:name="_Toc484613473"/>
+      <w:bookmarkStart w:id="54" w:name="_Toc484613473"/>
       <w:r>
         <w:rPr>
           <w:rFonts w:ascii="Times New Roman" w:hAnsi="Times New Roman" w:cs="Times New Roman"/>
@@ -13215,7 +12873,7 @@
         <w:lastRenderedPageBreak/>
         <w:t>Welcome Back Page</w:t>
       </w:r>
-      <w:bookmarkEnd w:id="53"/>
+      <w:bookmarkEnd w:id="54"/>
     </w:p>
     <w:p>
       <w:pPr>
@@ -13299,7 +12957,7 @@
                     <pic:cNvPicPr/>
                   </pic:nvPicPr>
                   <pic:blipFill>
-                    <a:blip r:embed="rId22">
+                    <a:blip r:embed="rId32">
                       <a:extLst>
                         <a:ext uri="{28A0092B-C50C-407E-A947-70E740481C1C}">
                           <a14:useLocalDpi xmlns:a14="http://schemas.microsoft.com/office/drawing/2010/main" val="0"/>
@@ -13643,9 +13301,9 @@
           <w:szCs w:val="24"/>
         </w:rPr>
       </w:pPr>
-      <w:bookmarkStart w:id="54" w:name="_Toc484613474"/>
-      <w:bookmarkStart w:id="55" w:name="_Ref484681842"/>
-      <w:bookmarkStart w:id="56" w:name="_Ref484686513"/>
+      <w:bookmarkStart w:id="55" w:name="_Toc484613474"/>
+      <w:bookmarkStart w:id="56" w:name="_Ref484681842"/>
+      <w:bookmarkStart w:id="57" w:name="_Ref484686513"/>
       <w:r>
         <w:rPr>
           <w:rFonts w:ascii="Times New Roman" w:hAnsi="Times New Roman" w:cs="Times New Roman"/>
@@ -13655,9 +13313,9 @@
         <w:lastRenderedPageBreak/>
         <w:t>Books</w:t>
       </w:r>
-      <w:bookmarkEnd w:id="54"/>
       <w:bookmarkEnd w:id="55"/>
       <w:bookmarkEnd w:id="56"/>
+      <w:bookmarkEnd w:id="57"/>
     </w:p>
     <w:p>
       <w:pPr>
@@ -13714,7 +13372,7 @@
                     <pic:cNvPicPr/>
                   </pic:nvPicPr>
                   <pic:blipFill>
-                    <a:blip r:embed="rId23">
+                    <a:blip r:embed="rId33">
                       <a:extLst>
                         <a:ext uri="{28A0092B-C50C-407E-A947-70E740481C1C}">
                           <a14:useLocalDpi xmlns:a14="http://schemas.microsoft.com/office/drawing/2010/main" val="0"/>
@@ -13808,7 +13466,7 @@
           <w:szCs w:val="24"/>
         </w:rPr>
       </w:pPr>
-      <w:bookmarkStart w:id="57" w:name="_Toc484613475"/>
+      <w:bookmarkStart w:id="58" w:name="_Toc484613475"/>
       <w:r>
         <w:rPr>
           <w:rFonts w:ascii="Times New Roman" w:hAnsi="Times New Roman" w:cs="Times New Roman"/>
@@ -13818,7 +13476,7 @@
         <w:lastRenderedPageBreak/>
         <w:t>Book Page</w:t>
       </w:r>
-      <w:bookmarkEnd w:id="57"/>
+      <w:bookmarkEnd w:id="58"/>
     </w:p>
     <w:p>
       <w:pPr>
@@ -13881,7 +13539,7 @@
                     <pic:cNvPicPr/>
                   </pic:nvPicPr>
                   <pic:blipFill>
-                    <a:blip r:embed="rId24">
+                    <a:blip r:embed="rId34">
                       <a:extLst>
                         <a:ext uri="{28A0092B-C50C-407E-A947-70E740481C1C}">
                           <a14:useLocalDpi xmlns:a14="http://schemas.microsoft.com/office/drawing/2010/main" val="0"/>
@@ -13959,17 +13617,7 @@
           <w:sz w:val="24"/>
           <w:szCs w:val="24"/>
         </w:rPr>
-        <w:t xml:space="preserve"> permite ca respectiva carte să se adauge la o listă de cărți ce au fost împrumutate. Ultimul buton scoate cartea din lista de cărți împrumutate (vizibil doar </w:t>
-      </w:r>
-      <w:bookmarkStart w:id="58" w:name="_GoBack"/>
-      <w:bookmarkEnd w:id="58"/>
-      <w:r>
-        <w:rPr>
-          <w:rFonts w:ascii="Times New Roman" w:hAnsi="Times New Roman" w:cs="Times New Roman"/>
-          <w:sz w:val="24"/>
-          <w:szCs w:val="24"/>
-        </w:rPr>
-        <w:t>dacă respectiva carte este în acea listă).</w:t>
+        <w:t xml:space="preserve"> permite ca respectiva carte să se adauge la o listă de cărți ce au fost împrumutate. Ultimul buton scoate cartea din lista de cărți împrumutate (vizibil doar dacă respectiva carte este în acea listă).</w:t>
       </w:r>
     </w:p>
     <w:p>
@@ -14114,7 +13762,7 @@
                     <pic:cNvPicPr/>
                   </pic:nvPicPr>
                   <pic:blipFill>
-                    <a:blip r:embed="rId25">
+                    <a:blip r:embed="rId35">
                       <a:extLst>
                         <a:ext uri="{28A0092B-C50C-407E-A947-70E740481C1C}">
                           <a14:useLocalDpi xmlns:a14="http://schemas.microsoft.com/office/drawing/2010/main" val="0"/>
@@ -14325,7 +13973,7 @@
                     <pic:cNvPicPr/>
                   </pic:nvPicPr>
                   <pic:blipFill>
-                    <a:blip r:embed="rId26">
+                    <a:blip r:embed="rId36">
                       <a:extLst>
                         <a:ext uri="{28A0092B-C50C-407E-A947-70E740481C1C}">
                           <a14:useLocalDpi xmlns:a14="http://schemas.microsoft.com/office/drawing/2010/main" val="0"/>
@@ -14494,6 +14142,676 @@
     </w:p>
     <w:p>
       <w:pPr>
+        <w:jc w:val="center"/>
+      </w:pPr>
+      <w:r>
+        <w:rPr>
+          <w:noProof/>
+        </w:rPr>
+        <w:drawing>
+          <wp:inline distT="0" distB="0" distL="0" distR="0">
+            <wp:extent cx="4677428" cy="2981741"/>
+            <wp:effectExtent l="0" t="0" r="8890" b="9525"/>
+            <wp:docPr id="10" name="Picture 10"/>
+            <wp:cNvGraphicFramePr>
+              <a:graphicFrameLocks xmlns:a="http://schemas.openxmlformats.org/drawingml/2006/main" noChangeAspect="1"/>
+            </wp:cNvGraphicFramePr>
+            <a:graphic xmlns:a="http://schemas.openxmlformats.org/drawingml/2006/main">
+              <a:graphicData uri="http://schemas.openxmlformats.org/drawingml/2006/picture">
+                <pic:pic xmlns:pic="http://schemas.openxmlformats.org/drawingml/2006/picture">
+                  <pic:nvPicPr>
+                    <pic:cNvPr id="10" name="DataContext.PNG"/>
+                    <pic:cNvPicPr/>
+                  </pic:nvPicPr>
+                  <pic:blipFill>
+                    <a:blip r:embed="rId37">
+                      <a:extLst>
+                        <a:ext uri="{28A0092B-C50C-407E-A947-70E740481C1C}">
+                          <a14:useLocalDpi xmlns:a14="http://schemas.microsoft.com/office/drawing/2010/main" val="0"/>
+                        </a:ext>
+                      </a:extLst>
+                    </a:blip>
+                    <a:stretch>
+                      <a:fillRect/>
+                    </a:stretch>
+                  </pic:blipFill>
+                  <pic:spPr>
+                    <a:xfrm>
+                      <a:off x="0" y="0"/>
+                      <a:ext cx="4677428" cy="2981741"/>
+                    </a:xfrm>
+                    <a:prstGeom prst="rect">
+                      <a:avLst/>
+                    </a:prstGeom>
+                  </pic:spPr>
+                </pic:pic>
+              </a:graphicData>
+            </a:graphic>
+          </wp:inline>
+        </w:drawing>
+      </w:r>
+    </w:p>
+    <w:p>
+      <w:pPr>
+        <w:jc w:val="center"/>
+      </w:pPr>
+      <w:r>
+        <w:rPr>
+          <w:noProof/>
+        </w:rPr>
+        <w:drawing>
+          <wp:inline distT="0" distB="0" distL="0" distR="0">
+            <wp:extent cx="3477110" cy="971686"/>
+            <wp:effectExtent l="0" t="0" r="0" b="0"/>
+            <wp:docPr id="11" name="Picture 11"/>
+            <wp:cNvGraphicFramePr>
+              <a:graphicFrameLocks xmlns:a="http://schemas.openxmlformats.org/drawingml/2006/main" noChangeAspect="1"/>
+            </wp:cNvGraphicFramePr>
+            <a:graphic xmlns:a="http://schemas.openxmlformats.org/drawingml/2006/main">
+              <a:graphicData uri="http://schemas.openxmlformats.org/drawingml/2006/picture">
+                <pic:pic xmlns:pic="http://schemas.openxmlformats.org/drawingml/2006/picture">
+                  <pic:nvPicPr>
+                    <pic:cNvPr id="11" name="Mock1.PNG"/>
+                    <pic:cNvPicPr/>
+                  </pic:nvPicPr>
+                  <pic:blipFill>
+                    <a:blip r:embed="rId38">
+                      <a:extLst>
+                        <a:ext uri="{28A0092B-C50C-407E-A947-70E740481C1C}">
+                          <a14:useLocalDpi xmlns:a14="http://schemas.microsoft.com/office/drawing/2010/main" val="0"/>
+                        </a:ext>
+                      </a:extLst>
+                    </a:blip>
+                    <a:stretch>
+                      <a:fillRect/>
+                    </a:stretch>
+                  </pic:blipFill>
+                  <pic:spPr>
+                    <a:xfrm>
+                      <a:off x="0" y="0"/>
+                      <a:ext cx="3477110" cy="971686"/>
+                    </a:xfrm>
+                    <a:prstGeom prst="rect">
+                      <a:avLst/>
+                    </a:prstGeom>
+                  </pic:spPr>
+                </pic:pic>
+              </a:graphicData>
+            </a:graphic>
+          </wp:inline>
+        </w:drawing>
+      </w:r>
+    </w:p>
+    <w:p>
+      <w:pPr>
+        <w:jc w:val="center"/>
+      </w:pPr>
+      <w:r>
+        <w:rPr>
+          <w:noProof/>
+        </w:rPr>
+        <w:drawing>
+          <wp:inline distT="0" distB="0" distL="0" distR="0">
+            <wp:extent cx="5943600" cy="1504950"/>
+            <wp:effectExtent l="0" t="0" r="0" b="0"/>
+            <wp:docPr id="12" name="Picture 12"/>
+            <wp:cNvGraphicFramePr>
+              <a:graphicFrameLocks xmlns:a="http://schemas.openxmlformats.org/drawingml/2006/main" noChangeAspect="1"/>
+            </wp:cNvGraphicFramePr>
+            <a:graphic xmlns:a="http://schemas.openxmlformats.org/drawingml/2006/main">
+              <a:graphicData uri="http://schemas.openxmlformats.org/drawingml/2006/picture">
+                <pic:pic xmlns:pic="http://schemas.openxmlformats.org/drawingml/2006/picture">
+                  <pic:nvPicPr>
+                    <pic:cNvPr id="12" name="Mock2.PNG"/>
+                    <pic:cNvPicPr/>
+                  </pic:nvPicPr>
+                  <pic:blipFill>
+                    <a:blip r:embed="rId39">
+                      <a:extLst>
+                        <a:ext uri="{28A0092B-C50C-407E-A947-70E740481C1C}">
+                          <a14:useLocalDpi xmlns:a14="http://schemas.microsoft.com/office/drawing/2010/main" val="0"/>
+                        </a:ext>
+                      </a:extLst>
+                    </a:blip>
+                    <a:stretch>
+                      <a:fillRect/>
+                    </a:stretch>
+                  </pic:blipFill>
+                  <pic:spPr>
+                    <a:xfrm>
+                      <a:off x="0" y="0"/>
+                      <a:ext cx="5943600" cy="1504950"/>
+                    </a:xfrm>
+                    <a:prstGeom prst="rect">
+                      <a:avLst/>
+                    </a:prstGeom>
+                  </pic:spPr>
+                </pic:pic>
+              </a:graphicData>
+            </a:graphic>
+          </wp:inline>
+        </w:drawing>
+      </w:r>
+    </w:p>
+    <w:p>
+      <w:pPr>
+        <w:jc w:val="center"/>
+      </w:pPr>
+      <w:r>
+        <w:rPr>
+          <w:noProof/>
+        </w:rPr>
+        <w:drawing>
+          <wp:inline distT="0" distB="0" distL="0" distR="0">
+            <wp:extent cx="5943600" cy="1450340"/>
+            <wp:effectExtent l="0" t="0" r="0" b="0"/>
+            <wp:docPr id="13" name="Picture 13"/>
+            <wp:cNvGraphicFramePr>
+              <a:graphicFrameLocks xmlns:a="http://schemas.openxmlformats.org/drawingml/2006/main" noChangeAspect="1"/>
+            </wp:cNvGraphicFramePr>
+            <a:graphic xmlns:a="http://schemas.openxmlformats.org/drawingml/2006/main">
+              <a:graphicData uri="http://schemas.openxmlformats.org/drawingml/2006/picture">
+                <pic:pic xmlns:pic="http://schemas.openxmlformats.org/drawingml/2006/picture">
+                  <pic:nvPicPr>
+                    <pic:cNvPr id="13" name="Mock3.PNG"/>
+                    <pic:cNvPicPr/>
+                  </pic:nvPicPr>
+                  <pic:blipFill>
+                    <a:blip r:embed="rId40">
+                      <a:extLst>
+                        <a:ext uri="{28A0092B-C50C-407E-A947-70E740481C1C}">
+                          <a14:useLocalDpi xmlns:a14="http://schemas.microsoft.com/office/drawing/2010/main" val="0"/>
+                        </a:ext>
+                      </a:extLst>
+                    </a:blip>
+                    <a:stretch>
+                      <a:fillRect/>
+                    </a:stretch>
+                  </pic:blipFill>
+                  <pic:spPr>
+                    <a:xfrm>
+                      <a:off x="0" y="0"/>
+                      <a:ext cx="5943600" cy="1450340"/>
+                    </a:xfrm>
+                    <a:prstGeom prst="rect">
+                      <a:avLst/>
+                    </a:prstGeom>
+                  </pic:spPr>
+                </pic:pic>
+              </a:graphicData>
+            </a:graphic>
+          </wp:inline>
+        </w:drawing>
+      </w:r>
+    </w:p>
+    <w:p>
+      <w:pPr>
+        <w:jc w:val="center"/>
+      </w:pPr>
+      <w:r>
+        <w:rPr>
+          <w:noProof/>
+        </w:rPr>
+        <w:lastRenderedPageBreak/>
+        <w:drawing>
+          <wp:inline distT="0" distB="0" distL="0" distR="0">
+            <wp:extent cx="4277322" cy="1638529"/>
+            <wp:effectExtent l="0" t="0" r="0" b="0"/>
+            <wp:docPr id="14" name="Picture 14"/>
+            <wp:cNvGraphicFramePr>
+              <a:graphicFrameLocks xmlns:a="http://schemas.openxmlformats.org/drawingml/2006/main" noChangeAspect="1"/>
+            </wp:cNvGraphicFramePr>
+            <a:graphic xmlns:a="http://schemas.openxmlformats.org/drawingml/2006/main">
+              <a:graphicData uri="http://schemas.openxmlformats.org/drawingml/2006/picture">
+                <pic:pic xmlns:pic="http://schemas.openxmlformats.org/drawingml/2006/picture">
+                  <pic:nvPicPr>
+                    <pic:cNvPr id="14" name="Authentication1.PNG"/>
+                    <pic:cNvPicPr/>
+                  </pic:nvPicPr>
+                  <pic:blipFill>
+                    <a:blip r:embed="rId41">
+                      <a:extLst>
+                        <a:ext uri="{28A0092B-C50C-407E-A947-70E740481C1C}">
+                          <a14:useLocalDpi xmlns:a14="http://schemas.microsoft.com/office/drawing/2010/main" val="0"/>
+                        </a:ext>
+                      </a:extLst>
+                    </a:blip>
+                    <a:stretch>
+                      <a:fillRect/>
+                    </a:stretch>
+                  </pic:blipFill>
+                  <pic:spPr>
+                    <a:xfrm>
+                      <a:off x="0" y="0"/>
+                      <a:ext cx="4277322" cy="1638529"/>
+                    </a:xfrm>
+                    <a:prstGeom prst="rect">
+                      <a:avLst/>
+                    </a:prstGeom>
+                  </pic:spPr>
+                </pic:pic>
+              </a:graphicData>
+            </a:graphic>
+          </wp:inline>
+        </w:drawing>
+      </w:r>
+    </w:p>
+    <w:p>
+      <w:pPr>
+        <w:jc w:val="center"/>
+      </w:pPr>
+      <w:r>
+        <w:rPr>
+          <w:noProof/>
+        </w:rPr>
+        <w:drawing>
+          <wp:inline distT="0" distB="0" distL="0" distR="0">
+            <wp:extent cx="5943600" cy="3335655"/>
+            <wp:effectExtent l="0" t="0" r="0" b="0"/>
+            <wp:docPr id="15" name="Picture 15"/>
+            <wp:cNvGraphicFramePr>
+              <a:graphicFrameLocks xmlns:a="http://schemas.openxmlformats.org/drawingml/2006/main" noChangeAspect="1"/>
+            </wp:cNvGraphicFramePr>
+            <a:graphic xmlns:a="http://schemas.openxmlformats.org/drawingml/2006/main">
+              <a:graphicData uri="http://schemas.openxmlformats.org/drawingml/2006/picture">
+                <pic:pic xmlns:pic="http://schemas.openxmlformats.org/drawingml/2006/picture">
+                  <pic:nvPicPr>
+                    <pic:cNvPr id="15" name="Authentication2.PNG"/>
+                    <pic:cNvPicPr/>
+                  </pic:nvPicPr>
+                  <pic:blipFill>
+                    <a:blip r:embed="rId42">
+                      <a:extLst>
+                        <a:ext uri="{28A0092B-C50C-407E-A947-70E740481C1C}">
+                          <a14:useLocalDpi xmlns:a14="http://schemas.microsoft.com/office/drawing/2010/main" val="0"/>
+                        </a:ext>
+                      </a:extLst>
+                    </a:blip>
+                    <a:stretch>
+                      <a:fillRect/>
+                    </a:stretch>
+                  </pic:blipFill>
+                  <pic:spPr>
+                    <a:xfrm>
+                      <a:off x="0" y="0"/>
+                      <a:ext cx="5943600" cy="3335655"/>
+                    </a:xfrm>
+                    <a:prstGeom prst="rect">
+                      <a:avLst/>
+                    </a:prstGeom>
+                  </pic:spPr>
+                </pic:pic>
+              </a:graphicData>
+            </a:graphic>
+          </wp:inline>
+        </w:drawing>
+      </w:r>
+    </w:p>
+    <w:p>
+      <w:pPr>
+        <w:jc w:val="center"/>
+      </w:pPr>
+      <w:r>
+        <w:rPr>
+          <w:noProof/>
+        </w:rPr>
+        <w:lastRenderedPageBreak/>
+        <w:drawing>
+          <wp:inline distT="0" distB="0" distL="0" distR="0">
+            <wp:extent cx="5943600" cy="4071620"/>
+            <wp:effectExtent l="0" t="0" r="0" b="5080"/>
+            <wp:docPr id="16" name="Picture 16"/>
+            <wp:cNvGraphicFramePr>
+              <a:graphicFrameLocks xmlns:a="http://schemas.openxmlformats.org/drawingml/2006/main" noChangeAspect="1"/>
+            </wp:cNvGraphicFramePr>
+            <a:graphic xmlns:a="http://schemas.openxmlformats.org/drawingml/2006/main">
+              <a:graphicData uri="http://schemas.openxmlformats.org/drawingml/2006/picture">
+                <pic:pic xmlns:pic="http://schemas.openxmlformats.org/drawingml/2006/picture">
+                  <pic:nvPicPr>
+                    <pic:cNvPr id="16" name="Email.PNG"/>
+                    <pic:cNvPicPr/>
+                  </pic:nvPicPr>
+                  <pic:blipFill>
+                    <a:blip r:embed="rId43">
+                      <a:extLst>
+                        <a:ext uri="{28A0092B-C50C-407E-A947-70E740481C1C}">
+                          <a14:useLocalDpi xmlns:a14="http://schemas.microsoft.com/office/drawing/2010/main" val="0"/>
+                        </a:ext>
+                      </a:extLst>
+                    </a:blip>
+                    <a:stretch>
+                      <a:fillRect/>
+                    </a:stretch>
+                  </pic:blipFill>
+                  <pic:spPr>
+                    <a:xfrm>
+                      <a:off x="0" y="0"/>
+                      <a:ext cx="5943600" cy="4071620"/>
+                    </a:xfrm>
+                    <a:prstGeom prst="rect">
+                      <a:avLst/>
+                    </a:prstGeom>
+                  </pic:spPr>
+                </pic:pic>
+              </a:graphicData>
+            </a:graphic>
+          </wp:inline>
+        </w:drawing>
+      </w:r>
+    </w:p>
+    <w:p>
+      <w:pPr>
+        <w:jc w:val="center"/>
+      </w:pPr>
+      <w:r>
+        <w:rPr>
+          <w:noProof/>
+        </w:rPr>
+        <w:lastRenderedPageBreak/>
+        <w:drawing>
+          <wp:inline distT="0" distB="0" distL="0" distR="0">
+            <wp:extent cx="5229955" cy="5401429"/>
+            <wp:effectExtent l="0" t="0" r="8890" b="8890"/>
+            <wp:docPr id="20" name="Picture 20"/>
+            <wp:cNvGraphicFramePr>
+              <a:graphicFrameLocks xmlns:a="http://schemas.openxmlformats.org/drawingml/2006/main" noChangeAspect="1"/>
+            </wp:cNvGraphicFramePr>
+            <a:graphic xmlns:a="http://schemas.openxmlformats.org/drawingml/2006/main">
+              <a:graphicData uri="http://schemas.openxmlformats.org/drawingml/2006/picture">
+                <pic:pic xmlns:pic="http://schemas.openxmlformats.org/drawingml/2006/picture">
+                  <pic:nvPicPr>
+                    <pic:cNvPr id="20" name="Directive1.PNG"/>
+                    <pic:cNvPicPr/>
+                  </pic:nvPicPr>
+                  <pic:blipFill>
+                    <a:blip r:embed="rId44">
+                      <a:extLst>
+                        <a:ext uri="{28A0092B-C50C-407E-A947-70E740481C1C}">
+                          <a14:useLocalDpi xmlns:a14="http://schemas.microsoft.com/office/drawing/2010/main" val="0"/>
+                        </a:ext>
+                      </a:extLst>
+                    </a:blip>
+                    <a:stretch>
+                      <a:fillRect/>
+                    </a:stretch>
+                  </pic:blipFill>
+                  <pic:spPr>
+                    <a:xfrm>
+                      <a:off x="0" y="0"/>
+                      <a:ext cx="5229955" cy="5401429"/>
+                    </a:xfrm>
+                    <a:prstGeom prst="rect">
+                      <a:avLst/>
+                    </a:prstGeom>
+                  </pic:spPr>
+                </pic:pic>
+              </a:graphicData>
+            </a:graphic>
+          </wp:inline>
+        </w:drawing>
+      </w:r>
+    </w:p>
+    <w:p>
+      <w:pPr>
+        <w:jc w:val="center"/>
+      </w:pPr>
+      <w:r>
+        <w:rPr>
+          <w:noProof/>
+        </w:rPr>
+        <w:lastRenderedPageBreak/>
+        <w:drawing>
+          <wp:inline distT="0" distB="0" distL="0" distR="0">
+            <wp:extent cx="5734850" cy="5801535"/>
+            <wp:effectExtent l="0" t="0" r="0" b="8890"/>
+            <wp:docPr id="26" name="Picture 26"/>
+            <wp:cNvGraphicFramePr>
+              <a:graphicFrameLocks xmlns:a="http://schemas.openxmlformats.org/drawingml/2006/main" noChangeAspect="1"/>
+            </wp:cNvGraphicFramePr>
+            <a:graphic xmlns:a="http://schemas.openxmlformats.org/drawingml/2006/main">
+              <a:graphicData uri="http://schemas.openxmlformats.org/drawingml/2006/picture">
+                <pic:pic xmlns:pic="http://schemas.openxmlformats.org/drawingml/2006/picture">
+                  <pic:nvPicPr>
+                    <pic:cNvPr id="26" name="Directive2.PNG"/>
+                    <pic:cNvPicPr/>
+                  </pic:nvPicPr>
+                  <pic:blipFill>
+                    <a:blip r:embed="rId45">
+                      <a:extLst>
+                        <a:ext uri="{28A0092B-C50C-407E-A947-70E740481C1C}">
+                          <a14:useLocalDpi xmlns:a14="http://schemas.microsoft.com/office/drawing/2010/main" val="0"/>
+                        </a:ext>
+                      </a:extLst>
+                    </a:blip>
+                    <a:stretch>
+                      <a:fillRect/>
+                    </a:stretch>
+                  </pic:blipFill>
+                  <pic:spPr>
+                    <a:xfrm>
+                      <a:off x="0" y="0"/>
+                      <a:ext cx="5734850" cy="5801535"/>
+                    </a:xfrm>
+                    <a:prstGeom prst="rect">
+                      <a:avLst/>
+                    </a:prstGeom>
+                  </pic:spPr>
+                </pic:pic>
+              </a:graphicData>
+            </a:graphic>
+          </wp:inline>
+        </w:drawing>
+      </w:r>
+    </w:p>
+    <w:p>
+      <w:pPr>
+        <w:jc w:val="center"/>
+      </w:pPr>
+      <w:r>
+        <w:rPr>
+          <w:noProof/>
+        </w:rPr>
+        <w:lastRenderedPageBreak/>
+        <w:drawing>
+          <wp:inline distT="0" distB="0" distL="0" distR="0">
+            <wp:extent cx="5715798" cy="3305636"/>
+            <wp:effectExtent l="0" t="0" r="0" b="9525"/>
+            <wp:docPr id="27" name="Picture 27"/>
+            <wp:cNvGraphicFramePr>
+              <a:graphicFrameLocks xmlns:a="http://schemas.openxmlformats.org/drawingml/2006/main" noChangeAspect="1"/>
+            </wp:cNvGraphicFramePr>
+            <a:graphic xmlns:a="http://schemas.openxmlformats.org/drawingml/2006/main">
+              <a:graphicData uri="http://schemas.openxmlformats.org/drawingml/2006/picture">
+                <pic:pic xmlns:pic="http://schemas.openxmlformats.org/drawingml/2006/picture">
+                  <pic:nvPicPr>
+                    <pic:cNvPr id="27" name="LoginController1.PNG"/>
+                    <pic:cNvPicPr/>
+                  </pic:nvPicPr>
+                  <pic:blipFill>
+                    <a:blip r:embed="rId46">
+                      <a:extLst>
+                        <a:ext uri="{28A0092B-C50C-407E-A947-70E740481C1C}">
+                          <a14:useLocalDpi xmlns:a14="http://schemas.microsoft.com/office/drawing/2010/main" val="0"/>
+                        </a:ext>
+                      </a:extLst>
+                    </a:blip>
+                    <a:stretch>
+                      <a:fillRect/>
+                    </a:stretch>
+                  </pic:blipFill>
+                  <pic:spPr>
+                    <a:xfrm>
+                      <a:off x="0" y="0"/>
+                      <a:ext cx="5715798" cy="3305636"/>
+                    </a:xfrm>
+                    <a:prstGeom prst="rect">
+                      <a:avLst/>
+                    </a:prstGeom>
+                  </pic:spPr>
+                </pic:pic>
+              </a:graphicData>
+            </a:graphic>
+          </wp:inline>
+        </w:drawing>
+      </w:r>
+    </w:p>
+    <w:p>
+      <w:pPr>
+        <w:jc w:val="center"/>
+      </w:pPr>
+      <w:r>
+        <w:rPr>
+          <w:noProof/>
+        </w:rPr>
+        <w:lastRenderedPageBreak/>
+        <w:drawing>
+          <wp:inline distT="0" distB="0" distL="0" distR="0">
+            <wp:extent cx="5943600" cy="4857750"/>
+            <wp:effectExtent l="0" t="0" r="0" b="0"/>
+            <wp:docPr id="28" name="Picture 28"/>
+            <wp:cNvGraphicFramePr>
+              <a:graphicFrameLocks xmlns:a="http://schemas.openxmlformats.org/drawingml/2006/main" noChangeAspect="1"/>
+            </wp:cNvGraphicFramePr>
+            <a:graphic xmlns:a="http://schemas.openxmlformats.org/drawingml/2006/main">
+              <a:graphicData uri="http://schemas.openxmlformats.org/drawingml/2006/picture">
+                <pic:pic xmlns:pic="http://schemas.openxmlformats.org/drawingml/2006/picture">
+                  <pic:nvPicPr>
+                    <pic:cNvPr id="28" name="LoginController2.PNG"/>
+                    <pic:cNvPicPr/>
+                  </pic:nvPicPr>
+                  <pic:blipFill>
+                    <a:blip r:embed="rId47">
+                      <a:extLst>
+                        <a:ext uri="{28A0092B-C50C-407E-A947-70E740481C1C}">
+                          <a14:useLocalDpi xmlns:a14="http://schemas.microsoft.com/office/drawing/2010/main" val="0"/>
+                        </a:ext>
+                      </a:extLst>
+                    </a:blip>
+                    <a:stretch>
+                      <a:fillRect/>
+                    </a:stretch>
+                  </pic:blipFill>
+                  <pic:spPr>
+                    <a:xfrm>
+                      <a:off x="0" y="0"/>
+                      <a:ext cx="5943600" cy="4857750"/>
+                    </a:xfrm>
+                    <a:prstGeom prst="rect">
+                      <a:avLst/>
+                    </a:prstGeom>
+                  </pic:spPr>
+                </pic:pic>
+              </a:graphicData>
+            </a:graphic>
+          </wp:inline>
+        </w:drawing>
+      </w:r>
+    </w:p>
+    <w:p>
+      <w:pPr>
+        <w:jc w:val="center"/>
+      </w:pPr>
+      <w:r>
+        <w:rPr>
+          <w:noProof/>
+        </w:rPr>
+        <w:drawing>
+          <wp:inline distT="0" distB="0" distL="0" distR="0">
+            <wp:extent cx="4305901" cy="2438740"/>
+            <wp:effectExtent l="0" t="0" r="0" b="0"/>
+            <wp:docPr id="29" name="Picture 29"/>
+            <wp:cNvGraphicFramePr>
+              <a:graphicFrameLocks xmlns:a="http://schemas.openxmlformats.org/drawingml/2006/main" noChangeAspect="1"/>
+            </wp:cNvGraphicFramePr>
+            <a:graphic xmlns:a="http://schemas.openxmlformats.org/drawingml/2006/main">
+              <a:graphicData uri="http://schemas.openxmlformats.org/drawingml/2006/picture">
+                <pic:pic xmlns:pic="http://schemas.openxmlformats.org/drawingml/2006/picture">
+                  <pic:nvPicPr>
+                    <pic:cNvPr id="29" name="BookService.PNG"/>
+                    <pic:cNvPicPr/>
+                  </pic:nvPicPr>
+                  <pic:blipFill>
+                    <a:blip r:embed="rId48">
+                      <a:extLst>
+                        <a:ext uri="{28A0092B-C50C-407E-A947-70E740481C1C}">
+                          <a14:useLocalDpi xmlns:a14="http://schemas.microsoft.com/office/drawing/2010/main" val="0"/>
+                        </a:ext>
+                      </a:extLst>
+                    </a:blip>
+                    <a:stretch>
+                      <a:fillRect/>
+                    </a:stretch>
+                  </pic:blipFill>
+                  <pic:spPr>
+                    <a:xfrm>
+                      <a:off x="0" y="0"/>
+                      <a:ext cx="4305901" cy="2438740"/>
+                    </a:xfrm>
+                    <a:prstGeom prst="rect">
+                      <a:avLst/>
+                    </a:prstGeom>
+                  </pic:spPr>
+                </pic:pic>
+              </a:graphicData>
+            </a:graphic>
+          </wp:inline>
+        </w:drawing>
+      </w:r>
+    </w:p>
+    <w:p>
+      <w:pPr>
+        <w:jc w:val="center"/>
+      </w:pPr>
+      <w:r>
+        <w:rPr>
+          <w:noProof/>
+        </w:rPr>
+        <w:lastRenderedPageBreak/>
+        <w:drawing>
+          <wp:inline distT="0" distB="0" distL="0" distR="0">
+            <wp:extent cx="5943600" cy="3256280"/>
+            <wp:effectExtent l="0" t="0" r="0" b="1270"/>
+            <wp:docPr id="30" name="Picture 30"/>
+            <wp:cNvGraphicFramePr>
+              <a:graphicFrameLocks xmlns:a="http://schemas.openxmlformats.org/drawingml/2006/main" noChangeAspect="1"/>
+            </wp:cNvGraphicFramePr>
+            <a:graphic xmlns:a="http://schemas.openxmlformats.org/drawingml/2006/main">
+              <a:graphicData uri="http://schemas.openxmlformats.org/drawingml/2006/picture">
+                <pic:pic xmlns:pic="http://schemas.openxmlformats.org/drawingml/2006/picture">
+                  <pic:nvPicPr>
+                    <pic:cNvPr id="30" name="BookEditor.PNG"/>
+                    <pic:cNvPicPr/>
+                  </pic:nvPicPr>
+                  <pic:blipFill>
+                    <a:blip r:embed="rId49">
+                      <a:extLst>
+                        <a:ext uri="{28A0092B-C50C-407E-A947-70E740481C1C}">
+                          <a14:useLocalDpi xmlns:a14="http://schemas.microsoft.com/office/drawing/2010/main" val="0"/>
+                        </a:ext>
+                      </a:extLst>
+                    </a:blip>
+                    <a:stretch>
+                      <a:fillRect/>
+                    </a:stretch>
+                  </pic:blipFill>
+                  <pic:spPr>
+                    <a:xfrm>
+                      <a:off x="0" y="0"/>
+                      <a:ext cx="5943600" cy="3256280"/>
+                    </a:xfrm>
+                    <a:prstGeom prst="rect">
+                      <a:avLst/>
+                    </a:prstGeom>
+                  </pic:spPr>
+                </pic:pic>
+              </a:graphicData>
+            </a:graphic>
+          </wp:inline>
+        </w:drawing>
+      </w:r>
+    </w:p>
+    <w:p>
+      <w:pPr>
         <w:pStyle w:val="Heading1"/>
         <w:rPr>
           <w:rFonts w:ascii="Times New Roman" w:hAnsi="Times New Roman" w:cs="Times New Roman"/>
@@ -14525,7 +14843,7 @@
       <w:bookmarkEnd w:id="65"/>
     </w:p>
     <w:sectPr>
-      <w:footerReference w:type="default" r:id="rId27"/>
+      <w:footerReference w:type="default" r:id="rId50"/>
       <w:pgSz w:w="12240" w:h="15840"/>
       <w:pgMar w:top="1440" w:right="1440" w:bottom="1440" w:left="1440" w:header="720" w:footer="720" w:gutter="0"/>
       <w:cols w:space="720"/>
@@ -14594,7 +14912,7 @@
           <w:rPr>
             <w:noProof/>
           </w:rPr>
-          <w:t>30</w:t>
+          <w:t>2</w:t>
         </w:r>
         <w:r>
           <w:rPr>
@@ -17988,7 +18306,7 @@
 </file>
 
 <file path=customXml/itemProps1.xml><?xml version="1.0" encoding="utf-8"?>
-<ds:datastoreItem xmlns:ds="http://schemas.openxmlformats.org/officeDocument/2006/customXml" ds:itemID="{BED3A807-B2FB-4640-9DCA-3FD3F2B982B5}">
+<ds:datastoreItem xmlns:ds="http://schemas.openxmlformats.org/officeDocument/2006/customXml" ds:itemID="{720B9ED6-1157-4F98-BB85-287411EDB22E}">
   <ds:schemaRefs>
     <ds:schemaRef ds:uri="http://schemas.openxmlformats.org/officeDocument/2006/bibliography"/>
   </ds:schemaRefs>

</xml_diff>

<commit_message>
#Documentation update:            - autentication mechanism            - send email mechanism
</commit_message>
<xml_diff>
--- a/Licenta.docx
+++ b/Licenta.docx
@@ -1392,6 +1392,7 @@
         </w:docPartObj>
       </w:sdtPr>
       <w:sdtContent>
+        <w:bookmarkStart w:id="0" w:name="_GoBack" w:displacedByCustomXml="prev"/>
         <w:p>
           <w:pPr>
             <w:pStyle w:val="TOCHeading"/>
@@ -1447,7 +1448,7 @@
             </w:rPr>
             <w:fldChar w:fldCharType="separate"/>
           </w:r>
-          <w:hyperlink w:anchor="_Toc485125011" w:history="1">
+          <w:hyperlink w:anchor="_Toc485381633" w:history="1">
             <w:r>
               <w:rPr>
                 <w:rStyle w:val="Hyperlink"/>
@@ -1475,7 +1476,7 @@
                 <w:noProof/>
                 <w:webHidden/>
               </w:rPr>
-              <w:instrText xml:space="preserve"> PAGEREF _Toc485125011 \h </w:instrText>
+              <w:instrText xml:space="preserve"> PAGEREF _Toc485381633 \h </w:instrText>
             </w:r>
             <w:r>
               <w:rPr>
@@ -1517,7 +1518,7 @@
               <w:noProof/>
             </w:rPr>
           </w:pPr>
-          <w:hyperlink w:anchor="_Toc485125012" w:history="1">
+          <w:hyperlink w:anchor="_Toc485381634" w:history="1">
             <w:r>
               <w:rPr>
                 <w:rStyle w:val="Hyperlink"/>
@@ -1545,7 +1546,7 @@
                 <w:noProof/>
                 <w:webHidden/>
               </w:rPr>
-              <w:instrText xml:space="preserve"> PAGEREF _Toc485125012 \h </w:instrText>
+              <w:instrText xml:space="preserve"> PAGEREF _Toc485381634 \h </w:instrText>
             </w:r>
             <w:r>
               <w:rPr>
@@ -1587,7 +1588,7 @@
               <w:noProof/>
             </w:rPr>
           </w:pPr>
-          <w:hyperlink w:anchor="_Toc485125013" w:history="1">
+          <w:hyperlink w:anchor="_Toc485381635" w:history="1">
             <w:r>
               <w:rPr>
                 <w:rStyle w:val="Hyperlink"/>
@@ -1615,7 +1616,7 @@
                 <w:noProof/>
                 <w:webHidden/>
               </w:rPr>
-              <w:instrText xml:space="preserve"> PAGEREF _Toc485125013 \h </w:instrText>
+              <w:instrText xml:space="preserve"> PAGEREF _Toc485381635 \h </w:instrText>
             </w:r>
             <w:r>
               <w:rPr>
@@ -1657,7 +1658,7 @@
               <w:noProof/>
             </w:rPr>
           </w:pPr>
-          <w:hyperlink w:anchor="_Toc485125014" w:history="1">
+          <w:hyperlink w:anchor="_Toc485381636" w:history="1">
             <w:r>
               <w:rPr>
                 <w:rStyle w:val="Hyperlink"/>
@@ -1685,7 +1686,7 @@
                 <w:noProof/>
                 <w:webHidden/>
               </w:rPr>
-              <w:instrText xml:space="preserve"> PAGEREF _Toc485125014 \h </w:instrText>
+              <w:instrText xml:space="preserve"> PAGEREF _Toc485381636 \h </w:instrText>
             </w:r>
             <w:r>
               <w:rPr>
@@ -1727,7 +1728,7 @@
               <w:noProof/>
             </w:rPr>
           </w:pPr>
-          <w:hyperlink w:anchor="_Toc485125015" w:history="1">
+          <w:hyperlink w:anchor="_Toc485381637" w:history="1">
             <w:r>
               <w:rPr>
                 <w:rStyle w:val="Hyperlink"/>
@@ -1755,7 +1756,7 @@
                 <w:noProof/>
                 <w:webHidden/>
               </w:rPr>
-              <w:instrText xml:space="preserve"> PAGEREF _Toc485125015 \h </w:instrText>
+              <w:instrText xml:space="preserve"> PAGEREF _Toc485381637 \h </w:instrText>
             </w:r>
             <w:r>
               <w:rPr>
@@ -1797,7 +1798,7 @@
               <w:noProof/>
             </w:rPr>
           </w:pPr>
-          <w:hyperlink w:anchor="_Toc485125016" w:history="1">
+          <w:hyperlink w:anchor="_Toc485381638" w:history="1">
             <w:r>
               <w:rPr>
                 <w:rStyle w:val="Hyperlink"/>
@@ -1825,7 +1826,7 @@
                 <w:noProof/>
                 <w:webHidden/>
               </w:rPr>
-              <w:instrText xml:space="preserve"> PAGEREF _Toc485125016 \h </w:instrText>
+              <w:instrText xml:space="preserve"> PAGEREF _Toc485381638 \h </w:instrText>
             </w:r>
             <w:r>
               <w:rPr>
@@ -1867,7 +1868,7 @@
               <w:noProof/>
             </w:rPr>
           </w:pPr>
-          <w:hyperlink w:anchor="_Toc485125017" w:history="1">
+          <w:hyperlink w:anchor="_Toc485381639" w:history="1">
             <w:r>
               <w:rPr>
                 <w:rStyle w:val="Hyperlink"/>
@@ -1895,7 +1896,7 @@
                 <w:noProof/>
                 <w:webHidden/>
               </w:rPr>
-              <w:instrText xml:space="preserve"> PAGEREF _Toc485125017 \h </w:instrText>
+              <w:instrText xml:space="preserve"> PAGEREF _Toc485381639 \h </w:instrText>
             </w:r>
             <w:r>
               <w:rPr>
@@ -1937,7 +1938,7 @@
               <w:noProof/>
             </w:rPr>
           </w:pPr>
-          <w:hyperlink w:anchor="_Toc485125018" w:history="1">
+          <w:hyperlink w:anchor="_Toc485381640" w:history="1">
             <w:r>
               <w:rPr>
                 <w:rStyle w:val="Hyperlink"/>
@@ -1965,7 +1966,7 @@
                 <w:noProof/>
                 <w:webHidden/>
               </w:rPr>
-              <w:instrText xml:space="preserve"> PAGEREF _Toc485125018 \h </w:instrText>
+              <w:instrText xml:space="preserve"> PAGEREF _Toc485381640 \h </w:instrText>
             </w:r>
             <w:r>
               <w:rPr>
@@ -2007,7 +2008,7 @@
               <w:noProof/>
             </w:rPr>
           </w:pPr>
-          <w:hyperlink w:anchor="_Toc485125019" w:history="1">
+          <w:hyperlink w:anchor="_Toc485381641" w:history="1">
             <w:r>
               <w:rPr>
                 <w:rStyle w:val="Hyperlink"/>
@@ -2035,7 +2036,7 @@
                 <w:noProof/>
                 <w:webHidden/>
               </w:rPr>
-              <w:instrText xml:space="preserve"> PAGEREF _Toc485125019 \h </w:instrText>
+              <w:instrText xml:space="preserve"> PAGEREF _Toc485381641 \h </w:instrText>
             </w:r>
             <w:r>
               <w:rPr>
@@ -2077,7 +2078,7 @@
               <w:noProof/>
             </w:rPr>
           </w:pPr>
-          <w:hyperlink w:anchor="_Toc485125020" w:history="1">
+          <w:hyperlink w:anchor="_Toc485381642" w:history="1">
             <w:r>
               <w:rPr>
                 <w:rStyle w:val="Hyperlink"/>
@@ -2105,7 +2106,7 @@
                 <w:noProof/>
                 <w:webHidden/>
               </w:rPr>
-              <w:instrText xml:space="preserve"> PAGEREF _Toc485125020 \h </w:instrText>
+              <w:instrText xml:space="preserve"> PAGEREF _Toc485381642 \h </w:instrText>
             </w:r>
             <w:r>
               <w:rPr>
@@ -2147,7 +2148,7 @@
               <w:noProof/>
             </w:rPr>
           </w:pPr>
-          <w:hyperlink w:anchor="_Toc485125021" w:history="1">
+          <w:hyperlink w:anchor="_Toc485381643" w:history="1">
             <w:r>
               <w:rPr>
                 <w:rStyle w:val="Hyperlink"/>
@@ -2175,7 +2176,7 @@
                 <w:noProof/>
                 <w:webHidden/>
               </w:rPr>
-              <w:instrText xml:space="preserve"> PAGEREF _Toc485125021 \h </w:instrText>
+              <w:instrText xml:space="preserve"> PAGEREF _Toc485381643 \h </w:instrText>
             </w:r>
             <w:r>
               <w:rPr>
@@ -2217,7 +2218,7 @@
               <w:noProof/>
             </w:rPr>
           </w:pPr>
-          <w:hyperlink w:anchor="_Toc485125022" w:history="1">
+          <w:hyperlink w:anchor="_Toc485381644" w:history="1">
             <w:r>
               <w:rPr>
                 <w:rStyle w:val="Hyperlink"/>
@@ -2245,7 +2246,7 @@
                 <w:noProof/>
                 <w:webHidden/>
               </w:rPr>
-              <w:instrText xml:space="preserve"> PAGEREF _Toc485125022 \h </w:instrText>
+              <w:instrText xml:space="preserve"> PAGEREF _Toc485381644 \h </w:instrText>
             </w:r>
             <w:r>
               <w:rPr>
@@ -2287,7 +2288,7 @@
               <w:noProof/>
             </w:rPr>
           </w:pPr>
-          <w:hyperlink w:anchor="_Toc485125023" w:history="1">
+          <w:hyperlink w:anchor="_Toc485381645" w:history="1">
             <w:r>
               <w:rPr>
                 <w:rStyle w:val="Hyperlink"/>
@@ -2315,7 +2316,7 @@
                 <w:noProof/>
                 <w:webHidden/>
               </w:rPr>
-              <w:instrText xml:space="preserve"> PAGEREF _Toc485125023 \h </w:instrText>
+              <w:instrText xml:space="preserve"> PAGEREF _Toc485381645 \h </w:instrText>
             </w:r>
             <w:r>
               <w:rPr>
@@ -2357,7 +2358,7 @@
               <w:noProof/>
             </w:rPr>
           </w:pPr>
-          <w:hyperlink w:anchor="_Toc485125024" w:history="1">
+          <w:hyperlink w:anchor="_Toc485381646" w:history="1">
             <w:r>
               <w:rPr>
                 <w:rStyle w:val="Hyperlink"/>
@@ -2385,7 +2386,7 @@
                 <w:noProof/>
                 <w:webHidden/>
               </w:rPr>
-              <w:instrText xml:space="preserve"> PAGEREF _Toc485125024 \h </w:instrText>
+              <w:instrText xml:space="preserve"> PAGEREF _Toc485381646 \h </w:instrText>
             </w:r>
             <w:r>
               <w:rPr>
@@ -2427,7 +2428,7 @@
               <w:noProof/>
             </w:rPr>
           </w:pPr>
-          <w:hyperlink w:anchor="_Toc485125025" w:history="1">
+          <w:hyperlink w:anchor="_Toc485381647" w:history="1">
             <w:r>
               <w:rPr>
                 <w:rStyle w:val="Hyperlink"/>
@@ -2455,7 +2456,7 @@
                 <w:noProof/>
                 <w:webHidden/>
               </w:rPr>
-              <w:instrText xml:space="preserve"> PAGEREF _Toc485125025 \h </w:instrText>
+              <w:instrText xml:space="preserve"> PAGEREF _Toc485381647 \h </w:instrText>
             </w:r>
             <w:r>
               <w:rPr>
@@ -2497,7 +2498,7 @@
               <w:noProof/>
             </w:rPr>
           </w:pPr>
-          <w:hyperlink w:anchor="_Toc485125026" w:history="1">
+          <w:hyperlink w:anchor="_Toc485381648" w:history="1">
             <w:r>
               <w:rPr>
                 <w:rStyle w:val="Hyperlink"/>
@@ -2525,7 +2526,7 @@
                 <w:noProof/>
                 <w:webHidden/>
               </w:rPr>
-              <w:instrText xml:space="preserve"> PAGEREF _Toc485125026 \h </w:instrText>
+              <w:instrText xml:space="preserve"> PAGEREF _Toc485381648 \h </w:instrText>
             </w:r>
             <w:r>
               <w:rPr>
@@ -2567,7 +2568,7 @@
               <w:noProof/>
             </w:rPr>
           </w:pPr>
-          <w:hyperlink w:anchor="_Toc485125027" w:history="1">
+          <w:hyperlink w:anchor="_Toc485381649" w:history="1">
             <w:r>
               <w:rPr>
                 <w:rStyle w:val="Hyperlink"/>
@@ -2595,7 +2596,7 @@
                 <w:noProof/>
                 <w:webHidden/>
               </w:rPr>
-              <w:instrText xml:space="preserve"> PAGEREF _Toc485125027 \h </w:instrText>
+              <w:instrText xml:space="preserve"> PAGEREF _Toc485381649 \h </w:instrText>
             </w:r>
             <w:r>
               <w:rPr>
@@ -2637,7 +2638,7 @@
               <w:noProof/>
             </w:rPr>
           </w:pPr>
-          <w:hyperlink w:anchor="_Toc485125028" w:history="1">
+          <w:hyperlink w:anchor="_Toc485381650" w:history="1">
             <w:r>
               <w:rPr>
                 <w:rStyle w:val="Hyperlink"/>
@@ -2666,7 +2667,7 @@
                 <w:noProof/>
                 <w:webHidden/>
               </w:rPr>
-              <w:instrText xml:space="preserve"> PAGEREF _Toc485125028 \h </w:instrText>
+              <w:instrText xml:space="preserve"> PAGEREF _Toc485381650 \h </w:instrText>
             </w:r>
             <w:r>
               <w:rPr>
@@ -2709,7 +2710,7 @@
               <w:noProof/>
             </w:rPr>
           </w:pPr>
-          <w:hyperlink w:anchor="_Toc485125029" w:history="1">
+          <w:hyperlink w:anchor="_Toc485381651" w:history="1">
             <w:r>
               <w:rPr>
                 <w:rStyle w:val="Hyperlink"/>
@@ -2752,7 +2753,7 @@
                 <w:noProof/>
                 <w:webHidden/>
               </w:rPr>
-              <w:instrText xml:space="preserve"> PAGEREF _Toc485125029 \h </w:instrText>
+              <w:instrText xml:space="preserve"> PAGEREF _Toc485381651 \h </w:instrText>
             </w:r>
             <w:r>
               <w:rPr>
@@ -2795,7 +2796,7 @@
               <w:noProof/>
             </w:rPr>
           </w:pPr>
-          <w:hyperlink w:anchor="_Toc485125030" w:history="1">
+          <w:hyperlink w:anchor="_Toc485381652" w:history="1">
             <w:r>
               <w:rPr>
                 <w:rStyle w:val="Hyperlink"/>
@@ -2838,7 +2839,7 @@
                 <w:noProof/>
                 <w:webHidden/>
               </w:rPr>
-              <w:instrText xml:space="preserve"> PAGEREF _Toc485125030 \h </w:instrText>
+              <w:instrText xml:space="preserve"> PAGEREF _Toc485381652 \h </w:instrText>
             </w:r>
             <w:r>
               <w:rPr>
@@ -2881,7 +2882,7 @@
               <w:noProof/>
             </w:rPr>
           </w:pPr>
-          <w:hyperlink w:anchor="_Toc485125031" w:history="1">
+          <w:hyperlink w:anchor="_Toc485381653" w:history="1">
             <w:r>
               <w:rPr>
                 <w:rStyle w:val="Hyperlink"/>
@@ -2924,7 +2925,7 @@
                 <w:noProof/>
                 <w:webHidden/>
               </w:rPr>
-              <w:instrText xml:space="preserve"> PAGEREF _Toc485125031 \h </w:instrText>
+              <w:instrText xml:space="preserve"> PAGEREF _Toc485381653 \h </w:instrText>
             </w:r>
             <w:r>
               <w:rPr>
@@ -2967,7 +2968,7 @@
               <w:noProof/>
             </w:rPr>
           </w:pPr>
-          <w:hyperlink w:anchor="_Toc485125032" w:history="1">
+          <w:hyperlink w:anchor="_Toc485381654" w:history="1">
             <w:r>
               <w:rPr>
                 <w:rStyle w:val="Hyperlink"/>
@@ -3010,7 +3011,7 @@
                 <w:noProof/>
                 <w:webHidden/>
               </w:rPr>
-              <w:instrText xml:space="preserve"> PAGEREF _Toc485125032 \h </w:instrText>
+              <w:instrText xml:space="preserve"> PAGEREF _Toc485381654 \h </w:instrText>
             </w:r>
             <w:r>
               <w:rPr>
@@ -3052,7 +3053,7 @@
               <w:noProof/>
             </w:rPr>
           </w:pPr>
-          <w:hyperlink w:anchor="_Toc485125033" w:history="1">
+          <w:hyperlink w:anchor="_Toc485381655" w:history="1">
             <w:r>
               <w:rPr>
                 <w:rStyle w:val="Hyperlink"/>
@@ -3089,7 +3090,7 @@
                 <w:noProof/>
                 <w:webHidden/>
               </w:rPr>
-              <w:instrText xml:space="preserve"> PAGEREF _Toc485125033 \h </w:instrText>
+              <w:instrText xml:space="preserve"> PAGEREF _Toc485381655 \h </w:instrText>
             </w:r>
             <w:r>
               <w:rPr>
@@ -3131,7 +3132,7 @@
               <w:noProof/>
             </w:rPr>
           </w:pPr>
-          <w:hyperlink w:anchor="_Toc485125034" w:history="1">
+          <w:hyperlink w:anchor="_Toc485381656" w:history="1">
             <w:r>
               <w:rPr>
                 <w:rStyle w:val="Hyperlink"/>
@@ -3160,7 +3161,7 @@
                 <w:noProof/>
                 <w:webHidden/>
               </w:rPr>
-              <w:instrText xml:space="preserve"> PAGEREF _Toc485125034 \h </w:instrText>
+              <w:instrText xml:space="preserve"> PAGEREF _Toc485381656 \h </w:instrText>
             </w:r>
             <w:r>
               <w:rPr>
@@ -3202,7 +3203,7 @@
               <w:noProof/>
             </w:rPr>
           </w:pPr>
-          <w:hyperlink w:anchor="_Toc485125035" w:history="1">
+          <w:hyperlink w:anchor="_Toc485381657" w:history="1">
             <w:r>
               <w:rPr>
                 <w:rStyle w:val="Hyperlink"/>
@@ -3231,7 +3232,7 @@
                 <w:noProof/>
                 <w:webHidden/>
               </w:rPr>
-              <w:instrText xml:space="preserve"> PAGEREF _Toc485125035 \h </w:instrText>
+              <w:instrText xml:space="preserve"> PAGEREF _Toc485381657 \h </w:instrText>
             </w:r>
             <w:r>
               <w:rPr>
@@ -3273,7 +3274,7 @@
               <w:noProof/>
             </w:rPr>
           </w:pPr>
-          <w:hyperlink w:anchor="_Toc485125036" w:history="1">
+          <w:hyperlink w:anchor="_Toc485381658" w:history="1">
             <w:r>
               <w:rPr>
                 <w:rStyle w:val="Hyperlink"/>
@@ -3301,7 +3302,7 @@
                 <w:noProof/>
                 <w:webHidden/>
               </w:rPr>
-              <w:instrText xml:space="preserve"> PAGEREF _Toc485125036 \h </w:instrText>
+              <w:instrText xml:space="preserve"> PAGEREF _Toc485381658 \h </w:instrText>
             </w:r>
             <w:r>
               <w:rPr>
@@ -3343,7 +3344,7 @@
               <w:noProof/>
             </w:rPr>
           </w:pPr>
-          <w:hyperlink w:anchor="_Toc485125037" w:history="1">
+          <w:hyperlink w:anchor="_Toc485381659" w:history="1">
             <w:r>
               <w:rPr>
                 <w:rStyle w:val="Hyperlink"/>
@@ -3371,7 +3372,7 @@
                 <w:noProof/>
                 <w:webHidden/>
               </w:rPr>
-              <w:instrText xml:space="preserve"> PAGEREF _Toc485125037 \h </w:instrText>
+              <w:instrText xml:space="preserve"> PAGEREF _Toc485381659 \h </w:instrText>
             </w:r>
             <w:r>
               <w:rPr>
@@ -3413,7 +3414,7 @@
               <w:noProof/>
             </w:rPr>
           </w:pPr>
-          <w:hyperlink w:anchor="_Toc485125038" w:history="1">
+          <w:hyperlink w:anchor="_Toc485381660" w:history="1">
             <w:r>
               <w:rPr>
                 <w:rStyle w:val="Hyperlink"/>
@@ -3441,7 +3442,7 @@
                 <w:noProof/>
                 <w:webHidden/>
               </w:rPr>
-              <w:instrText xml:space="preserve"> PAGEREF _Toc485125038 \h </w:instrText>
+              <w:instrText xml:space="preserve"> PAGEREF _Toc485381660 \h </w:instrText>
             </w:r>
             <w:r>
               <w:rPr>
@@ -3484,7 +3485,7 @@
               <w:noProof/>
             </w:rPr>
           </w:pPr>
-          <w:hyperlink w:anchor="_Toc485125039" w:history="1">
+          <w:hyperlink w:anchor="_Toc485381661" w:history="1">
             <w:r>
               <w:rPr>
                 <w:rStyle w:val="Hyperlink"/>
@@ -3527,7 +3528,7 @@
                 <w:noProof/>
                 <w:webHidden/>
               </w:rPr>
-              <w:instrText xml:space="preserve"> PAGEREF _Toc485125039 \h </w:instrText>
+              <w:instrText xml:space="preserve"> PAGEREF _Toc485381661 \h </w:instrText>
             </w:r>
             <w:r>
               <w:rPr>
@@ -3570,7 +3571,7 @@
               <w:noProof/>
             </w:rPr>
           </w:pPr>
-          <w:hyperlink w:anchor="_Toc485125040" w:history="1">
+          <w:hyperlink w:anchor="_Toc485381662" w:history="1">
             <w:r>
               <w:rPr>
                 <w:rStyle w:val="Hyperlink"/>
@@ -3613,7 +3614,7 @@
                 <w:noProof/>
                 <w:webHidden/>
               </w:rPr>
-              <w:instrText xml:space="preserve"> PAGEREF _Toc485125040 \h </w:instrText>
+              <w:instrText xml:space="preserve"> PAGEREF _Toc485381662 \h </w:instrText>
             </w:r>
             <w:r>
               <w:rPr>
@@ -3656,7 +3657,7 @@
               <w:noProof/>
             </w:rPr>
           </w:pPr>
-          <w:hyperlink w:anchor="_Toc485125041" w:history="1">
+          <w:hyperlink w:anchor="_Toc485381663" w:history="1">
             <w:r>
               <w:rPr>
                 <w:rStyle w:val="Hyperlink"/>
@@ -3699,7 +3700,7 @@
                 <w:noProof/>
                 <w:webHidden/>
               </w:rPr>
-              <w:instrText xml:space="preserve"> PAGEREF _Toc485125041 \h </w:instrText>
+              <w:instrText xml:space="preserve"> PAGEREF _Toc485381663 \h </w:instrText>
             </w:r>
             <w:r>
               <w:rPr>
@@ -3741,7 +3742,7 @@
               <w:noProof/>
             </w:rPr>
           </w:pPr>
-          <w:hyperlink w:anchor="_Toc485125042" w:history="1">
+          <w:hyperlink w:anchor="_Toc485381664" w:history="1">
             <w:r>
               <w:rPr>
                 <w:rStyle w:val="Hyperlink"/>
@@ -3769,7 +3770,7 @@
                 <w:noProof/>
                 <w:webHidden/>
               </w:rPr>
-              <w:instrText xml:space="preserve"> PAGEREF _Toc485125042 \h </w:instrText>
+              <w:instrText xml:space="preserve"> PAGEREF _Toc485381664 \h </w:instrText>
             </w:r>
             <w:r>
               <w:rPr>
@@ -3811,7 +3812,7 @@
               <w:noProof/>
             </w:rPr>
           </w:pPr>
-          <w:hyperlink w:anchor="_Toc485125043" w:history="1">
+          <w:hyperlink w:anchor="_Toc485381665" w:history="1">
             <w:r>
               <w:rPr>
                 <w:rStyle w:val="Hyperlink"/>
@@ -3839,7 +3840,7 @@
                 <w:noProof/>
                 <w:webHidden/>
               </w:rPr>
-              <w:instrText xml:space="preserve"> PAGEREF _Toc485125043 \h </w:instrText>
+              <w:instrText xml:space="preserve"> PAGEREF _Toc485381665 \h </w:instrText>
             </w:r>
             <w:r>
               <w:rPr>
@@ -3881,7 +3882,7 @@
               <w:noProof/>
             </w:rPr>
           </w:pPr>
-          <w:hyperlink w:anchor="_Toc485125044" w:history="1">
+          <w:hyperlink w:anchor="_Toc485381666" w:history="1">
             <w:r>
               <w:rPr>
                 <w:rStyle w:val="Hyperlink"/>
@@ -3909,7 +3910,7 @@
                 <w:noProof/>
                 <w:webHidden/>
               </w:rPr>
-              <w:instrText xml:space="preserve"> PAGEREF _Toc485125044 \h </w:instrText>
+              <w:instrText xml:space="preserve"> PAGEREF _Toc485381666 \h </w:instrText>
             </w:r>
             <w:r>
               <w:rPr>
@@ -3952,7 +3953,7 @@
               <w:noProof/>
             </w:rPr>
           </w:pPr>
-          <w:hyperlink w:anchor="_Toc485125045" w:history="1">
+          <w:hyperlink w:anchor="_Toc485381667" w:history="1">
             <w:r>
               <w:rPr>
                 <w:rStyle w:val="Hyperlink"/>
@@ -3995,7 +3996,7 @@
                 <w:noProof/>
                 <w:webHidden/>
               </w:rPr>
-              <w:instrText xml:space="preserve"> PAGEREF _Toc485125045 \h </w:instrText>
+              <w:instrText xml:space="preserve"> PAGEREF _Toc485381667 \h </w:instrText>
             </w:r>
             <w:r>
               <w:rPr>
@@ -4038,7 +4039,7 @@
               <w:noProof/>
             </w:rPr>
           </w:pPr>
-          <w:hyperlink w:anchor="_Toc485125046" w:history="1">
+          <w:hyperlink w:anchor="_Toc485381668" w:history="1">
             <w:r>
               <w:rPr>
                 <w:rStyle w:val="Hyperlink"/>
@@ -4081,7 +4082,7 @@
                 <w:noProof/>
                 <w:webHidden/>
               </w:rPr>
-              <w:instrText xml:space="preserve"> PAGEREF _Toc485125046 \h </w:instrText>
+              <w:instrText xml:space="preserve"> PAGEREF _Toc485381668 \h </w:instrText>
             </w:r>
             <w:r>
               <w:rPr>
@@ -4124,7 +4125,7 @@
               <w:noProof/>
             </w:rPr>
           </w:pPr>
-          <w:hyperlink w:anchor="_Toc485125047" w:history="1">
+          <w:hyperlink w:anchor="_Toc485381669" w:history="1">
             <w:r>
               <w:rPr>
                 <w:rStyle w:val="Hyperlink"/>
@@ -4167,7 +4168,7 @@
                 <w:noProof/>
                 <w:webHidden/>
               </w:rPr>
-              <w:instrText xml:space="preserve"> PAGEREF _Toc485125047 \h </w:instrText>
+              <w:instrText xml:space="preserve"> PAGEREF _Toc485381669 \h </w:instrText>
             </w:r>
             <w:r>
               <w:rPr>
@@ -4210,7 +4211,7 @@
               <w:noProof/>
             </w:rPr>
           </w:pPr>
-          <w:hyperlink w:anchor="_Toc485125048" w:history="1">
+          <w:hyperlink w:anchor="_Toc485381670" w:history="1">
             <w:r>
               <w:rPr>
                 <w:rStyle w:val="Hyperlink"/>
@@ -4253,7 +4254,7 @@
                 <w:noProof/>
                 <w:webHidden/>
               </w:rPr>
-              <w:instrText xml:space="preserve"> PAGEREF _Toc485125048 \h </w:instrText>
+              <w:instrText xml:space="preserve"> PAGEREF _Toc485381670 \h </w:instrText>
             </w:r>
             <w:r>
               <w:rPr>
@@ -4296,7 +4297,7 @@
               <w:noProof/>
             </w:rPr>
           </w:pPr>
-          <w:hyperlink w:anchor="_Toc485125049" w:history="1">
+          <w:hyperlink w:anchor="_Toc485381671" w:history="1">
             <w:r>
               <w:rPr>
                 <w:rStyle w:val="Hyperlink"/>
@@ -4339,7 +4340,7 @@
                 <w:noProof/>
                 <w:webHidden/>
               </w:rPr>
-              <w:instrText xml:space="preserve"> PAGEREF _Toc485125049 \h </w:instrText>
+              <w:instrText xml:space="preserve"> PAGEREF _Toc485381671 \h </w:instrText>
             </w:r>
             <w:r>
               <w:rPr>
@@ -4382,7 +4383,7 @@
               <w:noProof/>
             </w:rPr>
           </w:pPr>
-          <w:hyperlink w:anchor="_Toc485125050" w:history="1">
+          <w:hyperlink w:anchor="_Toc485381672" w:history="1">
             <w:r>
               <w:rPr>
                 <w:rStyle w:val="Hyperlink"/>
@@ -4425,7 +4426,7 @@
                 <w:noProof/>
                 <w:webHidden/>
               </w:rPr>
-              <w:instrText xml:space="preserve"> PAGEREF _Toc485125050 \h </w:instrText>
+              <w:instrText xml:space="preserve"> PAGEREF _Toc485381672 \h </w:instrText>
             </w:r>
             <w:r>
               <w:rPr>
@@ -4468,7 +4469,7 @@
               <w:noProof/>
             </w:rPr>
           </w:pPr>
-          <w:hyperlink w:anchor="_Toc485125051" w:history="1">
+          <w:hyperlink w:anchor="_Toc485381673" w:history="1">
             <w:r>
               <w:rPr>
                 <w:rStyle w:val="Hyperlink"/>
@@ -4511,7 +4512,7 @@
                 <w:noProof/>
                 <w:webHidden/>
               </w:rPr>
-              <w:instrText xml:space="preserve"> PAGEREF _Toc485125051 \h </w:instrText>
+              <w:instrText xml:space="preserve"> PAGEREF _Toc485381673 \h </w:instrText>
             </w:r>
             <w:r>
               <w:rPr>
@@ -4553,7 +4554,7 @@
               <w:noProof/>
             </w:rPr>
           </w:pPr>
-          <w:hyperlink w:anchor="_Toc485125052" w:history="1">
+          <w:hyperlink w:anchor="_Toc485381674" w:history="1">
             <w:r>
               <w:rPr>
                 <w:rStyle w:val="Hyperlink"/>
@@ -4581,7 +4582,7 @@
                 <w:noProof/>
                 <w:webHidden/>
               </w:rPr>
-              <w:instrText xml:space="preserve"> PAGEREF _Toc485125052 \h </w:instrText>
+              <w:instrText xml:space="preserve"> PAGEREF _Toc485381674 \h </w:instrText>
             </w:r>
             <w:r>
               <w:rPr>
@@ -4624,7 +4625,7 @@
               <w:noProof/>
             </w:rPr>
           </w:pPr>
-          <w:hyperlink w:anchor="_Toc485125053" w:history="1">
+          <w:hyperlink w:anchor="_Toc485381675" w:history="1">
             <w:r>
               <w:rPr>
                 <w:rStyle w:val="Hyperlink"/>
@@ -4667,7 +4668,7 @@
                 <w:noProof/>
                 <w:webHidden/>
               </w:rPr>
-              <w:instrText xml:space="preserve"> PAGEREF _Toc485125053 \h </w:instrText>
+              <w:instrText xml:space="preserve"> PAGEREF _Toc485381675 \h </w:instrText>
             </w:r>
             <w:r>
               <w:rPr>
@@ -4710,7 +4711,7 @@
               <w:noProof/>
             </w:rPr>
           </w:pPr>
-          <w:hyperlink w:anchor="_Toc485125054" w:history="1">
+          <w:hyperlink w:anchor="_Toc485381676" w:history="1">
             <w:r>
               <w:rPr>
                 <w:rStyle w:val="Hyperlink"/>
@@ -4753,7 +4754,7 @@
                 <w:noProof/>
                 <w:webHidden/>
               </w:rPr>
-              <w:instrText xml:space="preserve"> PAGEREF _Toc485125054 \h </w:instrText>
+              <w:instrText xml:space="preserve"> PAGEREF _Toc485381676 \h </w:instrText>
             </w:r>
             <w:r>
               <w:rPr>
@@ -4796,7 +4797,7 @@
               <w:noProof/>
             </w:rPr>
           </w:pPr>
-          <w:hyperlink w:anchor="_Toc485125055" w:history="1">
+          <w:hyperlink w:anchor="_Toc485381677" w:history="1">
             <w:r>
               <w:rPr>
                 <w:rStyle w:val="Hyperlink"/>
@@ -4839,7 +4840,7 @@
                 <w:noProof/>
                 <w:webHidden/>
               </w:rPr>
-              <w:instrText xml:space="preserve"> PAGEREF _Toc485125055 \h </w:instrText>
+              <w:instrText xml:space="preserve"> PAGEREF _Toc485381677 \h </w:instrText>
             </w:r>
             <w:r>
               <w:rPr>
@@ -4882,7 +4883,7 @@
               <w:noProof/>
             </w:rPr>
           </w:pPr>
-          <w:hyperlink w:anchor="_Toc485125056" w:history="1">
+          <w:hyperlink w:anchor="_Toc485381678" w:history="1">
             <w:r>
               <w:rPr>
                 <w:rStyle w:val="Hyperlink"/>
@@ -4925,7 +4926,7 @@
                 <w:noProof/>
                 <w:webHidden/>
               </w:rPr>
-              <w:instrText xml:space="preserve"> PAGEREF _Toc485125056 \h </w:instrText>
+              <w:instrText xml:space="preserve"> PAGEREF _Toc485381678 \h </w:instrText>
             </w:r>
             <w:r>
               <w:rPr>
@@ -4968,7 +4969,7 @@
               <w:noProof/>
             </w:rPr>
           </w:pPr>
-          <w:hyperlink w:anchor="_Toc485125057" w:history="1">
+          <w:hyperlink w:anchor="_Toc485381679" w:history="1">
             <w:r>
               <w:rPr>
                 <w:rStyle w:val="Hyperlink"/>
@@ -5011,7 +5012,7 @@
                 <w:noProof/>
                 <w:webHidden/>
               </w:rPr>
-              <w:instrText xml:space="preserve"> PAGEREF _Toc485125057 \h </w:instrText>
+              <w:instrText xml:space="preserve"> PAGEREF _Toc485381679 \h </w:instrText>
             </w:r>
             <w:r>
               <w:rPr>
@@ -5053,7 +5054,7 @@
               <w:noProof/>
             </w:rPr>
           </w:pPr>
-          <w:hyperlink w:anchor="_Toc485125058" w:history="1">
+          <w:hyperlink w:anchor="_Toc485381680" w:history="1">
             <w:r>
               <w:rPr>
                 <w:rStyle w:val="Hyperlink"/>
@@ -5081,7 +5082,7 @@
                 <w:noProof/>
                 <w:webHidden/>
               </w:rPr>
-              <w:instrText xml:space="preserve"> PAGEREF _Toc485125058 \h </w:instrText>
+              <w:instrText xml:space="preserve"> PAGEREF _Toc485381680 \h </w:instrText>
             </w:r>
             <w:r>
               <w:rPr>
@@ -5123,7 +5124,7 @@
               <w:noProof/>
             </w:rPr>
           </w:pPr>
-          <w:hyperlink w:anchor="_Toc485125059" w:history="1">
+          <w:hyperlink w:anchor="_Toc485381681" w:history="1">
             <w:r>
               <w:rPr>
                 <w:rStyle w:val="Hyperlink"/>
@@ -5151,7 +5152,7 @@
                 <w:noProof/>
                 <w:webHidden/>
               </w:rPr>
-              <w:instrText xml:space="preserve"> PAGEREF _Toc485125059 \h </w:instrText>
+              <w:instrText xml:space="preserve"> PAGEREF _Toc485381681 \h </w:instrText>
             </w:r>
             <w:r>
               <w:rPr>
@@ -5193,7 +5194,7 @@
               <w:noProof/>
             </w:rPr>
           </w:pPr>
-          <w:hyperlink w:anchor="_Toc485125060" w:history="1">
+          <w:hyperlink w:anchor="_Toc485381682" w:history="1">
             <w:r>
               <w:rPr>
                 <w:rStyle w:val="Hyperlink"/>
@@ -5221,7 +5222,7 @@
                 <w:noProof/>
                 <w:webHidden/>
               </w:rPr>
-              <w:instrText xml:space="preserve"> PAGEREF _Toc485125060 \h </w:instrText>
+              <w:instrText xml:space="preserve"> PAGEREF _Toc485381682 \h </w:instrText>
             </w:r>
             <w:r>
               <w:rPr>
@@ -5263,7 +5264,7 @@
               <w:noProof/>
             </w:rPr>
           </w:pPr>
-          <w:hyperlink w:anchor="_Toc485125061" w:history="1">
+          <w:hyperlink w:anchor="_Toc485381683" w:history="1">
             <w:r>
               <w:rPr>
                 <w:rStyle w:val="Hyperlink"/>
@@ -5291,7 +5292,7 @@
                 <w:noProof/>
                 <w:webHidden/>
               </w:rPr>
-              <w:instrText xml:space="preserve"> PAGEREF _Toc485125061 \h </w:instrText>
+              <w:instrText xml:space="preserve"> PAGEREF _Toc485381683 \h </w:instrText>
             </w:r>
             <w:r>
               <w:rPr>
@@ -5333,7 +5334,7 @@
               <w:noProof/>
             </w:rPr>
           </w:pPr>
-          <w:hyperlink w:anchor="_Toc485125062" w:history="1">
+          <w:hyperlink w:anchor="_Toc485381684" w:history="1">
             <w:r>
               <w:rPr>
                 <w:rStyle w:val="Hyperlink"/>
@@ -5361,7 +5362,7 @@
                 <w:noProof/>
                 <w:webHidden/>
               </w:rPr>
-              <w:instrText xml:space="preserve"> PAGEREF _Toc485125062 \h </w:instrText>
+              <w:instrText xml:space="preserve"> PAGEREF _Toc485381684 \h </w:instrText>
             </w:r>
             <w:r>
               <w:rPr>
@@ -5403,7 +5404,7 @@
               <w:noProof/>
             </w:rPr>
           </w:pPr>
-          <w:hyperlink w:anchor="_Toc485125063" w:history="1">
+          <w:hyperlink w:anchor="_Toc485381685" w:history="1">
             <w:r>
               <w:rPr>
                 <w:rStyle w:val="Hyperlink"/>
@@ -5431,7 +5432,7 @@
                 <w:noProof/>
                 <w:webHidden/>
               </w:rPr>
-              <w:instrText xml:space="preserve"> PAGEREF _Toc485125063 \h </w:instrText>
+              <w:instrText xml:space="preserve"> PAGEREF _Toc485381685 \h </w:instrText>
             </w:r>
             <w:r>
               <w:rPr>
@@ -5473,7 +5474,7 @@
               <w:noProof/>
             </w:rPr>
           </w:pPr>
-          <w:hyperlink w:anchor="_Toc485125064" w:history="1">
+          <w:hyperlink w:anchor="_Toc485381686" w:history="1">
             <w:r>
               <w:rPr>
                 <w:rStyle w:val="Hyperlink"/>
@@ -5501,7 +5502,7 @@
                 <w:noProof/>
                 <w:webHidden/>
               </w:rPr>
-              <w:instrText xml:space="preserve"> PAGEREF _Toc485125064 \h </w:instrText>
+              <w:instrText xml:space="preserve"> PAGEREF _Toc485381686 \h </w:instrText>
             </w:r>
             <w:r>
               <w:rPr>
@@ -5543,7 +5544,7 @@
               <w:noProof/>
             </w:rPr>
           </w:pPr>
-          <w:hyperlink w:anchor="_Toc485125065" w:history="1">
+          <w:hyperlink w:anchor="_Toc485381687" w:history="1">
             <w:r>
               <w:rPr>
                 <w:rStyle w:val="Hyperlink"/>
@@ -5571,7 +5572,7 @@
                 <w:noProof/>
                 <w:webHidden/>
               </w:rPr>
-              <w:instrText xml:space="preserve"> PAGEREF _Toc485125065 \h </w:instrText>
+              <w:instrText xml:space="preserve"> PAGEREF _Toc485381687 \h </w:instrText>
             </w:r>
             <w:r>
               <w:rPr>
@@ -5613,7 +5614,7 @@
               <w:noProof/>
             </w:rPr>
           </w:pPr>
-          <w:hyperlink w:anchor="_Toc485125066" w:history="1">
+          <w:hyperlink w:anchor="_Toc485381688" w:history="1">
             <w:r>
               <w:rPr>
                 <w:rStyle w:val="Hyperlink"/>
@@ -5641,7 +5642,7 @@
                 <w:noProof/>
                 <w:webHidden/>
               </w:rPr>
-              <w:instrText xml:space="preserve"> PAGEREF _Toc485125066 \h </w:instrText>
+              <w:instrText xml:space="preserve"> PAGEREF _Toc485381688 \h </w:instrText>
             </w:r>
             <w:r>
               <w:rPr>
@@ -5683,7 +5684,7 @@
               <w:noProof/>
             </w:rPr>
           </w:pPr>
-          <w:hyperlink w:anchor="_Toc485125067" w:history="1">
+          <w:hyperlink w:anchor="_Toc485381689" w:history="1">
             <w:r>
               <w:rPr>
                 <w:rStyle w:val="Hyperlink"/>
@@ -5711,7 +5712,7 @@
                 <w:noProof/>
                 <w:webHidden/>
               </w:rPr>
-              <w:instrText xml:space="preserve"> PAGEREF _Toc485125067 \h </w:instrText>
+              <w:instrText xml:space="preserve"> PAGEREF _Toc485381689 \h </w:instrText>
             </w:r>
             <w:r>
               <w:rPr>
@@ -5753,7 +5754,7 @@
               <w:noProof/>
             </w:rPr>
           </w:pPr>
-          <w:hyperlink w:anchor="_Toc485125068" w:history="1">
+          <w:hyperlink w:anchor="_Toc485381690" w:history="1">
             <w:r>
               <w:rPr>
                 <w:rStyle w:val="Hyperlink"/>
@@ -5781,7 +5782,7 @@
                 <w:noProof/>
                 <w:webHidden/>
               </w:rPr>
-              <w:instrText xml:space="preserve"> PAGEREF _Toc485125068 \h </w:instrText>
+              <w:instrText xml:space="preserve"> PAGEREF _Toc485381690 \h </w:instrText>
             </w:r>
             <w:r>
               <w:rPr>
@@ -5823,7 +5824,7 @@
               <w:noProof/>
             </w:rPr>
           </w:pPr>
-          <w:hyperlink w:anchor="_Toc485125069" w:history="1">
+          <w:hyperlink w:anchor="_Toc485381691" w:history="1">
             <w:r>
               <w:rPr>
                 <w:rStyle w:val="Hyperlink"/>
@@ -5851,7 +5852,7 @@
                 <w:noProof/>
                 <w:webHidden/>
               </w:rPr>
-              <w:instrText xml:space="preserve"> PAGEREF _Toc485125069 \h </w:instrText>
+              <w:instrText xml:space="preserve"> PAGEREF _Toc485381691 \h </w:instrText>
             </w:r>
             <w:r>
               <w:rPr>
@@ -5893,7 +5894,7 @@
               <w:noProof/>
             </w:rPr>
           </w:pPr>
-          <w:hyperlink w:anchor="_Toc485125070" w:history="1">
+          <w:hyperlink w:anchor="_Toc485381692" w:history="1">
             <w:r>
               <w:rPr>
                 <w:rStyle w:val="Hyperlink"/>
@@ -5921,7 +5922,7 @@
                 <w:noProof/>
                 <w:webHidden/>
               </w:rPr>
-              <w:instrText xml:space="preserve"> PAGEREF _Toc485125070 \h </w:instrText>
+              <w:instrText xml:space="preserve"> PAGEREF _Toc485381692 \h </w:instrText>
             </w:r>
             <w:r>
               <w:rPr>
@@ -5963,7 +5964,7 @@
               <w:noProof/>
             </w:rPr>
           </w:pPr>
-          <w:hyperlink w:anchor="_Toc485125071" w:history="1">
+          <w:hyperlink w:anchor="_Toc485381693" w:history="1">
             <w:r>
               <w:rPr>
                 <w:rStyle w:val="Hyperlink"/>
@@ -5991,7 +5992,7 @@
                 <w:noProof/>
                 <w:webHidden/>
               </w:rPr>
-              <w:instrText xml:space="preserve"> PAGEREF _Toc485125071 \h </w:instrText>
+              <w:instrText xml:space="preserve"> PAGEREF _Toc485381693 \h </w:instrText>
             </w:r>
             <w:r>
               <w:rPr>
@@ -6033,7 +6034,7 @@
               <w:noProof/>
             </w:rPr>
           </w:pPr>
-          <w:hyperlink w:anchor="_Toc485125072" w:history="1">
+          <w:hyperlink w:anchor="_Toc485381694" w:history="1">
             <w:r>
               <w:rPr>
                 <w:rStyle w:val="Hyperlink"/>
@@ -6061,7 +6062,7 @@
                 <w:noProof/>
                 <w:webHidden/>
               </w:rPr>
-              <w:instrText xml:space="preserve"> PAGEREF _Toc485125072 \h </w:instrText>
+              <w:instrText xml:space="preserve"> PAGEREF _Toc485381694 \h </w:instrText>
             </w:r>
             <w:r>
               <w:rPr>
@@ -6081,7 +6082,7 @@
                 <w:noProof/>
                 <w:webHidden/>
               </w:rPr>
-              <w:t>45</w:t>
+              <w:t>46</w:t>
             </w:r>
             <w:r>
               <w:rPr>
@@ -6103,7 +6104,7 @@
               <w:noProof/>
             </w:rPr>
           </w:pPr>
-          <w:hyperlink w:anchor="_Toc485125073" w:history="1">
+          <w:hyperlink w:anchor="_Toc485381695" w:history="1">
             <w:r>
               <w:rPr>
                 <w:rStyle w:val="Hyperlink"/>
@@ -6131,7 +6132,7 @@
                 <w:noProof/>
                 <w:webHidden/>
               </w:rPr>
-              <w:instrText xml:space="preserve"> PAGEREF _Toc485125073 \h </w:instrText>
+              <w:instrText xml:space="preserve"> PAGEREF _Toc485381695 \h </w:instrText>
             </w:r>
             <w:r>
               <w:rPr>
@@ -6151,7 +6152,7 @@
                 <w:noProof/>
                 <w:webHidden/>
               </w:rPr>
-              <w:t>45</w:t>
+              <w:t>46</w:t>
             </w:r>
             <w:r>
               <w:rPr>
@@ -6173,7 +6174,7 @@
               <w:noProof/>
             </w:rPr>
           </w:pPr>
-          <w:hyperlink w:anchor="_Toc485125074" w:history="1">
+          <w:hyperlink w:anchor="_Toc485381696" w:history="1">
             <w:r>
               <w:rPr>
                 <w:rStyle w:val="Hyperlink"/>
@@ -6201,7 +6202,7 @@
                 <w:noProof/>
                 <w:webHidden/>
               </w:rPr>
-              <w:instrText xml:space="preserve"> PAGEREF _Toc485125074 \h </w:instrText>
+              <w:instrText xml:space="preserve"> PAGEREF _Toc485381696 \h </w:instrText>
             </w:r>
             <w:r>
               <w:rPr>
@@ -6221,7 +6222,7 @@
                 <w:noProof/>
                 <w:webHidden/>
               </w:rPr>
-              <w:t>45</w:t>
+              <w:t>46</w:t>
             </w:r>
             <w:r>
               <w:rPr>
@@ -6247,6 +6248,7 @@
             <w:fldChar w:fldCharType="end"/>
           </w:r>
         </w:p>
+        <w:bookmarkEnd w:id="0" w:displacedByCustomXml="next"/>
       </w:sdtContent>
     </w:sdt>
     <w:p>
@@ -6274,7 +6276,7 @@
           <w:rFonts w:ascii="Times New Roman" w:hAnsi="Times New Roman" w:cs="Times New Roman"/>
         </w:rPr>
       </w:pPr>
-      <w:bookmarkStart w:id="0" w:name="_Toc485125011"/>
+      <w:bookmarkStart w:id="1" w:name="_Toc485381633"/>
       <w:r>
         <w:rPr>
           <w:rFonts w:ascii="Times New Roman" w:hAnsi="Times New Roman" w:cs="Times New Roman"/>
@@ -6282,7 +6284,7 @@
         <w:lastRenderedPageBreak/>
         <w:t>Introducere</w:t>
       </w:r>
-      <w:bookmarkEnd w:id="0"/>
+      <w:bookmarkEnd w:id="1"/>
     </w:p>
     <w:p>
       <w:pPr>
@@ -6309,14 +6311,14 @@
           <w:rFonts w:ascii="Times New Roman" w:hAnsi="Times New Roman" w:cs="Times New Roman"/>
         </w:rPr>
       </w:pPr>
-      <w:bookmarkStart w:id="1" w:name="_Toc485125012"/>
+      <w:bookmarkStart w:id="2" w:name="_Toc485381634"/>
       <w:r>
         <w:rPr>
           <w:rFonts w:ascii="Times New Roman" w:hAnsi="Times New Roman" w:cs="Times New Roman"/>
         </w:rPr>
         <w:t>Motivaţie</w:t>
       </w:r>
-      <w:bookmarkEnd w:id="1"/>
+      <w:bookmarkEnd w:id="2"/>
     </w:p>
     <w:p>
       <w:pPr>
@@ -6408,14 +6410,14 @@
           <w:rFonts w:ascii="Times New Roman" w:hAnsi="Times New Roman" w:cs="Times New Roman"/>
         </w:rPr>
       </w:pPr>
-      <w:bookmarkStart w:id="2" w:name="_Toc485125013"/>
+      <w:bookmarkStart w:id="3" w:name="_Toc485381635"/>
       <w:r>
         <w:rPr>
           <w:rFonts w:ascii="Times New Roman" w:hAnsi="Times New Roman" w:cs="Times New Roman"/>
         </w:rPr>
         <w:t>Context</w:t>
       </w:r>
-      <w:bookmarkEnd w:id="2"/>
+      <w:bookmarkEnd w:id="3"/>
     </w:p>
     <w:p>
       <w:pPr>
@@ -6559,14 +6561,14 @@
           <w:rFonts w:ascii="Times New Roman" w:hAnsi="Times New Roman" w:cs="Times New Roman"/>
         </w:rPr>
       </w:pPr>
-      <w:bookmarkStart w:id="3" w:name="_Toc485125014"/>
+      <w:bookmarkStart w:id="4" w:name="_Toc485381636"/>
       <w:r>
         <w:rPr>
           <w:rFonts w:ascii="Times New Roman" w:hAnsi="Times New Roman" w:cs="Times New Roman"/>
         </w:rPr>
         <w:t>Cerinţe funcţionale</w:t>
       </w:r>
-      <w:bookmarkEnd w:id="3"/>
+      <w:bookmarkEnd w:id="4"/>
     </w:p>
     <w:p>
       <w:pPr>
@@ -6833,24 +6835,24 @@
           <w:rFonts w:ascii="Times New Roman" w:hAnsi="Times New Roman" w:cs="Times New Roman"/>
         </w:rPr>
       </w:pPr>
-      <w:bookmarkStart w:id="4" w:name="_Toc485125015"/>
+      <w:bookmarkStart w:id="5" w:name="_Toc485381637"/>
       <w:r>
         <w:rPr>
           <w:rFonts w:ascii="Times New Roman" w:hAnsi="Times New Roman" w:cs="Times New Roman"/>
         </w:rPr>
         <w:t>Abordare tehnică</w:t>
       </w:r>
-      <w:bookmarkEnd w:id="4"/>
-    </w:p>
-    <w:p>
-      <w:pPr>
-        <w:rPr>
-          <w:rFonts w:ascii="Times New Roman" w:hAnsi="Times New Roman" w:cs="Times New Roman"/>
-          <w:sz w:val="24"/>
-          <w:szCs w:val="24"/>
-        </w:rPr>
-      </w:pPr>
-      <w:bookmarkStart w:id="5" w:name="_Toc485125016"/>
+      <w:bookmarkEnd w:id="5"/>
+    </w:p>
+    <w:p>
+      <w:pPr>
+        <w:rPr>
+          <w:rFonts w:ascii="Times New Roman" w:hAnsi="Times New Roman" w:cs="Times New Roman"/>
+          <w:sz w:val="24"/>
+          <w:szCs w:val="24"/>
+        </w:rPr>
+      </w:pPr>
+      <w:bookmarkStart w:id="6" w:name="_Toc485381638"/>
       <w:r>
         <w:rPr>
           <w:rStyle w:val="Heading3Char"/>
@@ -6860,7 +6862,7 @@
         </w:rPr>
         <w:t>Baza de date</w:t>
       </w:r>
-      <w:bookmarkEnd w:id="5"/>
+      <w:bookmarkEnd w:id="6"/>
     </w:p>
     <w:p>
       <w:pPr>
@@ -6926,7 +6928,7 @@
           <w:szCs w:val="24"/>
         </w:rPr>
       </w:pPr>
-      <w:bookmarkStart w:id="6" w:name="_Toc485125017"/>
+      <w:bookmarkStart w:id="7" w:name="_Toc485381639"/>
       <w:r>
         <w:rPr>
           <w:rFonts w:ascii="Times New Roman" w:hAnsi="Times New Roman" w:cs="Times New Roman"/>
@@ -6935,7 +6937,7 @@
         </w:rPr>
         <w:t>Backend</w:t>
       </w:r>
-      <w:bookmarkEnd w:id="6"/>
+      <w:bookmarkEnd w:id="7"/>
     </w:p>
     <w:p>
       <w:pPr>
@@ -6993,7 +6995,7 @@
           <w:szCs w:val="24"/>
         </w:rPr>
       </w:pPr>
-      <w:bookmarkStart w:id="7" w:name="_Toc485125018"/>
+      <w:bookmarkStart w:id="8" w:name="_Toc485381640"/>
       <w:r>
         <w:rPr>
           <w:rFonts w:ascii="Times New Roman" w:hAnsi="Times New Roman" w:cs="Times New Roman"/>
@@ -7002,7 +7004,7 @@
         </w:rPr>
         <w:t>Frontend</w:t>
       </w:r>
-      <w:bookmarkEnd w:id="7"/>
+      <w:bookmarkEnd w:id="8"/>
     </w:p>
     <w:p>
       <w:pPr>
@@ -7289,7 +7291,7 @@
           <w:szCs w:val="24"/>
         </w:rPr>
       </w:pPr>
-      <w:bookmarkStart w:id="8" w:name="_Toc485125019"/>
+      <w:bookmarkStart w:id="9" w:name="_Toc485381641"/>
       <w:r>
         <w:rPr>
           <w:rFonts w:ascii="Times New Roman" w:hAnsi="Times New Roman" w:cs="Times New Roman"/>
@@ -7298,7 +7300,7 @@
         </w:rPr>
         <w:t>Framework-uri</w:t>
       </w:r>
-      <w:bookmarkEnd w:id="8"/>
+      <w:bookmarkEnd w:id="9"/>
     </w:p>
     <w:p>
       <w:pPr>
@@ -7307,14 +7309,14 @@
           <w:rFonts w:ascii="Times New Roman" w:hAnsi="Times New Roman" w:cs="Times New Roman"/>
         </w:rPr>
       </w:pPr>
-      <w:bookmarkStart w:id="9" w:name="_Toc485125020"/>
+      <w:bookmarkStart w:id="10" w:name="_Toc485381642"/>
       <w:r>
         <w:rPr>
           <w:rFonts w:ascii="Times New Roman" w:hAnsi="Times New Roman" w:cs="Times New Roman"/>
         </w:rPr>
         <w:t>Entity Framework Core</w:t>
       </w:r>
-      <w:bookmarkEnd w:id="9"/>
+      <w:bookmarkEnd w:id="10"/>
     </w:p>
     <w:p>
       <w:pPr>
@@ -7355,14 +7357,14 @@
           <w:rFonts w:ascii="Times New Roman" w:hAnsi="Times New Roman" w:cs="Times New Roman"/>
         </w:rPr>
       </w:pPr>
-      <w:bookmarkStart w:id="10" w:name="_Toc485125021"/>
+      <w:bookmarkStart w:id="11" w:name="_Toc485381643"/>
       <w:r>
         <w:rPr>
           <w:rFonts w:ascii="Times New Roman" w:hAnsi="Times New Roman" w:cs="Times New Roman"/>
         </w:rPr>
         <w:t>Bootstrap</w:t>
       </w:r>
-      <w:bookmarkEnd w:id="10"/>
+      <w:bookmarkEnd w:id="11"/>
     </w:p>
     <w:p>
       <w:pPr>
@@ -7385,14 +7387,14 @@
           <w:rFonts w:ascii="Times New Roman" w:hAnsi="Times New Roman" w:cs="Times New Roman"/>
         </w:rPr>
       </w:pPr>
-      <w:bookmarkStart w:id="11" w:name="_Toc485125022"/>
+      <w:bookmarkStart w:id="12" w:name="_Toc485381644"/>
       <w:r>
         <w:rPr>
           <w:rFonts w:ascii="Times New Roman" w:hAnsi="Times New Roman" w:cs="Times New Roman"/>
         </w:rPr>
         <w:t>Selenium</w:t>
       </w:r>
-      <w:bookmarkEnd w:id="11"/>
+      <w:bookmarkEnd w:id="12"/>
     </w:p>
     <w:p>
       <w:pPr>
@@ -7437,14 +7439,14 @@
           <w:rFonts w:ascii="Times New Roman" w:hAnsi="Times New Roman" w:cs="Times New Roman"/>
         </w:rPr>
       </w:pPr>
-      <w:bookmarkStart w:id="12" w:name="_Toc485125023"/>
+      <w:bookmarkStart w:id="13" w:name="_Toc485381645"/>
       <w:r>
         <w:rPr>
           <w:rFonts w:ascii="Times New Roman" w:hAnsi="Times New Roman" w:cs="Times New Roman"/>
         </w:rPr>
         <w:t>Swagger</w:t>
       </w:r>
-      <w:bookmarkEnd w:id="12"/>
+      <w:bookmarkEnd w:id="13"/>
     </w:p>
     <w:p>
       <w:pPr>
@@ -7490,14 +7492,14 @@
           <w:rFonts w:ascii="Times New Roman" w:hAnsi="Times New Roman" w:cs="Times New Roman"/>
         </w:rPr>
       </w:pPr>
-      <w:bookmarkStart w:id="13" w:name="_Toc485125024"/>
+      <w:bookmarkStart w:id="14" w:name="_Toc485381646"/>
       <w:r>
         <w:rPr>
           <w:rFonts w:ascii="Times New Roman" w:hAnsi="Times New Roman" w:cs="Times New Roman"/>
         </w:rPr>
         <w:t>Moq</w:t>
       </w:r>
-      <w:bookmarkEnd w:id="13"/>
+      <w:bookmarkEnd w:id="14"/>
     </w:p>
     <w:p>
       <w:pPr>
@@ -7540,14 +7542,14 @@
           <w:rFonts w:ascii="Times New Roman" w:hAnsi="Times New Roman" w:cs="Times New Roman"/>
         </w:rPr>
       </w:pPr>
-      <w:bookmarkStart w:id="14" w:name="_Toc485125025"/>
+      <w:bookmarkStart w:id="15" w:name="_Toc485381647"/>
       <w:r>
         <w:rPr>
           <w:rFonts w:ascii="Times New Roman" w:hAnsi="Times New Roman" w:cs="Times New Roman"/>
         </w:rPr>
         <w:t>Contribuţii</w:t>
       </w:r>
-      <w:bookmarkEnd w:id="14"/>
+      <w:bookmarkEnd w:id="15"/>
     </w:p>
     <w:p>
       <w:pPr>
@@ -8123,14 +8125,14 @@
           <w:rFonts w:ascii="Times New Roman" w:hAnsi="Times New Roman" w:cs="Times New Roman"/>
         </w:rPr>
       </w:pPr>
-      <w:bookmarkStart w:id="15" w:name="_Toc485125026"/>
+      <w:bookmarkStart w:id="16" w:name="_Toc485381648"/>
       <w:r>
         <w:rPr>
           <w:rFonts w:ascii="Times New Roman" w:hAnsi="Times New Roman" w:cs="Times New Roman"/>
         </w:rPr>
         <w:t>Proiectare</w:t>
       </w:r>
-      <w:bookmarkEnd w:id="15"/>
+      <w:bookmarkEnd w:id="16"/>
     </w:p>
     <w:p>
       <w:pPr>
@@ -8139,14 +8141,14 @@
           <w:rFonts w:ascii="Times New Roman" w:hAnsi="Times New Roman" w:cs="Times New Roman"/>
         </w:rPr>
       </w:pPr>
-      <w:bookmarkStart w:id="16" w:name="_Toc485125027"/>
+      <w:bookmarkStart w:id="17" w:name="_Toc485381649"/>
       <w:r>
         <w:rPr>
           <w:rFonts w:ascii="Times New Roman" w:hAnsi="Times New Roman" w:cs="Times New Roman"/>
         </w:rPr>
         <w:t>Arhitectura soluției</w:t>
       </w:r>
-      <w:bookmarkEnd w:id="16"/>
+      <w:bookmarkEnd w:id="17"/>
     </w:p>
     <w:p>
       <w:pPr>
@@ -8257,7 +8259,7 @@
           <w:lang w:val="ro-RO"/>
         </w:rPr>
       </w:pPr>
-      <w:bookmarkStart w:id="17" w:name="_Toc485125028"/>
+      <w:bookmarkStart w:id="18" w:name="_Toc485381650"/>
       <w:r>
         <w:rPr>
           <w:rFonts w:ascii="Times New Roman" w:hAnsi="Times New Roman" w:cs="Times New Roman"/>
@@ -8267,7 +8269,7 @@
         </w:rPr>
         <w:t>Capitolul 1: Dezvoltarea aplicaţiei client</w:t>
       </w:r>
-      <w:bookmarkEnd w:id="17"/>
+      <w:bookmarkEnd w:id="18"/>
     </w:p>
     <w:p>
       <w:pPr>
@@ -8352,14 +8354,14 @@
           <w:rFonts w:ascii="Times New Roman" w:hAnsi="Times New Roman" w:cs="Times New Roman"/>
         </w:rPr>
       </w:pPr>
-      <w:bookmarkStart w:id="18" w:name="_Toc485125029"/>
+      <w:bookmarkStart w:id="19" w:name="_Toc485381651"/>
       <w:r>
         <w:rPr>
           <w:rFonts w:ascii="Times New Roman" w:hAnsi="Times New Roman" w:cs="Times New Roman"/>
         </w:rPr>
         <w:t>Arhitectura generală a aplicației</w:t>
       </w:r>
-      <w:bookmarkEnd w:id="18"/>
+      <w:bookmarkEnd w:id="19"/>
     </w:p>
     <w:p>
       <w:pPr>
@@ -8502,7 +8504,7 @@
           <w:rFonts w:ascii="Times New Roman" w:hAnsi="Times New Roman" w:cs="Times New Roman"/>
         </w:rPr>
       </w:pPr>
-      <w:bookmarkStart w:id="19" w:name="_Toc485125030"/>
+      <w:bookmarkStart w:id="20" w:name="_Toc485381652"/>
       <w:r>
         <w:rPr>
           <w:rFonts w:ascii="Times New Roman" w:hAnsi="Times New Roman" w:cs="Times New Roman"/>
@@ -8515,7 +8517,7 @@
         </w:rPr>
         <w:t>iews</w:t>
       </w:r>
-      <w:bookmarkEnd w:id="19"/>
+      <w:bookmarkEnd w:id="20"/>
     </w:p>
     <w:p>
       <w:pPr>
@@ -8625,14 +8627,14 @@
           <w:rFonts w:ascii="Times New Roman" w:hAnsi="Times New Roman" w:cs="Times New Roman"/>
         </w:rPr>
       </w:pPr>
-      <w:bookmarkStart w:id="20" w:name="_Toc485125031"/>
+      <w:bookmarkStart w:id="21" w:name="_Toc485381653"/>
       <w:r>
         <w:rPr>
           <w:rFonts w:ascii="Times New Roman" w:hAnsi="Times New Roman" w:cs="Times New Roman"/>
         </w:rPr>
         <w:t>Angular Controllers</w:t>
       </w:r>
-      <w:bookmarkEnd w:id="20"/>
+      <w:bookmarkEnd w:id="21"/>
       <w:r>
         <w:rPr>
           <w:rFonts w:ascii="Times New Roman" w:hAnsi="Times New Roman" w:cs="Times New Roman"/>
@@ -8738,14 +8740,14 @@
           <w:rFonts w:ascii="Times New Roman" w:hAnsi="Times New Roman" w:cs="Times New Roman"/>
         </w:rPr>
       </w:pPr>
-      <w:bookmarkStart w:id="21" w:name="_Toc485125032"/>
+      <w:bookmarkStart w:id="22" w:name="_Toc485381654"/>
       <w:r>
         <w:rPr>
           <w:rFonts w:ascii="Times New Roman" w:hAnsi="Times New Roman" w:cs="Times New Roman"/>
         </w:rPr>
         <w:t>Angular Services</w:t>
       </w:r>
-      <w:bookmarkEnd w:id="21"/>
+      <w:bookmarkEnd w:id="22"/>
     </w:p>
     <w:p>
       <w:pPr>
@@ -8938,7 +8940,7 @@
           <w:lang w:val="ro-RO"/>
         </w:rPr>
       </w:pPr>
-      <w:bookmarkStart w:id="22" w:name="_Toc485125033"/>
+      <w:bookmarkStart w:id="23" w:name="_Toc485381655"/>
       <w:r>
         <w:rPr>
           <w:rFonts w:ascii="Times New Roman" w:hAnsi="Times New Roman" w:cs="Times New Roman"/>
@@ -8956,7 +8958,7 @@
         </w:rPr>
         <w:t>ţiei server</w:t>
       </w:r>
-      <w:bookmarkEnd w:id="22"/>
+      <w:bookmarkEnd w:id="23"/>
     </w:p>
     <w:p>
       <w:pPr>
@@ -8966,7 +8968,7 @@
           <w:lang w:val="ro-RO"/>
         </w:rPr>
       </w:pPr>
-      <w:bookmarkStart w:id="23" w:name="_Toc485125034"/>
+      <w:bookmarkStart w:id="24" w:name="_Toc485381656"/>
       <w:r>
         <w:rPr>
           <w:rFonts w:ascii="Times New Roman" w:hAnsi="Times New Roman" w:cs="Times New Roman"/>
@@ -8974,7 +8976,7 @@
         </w:rPr>
         <w:t>2.1. Arhitectura generală a aplicaţiei</w:t>
       </w:r>
-      <w:bookmarkEnd w:id="23"/>
+      <w:bookmarkEnd w:id="24"/>
     </w:p>
     <w:p>
       <w:pPr>
@@ -9120,7 +9122,7 @@
           <w:lang w:val="ro-RO"/>
         </w:rPr>
       </w:pPr>
-      <w:bookmarkStart w:id="24" w:name="_Toc485125035"/>
+      <w:bookmarkStart w:id="25" w:name="_Toc485381657"/>
       <w:r>
         <w:rPr>
           <w:rFonts w:ascii="Times New Roman" w:hAnsi="Times New Roman" w:cs="Times New Roman"/>
@@ -9128,7 +9130,7 @@
         </w:rPr>
         <w:t>2.2. API Controllers</w:t>
       </w:r>
-      <w:bookmarkEnd w:id="24"/>
+      <w:bookmarkEnd w:id="25"/>
     </w:p>
     <w:p>
       <w:pPr>
@@ -9352,14 +9354,14 @@
           <w:rFonts w:ascii="Times New Roman" w:hAnsi="Times New Roman" w:cs="Times New Roman"/>
         </w:rPr>
       </w:pPr>
-      <w:bookmarkStart w:id="25" w:name="_Toc485125036"/>
+      <w:bookmarkStart w:id="26" w:name="_Toc485381658"/>
       <w:r>
         <w:rPr>
           <w:rFonts w:ascii="Times New Roman" w:hAnsi="Times New Roman" w:cs="Times New Roman"/>
         </w:rPr>
         <w:t>2.3. Service Layer</w:t>
       </w:r>
-      <w:bookmarkEnd w:id="25"/>
+      <w:bookmarkEnd w:id="26"/>
     </w:p>
     <w:p>
       <w:pPr>
@@ -9443,14 +9445,14 @@
           <w:rFonts w:ascii="Times New Roman" w:hAnsi="Times New Roman" w:cs="Times New Roman"/>
         </w:rPr>
       </w:pPr>
-      <w:bookmarkStart w:id="26" w:name="_Toc485125037"/>
+      <w:bookmarkStart w:id="27" w:name="_Toc485381659"/>
       <w:r>
         <w:rPr>
           <w:rFonts w:ascii="Times New Roman" w:hAnsi="Times New Roman" w:cs="Times New Roman"/>
         </w:rPr>
         <w:t>2.4. Data Layer</w:t>
       </w:r>
-      <w:bookmarkEnd w:id="26"/>
+      <w:bookmarkEnd w:id="27"/>
     </w:p>
     <w:p>
       <w:pPr>
@@ -9562,7 +9564,7 @@
           <w:szCs w:val="24"/>
         </w:rPr>
       </w:pPr>
-      <w:bookmarkStart w:id="27" w:name="_Toc485125038"/>
+      <w:bookmarkStart w:id="28" w:name="_Toc485381660"/>
       <w:r>
         <w:rPr>
           <w:rFonts w:ascii="Times New Roman" w:hAnsi="Times New Roman" w:cs="Times New Roman"/>
@@ -9579,7 +9581,7 @@
         </w:rPr>
         <w:t>Testarea funcţionalităţilor şi asigurarea calităţii</w:t>
       </w:r>
-      <w:bookmarkEnd w:id="27"/>
+      <w:bookmarkEnd w:id="28"/>
     </w:p>
     <w:p>
       <w:pPr>
@@ -9592,14 +9594,14 @@
           <w:rFonts w:ascii="Times New Roman" w:hAnsi="Times New Roman" w:cs="Times New Roman"/>
         </w:rPr>
       </w:pPr>
-      <w:bookmarkStart w:id="28" w:name="_Toc485125039"/>
+      <w:bookmarkStart w:id="29" w:name="_Toc485381661"/>
       <w:r>
         <w:rPr>
           <w:rFonts w:ascii="Times New Roman" w:hAnsi="Times New Roman" w:cs="Times New Roman"/>
         </w:rPr>
         <w:t>Unit tests</w:t>
       </w:r>
-      <w:bookmarkEnd w:id="28"/>
+      <w:bookmarkEnd w:id="29"/>
     </w:p>
     <w:p>
       <w:pPr>
@@ -10168,14 +10170,14 @@
           <w:rFonts w:ascii="Times New Roman" w:hAnsi="Times New Roman" w:cs="Times New Roman"/>
         </w:rPr>
       </w:pPr>
-      <w:bookmarkStart w:id="29" w:name="_Toc485125040"/>
+      <w:bookmarkStart w:id="30" w:name="_Toc485381662"/>
       <w:r>
         <w:rPr>
           <w:rFonts w:ascii="Times New Roman" w:hAnsi="Times New Roman" w:cs="Times New Roman"/>
         </w:rPr>
         <w:t>Integration tests</w:t>
       </w:r>
-      <w:bookmarkEnd w:id="29"/>
+      <w:bookmarkEnd w:id="30"/>
     </w:p>
     <w:p>
       <w:pPr>
@@ -10371,14 +10373,14 @@
           <w:rFonts w:ascii="Times New Roman" w:hAnsi="Times New Roman" w:cs="Times New Roman"/>
         </w:rPr>
       </w:pPr>
-      <w:bookmarkStart w:id="30" w:name="_Toc485125041"/>
+      <w:bookmarkStart w:id="31" w:name="_Toc485381663"/>
       <w:r>
         <w:rPr>
           <w:rFonts w:ascii="Times New Roman" w:hAnsi="Times New Roman" w:cs="Times New Roman"/>
         </w:rPr>
         <w:t>Acceptance tests</w:t>
       </w:r>
-      <w:bookmarkEnd w:id="30"/>
+      <w:bookmarkEnd w:id="31"/>
     </w:p>
     <w:p>
       <w:pPr>
@@ -10663,14 +10665,14 @@
           <w:rFonts w:ascii="Times New Roman" w:hAnsi="Times New Roman" w:cs="Times New Roman"/>
         </w:rPr>
       </w:pPr>
-      <w:bookmarkStart w:id="31" w:name="_Toc485125042"/>
+      <w:bookmarkStart w:id="32" w:name="_Toc485381664"/>
       <w:r>
         <w:rPr>
           <w:rFonts w:ascii="Times New Roman" w:hAnsi="Times New Roman" w:cs="Times New Roman"/>
         </w:rPr>
         <w:t>Modelarea datelor</w:t>
       </w:r>
-      <w:bookmarkEnd w:id="31"/>
+      <w:bookmarkEnd w:id="32"/>
     </w:p>
     <w:p>
       <w:pPr>
@@ -10681,7 +10683,7 @@
           <w:szCs w:val="24"/>
         </w:rPr>
       </w:pPr>
-      <w:bookmarkStart w:id="32" w:name="_Toc485125043"/>
+      <w:bookmarkStart w:id="33" w:name="_Toc485381665"/>
       <w:r>
         <w:rPr>
           <w:rFonts w:ascii="Times New Roman" w:hAnsi="Times New Roman" w:cs="Times New Roman"/>
@@ -10690,7 +10692,7 @@
         </w:rPr>
         <w:t>Arhitectura bazei de date</w:t>
       </w:r>
-      <w:bookmarkEnd w:id="32"/>
+      <w:bookmarkEnd w:id="33"/>
     </w:p>
     <w:p>
       <w:pPr>
@@ -10792,7 +10794,7 @@
           <w:szCs w:val="24"/>
         </w:rPr>
       </w:pPr>
-      <w:bookmarkStart w:id="33" w:name="_Toc485125044"/>
+      <w:bookmarkStart w:id="34" w:name="_Toc485381666"/>
       <w:r>
         <w:rPr>
           <w:rFonts w:ascii="Times New Roman" w:hAnsi="Times New Roman" w:cs="Times New Roman"/>
@@ -10801,7 +10803,7 @@
         </w:rPr>
         <w:t>Entităţi</w:t>
       </w:r>
-      <w:bookmarkEnd w:id="33"/>
+      <w:bookmarkEnd w:id="34"/>
     </w:p>
     <w:p>
       <w:pPr>
@@ -10814,14 +10816,14 @@
           <w:rFonts w:ascii="Times New Roman" w:hAnsi="Times New Roman" w:cs="Times New Roman"/>
         </w:rPr>
       </w:pPr>
-      <w:bookmarkStart w:id="34" w:name="_Toc485125045"/>
+      <w:bookmarkStart w:id="35" w:name="_Toc485381667"/>
       <w:r>
         <w:rPr>
           <w:rFonts w:ascii="Times New Roman" w:hAnsi="Times New Roman" w:cs="Times New Roman"/>
         </w:rPr>
         <w:t>Books</w:t>
       </w:r>
-      <w:bookmarkEnd w:id="34"/>
+      <w:bookmarkEnd w:id="35"/>
     </w:p>
     <w:p>
       <w:pPr>
@@ -10895,14 +10897,14 @@
           <w:rFonts w:ascii="Times New Roman" w:hAnsi="Times New Roman" w:cs="Times New Roman"/>
         </w:rPr>
       </w:pPr>
-      <w:bookmarkStart w:id="35" w:name="_Toc485125046"/>
+      <w:bookmarkStart w:id="36" w:name="_Toc485381668"/>
       <w:r>
         <w:rPr>
           <w:rFonts w:ascii="Times New Roman" w:hAnsi="Times New Roman" w:cs="Times New Roman"/>
         </w:rPr>
         <w:t>Reviews</w:t>
       </w:r>
-      <w:bookmarkEnd w:id="35"/>
+      <w:bookmarkEnd w:id="36"/>
     </w:p>
     <w:p>
       <w:pPr>
@@ -10933,14 +10935,14 @@
           <w:rFonts w:ascii="Times New Roman" w:hAnsi="Times New Roman" w:cs="Times New Roman"/>
         </w:rPr>
       </w:pPr>
-      <w:bookmarkStart w:id="36" w:name="_Toc485125047"/>
+      <w:bookmarkStart w:id="37" w:name="_Toc485381669"/>
       <w:r>
         <w:rPr>
           <w:rFonts w:ascii="Times New Roman" w:hAnsi="Times New Roman" w:cs="Times New Roman"/>
         </w:rPr>
         <w:t>Genres</w:t>
       </w:r>
-      <w:bookmarkEnd w:id="36"/>
+      <w:bookmarkEnd w:id="37"/>
     </w:p>
     <w:p>
       <w:pPr>
@@ -10988,14 +10990,14 @@
           <w:rFonts w:ascii="Times New Roman" w:hAnsi="Times New Roman" w:cs="Times New Roman"/>
         </w:rPr>
       </w:pPr>
-      <w:bookmarkStart w:id="37" w:name="_Toc485125048"/>
+      <w:bookmarkStart w:id="38" w:name="_Toc485381670"/>
       <w:r>
         <w:rPr>
           <w:rFonts w:ascii="Times New Roman" w:hAnsi="Times New Roman" w:cs="Times New Roman"/>
         </w:rPr>
         <w:t>BookAuthor</w:t>
       </w:r>
-      <w:bookmarkEnd w:id="37"/>
+      <w:bookmarkEnd w:id="38"/>
     </w:p>
     <w:p>
       <w:pPr>
@@ -11026,14 +11028,14 @@
           <w:rFonts w:ascii="Times New Roman" w:hAnsi="Times New Roman" w:cs="Times New Roman"/>
         </w:rPr>
       </w:pPr>
-      <w:bookmarkStart w:id="38" w:name="_Toc485125049"/>
+      <w:bookmarkStart w:id="39" w:name="_Toc485381671"/>
       <w:r>
         <w:rPr>
           <w:rFonts w:ascii="Times New Roman" w:hAnsi="Times New Roman" w:cs="Times New Roman"/>
         </w:rPr>
         <w:t>Users</w:t>
       </w:r>
-      <w:bookmarkEnd w:id="38"/>
+      <w:bookmarkEnd w:id="39"/>
     </w:p>
     <w:p>
       <w:pPr>
@@ -11072,14 +11074,14 @@
           <w:rFonts w:ascii="Times New Roman" w:hAnsi="Times New Roman" w:cs="Times New Roman"/>
         </w:rPr>
       </w:pPr>
-      <w:bookmarkStart w:id="39" w:name="_Toc485125050"/>
+      <w:bookmarkStart w:id="40" w:name="_Toc485381672"/>
       <w:r>
         <w:rPr>
           <w:rFonts w:ascii="Times New Roman" w:hAnsi="Times New Roman" w:cs="Times New Roman"/>
         </w:rPr>
         <w:t>Roles</w:t>
       </w:r>
-      <w:bookmarkEnd w:id="39"/>
+      <w:bookmarkEnd w:id="40"/>
     </w:p>
     <w:p>
       <w:pPr>
@@ -11127,14 +11129,14 @@
           <w:rFonts w:ascii="Times New Roman" w:hAnsi="Times New Roman" w:cs="Times New Roman"/>
         </w:rPr>
       </w:pPr>
-      <w:bookmarkStart w:id="40" w:name="_Toc485125051"/>
+      <w:bookmarkStart w:id="41" w:name="_Toc485381673"/>
       <w:r>
         <w:rPr>
           <w:rFonts w:ascii="Times New Roman" w:hAnsi="Times New Roman" w:cs="Times New Roman"/>
         </w:rPr>
         <w:t>Messages</w:t>
       </w:r>
-      <w:bookmarkEnd w:id="40"/>
+      <w:bookmarkEnd w:id="41"/>
     </w:p>
     <w:p>
       <w:pPr>
@@ -11166,7 +11168,7 @@
       <w:pPr>
         <w:pStyle w:val="Heading3"/>
       </w:pPr>
-      <w:bookmarkStart w:id="41" w:name="_Toc485125052"/>
+      <w:bookmarkStart w:id="42" w:name="_Toc485381674"/>
       <w:r>
         <w:rPr>
           <w:rFonts w:ascii="Times New Roman" w:hAnsi="Times New Roman" w:cs="Times New Roman"/>
@@ -11175,7 +11177,7 @@
         </w:rPr>
         <w:t>Relaţii între entităţi</w:t>
       </w:r>
-      <w:bookmarkEnd w:id="41"/>
+      <w:bookmarkEnd w:id="42"/>
       <w:r>
         <w:t xml:space="preserve"> </w:t>
       </w:r>
@@ -11191,14 +11193,14 @@
           <w:rFonts w:ascii="Times New Roman" w:hAnsi="Times New Roman" w:cs="Times New Roman"/>
         </w:rPr>
       </w:pPr>
-      <w:bookmarkStart w:id="42" w:name="_Toc485125053"/>
+      <w:bookmarkStart w:id="43" w:name="_Toc485381675"/>
       <w:r>
         <w:rPr>
           <w:rFonts w:ascii="Times New Roman" w:hAnsi="Times New Roman" w:cs="Times New Roman"/>
         </w:rPr>
         <w:t>Users-Books</w:t>
       </w:r>
-      <w:bookmarkEnd w:id="42"/>
+      <w:bookmarkEnd w:id="43"/>
     </w:p>
     <w:p>
       <w:pPr>
@@ -11238,14 +11240,14 @@
           <w:rFonts w:ascii="Times New Roman" w:hAnsi="Times New Roman" w:cs="Times New Roman"/>
         </w:rPr>
       </w:pPr>
-      <w:bookmarkStart w:id="43" w:name="_Toc485125054"/>
+      <w:bookmarkStart w:id="44" w:name="_Toc485381676"/>
       <w:r>
         <w:rPr>
           <w:rFonts w:ascii="Times New Roman" w:hAnsi="Times New Roman" w:cs="Times New Roman"/>
         </w:rPr>
         <w:t>Users-Messages</w:t>
       </w:r>
-      <w:bookmarkEnd w:id="43"/>
+      <w:bookmarkEnd w:id="44"/>
     </w:p>
     <w:p>
       <w:pPr>
@@ -11276,14 +11278,14 @@
           <w:rFonts w:ascii="Times New Roman" w:hAnsi="Times New Roman" w:cs="Times New Roman"/>
         </w:rPr>
       </w:pPr>
-      <w:bookmarkStart w:id="44" w:name="_Toc485125055"/>
+      <w:bookmarkStart w:id="45" w:name="_Toc485381677"/>
       <w:r>
         <w:rPr>
           <w:rFonts w:ascii="Times New Roman" w:hAnsi="Times New Roman" w:cs="Times New Roman"/>
         </w:rPr>
         <w:t>Users-Roles</w:t>
       </w:r>
-      <w:bookmarkEnd w:id="44"/>
+      <w:bookmarkEnd w:id="45"/>
     </w:p>
     <w:p>
       <w:pPr>
@@ -11314,14 +11316,14 @@
           <w:rFonts w:ascii="Times New Roman" w:hAnsi="Times New Roman" w:cs="Times New Roman"/>
         </w:rPr>
       </w:pPr>
-      <w:bookmarkStart w:id="45" w:name="_Toc485125056"/>
+      <w:bookmarkStart w:id="46" w:name="_Toc485381678"/>
       <w:r>
         <w:rPr>
           <w:rFonts w:ascii="Times New Roman" w:hAnsi="Times New Roman" w:cs="Times New Roman"/>
         </w:rPr>
         <w:t>Books-Reviews</w:t>
       </w:r>
-      <w:bookmarkEnd w:id="45"/>
+      <w:bookmarkEnd w:id="46"/>
     </w:p>
     <w:p>
       <w:pPr>
@@ -11352,14 +11354,14 @@
           <w:rFonts w:ascii="Times New Roman" w:hAnsi="Times New Roman" w:cs="Times New Roman"/>
         </w:rPr>
       </w:pPr>
-      <w:bookmarkStart w:id="46" w:name="_Toc485125057"/>
+      <w:bookmarkStart w:id="47" w:name="_Toc485381679"/>
       <w:r>
         <w:rPr>
           <w:rFonts w:ascii="Times New Roman" w:hAnsi="Times New Roman" w:cs="Times New Roman"/>
         </w:rPr>
         <w:t>Books-Genres</w:t>
       </w:r>
-      <w:bookmarkEnd w:id="46"/>
+      <w:bookmarkEnd w:id="47"/>
     </w:p>
     <w:p>
       <w:pPr>
@@ -11418,14 +11420,14 @@
           <w:rFonts w:ascii="Times New Roman" w:hAnsi="Times New Roman" w:cs="Times New Roman"/>
         </w:rPr>
       </w:pPr>
-      <w:bookmarkStart w:id="47" w:name="_Toc485125058"/>
+      <w:bookmarkStart w:id="48" w:name="_Toc485381680"/>
       <w:r>
         <w:rPr>
           <w:rFonts w:ascii="Times New Roman" w:hAnsi="Times New Roman" w:cs="Times New Roman"/>
         </w:rPr>
         <w:t>Protocoale de comunicare client – server</w:t>
       </w:r>
-      <w:bookmarkEnd w:id="47"/>
+      <w:bookmarkEnd w:id="48"/>
     </w:p>
     <w:p>
       <w:pPr>
@@ -11486,7 +11488,7 @@
           <w:szCs w:val="24"/>
         </w:rPr>
       </w:pPr>
-      <w:bookmarkStart w:id="48" w:name="_Toc485125059"/>
+      <w:bookmarkStart w:id="49" w:name="_Toc485381681"/>
       <w:r>
         <w:rPr>
           <w:rFonts w:ascii="Times New Roman" w:hAnsi="Times New Roman" w:cs="Times New Roman"/>
@@ -11496,7 +11498,7 @@
         <w:lastRenderedPageBreak/>
         <w:t>BookishNet API</w:t>
       </w:r>
-      <w:bookmarkEnd w:id="48"/>
+      <w:bookmarkEnd w:id="49"/>
     </w:p>
     <w:p>
       <w:pPr>
@@ -12737,14 +12739,14 @@
           <w:rFonts w:ascii="Times New Roman" w:hAnsi="Times New Roman" w:cs="Times New Roman"/>
         </w:rPr>
       </w:pPr>
-      <w:bookmarkStart w:id="49" w:name="_Toc485125060"/>
+      <w:bookmarkStart w:id="50" w:name="_Toc485381682"/>
       <w:r>
         <w:rPr>
           <w:rFonts w:ascii="Times New Roman" w:hAnsi="Times New Roman" w:cs="Times New Roman"/>
         </w:rPr>
         <w:t>Interfața cu utilizatorul</w:t>
       </w:r>
-      <w:bookmarkEnd w:id="49"/>
+      <w:bookmarkEnd w:id="50"/>
     </w:p>
     <w:p>
       <w:pPr>
@@ -12755,9 +12757,9 @@
           <w:szCs w:val="24"/>
         </w:rPr>
       </w:pPr>
-      <w:bookmarkStart w:id="50" w:name="_Ref484683683"/>
-      <w:bookmarkStart w:id="51" w:name="_Ref484683879"/>
-      <w:bookmarkStart w:id="52" w:name="_Toc485125061"/>
+      <w:bookmarkStart w:id="51" w:name="_Ref484683683"/>
+      <w:bookmarkStart w:id="52" w:name="_Ref484683879"/>
+      <w:bookmarkStart w:id="53" w:name="_Toc485381683"/>
       <w:r>
         <w:rPr>
           <w:rFonts w:ascii="Times New Roman" w:hAnsi="Times New Roman" w:cs="Times New Roman"/>
@@ -12766,9 +12768,9 @@
         </w:rPr>
         <w:t>Home Page</w:t>
       </w:r>
-      <w:bookmarkEnd w:id="50"/>
       <w:bookmarkEnd w:id="51"/>
       <w:bookmarkEnd w:id="52"/>
+      <w:bookmarkEnd w:id="53"/>
     </w:p>
     <w:p>
       <w:pPr>
@@ -13209,8 +13211,8 @@
           <w:szCs w:val="24"/>
         </w:rPr>
       </w:pPr>
-      <w:bookmarkStart w:id="53" w:name="_Ref484681752"/>
-      <w:bookmarkStart w:id="54" w:name="_Toc485125062"/>
+      <w:bookmarkStart w:id="54" w:name="_Ref484681752"/>
+      <w:bookmarkStart w:id="55" w:name="_Toc485381684"/>
       <w:r>
         <w:rPr>
           <w:rFonts w:ascii="Times New Roman" w:hAnsi="Times New Roman" w:cs="Times New Roman"/>
@@ -13219,8 +13221,8 @@
         </w:rPr>
         <w:t>Register</w:t>
       </w:r>
-      <w:bookmarkEnd w:id="53"/>
       <w:bookmarkEnd w:id="54"/>
+      <w:bookmarkEnd w:id="55"/>
     </w:p>
     <w:p>
       <w:pPr>
@@ -13364,7 +13366,7 @@
           <w:lang w:val="ro-RO"/>
         </w:rPr>
       </w:pPr>
-      <w:bookmarkStart w:id="55" w:name="_Toc485125063"/>
+      <w:bookmarkStart w:id="56" w:name="_Toc485381685"/>
       <w:r>
         <w:rPr>
           <w:rFonts w:ascii="Times New Roman" w:hAnsi="Times New Roman" w:cs="Times New Roman"/>
@@ -13373,7 +13375,7 @@
         </w:rPr>
         <w:t>Welcome Back Page</w:t>
       </w:r>
-      <w:bookmarkEnd w:id="55"/>
+      <w:bookmarkEnd w:id="56"/>
     </w:p>
     <w:p>
       <w:pPr>
@@ -13802,9 +13804,9 @@
           <w:szCs w:val="24"/>
         </w:rPr>
       </w:pPr>
-      <w:bookmarkStart w:id="56" w:name="_Ref484681842"/>
-      <w:bookmarkStart w:id="57" w:name="_Ref484686513"/>
-      <w:bookmarkStart w:id="58" w:name="_Toc485125064"/>
+      <w:bookmarkStart w:id="57" w:name="_Ref484681842"/>
+      <w:bookmarkStart w:id="58" w:name="_Ref484686513"/>
+      <w:bookmarkStart w:id="59" w:name="_Toc485381686"/>
       <w:r>
         <w:rPr>
           <w:rFonts w:ascii="Times New Roman" w:hAnsi="Times New Roman" w:cs="Times New Roman"/>
@@ -13813,9 +13815,9 @@
         </w:rPr>
         <w:t>Books</w:t>
       </w:r>
-      <w:bookmarkEnd w:id="56"/>
       <w:bookmarkEnd w:id="57"/>
       <w:bookmarkEnd w:id="58"/>
+      <w:bookmarkEnd w:id="59"/>
     </w:p>
     <w:p>
       <w:pPr>
@@ -13976,7 +13978,7 @@
           <w:szCs w:val="24"/>
         </w:rPr>
       </w:pPr>
-      <w:bookmarkStart w:id="59" w:name="_Toc485125065"/>
+      <w:bookmarkStart w:id="60" w:name="_Toc485381687"/>
       <w:r>
         <w:rPr>
           <w:rFonts w:ascii="Times New Roman" w:hAnsi="Times New Roman" w:cs="Times New Roman"/>
@@ -13985,7 +13987,7 @@
         </w:rPr>
         <w:t>Book Page</w:t>
       </w:r>
-      <w:bookmarkEnd w:id="59"/>
+      <w:bookmarkEnd w:id="60"/>
     </w:p>
     <w:p>
       <w:pPr>
@@ -14148,8 +14150,8 @@
           <w:szCs w:val="24"/>
         </w:rPr>
       </w:pPr>
-      <w:bookmarkStart w:id="60" w:name="_Ref484681819"/>
-      <w:bookmarkStart w:id="61" w:name="_Toc485125066"/>
+      <w:bookmarkStart w:id="61" w:name="_Ref484681819"/>
+      <w:bookmarkStart w:id="62" w:name="_Toc485381688"/>
       <w:r>
         <w:rPr>
           <w:rFonts w:ascii="Times New Roman" w:hAnsi="Times New Roman" w:cs="Times New Roman"/>
@@ -14158,8 +14160,8 @@
         </w:rPr>
         <w:t>Users</w:t>
       </w:r>
-      <w:bookmarkEnd w:id="60"/>
       <w:bookmarkEnd w:id="61"/>
+      <w:bookmarkEnd w:id="62"/>
     </w:p>
     <w:p>
       <w:pPr>
@@ -14441,8 +14443,8 @@
           <w:szCs w:val="24"/>
         </w:rPr>
       </w:pPr>
-      <w:bookmarkStart w:id="62" w:name="_Ref484683797"/>
-      <w:bookmarkStart w:id="63" w:name="_Toc485125067"/>
+      <w:bookmarkStart w:id="63" w:name="_Ref484683797"/>
+      <w:bookmarkStart w:id="64" w:name="_Toc485381689"/>
       <w:r>
         <w:rPr>
           <w:rFonts w:ascii="Times New Roman" w:hAnsi="Times New Roman" w:cs="Times New Roman"/>
@@ -14451,8 +14453,8 @@
         </w:rPr>
         <w:t>User Page</w:t>
       </w:r>
-      <w:bookmarkEnd w:id="62"/>
       <w:bookmarkEnd w:id="63"/>
+      <w:bookmarkEnd w:id="64"/>
     </w:p>
     <w:p>
       <w:pPr>
@@ -14667,7 +14669,7 @@
           <w:rFonts w:ascii="Times New Roman" w:hAnsi="Times New Roman" w:cs="Times New Roman"/>
         </w:rPr>
       </w:pPr>
-      <w:bookmarkStart w:id="64" w:name="_Toc485125068"/>
+      <w:bookmarkStart w:id="65" w:name="_Toc485381690"/>
       <w:r>
         <w:rPr>
           <w:rFonts w:ascii="Times New Roman" w:hAnsi="Times New Roman" w:cs="Times New Roman"/>
@@ -14675,7 +14677,7 @@
         <w:lastRenderedPageBreak/>
         <w:t>Implementare</w:t>
       </w:r>
-      <w:bookmarkEnd w:id="64"/>
+      <w:bookmarkEnd w:id="65"/>
     </w:p>
     <w:p>
       <w:pPr>
@@ -14684,14 +14686,14 @@
           <w:rFonts w:ascii="Times New Roman" w:hAnsi="Times New Roman" w:cs="Times New Roman"/>
         </w:rPr>
       </w:pPr>
-      <w:bookmarkStart w:id="65" w:name="_Toc485125069"/>
+      <w:bookmarkStart w:id="66" w:name="_Toc485381691"/>
       <w:r>
         <w:rPr>
           <w:rFonts w:ascii="Times New Roman" w:hAnsi="Times New Roman" w:cs="Times New Roman"/>
         </w:rPr>
         <w:t>Data Layer</w:t>
       </w:r>
-      <w:bookmarkEnd w:id="65"/>
+      <w:bookmarkEnd w:id="66"/>
     </w:p>
     <w:p>
       <w:pPr>
@@ -15297,14 +15299,14 @@
           <w:rFonts w:ascii="Times New Roman" w:hAnsi="Times New Roman" w:cs="Times New Roman"/>
         </w:rPr>
       </w:pPr>
-      <w:bookmarkStart w:id="66" w:name="_Toc485125070"/>
+      <w:bookmarkStart w:id="67" w:name="_Toc485381692"/>
       <w:r>
         <w:rPr>
           <w:rFonts w:ascii="Times New Roman" w:hAnsi="Times New Roman" w:cs="Times New Roman"/>
         </w:rPr>
         <w:t>Data Layer Tests</w:t>
       </w:r>
-      <w:bookmarkEnd w:id="66"/>
+      <w:bookmarkEnd w:id="67"/>
     </w:p>
     <w:p>
       <w:pPr>
@@ -15908,16 +15910,223 @@
           <w:rFonts w:ascii="Times New Roman" w:hAnsi="Times New Roman" w:cs="Times New Roman"/>
         </w:rPr>
       </w:pPr>
-      <w:bookmarkStart w:id="67" w:name="_Toc485125071"/>
+      <w:bookmarkStart w:id="68" w:name="_Toc485381693"/>
       <w:r>
         <w:rPr>
           <w:rFonts w:ascii="Times New Roman" w:hAnsi="Times New Roman" w:cs="Times New Roman"/>
         </w:rPr>
         <w:t>MVC</w:t>
       </w:r>
-      <w:bookmarkEnd w:id="67"/>
-    </w:p>
-    <w:p/>
+      <w:bookmarkEnd w:id="68"/>
+    </w:p>
+    <w:p>
+      <w:pPr>
+        <w:rPr>
+          <w:rFonts w:ascii="Times New Roman" w:hAnsi="Times New Roman" w:cs="Times New Roman"/>
+          <w:sz w:val="24"/>
+          <w:szCs w:val="24"/>
+          <w:lang w:val="ro-RO"/>
+        </w:rPr>
+      </w:pPr>
+      <w:r>
+        <w:rPr>
+          <w:rFonts w:ascii="Times New Roman" w:hAnsi="Times New Roman" w:cs="Times New Roman"/>
+          <w:sz w:val="24"/>
+          <w:szCs w:val="24"/>
+        </w:rPr>
+        <w:tab/>
+        <w:t>Pentru reali</w:t>
+      </w:r>
+      <w:r>
+        <w:rPr>
+          <w:rFonts w:ascii="Times New Roman" w:hAnsi="Times New Roman" w:cs="Times New Roman"/>
+          <w:sz w:val="24"/>
+          <w:szCs w:val="24"/>
+          <w:lang w:val="ro-RO"/>
+        </w:rPr>
+        <w:t xml:space="preserve">zarea autentificării în aplicație am folosit metoda pusă la dispoziție de cei de la Microsoft bazată pe cookies. Astfel, în clasa </w:t>
+      </w:r>
+      <w:r>
+        <w:rPr>
+          <w:rFonts w:ascii="Times New Roman" w:hAnsi="Times New Roman" w:cs="Times New Roman"/>
+          <w:i/>
+          <w:sz w:val="24"/>
+          <w:szCs w:val="24"/>
+          <w:lang w:val="ro-RO"/>
+        </w:rPr>
+        <w:t>Startup</w:t>
+      </w:r>
+      <w:r>
+        <w:rPr>
+          <w:rFonts w:ascii="Times New Roman" w:hAnsi="Times New Roman" w:cs="Times New Roman"/>
+          <w:sz w:val="24"/>
+          <w:szCs w:val="24"/>
+          <w:lang w:val="ro-RO"/>
+        </w:rPr>
+        <w:t xml:space="preserve"> am adăugat opțiunile pentru crearea cookie-ului. </w:t>
+      </w:r>
+      <w:r>
+        <w:rPr>
+          <w:rFonts w:ascii="Times New Roman" w:hAnsi="Times New Roman" w:cs="Times New Roman"/>
+          <w:i/>
+          <w:sz w:val="24"/>
+          <w:szCs w:val="24"/>
+          <w:lang w:val="ro-RO"/>
+        </w:rPr>
+        <w:t xml:space="preserve">AuthenticationScheme </w:t>
+      </w:r>
+      <w:r>
+        <w:rPr>
+          <w:rFonts w:ascii="Times New Roman" w:hAnsi="Times New Roman" w:cs="Times New Roman"/>
+          <w:sz w:val="24"/>
+          <w:szCs w:val="24"/>
+          <w:lang w:val="ro-RO"/>
+        </w:rPr>
+        <w:t xml:space="preserve">este folosit ca și nume/metodă de identificare pentru cookie-ul respectiv, </w:t>
+      </w:r>
+      <w:r>
+        <w:rPr>
+          <w:rFonts w:ascii="Times New Roman" w:hAnsi="Times New Roman" w:cs="Times New Roman"/>
+          <w:i/>
+          <w:sz w:val="24"/>
+          <w:szCs w:val="24"/>
+          <w:lang w:val="ro-RO"/>
+        </w:rPr>
+        <w:t xml:space="preserve">LoginPath </w:t>
+      </w:r>
+      <w:r>
+        <w:rPr>
+          <w:rFonts w:ascii="Times New Roman" w:hAnsi="Times New Roman" w:cs="Times New Roman"/>
+          <w:sz w:val="24"/>
+          <w:szCs w:val="24"/>
+          <w:lang w:val="ro-RO"/>
+        </w:rPr>
+        <w:t xml:space="preserve">este calea relativă către care va fi redirecționat un utilizator neconectat care încearcă să obțină o resursă, </w:t>
+      </w:r>
+      <w:r>
+        <w:rPr>
+          <w:rFonts w:ascii="Times New Roman" w:hAnsi="Times New Roman" w:cs="Times New Roman"/>
+          <w:i/>
+          <w:sz w:val="24"/>
+          <w:szCs w:val="24"/>
+          <w:lang w:val="ro-RO"/>
+        </w:rPr>
+        <w:t>AccessDeniedPath</w:t>
+      </w:r>
+      <w:r>
+        <w:rPr>
+          <w:rFonts w:ascii="Times New Roman" w:hAnsi="Times New Roman" w:cs="Times New Roman"/>
+          <w:sz w:val="24"/>
+          <w:szCs w:val="24"/>
+          <w:lang w:val="ro-RO"/>
+        </w:rPr>
+        <w:t xml:space="preserve"> este calea relativă către care va fi redirecționat un utilizator care nu are autoritatea necesară pentru a accesa o anumită resursă, </w:t>
+      </w:r>
+      <w:r>
+        <w:rPr>
+          <w:rFonts w:ascii="Times New Roman" w:hAnsi="Times New Roman" w:cs="Times New Roman"/>
+          <w:i/>
+          <w:sz w:val="24"/>
+          <w:szCs w:val="24"/>
+          <w:lang w:val="ro-RO"/>
+        </w:rPr>
+        <w:t xml:space="preserve">AuthomaticAuthenticate </w:t>
+      </w:r>
+      <w:r>
+        <w:rPr>
+          <w:rFonts w:ascii="Times New Roman" w:hAnsi="Times New Roman" w:cs="Times New Roman"/>
+          <w:sz w:val="24"/>
+          <w:szCs w:val="24"/>
+          <w:lang w:val="ro-RO"/>
+        </w:rPr>
+        <w:t xml:space="preserve"> este un bit ce indică faptul că middleware-ul ar trebui să ruleze pe fiecare cerere și să încerce verificarea și reconstruirea unei entități create, </w:t>
+      </w:r>
+      <w:r>
+        <w:rPr>
+          <w:rFonts w:ascii="Times New Roman" w:hAnsi="Times New Roman" w:cs="Times New Roman"/>
+          <w:i/>
+          <w:sz w:val="24"/>
+          <w:szCs w:val="24"/>
+          <w:lang w:val="ro-RO"/>
+        </w:rPr>
+        <w:t xml:space="preserve">AuthomaticChallenge </w:t>
+      </w:r>
+      <w:r>
+        <w:rPr>
+          <w:rFonts w:ascii="Times New Roman" w:hAnsi="Times New Roman" w:cs="Times New Roman"/>
+          <w:sz w:val="24"/>
+          <w:szCs w:val="24"/>
+          <w:lang w:val="ro-RO"/>
+        </w:rPr>
+        <w:t xml:space="preserve">este un bit ce indică faptul că middleware-ul ar trebui să facă redirectarea către </w:t>
+      </w:r>
+      <w:r>
+        <w:rPr>
+          <w:rFonts w:ascii="Times New Roman" w:hAnsi="Times New Roman" w:cs="Times New Roman"/>
+          <w:i/>
+          <w:sz w:val="24"/>
+          <w:szCs w:val="24"/>
+          <w:lang w:val="ro-RO"/>
+        </w:rPr>
+        <w:t xml:space="preserve">LoginPath </w:t>
+      </w:r>
+      <w:r>
+        <w:rPr>
+          <w:rFonts w:ascii="Times New Roman" w:hAnsi="Times New Roman" w:cs="Times New Roman"/>
+          <w:sz w:val="24"/>
+          <w:szCs w:val="24"/>
+          <w:lang w:val="ro-RO"/>
+        </w:rPr>
+        <w:t xml:space="preserve">sau </w:t>
+      </w:r>
+      <w:r>
+        <w:rPr>
+          <w:rFonts w:ascii="Times New Roman" w:hAnsi="Times New Roman" w:cs="Times New Roman"/>
+          <w:i/>
+          <w:sz w:val="24"/>
+          <w:szCs w:val="24"/>
+          <w:lang w:val="ro-RO"/>
+        </w:rPr>
+        <w:t xml:space="preserve">AccessDeniedPath </w:t>
+      </w:r>
+      <w:r>
+        <w:rPr>
+          <w:rFonts w:ascii="Times New Roman" w:hAnsi="Times New Roman" w:cs="Times New Roman"/>
+          <w:sz w:val="24"/>
+          <w:szCs w:val="24"/>
+          <w:lang w:val="ro-RO"/>
+        </w:rPr>
+        <w:t xml:space="preserve"> când autentificarea eșuează</w:t>
+      </w:r>
+      <w:r>
+        <w:rPr>
+          <w:rFonts w:ascii="Times New Roman" w:hAnsi="Times New Roman" w:cs="Times New Roman"/>
+          <w:sz w:val="24"/>
+          <w:szCs w:val="24"/>
+          <w:lang w:val="ro-RO"/>
+        </w:rPr>
+        <w:t>.</w:t>
+      </w:r>
+      <w:r>
+        <w:rPr>
+          <w:rFonts w:ascii="Times New Roman" w:hAnsi="Times New Roman" w:cs="Times New Roman"/>
+          <w:sz w:val="24"/>
+          <w:szCs w:val="24"/>
+          <w:lang w:val="ro-RO"/>
+        </w:rPr>
+        <w:t xml:space="preserve"> Apoi se pasează această variabilă ca și argument pentru funcția </w:t>
+      </w:r>
+      <w:r>
+        <w:rPr>
+          <w:rFonts w:ascii="Times New Roman" w:hAnsi="Times New Roman" w:cs="Times New Roman"/>
+          <w:i/>
+          <w:sz w:val="24"/>
+          <w:szCs w:val="24"/>
+          <w:lang w:val="ro-RO"/>
+        </w:rPr>
+        <w:t>UseCookieAuthentication.</w:t>
+      </w:r>
+    </w:p>
     <w:p>
       <w:pPr>
         <w:jc w:val="center"/>
@@ -15968,18 +16177,134 @@
           </wp:inline>
         </w:drawing>
       </w:r>
-      <w:bookmarkStart w:id="68" w:name="_GoBack"/>
-      <w:bookmarkEnd w:id="68"/>
     </w:p>
     <w:p>
       <w:pPr>
         <w:jc w:val="center"/>
       </w:pPr>
+    </w:p>
+    <w:p>
+      <w:pPr>
+        <w:ind w:firstLine="720"/>
+        <w:rPr>
+          <w:rFonts w:ascii="Times New Roman" w:hAnsi="Times New Roman" w:cs="Times New Roman"/>
+          <w:sz w:val="24"/>
+          <w:szCs w:val="24"/>
+        </w:rPr>
+      </w:pPr>
+      <w:r>
+        <w:rPr>
+          <w:rFonts w:ascii="Times New Roman" w:hAnsi="Times New Roman" w:cs="Times New Roman"/>
+          <w:sz w:val="24"/>
+          <w:szCs w:val="24"/>
+        </w:rPr>
+        <w:lastRenderedPageBreak/>
+        <w:t xml:space="preserve">În imaginea precendentă s-au prezentat pașii pentru inițializarea cookie-ului. În cele ce urmează se vor prezenta următorii pași. Pentru a putea realiza autentificarea s-a creat o listă de </w:t>
+      </w:r>
+      <w:r>
+        <w:rPr>
+          <w:rFonts w:ascii="Times New Roman" w:hAnsi="Times New Roman" w:cs="Times New Roman"/>
+          <w:i/>
+          <w:sz w:val="24"/>
+          <w:szCs w:val="24"/>
+        </w:rPr>
+        <w:t>claim-uri</w:t>
+      </w:r>
+      <w:r>
+        <w:rPr>
+          <w:rStyle w:val="FootnoteReference"/>
+          <w:rFonts w:ascii="Times New Roman" w:hAnsi="Times New Roman" w:cs="Times New Roman"/>
+          <w:i/>
+          <w:sz w:val="24"/>
+          <w:szCs w:val="24"/>
+        </w:rPr>
+        <w:footnoteReference w:id="16"/>
+      </w:r>
+      <w:r>
+        <w:rPr>
+          <w:rFonts w:ascii="Times New Roman" w:hAnsi="Times New Roman" w:cs="Times New Roman"/>
+          <w:i/>
+          <w:sz w:val="24"/>
+          <w:szCs w:val="24"/>
+        </w:rPr>
+        <w:t>.</w:t>
+      </w:r>
+      <w:r>
+        <w:rPr>
+          <w:rFonts w:ascii="Times New Roman" w:hAnsi="Times New Roman" w:cs="Times New Roman"/>
+          <w:sz w:val="24"/>
+          <w:szCs w:val="24"/>
+        </w:rPr>
+        <w:t>Se încearcă apoi aducerea din baza de date a utilizatorului cu respectivul nume solicitat apoi se verifică credențialele. Dacă acestea sunt corecte, se adaugă la lista de claim-uri numele utilizatorului, apoi se face un apel pentru preluarea rolului respectivului utilizator, după care se adaugă și acest rol la lista de claim-uri. Se stabilește apoi o valoare pen</w:t>
+      </w:r>
+      <w:r>
+        <w:rPr>
+          <w:rFonts w:ascii="Times New Roman" w:hAnsi="Times New Roman" w:cs="Times New Roman"/>
+          <w:sz w:val="24"/>
+          <w:szCs w:val="24"/>
+        </w:rPr>
+        <w:t xml:space="preserve">tru identitatea utilizatorului și se adaugă și aceasta la lista de claim-uri după care se crează variabila </w:t>
+      </w:r>
+      <w:r>
+        <w:rPr>
+          <w:rFonts w:ascii="Times New Roman" w:hAnsi="Times New Roman" w:cs="Times New Roman"/>
+          <w:i/>
+          <w:sz w:val="24"/>
+          <w:szCs w:val="24"/>
+        </w:rPr>
+        <w:t>userPrincipal</w:t>
+      </w:r>
+      <w:r>
+        <w:rPr>
+          <w:rFonts w:ascii="Times New Roman" w:hAnsi="Times New Roman" w:cs="Times New Roman"/>
+          <w:sz w:val="24"/>
+          <w:szCs w:val="24"/>
+        </w:rPr>
+        <w:t xml:space="preserve"> care va folosi această identitate. Deoarece se dorește a fi o metodă asincronă, se adaugă la sfârșitul funcției </w:t>
+      </w:r>
+      <w:r>
+        <w:rPr>
+          <w:rFonts w:ascii="Times New Roman" w:hAnsi="Times New Roman" w:cs="Times New Roman"/>
+          <w:i/>
+          <w:sz w:val="24"/>
+          <w:szCs w:val="24"/>
+        </w:rPr>
+        <w:t>await</w:t>
+      </w:r>
+      <w:r>
+        <w:rPr>
+          <w:rFonts w:ascii="Times New Roman" w:hAnsi="Times New Roman" w:cs="Times New Roman"/>
+          <w:sz w:val="24"/>
+          <w:szCs w:val="24"/>
+        </w:rPr>
+        <w:t xml:space="preserve"> unde se face autentificarea asincronă folosind cookie-ul aplicației și </w:t>
+      </w:r>
+      <w:r>
+        <w:rPr>
+          <w:rFonts w:ascii="Times New Roman" w:hAnsi="Times New Roman" w:cs="Times New Roman"/>
+          <w:i/>
+          <w:sz w:val="24"/>
+          <w:szCs w:val="24"/>
+        </w:rPr>
+        <w:t xml:space="preserve">userPrincipal </w:t>
+      </w:r>
+      <w:r>
+        <w:rPr>
+          <w:rFonts w:ascii="Times New Roman" w:hAnsi="Times New Roman" w:cs="Times New Roman"/>
+          <w:sz w:val="24"/>
+          <w:szCs w:val="24"/>
+        </w:rPr>
+        <w:t>de mai sus. De asemenea, tot aici se realizează anumite proprietăți de autentificare: după cât timp expiră acest cookie, dacă permite operația de refresh din browser, dacă este persistent.</w:t>
+      </w:r>
+    </w:p>
+    <w:p>
+      <w:pPr>
+        <w:jc w:val="center"/>
+      </w:pPr>
       <w:r>
         <w:rPr>
           <w:noProof/>
         </w:rPr>
-        <w:lastRenderedPageBreak/>
         <w:drawing>
           <wp:inline distT="0" distB="0" distL="0" distR="0">
             <wp:extent cx="5943600" cy="3335655"/>
@@ -16025,12 +16350,48 @@
     </w:p>
     <w:p>
       <w:pPr>
+        <w:ind w:firstLine="720"/>
+        <w:rPr>
+          <w:rFonts w:ascii="Times New Roman" w:hAnsi="Times New Roman" w:cs="Times New Roman"/>
+          <w:sz w:val="24"/>
+          <w:szCs w:val="24"/>
+        </w:rPr>
+      </w:pPr>
+      <w:r>
+        <w:rPr>
+          <w:rFonts w:ascii="Times New Roman" w:hAnsi="Times New Roman" w:cs="Times New Roman"/>
+          <w:sz w:val="24"/>
+          <w:szCs w:val="24"/>
+        </w:rPr>
+        <w:t xml:space="preserve">O altă funcționalitate interesantă a aplicației este că permite trimiterea de email-uri. Astfel, utilizatorii vor putea comunica între ei folosind editorul simplificat din interiorul aplicației. În cele ce urmează se poate vizualiza metoda care realizează această operație, </w:t>
+      </w:r>
+      <w:r>
+        <w:rPr>
+          <w:rFonts w:ascii="Times New Roman" w:hAnsi="Times New Roman" w:cs="Times New Roman"/>
+          <w:i/>
+          <w:sz w:val="24"/>
+          <w:szCs w:val="24"/>
+        </w:rPr>
+        <w:t>SendEmail</w:t>
+      </w:r>
+      <w:r>
+        <w:rPr>
+          <w:rFonts w:ascii="Times New Roman" w:hAnsi="Times New Roman" w:cs="Times New Roman"/>
+          <w:sz w:val="24"/>
+          <w:szCs w:val="24"/>
+        </w:rPr>
+        <w:t>:</w:t>
+      </w:r>
+    </w:p>
+    <w:p>
+      <w:pPr>
         <w:jc w:val="center"/>
       </w:pPr>
       <w:r>
         <w:rPr>
           <w:noProof/>
         </w:rPr>
+        <w:lastRenderedPageBreak/>
         <w:drawing>
           <wp:inline distT="0" distB="0" distL="0" distR="0">
             <wp:extent cx="5943600" cy="4071620"/>
@@ -16072,6 +16433,127 @@
             </a:graphic>
           </wp:inline>
         </w:drawing>
+      </w:r>
+    </w:p>
+    <w:p>
+      <w:pPr>
+        <w:ind w:firstLine="720"/>
+        <w:rPr>
+          <w:rFonts w:ascii="Times New Roman" w:hAnsi="Times New Roman" w:cs="Times New Roman"/>
+          <w:sz w:val="24"/>
+          <w:szCs w:val="24"/>
+        </w:rPr>
+      </w:pPr>
+      <w:r>
+        <w:rPr>
+          <w:rFonts w:ascii="Times New Roman" w:hAnsi="Times New Roman" w:cs="Times New Roman"/>
+          <w:sz w:val="24"/>
+          <w:szCs w:val="24"/>
+        </w:rPr>
+        <w:t xml:space="preserve">Pentru realizarea acestei operații s-a folosit biblioteca </w:t>
+      </w:r>
+      <w:r>
+        <w:rPr>
+          <w:rFonts w:ascii="Times New Roman" w:hAnsi="Times New Roman" w:cs="Times New Roman"/>
+          <w:i/>
+          <w:sz w:val="24"/>
+          <w:szCs w:val="24"/>
+        </w:rPr>
+        <w:t>MimeKit,</w:t>
+      </w:r>
+      <w:r>
+        <w:rPr>
+          <w:rFonts w:ascii="Times New Roman" w:hAnsi="Times New Roman" w:cs="Times New Roman"/>
+          <w:sz w:val="24"/>
+          <w:szCs w:val="24"/>
+        </w:rPr>
+        <w:t xml:space="preserve"> ce permite prelucrarea și trimiterea informațiilor într-un mod mai simplu dar și consistent în același timp. S-a apelat constructorul pentru crearea unei noi instanțe a clasei </w:t>
+      </w:r>
+      <w:r>
+        <w:rPr>
+          <w:rFonts w:ascii="Times New Roman" w:hAnsi="Times New Roman" w:cs="Times New Roman"/>
+          <w:i/>
+          <w:sz w:val="24"/>
+          <w:szCs w:val="24"/>
+        </w:rPr>
+        <w:t xml:space="preserve">MimeMessage. </w:t>
+      </w:r>
+      <w:r>
+        <w:rPr>
+          <w:rFonts w:ascii="Times New Roman" w:hAnsi="Times New Roman" w:cs="Times New Roman"/>
+          <w:sz w:val="24"/>
+          <w:szCs w:val="24"/>
+        </w:rPr>
+        <w:t xml:space="preserve">Pentru adăugarea destinatarului, expeditorului, subiectului și a conținutului mesajului s-au folosit metodele puse la dispoziție de clasa amintită mai sus. Aceasta a fost faza de pregătire a trimiterii informațiilor dorite. </w:t>
+      </w:r>
+    </w:p>
+    <w:p>
+      <w:pPr>
+        <w:ind w:firstLine="720"/>
+        <w:rPr>
+          <w:rFonts w:ascii="Times New Roman" w:hAnsi="Times New Roman" w:cs="Times New Roman"/>
+          <w:sz w:val="24"/>
+          <w:szCs w:val="24"/>
+        </w:rPr>
+      </w:pPr>
+      <w:r>
+        <w:rPr>
+          <w:rFonts w:ascii="Times New Roman" w:hAnsi="Times New Roman" w:cs="Times New Roman"/>
+          <w:sz w:val="24"/>
+          <w:szCs w:val="24"/>
+        </w:rPr>
+        <w:t xml:space="preserve">S-a folosit apoi clasa </w:t>
+      </w:r>
+      <w:r>
+        <w:rPr>
+          <w:rFonts w:ascii="Times New Roman" w:hAnsi="Times New Roman" w:cs="Times New Roman"/>
+          <w:i/>
+          <w:sz w:val="24"/>
+          <w:szCs w:val="24"/>
+        </w:rPr>
+        <w:t>SmtpClient</w:t>
+      </w:r>
+      <w:r>
+        <w:rPr>
+          <w:rFonts w:ascii="Times New Roman" w:hAnsi="Times New Roman" w:cs="Times New Roman"/>
+          <w:sz w:val="24"/>
+          <w:szCs w:val="24"/>
+        </w:rPr>
+        <w:t xml:space="preserve"> pentru a realiza transmiterea datelor. Astfel, ne-am conectat la un client de tip gmail, folosind portul 587. S-a înlăturat mecanismul de autentificare </w:t>
+      </w:r>
+      <w:r>
+        <w:rPr>
+          <w:rFonts w:ascii="Times New Roman" w:hAnsi="Times New Roman" w:cs="Times New Roman"/>
+          <w:i/>
+          <w:sz w:val="24"/>
+          <w:szCs w:val="24"/>
+        </w:rPr>
+        <w:t>OAuth2</w:t>
+      </w:r>
+      <w:r>
+        <w:rPr>
+          <w:rFonts w:ascii="Times New Roman" w:hAnsi="Times New Roman" w:cs="Times New Roman"/>
+          <w:sz w:val="24"/>
+          <w:szCs w:val="24"/>
+        </w:rPr>
+        <w:t xml:space="preserve"> deoarece nu folosim un asemenea token, apoi s-a apelat metoda de autentificare pentru un cont de gmail generic folosit în cadrul aplicației. S-a realizat apoi trimiterea email-ul prin apelarea metodei </w:t>
+      </w:r>
+      <w:r>
+        <w:rPr>
+          <w:rFonts w:ascii="Times New Roman" w:hAnsi="Times New Roman" w:cs="Times New Roman"/>
+          <w:i/>
+          <w:sz w:val="24"/>
+          <w:szCs w:val="24"/>
+        </w:rPr>
+        <w:t xml:space="preserve">Send, </w:t>
+      </w:r>
+      <w:r>
+        <w:rPr>
+          <w:rFonts w:ascii="Times New Roman" w:hAnsi="Times New Roman" w:cs="Times New Roman"/>
+          <w:sz w:val="24"/>
+          <w:szCs w:val="24"/>
+        </w:rPr>
+        <w:t>după care am deconectat clientul conectat mai sus.</w:t>
       </w:r>
     </w:p>
     <w:p>
@@ -16392,7 +16874,7 @@
           <w:rFonts w:ascii="Times New Roman" w:hAnsi="Times New Roman" w:cs="Times New Roman"/>
         </w:rPr>
       </w:pPr>
-      <w:bookmarkStart w:id="69" w:name="_Toc485125072"/>
+      <w:bookmarkStart w:id="69" w:name="_Toc485381694"/>
       <w:r>
         <w:rPr>
           <w:rFonts w:ascii="Times New Roman" w:hAnsi="Times New Roman" w:cs="Times New Roman"/>
@@ -16409,7 +16891,7 @@
           <w:rFonts w:ascii="Times New Roman" w:hAnsi="Times New Roman" w:cs="Times New Roman"/>
         </w:rPr>
       </w:pPr>
-      <w:bookmarkStart w:id="70" w:name="_Toc485125073"/>
+      <w:bookmarkStart w:id="70" w:name="_Toc485381695"/>
       <w:r>
         <w:rPr>
           <w:rFonts w:ascii="Times New Roman" w:hAnsi="Times New Roman" w:cs="Times New Roman"/>
@@ -16425,7 +16907,7 @@
           <w:rFonts w:ascii="Times New Roman" w:hAnsi="Times New Roman" w:cs="Times New Roman"/>
         </w:rPr>
       </w:pPr>
-      <w:bookmarkStart w:id="71" w:name="_Toc485125074"/>
+      <w:bookmarkStart w:id="71" w:name="_Toc485381696"/>
       <w:r>
         <w:rPr>
           <w:rFonts w:ascii="Times New Roman" w:hAnsi="Times New Roman" w:cs="Times New Roman"/>
@@ -16504,7 +16986,7 @@
           <w:rPr>
             <w:noProof/>
           </w:rPr>
-          <w:t>40</w:t>
+          <w:t>11</w:t>
         </w:r>
         <w:r>
           <w:rPr>
@@ -17069,6 +17551,25 @@
           <w:lang w:val="ro-RO"/>
         </w:rPr>
         <w:t>Oferă metode pentru configurarea diferitelor aspecte, proprietăți referitoare la un model anume.</w:t>
+      </w:r>
+    </w:p>
+  </w:footnote>
+  <w:footnote w:id="16">
+    <w:p>
+      <w:pPr>
+        <w:pStyle w:val="FootnoteText"/>
+        <w:rPr>
+          <w:lang w:val="ro-RO"/>
+        </w:rPr>
+      </w:pPr>
+      <w:r>
+        <w:rPr>
+          <w:rStyle w:val="FootnoteReference"/>
+        </w:rPr>
+        <w:footnoteRef/>
+      </w:r>
+      <w:r>
+        <w:t xml:space="preserve"> O pereche nume-valoare ce reprezintă ce anume este subiectul și nu ce poate face acesta.</w:t>
       </w:r>
     </w:p>
   </w:footnote>
@@ -19182,6 +19683,7 @@
   <w:style w:type="character" w:default="1" w:styleId="DefaultParagraphFont">
     <w:name w:val="Default Paragraph Font"/>
     <w:uiPriority w:val="1"/>
+    <w:semiHidden/>
     <w:unhideWhenUsed/>
   </w:style>
   <w:style w:type="table" w:default="1" w:styleId="TableNormal">
@@ -19982,7 +20484,7 @@
 </file>
 
 <file path=customXml/itemProps1.xml><?xml version="1.0" encoding="utf-8"?>
-<ds:datastoreItem xmlns:ds="http://schemas.openxmlformats.org/officeDocument/2006/customXml" ds:itemID="{55DEAEBB-E4CD-4262-87B5-F2EF72985378}">
+<ds:datastoreItem xmlns:ds="http://schemas.openxmlformats.org/officeDocument/2006/customXml" ds:itemID="{2A183A65-D4F4-48FD-914E-AAF7B8C64721}">
   <ds:schemaRefs>
     <ds:schemaRef ds:uri="http://schemas.openxmlformats.org/officeDocument/2006/bibliography"/>
   </ds:schemaRefs>

</xml_diff>

<commit_message>
#Documentation update: -angular bookService
</commit_message>
<xml_diff>
--- a/Licenta.docx
+++ b/Licenta.docx
@@ -1392,7 +1392,6 @@
         </w:docPartObj>
       </w:sdtPr>
       <w:sdtContent>
-        <w:bookmarkStart w:id="0" w:name="_GoBack" w:displacedByCustomXml="prev"/>
         <w:p>
           <w:pPr>
             <w:pStyle w:val="TOCHeading"/>
@@ -6248,7 +6247,6 @@
             <w:fldChar w:fldCharType="end"/>
           </w:r>
         </w:p>
-        <w:bookmarkEnd w:id="0" w:displacedByCustomXml="next"/>
       </w:sdtContent>
     </w:sdt>
     <w:p>
@@ -6276,7 +6274,7 @@
           <w:rFonts w:ascii="Times New Roman" w:hAnsi="Times New Roman" w:cs="Times New Roman"/>
         </w:rPr>
       </w:pPr>
-      <w:bookmarkStart w:id="1" w:name="_Toc485381633"/>
+      <w:bookmarkStart w:id="0" w:name="_Toc485381633"/>
       <w:r>
         <w:rPr>
           <w:rFonts w:ascii="Times New Roman" w:hAnsi="Times New Roman" w:cs="Times New Roman"/>
@@ -6284,41 +6282,41 @@
         <w:lastRenderedPageBreak/>
         <w:t>Introducere</w:t>
       </w:r>
+      <w:bookmarkEnd w:id="0"/>
+    </w:p>
+    <w:p>
+      <w:pPr>
+        <w:rPr>
+          <w:rFonts w:ascii="Times New Roman" w:hAnsi="Times New Roman" w:cs="Times New Roman"/>
+          <w:sz w:val="24"/>
+          <w:szCs w:val="24"/>
+          <w:lang w:val="ro-RO"/>
+        </w:rPr>
+      </w:pPr>
+      <w:r>
+        <w:rPr>
+          <w:rFonts w:ascii="Times New Roman" w:hAnsi="Times New Roman" w:cs="Times New Roman"/>
+          <w:sz w:val="24"/>
+          <w:szCs w:val="24"/>
+        </w:rPr>
+        <w:tab/>
+      </w:r>
+    </w:p>
+    <w:p>
+      <w:pPr>
+        <w:pStyle w:val="Heading2"/>
+        <w:rPr>
+          <w:rFonts w:ascii="Times New Roman" w:hAnsi="Times New Roman" w:cs="Times New Roman"/>
+        </w:rPr>
+      </w:pPr>
+      <w:bookmarkStart w:id="1" w:name="_Toc485381634"/>
+      <w:r>
+        <w:rPr>
+          <w:rFonts w:ascii="Times New Roman" w:hAnsi="Times New Roman" w:cs="Times New Roman"/>
+        </w:rPr>
+        <w:t>Motivaţie</w:t>
+      </w:r>
       <w:bookmarkEnd w:id="1"/>
-    </w:p>
-    <w:p>
-      <w:pPr>
-        <w:rPr>
-          <w:rFonts w:ascii="Times New Roman" w:hAnsi="Times New Roman" w:cs="Times New Roman"/>
-          <w:sz w:val="24"/>
-          <w:szCs w:val="24"/>
-          <w:lang w:val="ro-RO"/>
-        </w:rPr>
-      </w:pPr>
-      <w:r>
-        <w:rPr>
-          <w:rFonts w:ascii="Times New Roman" w:hAnsi="Times New Roman" w:cs="Times New Roman"/>
-          <w:sz w:val="24"/>
-          <w:szCs w:val="24"/>
-        </w:rPr>
-        <w:tab/>
-      </w:r>
-    </w:p>
-    <w:p>
-      <w:pPr>
-        <w:pStyle w:val="Heading2"/>
-        <w:rPr>
-          <w:rFonts w:ascii="Times New Roman" w:hAnsi="Times New Roman" w:cs="Times New Roman"/>
-        </w:rPr>
-      </w:pPr>
-      <w:bookmarkStart w:id="2" w:name="_Toc485381634"/>
-      <w:r>
-        <w:rPr>
-          <w:rFonts w:ascii="Times New Roman" w:hAnsi="Times New Roman" w:cs="Times New Roman"/>
-        </w:rPr>
-        <w:t>Motivaţie</w:t>
-      </w:r>
-      <w:bookmarkEnd w:id="2"/>
     </w:p>
     <w:p>
       <w:pPr>
@@ -6410,14 +6408,14 @@
           <w:rFonts w:ascii="Times New Roman" w:hAnsi="Times New Roman" w:cs="Times New Roman"/>
         </w:rPr>
       </w:pPr>
-      <w:bookmarkStart w:id="3" w:name="_Toc485381635"/>
+      <w:bookmarkStart w:id="2" w:name="_Toc485381635"/>
       <w:r>
         <w:rPr>
           <w:rFonts w:ascii="Times New Roman" w:hAnsi="Times New Roman" w:cs="Times New Roman"/>
         </w:rPr>
         <w:t>Context</w:t>
       </w:r>
-      <w:bookmarkEnd w:id="3"/>
+      <w:bookmarkEnd w:id="2"/>
     </w:p>
     <w:p>
       <w:pPr>
@@ -6561,14 +6559,14 @@
           <w:rFonts w:ascii="Times New Roman" w:hAnsi="Times New Roman" w:cs="Times New Roman"/>
         </w:rPr>
       </w:pPr>
-      <w:bookmarkStart w:id="4" w:name="_Toc485381636"/>
+      <w:bookmarkStart w:id="3" w:name="_Toc485381636"/>
       <w:r>
         <w:rPr>
           <w:rFonts w:ascii="Times New Roman" w:hAnsi="Times New Roman" w:cs="Times New Roman"/>
         </w:rPr>
         <w:t>Cerinţe funcţionale</w:t>
       </w:r>
-      <w:bookmarkEnd w:id="4"/>
+      <w:bookmarkEnd w:id="3"/>
     </w:p>
     <w:p>
       <w:pPr>
@@ -6768,7 +6766,16 @@
           <w:szCs w:val="24"/>
           <w:lang w:val="ro-RO"/>
         </w:rPr>
-        <w:t>Utilizatorul va fi putea fi contactat prin email sau prin intermediul chat-ului</w:t>
+        <w:t>Utilizatorul va fi p</w:t>
+      </w:r>
+      <w:r>
+        <w:rPr>
+          <w:rFonts w:ascii="Times New Roman" w:hAnsi="Times New Roman" w:cs="Times New Roman"/>
+          <w:sz w:val="24"/>
+          <w:szCs w:val="24"/>
+          <w:lang w:val="ro-RO"/>
+        </w:rPr>
+        <w:t>utea fi contactat prin email</w:t>
       </w:r>
     </w:p>
     <w:p>
@@ -6792,8 +6799,52 @@
           <w:szCs w:val="24"/>
           <w:lang w:val="ro-RO"/>
         </w:rPr>
+        <w:t>Utilizatorii vor putea comunica</w:t>
+      </w:r>
+      <w:r>
+        <w:rPr>
+          <w:rFonts w:ascii="Times New Roman" w:hAnsi="Times New Roman" w:cs="Times New Roman"/>
+          <w:sz w:val="24"/>
+          <w:szCs w:val="24"/>
+          <w:lang w:val="ro-RO"/>
+        </w:rPr>
+        <w:t xml:space="preserve"> prin intermediul chat-ului</w:t>
+      </w:r>
+    </w:p>
+    <w:p>
+      <w:pPr>
+        <w:pStyle w:val="ListParagraph"/>
+        <w:numPr>
+          <w:ilvl w:val="0"/>
+          <w:numId w:val="1"/>
+        </w:numPr>
+        <w:rPr>
+          <w:rFonts w:ascii="Times New Roman" w:hAnsi="Times New Roman" w:cs="Times New Roman"/>
+          <w:sz w:val="24"/>
+          <w:szCs w:val="24"/>
+          <w:lang w:val="ro-RO"/>
+        </w:rPr>
+      </w:pPr>
+      <w:r>
+        <w:rPr>
+          <w:rFonts w:ascii="Times New Roman" w:hAnsi="Times New Roman" w:cs="Times New Roman"/>
+          <w:sz w:val="24"/>
+          <w:szCs w:val="24"/>
+          <w:lang w:val="ro-RO"/>
+        </w:rPr>
         <w:lastRenderedPageBreak/>
-        <w:t>Utilizatorul va putea să vadă ce utilizatori mai sunt prezenţi pe site şi cărţile pe care aceştia le deţin</w:t>
+        <w:t>Utilizatorul va putea să vadă ce utilizatori mai sunt prez</w:t>
+      </w:r>
+      <w:bookmarkStart w:id="4" w:name="_GoBack"/>
+      <w:bookmarkEnd w:id="4"/>
+      <w:r>
+        <w:rPr>
+          <w:rFonts w:ascii="Times New Roman" w:hAnsi="Times New Roman" w:cs="Times New Roman"/>
+          <w:sz w:val="24"/>
+          <w:szCs w:val="24"/>
+          <w:lang w:val="ro-RO"/>
+        </w:rPr>
+        <w:t>enţi pe site şi cărţile pe care aceştia le deţin</w:t>
       </w:r>
     </w:p>
     <w:p>
@@ -16662,6 +16713,293 @@
     </w:p>
     <w:p>
       <w:pPr>
+        <w:ind w:firstLine="720"/>
+        <w:rPr>
+          <w:rFonts w:ascii="Times New Roman" w:hAnsi="Times New Roman" w:cs="Times New Roman"/>
+          <w:sz w:val="24"/>
+          <w:szCs w:val="24"/>
+          <w:lang w:val="ro-RO"/>
+        </w:rPr>
+      </w:pPr>
+      <w:r>
+        <w:rPr>
+          <w:rFonts w:ascii="Times New Roman" w:hAnsi="Times New Roman" w:cs="Times New Roman"/>
+          <w:sz w:val="24"/>
+          <w:szCs w:val="24"/>
+        </w:rPr>
+        <w:t>Pentru a exemplifica mai bine cum func</w:t>
+      </w:r>
+      <w:r>
+        <w:rPr>
+          <w:rFonts w:ascii="Times New Roman" w:hAnsi="Times New Roman" w:cs="Times New Roman"/>
+          <w:sz w:val="24"/>
+          <w:szCs w:val="24"/>
+          <w:lang w:val="ro-RO"/>
+        </w:rPr>
+        <w:t xml:space="preserve">ționează un serviciu în AngularJS am ales să folosesc două metode: </w:t>
+      </w:r>
+      <w:r>
+        <w:rPr>
+          <w:rFonts w:ascii="Times New Roman" w:hAnsi="Times New Roman" w:cs="Times New Roman"/>
+          <w:i/>
+          <w:sz w:val="24"/>
+          <w:szCs w:val="24"/>
+          <w:lang w:val="ro-RO"/>
+        </w:rPr>
+        <w:t xml:space="preserve">getBooks </w:t>
+      </w:r>
+      <w:r>
+        <w:rPr>
+          <w:rFonts w:ascii="Times New Roman" w:hAnsi="Times New Roman" w:cs="Times New Roman"/>
+          <w:sz w:val="24"/>
+          <w:szCs w:val="24"/>
+          <w:lang w:val="ro-RO"/>
+        </w:rPr>
+        <w:t xml:space="preserve">și </w:t>
+      </w:r>
+      <w:r>
+        <w:rPr>
+          <w:rFonts w:ascii="Times New Roman" w:hAnsi="Times New Roman" w:cs="Times New Roman"/>
+          <w:i/>
+          <w:sz w:val="24"/>
+          <w:szCs w:val="24"/>
+          <w:lang w:val="ro-RO"/>
+        </w:rPr>
+        <w:t>addBook.</w:t>
+      </w:r>
+      <w:r>
+        <w:rPr>
+          <w:rFonts w:ascii="Times New Roman" w:hAnsi="Times New Roman" w:cs="Times New Roman"/>
+          <w:sz w:val="24"/>
+          <w:szCs w:val="24"/>
+          <w:lang w:val="ro-RO"/>
+        </w:rPr>
+        <w:t xml:space="preserve"> În acest fel, voi exemplifica modul în care se comportă un serviciu AngularJS atât pentru o funcție cu parametri dar și pentru una care nu are. Celelalte metode existente în </w:t>
+      </w:r>
+      <w:r>
+        <w:rPr>
+          <w:rFonts w:ascii="Times New Roman" w:hAnsi="Times New Roman" w:cs="Times New Roman"/>
+          <w:i/>
+          <w:sz w:val="24"/>
+          <w:szCs w:val="24"/>
+          <w:lang w:val="ro-RO"/>
+        </w:rPr>
+        <w:t>bookService</w:t>
+      </w:r>
+      <w:r>
+        <w:rPr>
+          <w:rFonts w:ascii="Times New Roman" w:hAnsi="Times New Roman" w:cs="Times New Roman"/>
+          <w:sz w:val="24"/>
+          <w:szCs w:val="24"/>
+          <w:lang w:val="ro-RO"/>
+        </w:rPr>
+        <w:t xml:space="preserve"> sau orice alt serviciu au comportament similar.</w:t>
+      </w:r>
+    </w:p>
+    <w:p>
+      <w:pPr>
+        <w:ind w:firstLine="720"/>
+        <w:rPr>
+          <w:rFonts w:ascii="Times New Roman" w:hAnsi="Times New Roman" w:cs="Times New Roman"/>
+          <w:sz w:val="24"/>
+          <w:szCs w:val="24"/>
+          <w:lang w:val="ro-RO"/>
+        </w:rPr>
+      </w:pPr>
+      <w:r>
+        <w:rPr>
+          <w:rFonts w:ascii="Times New Roman" w:hAnsi="Times New Roman" w:cs="Times New Roman"/>
+          <w:sz w:val="24"/>
+          <w:szCs w:val="24"/>
+          <w:lang w:val="ro-RO"/>
+        </w:rPr>
+        <w:t xml:space="preserve">Deși în figură nu se poate observa, la fel ca și la directiva de mai sus, pentru a folosi un anumit serviciu Angular (creat de noi sau existent implicit în framework) este nevoie de injectarea respectivului serviciului folosind proprietatea </w:t>
+      </w:r>
+      <w:r>
+        <w:rPr>
+          <w:rFonts w:ascii="Times New Roman" w:hAnsi="Times New Roman" w:cs="Times New Roman"/>
+          <w:i/>
+          <w:sz w:val="24"/>
+          <w:szCs w:val="24"/>
+          <w:lang w:val="ro-RO"/>
+        </w:rPr>
+        <w:t>$inject</w:t>
+      </w:r>
+      <w:r>
+        <w:rPr>
+          <w:rFonts w:ascii="Times New Roman" w:hAnsi="Times New Roman" w:cs="Times New Roman"/>
+          <w:sz w:val="24"/>
+          <w:szCs w:val="24"/>
+          <w:lang w:val="ro-RO"/>
+        </w:rPr>
+        <w:t xml:space="preserve">. </w:t>
+      </w:r>
+      <w:r>
+        <w:rPr>
+          <w:rFonts w:ascii="Times New Roman" w:hAnsi="Times New Roman" w:cs="Times New Roman"/>
+          <w:sz w:val="24"/>
+          <w:szCs w:val="24"/>
+          <w:lang w:val="ro-RO"/>
+        </w:rPr>
+        <w:t xml:space="preserve">Cele trei servicii Angular injectate sunt </w:t>
+      </w:r>
+      <w:r>
+        <w:rPr>
+          <w:rFonts w:ascii="Times New Roman" w:hAnsi="Times New Roman" w:cs="Times New Roman"/>
+          <w:i/>
+          <w:sz w:val="24"/>
+          <w:szCs w:val="24"/>
+          <w:lang w:val="ro-RO"/>
+        </w:rPr>
+        <w:t xml:space="preserve">$hhtp, $location </w:t>
+      </w:r>
+      <w:r>
+        <w:rPr>
+          <w:rFonts w:ascii="Times New Roman" w:hAnsi="Times New Roman" w:cs="Times New Roman"/>
+          <w:sz w:val="24"/>
+          <w:szCs w:val="24"/>
+          <w:lang w:val="ro-RO"/>
+        </w:rPr>
+        <w:t xml:space="preserve">și </w:t>
+      </w:r>
+      <w:r>
+        <w:rPr>
+          <w:rFonts w:ascii="Times New Roman" w:hAnsi="Times New Roman" w:cs="Times New Roman"/>
+          <w:i/>
+          <w:sz w:val="24"/>
+          <w:szCs w:val="24"/>
+          <w:lang w:val="ro-RO"/>
+        </w:rPr>
+        <w:t xml:space="preserve">$q, </w:t>
+      </w:r>
+      <w:r>
+        <w:rPr>
+          <w:rFonts w:ascii="Times New Roman" w:hAnsi="Times New Roman" w:cs="Times New Roman"/>
+          <w:sz w:val="24"/>
+          <w:szCs w:val="24"/>
+          <w:lang w:val="ro-RO"/>
+        </w:rPr>
+        <w:t xml:space="preserve">pe care le-am trimis ca și parametri constructorului pentru a le putea folosi în interiorul acestuia.  </w:t>
+      </w:r>
+    </w:p>
+    <w:p>
+      <w:pPr>
+        <w:jc w:val="center"/>
+        <w:rPr>
+          <w:rFonts w:ascii="Times New Roman" w:hAnsi="Times New Roman" w:cs="Times New Roman"/>
+          <w:sz w:val="24"/>
+          <w:szCs w:val="24"/>
+        </w:rPr>
+      </w:pPr>
+      <w:r>
+        <w:rPr>
+          <w:noProof/>
+        </w:rPr>
+        <w:lastRenderedPageBreak/>
+        <w:drawing>
+          <wp:inline distT="0" distB="0" distL="0" distR="0" wp14:anchorId="71309AB0" wp14:editId="70AB3B22">
+            <wp:extent cx="4305901" cy="2438740"/>
+            <wp:effectExtent l="0" t="0" r="0" b="0"/>
+            <wp:docPr id="29" name="Picture 29"/>
+            <wp:cNvGraphicFramePr>
+              <a:graphicFrameLocks xmlns:a="http://schemas.openxmlformats.org/drawingml/2006/main" noChangeAspect="1"/>
+            </wp:cNvGraphicFramePr>
+            <a:graphic xmlns:a="http://schemas.openxmlformats.org/drawingml/2006/main">
+              <a:graphicData uri="http://schemas.openxmlformats.org/drawingml/2006/picture">
+                <pic:pic xmlns:pic="http://schemas.openxmlformats.org/drawingml/2006/picture">
+                  <pic:nvPicPr>
+                    <pic:cNvPr id="29" name="BookService.PNG"/>
+                    <pic:cNvPicPr/>
+                  </pic:nvPicPr>
+                  <pic:blipFill>
+                    <a:blip r:embed="rId46">
+                      <a:extLst>
+                        <a:ext uri="{28A0092B-C50C-407E-A947-70E740481C1C}">
+                          <a14:useLocalDpi xmlns:a14="http://schemas.microsoft.com/office/drawing/2010/main" val="0"/>
+                        </a:ext>
+                      </a:extLst>
+                    </a:blip>
+                    <a:stretch>
+                      <a:fillRect/>
+                    </a:stretch>
+                  </pic:blipFill>
+                  <pic:spPr>
+                    <a:xfrm>
+                      <a:off x="0" y="0"/>
+                      <a:ext cx="4305901" cy="2438740"/>
+                    </a:xfrm>
+                    <a:prstGeom prst="rect">
+                      <a:avLst/>
+                    </a:prstGeom>
+                  </pic:spPr>
+                </pic:pic>
+              </a:graphicData>
+            </a:graphic>
+          </wp:inline>
+        </w:drawing>
+      </w:r>
+    </w:p>
+    <w:p>
+      <w:pPr>
+        <w:jc w:val="center"/>
+        <w:rPr>
+          <w:rFonts w:ascii="Times New Roman" w:hAnsi="Times New Roman" w:cs="Times New Roman"/>
+          <w:sz w:val="24"/>
+          <w:szCs w:val="24"/>
+        </w:rPr>
+      </w:pPr>
+      <w:r>
+        <w:rPr>
+          <w:rFonts w:ascii="Times New Roman" w:hAnsi="Times New Roman" w:cs="Times New Roman"/>
+          <w:noProof/>
+          <w:sz w:val="24"/>
+          <w:szCs w:val="24"/>
+        </w:rPr>
+        <w:drawing>
+          <wp:inline distT="0" distB="0" distL="0" distR="0">
+            <wp:extent cx="4639322" cy="2781688"/>
+            <wp:effectExtent l="0" t="0" r="8890" b="0"/>
+            <wp:docPr id="22" name="Picture 22"/>
+            <wp:cNvGraphicFramePr>
+              <a:graphicFrameLocks xmlns:a="http://schemas.openxmlformats.org/drawingml/2006/main" noChangeAspect="1"/>
+            </wp:cNvGraphicFramePr>
+            <a:graphic xmlns:a="http://schemas.openxmlformats.org/drawingml/2006/main">
+              <a:graphicData uri="http://schemas.openxmlformats.org/drawingml/2006/picture">
+                <pic:pic xmlns:pic="http://schemas.openxmlformats.org/drawingml/2006/picture">
+                  <pic:nvPicPr>
+                    <pic:cNvPr id="22" name="BookService2.PNG"/>
+                    <pic:cNvPicPr/>
+                  </pic:nvPicPr>
+                  <pic:blipFill>
+                    <a:blip r:embed="rId47">
+                      <a:extLst>
+                        <a:ext uri="{28A0092B-C50C-407E-A947-70E740481C1C}">
+                          <a14:useLocalDpi xmlns:a14="http://schemas.microsoft.com/office/drawing/2010/main" val="0"/>
+                        </a:ext>
+                      </a:extLst>
+                    </a:blip>
+                    <a:stretch>
+                      <a:fillRect/>
+                    </a:stretch>
+                  </pic:blipFill>
+                  <pic:spPr>
+                    <a:xfrm>
+                      <a:off x="0" y="0"/>
+                      <a:ext cx="4639322" cy="2781688"/>
+                    </a:xfrm>
+                    <a:prstGeom prst="rect">
+                      <a:avLst/>
+                    </a:prstGeom>
+                  </pic:spPr>
+                </pic:pic>
+              </a:graphicData>
+            </a:graphic>
+          </wp:inline>
+        </w:drawing>
+      </w:r>
+    </w:p>
+    <w:p>
+      <w:pPr>
         <w:jc w:val="center"/>
       </w:pPr>
       <w:r>
@@ -16685,7 +17023,7 @@
                     <pic:cNvPicPr/>
                   </pic:nvPicPr>
                   <pic:blipFill>
-                    <a:blip r:embed="rId46">
+                    <a:blip r:embed="rId48">
                       <a:extLst>
                         <a:ext uri="{28A0092B-C50C-407E-A947-70E740481C1C}">
                           <a14:useLocalDpi xmlns:a14="http://schemas.microsoft.com/office/drawing/2010/main" val="0"/>
@@ -16737,7 +17075,7 @@
                     <pic:cNvPicPr/>
                   </pic:nvPicPr>
                   <pic:blipFill>
-                    <a:blip r:embed="rId47">
+                    <a:blip r:embed="rId49">
                       <a:extLst>
                         <a:ext uri="{28A0092B-C50C-407E-A947-70E740481C1C}">
                           <a14:useLocalDpi xmlns:a14="http://schemas.microsoft.com/office/drawing/2010/main" val="0"/>
@@ -16768,52 +17106,6 @@
       <w:pPr>
         <w:jc w:val="center"/>
       </w:pPr>
-      <w:r>
-        <w:rPr>
-          <w:noProof/>
-        </w:rPr>
-        <w:drawing>
-          <wp:inline distT="0" distB="0" distL="0" distR="0">
-            <wp:extent cx="4305901" cy="2438740"/>
-            <wp:effectExtent l="0" t="0" r="0" b="0"/>
-            <wp:docPr id="29" name="Picture 29"/>
-            <wp:cNvGraphicFramePr>
-              <a:graphicFrameLocks xmlns:a="http://schemas.openxmlformats.org/drawingml/2006/main" noChangeAspect="1"/>
-            </wp:cNvGraphicFramePr>
-            <a:graphic xmlns:a="http://schemas.openxmlformats.org/drawingml/2006/main">
-              <a:graphicData uri="http://schemas.openxmlformats.org/drawingml/2006/picture">
-                <pic:pic xmlns:pic="http://schemas.openxmlformats.org/drawingml/2006/picture">
-                  <pic:nvPicPr>
-                    <pic:cNvPr id="29" name="BookService.PNG"/>
-                    <pic:cNvPicPr/>
-                  </pic:nvPicPr>
-                  <pic:blipFill>
-                    <a:blip r:embed="rId48">
-                      <a:extLst>
-                        <a:ext uri="{28A0092B-C50C-407E-A947-70E740481C1C}">
-                          <a14:useLocalDpi xmlns:a14="http://schemas.microsoft.com/office/drawing/2010/main" val="0"/>
-                        </a:ext>
-                      </a:extLst>
-                    </a:blip>
-                    <a:stretch>
-                      <a:fillRect/>
-                    </a:stretch>
-                  </pic:blipFill>
-                  <pic:spPr>
-                    <a:xfrm>
-                      <a:off x="0" y="0"/>
-                      <a:ext cx="4305901" cy="2438740"/>
-                    </a:xfrm>
-                    <a:prstGeom prst="rect">
-                      <a:avLst/>
-                    </a:prstGeom>
-                  </pic:spPr>
-                </pic:pic>
-              </a:graphicData>
-            </a:graphic>
-          </wp:inline>
-        </w:drawing>
-      </w:r>
     </w:p>
     <w:p>
       <w:pPr>
@@ -16840,7 +17132,7 @@
                     <pic:cNvPicPr/>
                   </pic:nvPicPr>
                   <pic:blipFill>
-                    <a:blip r:embed="rId49">
+                    <a:blip r:embed="rId50">
                       <a:extLst>
                         <a:ext uri="{28A0092B-C50C-407E-A947-70E740481C1C}">
                           <a14:useLocalDpi xmlns:a14="http://schemas.microsoft.com/office/drawing/2010/main" val="0"/>
@@ -16917,7 +17209,7 @@
       <w:bookmarkEnd w:id="71"/>
     </w:p>
     <w:sectPr>
-      <w:footerReference w:type="default" r:id="rId50"/>
+      <w:footerReference w:type="default" r:id="rId51"/>
       <w:pgSz w:w="12240" w:h="15840"/>
       <w:pgMar w:top="1440" w:right="1440" w:bottom="1440" w:left="1440" w:header="720" w:footer="720" w:gutter="0"/>
       <w:cols w:space="720"/>
@@ -16986,7 +17278,7 @@
           <w:rPr>
             <w:noProof/>
           </w:rPr>
-          <w:t>11</w:t>
+          <w:t>22</w:t>
         </w:r>
         <w:r>
           <w:rPr>
@@ -17106,7 +17398,10 @@
         <w:footnoteRef/>
       </w:r>
       <w:r>
-        <w:t xml:space="preserve"> SPA(Single-page application) – </w:t>
+        <w:t xml:space="preserve"> </w:t>
+      </w:r>
+      <w:r>
+        <w:t xml:space="preserve">SPA(Single-page application) – </w:t>
       </w:r>
       <w:r>
         <w:rPr>
@@ -20484,7 +20779,7 @@
 </file>
 
 <file path=customXml/itemProps1.xml><?xml version="1.0" encoding="utf-8"?>
-<ds:datastoreItem xmlns:ds="http://schemas.openxmlformats.org/officeDocument/2006/customXml" ds:itemID="{2A183A65-D4F4-48FD-914E-AAF7B8C64721}">
+<ds:datastoreItem xmlns:ds="http://schemas.openxmlformats.org/officeDocument/2006/customXml" ds:itemID="{1769330C-06F8-459C-86BA-307A502B2B5B}">
   <ds:schemaRefs>
     <ds:schemaRef ds:uri="http://schemas.openxmlformats.org/officeDocument/2006/bibliography"/>
   </ds:schemaRefs>

</xml_diff>

<commit_message>
#Changed api host to azure service #Started writing Selenium tests using PageObject Pattern
</commit_message>
<xml_diff>
--- a/Licenta.docx
+++ b/Licenta.docx
@@ -1,6 +1,6 @@
 
 <file path=word/document.xml><?xml version="1.0" encoding="utf-8"?>
-<w:document xmlns:wpc="http://schemas.microsoft.com/office/word/2010/wordprocessingCanvas" xmlns:cx="http://schemas.microsoft.com/office/drawing/2014/chartex" xmlns:cx1="http://schemas.microsoft.com/office/drawing/2015/9/8/chartex" xmlns:cx2="http://schemas.microsoft.com/office/drawing/2015/10/21/chartex" xmlns:cx3="http://schemas.microsoft.com/office/drawing/2016/5/9/chartex" xmlns:cx4="http://schemas.microsoft.com/office/drawing/2016/5/10/chartex" xmlns:cx5="http://schemas.microsoft.com/office/drawing/2016/5/11/chartex" xmlns:mc="http://schemas.openxmlformats.org/markup-compatibility/2006" xmlns:o="urn:schemas-microsoft-com:office:office" xmlns:r="http://schemas.openxmlformats.org/officeDocument/2006/relationships" xmlns:m="http://schemas.openxmlformats.org/officeDocument/2006/math" xmlns:v="urn:schemas-microsoft-com:vml" xmlns:wp14="http://schemas.microsoft.com/office/word/2010/wordprocessingDrawing" xmlns:wp="http://schemas.openxmlformats.org/drawingml/2006/wordprocessingDrawing" xmlns:w10="urn:schemas-microsoft-com:office:word" xmlns:w="http://schemas.openxmlformats.org/wordprocessingml/2006/main" xmlns:w14="http://schemas.microsoft.com/office/word/2010/wordml" xmlns:w15="http://schemas.microsoft.com/office/word/2012/wordml" xmlns:w16se="http://schemas.microsoft.com/office/word/2015/wordml/symex" xmlns:wpg="http://schemas.microsoft.com/office/word/2010/wordprocessingGroup" xmlns:wpi="http://schemas.microsoft.com/office/word/2010/wordprocessingInk" xmlns:wne="http://schemas.microsoft.com/office/word/2006/wordml" xmlns:wps="http://schemas.microsoft.com/office/word/2010/wordprocessingShape" mc:Ignorable="w14 w15 w16se wp14">
+<w:document xmlns:wpc="http://schemas.microsoft.com/office/word/2010/wordprocessingCanvas" xmlns:cx="http://schemas.microsoft.com/office/drawing/2014/chartex" xmlns:cx1="http://schemas.microsoft.com/office/drawing/2015/9/8/chartex" xmlns:cx2="http://schemas.microsoft.com/office/drawing/2015/10/21/chartex" xmlns:cx3="http://schemas.microsoft.com/office/drawing/2016/5/9/chartex" xmlns:cx4="http://schemas.microsoft.com/office/drawing/2016/5/10/chartex" xmlns:cx5="http://schemas.microsoft.com/office/drawing/2016/5/11/chartex" xmlns:cx6="http://schemas.microsoft.com/office/drawing/2016/5/12/chartex" xmlns:cx7="http://schemas.microsoft.com/office/drawing/2016/5/13/chartex" xmlns:cx8="http://schemas.microsoft.com/office/drawing/2016/5/14/chartex" xmlns:mc="http://schemas.openxmlformats.org/markup-compatibility/2006" xmlns:aink="http://schemas.microsoft.com/office/drawing/2016/ink" xmlns:am3d="http://schemas.microsoft.com/office/drawing/2017/model3d" xmlns:o="urn:schemas-microsoft-com:office:office" xmlns:r="http://schemas.openxmlformats.org/officeDocument/2006/relationships" xmlns:m="http://schemas.openxmlformats.org/officeDocument/2006/math" xmlns:v="urn:schemas-microsoft-com:vml" xmlns:wp14="http://schemas.microsoft.com/office/word/2010/wordprocessingDrawing" xmlns:wp="http://schemas.openxmlformats.org/drawingml/2006/wordprocessingDrawing" xmlns:w10="urn:schemas-microsoft-com:office:word" xmlns:w="http://schemas.openxmlformats.org/wordprocessingml/2006/main" xmlns:w14="http://schemas.microsoft.com/office/word/2010/wordml" xmlns:w15="http://schemas.microsoft.com/office/word/2012/wordml" xmlns:w16se="http://schemas.microsoft.com/office/word/2015/wordml/symex" xmlns:wpg="http://schemas.microsoft.com/office/word/2010/wordprocessingGroup" xmlns:wpi="http://schemas.microsoft.com/office/word/2010/wordprocessingInk" xmlns:wne="http://schemas.microsoft.com/office/word/2006/wordml" xmlns:wps="http://schemas.microsoft.com/office/word/2010/wordprocessingShape" mc:Ignorable="w14 w15 w16se wp14">
   <w:body>
     <w:p>
       <w:pPr>
@@ -132,6 +132,8 @@
           </wp:inline>
         </w:drawing>
       </w:r>
+      <w:bookmarkStart w:id="0" w:name="_GoBack"/>
+      <w:bookmarkEnd w:id="0"/>
     </w:p>
     <w:p>
       <w:pPr>
@@ -6274,7 +6276,7 @@
           <w:rFonts w:ascii="Times New Roman" w:hAnsi="Times New Roman" w:cs="Times New Roman"/>
         </w:rPr>
       </w:pPr>
-      <w:bookmarkStart w:id="0" w:name="_Toc485381633"/>
+      <w:bookmarkStart w:id="1" w:name="_Toc485381633"/>
       <w:r>
         <w:rPr>
           <w:rFonts w:ascii="Times New Roman" w:hAnsi="Times New Roman" w:cs="Times New Roman"/>
@@ -6282,7 +6284,7 @@
         <w:lastRenderedPageBreak/>
         <w:t>Introducere</w:t>
       </w:r>
-      <w:bookmarkEnd w:id="0"/>
+      <w:bookmarkEnd w:id="1"/>
     </w:p>
     <w:p>
       <w:pPr>
@@ -6309,14 +6311,14 @@
           <w:rFonts w:ascii="Times New Roman" w:hAnsi="Times New Roman" w:cs="Times New Roman"/>
         </w:rPr>
       </w:pPr>
-      <w:bookmarkStart w:id="1" w:name="_Toc485381634"/>
+      <w:bookmarkStart w:id="2" w:name="_Toc485381634"/>
       <w:r>
         <w:rPr>
           <w:rFonts w:ascii="Times New Roman" w:hAnsi="Times New Roman" w:cs="Times New Roman"/>
         </w:rPr>
         <w:t>Motivaţie</w:t>
       </w:r>
-      <w:bookmarkEnd w:id="1"/>
+      <w:bookmarkEnd w:id="2"/>
     </w:p>
     <w:p>
       <w:pPr>
@@ -6408,14 +6410,14 @@
           <w:rFonts w:ascii="Times New Roman" w:hAnsi="Times New Roman" w:cs="Times New Roman"/>
         </w:rPr>
       </w:pPr>
-      <w:bookmarkStart w:id="2" w:name="_Toc485381635"/>
+      <w:bookmarkStart w:id="3" w:name="_Toc485381635"/>
       <w:r>
         <w:rPr>
           <w:rFonts w:ascii="Times New Roman" w:hAnsi="Times New Roman" w:cs="Times New Roman"/>
         </w:rPr>
         <w:t>Context</w:t>
       </w:r>
-      <w:bookmarkEnd w:id="2"/>
+      <w:bookmarkEnd w:id="3"/>
     </w:p>
     <w:p>
       <w:pPr>
@@ -6559,14 +6561,14 @@
           <w:rFonts w:ascii="Times New Roman" w:hAnsi="Times New Roman" w:cs="Times New Roman"/>
         </w:rPr>
       </w:pPr>
-      <w:bookmarkStart w:id="3" w:name="_Toc485381636"/>
+      <w:bookmarkStart w:id="4" w:name="_Toc485381636"/>
       <w:r>
         <w:rPr>
           <w:rFonts w:ascii="Times New Roman" w:hAnsi="Times New Roman" w:cs="Times New Roman"/>
         </w:rPr>
         <w:t>Cerinţe funcţionale</w:t>
       </w:r>
-      <w:bookmarkEnd w:id="3"/>
+      <w:bookmarkEnd w:id="4"/>
     </w:p>
     <w:p>
       <w:pPr>
@@ -6833,18 +6835,7 @@
           <w:lang w:val="ro-RO"/>
         </w:rPr>
         <w:lastRenderedPageBreak/>
-        <w:t>Utilizatorul va putea să vadă ce utilizatori mai sunt prez</w:t>
-      </w:r>
-      <w:bookmarkStart w:id="4" w:name="_GoBack"/>
-      <w:bookmarkEnd w:id="4"/>
-      <w:r>
-        <w:rPr>
-          <w:rFonts w:ascii="Times New Roman" w:hAnsi="Times New Roman" w:cs="Times New Roman"/>
-          <w:sz w:val="24"/>
-          <w:szCs w:val="24"/>
-          <w:lang w:val="ro-RO"/>
-        </w:rPr>
-        <w:t>enţi pe site şi cărţile pe care aceştia le deţin</w:t>
+        <w:t>Utilizatorul va putea să vadă ce utilizatori mai sunt prezenţi pe site şi cărţile pe care aceştia le deţin</w:t>
       </w:r>
     </w:p>
     <w:p>
@@ -16803,17 +16794,34 @@
           <w:rFonts w:ascii="Times New Roman" w:hAnsi="Times New Roman" w:cs="Times New Roman"/>
           <w:sz w:val="24"/>
           <w:szCs w:val="24"/>
-          <w:lang w:val="ro-RO"/>
-        </w:rPr>
-      </w:pPr>
-      <w:r>
-        <w:rPr>
-          <w:rFonts w:ascii="Times New Roman" w:hAnsi="Times New Roman" w:cs="Times New Roman"/>
-          <w:sz w:val="24"/>
-          <w:szCs w:val="24"/>
-          <w:lang w:val="ro-RO"/>
-        </w:rPr>
-        <w:t xml:space="preserve">Deși în figură nu se poate observa, la fel ca și la directiva de mai sus, pentru a folosi un anumit serviciu Angular (creat de noi sau existent implicit în framework) este nevoie de injectarea respectivului serviciului folosind proprietatea </w:t>
+        </w:rPr>
+      </w:pPr>
+      <w:r>
+        <w:rPr>
+          <w:rFonts w:ascii="Times New Roman" w:hAnsi="Times New Roman" w:cs="Times New Roman"/>
+          <w:sz w:val="24"/>
+          <w:szCs w:val="24"/>
+          <w:lang w:val="ro-RO"/>
+        </w:rPr>
+        <w:t>Deși în figură nu se poate observa, la fel ca și la directiva de mai sus, pentru a folosi un anumit serviciu Angular (creat de noi sau existent implicit în framework) este nevoie de inje</w:t>
+      </w:r>
+      <w:r>
+        <w:rPr>
+          <w:rFonts w:ascii="Times New Roman" w:hAnsi="Times New Roman" w:cs="Times New Roman"/>
+          <w:sz w:val="24"/>
+          <w:szCs w:val="24"/>
+          <w:lang w:val="ro-RO"/>
+        </w:rPr>
+        <w:t>ctarea respectivului serviciu</w:t>
+      </w:r>
+      <w:r>
+        <w:rPr>
+          <w:rFonts w:ascii="Times New Roman" w:hAnsi="Times New Roman" w:cs="Times New Roman"/>
+          <w:sz w:val="24"/>
+          <w:szCs w:val="24"/>
+          <w:lang w:val="ro-RO"/>
+        </w:rPr>
+        <w:t xml:space="preserve"> folosind proprietatea </w:t>
       </w:r>
       <w:r>
         <w:rPr>
@@ -16879,7 +16887,53 @@
           <w:szCs w:val="24"/>
           <w:lang w:val="ro-RO"/>
         </w:rPr>
-        <w:t xml:space="preserve">pe care le-am trimis ca și parametri constructorului pentru a le putea folosi în interiorul acestuia.  </w:t>
+        <w:t xml:space="preserve">pe care le-am trimis ca și parametri </w:t>
+      </w:r>
+      <w:r>
+        <w:rPr>
+          <w:rFonts w:ascii="Times New Roman" w:hAnsi="Times New Roman" w:cs="Times New Roman"/>
+          <w:sz w:val="24"/>
+          <w:szCs w:val="24"/>
+          <w:lang w:val="ro-RO"/>
+        </w:rPr>
+        <w:t xml:space="preserve">funcției </w:t>
+      </w:r>
+      <w:r>
+        <w:rPr>
+          <w:rFonts w:ascii="Times New Roman" w:hAnsi="Times New Roman" w:cs="Times New Roman"/>
+          <w:i/>
+          <w:sz w:val="24"/>
+          <w:szCs w:val="24"/>
+          <w:lang w:val="ro-RO"/>
+        </w:rPr>
+        <w:t xml:space="preserve">bookService() </w:t>
+      </w:r>
+      <w:r>
+        <w:rPr>
+          <w:rFonts w:ascii="Times New Roman" w:hAnsi="Times New Roman" w:cs="Times New Roman"/>
+          <w:sz w:val="24"/>
+          <w:szCs w:val="24"/>
+          <w:lang w:val="ro-RO"/>
+        </w:rPr>
+        <w:t>(simulează într-un fel comportamentul unei contructor doar că nu creează obiecte noi, ci se aplică unui obiect de tip scope)</w:t>
+      </w:r>
+      <w:r>
+        <w:rPr>
+          <w:rFonts w:ascii="Times New Roman" w:hAnsi="Times New Roman" w:cs="Times New Roman"/>
+          <w:sz w:val="24"/>
+          <w:szCs w:val="24"/>
+          <w:lang w:val="ro-RO"/>
+        </w:rPr>
+        <w:t xml:space="preserve"> pentru a le p</w:t>
+      </w:r>
+      <w:r>
+        <w:rPr>
+          <w:rFonts w:ascii="Times New Roman" w:hAnsi="Times New Roman" w:cs="Times New Roman"/>
+          <w:sz w:val="24"/>
+          <w:szCs w:val="24"/>
+          <w:lang w:val="ro-RO"/>
+        </w:rPr>
+        <w:t>utea folosi în interiorul acesteia.</w:t>
       </w:r>
     </w:p>
     <w:p>
@@ -17220,7 +17274,7 @@
 </file>
 
 <file path=word/endnotes.xml><?xml version="1.0" encoding="utf-8"?>
-<w:endnotes xmlns:wpc="http://schemas.microsoft.com/office/word/2010/wordprocessingCanvas" xmlns:cx="http://schemas.microsoft.com/office/drawing/2014/chartex" xmlns:cx1="http://schemas.microsoft.com/office/drawing/2015/9/8/chartex" xmlns:cx2="http://schemas.microsoft.com/office/drawing/2015/10/21/chartex" xmlns:cx3="http://schemas.microsoft.com/office/drawing/2016/5/9/chartex" xmlns:cx4="http://schemas.microsoft.com/office/drawing/2016/5/10/chartex" xmlns:cx5="http://schemas.microsoft.com/office/drawing/2016/5/11/chartex" xmlns:mc="http://schemas.openxmlformats.org/markup-compatibility/2006" xmlns:o="urn:schemas-microsoft-com:office:office" xmlns:r="http://schemas.openxmlformats.org/officeDocument/2006/relationships" xmlns:m="http://schemas.openxmlformats.org/officeDocument/2006/math" xmlns:v="urn:schemas-microsoft-com:vml" xmlns:wp14="http://schemas.microsoft.com/office/word/2010/wordprocessingDrawing" xmlns:wp="http://schemas.openxmlformats.org/drawingml/2006/wordprocessingDrawing" xmlns:w10="urn:schemas-microsoft-com:office:word" xmlns:w="http://schemas.openxmlformats.org/wordprocessingml/2006/main" xmlns:w14="http://schemas.microsoft.com/office/word/2010/wordml" xmlns:w15="http://schemas.microsoft.com/office/word/2012/wordml" xmlns:w16se="http://schemas.microsoft.com/office/word/2015/wordml/symex" xmlns:wpg="http://schemas.microsoft.com/office/word/2010/wordprocessingGroup" xmlns:wpi="http://schemas.microsoft.com/office/word/2010/wordprocessingInk" xmlns:wne="http://schemas.microsoft.com/office/word/2006/wordml" xmlns:wps="http://schemas.microsoft.com/office/word/2010/wordprocessingShape" mc:Ignorable="w14 w15 w16se wp14">
+<w:endnotes xmlns:wpc="http://schemas.microsoft.com/office/word/2010/wordprocessingCanvas" xmlns:cx="http://schemas.microsoft.com/office/drawing/2014/chartex" xmlns:cx1="http://schemas.microsoft.com/office/drawing/2015/9/8/chartex" xmlns:cx2="http://schemas.microsoft.com/office/drawing/2015/10/21/chartex" xmlns:cx3="http://schemas.microsoft.com/office/drawing/2016/5/9/chartex" xmlns:cx4="http://schemas.microsoft.com/office/drawing/2016/5/10/chartex" xmlns:cx5="http://schemas.microsoft.com/office/drawing/2016/5/11/chartex" xmlns:cx6="http://schemas.microsoft.com/office/drawing/2016/5/12/chartex" xmlns:cx7="http://schemas.microsoft.com/office/drawing/2016/5/13/chartex" xmlns:cx8="http://schemas.microsoft.com/office/drawing/2016/5/14/chartex" xmlns:mc="http://schemas.openxmlformats.org/markup-compatibility/2006" xmlns:aink="http://schemas.microsoft.com/office/drawing/2016/ink" xmlns:am3d="http://schemas.microsoft.com/office/drawing/2017/model3d" xmlns:o="urn:schemas-microsoft-com:office:office" xmlns:r="http://schemas.openxmlformats.org/officeDocument/2006/relationships" xmlns:m="http://schemas.openxmlformats.org/officeDocument/2006/math" xmlns:v="urn:schemas-microsoft-com:vml" xmlns:wp14="http://schemas.microsoft.com/office/word/2010/wordprocessingDrawing" xmlns:wp="http://schemas.openxmlformats.org/drawingml/2006/wordprocessingDrawing" xmlns:w10="urn:schemas-microsoft-com:office:word" xmlns:w="http://schemas.openxmlformats.org/wordprocessingml/2006/main" xmlns:w14="http://schemas.microsoft.com/office/word/2010/wordml" xmlns:w15="http://schemas.microsoft.com/office/word/2012/wordml" xmlns:w16se="http://schemas.microsoft.com/office/word/2015/wordml/symex" xmlns:wpg="http://schemas.microsoft.com/office/word/2010/wordprocessingGroup" xmlns:wpi="http://schemas.microsoft.com/office/word/2010/wordprocessingInk" xmlns:wne="http://schemas.microsoft.com/office/word/2006/wordml" xmlns:wps="http://schemas.microsoft.com/office/word/2010/wordprocessingShape" mc:Ignorable="w14 w15 w16se wp14">
   <w:endnote w:type="separator" w:id="-1">
     <w:p>
       <w:pPr>
@@ -17245,7 +17299,7 @@
 </file>
 
 <file path=word/footer1.xml><?xml version="1.0" encoding="utf-8"?>
-<w:ftr xmlns:wpc="http://schemas.microsoft.com/office/word/2010/wordprocessingCanvas" xmlns:cx="http://schemas.microsoft.com/office/drawing/2014/chartex" xmlns:cx1="http://schemas.microsoft.com/office/drawing/2015/9/8/chartex" xmlns:cx2="http://schemas.microsoft.com/office/drawing/2015/10/21/chartex" xmlns:cx3="http://schemas.microsoft.com/office/drawing/2016/5/9/chartex" xmlns:cx4="http://schemas.microsoft.com/office/drawing/2016/5/10/chartex" xmlns:cx5="http://schemas.microsoft.com/office/drawing/2016/5/11/chartex" xmlns:mc="http://schemas.openxmlformats.org/markup-compatibility/2006" xmlns:o="urn:schemas-microsoft-com:office:office" xmlns:r="http://schemas.openxmlformats.org/officeDocument/2006/relationships" xmlns:m="http://schemas.openxmlformats.org/officeDocument/2006/math" xmlns:v="urn:schemas-microsoft-com:vml" xmlns:wp14="http://schemas.microsoft.com/office/word/2010/wordprocessingDrawing" xmlns:wp="http://schemas.openxmlformats.org/drawingml/2006/wordprocessingDrawing" xmlns:w10="urn:schemas-microsoft-com:office:word" xmlns:w="http://schemas.openxmlformats.org/wordprocessingml/2006/main" xmlns:w14="http://schemas.microsoft.com/office/word/2010/wordml" xmlns:w15="http://schemas.microsoft.com/office/word/2012/wordml" xmlns:w16se="http://schemas.microsoft.com/office/word/2015/wordml/symex" xmlns:wpg="http://schemas.microsoft.com/office/word/2010/wordprocessingGroup" xmlns:wpi="http://schemas.microsoft.com/office/word/2010/wordprocessingInk" xmlns:wne="http://schemas.microsoft.com/office/word/2006/wordml" xmlns:wps="http://schemas.microsoft.com/office/word/2010/wordprocessingShape" mc:Ignorable="w14 w15 w16se wp14">
+<w:ftr xmlns:wpc="http://schemas.microsoft.com/office/word/2010/wordprocessingCanvas" xmlns:cx="http://schemas.microsoft.com/office/drawing/2014/chartex" xmlns:cx1="http://schemas.microsoft.com/office/drawing/2015/9/8/chartex" xmlns:cx2="http://schemas.microsoft.com/office/drawing/2015/10/21/chartex" xmlns:cx3="http://schemas.microsoft.com/office/drawing/2016/5/9/chartex" xmlns:cx4="http://schemas.microsoft.com/office/drawing/2016/5/10/chartex" xmlns:cx5="http://schemas.microsoft.com/office/drawing/2016/5/11/chartex" xmlns:cx6="http://schemas.microsoft.com/office/drawing/2016/5/12/chartex" xmlns:cx7="http://schemas.microsoft.com/office/drawing/2016/5/13/chartex" xmlns:cx8="http://schemas.microsoft.com/office/drawing/2016/5/14/chartex" xmlns:mc="http://schemas.openxmlformats.org/markup-compatibility/2006" xmlns:aink="http://schemas.microsoft.com/office/drawing/2016/ink" xmlns:am3d="http://schemas.microsoft.com/office/drawing/2017/model3d" xmlns:o="urn:schemas-microsoft-com:office:office" xmlns:r="http://schemas.openxmlformats.org/officeDocument/2006/relationships" xmlns:m="http://schemas.openxmlformats.org/officeDocument/2006/math" xmlns:v="urn:schemas-microsoft-com:vml" xmlns:wp14="http://schemas.microsoft.com/office/word/2010/wordprocessingDrawing" xmlns:wp="http://schemas.openxmlformats.org/drawingml/2006/wordprocessingDrawing" xmlns:w10="urn:schemas-microsoft-com:office:word" xmlns:w="http://schemas.openxmlformats.org/wordprocessingml/2006/main" xmlns:w14="http://schemas.microsoft.com/office/word/2010/wordml" xmlns:w15="http://schemas.microsoft.com/office/word/2012/wordml" xmlns:w16se="http://schemas.microsoft.com/office/word/2015/wordml/symex" xmlns:wpg="http://schemas.microsoft.com/office/word/2010/wordprocessingGroup" xmlns:wpi="http://schemas.microsoft.com/office/word/2010/wordprocessingInk" xmlns:wne="http://schemas.microsoft.com/office/word/2006/wordml" xmlns:wps="http://schemas.microsoft.com/office/word/2010/wordprocessingShape" mc:Ignorable="w14 w15 w16se wp14">
   <w:sdt>
     <w:sdtPr>
       <w:id w:val="1333492882"/>
@@ -17278,7 +17332,7 @@
           <w:rPr>
             <w:noProof/>
           </w:rPr>
-          <w:t>22</w:t>
+          <w:t>1</w:t>
         </w:r>
         <w:r>
           <w:rPr>
@@ -17298,7 +17352,7 @@
 </file>
 
 <file path=word/footnotes.xml><?xml version="1.0" encoding="utf-8"?>
-<w:footnotes xmlns:wpc="http://schemas.microsoft.com/office/word/2010/wordprocessingCanvas" xmlns:cx="http://schemas.microsoft.com/office/drawing/2014/chartex" xmlns:cx1="http://schemas.microsoft.com/office/drawing/2015/9/8/chartex" xmlns:cx2="http://schemas.microsoft.com/office/drawing/2015/10/21/chartex" xmlns:cx3="http://schemas.microsoft.com/office/drawing/2016/5/9/chartex" xmlns:cx4="http://schemas.microsoft.com/office/drawing/2016/5/10/chartex" xmlns:cx5="http://schemas.microsoft.com/office/drawing/2016/5/11/chartex" xmlns:mc="http://schemas.openxmlformats.org/markup-compatibility/2006" xmlns:o="urn:schemas-microsoft-com:office:office" xmlns:r="http://schemas.openxmlformats.org/officeDocument/2006/relationships" xmlns:m="http://schemas.openxmlformats.org/officeDocument/2006/math" xmlns:v="urn:schemas-microsoft-com:vml" xmlns:wp14="http://schemas.microsoft.com/office/word/2010/wordprocessingDrawing" xmlns:wp="http://schemas.openxmlformats.org/drawingml/2006/wordprocessingDrawing" xmlns:w10="urn:schemas-microsoft-com:office:word" xmlns:w="http://schemas.openxmlformats.org/wordprocessingml/2006/main" xmlns:w14="http://schemas.microsoft.com/office/word/2010/wordml" xmlns:w15="http://schemas.microsoft.com/office/word/2012/wordml" xmlns:w16se="http://schemas.microsoft.com/office/word/2015/wordml/symex" xmlns:wpg="http://schemas.microsoft.com/office/word/2010/wordprocessingGroup" xmlns:wpi="http://schemas.microsoft.com/office/word/2010/wordprocessingInk" xmlns:wne="http://schemas.microsoft.com/office/word/2006/wordml" xmlns:wps="http://schemas.microsoft.com/office/word/2010/wordprocessingShape" mc:Ignorable="w14 w15 w16se wp14">
+<w:footnotes xmlns:wpc="http://schemas.microsoft.com/office/word/2010/wordprocessingCanvas" xmlns:cx="http://schemas.microsoft.com/office/drawing/2014/chartex" xmlns:cx1="http://schemas.microsoft.com/office/drawing/2015/9/8/chartex" xmlns:cx2="http://schemas.microsoft.com/office/drawing/2015/10/21/chartex" xmlns:cx3="http://schemas.microsoft.com/office/drawing/2016/5/9/chartex" xmlns:cx4="http://schemas.microsoft.com/office/drawing/2016/5/10/chartex" xmlns:cx5="http://schemas.microsoft.com/office/drawing/2016/5/11/chartex" xmlns:cx6="http://schemas.microsoft.com/office/drawing/2016/5/12/chartex" xmlns:cx7="http://schemas.microsoft.com/office/drawing/2016/5/13/chartex" xmlns:cx8="http://schemas.microsoft.com/office/drawing/2016/5/14/chartex" xmlns:mc="http://schemas.openxmlformats.org/markup-compatibility/2006" xmlns:aink="http://schemas.microsoft.com/office/drawing/2016/ink" xmlns:am3d="http://schemas.microsoft.com/office/drawing/2017/model3d" xmlns:o="urn:schemas-microsoft-com:office:office" xmlns:r="http://schemas.openxmlformats.org/officeDocument/2006/relationships" xmlns:m="http://schemas.openxmlformats.org/officeDocument/2006/math" xmlns:v="urn:schemas-microsoft-com:vml" xmlns:wp14="http://schemas.microsoft.com/office/word/2010/wordprocessingDrawing" xmlns:wp="http://schemas.openxmlformats.org/drawingml/2006/wordprocessingDrawing" xmlns:w10="urn:schemas-microsoft-com:office:word" xmlns:w="http://schemas.openxmlformats.org/wordprocessingml/2006/main" xmlns:w14="http://schemas.microsoft.com/office/word/2010/wordml" xmlns:w15="http://schemas.microsoft.com/office/word/2012/wordml" xmlns:w16se="http://schemas.microsoft.com/office/word/2015/wordml/symex" xmlns:wpg="http://schemas.microsoft.com/office/word/2010/wordprocessingGroup" xmlns:wpi="http://schemas.microsoft.com/office/word/2010/wordprocessingInk" xmlns:wne="http://schemas.microsoft.com/office/word/2006/wordml" xmlns:wps="http://schemas.microsoft.com/office/word/2010/wordprocessingShape" mc:Ignorable="w14 w15 w16se wp14">
   <w:footnote w:type="separator" w:id="-1">
     <w:p>
       <w:pPr>
@@ -17398,10 +17452,7 @@
         <w:footnoteRef/>
       </w:r>
       <w:r>
-        <w:t xml:space="preserve"> </w:t>
-      </w:r>
-      <w:r>
-        <w:t xml:space="preserve">SPA(Single-page application) – </w:t>
+        <w:t xml:space="preserve"> SPA(Single-page application) – </w:t>
       </w:r>
       <w:r>
         <w:rPr>
@@ -17872,7 +17923,7 @@
 </file>
 
 <file path=word/numbering.xml><?xml version="1.0" encoding="utf-8"?>
-<w:numbering xmlns:wpc="http://schemas.microsoft.com/office/word/2010/wordprocessingCanvas" xmlns:cx="http://schemas.microsoft.com/office/drawing/2014/chartex" xmlns:cx1="http://schemas.microsoft.com/office/drawing/2015/9/8/chartex" xmlns:cx2="http://schemas.microsoft.com/office/drawing/2015/10/21/chartex" xmlns:cx3="http://schemas.microsoft.com/office/drawing/2016/5/9/chartex" xmlns:cx4="http://schemas.microsoft.com/office/drawing/2016/5/10/chartex" xmlns:cx5="http://schemas.microsoft.com/office/drawing/2016/5/11/chartex" xmlns:mc="http://schemas.openxmlformats.org/markup-compatibility/2006" xmlns:o="urn:schemas-microsoft-com:office:office" xmlns:r="http://schemas.openxmlformats.org/officeDocument/2006/relationships" xmlns:m="http://schemas.openxmlformats.org/officeDocument/2006/math" xmlns:v="urn:schemas-microsoft-com:vml" xmlns:wp14="http://schemas.microsoft.com/office/word/2010/wordprocessingDrawing" xmlns:wp="http://schemas.openxmlformats.org/drawingml/2006/wordprocessingDrawing" xmlns:w10="urn:schemas-microsoft-com:office:word" xmlns:w="http://schemas.openxmlformats.org/wordprocessingml/2006/main" xmlns:w14="http://schemas.microsoft.com/office/word/2010/wordml" xmlns:w15="http://schemas.microsoft.com/office/word/2012/wordml" xmlns:w16se="http://schemas.microsoft.com/office/word/2015/wordml/symex" xmlns:wpg="http://schemas.microsoft.com/office/word/2010/wordprocessingGroup" xmlns:wpi="http://schemas.microsoft.com/office/word/2010/wordprocessingInk" xmlns:wne="http://schemas.microsoft.com/office/word/2006/wordml" xmlns:wps="http://schemas.microsoft.com/office/word/2010/wordprocessingShape" mc:Ignorable="w14 w15 w16se wp14">
+<w:numbering xmlns:wpc="http://schemas.microsoft.com/office/word/2010/wordprocessingCanvas" xmlns:cx="http://schemas.microsoft.com/office/drawing/2014/chartex" xmlns:cx1="http://schemas.microsoft.com/office/drawing/2015/9/8/chartex" xmlns:cx2="http://schemas.microsoft.com/office/drawing/2015/10/21/chartex" xmlns:cx3="http://schemas.microsoft.com/office/drawing/2016/5/9/chartex" xmlns:cx4="http://schemas.microsoft.com/office/drawing/2016/5/10/chartex" xmlns:cx5="http://schemas.microsoft.com/office/drawing/2016/5/11/chartex" xmlns:cx6="http://schemas.microsoft.com/office/drawing/2016/5/12/chartex" xmlns:cx7="http://schemas.microsoft.com/office/drawing/2016/5/13/chartex" xmlns:cx8="http://schemas.microsoft.com/office/drawing/2016/5/14/chartex" xmlns:mc="http://schemas.openxmlformats.org/markup-compatibility/2006" xmlns:aink="http://schemas.microsoft.com/office/drawing/2016/ink" xmlns:am3d="http://schemas.microsoft.com/office/drawing/2017/model3d" xmlns:o="urn:schemas-microsoft-com:office:office" xmlns:r="http://schemas.openxmlformats.org/officeDocument/2006/relationships" xmlns:m="http://schemas.openxmlformats.org/officeDocument/2006/math" xmlns:v="urn:schemas-microsoft-com:vml" xmlns:wp14="http://schemas.microsoft.com/office/word/2010/wordprocessingDrawing" xmlns:wp="http://schemas.openxmlformats.org/drawingml/2006/wordprocessingDrawing" xmlns:w10="urn:schemas-microsoft-com:office:word" xmlns:w="http://schemas.openxmlformats.org/wordprocessingml/2006/main" xmlns:w14="http://schemas.microsoft.com/office/word/2010/wordml" xmlns:w15="http://schemas.microsoft.com/office/word/2012/wordml" xmlns:w16se="http://schemas.microsoft.com/office/word/2015/wordml/symex" xmlns:wpg="http://schemas.microsoft.com/office/word/2010/wordprocessingGroup" xmlns:wpi="http://schemas.microsoft.com/office/word/2010/wordprocessingInk" xmlns:wne="http://schemas.microsoft.com/office/word/2006/wordml" xmlns:wps="http://schemas.microsoft.com/office/word/2010/wordprocessingShape" mc:Ignorable="w14 w15 w16se wp14">
   <w:abstractNum w:abstractNumId="0" w15:restartNumberingAfterBreak="0">
     <w:nsid w:val="18E778C8"/>
     <w:multiLevelType w:val="hybridMultilevel"/>
@@ -19481,7 +19532,7 @@
       </w:pPr>
     </w:pPrDefault>
   </w:docDefaults>
-  <w:latentStyles w:defLockedState="0" w:defUIPriority="99" w:defSemiHidden="0" w:defUnhideWhenUsed="0" w:defQFormat="0" w:count="374">
+  <w:latentStyles w:defLockedState="0" w:defUIPriority="99" w:defSemiHidden="0" w:defUnhideWhenUsed="0" w:defQFormat="0" w:count="375">
     <w:lsdException w:name="Normal" w:uiPriority="0" w:qFormat="1"/>
     <w:lsdException w:name="heading 1" w:uiPriority="9" w:qFormat="1"/>
     <w:lsdException w:name="heading 2" w:semiHidden="1" w:uiPriority="9" w:unhideWhenUsed="1" w:qFormat="1"/>
@@ -19587,7 +19638,6 @@
     <w:lsdException w:name="HTML Sample" w:semiHidden="1" w:unhideWhenUsed="1"/>
     <w:lsdException w:name="HTML Typewriter" w:semiHidden="1" w:unhideWhenUsed="1"/>
     <w:lsdException w:name="HTML Variable" w:semiHidden="1" w:unhideWhenUsed="1"/>
-    <w:lsdException w:name="Normal Table" w:semiHidden="1" w:unhideWhenUsed="1"/>
     <w:lsdException w:name="annotation subject" w:semiHidden="1" w:unhideWhenUsed="1"/>
     <w:lsdException w:name="No List" w:semiHidden="1" w:unhideWhenUsed="1"/>
     <w:lsdException w:name="Outline List 1" w:semiHidden="1" w:unhideWhenUsed="1"/>
@@ -19634,10 +19684,8 @@
     <w:lsdException w:name="Table Subtle 2" w:semiHidden="1" w:unhideWhenUsed="1"/>
     <w:lsdException w:name="Table Web 1" w:semiHidden="1" w:unhideWhenUsed="1"/>
     <w:lsdException w:name="Table Web 2" w:semiHidden="1" w:unhideWhenUsed="1"/>
-    <w:lsdException w:name="Table Web 3" w:semiHidden="1" w:unhideWhenUsed="1"/>
     <w:lsdException w:name="Balloon Text" w:semiHidden="1" w:unhideWhenUsed="1"/>
     <w:lsdException w:name="Table Grid" w:uiPriority="59"/>
-    <w:lsdException w:name="Table Theme" w:semiHidden="1" w:unhideWhenUsed="1"/>
     <w:lsdException w:name="Placeholder Text" w:semiHidden="1"/>
     <w:lsdException w:name="No Spacing" w:uiPriority="1" w:qFormat="1"/>
     <w:lsdException w:name="Light Shading" w:uiPriority="60"/>
@@ -19856,6 +19904,7 @@
     <w:lsdException w:name="Mention" w:semiHidden="1" w:unhideWhenUsed="1"/>
     <w:lsdException w:name="Smart Hyperlink" w:semiHidden="1" w:unhideWhenUsed="1"/>
     <w:lsdException w:name="Hashtag" w:semiHidden="1" w:unhideWhenUsed="1"/>
+    <w:lsdException w:name="Unresolved Mention" w:semiHidden="1" w:unhideWhenUsed="1"/>
   </w:latentStyles>
   <w:style w:type="paragraph" w:default="1" w:styleId="Normal">
     <w:name w:val="Normal"/>
@@ -20779,7 +20828,7 @@
 </file>
 
 <file path=customXml/itemProps1.xml><?xml version="1.0" encoding="utf-8"?>
-<ds:datastoreItem xmlns:ds="http://schemas.openxmlformats.org/officeDocument/2006/customXml" ds:itemID="{1769330C-06F8-459C-86BA-307A502B2B5B}">
+<ds:datastoreItem xmlns:ds="http://schemas.openxmlformats.org/officeDocument/2006/customXml" ds:itemID="{1A506DBD-19A1-4DCF-A557-F787A43BDA3D}">
   <ds:schemaRefs>
     <ds:schemaRef ds:uri="http://schemas.openxmlformats.org/officeDocument/2006/bibliography"/>
   </ds:schemaRefs>

</xml_diff>